<commit_message>
Add manuscript work and GR50 and FL50 distribution correlation and h2 figure
</commit_message>
<xml_diff>
--- a/manuscript/Manuscript_v0.3.docx
+++ b/manuscript/Manuscript_v0.3.docx
@@ -104,7 +104,23 @@
           <w:i/>
           <w:iCs/>
         </w:rPr>
-        <w:t>biologists interested in GxE, plant biologists interested in flowering</w:t>
+        <w:t xml:space="preserve">biologists interested in </w:t>
+      </w:r>
+      <w:proofErr w:type="gramStart"/>
+      <w:r>
+        <w:rPr>
+          <w:i/>
+          <w:iCs/>
+        </w:rPr>
+        <w:t>GxE,</w:t>
+      </w:r>
+      <w:proofErr w:type="gramEnd"/>
+      <w:r>
+        <w:rPr>
+          <w:i/>
+          <w:iCs/>
+        </w:rPr>
+        <w:t xml:space="preserve"> plant biologists interested in flowering</w:t>
       </w:r>
     </w:p>
     <w:p>
@@ -859,10 +875,37 @@
         <w:t xml:space="preserve"> and flowering within </w:t>
       </w:r>
       <w:r>
-        <w:t>sequenced individuals from the Midwest and Gulf</w:t>
-      </w:r>
-      <w:r>
-        <w:t xml:space="preserve">, as these groups had the most distinct phenological responses across our common gardens. </w:t>
+        <w:t>sequenced individuals from the Midwest</w:t>
+      </w:r>
+      <w:r>
+        <w:t>ern subpopulation (13</w:t>
+      </w:r>
+      <w:r>
+        <w:t>4</w:t>
+      </w:r>
+      <w:r>
+        <w:t xml:space="preserve"> genotypes) </w:t>
+      </w:r>
+      <w:r>
+        <w:t>and Gulf</w:t>
+      </w:r>
+      <w:r>
+        <w:t xml:space="preserve"> subpopulation (229 </w:t>
+      </w:r>
+      <w:r>
+        <w:t>genotypes</w:t>
+      </w:r>
+      <w:r>
+        <w:t>)</w:t>
+      </w:r>
+      <w:r>
+        <w:t>, as these groups had the most distinct phenological responses across our common gardens</w:t>
+      </w:r>
+      <w:r>
+        <w:t xml:space="preserve"> (Figure 1A)</w:t>
+      </w:r>
+      <w:r>
+        <w:t xml:space="preserve">. </w:t>
       </w:r>
     </w:p>
     <w:p>
@@ -870,22 +913,15 @@
         <w:ind w:firstLine="720"/>
       </w:pPr>
       <w:r>
-        <w:t>Though w</w:t>
-      </w:r>
-      <w:r>
-        <w:t xml:space="preserve">e </w:t>
-      </w:r>
-      <w:r>
-        <w:t>scored</w:t>
-      </w:r>
-      <w:r>
-        <w:t xml:space="preserve"> flowering as a function of Julian date, flowering is more likely cued by a temperature, rainfall, or daylength signal. To evaluate these cues as genetic triggers of flowering, we defined flowering as functions of nine environmental cues</w:t>
-      </w:r>
-      <w:r>
-        <w:t>,</w:t>
-      </w:r>
-      <w:r>
-        <w:t xml:space="preserve"> then determined the narrow-sense </w:t>
+        <w:t xml:space="preserve">We first determined the </w:t>
+      </w:r>
+      <w:proofErr w:type="gramStart"/>
+      <w:r>
+        <w:t>narrow-sense</w:t>
+      </w:r>
+      <w:proofErr w:type="gramEnd"/>
+      <w:r>
+        <w:t xml:space="preserve"> </w:t>
       </w:r>
       <w:proofErr w:type="spellStart"/>
       <w:r>
@@ -893,7 +929,13 @@
       </w:r>
       <w:proofErr w:type="spellEnd"/>
       <w:r>
-        <w:t xml:space="preserve"> for these nine flowering-related traits across our eight common garden sites. To allow for the possibility that different subpopulations had different cues, we determined h</w:t>
+        <w:t xml:space="preserve"> </w:t>
+      </w:r>
+      <w:r>
+        <w:t>(</w:t>
+      </w:r>
+      <w:r>
+        <w:t>h</w:t>
       </w:r>
       <w:r>
         <w:rPr>
@@ -902,83 +944,176 @@
         <w:t>2</w:t>
       </w:r>
       <w:r>
-        <w:t xml:space="preserve"> both within and across the Midwestern and Gulf subpopulations. </w:t>
-      </w:r>
-      <w:r>
-        <w:t>“</w:t>
-      </w:r>
-      <w:r>
-        <w:t>Narrow sense heritability is a measure of the contribution of additive genetic variants to the observed phenotypic variance; this can be thought of as how strongly the phenotype is connected to the genotype</w:t>
-      </w:r>
-      <w:r>
-        <w:t>”</w:t>
-      </w:r>
-      <w:r>
-        <w:t xml:space="preserve"> (Korte and Farlow 2013).</w:t>
-      </w:r>
-      <w:r>
+        <w:t>)</w:t>
+      </w:r>
+      <w:r>
+        <w:rPr>
+          <w:vertAlign w:val="superscript"/>
+        </w:rPr>
         <w:t xml:space="preserve"> </w:t>
       </w:r>
       <w:r>
-        <w:t xml:space="preserve">We reasoned that if a flowering trait had higher heritability than flowering as a function of Julian date, then </w:t>
-      </w:r>
-      <w:r>
-        <w:t xml:space="preserve">that environmental cue was both a better predictor of flowering and was more likely to have detectable genetic variation segregating within the tested population. </w:t>
-      </w:r>
-    </w:p>
-    <w:p>
-      <w:pPr>
-        <w:ind w:firstLine="720"/>
-      </w:pPr>
-      <w:r>
-        <w:t xml:space="preserve">Across all eight common gardens, </w:t>
+        <w:t xml:space="preserve">for </w:t>
       </w:r>
       <w:proofErr w:type="spellStart"/>
       <w:r>
-        <w:t>g</w:t>
-      </w:r>
-      <w:r>
-        <w:t>reenup</w:t>
+        <w:t>greenup</w:t>
       </w:r>
       <w:proofErr w:type="spellEnd"/>
       <w:r>
+        <w:t xml:space="preserve"> and flowering dates at single common gardens and across all eight common gardens, with common garden as a random effect</w:t>
+      </w:r>
+      <w:r>
+        <w:t xml:space="preserve"> (Figure 1</w:t>
+      </w:r>
+      <w:r>
+        <w:t>C</w:t>
+      </w:r>
+      <w:r>
+        <w:t>)</w:t>
+      </w:r>
+      <w:r>
+        <w:t>.</w:t>
+      </w:r>
+      <w:r>
+        <w:t xml:space="preserve"> To allow for the possibility that different subpopulations had different strengths of connection between these phenotypes and the genotypes</w:t>
+      </w:r>
+      <w:r>
         <w:t xml:space="preserve"> </w:t>
       </w:r>
       <w:r>
-        <w:t xml:space="preserve">as a </w:t>
-      </w:r>
-      <w:r>
-        <w:t xml:space="preserve">function of </w:t>
-      </w:r>
-      <w:r>
-        <w:t>Julian date</w:t>
-      </w:r>
-      <w:r>
-        <w:t xml:space="preserve"> had </w:t>
-      </w:r>
-      <w:r>
-        <w:t>very</w:t>
-      </w:r>
-      <w:r>
-        <w:t xml:space="preserve"> low heritability </w:t>
-      </w:r>
-      <w:r>
-        <w:t xml:space="preserve">within subpopulations </w:t>
-      </w:r>
-      <w:r>
-        <w:t>(0.005 +/- 0.003 Gulf; 0.021 +/0 0.011 for Midwest)</w:t>
-      </w:r>
+        <w:t>(Korte and Farlow 2013)</w:t>
+      </w:r>
+      <w:r>
+        <w:t>, we determined h</w:t>
+      </w:r>
+      <w:r>
+        <w:rPr>
+          <w:vertAlign w:val="superscript"/>
+        </w:rPr>
+        <w:t>2</w:t>
+      </w:r>
+      <w:r>
+        <w:t xml:space="preserve"> both within and across the Midwestern and Gulf subpopulations.</w:t>
+      </w:r>
+      <w:r>
+        <w:t xml:space="preserve"> Within common gardens, h</w:t>
+      </w:r>
+      <w:r>
+        <w:rPr>
+          <w:vertAlign w:val="superscript"/>
+        </w:rPr>
+        <w:t>2</w:t>
+      </w:r>
+      <w:r>
+        <w:t xml:space="preserve"> were typically quite high</w:t>
+      </w:r>
+      <w:r>
+        <w:t xml:space="preserve">: 62% </w:t>
+      </w:r>
+      <w:r>
+        <w:t xml:space="preserve">on average </w:t>
+      </w:r>
+      <w:r>
+        <w:t xml:space="preserve">for </w:t>
+      </w:r>
+      <w:proofErr w:type="spellStart"/>
+      <w:r>
+        <w:t>greenup</w:t>
+      </w:r>
+      <w:proofErr w:type="spellEnd"/>
+      <w:r>
+        <w:t xml:space="preserve"> date</w:t>
+      </w:r>
+      <w:r>
+        <w:t>, and 87% for flowering date.</w:t>
+      </w:r>
+      <w:r>
+        <w:t xml:space="preserve"> However, </w:t>
+      </w:r>
+      <w:r>
+        <w:t>h</w:t>
+      </w:r>
+      <w:r>
+        <w:rPr>
+          <w:vertAlign w:val="superscript"/>
+        </w:rPr>
+        <w:t>2</w:t>
+      </w:r>
+      <w:r>
+        <w:t xml:space="preserve"> were not consistently high, notably </w:t>
+      </w:r>
+      <w:r>
+        <w:t xml:space="preserve">for </w:t>
+      </w:r>
+      <w:proofErr w:type="spellStart"/>
+      <w:r>
+        <w:t>greenup</w:t>
+      </w:r>
+      <w:proofErr w:type="spellEnd"/>
       <w:r>
         <w:t xml:space="preserve"> </w:t>
       </w:r>
       <w:r>
-        <w:t xml:space="preserve">and </w:t>
-      </w:r>
-      <w:r>
-        <w:t>across both</w:t>
-      </w:r>
-      <w:r>
-        <w:t xml:space="preserve"> subpopulations (</w:t>
+        <w:t>at our OK and NE common gardens</w:t>
+      </w:r>
+      <w:r>
+        <w:t xml:space="preserve">. </w:t>
+      </w:r>
+      <w:r>
+        <w:t>Greenup dates at these sites</w:t>
+      </w:r>
+      <w:r>
+        <w:t xml:space="preserve"> were uncorrelated with </w:t>
+      </w:r>
+      <w:proofErr w:type="spellStart"/>
+      <w:r>
+        <w:t>greenup</w:t>
+      </w:r>
+      <w:proofErr w:type="spellEnd"/>
+      <w:r>
+        <w:t xml:space="preserve"> dates for clonal replicates</w:t>
+      </w:r>
+      <w:r>
+        <w:t xml:space="preserve"> at other sites</w:t>
+      </w:r>
+      <w:r>
+        <w:t xml:space="preserve"> (</w:t>
+      </w:r>
+      <w:r>
+        <w:t>Figure 1B</w:t>
+      </w:r>
+      <w:r>
+        <w:t>)</w:t>
+      </w:r>
+      <w:r>
+        <w:t>.</w:t>
+      </w:r>
+      <w:r>
+        <w:t xml:space="preserve"> Greenup dates at the Texas sites were strongly negatively correlated with </w:t>
+      </w:r>
+      <w:proofErr w:type="spellStart"/>
+      <w:r>
+        <w:t>greenup</w:t>
+      </w:r>
+      <w:proofErr w:type="spellEnd"/>
+      <w:r>
+        <w:t xml:space="preserve"> dates at the northernmost four sites. Flowering dates were generally positively correlated, and more highly correlated at the northern sites, with little correlation between TX1 and other sites in the Midwest subpopulation. These low and negative correlations were reflected in the low h</w:t>
+      </w:r>
+      <w:r>
+        <w:rPr>
+          <w:vertAlign w:val="superscript"/>
+        </w:rPr>
+        <w:t>2</w:t>
+      </w:r>
+      <w:r>
+        <w:t xml:space="preserve"> values for models including all eight sites</w:t>
+      </w:r>
+      <w:r>
+        <w:t>:</w:t>
+      </w:r>
+      <w:r>
+        <w:t xml:space="preserve"> </w:t>
       </w:r>
       <w:r>
         <w:t>h</w:t>
@@ -990,25 +1125,13 @@
         <w:t>2</w:t>
       </w:r>
       <w:r>
-        <w:t xml:space="preserve"> = </w:t>
-      </w:r>
-      <w:r>
-        <w:t>0.</w:t>
-      </w:r>
-      <w:r>
-        <w:t>004</w:t>
-      </w:r>
-      <w:r>
-        <w:t xml:space="preserve"> +/- 0.00</w:t>
-      </w:r>
-      <w:r>
-        <w:t>3</w:t>
-      </w:r>
-      <w:r>
-        <w:t xml:space="preserve">). </w:t>
-      </w:r>
-      <w:r>
-        <w:t xml:space="preserve">In the Gulf subpopulation, GDD 10 days before </w:t>
+        <w:t xml:space="preserve"> was</w:t>
+      </w:r>
+      <w:r>
+        <w:t xml:space="preserve"> </w:t>
+      </w:r>
+      <w:r>
+        <w:t xml:space="preserve">1% on average for </w:t>
       </w:r>
       <w:proofErr w:type="spellStart"/>
       <w:r>
@@ -1016,377 +1139,37 @@
       </w:r>
       <w:proofErr w:type="spellEnd"/>
       <w:r>
-        <w:t xml:space="preserve"> had the highest heritability for </w:t>
-      </w:r>
-      <w:proofErr w:type="spellStart"/>
-      <w:r>
-        <w:t>greenup</w:t>
-      </w:r>
-      <w:proofErr w:type="spellEnd"/>
-      <w:r>
-        <w:t xml:space="preserve"> (h</w:t>
-      </w:r>
-      <w:r>
-        <w:rPr>
-          <w:vertAlign w:val="superscript"/>
-        </w:rPr>
-        <w:t xml:space="preserve">2 </w:t>
-      </w:r>
-      <w:r>
-        <w:t xml:space="preserve">= 0.074 +/- 0.024), followed by the average minimum temperature for the 10 days prior to </w:t>
-      </w:r>
-      <w:proofErr w:type="spellStart"/>
-      <w:r>
-        <w:t>greenup</w:t>
-      </w:r>
-      <w:proofErr w:type="spellEnd"/>
-      <w:r>
-        <w:t xml:space="preserve"> (h</w:t>
-      </w:r>
-      <w:r>
-        <w:rPr>
-          <w:vertAlign w:val="superscript"/>
-        </w:rPr>
-        <w:t>2</w:t>
-      </w:r>
-      <w:r>
-        <w:t xml:space="preserve"> = 0.065 +/- 0.022). In the Midwestern subpop</w:t>
-      </w:r>
-      <w:r>
-        <w:t>ulation</w:t>
-      </w:r>
-      <w:r>
-        <w:t xml:space="preserve">, the average minimum temperature </w:t>
-      </w:r>
-      <w:r>
-        <w:t xml:space="preserve">in the 10 days prior to </w:t>
-      </w:r>
-      <w:proofErr w:type="spellStart"/>
-      <w:r>
-        <w:t>greenup</w:t>
-      </w:r>
-      <w:proofErr w:type="spellEnd"/>
-      <w:r>
-        <w:t xml:space="preserve"> had the highest heritability (h</w:t>
-      </w:r>
-      <w:r>
-        <w:rPr>
-          <w:vertAlign w:val="superscript"/>
-        </w:rPr>
-        <w:t>2</w:t>
-      </w:r>
-      <w:r>
-        <w:t xml:space="preserve"> = 0.058 +/- 0.027). Across both subpopulations, both cumulative GDD 10 days before </w:t>
-      </w:r>
-      <w:proofErr w:type="spellStart"/>
-      <w:r>
-        <w:t>greenup</w:t>
-      </w:r>
-      <w:proofErr w:type="spellEnd"/>
-      <w:r>
-        <w:t xml:space="preserve"> and the average minimum temperature for the 10 </w:t>
-      </w:r>
-      <w:r>
-        <w:t>days</w:t>
-      </w:r>
-      <w:r>
-        <w:t xml:space="preserve"> prior to </w:t>
-      </w:r>
-      <w:proofErr w:type="spellStart"/>
-      <w:r>
-        <w:t>greenup</w:t>
-      </w:r>
-      <w:proofErr w:type="spellEnd"/>
-      <w:r>
-        <w:t xml:space="preserve"> had higher </w:t>
-      </w:r>
-      <w:proofErr w:type="spellStart"/>
-      <w:r>
-        <w:t>heritabilities</w:t>
-      </w:r>
-      <w:proofErr w:type="spellEnd"/>
-      <w:r>
-        <w:t xml:space="preserve"> than Julian date (h</w:t>
-      </w:r>
-      <w:r>
-        <w:rPr>
-          <w:vertAlign w:val="superscript"/>
-        </w:rPr>
-        <w:t>2</w:t>
-      </w:r>
-      <w:r>
-        <w:t xml:space="preserve"> = 0.037 +/- 0.014; 0.036 +/- 0.014). </w:t>
-      </w:r>
-    </w:p>
-    <w:p>
-      <w:pPr>
-        <w:ind w:firstLine="720"/>
-        <w:rPr>
-          <w:i/>
-          <w:iCs/>
-        </w:rPr>
-      </w:pPr>
-      <w:r>
-        <w:rPr>
-          <w:i/>
-          <w:iCs/>
-        </w:rPr>
-        <w:t>&lt;Maybe also look at just the Texas sites vs just the northern sites (without OK)&gt;</w:t>
-      </w:r>
-    </w:p>
-    <w:p>
-      <w:pPr>
-        <w:ind w:firstLine="720"/>
-      </w:pPr>
-      <w:r>
-        <w:t xml:space="preserve">In contrast, flowering as a Julian date had </w:t>
-      </w:r>
-      <w:r>
-        <w:t>moderate heritability within subpopulations (</w:t>
-      </w:r>
-      <w:r>
-        <w:t>h</w:t>
-      </w:r>
-      <w:r>
-        <w:rPr>
-          <w:vertAlign w:val="superscript"/>
-        </w:rPr>
-        <w:t>2</w:t>
-      </w:r>
-      <w:r>
-        <w:t xml:space="preserve"> = </w:t>
-      </w:r>
-      <w:r>
-        <w:t xml:space="preserve">0.19 +/- 0.061 </w:t>
-      </w:r>
-      <w:proofErr w:type="gramStart"/>
-      <w:r>
-        <w:t>Gulf;</w:t>
-      </w:r>
-      <w:proofErr w:type="gramEnd"/>
-      <w:r>
-        <w:t xml:space="preserve"> 0.097 +/- 0.045 Midwest) and </w:t>
-      </w:r>
-      <w:r>
-        <w:t>moderate</w:t>
-      </w:r>
-      <w:r>
-        <w:t xml:space="preserve"> heritability across both subpopulations (</w:t>
-      </w:r>
-      <w:r>
-        <w:t>h</w:t>
-      </w:r>
-      <w:r>
-        <w:rPr>
-          <w:vertAlign w:val="superscript"/>
-        </w:rPr>
-        <w:t>2</w:t>
-      </w:r>
-      <w:r>
-        <w:t xml:space="preserve"> = </w:t>
-      </w:r>
-      <w:r>
-        <w:t>0</w:t>
-      </w:r>
-      <w:r>
-        <w:t>.18</w:t>
-      </w:r>
-      <w:r>
-        <w:t xml:space="preserve"> +/- 0.0</w:t>
-      </w:r>
-      <w:r>
-        <w:t>61</w:t>
-      </w:r>
-      <w:r>
-        <w:t>).</w:t>
-      </w:r>
-      <w:r>
-        <w:rPr>
-          <w:i/>
-          <w:iCs/>
-        </w:rPr>
-        <w:t xml:space="preserve"> </w:t>
-      </w:r>
-      <w:r>
-        <w:t>For the Gulf subpopulation, daylength (h</w:t>
-      </w:r>
-      <w:r>
-        <w:rPr>
-          <w:vertAlign w:val="superscript"/>
-        </w:rPr>
-        <w:t>2</w:t>
-      </w:r>
-      <w:r>
-        <w:t xml:space="preserve"> = 0.336 +/- 0.073) was the only cue that had higher heritability than Julian date. Two environmental functions had higher </w:t>
-      </w:r>
-      <w:proofErr w:type="spellStart"/>
-      <w:r>
-        <w:t>heritabilities</w:t>
-      </w:r>
-      <w:proofErr w:type="spellEnd"/>
-      <w:r>
-        <w:t xml:space="preserve"> than Julian date for the Midwestern subpopulation: cumulative GDD (h</w:t>
-      </w:r>
-      <w:r>
-        <w:rPr>
-          <w:vertAlign w:val="superscript"/>
-        </w:rPr>
-        <w:t>2</w:t>
-      </w:r>
-      <w:r>
-        <w:t xml:space="preserve"> = 0.368 +/- 0.052) and daylength (h</w:t>
-      </w:r>
-      <w:r>
-        <w:rPr>
-          <w:vertAlign w:val="superscript"/>
-        </w:rPr>
-        <w:t>2</w:t>
-      </w:r>
-      <w:r>
-        <w:t xml:space="preserve"> = 0.144 +/- 0.052).</w:t>
-      </w:r>
-      <w:r>
-        <w:t xml:space="preserve"> Across both subpopulations, both daylength and cumulative GDD had higher </w:t>
-      </w:r>
-      <w:proofErr w:type="spellStart"/>
-      <w:r>
-        <w:t>heritabilities</w:t>
-      </w:r>
-      <w:proofErr w:type="spellEnd"/>
-      <w:r>
-        <w:t xml:space="preserve"> than Julian date (0.287 +/- 0.032; 0.201 +/- 0.041). </w:t>
-      </w:r>
-    </w:p>
-    <w:p>
-      <w:pPr>
-        <w:ind w:firstLine="720"/>
-      </w:pPr>
-      <w:r>
-        <w:t xml:space="preserve">Because heritability for daylength varied considerably between subpopulations, we also evaluated whether plant latitude of origin affected the strength of photoperiod-related flowering signals. We observed a strong signal of latitude of origin on whether plants grown in Texas common </w:t>
-      </w:r>
-      <w:r>
+        <w:t xml:space="preserve"> and 15.6% for flowering date. </w:t>
+      </w:r>
+      <w:r>
+        <w:t xml:space="preserve">These data indicated the presence of </w:t>
+      </w:r>
+      <w:r>
+        <w:t xml:space="preserve">numerous </w:t>
+      </w:r>
+      <w:r>
+        <w:t>rank-changing genotype by environment interactions for these phenotypes across these common gardens.</w:t>
+      </w:r>
+    </w:p>
+    <w:p>
+      <w:r>
+        <w:rPr>
+          <w:noProof/>
+        </w:rPr>
         <w:lastRenderedPageBreak/>
-        <w:t xml:space="preserve">gardens flowered in lengthening or shortening days (binomial </w:t>
-      </w:r>
-      <w:proofErr w:type="spellStart"/>
-      <w:r>
-        <w:t>glm</w:t>
-      </w:r>
-      <w:proofErr w:type="spellEnd"/>
-      <w:r>
-        <w:t xml:space="preserve">, </w:t>
-      </w:r>
-      <w:proofErr w:type="spellStart"/>
-      <w:r>
-        <w:rPr>
-          <w:i/>
-          <w:iCs/>
-        </w:rPr>
-        <w:t>P</w:t>
-      </w:r>
-      <w:r>
-        <w:rPr>
-          <w:i/>
-          <w:iCs/>
-        </w:rPr>
-        <w:t>r</w:t>
-      </w:r>
-      <w:proofErr w:type="spellEnd"/>
-      <w:r>
-        <w:rPr>
-          <w:i/>
-          <w:iCs/>
-        </w:rPr>
-        <w:t xml:space="preserve"> </w:t>
-      </w:r>
-      <w:r>
-        <w:t>&lt; 2x10</w:t>
-      </w:r>
-      <w:r>
-        <w:rPr>
-          <w:vertAlign w:val="superscript"/>
-        </w:rPr>
-        <w:t>-16</w:t>
-      </w:r>
-      <w:r>
-        <w:t>, Supp. Figure 1). The majority of plants from latitudes of origin below 35</w:t>
-      </w:r>
-      <w:r>
-        <w:rPr>
-          <w:rFonts w:cstheme="minorHAnsi"/>
-        </w:rPr>
-        <w:t>°N</w:t>
-      </w:r>
-      <w:r>
-        <w:t xml:space="preserve"> did not flower until days were shortening at the Texas sites, while the majority of plants from latitudes of origin above 38</w:t>
-      </w:r>
-      <w:r>
-        <w:rPr>
-          <w:rFonts w:cstheme="minorHAnsi"/>
-        </w:rPr>
-        <w:t>°N</w:t>
-      </w:r>
-      <w:r>
-        <w:t xml:space="preserve"> flowered while days were lengthening. Interestingly, the Oklahoma (OK) site, our first common garden at which most genotypes flowered during shortening days, was at 36</w:t>
-      </w:r>
-      <w:r>
-        <w:rPr>
-          <w:rFonts w:cstheme="minorHAnsi"/>
-        </w:rPr>
-        <w:t>°N</w:t>
-      </w:r>
-      <w:r>
-        <w:t>; in contrast, the three sites where a photoperiod cue was evident were below 32</w:t>
-      </w:r>
-      <w:r>
-        <w:rPr>
-          <w:rFonts w:cstheme="minorHAnsi"/>
-        </w:rPr>
-        <w:t>°N</w:t>
-      </w:r>
-      <w:r>
-        <w:t>. Plants grown in 2019 in our common gardens north of 35</w:t>
-      </w:r>
-      <w:r>
-        <w:rPr>
-          <w:rFonts w:cstheme="minorHAnsi"/>
-        </w:rPr>
-        <w:t>°N</w:t>
-      </w:r>
-      <w:r>
-        <w:t xml:space="preserve"> did not have sufficient vegetative growth to flower before the summer solstice, and thus were not competent to repress flowering during lengthening days.</w:t>
-      </w:r>
-      <w:r>
-        <w:t xml:space="preserve"> </w:t>
-      </w:r>
-      <w:r>
-        <w:t>As this is a common feature of growing seasons at these latitudes, we hypothesize that plants from more northern latitudes have evolved a flowering time response to a separate, non-photoperiod based environmental cue.</w:t>
-      </w:r>
-    </w:p>
-    <w:p>
-      <w:pPr>
-        <w:rPr>
-          <w:i/>
-          <w:iCs/>
-        </w:rPr>
-      </w:pPr>
-      <w:r>
-        <w:rPr>
-          <w:noProof/>
-        </w:rPr>
         <w:drawing>
-          <wp:anchor distT="0" distB="0" distL="114300" distR="114300" simplePos="0" relativeHeight="251673600" behindDoc="0" locked="0" layoutInCell="1" allowOverlap="1" wp14:anchorId="77BBD684" wp14:editId="67C94ED3">
+          <wp:anchor distT="0" distB="0" distL="114300" distR="114300" simplePos="0" relativeHeight="251683840" behindDoc="0" locked="0" layoutInCell="1" allowOverlap="1" wp14:anchorId="0A3C5364" wp14:editId="1F127FCD">
             <wp:simplePos x="0" y="0"/>
             <wp:positionH relativeFrom="margin">
               <wp:align>right</wp:align>
             </wp:positionH>
             <wp:positionV relativeFrom="paragraph">
-              <wp:posOffset>1116991</wp:posOffset>
+              <wp:posOffset>2023745</wp:posOffset>
             </wp:positionV>
-            <wp:extent cx="5943600" cy="2475865"/>
-            <wp:effectExtent l="0" t="0" r="0" b="635"/>
+            <wp:extent cx="5943600" cy="4772660"/>
+            <wp:effectExtent l="0" t="0" r="0" b="8890"/>
             <wp:wrapSquare wrapText="bothSides"/>
-            <wp:docPr id="11" name="Picture 11" descr="A screenshot of a cell phone&#10;&#10;Description automatically generated"/>
+            <wp:docPr id="16" name="Picture 16" descr="A picture containing drawing&#10;&#10;Description automatically generated"/>
             <wp:cNvGraphicFramePr>
               <a:graphicFrameLocks xmlns:a="http://schemas.openxmlformats.org/drawingml/2006/main" noChangeAspect="1"/>
             </wp:cNvGraphicFramePr>
@@ -1394,10 +1177,10 @@
               <a:graphicData uri="http://schemas.openxmlformats.org/drawingml/2006/picture">
                 <pic:pic xmlns:pic="http://schemas.openxmlformats.org/drawingml/2006/picture">
                   <pic:nvPicPr>
-                    <pic:cNvPr id="11" name="Daylength_changes_flowering_date_by_latitude_of_origin_and_subpop.png"/>
+                    <pic:cNvPr id="16" name="Figure_1_GWAS_v1.png"/>
                     <pic:cNvPicPr/>
                   </pic:nvPicPr>
-                  <pic:blipFill>
+                  <pic:blipFill rotWithShape="1">
                     <a:blip r:embed="rId11" cstate="print">
                       <a:extLst>
                         <a:ext uri="{28A0092B-C50C-407E-A947-70E740481C1C}">
@@ -1405,26 +1188,33 @@
                         </a:ext>
                       </a:extLst>
                     </a:blip>
-                    <a:stretch>
-                      <a:fillRect/>
-                    </a:stretch>
+                    <a:srcRect t="2446" b="6364"/>
+                    <a:stretch/>
                   </pic:blipFill>
-                  <pic:spPr>
+                  <pic:spPr bwMode="auto">
                     <a:xfrm>
                       <a:off x="0" y="0"/>
-                      <a:ext cx="5943600" cy="2475865"/>
+                      <a:ext cx="5943600" cy="4772660"/>
                     </a:xfrm>
                     <a:prstGeom prst="rect">
                       <a:avLst/>
                     </a:prstGeom>
+                    <a:ln>
+                      <a:noFill/>
+                    </a:ln>
+                    <a:extLst>
+                      <a:ext uri="{53640926-AAD7-44D8-BBD7-CCE9431645EC}">
+                        <a14:shadowObscured xmlns:a14="http://schemas.microsoft.com/office/drawing/2010/main"/>
+                      </a:ext>
+                    </a:extLst>
                   </pic:spPr>
                 </pic:pic>
               </a:graphicData>
             </a:graphic>
-            <wp14:sizeRelH relativeFrom="margin">
+            <wp14:sizeRelH relativeFrom="page">
               <wp14:pctWidth>0</wp14:pctWidth>
             </wp14:sizeRelH>
-            <wp14:sizeRelV relativeFrom="margin">
+            <wp14:sizeRelV relativeFrom="page">
               <wp14:pctHeight>0</wp14:pctHeight>
             </wp14:sizeRelV>
           </wp:anchor>
@@ -1432,12 +1222,30 @@
       </w:r>
       <w:r>
         <w:rPr>
-          <w:b/>
-          <w:bCs/>
-        </w:rPr>
-        <w:t>Supplementary Figure 1.</w:t>
-      </w:r>
-      <w:r>
+          <w:i/>
+          <w:iCs/>
+        </w:rPr>
+        <w:t>Figure 1.</w:t>
+      </w:r>
+      <w:r>
+        <w:rPr>
+          <w:i/>
+          <w:iCs/>
+        </w:rPr>
+        <w:t xml:space="preserve"> Probably need to include a map with common garden locations and locations of origin of the Midwest and Gulf individuals</w:t>
+      </w:r>
+      <w:r>
+        <w:rPr>
+          <w:i/>
+          <w:iCs/>
+        </w:rPr>
+        <w:t>, maybe a timeline figure of when things happened and were measured.</w:t>
+      </w:r>
+      <w:r>
+        <w:rPr>
+          <w:i/>
+          <w:iCs/>
+        </w:rPr>
         <w:t xml:space="preserve"> </w:t>
       </w:r>
       <w:r>
@@ -1445,35 +1253,14 @@
           <w:i/>
           <w:iCs/>
         </w:rPr>
-        <w:t xml:space="preserve">Latitude of origin correlates with flowering </w:t>
-      </w:r>
-      <w:r>
-        <w:rPr>
-          <w:i/>
-          <w:iCs/>
-        </w:rPr>
-        <w:t>response to a</w:t>
-      </w:r>
-      <w:r>
-        <w:rPr>
-          <w:i/>
-          <w:iCs/>
-        </w:rPr>
-        <w:t>n</w:t>
-      </w:r>
-      <w:r>
-        <w:rPr>
-          <w:i/>
-          <w:iCs/>
-        </w:rPr>
-        <w:t xml:space="preserve"> environmental cue of shortening day length. Bars represent the number of </w:t>
-      </w:r>
-      <w:r>
-        <w:rPr>
-          <w:i/>
-          <w:iCs/>
-        </w:rPr>
-        <w:t>distinct genotypes that had 50% of tillers flowering before the summer solstice (when days were lengthening) or after the summer solstice (when days were shortening).</w:t>
+        <w:t xml:space="preserve">Perhaps this could be a strip running along the top of this current plot, with a small map on the left and a timeline on the right. Also, B and C should probably be swapped given how I talk about this data now. </w:t>
+      </w:r>
+      <w:r>
+        <w:rPr>
+          <w:i/>
+          <w:iCs/>
+        </w:rPr>
+        <w:t>A)</w:t>
       </w:r>
       <w:r>
         <w:rPr>
@@ -1487,19 +1274,734 @@
           <w:i/>
           <w:iCs/>
         </w:rPr>
-        <w:t>Colors represent the five categories we grouped genotypes into: tetraploid individuals in the Atlantic, Midwest, and Gulf genetic subpopulations, admixed/uncategorized tetraploid individuals, and octoploid individuals.</w:t>
+        <w:t xml:space="preserve">Distribution of </w:t>
+      </w:r>
+      <w:proofErr w:type="spellStart"/>
+      <w:r>
+        <w:rPr>
+          <w:i/>
+          <w:iCs/>
+        </w:rPr>
+        <w:t>greenup</w:t>
+      </w:r>
+      <w:proofErr w:type="spellEnd"/>
+      <w:r>
+        <w:rPr>
+          <w:i/>
+          <w:iCs/>
+        </w:rPr>
+        <w:t xml:space="preserve"> and flowering dates across two genetically distinct switchgrass subpopulations</w:t>
+      </w:r>
+      <w:r>
+        <w:rPr>
+          <w:i/>
+          <w:iCs/>
+        </w:rPr>
+        <w:t xml:space="preserve"> across eight common gardens</w:t>
+      </w:r>
+      <w:r>
+        <w:rPr>
+          <w:i/>
+          <w:iCs/>
+        </w:rPr>
+        <w:t xml:space="preserve">. </w:t>
+      </w:r>
+      <w:r>
+        <w:rPr>
+          <w:i/>
+          <w:iCs/>
+        </w:rPr>
+        <w:t xml:space="preserve">Purple represents </w:t>
+      </w:r>
+      <w:r>
+        <w:rPr>
+          <w:i/>
+          <w:iCs/>
+        </w:rPr>
+        <w:t>individuals from</w:t>
+      </w:r>
+      <w:r>
+        <w:rPr>
+          <w:i/>
+          <w:iCs/>
+        </w:rPr>
+        <w:t xml:space="preserve"> </w:t>
+      </w:r>
+      <w:r>
+        <w:rPr>
+          <w:i/>
+          <w:iCs/>
+        </w:rPr>
+        <w:t xml:space="preserve">the Midwest subpopulation, and pink </w:t>
+      </w:r>
+      <w:r>
+        <w:rPr>
+          <w:i/>
+          <w:iCs/>
+        </w:rPr>
+        <w:t xml:space="preserve">individuals from </w:t>
+      </w:r>
+      <w:r>
+        <w:rPr>
+          <w:i/>
+          <w:iCs/>
+        </w:rPr>
+        <w:t>the Gulf subpopulation. Vertical dashed line indicates the summer solstice. Common gardens are arranged in latitudinal order. B) Phenotypic correlations between clonal replicates planted at eight common gardens</w:t>
+      </w:r>
+      <w:r>
+        <w:rPr>
+          <w:i/>
+          <w:iCs/>
+        </w:rPr>
+        <w:t>, within and between two genetic subpopulations</w:t>
+      </w:r>
+      <w:r>
+        <w:rPr>
+          <w:i/>
+          <w:iCs/>
+        </w:rPr>
+        <w:t xml:space="preserve">. </w:t>
+      </w:r>
+      <w:r>
+        <w:rPr>
+          <w:i/>
+          <w:iCs/>
+        </w:rPr>
+        <w:t xml:space="preserve"> </w:t>
+      </w:r>
+      <w:r>
+        <w:rPr>
+          <w:i/>
+          <w:iCs/>
+        </w:rPr>
+        <w:t xml:space="preserve">C) </w:t>
+      </w:r>
+      <w:r>
+        <w:rPr>
+          <w:i/>
+          <w:iCs/>
+        </w:rPr>
+        <w:t xml:space="preserve">Narrow sense heritability of </w:t>
+      </w:r>
+      <w:proofErr w:type="spellStart"/>
+      <w:r>
+        <w:rPr>
+          <w:i/>
+          <w:iCs/>
+        </w:rPr>
+        <w:t>greenup</w:t>
+      </w:r>
+      <w:proofErr w:type="spellEnd"/>
+      <w:r>
+        <w:rPr>
+          <w:i/>
+          <w:iCs/>
+        </w:rPr>
+        <w:t xml:space="preserve"> and flowering within single common gardens </w:t>
+      </w:r>
+      <w:r>
+        <w:rPr>
+          <w:i/>
+          <w:iCs/>
+        </w:rPr>
+        <w:t xml:space="preserve">(purple) </w:t>
+      </w:r>
+      <w:r>
+        <w:rPr>
+          <w:i/>
+          <w:iCs/>
+        </w:rPr>
+        <w:t>and across all eight common gardens</w:t>
+      </w:r>
+      <w:r>
+        <w:rPr>
+          <w:i/>
+          <w:iCs/>
+        </w:rPr>
+        <w:t xml:space="preserve"> (green)</w:t>
+      </w:r>
+      <w:r>
+        <w:rPr>
+          <w:i/>
+          <w:iCs/>
+        </w:rPr>
+        <w:t>, within and between two genetic subpopulations</w:t>
       </w:r>
     </w:p>
     <w:p>
       <w:pPr>
         <w:ind w:firstLine="720"/>
       </w:pPr>
+      <w:r>
+        <w:t>Though w</w:t>
+      </w:r>
+      <w:r>
+        <w:t xml:space="preserve">e </w:t>
+      </w:r>
+      <w:r>
+        <w:t>scored</w:t>
+      </w:r>
+      <w:r>
+        <w:t xml:space="preserve"> </w:t>
+      </w:r>
+      <w:proofErr w:type="spellStart"/>
+      <w:r>
+        <w:t>greenup</w:t>
+      </w:r>
+      <w:proofErr w:type="spellEnd"/>
+      <w:r>
+        <w:t xml:space="preserve"> and </w:t>
+      </w:r>
+      <w:r>
+        <w:t xml:space="preserve">flowering as </w:t>
+      </w:r>
+      <w:r>
+        <w:t>functions</w:t>
+      </w:r>
+      <w:r>
+        <w:t xml:space="preserve"> of Julian date, flowering is more likely cued by</w:t>
+      </w:r>
+      <w:r>
+        <w:t xml:space="preserve"> one or more </w:t>
+      </w:r>
+      <w:r>
+        <w:t>temperature, rainfall, or daylength signal</w:t>
+      </w:r>
+      <w:r>
+        <w:t>s</w:t>
+      </w:r>
+      <w:r>
+        <w:t xml:space="preserve"> (</w:t>
+      </w:r>
+      <w:r>
+        <w:rPr>
+          <w:i/>
+          <w:iCs/>
+        </w:rPr>
+        <w:t>cites</w:t>
+      </w:r>
+      <w:r>
+        <w:t>)</w:t>
+      </w:r>
+      <w:r>
+        <w:t xml:space="preserve">. To evaluate these cues as genetic triggers of flowering, we defined </w:t>
+      </w:r>
+      <w:proofErr w:type="spellStart"/>
+      <w:r>
+        <w:t>greenup</w:t>
+      </w:r>
+      <w:proofErr w:type="spellEnd"/>
+      <w:r>
+        <w:t xml:space="preserve"> and </w:t>
+      </w:r>
+      <w:r>
+        <w:t>flowering as functions of nine environmental cues</w:t>
+      </w:r>
+      <w:r>
+        <w:t>,</w:t>
+      </w:r>
+      <w:r>
+        <w:t xml:space="preserve"> then determined the narrow-sense </w:t>
+      </w:r>
+      <w:proofErr w:type="spellStart"/>
+      <w:r>
+        <w:t>heritabilities</w:t>
+      </w:r>
+      <w:proofErr w:type="spellEnd"/>
+      <w:r>
+        <w:t xml:space="preserve"> for these </w:t>
+      </w:r>
+      <w:r>
+        <w:t>phenology</w:t>
+      </w:r>
+      <w:r>
+        <w:t xml:space="preserve">-related traits across our eight common garden sites. We reasoned that if a flowering trait had higher heritability than flowering as a function of Julian date, then </w:t>
+      </w:r>
+      <w:r>
+        <w:t>that environmental cue was both a better predictor of flowering and was more likely to have detectable genetic variation segregating within the tested population.</w:t>
+      </w:r>
+      <w:r>
+        <w:t xml:space="preserve"> </w:t>
+      </w:r>
+      <w:r>
+        <w:t xml:space="preserve">To allow for the possibility </w:t>
+      </w:r>
+      <w:r>
+        <w:lastRenderedPageBreak/>
+        <w:t xml:space="preserve">that different subpopulations had different cues, we </w:t>
+      </w:r>
+      <w:r>
+        <w:t>also d</w:t>
+      </w:r>
+      <w:r>
+        <w:t>etermined h</w:t>
+      </w:r>
+      <w:r>
+        <w:rPr>
+          <w:vertAlign w:val="superscript"/>
+        </w:rPr>
+        <w:t>2</w:t>
+      </w:r>
+      <w:r>
+        <w:t xml:space="preserve"> both within and across the Midwestern and Gulf subpopulations.</w:t>
+      </w:r>
     </w:p>
     <w:p>
       <w:pPr>
         <w:ind w:firstLine="720"/>
       </w:pPr>
       <w:r>
+        <w:t xml:space="preserve">Within each of the eight common gardens, </w:t>
+      </w:r>
+    </w:p>
+    <w:p>
+      <w:pPr>
+        <w:ind w:firstLine="720"/>
+      </w:pPr>
+      <w:r>
+        <w:t xml:space="preserve">Across all eight common gardens, </w:t>
+      </w:r>
+      <w:proofErr w:type="spellStart"/>
+      <w:r>
+        <w:t>g</w:t>
+      </w:r>
+      <w:r>
+        <w:t>reenup</w:t>
+      </w:r>
+      <w:proofErr w:type="spellEnd"/>
+      <w:r>
+        <w:t xml:space="preserve"> </w:t>
+      </w:r>
+      <w:r>
+        <w:t xml:space="preserve">as a </w:t>
+      </w:r>
+      <w:r>
+        <w:t xml:space="preserve">function of </w:t>
+      </w:r>
+      <w:r>
+        <w:t>Julian date</w:t>
+      </w:r>
+      <w:r>
+        <w:t xml:space="preserve"> had </w:t>
+      </w:r>
+      <w:r>
+        <w:t>very</w:t>
+      </w:r>
+      <w:r>
+        <w:t xml:space="preserve"> low heritability </w:t>
+      </w:r>
+      <w:r>
+        <w:t xml:space="preserve">within subpopulations </w:t>
+      </w:r>
+      <w:r>
+        <w:t>(0.005 +/- 0.003 Gulf; 0.021 +/0 0.011 for Midwest)</w:t>
+      </w:r>
+      <w:r>
+        <w:t xml:space="preserve"> </w:t>
+      </w:r>
+      <w:r>
+        <w:t xml:space="preserve">and </w:t>
+      </w:r>
+      <w:r>
+        <w:t>across both</w:t>
+      </w:r>
+      <w:r>
+        <w:t xml:space="preserve"> subpopulations (</w:t>
+      </w:r>
+      <w:r>
+        <w:t>h</w:t>
+      </w:r>
+      <w:r>
+        <w:rPr>
+          <w:vertAlign w:val="superscript"/>
+        </w:rPr>
+        <w:t>2</w:t>
+      </w:r>
+      <w:r>
+        <w:t xml:space="preserve"> = </w:t>
+      </w:r>
+      <w:r>
+        <w:t>0.</w:t>
+      </w:r>
+      <w:r>
+        <w:t>004</w:t>
+      </w:r>
+      <w:r>
+        <w:t xml:space="preserve"> +/- 0.00</w:t>
+      </w:r>
+      <w:r>
+        <w:t>3</w:t>
+      </w:r>
+      <w:r>
+        <w:t xml:space="preserve">). </w:t>
+      </w:r>
+      <w:r>
+        <w:t xml:space="preserve">In the Gulf subpopulation, GDD 10 days before </w:t>
+      </w:r>
+      <w:proofErr w:type="spellStart"/>
+      <w:r>
+        <w:t>greenup</w:t>
+      </w:r>
+      <w:proofErr w:type="spellEnd"/>
+      <w:r>
+        <w:t xml:space="preserve"> had the highest heritability for </w:t>
+      </w:r>
+      <w:proofErr w:type="spellStart"/>
+      <w:r>
+        <w:t>greenup</w:t>
+      </w:r>
+      <w:proofErr w:type="spellEnd"/>
+      <w:r>
+        <w:t xml:space="preserve"> (h</w:t>
+      </w:r>
+      <w:r>
+        <w:rPr>
+          <w:vertAlign w:val="superscript"/>
+        </w:rPr>
+        <w:t xml:space="preserve">2 </w:t>
+      </w:r>
+      <w:r>
+        <w:t xml:space="preserve">= 0.074 +/- 0.024), followed by the average minimum temperature for the 10 days prior to </w:t>
+      </w:r>
+      <w:proofErr w:type="spellStart"/>
+      <w:r>
+        <w:t>greenup</w:t>
+      </w:r>
+      <w:proofErr w:type="spellEnd"/>
+      <w:r>
+        <w:t xml:space="preserve"> (h</w:t>
+      </w:r>
+      <w:r>
+        <w:rPr>
+          <w:vertAlign w:val="superscript"/>
+        </w:rPr>
+        <w:t>2</w:t>
+      </w:r>
+      <w:r>
+        <w:t xml:space="preserve"> = 0.065 +/- 0.022). In the Midwestern subpop</w:t>
+      </w:r>
+      <w:r>
+        <w:t>ulation</w:t>
+      </w:r>
+      <w:r>
+        <w:t xml:space="preserve">, the average minimum temperature </w:t>
+      </w:r>
+      <w:r>
+        <w:t xml:space="preserve">in the 10 days prior to </w:t>
+      </w:r>
+      <w:proofErr w:type="spellStart"/>
+      <w:r>
+        <w:t>greenup</w:t>
+      </w:r>
+      <w:proofErr w:type="spellEnd"/>
+      <w:r>
+        <w:t xml:space="preserve"> had the highest heritability (h</w:t>
+      </w:r>
+      <w:r>
+        <w:rPr>
+          <w:vertAlign w:val="superscript"/>
+        </w:rPr>
+        <w:t>2</w:t>
+      </w:r>
+      <w:r>
+        <w:t xml:space="preserve"> = 0.058 +/- 0.027). Across both subpopulations, both cumulative GDD 10 days before </w:t>
+      </w:r>
+      <w:proofErr w:type="spellStart"/>
+      <w:r>
+        <w:t>greenup</w:t>
+      </w:r>
+      <w:proofErr w:type="spellEnd"/>
+      <w:r>
+        <w:t xml:space="preserve"> and the average minimum temperature for the 10 </w:t>
+      </w:r>
+      <w:r>
+        <w:t>days</w:t>
+      </w:r>
+      <w:r>
+        <w:t xml:space="preserve"> prior to </w:t>
+      </w:r>
+      <w:proofErr w:type="spellStart"/>
+      <w:r>
+        <w:t>greenup</w:t>
+      </w:r>
+      <w:proofErr w:type="spellEnd"/>
+      <w:r>
+        <w:t xml:space="preserve"> had higher </w:t>
+      </w:r>
+      <w:proofErr w:type="spellStart"/>
+      <w:r>
+        <w:t>heritabilities</w:t>
+      </w:r>
+      <w:proofErr w:type="spellEnd"/>
+      <w:r>
+        <w:t xml:space="preserve"> than Julian date (h</w:t>
+      </w:r>
+      <w:r>
+        <w:rPr>
+          <w:vertAlign w:val="superscript"/>
+        </w:rPr>
+        <w:t>2</w:t>
+      </w:r>
+      <w:r>
+        <w:t xml:space="preserve"> = 0.037 +/- 0.014; 0.036 +/- 0.014). </w:t>
+      </w:r>
+    </w:p>
+    <w:p>
+      <w:pPr>
+        <w:ind w:firstLine="720"/>
+      </w:pPr>
+    </w:p>
+    <w:p>
+      <w:pPr>
+        <w:ind w:firstLine="720"/>
+        <w:rPr>
+          <w:i/>
+          <w:iCs/>
+        </w:rPr>
+      </w:pPr>
+      <w:r>
+        <w:rPr>
+          <w:i/>
+          <w:iCs/>
+        </w:rPr>
+        <w:t>&lt;Maybe also look at just the Texas sites vs just the northern sites (without OK)&gt;</w:t>
+      </w:r>
+    </w:p>
+    <w:p>
+      <w:pPr>
+        <w:ind w:firstLine="720"/>
+      </w:pPr>
+      <w:r>
+        <w:t xml:space="preserve">In contrast, flowering as a Julian date had </w:t>
+      </w:r>
+      <w:r>
+        <w:t>moderate heritability within subpopulations (</w:t>
+      </w:r>
+      <w:r>
+        <w:t>h</w:t>
+      </w:r>
+      <w:r>
+        <w:rPr>
+          <w:vertAlign w:val="superscript"/>
+        </w:rPr>
+        <w:t>2</w:t>
+      </w:r>
+      <w:r>
+        <w:t xml:space="preserve"> = </w:t>
+      </w:r>
+      <w:r>
+        <w:t xml:space="preserve">0.19 +/- 0.061 </w:t>
+      </w:r>
+      <w:proofErr w:type="gramStart"/>
+      <w:r>
+        <w:t>Gulf;</w:t>
+      </w:r>
+      <w:proofErr w:type="gramEnd"/>
+      <w:r>
+        <w:t xml:space="preserve"> 0.097 +/- 0.045 Midwest) and </w:t>
+      </w:r>
+      <w:r>
+        <w:t>moderate</w:t>
+      </w:r>
+      <w:r>
+        <w:t xml:space="preserve"> heritability across both subpopulations (</w:t>
+      </w:r>
+      <w:r>
+        <w:t>h</w:t>
+      </w:r>
+      <w:r>
+        <w:rPr>
+          <w:vertAlign w:val="superscript"/>
+        </w:rPr>
+        <w:t>2</w:t>
+      </w:r>
+      <w:r>
+        <w:t xml:space="preserve"> = </w:t>
+      </w:r>
+      <w:r>
+        <w:t>0</w:t>
+      </w:r>
+      <w:r>
+        <w:t>.18</w:t>
+      </w:r>
+      <w:r>
+        <w:t xml:space="preserve"> +/- 0.0</w:t>
+      </w:r>
+      <w:r>
+        <w:t>61</w:t>
+      </w:r>
+      <w:r>
+        <w:t>).</w:t>
+      </w:r>
+      <w:r>
+        <w:rPr>
+          <w:i/>
+          <w:iCs/>
+        </w:rPr>
+        <w:t xml:space="preserve"> </w:t>
+      </w:r>
+      <w:r>
+        <w:t>For the Gulf subpopulation, daylength (h</w:t>
+      </w:r>
+      <w:r>
+        <w:rPr>
+          <w:vertAlign w:val="superscript"/>
+        </w:rPr>
+        <w:t>2</w:t>
+      </w:r>
+      <w:r>
+        <w:t xml:space="preserve"> = 0.336 +/- 0.073) was the only cue that had higher heritability than Julian date. Two environmental functions had higher </w:t>
+      </w:r>
+      <w:proofErr w:type="spellStart"/>
+      <w:r>
+        <w:t>heritabilities</w:t>
+      </w:r>
+      <w:proofErr w:type="spellEnd"/>
+      <w:r>
+        <w:t xml:space="preserve"> than Julian date for the Midwestern subpopulation: cumulative GDD (h</w:t>
+      </w:r>
+      <w:r>
+        <w:rPr>
+          <w:vertAlign w:val="superscript"/>
+        </w:rPr>
+        <w:t>2</w:t>
+      </w:r>
+      <w:r>
+        <w:t xml:space="preserve"> = 0.368 +/- 0.052) and daylength (h</w:t>
+      </w:r>
+      <w:r>
+        <w:rPr>
+          <w:vertAlign w:val="superscript"/>
+        </w:rPr>
+        <w:t>2</w:t>
+      </w:r>
+      <w:r>
+        <w:t xml:space="preserve"> = 0.144 +/- 0.052).</w:t>
+      </w:r>
+      <w:r>
+        <w:t xml:space="preserve"> Across both subpopulations, both daylength and cumulative GDD had higher </w:t>
+      </w:r>
+      <w:proofErr w:type="spellStart"/>
+      <w:r>
+        <w:t>heritabilities</w:t>
+      </w:r>
+      <w:proofErr w:type="spellEnd"/>
+      <w:r>
+        <w:t xml:space="preserve"> than Julian date (0.287 +/- 0.032; 0.201 +/- 0.041). </w:t>
+      </w:r>
+    </w:p>
+    <w:p>
+      <w:pPr>
+        <w:ind w:firstLine="720"/>
+      </w:pPr>
+      <w:r>
+        <w:t xml:space="preserve">Because heritability for daylength varied considerably between subpopulations, we also evaluated whether plant latitude of origin affected the strength of photoperiod-related flowering signals. We observed a strong signal of latitude of origin on whether plants grown in Texas common gardens flowered in lengthening or shortening days (binomial </w:t>
+      </w:r>
+      <w:proofErr w:type="spellStart"/>
+      <w:r>
+        <w:t>glm</w:t>
+      </w:r>
+      <w:proofErr w:type="spellEnd"/>
+      <w:r>
+        <w:t xml:space="preserve">, </w:t>
+      </w:r>
+      <w:proofErr w:type="spellStart"/>
+      <w:r>
+        <w:rPr>
+          <w:i/>
+          <w:iCs/>
+        </w:rPr>
+        <w:t>P</w:t>
+      </w:r>
+      <w:r>
+        <w:rPr>
+          <w:i/>
+          <w:iCs/>
+        </w:rPr>
+        <w:t>r</w:t>
+      </w:r>
+      <w:proofErr w:type="spellEnd"/>
+      <w:r>
+        <w:rPr>
+          <w:i/>
+          <w:iCs/>
+        </w:rPr>
+        <w:t xml:space="preserve"> </w:t>
+      </w:r>
+      <w:r>
+        <w:t>&lt; 2x10</w:t>
+      </w:r>
+      <w:r>
+        <w:rPr>
+          <w:vertAlign w:val="superscript"/>
+        </w:rPr>
+        <w:t>-16</w:t>
+      </w:r>
+      <w:r>
+        <w:t>, Supp. Figure 1). The majority of plants from latitudes of origin below 35</w:t>
+      </w:r>
+      <w:r>
+        <w:rPr>
+          <w:rFonts w:cstheme="minorHAnsi"/>
+        </w:rPr>
+        <w:t>°N</w:t>
+      </w:r>
+      <w:r>
+        <w:t xml:space="preserve"> did not flower until days were shortening at the Texas sites, while the majority of plants from latitudes of origin above 38</w:t>
+      </w:r>
+      <w:r>
+        <w:rPr>
+          <w:rFonts w:cstheme="minorHAnsi"/>
+        </w:rPr>
+        <w:t>°N</w:t>
+      </w:r>
+      <w:r>
+        <w:t xml:space="preserve"> flowered while days were lengthening. Interestingly, the Oklahoma (OK) site, our first common garden at which most genotypes flowered during shortening days, was at 36</w:t>
+      </w:r>
+      <w:r>
+        <w:rPr>
+          <w:rFonts w:cstheme="minorHAnsi"/>
+        </w:rPr>
+        <w:t>°N</w:t>
+      </w:r>
+      <w:r>
+        <w:t>; in contrast, the three sites where a photoperiod cue was evident were below 32</w:t>
+      </w:r>
+      <w:r>
+        <w:rPr>
+          <w:rFonts w:cstheme="minorHAnsi"/>
+        </w:rPr>
+        <w:t>°N</w:t>
+      </w:r>
+      <w:r>
+        <w:t>. Plants grown in 2019 in our common gardens north of 35</w:t>
+      </w:r>
+      <w:r>
+        <w:rPr>
+          <w:rFonts w:cstheme="minorHAnsi"/>
+        </w:rPr>
+        <w:t>°N</w:t>
+      </w:r>
+      <w:r>
+        <w:t xml:space="preserve"> did not have sufficient vegetative growth to flower before the summer solstice, and thus were not competent to repress flowering during lengthening days.</w:t>
+      </w:r>
+      <w:r>
+        <w:t xml:space="preserve"> </w:t>
+      </w:r>
+      <w:r>
+        <w:t>As this is a common feature of growing seasons at these latitudes, we hypothesize that plants from more northern latitudes have evolved a flowering time response to a separate, non-photoperiod based environmental cue.</w:t>
+      </w:r>
+    </w:p>
+    <w:p>
+      <w:pPr>
+        <w:ind w:firstLine="720"/>
+      </w:pPr>
+    </w:p>
+    <w:p>
+      <w:pPr>
+        <w:ind w:firstLine="720"/>
+      </w:pPr>
+      <w:r>
         <w:t xml:space="preserve">If flowering date </w:t>
       </w:r>
       <w:r>
@@ -1550,6 +2052,28 @@
         <w:t>2</w:t>
       </w:r>
       <w:r>
+        <w:t xml:space="preserve">0% of the </w:t>
+      </w:r>
+      <w:r>
+        <w:lastRenderedPageBreak/>
+        <w:t>range flowering at a</w:t>
+      </w:r>
+      <w:r>
+        <w:t>n average</w:t>
+      </w:r>
+      <w:r>
+        <w:t xml:space="preserve"> GDD of </w:t>
+      </w:r>
+      <w:r>
+        <w:t>568</w:t>
+      </w:r>
+      <w:r>
+        <w:t xml:space="preserve">, and plants from the southernmost </w:t>
+      </w:r>
+      <w:r>
+        <w:t>2</w:t>
+      </w:r>
+      <w:r>
         <w:t>0% of the range flowering at a</w:t>
       </w:r>
       <w:r>
@@ -1559,24 +2083,6 @@
         <w:t xml:space="preserve"> GDD of </w:t>
       </w:r>
       <w:r>
-        <w:t>568</w:t>
-      </w:r>
-      <w:r>
-        <w:t xml:space="preserve">, and plants from the southernmost </w:t>
-      </w:r>
-      <w:r>
-        <w:t>2</w:t>
-      </w:r>
-      <w:r>
-        <w:t>0% of the range flowering at a</w:t>
-      </w:r>
-      <w:r>
-        <w:t>n average</w:t>
-      </w:r>
-      <w:r>
-        <w:t xml:space="preserve"> GDD of </w:t>
-      </w:r>
-      <w:r>
         <w:t>779</w:t>
       </w:r>
       <w:r>
@@ -1694,7 +2200,6 @@
     </w:p>
     <w:p>
       <w:r>
-        <w:lastRenderedPageBreak/>
         <w:tab/>
         <w:t xml:space="preserve">We next evaluated </w:t>
       </w:r>
@@ -2118,7 +2623,11 @@
       </w:r>
       <w:proofErr w:type="spellEnd"/>
       <w:r>
-        <w:t xml:space="preserve"> 18.1% of 127)</w:t>
+        <w:t xml:space="preserve"> </w:t>
+      </w:r>
+      <w:r>
+        <w:lastRenderedPageBreak/>
+        <w:t>18.1% of 127)</w:t>
       </w:r>
       <w:r>
         <w:t>. These data indicated</w:t>
@@ -2181,7 +2690,6 @@
           <w:iCs/>
           <w:noProof/>
         </w:rPr>
-        <w:lastRenderedPageBreak/>
         <w:drawing>
           <wp:anchor distT="0" distB="0" distL="114300" distR="114300" simplePos="0" relativeHeight="251677696" behindDoc="0" locked="0" layoutInCell="1" allowOverlap="1" wp14:anchorId="2CFBE3B9" wp14:editId="0200A24A">
             <wp:simplePos x="0" y="0"/>

</xml_diff>

<commit_message>
Fix phenotypes for 4WCR and plot FL and GR as functions of weather
</commit_message>
<xml_diff>
--- a/manuscript/Manuscript_v0.3.docx
+++ b/manuscript/Manuscript_v0.3.docx
@@ -890,49 +890,241 @@
         <w:t>and Gulf</w:t>
       </w:r>
       <w:r>
-        <w:t xml:space="preserve"> subpopulation (229 </w:t>
-      </w:r>
-      <w:r>
-        <w:t>genotypes</w:t>
+        <w:t xml:space="preserve"> subpopulation (229 genotypes)</w:t>
+      </w:r>
+      <w:r>
+        <w:t>, as these groups had the most distinct phenological responses across our common gardens</w:t>
+      </w:r>
+      <w:r>
+        <w:t xml:space="preserve"> (Figure 1A)</w:t>
+      </w:r>
+      <w:r>
+        <w:t xml:space="preserve">. </w:t>
+      </w:r>
+    </w:p>
+    <w:p>
+      <w:pPr>
+        <w:ind w:firstLine="720"/>
+      </w:pPr>
+      <w:r>
+        <w:t xml:space="preserve">We first determined the </w:t>
+      </w:r>
+      <w:proofErr w:type="gramStart"/>
+      <w:r>
+        <w:t>narrow-sense</w:t>
+      </w:r>
+      <w:proofErr w:type="gramEnd"/>
+      <w:r>
+        <w:t xml:space="preserve"> </w:t>
+      </w:r>
+      <w:proofErr w:type="spellStart"/>
+      <w:r>
+        <w:t>heritabilities</w:t>
+      </w:r>
+      <w:proofErr w:type="spellEnd"/>
+      <w:r>
+        <w:t xml:space="preserve"> </w:t>
+      </w:r>
+      <w:r>
+        <w:t>(h</w:t>
+      </w:r>
+      <w:r>
+        <w:rPr>
+          <w:vertAlign w:val="superscript"/>
+        </w:rPr>
+        <w:t>2</w:t>
       </w:r>
       <w:r>
         <w:t>)</w:t>
       </w:r>
       <w:r>
-        <w:t>, as these groups had the most distinct phenological responses across our common gardens</w:t>
-      </w:r>
-      <w:r>
-        <w:t xml:space="preserve"> (Figure 1A)</w:t>
+        <w:rPr>
+          <w:vertAlign w:val="superscript"/>
+        </w:rPr>
+        <w:t xml:space="preserve"> </w:t>
+      </w:r>
+      <w:r>
+        <w:t xml:space="preserve">for </w:t>
+      </w:r>
+      <w:proofErr w:type="spellStart"/>
+      <w:r>
+        <w:t>greenup</w:t>
+      </w:r>
+      <w:proofErr w:type="spellEnd"/>
+      <w:r>
+        <w:t xml:space="preserve"> and flowering dates at single common gardens and across all eight common gardens</w:t>
+      </w:r>
+      <w:r>
+        <w:t xml:space="preserve"> (Figure 1</w:t>
+      </w:r>
+      <w:r>
+        <w:t>C</w:t>
+      </w:r>
+      <w:r>
+        <w:t>)</w:t>
+      </w:r>
+      <w:r>
+        <w:t>.</w:t>
+      </w:r>
+      <w:r>
+        <w:t xml:space="preserve"> To allow for the possibility that different subpopulations had different strengths of connection between these phenotypes and the genotypes</w:t>
+      </w:r>
+      <w:r>
+        <w:t xml:space="preserve"> (Korte and Farlow 2013)</w:t>
+      </w:r>
+      <w:r>
+        <w:t>, we determined h</w:t>
+      </w:r>
+      <w:r>
+        <w:rPr>
+          <w:vertAlign w:val="superscript"/>
+        </w:rPr>
+        <w:t>2</w:t>
+      </w:r>
+      <w:r>
+        <w:t xml:space="preserve"> both within and across the Midwestern and Gulf subpopulations.</w:t>
+      </w:r>
+      <w:r>
+        <w:t xml:space="preserve"> Within common gardens, h</w:t>
+      </w:r>
+      <w:r>
+        <w:rPr>
+          <w:vertAlign w:val="superscript"/>
+        </w:rPr>
+        <w:t>2</w:t>
+      </w:r>
+      <w:r>
+        <w:t xml:space="preserve"> were typically quite high</w:t>
+      </w:r>
+      <w:r>
+        <w:t xml:space="preserve">: 62% </w:t>
+      </w:r>
+      <w:r>
+        <w:t xml:space="preserve">on average </w:t>
+      </w:r>
+      <w:r>
+        <w:t xml:space="preserve">for </w:t>
+      </w:r>
+      <w:proofErr w:type="spellStart"/>
+      <w:r>
+        <w:t>greenup</w:t>
+      </w:r>
+      <w:proofErr w:type="spellEnd"/>
+      <w:r>
+        <w:t xml:space="preserve"> date</w:t>
+      </w:r>
+      <w:r>
+        <w:t>, and 87% for flowering date.</w:t>
+      </w:r>
+      <w:r>
+        <w:t xml:space="preserve"> However, </w:t>
+      </w:r>
+      <w:r>
+        <w:t>h</w:t>
+      </w:r>
+      <w:r>
+        <w:rPr>
+          <w:vertAlign w:val="superscript"/>
+        </w:rPr>
+        <w:t>2</w:t>
+      </w:r>
+      <w:r>
+        <w:t xml:space="preserve"> were not consistently high, notably </w:t>
+      </w:r>
+      <w:r>
+        <w:t xml:space="preserve">for </w:t>
+      </w:r>
+      <w:proofErr w:type="spellStart"/>
+      <w:r>
+        <w:t>greenup</w:t>
+      </w:r>
+      <w:proofErr w:type="spellEnd"/>
+      <w:r>
+        <w:t xml:space="preserve"> </w:t>
+      </w:r>
+      <w:r>
+        <w:t>at our OK and NE common gardens</w:t>
       </w:r>
       <w:r>
         <w:t xml:space="preserve">. </w:t>
       </w:r>
-    </w:p>
-    <w:p>
-      <w:pPr>
-        <w:ind w:firstLine="720"/>
-      </w:pPr>
-      <w:r>
-        <w:t xml:space="preserve">We first determined the </w:t>
-      </w:r>
-      <w:proofErr w:type="gramStart"/>
-      <w:r>
-        <w:t>narrow-sense</w:t>
-      </w:r>
-      <w:proofErr w:type="gramEnd"/>
+      <w:r>
+        <w:t>Greenup dates at these sites</w:t>
+      </w:r>
+      <w:r>
+        <w:t xml:space="preserve"> were uncorrelated with </w:t>
+      </w:r>
+      <w:proofErr w:type="spellStart"/>
+      <w:r>
+        <w:t>greenup</w:t>
+      </w:r>
+      <w:proofErr w:type="spellEnd"/>
+      <w:r>
+        <w:t xml:space="preserve"> dates for clonal replicates</w:t>
+      </w:r>
+      <w:r>
+        <w:t xml:space="preserve"> at other sites</w:t>
+      </w:r>
+      <w:r>
+        <w:t xml:space="preserve"> (</w:t>
+      </w:r>
+      <w:r>
+        <w:t>Figure 1B</w:t>
+      </w:r>
+      <w:r>
+        <w:t>)</w:t>
+      </w:r>
+      <w:r>
+        <w:t>.</w:t>
+      </w:r>
       <w:r>
         <w:t xml:space="preserve"> </w:t>
       </w:r>
-      <w:proofErr w:type="spellStart"/>
-      <w:r>
-        <w:t>heritabilities</w:t>
-      </w:r>
-      <w:proofErr w:type="spellEnd"/>
+      <w:r>
+        <w:t xml:space="preserve">Both within and across subpopulations, </w:t>
+      </w:r>
+      <w:proofErr w:type="spellStart"/>
+      <w:r>
+        <w:t>sg</w:t>
+      </w:r>
+      <w:r>
+        <w:t>reenup</w:t>
+      </w:r>
+      <w:proofErr w:type="spellEnd"/>
+      <w:r>
+        <w:t xml:space="preserve"> dates at the Texas sites were strongly negatively correlated with </w:t>
+      </w:r>
+      <w:proofErr w:type="spellStart"/>
+      <w:r>
+        <w:t>greenup</w:t>
+      </w:r>
+      <w:proofErr w:type="spellEnd"/>
+      <w:r>
+        <w:t xml:space="preserve"> dates at the northernmost four sites</w:t>
+      </w:r>
+      <w:r>
+        <w:t xml:space="preserve"> (Figure 1B).</w:t>
+      </w:r>
       <w:r>
         <w:t xml:space="preserve"> </w:t>
       </w:r>
       <w:r>
-        <w:t>(</w:t>
+        <w:t>Flowering dates were generally positively correlated, and more highly correlated at the northern sites, with little correlation between TX1 and other sites in the Midwest subpopulation</w:t>
+      </w:r>
+      <w:r>
+        <w:t xml:space="preserve"> (Figure 1B)</w:t>
+      </w:r>
+      <w:r>
+        <w:t>. These</w:t>
+      </w:r>
+      <w:r>
+        <w:t xml:space="preserve"> negative and small </w:t>
+      </w:r>
+      <w:r>
+        <w:t>correlations</w:t>
+      </w:r>
+      <w:r>
+        <w:t xml:space="preserve"> undoubtedly contributed to the low </w:t>
       </w:r>
       <w:r>
         <w:t>h</w:t>
@@ -944,16 +1136,7 @@
         <w:t>2</w:t>
       </w:r>
       <w:r>
-        <w:t>)</w:t>
-      </w:r>
-      <w:r>
-        <w:rPr>
-          <w:vertAlign w:val="superscript"/>
-        </w:rPr>
-        <w:t xml:space="preserve"> </w:t>
-      </w:r>
-      <w:r>
-        <w:t xml:space="preserve">for </w:t>
+        <w:t xml:space="preserve"> values for </w:t>
       </w:r>
       <w:proofErr w:type="spellStart"/>
       <w:r>
@@ -961,162 +1144,16 @@
       </w:r>
       <w:proofErr w:type="spellEnd"/>
       <w:r>
-        <w:t xml:space="preserve"> and flowering dates at single common gardens and across all eight common gardens, with common garden as a random effect</w:t>
-      </w:r>
-      <w:r>
-        <w:t xml:space="preserve"> (Figure 1</w:t>
-      </w:r>
-      <w:r>
-        <w:t>C</w:t>
-      </w:r>
-      <w:r>
-        <w:t>)</w:t>
-      </w:r>
-      <w:r>
-        <w:t>.</w:t>
-      </w:r>
-      <w:r>
-        <w:t xml:space="preserve"> To allow for the possibility that different subpopulations had different strengths of connection between these phenotypes and the genotypes</w:t>
-      </w:r>
-      <w:r>
-        <w:t xml:space="preserve"> </w:t>
-      </w:r>
-      <w:r>
-        <w:t>(Korte and Farlow 2013)</w:t>
-      </w:r>
-      <w:r>
-        <w:t>, we determined h</w:t>
-      </w:r>
-      <w:r>
-        <w:rPr>
-          <w:vertAlign w:val="superscript"/>
-        </w:rPr>
-        <w:t>2</w:t>
-      </w:r>
-      <w:r>
-        <w:t xml:space="preserve"> both within and across the Midwestern and Gulf subpopulations.</w:t>
-      </w:r>
-      <w:r>
-        <w:t xml:space="preserve"> Within common gardens, h</w:t>
-      </w:r>
-      <w:r>
-        <w:rPr>
-          <w:vertAlign w:val="superscript"/>
-        </w:rPr>
-        <w:t>2</w:t>
-      </w:r>
-      <w:r>
-        <w:t xml:space="preserve"> were typically quite high</w:t>
-      </w:r>
-      <w:r>
-        <w:t xml:space="preserve">: 62% </w:t>
-      </w:r>
-      <w:r>
-        <w:t xml:space="preserve">on average </w:t>
-      </w:r>
-      <w:r>
-        <w:t xml:space="preserve">for </w:t>
-      </w:r>
-      <w:proofErr w:type="spellStart"/>
-      <w:r>
-        <w:t>greenup</w:t>
-      </w:r>
-      <w:proofErr w:type="spellEnd"/>
-      <w:r>
-        <w:t xml:space="preserve"> date</w:t>
-      </w:r>
-      <w:r>
-        <w:t>, and 87% for flowering date.</w:t>
-      </w:r>
-      <w:r>
-        <w:t xml:space="preserve"> However, </w:t>
-      </w:r>
-      <w:r>
-        <w:t>h</w:t>
-      </w:r>
-      <w:r>
-        <w:rPr>
-          <w:vertAlign w:val="superscript"/>
-        </w:rPr>
-        <w:t>2</w:t>
-      </w:r>
-      <w:r>
-        <w:t xml:space="preserve"> were not consistently high, notably </w:t>
-      </w:r>
-      <w:r>
-        <w:t xml:space="preserve">for </w:t>
-      </w:r>
-      <w:proofErr w:type="spellStart"/>
-      <w:r>
-        <w:t>greenup</w:t>
-      </w:r>
-      <w:proofErr w:type="spellEnd"/>
-      <w:r>
-        <w:t xml:space="preserve"> </w:t>
-      </w:r>
-      <w:r>
-        <w:t>at our OK and NE common gardens</w:t>
-      </w:r>
-      <w:r>
-        <w:t xml:space="preserve">. </w:t>
-      </w:r>
-      <w:r>
-        <w:t>Greenup dates at these sites</w:t>
-      </w:r>
-      <w:r>
-        <w:t xml:space="preserve"> were uncorrelated with </w:t>
-      </w:r>
-      <w:proofErr w:type="spellStart"/>
-      <w:r>
-        <w:t>greenup</w:t>
-      </w:r>
-      <w:proofErr w:type="spellEnd"/>
-      <w:r>
-        <w:t xml:space="preserve"> dates for clonal replicates</w:t>
-      </w:r>
-      <w:r>
-        <w:t xml:space="preserve"> at other sites</w:t>
-      </w:r>
-      <w:r>
-        <w:t xml:space="preserve"> (</w:t>
-      </w:r>
-      <w:r>
-        <w:t>Figure 1B</w:t>
-      </w:r>
-      <w:r>
-        <w:t>)</w:t>
-      </w:r>
-      <w:r>
-        <w:t>.</w:t>
-      </w:r>
-      <w:r>
-        <w:t xml:space="preserve"> Greenup dates at the Texas sites were strongly negatively correlated with </w:t>
-      </w:r>
-      <w:proofErr w:type="spellStart"/>
-      <w:r>
-        <w:t>greenup</w:t>
-      </w:r>
-      <w:proofErr w:type="spellEnd"/>
-      <w:r>
-        <w:t xml:space="preserve"> dates at the northernmost four sites. Flowering dates were generally positively correlated, and more highly correlated at the northern sites, with little correlation between TX1 and other sites in the Midwest subpopulation. These low and negative correlations were reflected in the low h</w:t>
-      </w:r>
-      <w:r>
-        <w:rPr>
-          <w:vertAlign w:val="superscript"/>
-        </w:rPr>
-        <w:t>2</w:t>
-      </w:r>
-      <w:r>
-        <w:t xml:space="preserve"> values for models including all eight sites</w:t>
+        <w:t xml:space="preserve"> and flowering date across a</w:t>
+      </w:r>
+      <w:r>
+        <w:t>ll eight sites</w:t>
       </w:r>
       <w:r>
         <w:t>:</w:t>
       </w:r>
       <w:r>
-        <w:t xml:space="preserve"> </w:t>
-      </w:r>
-      <w:r>
-        <w:t>h</w:t>
+        <w:t xml:space="preserve"> h</w:t>
       </w:r>
       <w:r>
         <w:rPr>
@@ -1267,6 +1304,57 @@
           <w:i/>
           <w:iCs/>
         </w:rPr>
+        <w:t xml:space="preserve"> Distribution of </w:t>
+      </w:r>
+      <w:proofErr w:type="spellStart"/>
+      <w:r>
+        <w:rPr>
+          <w:i/>
+          <w:iCs/>
+        </w:rPr>
+        <w:t>greenup</w:t>
+      </w:r>
+      <w:proofErr w:type="spellEnd"/>
+      <w:r>
+        <w:rPr>
+          <w:i/>
+          <w:iCs/>
+        </w:rPr>
+        <w:t xml:space="preserve"> and flowering dates across two genetically distinct switchgrass subpopulations</w:t>
+      </w:r>
+      <w:r>
+        <w:rPr>
+          <w:i/>
+          <w:iCs/>
+        </w:rPr>
+        <w:t xml:space="preserve"> across eight common gardens</w:t>
+      </w:r>
+      <w:r>
+        <w:rPr>
+          <w:i/>
+          <w:iCs/>
+        </w:rPr>
+        <w:t xml:space="preserve">. </w:t>
+      </w:r>
+      <w:r>
+        <w:rPr>
+          <w:i/>
+          <w:iCs/>
+        </w:rPr>
+        <w:t xml:space="preserve">Purple represents </w:t>
+      </w:r>
+      <w:r>
+        <w:rPr>
+          <w:i/>
+          <w:iCs/>
+        </w:rPr>
+        <w:t>individuals from</w:t>
+      </w:r>
+      <w:r>
+        <w:rPr>
+          <w:i/>
+          <w:iCs/>
+        </w:rPr>
         <w:t xml:space="preserve"> </w:t>
       </w:r>
       <w:r>
@@ -1274,7 +1362,56 @@
           <w:i/>
           <w:iCs/>
         </w:rPr>
-        <w:t xml:space="preserve">Distribution of </w:t>
+        <w:t xml:space="preserve">the Midwest subpopulation, and pink </w:t>
+      </w:r>
+      <w:r>
+        <w:rPr>
+          <w:i/>
+          <w:iCs/>
+        </w:rPr>
+        <w:t xml:space="preserve">individuals from </w:t>
+      </w:r>
+      <w:r>
+        <w:rPr>
+          <w:i/>
+          <w:iCs/>
+        </w:rPr>
+        <w:t>the Gulf subpopulation. Vertical dashed line indicates the summer solstice. Common gardens are arranged in latitudinal order. B) Phenotypic correlations between clonal replicates planted at eight common gardens</w:t>
+      </w:r>
+      <w:r>
+        <w:rPr>
+          <w:i/>
+          <w:iCs/>
+        </w:rPr>
+        <w:t>, within and between two genetic subpopulations</w:t>
+      </w:r>
+      <w:r>
+        <w:rPr>
+          <w:i/>
+          <w:iCs/>
+        </w:rPr>
+        <w:t xml:space="preserve">. </w:t>
+      </w:r>
+      <w:r>
+        <w:rPr>
+          <w:i/>
+          <w:iCs/>
+        </w:rPr>
+        <w:t xml:space="preserve"> </w:t>
+      </w:r>
+      <w:r>
+        <w:rPr>
+          <w:i/>
+          <w:iCs/>
+        </w:rPr>
+        <w:t xml:space="preserve">C) </w:t>
+      </w:r>
+      <w:r>
+        <w:rPr>
+          <w:i/>
+          <w:iCs/>
+        </w:rPr>
+        <w:t xml:space="preserve">Narrow sense heritability of </w:t>
       </w:r>
       <w:proofErr w:type="spellStart"/>
       <w:r>
@@ -1290,142 +1427,349 @@
           <w:i/>
           <w:iCs/>
         </w:rPr>
-        <w:t xml:space="preserve"> and flowering dates across two genetically distinct switchgrass subpopulations</w:t>
-      </w:r>
-      <w:r>
-        <w:rPr>
-          <w:i/>
-          <w:iCs/>
-        </w:rPr>
-        <w:t xml:space="preserve"> across eight common gardens</w:t>
-      </w:r>
-      <w:r>
-        <w:rPr>
-          <w:i/>
-          <w:iCs/>
-        </w:rPr>
-        <w:t xml:space="preserve">. </w:t>
-      </w:r>
-      <w:r>
-        <w:rPr>
-          <w:i/>
-          <w:iCs/>
-        </w:rPr>
-        <w:t xml:space="preserve">Purple represents </w:t>
-      </w:r>
-      <w:r>
-        <w:rPr>
-          <w:i/>
-          <w:iCs/>
-        </w:rPr>
-        <w:t>individuals from</w:t>
-      </w:r>
-      <w:r>
-        <w:rPr>
-          <w:i/>
-          <w:iCs/>
-        </w:rPr>
+        <w:t xml:space="preserve"> and flowering within single common gardens </w:t>
+      </w:r>
+      <w:r>
+        <w:rPr>
+          <w:i/>
+          <w:iCs/>
+        </w:rPr>
+        <w:t xml:space="preserve">(purple) </w:t>
+      </w:r>
+      <w:r>
+        <w:rPr>
+          <w:i/>
+          <w:iCs/>
+        </w:rPr>
+        <w:t>and across all eight common gardens</w:t>
+      </w:r>
+      <w:r>
+        <w:rPr>
+          <w:i/>
+          <w:iCs/>
+        </w:rPr>
+        <w:t xml:space="preserve"> (green)</w:t>
+      </w:r>
+      <w:r>
+        <w:rPr>
+          <w:i/>
+          <w:iCs/>
+        </w:rPr>
+        <w:t>, within and between two genetic subpopulations</w:t>
+      </w:r>
+    </w:p>
+    <w:p>
+      <w:pPr>
+        <w:ind w:firstLine="720"/>
+      </w:pPr>
+      <w:r>
+        <w:t>Though w</w:t>
+      </w:r>
+      <w:r>
+        <w:t xml:space="preserve">e </w:t>
+      </w:r>
+      <w:r>
+        <w:t>scored</w:t>
+      </w:r>
+      <w:r>
         <w:t xml:space="preserve"> </w:t>
       </w:r>
-      <w:r>
-        <w:rPr>
-          <w:i/>
-          <w:iCs/>
-        </w:rPr>
-        <w:t xml:space="preserve">the Midwest subpopulation, and pink </w:t>
-      </w:r>
-      <w:r>
-        <w:rPr>
-          <w:i/>
-          <w:iCs/>
-        </w:rPr>
-        <w:t xml:space="preserve">individuals from </w:t>
-      </w:r>
-      <w:r>
-        <w:rPr>
-          <w:i/>
-          <w:iCs/>
-        </w:rPr>
-        <w:t>the Gulf subpopulation. Vertical dashed line indicates the summer solstice. Common gardens are arranged in latitudinal order. B) Phenotypic correlations between clonal replicates planted at eight common gardens</w:t>
-      </w:r>
-      <w:r>
-        <w:rPr>
-          <w:i/>
-          <w:iCs/>
-        </w:rPr>
-        <w:t>, within and between two genetic subpopulations</w:t>
-      </w:r>
-      <w:r>
-        <w:rPr>
-          <w:i/>
-          <w:iCs/>
-        </w:rPr>
-        <w:t xml:space="preserve">. </w:t>
-      </w:r>
-      <w:r>
-        <w:rPr>
-          <w:i/>
-          <w:iCs/>
-        </w:rPr>
+      <w:proofErr w:type="spellStart"/>
+      <w:r>
+        <w:t>greenup</w:t>
+      </w:r>
+      <w:proofErr w:type="spellEnd"/>
+      <w:r>
+        <w:t xml:space="preserve"> and </w:t>
+      </w:r>
+      <w:r>
+        <w:t xml:space="preserve">flowering as </w:t>
+      </w:r>
+      <w:r>
+        <w:t>functions</w:t>
+      </w:r>
+      <w:r>
+        <w:t xml:space="preserve"> of Julian date, flowering is more likely cued by</w:t>
+      </w:r>
+      <w:r>
+        <w:t xml:space="preserve"> one or more </w:t>
+      </w:r>
+      <w:r>
+        <w:t>temperature, rainfall, or daylength signal</w:t>
+      </w:r>
+      <w:r>
+        <w:t>s</w:t>
+      </w:r>
+      <w:r>
+        <w:t xml:space="preserve"> (</w:t>
+      </w:r>
+      <w:r>
+        <w:rPr>
+          <w:i/>
+          <w:iCs/>
+        </w:rPr>
+        <w:t>cites</w:t>
+      </w:r>
+      <w:r>
+        <w:t>)</w:t>
+      </w:r>
+      <w:r>
+        <w:t xml:space="preserve">. To evaluate these cues as genetic triggers of flowering, we defined </w:t>
+      </w:r>
+      <w:proofErr w:type="spellStart"/>
+      <w:r>
+        <w:t>greenup</w:t>
+      </w:r>
+      <w:proofErr w:type="spellEnd"/>
+      <w:r>
+        <w:t xml:space="preserve"> and </w:t>
+      </w:r>
+      <w:r>
+        <w:t>flowering as functions of nine environmental cues</w:t>
+      </w:r>
+      <w:r>
+        <w:t>,</w:t>
+      </w:r>
+      <w:r>
+        <w:t xml:space="preserve"> then determined the narrow-sense </w:t>
+      </w:r>
+      <w:proofErr w:type="spellStart"/>
+      <w:r>
+        <w:t>heritabilities</w:t>
+      </w:r>
+      <w:proofErr w:type="spellEnd"/>
+      <w:r>
+        <w:t xml:space="preserve"> for these </w:t>
+      </w:r>
+      <w:r>
+        <w:t>phenology</w:t>
+      </w:r>
+      <w:r>
+        <w:t xml:space="preserve">-related traits across our eight common garden sites. We reasoned that if a flowering trait had higher heritability than flowering as a function of Julian date, then </w:t>
+      </w:r>
+      <w:r>
+        <w:t>that environmental cue was both a better predictor of flowering and was more likely to have detectable genetic variation segregating within the tested population.</w:t>
+      </w:r>
+      <w:r>
+        <w:t xml:space="preserve"> To allow for the possibility </w:t>
+      </w:r>
+      <w:r>
+        <w:lastRenderedPageBreak/>
+        <w:t>that different subpopulations had different cues, we also determined h</w:t>
+      </w:r>
+      <w:r>
+        <w:rPr>
+          <w:vertAlign w:val="superscript"/>
+        </w:rPr>
+        <w:t>2</w:t>
+      </w:r>
+      <w:r>
+        <w:t xml:space="preserve"> both within and across the Midwestern and Gulf subpopulations.</w:t>
+      </w:r>
+    </w:p>
+    <w:p>
+      <w:pPr>
+        <w:ind w:firstLine="720"/>
+      </w:pPr>
+    </w:p>
+    <w:p>
+      <w:pPr>
+        <w:ind w:firstLine="720"/>
+      </w:pPr>
+      <w:r>
+        <w:t xml:space="preserve">Within each of the eight common gardens, </w:t>
+      </w:r>
+    </w:p>
+    <w:p>
+      <w:pPr>
+        <w:ind w:firstLine="720"/>
+      </w:pPr>
+      <w:r>
+        <w:t xml:space="preserve">Across all eight common gardens, </w:t>
+      </w:r>
+      <w:proofErr w:type="spellStart"/>
+      <w:r>
+        <w:t>g</w:t>
+      </w:r>
+      <w:r>
+        <w:t>reenup</w:t>
+      </w:r>
+      <w:proofErr w:type="spellEnd"/>
+      <w:r>
         <w:t xml:space="preserve"> </w:t>
       </w:r>
       <w:r>
-        <w:rPr>
-          <w:i/>
-          <w:iCs/>
-        </w:rPr>
-        <w:t xml:space="preserve">C) </w:t>
-      </w:r>
-      <w:r>
-        <w:rPr>
-          <w:i/>
-          <w:iCs/>
-        </w:rPr>
-        <w:t xml:space="preserve">Narrow sense heritability of </w:t>
-      </w:r>
-      <w:proofErr w:type="spellStart"/>
-      <w:r>
-        <w:rPr>
-          <w:i/>
-          <w:iCs/>
-        </w:rPr>
+        <w:t xml:space="preserve">as a </w:t>
+      </w:r>
+      <w:r>
+        <w:t xml:space="preserve">function of </w:t>
+      </w:r>
+      <w:r>
+        <w:t>Julian date</w:t>
+      </w:r>
+      <w:r>
+        <w:t xml:space="preserve"> had </w:t>
+      </w:r>
+      <w:r>
+        <w:t>very</w:t>
+      </w:r>
+      <w:r>
+        <w:t xml:space="preserve"> low heritability </w:t>
+      </w:r>
+      <w:r>
+        <w:t xml:space="preserve">within subpopulations </w:t>
+      </w:r>
+      <w:r>
+        <w:t>(0.005 +/- 0.003 Gulf; 0.021 +/0 0.011 for Midwest)</w:t>
+      </w:r>
+      <w:r>
+        <w:t xml:space="preserve"> </w:t>
+      </w:r>
+      <w:r>
+        <w:t xml:space="preserve">and </w:t>
+      </w:r>
+      <w:r>
+        <w:t>across both</w:t>
+      </w:r>
+      <w:r>
+        <w:t xml:space="preserve"> subpopulations (</w:t>
+      </w:r>
+      <w:r>
+        <w:t>h</w:t>
+      </w:r>
+      <w:r>
+        <w:rPr>
+          <w:vertAlign w:val="superscript"/>
+        </w:rPr>
+        <w:t>2</w:t>
+      </w:r>
+      <w:r>
+        <w:t xml:space="preserve"> = </w:t>
+      </w:r>
+      <w:r>
+        <w:t>0.</w:t>
+      </w:r>
+      <w:r>
+        <w:t>004</w:t>
+      </w:r>
+      <w:r>
+        <w:t xml:space="preserve"> +/- 0.00</w:t>
+      </w:r>
+      <w:r>
+        <w:t>3</w:t>
+      </w:r>
+      <w:r>
+        <w:t xml:space="preserve">). </w:t>
+      </w:r>
+      <w:r>
+        <w:t xml:space="preserve">In the Gulf subpopulation, GDD 10 days before </w:t>
+      </w:r>
+      <w:proofErr w:type="spellStart"/>
+      <w:r>
         <w:t>greenup</w:t>
       </w:r>
       <w:proofErr w:type="spellEnd"/>
       <w:r>
-        <w:rPr>
-          <w:i/>
-          <w:iCs/>
-        </w:rPr>
-        <w:t xml:space="preserve"> and flowering within single common gardens </w:t>
-      </w:r>
-      <w:r>
-        <w:rPr>
-          <w:i/>
-          <w:iCs/>
-        </w:rPr>
-        <w:t xml:space="preserve">(purple) </w:t>
-      </w:r>
-      <w:r>
-        <w:rPr>
-          <w:i/>
-          <w:iCs/>
-        </w:rPr>
-        <w:t>and across all eight common gardens</w:t>
-      </w:r>
-      <w:r>
-        <w:rPr>
-          <w:i/>
-          <w:iCs/>
-        </w:rPr>
-        <w:t xml:space="preserve"> (green)</w:t>
-      </w:r>
-      <w:r>
-        <w:rPr>
-          <w:i/>
-          <w:iCs/>
-        </w:rPr>
-        <w:t>, within and between two genetic subpopulations</w:t>
+        <w:t xml:space="preserve"> had the highest heritability for </w:t>
+      </w:r>
+      <w:proofErr w:type="spellStart"/>
+      <w:r>
+        <w:t>greenup</w:t>
+      </w:r>
+      <w:proofErr w:type="spellEnd"/>
+      <w:r>
+        <w:t xml:space="preserve"> (h</w:t>
+      </w:r>
+      <w:r>
+        <w:rPr>
+          <w:vertAlign w:val="superscript"/>
+        </w:rPr>
+        <w:t xml:space="preserve">2 </w:t>
+      </w:r>
+      <w:r>
+        <w:t xml:space="preserve">= 0.074 +/- 0.024), followed by the average minimum temperature for the 10 days prior to </w:t>
+      </w:r>
+      <w:proofErr w:type="spellStart"/>
+      <w:r>
+        <w:t>greenup</w:t>
+      </w:r>
+      <w:proofErr w:type="spellEnd"/>
+      <w:r>
+        <w:t xml:space="preserve"> (h</w:t>
+      </w:r>
+      <w:r>
+        <w:rPr>
+          <w:vertAlign w:val="superscript"/>
+        </w:rPr>
+        <w:t>2</w:t>
+      </w:r>
+      <w:r>
+        <w:t xml:space="preserve"> = 0.065 +/- 0.022). In the Midwestern subpop</w:t>
+      </w:r>
+      <w:r>
+        <w:t>ulation</w:t>
+      </w:r>
+      <w:r>
+        <w:t xml:space="preserve">, the average minimum temperature </w:t>
+      </w:r>
+      <w:r>
+        <w:t xml:space="preserve">in the 10 days prior to </w:t>
+      </w:r>
+      <w:proofErr w:type="spellStart"/>
+      <w:r>
+        <w:t>greenup</w:t>
+      </w:r>
+      <w:proofErr w:type="spellEnd"/>
+      <w:r>
+        <w:t xml:space="preserve"> had the highest heritability (h</w:t>
+      </w:r>
+      <w:r>
+        <w:rPr>
+          <w:vertAlign w:val="superscript"/>
+        </w:rPr>
+        <w:t>2</w:t>
+      </w:r>
+      <w:r>
+        <w:t xml:space="preserve"> = 0.058 +/- 0.027). Across both subpopulations, both cumulative GDD 10 days before </w:t>
+      </w:r>
+      <w:proofErr w:type="spellStart"/>
+      <w:r>
+        <w:t>greenup</w:t>
+      </w:r>
+      <w:proofErr w:type="spellEnd"/>
+      <w:r>
+        <w:t xml:space="preserve"> and the average minimum temperature for the 10 </w:t>
+      </w:r>
+      <w:r>
+        <w:t>days</w:t>
+      </w:r>
+      <w:r>
+        <w:t xml:space="preserve"> prior to </w:t>
+      </w:r>
+      <w:proofErr w:type="spellStart"/>
+      <w:r>
+        <w:t>greenup</w:t>
+      </w:r>
+      <w:proofErr w:type="spellEnd"/>
+      <w:r>
+        <w:t xml:space="preserve"> had higher </w:t>
+      </w:r>
+      <w:proofErr w:type="spellStart"/>
+      <w:r>
+        <w:t>heritabilities</w:t>
+      </w:r>
+      <w:proofErr w:type="spellEnd"/>
+      <w:r>
+        <w:t xml:space="preserve"> than Julian date (h</w:t>
+      </w:r>
+      <w:r>
+        <w:rPr>
+          <w:vertAlign w:val="superscript"/>
+        </w:rPr>
+        <w:t>2</w:t>
+      </w:r>
+      <w:r>
+        <w:t xml:space="preserve"> = 0.037 +/- 0.014; 0.036 +/- 0.014). </w:t>
       </w:r>
     </w:p>
     <w:p>
@@ -1433,75 +1777,85 @@
         <w:ind w:firstLine="720"/>
       </w:pPr>
       <w:r>
-        <w:t>Though w</w:t>
-      </w:r>
-      <w:r>
-        <w:t xml:space="preserve">e </w:t>
-      </w:r>
-      <w:r>
-        <w:t>scored</w:t>
-      </w:r>
-      <w:r>
+        <w:t xml:space="preserve">In contrast, flowering as a Julian date had </w:t>
+      </w:r>
+      <w:r>
+        <w:t>moderate heritability within subpopulations (</w:t>
+      </w:r>
+      <w:r>
+        <w:t>h</w:t>
+      </w:r>
+      <w:r>
+        <w:rPr>
+          <w:vertAlign w:val="superscript"/>
+        </w:rPr>
+        <w:t>2</w:t>
+      </w:r>
+      <w:r>
+        <w:t xml:space="preserve"> = </w:t>
+      </w:r>
+      <w:r>
+        <w:t xml:space="preserve">0.19 +/- 0.061 </w:t>
+      </w:r>
+      <w:proofErr w:type="gramStart"/>
+      <w:r>
+        <w:t>Gulf;</w:t>
+      </w:r>
+      <w:proofErr w:type="gramEnd"/>
+      <w:r>
+        <w:t xml:space="preserve"> 0.097 +/- 0.045 Midwest) and </w:t>
+      </w:r>
+      <w:r>
+        <w:t>moderate</w:t>
+      </w:r>
+      <w:r>
+        <w:t xml:space="preserve"> heritability across both subpopulations (</w:t>
+      </w:r>
+      <w:r>
+        <w:t>h</w:t>
+      </w:r>
+      <w:r>
+        <w:rPr>
+          <w:vertAlign w:val="superscript"/>
+        </w:rPr>
+        <w:t>2</w:t>
+      </w:r>
+      <w:r>
+        <w:t xml:space="preserve"> = </w:t>
+      </w:r>
+      <w:r>
+        <w:t>0</w:t>
+      </w:r>
+      <w:r>
+        <w:t>.18</w:t>
+      </w:r>
+      <w:r>
+        <w:t xml:space="preserve"> +/- 0.0</w:t>
+      </w:r>
+      <w:r>
+        <w:t>61</w:t>
+      </w:r>
+      <w:r>
+        <w:t>).</w:t>
+      </w:r>
+      <w:r>
+        <w:rPr>
+          <w:i/>
+          <w:iCs/>
+        </w:rPr>
         <w:t xml:space="preserve"> </w:t>
       </w:r>
-      <w:proofErr w:type="spellStart"/>
-      <w:r>
-        <w:t>greenup</w:t>
-      </w:r>
-      <w:proofErr w:type="spellEnd"/>
-      <w:r>
-        <w:t xml:space="preserve"> and </w:t>
-      </w:r>
-      <w:r>
-        <w:t xml:space="preserve">flowering as </w:t>
-      </w:r>
-      <w:r>
-        <w:t>functions</w:t>
-      </w:r>
-      <w:r>
-        <w:t xml:space="preserve"> of Julian date, flowering is more likely cued by</w:t>
-      </w:r>
-      <w:r>
-        <w:t xml:space="preserve"> one or more </w:t>
-      </w:r>
-      <w:r>
-        <w:t>temperature, rainfall, or daylength signal</w:t>
-      </w:r>
-      <w:r>
-        <w:t>s</w:t>
-      </w:r>
-      <w:r>
-        <w:t xml:space="preserve"> (</w:t>
-      </w:r>
-      <w:r>
-        <w:rPr>
-          <w:i/>
-          <w:iCs/>
-        </w:rPr>
-        <w:t>cites</w:t>
-      </w:r>
-      <w:r>
-        <w:t>)</w:t>
-      </w:r>
-      <w:r>
-        <w:t xml:space="preserve">. To evaluate these cues as genetic triggers of flowering, we defined </w:t>
-      </w:r>
-      <w:proofErr w:type="spellStart"/>
-      <w:r>
-        <w:t>greenup</w:t>
-      </w:r>
-      <w:proofErr w:type="spellEnd"/>
-      <w:r>
-        <w:t xml:space="preserve"> and </w:t>
-      </w:r>
-      <w:r>
-        <w:t>flowering as functions of nine environmental cues</w:t>
-      </w:r>
-      <w:r>
-        <w:t>,</w:t>
-      </w:r>
-      <w:r>
-        <w:t xml:space="preserve"> then determined the narrow-sense </w:t>
+      <w:r>
+        <w:t>For the Gulf subpopulation, daylength (h</w:t>
+      </w:r>
+      <w:r>
+        <w:rPr>
+          <w:vertAlign w:val="superscript"/>
+        </w:rPr>
+        <w:t>2</w:t>
+      </w:r>
+      <w:r>
+        <w:t xml:space="preserve"> = 0.336 +/- 0.073) was the only cue that had higher heritability than Julian date. Two environmental functions had higher </w:t>
       </w:r>
       <w:proofErr w:type="spellStart"/>
       <w:r>
@@ -1509,572 +1863,223 @@
       </w:r>
       <w:proofErr w:type="spellEnd"/>
       <w:r>
-        <w:t xml:space="preserve"> for these </w:t>
-      </w:r>
-      <w:r>
-        <w:t>phenology</w:t>
-      </w:r>
-      <w:r>
-        <w:t xml:space="preserve">-related traits across our eight common garden sites. We reasoned that if a flowering trait had higher heritability than flowering as a function of Julian date, then </w:t>
-      </w:r>
-      <w:r>
-        <w:t>that environmental cue was both a better predictor of flowering and was more likely to have detectable genetic variation segregating within the tested population.</w:t>
-      </w:r>
-      <w:r>
+        <w:t xml:space="preserve"> than Julian date for the Midwestern subpopulation: cumulative GDD (h</w:t>
+      </w:r>
+      <w:r>
+        <w:rPr>
+          <w:vertAlign w:val="superscript"/>
+        </w:rPr>
+        <w:t>2</w:t>
+      </w:r>
+      <w:r>
+        <w:t xml:space="preserve"> = 0.368 +/- 0.052) and daylength (h</w:t>
+      </w:r>
+      <w:r>
+        <w:rPr>
+          <w:vertAlign w:val="superscript"/>
+        </w:rPr>
+        <w:t>2</w:t>
+      </w:r>
+      <w:r>
+        <w:t xml:space="preserve"> = 0.144 +/- 0.052).</w:t>
+      </w:r>
+      <w:r>
+        <w:t xml:space="preserve"> Across both subpopulations, both daylength and cumulative GDD had higher </w:t>
+      </w:r>
+      <w:proofErr w:type="spellStart"/>
+      <w:r>
+        <w:t>heritabilities</w:t>
+      </w:r>
+      <w:proofErr w:type="spellEnd"/>
+      <w:r>
+        <w:t xml:space="preserve"> than Julian date (0.287 +/- 0.032; 0.201 +/- 0.041). </w:t>
+      </w:r>
+    </w:p>
+    <w:p>
+      <w:pPr>
+        <w:ind w:firstLine="720"/>
+      </w:pPr>
+      <w:r>
+        <w:t xml:space="preserve">Because heritability for daylength varied considerably between subpopulations, we also evaluated whether plant latitude of origin affected the strength of photoperiod-related flowering signals. We observed a strong signal of latitude of origin on whether plants grown in Texas common gardens flowered in lengthening or shortening days (binomial </w:t>
+      </w:r>
+      <w:proofErr w:type="spellStart"/>
+      <w:r>
+        <w:t>glm</w:t>
+      </w:r>
+      <w:proofErr w:type="spellEnd"/>
+      <w:r>
+        <w:t xml:space="preserve">, </w:t>
+      </w:r>
+      <w:proofErr w:type="spellStart"/>
+      <w:r>
+        <w:rPr>
+          <w:i/>
+          <w:iCs/>
+        </w:rPr>
+        <w:t>P</w:t>
+      </w:r>
+      <w:r>
+        <w:rPr>
+          <w:i/>
+          <w:iCs/>
+        </w:rPr>
+        <w:t>r</w:t>
+      </w:r>
+      <w:proofErr w:type="spellEnd"/>
+      <w:r>
+        <w:rPr>
+          <w:i/>
+          <w:iCs/>
+        </w:rPr>
         <w:t xml:space="preserve"> </w:t>
       </w:r>
       <w:r>
-        <w:t xml:space="preserve">To allow for the possibility </w:t>
+        <w:t>&lt; 2x10</w:t>
+      </w:r>
+      <w:r>
+        <w:rPr>
+          <w:vertAlign w:val="superscript"/>
+        </w:rPr>
+        <w:t>-16</w:t>
+      </w:r>
+      <w:r>
+        <w:t>, Supp. Figure 1). The majority of plants from latitudes of origin below 35</w:t>
+      </w:r>
+      <w:r>
+        <w:rPr>
+          <w:rFonts w:cstheme="minorHAnsi"/>
+        </w:rPr>
+        <w:t>°N</w:t>
+      </w:r>
+      <w:r>
+        <w:t xml:space="preserve"> did not flower until days were shortening at the Texas sites, while the majority of plants from latitudes of origin above 38</w:t>
+      </w:r>
+      <w:r>
+        <w:rPr>
+          <w:rFonts w:cstheme="minorHAnsi"/>
+        </w:rPr>
+        <w:t>°N</w:t>
+      </w:r>
+      <w:r>
+        <w:t xml:space="preserve"> flowered while days were lengthening. Interestingly, the Oklahoma (OK) site, our first common garden at which most genotypes flowered during shortening days, was at 36</w:t>
+      </w:r>
+      <w:r>
+        <w:rPr>
+          <w:rFonts w:cstheme="minorHAnsi"/>
+        </w:rPr>
+        <w:t>°N</w:t>
+      </w:r>
+      <w:r>
+        <w:t>; in contrast, the three sites where a photoperiod cue was evident were below 32</w:t>
+      </w:r>
+      <w:r>
+        <w:rPr>
+          <w:rFonts w:cstheme="minorHAnsi"/>
+        </w:rPr>
+        <w:t>°N</w:t>
+      </w:r>
+      <w:r>
+        <w:t>. Plants grown in 2019 in our common gardens north of 35</w:t>
+      </w:r>
+      <w:r>
+        <w:rPr>
+          <w:rFonts w:cstheme="minorHAnsi"/>
+        </w:rPr>
+        <w:t>°N</w:t>
+      </w:r>
+      <w:r>
+        <w:t xml:space="preserve"> did not have sufficient vegetative growth to flower before the summer solstice, and thus were not competent to repress flowering during lengthening days.</w:t>
+      </w:r>
+      <w:r>
+        <w:t xml:space="preserve"> </w:t>
+      </w:r>
+      <w:r>
+        <w:t>As this is a common feature of growing seasons at these latitudes, we hypothesize that plants from more northern latitudes have evolved a flowering time response to a separate, non-photoperiod based environmental cue.</w:t>
+      </w:r>
+    </w:p>
+    <w:p>
+      <w:pPr>
+        <w:ind w:firstLine="720"/>
+      </w:pPr>
+    </w:p>
+    <w:p>
+      <w:pPr>
+        <w:ind w:firstLine="720"/>
+      </w:pPr>
+      <w:r>
+        <w:t xml:space="preserve">If flowering date </w:t>
+      </w:r>
+      <w:r>
+        <w:t>frequently varies as</w:t>
+      </w:r>
+      <w:r>
+        <w:t xml:space="preserve"> a function of GDD in switchgrass, this </w:t>
+      </w:r>
+      <w:r>
+        <w:t>explains</w:t>
+      </w:r>
+      <w:r>
+        <w:t xml:space="preserve"> observations that moving southern populations northwards delays flowering, and moving northern populations south hastens flowering (</w:t>
+      </w:r>
+      <w:commentRangeStart w:id="2"/>
+      <w:r>
+        <w:t>Sanderson et al 1996</w:t>
+      </w:r>
+      <w:commentRangeEnd w:id="2"/>
+      <w:r>
+        <w:rPr>
+          <w:rStyle w:val="CommentReference"/>
+        </w:rPr>
+        <w:commentReference w:id="2"/>
+      </w:r>
+      <w:r>
+        <w:t xml:space="preserve">). </w:t>
+      </w:r>
+      <w:r>
+        <w:t>To explore this further, w</w:t>
+      </w:r>
+      <w:r>
+        <w:t xml:space="preserve">e tested whether subpopulation flowering as a function of GDD varied significantly by latitude of origin. </w:t>
+      </w:r>
+      <w:r>
+        <w:t>The Midwest</w:t>
+      </w:r>
+      <w:r>
+        <w:t xml:space="preserve"> </w:t>
+      </w:r>
+      <w:r>
+        <w:t xml:space="preserve">subpopulation </w:t>
+      </w:r>
+      <w:r>
+        <w:t xml:space="preserve">response to GDD varied significantly by latitude of origin, with plants from the northernmost </w:t>
+      </w:r>
+      <w:r>
+        <w:t>2</w:t>
+      </w:r>
+      <w:r>
+        <w:t>0% of the range flowering at a</w:t>
+      </w:r>
+      <w:r>
+        <w:t>n average</w:t>
+      </w:r>
+      <w:r>
+        <w:t xml:space="preserve"> GDD of </w:t>
+      </w:r>
+      <w:r>
+        <w:t>568</w:t>
+      </w:r>
+      <w:r>
+        <w:t xml:space="preserve">, and plants from the southernmost </w:t>
+      </w:r>
+      <w:r>
+        <w:t>2</w:t>
+      </w:r>
+      <w:r>
+        <w:t xml:space="preserve">0% of the range </w:t>
       </w:r>
       <w:r>
         <w:lastRenderedPageBreak/>
-        <w:t xml:space="preserve">that different subpopulations had different cues, we </w:t>
-      </w:r>
-      <w:r>
-        <w:t>also d</w:t>
-      </w:r>
-      <w:r>
-        <w:t>etermined h</w:t>
-      </w:r>
-      <w:r>
-        <w:rPr>
-          <w:vertAlign w:val="superscript"/>
-        </w:rPr>
-        <w:t>2</w:t>
-      </w:r>
-      <w:r>
-        <w:t xml:space="preserve"> both within and across the Midwestern and Gulf subpopulations.</w:t>
-      </w:r>
-    </w:p>
-    <w:p>
-      <w:pPr>
-        <w:ind w:firstLine="720"/>
-      </w:pPr>
-      <w:r>
-        <w:t xml:space="preserve">Within each of the eight common gardens, </w:t>
-      </w:r>
-    </w:p>
-    <w:p>
-      <w:pPr>
-        <w:ind w:firstLine="720"/>
-      </w:pPr>
-      <w:r>
-        <w:t xml:space="preserve">Across all eight common gardens, </w:t>
-      </w:r>
-      <w:proofErr w:type="spellStart"/>
-      <w:r>
-        <w:t>g</w:t>
-      </w:r>
-      <w:r>
-        <w:t>reenup</w:t>
-      </w:r>
-      <w:proofErr w:type="spellEnd"/>
-      <w:r>
-        <w:t xml:space="preserve"> </w:t>
-      </w:r>
-      <w:r>
-        <w:t xml:space="preserve">as a </w:t>
-      </w:r>
-      <w:r>
-        <w:t xml:space="preserve">function of </w:t>
-      </w:r>
-      <w:r>
-        <w:t>Julian date</w:t>
-      </w:r>
-      <w:r>
-        <w:t xml:space="preserve"> had </w:t>
-      </w:r>
-      <w:r>
-        <w:t>very</w:t>
-      </w:r>
-      <w:r>
-        <w:t xml:space="preserve"> low heritability </w:t>
-      </w:r>
-      <w:r>
-        <w:t xml:space="preserve">within subpopulations </w:t>
-      </w:r>
-      <w:r>
-        <w:t>(0.005 +/- 0.003 Gulf; 0.021 +/0 0.011 for Midwest)</w:t>
-      </w:r>
-      <w:r>
-        <w:t xml:space="preserve"> </w:t>
-      </w:r>
-      <w:r>
-        <w:t xml:space="preserve">and </w:t>
-      </w:r>
-      <w:r>
-        <w:t>across both</w:t>
-      </w:r>
-      <w:r>
-        <w:t xml:space="preserve"> subpopulations (</w:t>
-      </w:r>
-      <w:r>
-        <w:t>h</w:t>
-      </w:r>
-      <w:r>
-        <w:rPr>
-          <w:vertAlign w:val="superscript"/>
-        </w:rPr>
-        <w:t>2</w:t>
-      </w:r>
-      <w:r>
-        <w:t xml:space="preserve"> = </w:t>
-      </w:r>
-      <w:r>
-        <w:t>0.</w:t>
-      </w:r>
-      <w:r>
-        <w:t>004</w:t>
-      </w:r>
-      <w:r>
-        <w:t xml:space="preserve"> +/- 0.00</w:t>
-      </w:r>
-      <w:r>
-        <w:t>3</w:t>
-      </w:r>
-      <w:r>
-        <w:t xml:space="preserve">). </w:t>
-      </w:r>
-      <w:r>
-        <w:t xml:space="preserve">In the Gulf subpopulation, GDD 10 days before </w:t>
-      </w:r>
-      <w:proofErr w:type="spellStart"/>
-      <w:r>
-        <w:t>greenup</w:t>
-      </w:r>
-      <w:proofErr w:type="spellEnd"/>
-      <w:r>
-        <w:t xml:space="preserve"> had the highest heritability for </w:t>
-      </w:r>
-      <w:proofErr w:type="spellStart"/>
-      <w:r>
-        <w:t>greenup</w:t>
-      </w:r>
-      <w:proofErr w:type="spellEnd"/>
-      <w:r>
-        <w:t xml:space="preserve"> (h</w:t>
-      </w:r>
-      <w:r>
-        <w:rPr>
-          <w:vertAlign w:val="superscript"/>
-        </w:rPr>
-        <w:t xml:space="preserve">2 </w:t>
-      </w:r>
-      <w:r>
-        <w:t xml:space="preserve">= 0.074 +/- 0.024), followed by the average minimum temperature for the 10 days prior to </w:t>
-      </w:r>
-      <w:proofErr w:type="spellStart"/>
-      <w:r>
-        <w:t>greenup</w:t>
-      </w:r>
-      <w:proofErr w:type="spellEnd"/>
-      <w:r>
-        <w:t xml:space="preserve"> (h</w:t>
-      </w:r>
-      <w:r>
-        <w:rPr>
-          <w:vertAlign w:val="superscript"/>
-        </w:rPr>
-        <w:t>2</w:t>
-      </w:r>
-      <w:r>
-        <w:t xml:space="preserve"> = 0.065 +/- 0.022). In the Midwestern subpop</w:t>
-      </w:r>
-      <w:r>
-        <w:t>ulation</w:t>
-      </w:r>
-      <w:r>
-        <w:t xml:space="preserve">, the average minimum temperature </w:t>
-      </w:r>
-      <w:r>
-        <w:t xml:space="preserve">in the 10 days prior to </w:t>
-      </w:r>
-      <w:proofErr w:type="spellStart"/>
-      <w:r>
-        <w:t>greenup</w:t>
-      </w:r>
-      <w:proofErr w:type="spellEnd"/>
-      <w:r>
-        <w:t xml:space="preserve"> had the highest heritability (h</w:t>
-      </w:r>
-      <w:r>
-        <w:rPr>
-          <w:vertAlign w:val="superscript"/>
-        </w:rPr>
-        <w:t>2</w:t>
-      </w:r>
-      <w:r>
-        <w:t xml:space="preserve"> = 0.058 +/- 0.027). Across both subpopulations, both cumulative GDD 10 days before </w:t>
-      </w:r>
-      <w:proofErr w:type="spellStart"/>
-      <w:r>
-        <w:t>greenup</w:t>
-      </w:r>
-      <w:proofErr w:type="spellEnd"/>
-      <w:r>
-        <w:t xml:space="preserve"> and the average minimum temperature for the 10 </w:t>
-      </w:r>
-      <w:r>
-        <w:t>days</w:t>
-      </w:r>
-      <w:r>
-        <w:t xml:space="preserve"> prior to </w:t>
-      </w:r>
-      <w:proofErr w:type="spellStart"/>
-      <w:r>
-        <w:t>greenup</w:t>
-      </w:r>
-      <w:proofErr w:type="spellEnd"/>
-      <w:r>
-        <w:t xml:space="preserve"> had higher </w:t>
-      </w:r>
-      <w:proofErr w:type="spellStart"/>
-      <w:r>
-        <w:t>heritabilities</w:t>
-      </w:r>
-      <w:proofErr w:type="spellEnd"/>
-      <w:r>
-        <w:t xml:space="preserve"> than Julian date (h</w:t>
-      </w:r>
-      <w:r>
-        <w:rPr>
-          <w:vertAlign w:val="superscript"/>
-        </w:rPr>
-        <w:t>2</w:t>
-      </w:r>
-      <w:r>
-        <w:t xml:space="preserve"> = 0.037 +/- 0.014; 0.036 +/- 0.014). </w:t>
-      </w:r>
-    </w:p>
-    <w:p>
-      <w:pPr>
-        <w:ind w:firstLine="720"/>
-      </w:pPr>
-    </w:p>
-    <w:p>
-      <w:pPr>
-        <w:ind w:firstLine="720"/>
-        <w:rPr>
-          <w:i/>
-          <w:iCs/>
-        </w:rPr>
-      </w:pPr>
-      <w:r>
-        <w:rPr>
-          <w:i/>
-          <w:iCs/>
-        </w:rPr>
-        <w:t>&lt;Maybe also look at just the Texas sites vs just the northern sites (without OK)&gt;</w:t>
-      </w:r>
-    </w:p>
-    <w:p>
-      <w:pPr>
-        <w:ind w:firstLine="720"/>
-      </w:pPr>
-      <w:r>
-        <w:t xml:space="preserve">In contrast, flowering as a Julian date had </w:t>
-      </w:r>
-      <w:r>
-        <w:t>moderate heritability within subpopulations (</w:t>
-      </w:r>
-      <w:r>
-        <w:t>h</w:t>
-      </w:r>
-      <w:r>
-        <w:rPr>
-          <w:vertAlign w:val="superscript"/>
-        </w:rPr>
-        <w:t>2</w:t>
-      </w:r>
-      <w:r>
-        <w:t xml:space="preserve"> = </w:t>
-      </w:r>
-      <w:r>
-        <w:t xml:space="preserve">0.19 +/- 0.061 </w:t>
-      </w:r>
-      <w:proofErr w:type="gramStart"/>
-      <w:r>
-        <w:t>Gulf;</w:t>
-      </w:r>
-      <w:proofErr w:type="gramEnd"/>
-      <w:r>
-        <w:t xml:space="preserve"> 0.097 +/- 0.045 Midwest) and </w:t>
-      </w:r>
-      <w:r>
-        <w:t>moderate</w:t>
-      </w:r>
-      <w:r>
-        <w:t xml:space="preserve"> heritability across both subpopulations (</w:t>
-      </w:r>
-      <w:r>
-        <w:t>h</w:t>
-      </w:r>
-      <w:r>
-        <w:rPr>
-          <w:vertAlign w:val="superscript"/>
-        </w:rPr>
-        <w:t>2</w:t>
-      </w:r>
-      <w:r>
-        <w:t xml:space="preserve"> = </w:t>
-      </w:r>
-      <w:r>
-        <w:t>0</w:t>
-      </w:r>
-      <w:r>
-        <w:t>.18</w:t>
-      </w:r>
-      <w:r>
-        <w:t xml:space="preserve"> +/- 0.0</w:t>
-      </w:r>
-      <w:r>
-        <w:t>61</w:t>
-      </w:r>
-      <w:r>
-        <w:t>).</w:t>
-      </w:r>
-      <w:r>
-        <w:rPr>
-          <w:i/>
-          <w:iCs/>
-        </w:rPr>
-        <w:t xml:space="preserve"> </w:t>
-      </w:r>
-      <w:r>
-        <w:t>For the Gulf subpopulation, daylength (h</w:t>
-      </w:r>
-      <w:r>
-        <w:rPr>
-          <w:vertAlign w:val="superscript"/>
-        </w:rPr>
-        <w:t>2</w:t>
-      </w:r>
-      <w:r>
-        <w:t xml:space="preserve"> = 0.336 +/- 0.073) was the only cue that had higher heritability than Julian date. Two environmental functions had higher </w:t>
-      </w:r>
-      <w:proofErr w:type="spellStart"/>
-      <w:r>
-        <w:t>heritabilities</w:t>
-      </w:r>
-      <w:proofErr w:type="spellEnd"/>
-      <w:r>
-        <w:t xml:space="preserve"> than Julian date for the Midwestern subpopulation: cumulative GDD (h</w:t>
-      </w:r>
-      <w:r>
-        <w:rPr>
-          <w:vertAlign w:val="superscript"/>
-        </w:rPr>
-        <w:t>2</w:t>
-      </w:r>
-      <w:r>
-        <w:t xml:space="preserve"> = 0.368 +/- 0.052) and daylength (h</w:t>
-      </w:r>
-      <w:r>
-        <w:rPr>
-          <w:vertAlign w:val="superscript"/>
-        </w:rPr>
-        <w:t>2</w:t>
-      </w:r>
-      <w:r>
-        <w:t xml:space="preserve"> = 0.144 +/- 0.052).</w:t>
-      </w:r>
-      <w:r>
-        <w:t xml:space="preserve"> Across both subpopulations, both daylength and cumulative GDD had higher </w:t>
-      </w:r>
-      <w:proofErr w:type="spellStart"/>
-      <w:r>
-        <w:t>heritabilities</w:t>
-      </w:r>
-      <w:proofErr w:type="spellEnd"/>
-      <w:r>
-        <w:t xml:space="preserve"> than Julian date (0.287 +/- 0.032; 0.201 +/- 0.041). </w:t>
-      </w:r>
-    </w:p>
-    <w:p>
-      <w:pPr>
-        <w:ind w:firstLine="720"/>
-      </w:pPr>
-      <w:r>
-        <w:t xml:space="preserve">Because heritability for daylength varied considerably between subpopulations, we also evaluated whether plant latitude of origin affected the strength of photoperiod-related flowering signals. We observed a strong signal of latitude of origin on whether plants grown in Texas common gardens flowered in lengthening or shortening days (binomial </w:t>
-      </w:r>
-      <w:proofErr w:type="spellStart"/>
-      <w:r>
-        <w:t>glm</w:t>
-      </w:r>
-      <w:proofErr w:type="spellEnd"/>
-      <w:r>
-        <w:t xml:space="preserve">, </w:t>
-      </w:r>
-      <w:proofErr w:type="spellStart"/>
-      <w:r>
-        <w:rPr>
-          <w:i/>
-          <w:iCs/>
-        </w:rPr>
-        <w:t>P</w:t>
-      </w:r>
-      <w:r>
-        <w:rPr>
-          <w:i/>
-          <w:iCs/>
-        </w:rPr>
-        <w:t>r</w:t>
-      </w:r>
-      <w:proofErr w:type="spellEnd"/>
-      <w:r>
-        <w:rPr>
-          <w:i/>
-          <w:iCs/>
-        </w:rPr>
-        <w:t xml:space="preserve"> </w:t>
-      </w:r>
-      <w:r>
-        <w:t>&lt; 2x10</w:t>
-      </w:r>
-      <w:r>
-        <w:rPr>
-          <w:vertAlign w:val="superscript"/>
-        </w:rPr>
-        <w:t>-16</w:t>
-      </w:r>
-      <w:r>
-        <w:t>, Supp. Figure 1). The majority of plants from latitudes of origin below 35</w:t>
-      </w:r>
-      <w:r>
-        <w:rPr>
-          <w:rFonts w:cstheme="minorHAnsi"/>
-        </w:rPr>
-        <w:t>°N</w:t>
-      </w:r>
-      <w:r>
-        <w:t xml:space="preserve"> did not flower until days were shortening at the Texas sites, while the majority of plants from latitudes of origin above 38</w:t>
-      </w:r>
-      <w:r>
-        <w:rPr>
-          <w:rFonts w:cstheme="minorHAnsi"/>
-        </w:rPr>
-        <w:t>°N</w:t>
-      </w:r>
-      <w:r>
-        <w:t xml:space="preserve"> flowered while days were lengthening. Interestingly, the Oklahoma (OK) site, our first common garden at which most genotypes flowered during shortening days, was at 36</w:t>
-      </w:r>
-      <w:r>
-        <w:rPr>
-          <w:rFonts w:cstheme="minorHAnsi"/>
-        </w:rPr>
-        <w:t>°N</w:t>
-      </w:r>
-      <w:r>
-        <w:t>; in contrast, the three sites where a photoperiod cue was evident were below 32</w:t>
-      </w:r>
-      <w:r>
-        <w:rPr>
-          <w:rFonts w:cstheme="minorHAnsi"/>
-        </w:rPr>
-        <w:t>°N</w:t>
-      </w:r>
-      <w:r>
-        <w:t>. Plants grown in 2019 in our common gardens north of 35</w:t>
-      </w:r>
-      <w:r>
-        <w:rPr>
-          <w:rFonts w:cstheme="minorHAnsi"/>
-        </w:rPr>
-        <w:t>°N</w:t>
-      </w:r>
-      <w:r>
-        <w:t xml:space="preserve"> did not have sufficient vegetative growth to flower before the summer solstice, and thus were not competent to repress flowering during lengthening days.</w:t>
-      </w:r>
-      <w:r>
-        <w:t xml:space="preserve"> </w:t>
-      </w:r>
-      <w:r>
-        <w:t>As this is a common feature of growing seasons at these latitudes, we hypothesize that plants from more northern latitudes have evolved a flowering time response to a separate, non-photoperiod based environmental cue.</w:t>
-      </w:r>
-    </w:p>
-    <w:p>
-      <w:pPr>
-        <w:ind w:firstLine="720"/>
-      </w:pPr>
-    </w:p>
-    <w:p>
-      <w:pPr>
-        <w:ind w:firstLine="720"/>
-      </w:pPr>
-      <w:r>
-        <w:t xml:space="preserve">If flowering date </w:t>
-      </w:r>
-      <w:r>
-        <w:t>frequently varies as</w:t>
-      </w:r>
-      <w:r>
-        <w:t xml:space="preserve"> a function of GDD in switchgrass, this </w:t>
-      </w:r>
-      <w:r>
-        <w:t>explains</w:t>
-      </w:r>
-      <w:r>
-        <w:t xml:space="preserve"> observations that moving southern populations northwards delays flowering, and moving northern populations south hastens flowering (</w:t>
-      </w:r>
-      <w:commentRangeStart w:id="2"/>
-      <w:r>
-        <w:t>Sanderson et al 1996</w:t>
-      </w:r>
-      <w:commentRangeEnd w:id="2"/>
-      <w:r>
-        <w:rPr>
-          <w:rStyle w:val="CommentReference"/>
-        </w:rPr>
-        <w:commentReference w:id="2"/>
-      </w:r>
-      <w:r>
-        <w:t xml:space="preserve">). </w:t>
-      </w:r>
-      <w:r>
-        <w:t>To explore this further, w</w:t>
-      </w:r>
-      <w:r>
-        <w:t xml:space="preserve">e tested whether subpopulation flowering as a function of GDD varied significantly by latitude of origin. </w:t>
-      </w:r>
-      <w:r>
-        <w:t>The Midwest</w:t>
-      </w:r>
-      <w:r>
-        <w:t xml:space="preserve"> </w:t>
-      </w:r>
-      <w:r>
-        <w:t xml:space="preserve">subpopulation </w:t>
-      </w:r>
-      <w:r>
-        <w:t xml:space="preserve">response to GDD varied significantly by latitude of origin, with plants from the northernmost </w:t>
-      </w:r>
-      <w:r>
-        <w:t>2</w:t>
-      </w:r>
-      <w:r>
-        <w:t xml:space="preserve">0% of the </w:t>
-      </w:r>
-      <w:r>
-        <w:lastRenderedPageBreak/>
-        <w:t>range flowering at a</w:t>
-      </w:r>
-      <w:r>
-        <w:t>n average</w:t>
-      </w:r>
-      <w:r>
-        <w:t xml:space="preserve"> GDD of </w:t>
-      </w:r>
-      <w:r>
-        <w:t>568</w:t>
-      </w:r>
-      <w:r>
-        <w:t xml:space="preserve">, and plants from the southernmost </w:t>
-      </w:r>
-      <w:r>
-        <w:t>2</w:t>
-      </w:r>
-      <w:r>
-        <w:t>0% of the range flowering at a</w:t>
+        <w:t>flowering at a</w:t>
       </w:r>
       <w:r>
         <w:t>n average</w:t>
@@ -2623,31 +2628,28 @@
       </w:r>
       <w:proofErr w:type="spellEnd"/>
       <w:r>
+        <w:t xml:space="preserve"> 18.1% of 127)</w:t>
+      </w:r>
+      <w:r>
+        <w:t>. These data indicated</w:t>
+      </w:r>
+      <w:r>
+        <w:t xml:space="preserve"> that </w:t>
+      </w:r>
+      <w:r>
+        <w:t xml:space="preserve">the </w:t>
+      </w:r>
+      <w:r>
+        <w:t xml:space="preserve">lower </w:t>
+      </w:r>
+      <w:r>
+        <w:t>GDD environmental cue for flowering in the Midwest</w:t>
+      </w:r>
+      <w:r>
         <w:t xml:space="preserve"> </w:t>
       </w:r>
       <w:r>
         <w:lastRenderedPageBreak/>
-        <w:t>18.1% of 127)</w:t>
-      </w:r>
-      <w:r>
-        <w:t>. These data indicated</w:t>
-      </w:r>
-      <w:r>
-        <w:t xml:space="preserve"> that </w:t>
-      </w:r>
-      <w:r>
-        <w:t xml:space="preserve">the </w:t>
-      </w:r>
-      <w:r>
-        <w:t xml:space="preserve">lower </w:t>
-      </w:r>
-      <w:r>
-        <w:t>GDD environmental cue for flowering in the Midwest</w:t>
-      </w:r>
-      <w:r>
-        <w:t xml:space="preserve"> </w:t>
-      </w:r>
-      <w:r>
         <w:t xml:space="preserve">subpopulation </w:t>
       </w:r>
       <w:r>

</xml_diff>

<commit_message>
Finish drafting first Results section v0.3 comparing heritabilities and GxE
</commit_message>
<xml_diff>
--- a/manuscript/Manuscript_v0.3.docx
+++ b/manuscript/Manuscript_v0.3.docx
@@ -789,7 +789,21 @@
           <w:i/>
           <w:iCs/>
         </w:rPr>
-        <w:t>Diversity panel captures the range of phenological responses across the common gardens</w:t>
+        <w:t xml:space="preserve">Diversity panel captures </w:t>
+      </w:r>
+      <w:r>
+        <w:rPr>
+          <w:i/>
+          <w:iCs/>
+        </w:rPr>
+        <w:t>genetic and genotype by environment interactions</w:t>
+      </w:r>
+      <w:r>
+        <w:rPr>
+          <w:i/>
+          <w:iCs/>
+        </w:rPr>
+        <w:t xml:space="preserve"> across the common gardens</w:t>
       </w:r>
     </w:p>
     <w:p>
@@ -803,327 +817,352 @@
         <w:t>nd phenotyped a</w:t>
       </w:r>
       <w:r>
-        <w:t xml:space="preserve"> diversity panel of 978 </w:t>
-      </w:r>
-      <w:r>
-        <w:t>distinct</w:t>
-      </w:r>
-      <w:r>
-        <w:t>, clonally propagated</w:t>
-      </w:r>
-      <w:r>
-        <w:t xml:space="preserve"> switchgrass genotypes at eight common gardens. These common gardens </w:t>
-      </w:r>
-      <w:r>
-        <w:t xml:space="preserve">cover the majority of the latitudinal and climatic range of switchgrass and therefore capture the most comprehensive picture to date </w:t>
-      </w:r>
-      <w:r>
-        <w:t>of genotype-specific environmental plasticity, or genotype-by-environment interactions</w:t>
-      </w:r>
-      <w:r>
-        <w:t>, in this species</w:t>
-      </w:r>
-      <w:r>
+        <w:t xml:space="preserve"> </w:t>
+      </w:r>
+      <w:r>
+        <w:t xml:space="preserve">switchgrass </w:t>
+      </w:r>
+      <w:r>
+        <w:t xml:space="preserve">diversity panel </w:t>
+      </w:r>
+      <w:r>
+        <w:t xml:space="preserve">at eight common garden sites (Figure 1A). </w:t>
+      </w:r>
+      <w:r>
+        <w:t xml:space="preserve">The eight common gardens cover the majority of the latitudinal and climatic range of switchgrass and therefore capture the most comprehensive picture to date of genotype-specific environmental plasticity, or genotype-by-environment interactions, in this species. </w:t>
+      </w:r>
+      <w:r>
+        <w:t xml:space="preserve">The diversity panel contained </w:t>
+      </w:r>
+      <w:r>
+        <w:t xml:space="preserve">134 </w:t>
+      </w:r>
+      <w:r>
+        <w:t xml:space="preserve">sequenced, clonally propagated individuals from the </w:t>
+      </w:r>
+      <w:r>
+        <w:t xml:space="preserve">Midwestern </w:t>
+      </w:r>
+      <w:r>
+        <w:t xml:space="preserve">genetic </w:t>
+      </w:r>
+      <w:r>
+        <w:t xml:space="preserve">subpopulation, </w:t>
+      </w:r>
+      <w:r>
+        <w:t xml:space="preserve">and 229 </w:t>
+      </w:r>
+      <w:r>
+        <w:t>individuals from the Gulf subpopulation</w:t>
+      </w:r>
+      <w:r>
+        <w:t xml:space="preserve"> (Figure 1A</w:t>
+      </w:r>
+      <w:r>
+        <w:t>, Lovell et al 202X</w:t>
+      </w:r>
+      <w:r>
+        <w:t>)</w:t>
+      </w:r>
+      <w:r>
+        <w:t>.</w:t>
+      </w:r>
+      <w:r>
+        <w:t xml:space="preserve"> The four northernmost common gardens are located within the natural range of the Midwestern genetic subpopulation, while the three Texas common gardens are located within the natural range of the Gulf subpopulation, and the Oklahoma common garden </w:t>
+      </w:r>
+      <w:r>
+        <w:t>is located near the natural range limits of both the Gulf and the Midwestern subpopulations.</w:t>
+      </w:r>
+      <w:r>
+        <w:t xml:space="preserve"> </w:t>
+      </w:r>
+      <w:r>
+        <w:t>We scored plant green up and flowering at these common gardens every two days, and these two genetic subpopulations had the most distinct phenological responses across our common gardens</w:t>
+      </w:r>
+      <w:r>
+        <w:t>,</w:t>
+      </w:r>
+      <w:r>
+        <w:t xml:space="preserve"> and </w:t>
+      </w:r>
+      <w:r>
+        <w:t xml:space="preserve">had </w:t>
+      </w:r>
+      <w:r>
+        <w:t>distinct patterns of phenotypic correlations between common garden sites</w:t>
+      </w:r>
+      <w:r>
+        <w:t xml:space="preserve"> (Supplemental Figure X</w:t>
+      </w:r>
+      <w:r>
+        <w:t>, Figure 1A</w:t>
+      </w:r>
+      <w:r>
+        <w:t>, 1B</w:t>
+      </w:r>
+      <w:r>
+        <w:t xml:space="preserve">). </w:t>
+      </w:r>
+      <w:r>
+        <w:t xml:space="preserve">At the Texas common gardens, Gulf genotypes typically greened up before and flowered after Midwestern </w:t>
+      </w:r>
+      <w:r>
+        <w:t>genotypes</w:t>
+      </w:r>
+      <w:r>
+        <w:t xml:space="preserve">, while at the four northern common gardens, Gulf genotypes </w:t>
+      </w:r>
+      <w:r>
+        <w:t>greened up and flowered after Midwestern genotypes (Figure 1A). At the Oklahoma common garden, Gulf and Midwestern individuals greened up over the same time period.</w:t>
+      </w:r>
+      <w:r>
+        <w:t xml:space="preserve"> These patterns were reflected in strong negative phenotypic correlations for greenup in the Gulf and Midwest populations between the four northern and three Texas common gardens and the generally positive phenotypic correlations for flowering time </w:t>
+      </w:r>
+      <w:r>
+        <w:t xml:space="preserve">which increased at the northern sites </w:t>
+      </w:r>
+      <w:r>
+        <w:t>(Figure 1B</w:t>
+      </w:r>
+      <w:r>
+        <w:t>).</w:t>
+      </w:r>
+    </w:p>
+    <w:p>
+      <w:r>
+        <w:rPr>
+          <w:i/>
+          <w:iCs/>
+        </w:rPr>
+        <w:t>Figure 1.</w:t>
+      </w:r>
+      <w:r>
+        <w:rPr>
+          <w:i/>
+          <w:iCs/>
+        </w:rPr>
+        <w:t xml:space="preserve"> </w:t>
+      </w:r>
+      <w:r>
+        <w:rPr>
+          <w:i/>
+          <w:iCs/>
+        </w:rPr>
+        <w:t>A)</w:t>
+      </w:r>
+      <w:r>
+        <w:rPr>
+          <w:i/>
+          <w:iCs/>
+        </w:rPr>
+        <w:t xml:space="preserve"> Map and trait histograms</w:t>
+      </w:r>
+      <w:r>
+        <w:rPr>
+          <w:i/>
+          <w:iCs/>
+        </w:rPr>
+        <w:t xml:space="preserve"> of greenup and flowering dates across two genetically distinct switchgrass subpopulations</w:t>
+      </w:r>
+      <w:r>
+        <w:rPr>
+          <w:i/>
+          <w:iCs/>
+        </w:rPr>
+        <w:t xml:space="preserve"> </w:t>
+      </w:r>
+      <w:r>
+        <w:rPr>
+          <w:i/>
+          <w:iCs/>
+        </w:rPr>
+        <w:t>and</w:t>
+      </w:r>
+      <w:r>
+        <w:rPr>
+          <w:i/>
+          <w:iCs/>
+        </w:rPr>
+        <w:t xml:space="preserve"> eight common gardens</w:t>
+      </w:r>
+      <w:r>
+        <w:rPr>
+          <w:i/>
+          <w:iCs/>
+        </w:rPr>
         <w:t xml:space="preserve">. </w:t>
       </w:r>
       <w:r>
-        <w:t xml:space="preserve">We scored </w:t>
-      </w:r>
-      <w:r>
-        <w:t>plant</w:t>
-      </w:r>
-      <w:r>
-        <w:t xml:space="preserve"> green</w:t>
-      </w:r>
-      <w:r>
+        <w:rPr>
+          <w:i/>
+          <w:iCs/>
+        </w:rPr>
+        <w:t xml:space="preserve">Purple represents </w:t>
+      </w:r>
+      <w:r>
+        <w:rPr>
+          <w:i/>
+          <w:iCs/>
+        </w:rPr>
+        <w:t>individuals from</w:t>
+      </w:r>
+      <w:r>
+        <w:rPr>
+          <w:i/>
+          <w:iCs/>
+        </w:rPr>
         <w:t xml:space="preserve"> </w:t>
       </w:r>
       <w:r>
-        <w:t>up</w:t>
-      </w:r>
-      <w:r>
+        <w:rPr>
+          <w:i/>
+          <w:iCs/>
+        </w:rPr>
+        <w:t xml:space="preserve">the Midwest </w:t>
+      </w:r>
+      <w:r>
+        <w:rPr>
+          <w:i/>
+          <w:iCs/>
+        </w:rPr>
+        <w:t xml:space="preserve">genetic </w:t>
+      </w:r>
+      <w:r>
+        <w:rPr>
+          <w:i/>
+          <w:iCs/>
+        </w:rPr>
+        <w:t xml:space="preserve">subpopulation, and pink </w:t>
+      </w:r>
+      <w:r>
+        <w:rPr>
+          <w:i/>
+          <w:iCs/>
+        </w:rPr>
+        <w:t xml:space="preserve">individuals from </w:t>
+      </w:r>
+      <w:r>
+        <w:rPr>
+          <w:i/>
+          <w:iCs/>
+        </w:rPr>
+        <w:t>the Gulf subpopulation. Vertical dashed line</w:t>
+      </w:r>
+      <w:r>
+        <w:rPr>
+          <w:i/>
+          <w:iCs/>
+        </w:rPr>
+        <w:t>s</w:t>
+      </w:r>
+      <w:r>
+        <w:rPr>
+          <w:i/>
+          <w:iCs/>
+        </w:rPr>
+        <w:t xml:space="preserve"> indicate</w:t>
+      </w:r>
+      <w:r>
+        <w:rPr>
+          <w:i/>
+          <w:iCs/>
+        </w:rPr>
         <w:t xml:space="preserve"> </w:t>
       </w:r>
       <w:r>
-        <w:t>and flowering</w:t>
-      </w:r>
-      <w:r>
+        <w:rPr>
+          <w:i/>
+          <w:iCs/>
+        </w:rPr>
+        <w:t>the summer solstice. Common gardens are arranged in latitudinal order. B) Phenotypic correlations between clonal replicates planted at eight common gardens</w:t>
+      </w:r>
+      <w:r>
+        <w:rPr>
+          <w:i/>
+          <w:iCs/>
+        </w:rPr>
+        <w:t>, within and between two genetic subpopulations</w:t>
+      </w:r>
+      <w:r>
+        <w:rPr>
+          <w:i/>
+          <w:iCs/>
+        </w:rPr>
+        <w:t xml:space="preserve">. </w:t>
+      </w:r>
+      <w:r>
+        <w:rPr>
+          <w:i/>
+          <w:iCs/>
+        </w:rPr>
         <w:t xml:space="preserve"> </w:t>
       </w:r>
       <w:r>
-        <w:t>at these common gardens</w:t>
-      </w:r>
-      <w:r>
-        <w:t xml:space="preserve"> every </w:t>
-      </w:r>
-      <w:r>
-        <w:t>two</w:t>
-      </w:r>
-      <w:r>
-        <w:t xml:space="preserve"> days.</w:t>
-      </w:r>
-      <w:r>
-        <w:t xml:space="preserve"> We then explored the overall patterns of greenup and flowering within </w:t>
-      </w:r>
-      <w:r>
-        <w:t>sequenced individuals from the Midwest</w:t>
-      </w:r>
-      <w:r>
-        <w:t>ern subpopulation (13</w:t>
-      </w:r>
-      <w:r>
-        <w:t>4</w:t>
-      </w:r>
-      <w:r>
-        <w:t xml:space="preserve"> genotypes) </w:t>
-      </w:r>
-      <w:r>
-        <w:t>and Gulf</w:t>
-      </w:r>
-      <w:r>
-        <w:t xml:space="preserve"> subpopulation (229 genotypes)</w:t>
-      </w:r>
-      <w:r>
-        <w:t>, as these groups had the most distinct phenological responses across our common gardens</w:t>
-      </w:r>
-      <w:r>
-        <w:t xml:space="preserve"> (Figure 1A)</w:t>
-      </w:r>
-      <w:r>
-        <w:t xml:space="preserve">. </w:t>
-      </w:r>
-    </w:p>
-    <w:p>
-      <w:pPr>
-        <w:ind w:firstLine="720"/>
-      </w:pPr>
-      <w:r>
-        <w:t xml:space="preserve">We first determined the narrow-sense heritabilities </w:t>
-      </w:r>
-      <w:r>
-        <w:t>(h</w:t>
-      </w:r>
-      <w:r>
-        <w:rPr>
-          <w:vertAlign w:val="superscript"/>
-        </w:rPr>
-        <w:t>2</w:t>
-      </w:r>
-      <w:r>
-        <w:t>)</w:t>
-      </w:r>
-      <w:r>
-        <w:rPr>
-          <w:vertAlign w:val="superscript"/>
-        </w:rPr>
-        <w:t xml:space="preserve"> </w:t>
-      </w:r>
-      <w:r>
-        <w:t>for greenup and flowering dates at single common gardens and across all eight common gardens</w:t>
-      </w:r>
-      <w:r>
-        <w:t xml:space="preserve"> (Figure 1</w:t>
-      </w:r>
-      <w:r>
-        <w:t>C</w:t>
-      </w:r>
-      <w:r>
-        <w:t>)</w:t>
-      </w:r>
-      <w:r>
-        <w:t>.</w:t>
-      </w:r>
-      <w:r>
-        <w:t xml:space="preserve"> To allow for the possibility that different subpopulations had different strengths of connection between these phenotypes and the genotypes</w:t>
-      </w:r>
-      <w:r>
-        <w:t xml:space="preserve"> (Korte and Farlow 2013)</w:t>
-      </w:r>
-      <w:r>
-        <w:t>, we determined h</w:t>
-      </w:r>
-      <w:r>
-        <w:rPr>
-          <w:vertAlign w:val="superscript"/>
-        </w:rPr>
-        <w:t>2</w:t>
-      </w:r>
-      <w:r>
-        <w:t xml:space="preserve"> both within and across the Midwestern and Gulf subpopulations.</w:t>
-      </w:r>
-      <w:r>
-        <w:t xml:space="preserve"> Within common gardens, h</w:t>
-      </w:r>
-      <w:r>
-        <w:rPr>
-          <w:vertAlign w:val="superscript"/>
-        </w:rPr>
-        <w:t>2</w:t>
-      </w:r>
-      <w:r>
-        <w:t xml:space="preserve"> were typically quite high</w:t>
-      </w:r>
-      <w:r>
-        <w:t xml:space="preserve">: 62% </w:t>
-      </w:r>
-      <w:r>
-        <w:t xml:space="preserve">on average </w:t>
-      </w:r>
-      <w:r>
-        <w:t>for greenup</w:t>
-      </w:r>
-      <w:r>
-        <w:t xml:space="preserve"> date</w:t>
-      </w:r>
-      <w:r>
-        <w:t>, and 87% for flowering date.</w:t>
-      </w:r>
-      <w:r>
-        <w:t xml:space="preserve"> However, </w:t>
-      </w:r>
-      <w:r>
-        <w:t>h</w:t>
-      </w:r>
-      <w:r>
-        <w:rPr>
-          <w:vertAlign w:val="superscript"/>
-        </w:rPr>
-        <w:t>2</w:t>
-      </w:r>
-      <w:r>
-        <w:t xml:space="preserve"> were not consistently high, notably </w:t>
-      </w:r>
-      <w:r>
-        <w:t xml:space="preserve">for greenup </w:t>
-      </w:r>
-      <w:r>
-        <w:t>at our OK and NE common gardens</w:t>
-      </w:r>
-      <w:r>
-        <w:t xml:space="preserve">. </w:t>
-      </w:r>
-      <w:r>
-        <w:t>Greenup dates at these sites</w:t>
-      </w:r>
-      <w:r>
-        <w:t xml:space="preserve"> were uncorrelated with </w:t>
-      </w:r>
-      <w:r>
-        <w:t>greenup dates for clonal replicates</w:t>
-      </w:r>
-      <w:r>
-        <w:t xml:space="preserve"> at other sites</w:t>
-      </w:r>
-      <w:r>
-        <w:t xml:space="preserve"> (</w:t>
-      </w:r>
-      <w:r>
-        <w:t>Figure 1B</w:t>
-      </w:r>
-      <w:r>
-        <w:t>)</w:t>
-      </w:r>
-      <w:r>
-        <w:t>.</w:t>
-      </w:r>
-      <w:r>
-        <w:t xml:space="preserve"> </w:t>
-      </w:r>
-      <w:r>
-        <w:t>Both within and across subpopulations, sg</w:t>
-      </w:r>
-      <w:r>
-        <w:t>reenup dates at the Texas sites were strongly negatively correlated with greenup dates at the northernmost four sites</w:t>
-      </w:r>
-      <w:r>
-        <w:t xml:space="preserve"> (Figure 1B). </w:t>
-      </w:r>
-      <w:r>
-        <w:t>Flowering dates were generally positively correlated, and more highly correlated at the northern sites, with little correlation between TX1 and other sites in the Midwest subpopulation</w:t>
-      </w:r>
-      <w:r>
-        <w:t xml:space="preserve"> (Figure 1B)</w:t>
-      </w:r>
-      <w:r>
-        <w:t>. These</w:t>
-      </w:r>
-      <w:r>
-        <w:t xml:space="preserve"> negative and small </w:t>
-      </w:r>
-      <w:r>
-        <w:t>correlations</w:t>
-      </w:r>
-      <w:r>
-        <w:t xml:space="preserve"> undoubtedly contributed to the low </w:t>
-      </w:r>
-      <w:r>
-        <w:t>h</w:t>
-      </w:r>
-      <w:r>
-        <w:rPr>
-          <w:vertAlign w:val="superscript"/>
-        </w:rPr>
-        <w:t>2</w:t>
-      </w:r>
-      <w:r>
-        <w:t xml:space="preserve"> values for </w:t>
-      </w:r>
-      <w:r>
-        <w:t>greenup and flowering date across a</w:t>
-      </w:r>
-      <w:r>
-        <w:t>ll eight sites</w:t>
-      </w:r>
-      <w:r>
-        <w:t>:</w:t>
-      </w:r>
-      <w:r>
-        <w:t xml:space="preserve"> h</w:t>
-      </w:r>
-      <w:r>
-        <w:rPr>
-          <w:vertAlign w:val="superscript"/>
-        </w:rPr>
-        <w:t>2</w:t>
-      </w:r>
-      <w:r>
-        <w:t xml:space="preserve"> was</w:t>
-      </w:r>
-      <w:r>
-        <w:t xml:space="preserve"> </w:t>
-      </w:r>
-      <w:r>
-        <w:t xml:space="preserve">1% on average for greenup and 15.6% for flowering date. </w:t>
-      </w:r>
-      <w:r>
-        <w:t xml:space="preserve">These data indicated the presence of </w:t>
-      </w:r>
-      <w:r>
-        <w:t xml:space="preserve">numerous </w:t>
-      </w:r>
-      <w:r>
-        <w:t>rank-changing genotype by environment interactions for these phenotypes across these common gardens.</w:t>
-      </w:r>
-    </w:p>
-    <w:p>
+        <w:rPr>
+          <w:i/>
+          <w:iCs/>
+        </w:rPr>
+        <w:t xml:space="preserve">C) </w:t>
+      </w:r>
+      <w:r>
+        <w:rPr>
+          <w:i/>
+          <w:iCs/>
+        </w:rPr>
+        <w:t xml:space="preserve">Narrow sense heritability of greenup and flowering within single common gardens </w:t>
+      </w:r>
+      <w:r>
+        <w:rPr>
+          <w:i/>
+          <w:iCs/>
+        </w:rPr>
+        <w:t xml:space="preserve">(purple) </w:t>
+      </w:r>
+      <w:r>
+        <w:rPr>
+          <w:i/>
+          <w:iCs/>
+        </w:rPr>
+        <w:t>and across all eight common gardens</w:t>
+      </w:r>
+      <w:r>
+        <w:rPr>
+          <w:i/>
+          <w:iCs/>
+        </w:rPr>
+        <w:t xml:space="preserve"> (green)</w:t>
+      </w:r>
+      <w:r>
+        <w:rPr>
+          <w:i/>
+          <w:iCs/>
+        </w:rPr>
+        <w:t>, within and between two genetic subpopulations</w:t>
+      </w:r>
+      <w:r>
+        <w:rPr>
+          <w:i/>
+          <w:iCs/>
+        </w:rPr>
+        <w:t xml:space="preserve">. D) Variance components analysis of genetic (purple), genotype by environment (blue), environmental (green), and error (yellow) terms in models of flowering time as functions of Julian date or weather, for the four northern common gardens (North), the three Texas common gardens (Texas), and for all eight common gardens (All). Dashed lines indicate the cumulative contribution of G and GxE for flowering as a </w:t>
+      </w:r>
+      <w:r>
+        <w:rPr>
+          <w:i/>
+          <w:iCs/>
+        </w:rPr>
+        <w:lastRenderedPageBreak/>
+        <w:t xml:space="preserve">function of Julian date. </w:t>
+      </w:r>
       <w:r>
         <w:rPr>
           <w:noProof/>
         </w:rPr>
-        <w:lastRenderedPageBreak/>
         <w:drawing>
-          <wp:anchor distT="0" distB="0" distL="114300" distR="114300" simplePos="0" relativeHeight="251683840" behindDoc="0" locked="0" layoutInCell="1" allowOverlap="1" wp14:anchorId="0A3C5364" wp14:editId="1F127FCD">
-            <wp:simplePos x="0" y="0"/>
-            <wp:positionH relativeFrom="margin">
-              <wp:align>right</wp:align>
-            </wp:positionH>
-            <wp:positionV relativeFrom="paragraph">
-              <wp:posOffset>2023745</wp:posOffset>
-            </wp:positionV>
-            <wp:extent cx="5943600" cy="4772660"/>
-            <wp:effectExtent l="0" t="0" r="0" b="8890"/>
-            <wp:wrapSquare wrapText="bothSides"/>
-            <wp:docPr id="16" name="Picture 16" descr="A picture containing drawing&#10;&#10;Description automatically generated"/>
+          <wp:inline distT="0" distB="0" distL="0" distR="0" wp14:anchorId="5D8C72E8" wp14:editId="0D2B7FD9">
+            <wp:extent cx="5943600" cy="6488582"/>
+            <wp:effectExtent l="0" t="0" r="0" b="7620"/>
+            <wp:docPr id="4" name="Picture 4" descr="A screenshot of a cell phone&#10;&#10;Description automatically generated"/>
             <wp:cNvGraphicFramePr>
               <a:graphicFrameLocks xmlns:a="http://schemas.openxmlformats.org/drawingml/2006/main" noChangeAspect="1"/>
             </wp:cNvGraphicFramePr>
@@ -1131,7 +1170,7 @@
               <a:graphicData uri="http://schemas.openxmlformats.org/drawingml/2006/picture">
                 <pic:pic xmlns:pic="http://schemas.openxmlformats.org/drawingml/2006/picture">
                   <pic:nvPicPr>
-                    <pic:cNvPr id="16" name="Figure_1_GWAS_v1.png"/>
+                    <pic:cNvPr id="4" name="Figure_1_GWAS_v3.png"/>
                     <pic:cNvPicPr/>
                   </pic:nvPicPr>
                   <pic:blipFill rotWithShape="1">
@@ -1142,13 +1181,13 @@
                         </a:ext>
                       </a:extLst>
                     </a:blip>
-                    <a:srcRect t="2446" b="6364"/>
+                    <a:srcRect b="5290"/>
                     <a:stretch/>
                   </pic:blipFill>
                   <pic:spPr bwMode="auto">
                     <a:xfrm>
                       <a:off x="0" y="0"/>
-                      <a:ext cx="5943600" cy="4772660"/>
+                      <a:ext cx="5943600" cy="6488582"/>
                     </a:xfrm>
                     <a:prstGeom prst="rect">
                       <a:avLst/>
@@ -1165,182 +1204,864 @@
                 </pic:pic>
               </a:graphicData>
             </a:graphic>
-            <wp14:sizeRelH relativeFrom="page">
-              <wp14:pctWidth>0</wp14:pctWidth>
-            </wp14:sizeRelH>
-            <wp14:sizeRelV relativeFrom="page">
-              <wp14:pctHeight>0</wp14:pctHeight>
-            </wp14:sizeRelV>
-          </wp:anchor>
+          </wp:inline>
         </w:drawing>
       </w:r>
-      <w:r>
-        <w:rPr>
-          <w:i/>
-          <w:iCs/>
-        </w:rPr>
-        <w:t>Figure 1.</w:t>
-      </w:r>
-      <w:r>
-        <w:rPr>
-          <w:i/>
-          <w:iCs/>
-        </w:rPr>
-        <w:t xml:space="preserve"> Probably need to include a map with common garden locations and locations of origin of the Midwest and Gulf individuals</w:t>
-      </w:r>
-      <w:r>
-        <w:rPr>
-          <w:i/>
-          <w:iCs/>
-        </w:rPr>
-        <w:t>, maybe a timeline figure of when things happened and were measured.</w:t>
-      </w:r>
-      <w:r>
-        <w:rPr>
-          <w:i/>
-          <w:iCs/>
+    </w:p>
+    <w:p>
+      <w:pPr>
+        <w:ind w:firstLine="720"/>
+      </w:pPr>
+      <w:r>
+        <w:t xml:space="preserve">We determined </w:t>
+      </w:r>
+      <w:r>
+        <w:t>n</w:t>
+      </w:r>
+      <w:r>
+        <w:t>arrow-sense heritabilities (h</w:t>
+      </w:r>
+      <w:r>
+        <w:rPr>
+          <w:vertAlign w:val="superscript"/>
+        </w:rPr>
+        <w:t>2</w:t>
+      </w:r>
+      <w:r>
+        <w:t>)</w:t>
+      </w:r>
+      <w:r>
+        <w:rPr>
+          <w:vertAlign w:val="superscript"/>
         </w:rPr>
         <w:t xml:space="preserve"> </w:t>
       </w:r>
       <w:r>
-        <w:rPr>
-          <w:i/>
-          <w:iCs/>
-        </w:rPr>
-        <w:t xml:space="preserve">Perhaps this could be a strip running along the top of this current plot, with a small map on the left and a timeline on the right. Also, B and C should probably be swapped given how I talk about this data now. </w:t>
-      </w:r>
-      <w:r>
-        <w:rPr>
-          <w:i/>
-          <w:iCs/>
-        </w:rPr>
-        <w:t>A)</w:t>
-      </w:r>
-      <w:r>
-        <w:rPr>
-          <w:i/>
-          <w:iCs/>
-        </w:rPr>
-        <w:t xml:space="preserve"> Distribution of greenup and flowering dates across two genetically distinct switchgrass subpopulations</w:t>
-      </w:r>
-      <w:r>
-        <w:rPr>
-          <w:i/>
-          <w:iCs/>
-        </w:rPr>
-        <w:t xml:space="preserve"> across eight common gardens</w:t>
-      </w:r>
-      <w:r>
-        <w:rPr>
-          <w:i/>
-          <w:iCs/>
-        </w:rPr>
+        <w:t xml:space="preserve">for greenup and flowering dates at single common gardens and across all eight common gardens (Figure 1C). To allow for the possibility that different subpopulations </w:t>
+      </w:r>
+      <w:r>
+        <w:t xml:space="preserve">or </w:t>
+      </w:r>
+      <w:r>
+        <w:t>had different strengths of connection between these phenotypes and the genotypes (Korte and Farlow 2013), we determined h</w:t>
+      </w:r>
+      <w:r>
+        <w:rPr>
+          <w:vertAlign w:val="superscript"/>
+        </w:rPr>
+        <w:t>2</w:t>
+      </w:r>
+      <w:r>
+        <w:t xml:space="preserve"> both within and across the Midwestern and Gulf subpopulations. </w:t>
+      </w:r>
+      <w:r>
+        <w:t>At individual</w:t>
+      </w:r>
+      <w:r>
+        <w:t xml:space="preserve"> common gardens, h</w:t>
+      </w:r>
+      <w:r>
+        <w:rPr>
+          <w:vertAlign w:val="superscript"/>
+        </w:rPr>
+        <w:t>2</w:t>
+      </w:r>
+      <w:r>
+        <w:t xml:space="preserve"> were typically quite high: </w:t>
+      </w:r>
+      <w:r>
+        <w:t>5</w:t>
+      </w:r>
+      <w:r>
+        <w:t>9</w:t>
+      </w:r>
+      <w:r>
+        <w:t>% on average for greenup date, and 8</w:t>
+      </w:r>
+      <w:r>
+        <w:t>7</w:t>
+      </w:r>
+      <w:r>
+        <w:t>% for flowering date. However, h</w:t>
+      </w:r>
+      <w:r>
+        <w:rPr>
+          <w:vertAlign w:val="superscript"/>
+        </w:rPr>
+        <w:t>2</w:t>
+      </w:r>
+      <w:r>
+        <w:t xml:space="preserve"> </w:t>
+      </w:r>
+      <w:r>
+        <w:t>were variable across common gardens</w:t>
+      </w:r>
+      <w:r>
+        <w:t xml:space="preserve">, </w:t>
+      </w:r>
+      <w:r>
+        <w:t>particularly</w:t>
+      </w:r>
+      <w:r>
+        <w:t xml:space="preserve"> for greenup at our OK and NE common gardens. Greenup dates at these sites were </w:t>
+      </w:r>
+      <w:r>
+        <w:lastRenderedPageBreak/>
+        <w:t xml:space="preserve">uncorrelated </w:t>
+      </w:r>
+      <w:r>
+        <w:t xml:space="preserve">or negatively correlated </w:t>
+      </w:r>
+      <w:r>
+        <w:t>with greenup dates for clonal replicates at other sites (Figure 1B). These negative and small correlations undoubtedly contributed to the low h</w:t>
+      </w:r>
+      <w:r>
+        <w:rPr>
+          <w:vertAlign w:val="superscript"/>
+        </w:rPr>
+        <w:t>2</w:t>
+      </w:r>
+      <w:r>
+        <w:t xml:space="preserve"> values for greenup and flowering date across all eight sites: h</w:t>
+      </w:r>
+      <w:r>
+        <w:rPr>
+          <w:vertAlign w:val="superscript"/>
+        </w:rPr>
+        <w:t>2</w:t>
+      </w:r>
+      <w:r>
+        <w:t xml:space="preserve"> was </w:t>
+      </w:r>
+      <w:r>
+        <w:t>0.</w:t>
+      </w:r>
+      <w:r>
+        <w:t>8</w:t>
+      </w:r>
+      <w:r>
+        <w:t xml:space="preserve">% for greenup and </w:t>
+      </w:r>
+      <w:r>
+        <w:t>23.2</w:t>
+      </w:r>
+      <w:r>
+        <w:t>% for flowering date</w:t>
+      </w:r>
+      <w:r>
+        <w:t xml:space="preserve"> across both subpopulations</w:t>
+      </w:r>
+      <w:r>
+        <w:t>. These data indicated the presence of numerous rank-changing genotype by environment interactions for these phenotypes across these common gardens.</w:t>
+      </w:r>
+    </w:p>
+    <w:p>
+      <w:pPr>
+        <w:ind w:firstLine="720"/>
+      </w:pPr>
+      <w:r>
+        <w:t>Though w</w:t>
+      </w:r>
+      <w:r>
+        <w:t xml:space="preserve">e </w:t>
+      </w:r>
+      <w:r>
+        <w:t>scored</w:t>
+      </w:r>
+      <w:r>
+        <w:t xml:space="preserve"> </w:t>
+      </w:r>
+      <w:r>
+        <w:t xml:space="preserve">greenup and </w:t>
+      </w:r>
+      <w:r>
+        <w:t xml:space="preserve">flowering as </w:t>
+      </w:r>
+      <w:r>
+        <w:t>functions</w:t>
+      </w:r>
+      <w:r>
+        <w:t xml:space="preserve"> of Julian date, flowering is more likely cued by</w:t>
+      </w:r>
+      <w:r>
+        <w:t xml:space="preserve"> one or more </w:t>
+      </w:r>
+      <w:r>
+        <w:t>temperature, rainfall, or daylength signal</w:t>
+      </w:r>
+      <w:r>
+        <w:t>s</w:t>
+      </w:r>
+      <w:r>
+        <w:t xml:space="preserve"> (</w:t>
+      </w:r>
+      <w:r>
+        <w:rPr>
+          <w:i/>
+          <w:iCs/>
+        </w:rPr>
+        <w:t>cites</w:t>
+      </w:r>
+      <w:r>
+        <w:t>)</w:t>
+      </w:r>
+      <w:r>
+        <w:t xml:space="preserve">. To evaluate these cues as genetic triggers of flowering, we defined </w:t>
+      </w:r>
+      <w:r>
+        <w:t xml:space="preserve">greenup and </w:t>
+      </w:r>
+      <w:r>
+        <w:t>flowering as functions of nine environmental cues</w:t>
+      </w:r>
+      <w:r>
+        <w:t>,</w:t>
+      </w:r>
+      <w:r>
+        <w:t xml:space="preserve"> then determined the </w:t>
+      </w:r>
+      <w:r>
+        <w:t>variance attributed to genetic effects (</w:t>
+      </w:r>
+      <w:r>
+        <w:t>G</w:t>
+      </w:r>
+      <w:r>
+        <w:t>), genotype by environment interactions</w:t>
+      </w:r>
+      <w:r>
+        <w:t xml:space="preserve"> (GxE)</w:t>
+      </w:r>
+      <w:r>
+        <w:t>, environmental effects</w:t>
+      </w:r>
+      <w:r>
+        <w:t xml:space="preserve"> (E)</w:t>
+      </w:r>
+      <w:r>
+        <w:t xml:space="preserve">, and error </w:t>
+      </w:r>
+      <w:r>
+        <w:t xml:space="preserve">for these </w:t>
+      </w:r>
+      <w:r>
+        <w:t>phenology</w:t>
+      </w:r>
+      <w:r>
+        <w:t xml:space="preserve">-related traits across our eight common garden sites. We reasoned that if a flowering trait had higher heritability than flowering as a function of Julian date, then </w:t>
+      </w:r>
+      <w:r>
+        <w:t>that environmental cue was both a better predictor of flowering and was more likely to have detectable genetic variation segregating within the tested population.</w:t>
+      </w:r>
+      <w:r>
+        <w:t xml:space="preserve"> To allow for the possibility that different subpopulations </w:t>
+      </w:r>
+      <w:r>
+        <w:t xml:space="preserve">would have different cues </w:t>
+      </w:r>
+      <w:r>
+        <w:t>within</w:t>
+      </w:r>
+      <w:r>
+        <w:t xml:space="preserve"> or outside of their native ranges, we also determined the variance explained by</w:t>
+      </w:r>
+      <w:r>
+        <w:t xml:space="preserve"> G, GxE, E, and error for</w:t>
+      </w:r>
+      <w:r>
+        <w:t xml:space="preserve"> each subpopulation at the northern four common gardens (North) and at the three Texas common gardens</w:t>
+      </w:r>
+      <w:r>
+        <w:t xml:space="preserve"> (Texas)</w:t>
+      </w:r>
+      <w:r>
+        <w:t>.</w:t>
+      </w:r>
+    </w:p>
+    <w:p>
+      <w:pPr>
+        <w:ind w:firstLine="720"/>
+      </w:pPr>
+      <w:r>
+        <w:t xml:space="preserve">Across all eight common gardens, greenup date had low </w:t>
+      </w:r>
+      <w:r>
+        <w:t xml:space="preserve">G </w:t>
+      </w:r>
+      <w:r>
+        <w:t>and low GxE</w:t>
+      </w:r>
+      <w:r>
+        <w:t xml:space="preserve"> (&lt;10%)</w:t>
+      </w:r>
+      <w:r>
+        <w:t xml:space="preserve">, and the G and GxE values were not </w:t>
+      </w:r>
+      <w:r>
+        <w:t>substantially improved by defining greenup as functions of weather-based environmental cues (Supplementary Figure/Table).</w:t>
+      </w:r>
+      <w:r>
+        <w:t xml:space="preserve"> </w:t>
+      </w:r>
+      <w:r>
+        <w:t xml:space="preserve">G and GxE estimates for greenup date were </w:t>
+      </w:r>
+      <w:r>
+        <w:t>significantly</w:t>
+      </w:r>
+      <w:r>
+        <w:t xml:space="preserve"> higher </w:t>
+      </w:r>
+      <w:r>
+        <w:t>when the sites were restricted to either Texas or the Northern four sites (Supplemental Figure).</w:t>
+      </w:r>
+      <w:r>
+        <w:t xml:space="preserve"> G and GxE estimates </w:t>
+      </w:r>
+      <w:r>
+        <w:t>for greenup were higher for the Gulf subpopulation than for the Midwest, and higher outside of each subpopulation</w:t>
+      </w:r>
+      <w:r>
+        <w:t>’</w:t>
+      </w:r>
+      <w:r>
+        <w:t xml:space="preserve">s native range than within its native range (Supplementary Figure). </w:t>
+      </w:r>
+      <w:r>
+        <w:t xml:space="preserve">However, the variance </w:t>
+      </w:r>
+      <w:r>
+        <w:t>attributed to</w:t>
+      </w:r>
+      <w:r>
+        <w:t xml:space="preserve"> G and GxE w</w:t>
+      </w:r>
+      <w:r>
+        <w:t>as</w:t>
+      </w:r>
+      <w:r>
+        <w:t xml:space="preserve"> only improved for one subpopulation at one site subset: </w:t>
+      </w:r>
+      <w:r>
+        <w:t xml:space="preserve">cumulative </w:t>
+      </w:r>
+      <w:r>
+        <w:t xml:space="preserve">GDD </w:t>
+      </w:r>
+      <w:r>
+        <w:t xml:space="preserve">in the </w:t>
+      </w:r>
+      <w:r>
+        <w:t xml:space="preserve">5 days before greenup explained more variance </w:t>
+      </w:r>
+      <w:r>
+        <w:t xml:space="preserve">than greenup date </w:t>
+      </w:r>
+      <w:r>
+        <w:t xml:space="preserve">for the Midwest subpopulation </w:t>
+      </w:r>
+      <w:r>
+        <w:t>in the North</w:t>
+      </w:r>
+      <w:r>
+        <w:t xml:space="preserve">. For other combinations of subpopulations and site subsets, greenup date outperformed greenup as functions of weather. </w:t>
+      </w:r>
+      <w:r>
+        <w:t xml:space="preserve">This result likely indicates that the weather functions we chose are </w:t>
+      </w:r>
+      <w:r>
+        <w:t xml:space="preserve">not cuing greenup. </w:t>
+      </w:r>
+      <w:r>
+        <w:t>Additional signals such as soil temperatures or chilling days may influence greenup for each subpopulation within its native range; however, we did not have good proxies for these values for this experiment.</w:t>
+      </w:r>
+    </w:p>
+    <w:p>
+      <w:pPr>
+        <w:ind w:firstLine="720"/>
+      </w:pPr>
+      <w:r>
+        <w:t>In contrast</w:t>
+      </w:r>
+      <w:r>
+        <w:t xml:space="preserve"> to greenup date, flowering date had moderate </w:t>
+      </w:r>
+      <w:r>
+        <w:t>G and GxE</w:t>
+      </w:r>
+      <w:r>
+        <w:t>, and these values were significantly increased by defining flowering as functions of weather based environmental cues (Figure 1D). In the Gulf subpopulation, daylength was the only cue that explained more G and GxE than flowering date</w:t>
+      </w:r>
+      <w:r>
+        <w:t xml:space="preserve"> (G = 36.8</w:t>
+      </w:r>
+      <w:r>
+        <w:t>%</w:t>
+      </w:r>
+      <w:r>
+        <w:t xml:space="preserve"> +/- 6.4</w:t>
+      </w:r>
+      <w:r>
+        <w:t>; GxE = 34.4% +/- 6.0)</w:t>
+      </w:r>
+      <w:r>
+        <w:t xml:space="preserve">. In the Midwest subpopulation, </w:t>
+      </w:r>
+      <w:r>
+        <w:t>cumulative GDD was the only cue that explained more G</w:t>
+      </w:r>
+      <w:r>
+        <w:t xml:space="preserve"> (5.8% +/- 2.8% vs 23.8% +/- 6.1%)</w:t>
+      </w:r>
+      <w:r>
+        <w:t>, while three additional cues, daylength, rainfall between greenup and flowering, and rainfall in the five days before flowering, explained more G and GxE</w:t>
+      </w:r>
+      <w:r>
+        <w:t xml:space="preserve"> (Figure 1D)</w:t>
+      </w:r>
+      <w:r>
         <w:t xml:space="preserve">. </w:t>
       </w:r>
       <w:r>
-        <w:rPr>
-          <w:i/>
-          <w:iCs/>
-        </w:rPr>
-        <w:t xml:space="preserve">Purple represents </w:t>
-      </w:r>
-      <w:r>
-        <w:rPr>
-          <w:i/>
-          <w:iCs/>
-        </w:rPr>
-        <w:t>individuals from</w:t>
-      </w:r>
-      <w:r>
-        <w:rPr>
-          <w:i/>
-          <w:iCs/>
-        </w:rPr>
+        <w:t xml:space="preserve">G and GxE estimates were also higher when the common gardens were restricted to either Texas or the North. </w:t>
+      </w:r>
+      <w:r>
+        <w:t>For</w:t>
+      </w:r>
+      <w:r>
+        <w:t xml:space="preserve"> subpopulations</w:t>
+      </w:r>
+      <w:r>
+        <w:t xml:space="preserve"> growing</w:t>
+      </w:r>
+      <w:r>
+        <w:t xml:space="preserve"> outside of their native ranges, substantial G and GxE was seen for rainfall cues, particularly for rainfall on the day of flowering. </w:t>
+      </w:r>
+      <w:r>
+        <w:t>Taken together</w:t>
+      </w:r>
+      <w:r>
+        <w:t>,</w:t>
+      </w:r>
+      <w:r>
+        <w:t xml:space="preserve"> these data </w:t>
+      </w:r>
+      <w:r>
+        <w:t>indicate substantial</w:t>
+      </w:r>
+      <w:r>
         <w:t xml:space="preserve"> </w:t>
       </w:r>
       <w:r>
-        <w:rPr>
-          <w:i/>
-          <w:iCs/>
-        </w:rPr>
-        <w:t xml:space="preserve">the Midwest subpopulation, and pink </w:t>
-      </w:r>
-      <w:r>
-        <w:rPr>
-          <w:i/>
-          <w:iCs/>
-        </w:rPr>
-        <w:t xml:space="preserve">individuals from </w:t>
-      </w:r>
-      <w:r>
-        <w:rPr>
-          <w:i/>
-          <w:iCs/>
-        </w:rPr>
-        <w:t>the Gulf subpopulation. Vertical dashed line indicates the summer solstice. Common gardens are arranged in latitudinal order. B) Phenotypic correlations between clonal replicates planted at eight common gardens</w:t>
-      </w:r>
-      <w:r>
-        <w:rPr>
-          <w:i/>
-          <w:iCs/>
-        </w:rPr>
-        <w:t>, within and between two genetic subpopulations</w:t>
-      </w:r>
-      <w:r>
-        <w:rPr>
-          <w:i/>
-          <w:iCs/>
-        </w:rPr>
+        <w:t xml:space="preserve">genetic </w:t>
+      </w:r>
+      <w:r>
+        <w:t xml:space="preserve">variation </w:t>
+      </w:r>
+      <w:r>
+        <w:t xml:space="preserve">for a GDD-based flowering </w:t>
+      </w:r>
+      <w:r>
+        <w:t>in the Midwest subpopulation, a</w:t>
+      </w:r>
+      <w:r>
+        <w:t xml:space="preserve">nd </w:t>
+      </w:r>
+      <w:r>
+        <w:t xml:space="preserve">similar genetic variation for </w:t>
+      </w:r>
+      <w:r>
+        <w:t>a</w:t>
+      </w:r>
+      <w:r>
+        <w:t xml:space="preserve"> </w:t>
+      </w:r>
+      <w:r>
+        <w:t>daylength cue in the</w:t>
+      </w:r>
+      <w:r>
+        <w:t xml:space="preserve"> Gulf subpopulation</w:t>
+      </w:r>
+      <w:r>
         <w:t xml:space="preserve">. </w:t>
       </w:r>
       <w:r>
-        <w:rPr>
-          <w:i/>
-          <w:iCs/>
-        </w:rPr>
+        <w:t>They also suggest the presence of</w:t>
+      </w:r>
+      <w:r>
         <w:t xml:space="preserve"> </w:t>
       </w:r>
       <w:r>
-        <w:rPr>
-          <w:i/>
-          <w:iCs/>
-        </w:rPr>
-        <w:t xml:space="preserve">C) </w:t>
-      </w:r>
-      <w:r>
-        <w:rPr>
-          <w:i/>
-          <w:iCs/>
-        </w:rPr>
-        <w:t xml:space="preserve">Narrow sense heritability of greenup and flowering within single common gardens </w:t>
-      </w:r>
-      <w:r>
-        <w:rPr>
-          <w:i/>
-          <w:iCs/>
-        </w:rPr>
-        <w:t xml:space="preserve">(purple) </w:t>
-      </w:r>
-      <w:r>
-        <w:rPr>
-          <w:i/>
-          <w:iCs/>
-        </w:rPr>
-        <w:t>and across all eight common gardens</w:t>
-      </w:r>
-      <w:r>
-        <w:rPr>
-          <w:i/>
-          <w:iCs/>
-        </w:rPr>
-        <w:t xml:space="preserve"> (green)</w:t>
-      </w:r>
-      <w:r>
-        <w:rPr>
-          <w:i/>
-          <w:iCs/>
-        </w:rPr>
-        <w:t>, within and between two genetic subpopulations</w:t>
+        <w:t>GxE for rainfall</w:t>
+      </w:r>
+      <w:r>
+        <w:t xml:space="preserve">, GDD, and </w:t>
+      </w:r>
+      <w:r>
+        <w:t>photoperiod cues</w:t>
+      </w:r>
+      <w:r>
+        <w:t xml:space="preserve"> for flowering</w:t>
+      </w:r>
+      <w:r>
+        <w:t>, for which variation is more visible outside of each subpopulations’ native range.</w:t>
+      </w:r>
+    </w:p>
+    <w:p>
+      <w:pPr>
+        <w:rPr>
+          <w:i/>
+          <w:iCs/>
+        </w:rPr>
+      </w:pPr>
+      <w:r>
+        <w:rPr>
+          <w:i/>
+          <w:iCs/>
+        </w:rPr>
+        <w:lastRenderedPageBreak/>
+        <w:t>Genetic effects of</w:t>
+      </w:r>
+      <w:r>
+        <w:rPr>
+          <w:i/>
+          <w:iCs/>
+        </w:rPr>
+        <w:t xml:space="preserve"> greenup and flowering as functions of environmental cues</w:t>
+      </w:r>
+    </w:p>
+    <w:p>
+      <w:r>
+        <w:tab/>
+      </w:r>
+      <w:r>
+        <w:t>Across our eight common gardens, we</w:t>
+      </w:r>
+      <w:r>
+        <w:t xml:space="preserve"> observed</w:t>
+      </w:r>
+      <w:r>
+        <w:t xml:space="preserve"> heritable genetic variation in these two genetic subpopulations for two distinct flowering time cues, and little heritable genetic variation for </w:t>
+      </w:r>
+      <w:r>
+        <w:t xml:space="preserve">greenup date. </w:t>
+      </w:r>
+      <w:r>
+        <w:t xml:space="preserve">We </w:t>
+      </w:r>
+      <w:r>
+        <w:t xml:space="preserve">therefore </w:t>
+      </w:r>
+      <w:r>
+        <w:t>evaluated</w:t>
+      </w:r>
+      <w:r>
+        <w:t xml:space="preserve"> genetic associations for flowering</w:t>
+      </w:r>
+      <w:r>
+        <w:t xml:space="preserve"> date</w:t>
+      </w:r>
+      <w:r>
+        <w:t xml:space="preserve"> as functions of daylength at flowering and GDD between greenup and flowering. To do this, we calculated BLUPs </w:t>
+      </w:r>
+      <w:r>
+        <w:t>for each individual</w:t>
+      </w:r>
+      <w:r>
+        <w:t xml:space="preserve"> </w:t>
+      </w:r>
+      <w:r>
+        <w:t>using</w:t>
+      </w:r>
+      <w:r>
+        <w:t xml:space="preserve"> mixed model</w:t>
+      </w:r>
+      <w:r>
+        <w:t>s</w:t>
+      </w:r>
+      <w:r>
+        <w:t xml:space="preserve"> with</w:t>
+      </w:r>
+      <w:r>
+        <w:t xml:space="preserve"> </w:t>
+      </w:r>
+      <w:r>
+        <w:t>common garden</w:t>
+      </w:r>
+      <w:r>
+        <w:t xml:space="preserve"> and </w:t>
+      </w:r>
+      <w:r>
+        <w:t>a</w:t>
+      </w:r>
+      <w:r>
+        <w:t xml:space="preserve"> kinship matrix as random effects. We then conducted genome-wide association on these BLUPs both within and between genetic subpopulations.</w:t>
+      </w:r>
+    </w:p>
+    <w:p/>
+    <w:p>
+      <w:pPr>
+        <w:rPr>
+          <w:i/>
+          <w:iCs/>
+        </w:rPr>
+      </w:pPr>
+      <w:r>
+        <w:rPr>
+          <w:i/>
+          <w:iCs/>
+        </w:rPr>
+        <w:t>Parag</w:t>
+      </w:r>
+      <w:r>
+        <w:rPr>
+          <w:i/>
+          <w:iCs/>
+        </w:rPr>
+        <w:t>raphs about G effects for greenup at Texas and North sites</w:t>
+      </w:r>
+      <w:r>
+        <w:rPr>
+          <w:i/>
+          <w:iCs/>
+        </w:rPr>
+        <w:t>?</w:t>
+      </w:r>
+    </w:p>
+    <w:p>
+      <w:pPr>
+        <w:rPr>
+          <w:i/>
+          <w:iCs/>
+        </w:rPr>
+      </w:pPr>
+      <w:r>
+        <w:rPr>
+          <w:i/>
+          <w:iCs/>
+        </w:rPr>
+        <w:t>Parag</w:t>
+      </w:r>
+      <w:r>
+        <w:rPr>
+          <w:i/>
+          <w:iCs/>
+        </w:rPr>
+        <w:t xml:space="preserve">raphs about G effects for </w:t>
+      </w:r>
+      <w:r>
+        <w:rPr>
+          <w:i/>
+          <w:iCs/>
+        </w:rPr>
+        <w:t>flowering</w:t>
+      </w:r>
+      <w:r>
+        <w:rPr>
+          <w:i/>
+          <w:iCs/>
+        </w:rPr>
+        <w:t xml:space="preserve"> at Texas and North sites</w:t>
+      </w:r>
+      <w:r>
+        <w:rPr>
+          <w:i/>
+          <w:iCs/>
+        </w:rPr>
+        <w:t>?</w:t>
+      </w:r>
+    </w:p>
+    <w:p>
+      <w:pPr>
+        <w:rPr>
+          <w:i/>
+          <w:iCs/>
+        </w:rPr>
+      </w:pPr>
+    </w:p>
+    <w:p/>
+    <w:p>
+      <w:pPr>
+        <w:rPr>
+          <w:i/>
+          <w:iCs/>
+        </w:rPr>
+      </w:pPr>
+      <w:r>
+        <w:rPr>
+          <w:i/>
+          <w:iCs/>
+        </w:rPr>
+        <w:t>Genotype-by-environment effects of flowering as functions of environmental cues</w:t>
+      </w:r>
+    </w:p>
+    <w:p>
+      <w:r>
+        <w:tab/>
+        <w:t xml:space="preserve">We next evaluated the genotype by environment effects of flowering as </w:t>
+      </w:r>
+      <w:r>
+        <w:t xml:space="preserve">functions </w:t>
+      </w:r>
+      <w:r>
+        <w:t>of daylength at flowering</w:t>
+      </w:r>
+      <w:r>
+        <w:t>,</w:t>
+      </w:r>
+      <w:r>
+        <w:t xml:space="preserve"> GDD between greenup and flowering</w:t>
+      </w:r>
+      <w:r>
+        <w:t>, rainfall on the day of flowering, and rainfall between greenup and flowering</w:t>
+      </w:r>
+      <w:r>
+        <w:t>. To do this, we conducted univariate GWAS for flowering at each common garden</w:t>
+      </w:r>
+      <w:r>
+        <w:t xml:space="preserve"> as functions of Julian date, photoperiod, temperature, and rainfall</w:t>
+      </w:r>
+      <w:r>
+        <w:t>, then analyzed the allelic effects of unlinked SNPs across common garden sites for the top XK SNPs using mash</w:t>
+      </w:r>
+      <w:r>
+        <w:t>, both within and between genetic subpopulations</w:t>
+      </w:r>
+      <w:r>
+        <w:t xml:space="preserve">. </w:t>
+      </w:r>
+    </w:p>
+    <w:p>
+      <w:pPr>
+        <w:rPr>
+          <w:i/>
+          <w:iCs/>
+        </w:rPr>
+      </w:pPr>
+      <w:r>
+        <w:rPr>
+          <w:i/>
+          <w:iCs/>
+        </w:rPr>
+        <w:t>Paragraph about GxE effects for flowering in the Gulf subpop</w:t>
+      </w:r>
+    </w:p>
+    <w:p>
+      <w:pPr>
+        <w:rPr>
+          <w:i/>
+          <w:iCs/>
+        </w:rPr>
+      </w:pPr>
+      <w:r>
+        <w:rPr>
+          <w:i/>
+          <w:iCs/>
+        </w:rPr>
+        <w:t xml:space="preserve">Paragraph about GxE effects for flowering in the </w:t>
+      </w:r>
+      <w:r>
+        <w:rPr>
+          <w:i/>
+          <w:iCs/>
+        </w:rPr>
+        <w:t>Midwest</w:t>
+      </w:r>
+      <w:r>
+        <w:rPr>
+          <w:i/>
+          <w:iCs/>
+        </w:rPr>
+        <w:t xml:space="preserve"> subpop</w:t>
+      </w:r>
+    </w:p>
+    <w:p>
+      <w:pPr>
+        <w:rPr>
+          <w:i/>
+          <w:iCs/>
+        </w:rPr>
+      </w:pPr>
+      <w:r>
+        <w:rPr>
+          <w:i/>
+          <w:iCs/>
+        </w:rPr>
+        <w:t xml:space="preserve">Paragraph about GxE effects for flowering in </w:t>
+      </w:r>
+      <w:r>
+        <w:rPr>
+          <w:i/>
+          <w:iCs/>
+        </w:rPr>
+        <w:t xml:space="preserve">both </w:t>
+      </w:r>
+      <w:r>
+        <w:rPr>
+          <w:i/>
+          <w:iCs/>
+        </w:rPr>
+        <w:t>subpop</w:t>
+      </w:r>
+      <w:r>
+        <w:rPr>
+          <w:i/>
+          <w:iCs/>
+        </w:rPr>
+        <w:t>s?</w:t>
+      </w:r>
+    </w:p>
+    <w:p>
+      <w:pPr>
+        <w:rPr>
+          <w:i/>
+          <w:iCs/>
+        </w:rPr>
+      </w:pPr>
+      <w:r>
+        <w:rPr>
+          <w:i/>
+          <w:iCs/>
+        </w:rPr>
+        <w:t>Overlap between these GxE effects? There isn’t much, I assume?</w:t>
+      </w:r>
+    </w:p>
+    <w:p>
+      <w:pPr>
+        <w:rPr>
+          <w:i/>
+          <w:iCs/>
+        </w:rPr>
+      </w:pPr>
+    </w:p>
+    <w:p>
+      <w:pPr>
+        <w:rPr>
+          <w:i/>
+          <w:iCs/>
+        </w:rPr>
+      </w:pPr>
+    </w:p>
+    <w:p>
+      <w:pPr>
+        <w:rPr>
+          <w:i/>
+          <w:iCs/>
+        </w:rPr>
+      </w:pPr>
+      <w:r>
+        <w:rPr>
+          <w:i/>
+          <w:iCs/>
+        </w:rPr>
+        <w:t>Confirmation of genetic and genotype-by environment effects using a f</w:t>
+      </w:r>
+      <w:r>
+        <w:rPr>
+          <w:i/>
+          <w:iCs/>
+        </w:rPr>
+        <w:t xml:space="preserve">ourway cross </w:t>
       </w:r>
     </w:p>
     <w:p>
@@ -1348,1099 +2069,268 @@
         <w:ind w:firstLine="720"/>
       </w:pPr>
       <w:r>
-        <w:t>Though w</w:t>
-      </w:r>
-      <w:r>
-        <w:t xml:space="preserve">e </w:t>
-      </w:r>
-      <w:r>
-        <w:t>scored</w:t>
+        <w:t>The Midwest and Gulf subpopulations had the most distinct phenological responses o</w:t>
+      </w:r>
+      <w:r>
+        <w:t>f our five groups</w:t>
+      </w:r>
+      <w:r>
+        <w:t xml:space="preserve"> across our common </w:t>
+      </w:r>
+      <w:r>
+        <w:t>gardens and</w:t>
       </w:r>
       <w:r>
         <w:t xml:space="preserve"> </w:t>
       </w:r>
       <w:r>
-        <w:t xml:space="preserve">greenup and </w:t>
-      </w:r>
-      <w:r>
-        <w:t xml:space="preserve">flowering as </w:t>
-      </w:r>
-      <w:r>
-        <w:t>functions</w:t>
-      </w:r>
-      <w:r>
-        <w:t xml:space="preserve"> of Julian date, flowering is more likely cued by</w:t>
-      </w:r>
-      <w:r>
-        <w:t xml:space="preserve"> one or more </w:t>
-      </w:r>
-      <w:r>
-        <w:t>temperature, rainfall, or daylength signal</w:t>
-      </w:r>
-      <w:r>
-        <w:t>s</w:t>
-      </w:r>
-      <w:r>
-        <w:t xml:space="preserve"> (</w:t>
-      </w:r>
-      <w:r>
-        <w:rPr>
-          <w:i/>
-          <w:iCs/>
-        </w:rPr>
-        <w:t>cites</w:t>
-      </w:r>
-      <w:r>
-        <w:t>)</w:t>
-      </w:r>
-      <w:r>
-        <w:t xml:space="preserve">. To evaluate these cues as genetic triggers of flowering, we defined </w:t>
-      </w:r>
-      <w:r>
-        <w:t xml:space="preserve">greenup and </w:t>
-      </w:r>
-      <w:r>
-        <w:t>flowering as functions of nine environmental cues</w:t>
+        <w:t>had heritable variation for flowering</w:t>
+      </w:r>
+      <w:r>
+        <w:t xml:space="preserve"> in response to two distinct environmental cues</w:t>
+      </w:r>
+      <w:r>
+        <w:t xml:space="preserve">. </w:t>
+      </w:r>
+      <w:r>
+        <w:t xml:space="preserve">To analyze the </w:t>
+      </w:r>
+      <w:r>
+        <w:t>genomic regions and allelic effects</w:t>
+      </w:r>
+      <w:r>
+        <w:t xml:space="preserve"> underlying the phenological responses in </w:t>
+      </w:r>
+      <w:r>
+        <w:t>these</w:t>
+      </w:r>
+      <w:r>
+        <w:t xml:space="preserve"> </w:t>
+      </w:r>
+      <w:r>
+        <w:t xml:space="preserve">subpopulations, we </w:t>
+      </w:r>
+      <w:r>
+        <w:t>analyzed flowering date in</w:t>
+      </w:r>
+      <w:r>
+        <w:t xml:space="preserve"> an F2 cross between four individuals, two Midwest and two Gulf individuals. The parents of this cross were </w:t>
+      </w:r>
+      <w:r>
+        <w:t>DAC, an early flowering Midwest individual, VS16, a late flowering Midwest individual, AP13, an early flowering Gulf individual, and WBC, a late flowering Gulf individual</w:t>
+      </w:r>
+      <w:r>
+        <w:t xml:space="preserve"> (Supplementary Figure X.)</w:t>
+      </w:r>
+      <w:r>
+        <w:t xml:space="preserve">. </w:t>
+      </w:r>
+      <w:r>
+        <w:t xml:space="preserve">We </w:t>
+      </w:r>
+      <w:r>
+        <w:t xml:space="preserve">made F1 crosses of the two early flowering individuals, AP13xDAC, and the two late flowering individuals, WBCxVS16. </w:t>
+      </w:r>
+      <w:r>
+        <w:t xml:space="preserve">We </w:t>
+      </w:r>
+      <w:r>
+        <w:t>then</w:t>
+      </w:r>
+      <w:r>
+        <w:t xml:space="preserve"> clonally propagated and</w:t>
+      </w:r>
+      <w:r>
+        <w:t xml:space="preserve"> </w:t>
+      </w:r>
+      <w:r>
+        <w:t xml:space="preserve">planted </w:t>
+      </w:r>
+      <w:r>
+        <w:t xml:space="preserve">the four </w:t>
+      </w:r>
+      <w:r>
+        <w:t>parents</w:t>
+      </w:r>
+      <w:r>
+        <w:t>, the two</w:t>
+      </w:r>
+      <w:r>
+        <w:t xml:space="preserve"> F1 individuals (AP13xDAC, and VS16xWBC)</w:t>
+      </w:r>
+      <w:r>
+        <w:t xml:space="preserve">, and </w:t>
+      </w:r>
+      <w:r>
+        <w:t>801</w:t>
+      </w:r>
+      <w:r>
+        <w:t xml:space="preserve"> </w:t>
+      </w:r>
+      <w:r>
+        <w:lastRenderedPageBreak/>
+        <w:t>F2 individuals</w:t>
+      </w:r>
+      <w:r>
+        <w:t xml:space="preserve"> at eight field sites</w:t>
       </w:r>
       <w:r>
         <w:t>,</w:t>
       </w:r>
       <w:r>
-        <w:t xml:space="preserve"> then determined the narrow-sense heritabilities for these </w:t>
-      </w:r>
-      <w:r>
-        <w:t>phenology</w:t>
-      </w:r>
-      <w:r>
-        <w:t xml:space="preserve">-related traits across our eight common garden sites. We reasoned that if a flowering trait had higher heritability than flowering as a function of Julian date, then </w:t>
-      </w:r>
-      <w:r>
-        <w:t>that environmental cue was both a better predictor of flowering and was more likely to have detectable genetic variation segregating within the tested population.</w:t>
-      </w:r>
-      <w:r>
-        <w:t xml:space="preserve"> To allow for the possibility </w:t>
-      </w:r>
-      <w:r>
-        <w:lastRenderedPageBreak/>
-        <w:t>that different subpopulations had different cues, we also determined h</w:t>
-      </w:r>
-      <w:r>
-        <w:rPr>
-          <w:vertAlign w:val="superscript"/>
-        </w:rPr>
-        <w:t>2</w:t>
-      </w:r>
-      <w:r>
-        <w:t xml:space="preserve"> both within and across the Midwestern and Gulf subpopulations.</w:t>
+        <w:t xml:space="preserve"> then</w:t>
+      </w:r>
+      <w:r>
+        <w:t xml:space="preserve"> recorded greenup and flowering dat</w:t>
+      </w:r>
+      <w:r>
+        <w:t>e</w:t>
+      </w:r>
+      <w:r>
+        <w:t xml:space="preserve"> every three days</w:t>
+      </w:r>
+      <w:r>
+        <w:t xml:space="preserve"> for the 2016-2019 seasons</w:t>
+      </w:r>
+      <w:r>
+        <w:t>.</w:t>
       </w:r>
     </w:p>
     <w:p>
       <w:pPr>
         <w:ind w:firstLine="720"/>
       </w:pPr>
-    </w:p>
-    <w:p>
-      <w:pPr>
-        <w:ind w:firstLine="720"/>
-      </w:pPr>
-      <w:r>
-        <w:t xml:space="preserve">Within each of the eight common gardens, </w:t>
-      </w:r>
-      <w:r>
-        <w:t>flowering as a function of Julian date had very high heritability (Supplementary Figure). Flowering as functions of other weather variables did have higher heritabilities for some sites, though these effects were not consistent across sites or subpopulations. In SD</w:t>
-      </w:r>
-      <w:r>
-        <w:t xml:space="preserve"> and MI</w:t>
-      </w:r>
-      <w:r>
-        <w:t>, the Gulf subpopulation had higher h</w:t>
-      </w:r>
-      <w:r>
-        <w:rPr>
-          <w:vertAlign w:val="superscript"/>
-        </w:rPr>
-        <w:t>2</w:t>
-      </w:r>
-      <w:r>
-        <w:t xml:space="preserve"> for daylength change</w:t>
-      </w:r>
-      <w:r>
-        <w:t xml:space="preserve"> than for Julian date. In NE, the Gulf subpopulation had higher h</w:t>
-      </w:r>
-      <w:r>
-        <w:rPr>
-          <w:vertAlign w:val="superscript"/>
-        </w:rPr>
-        <w:t>2</w:t>
-      </w:r>
-      <w:r>
-        <w:t xml:space="preserve"> for rainfall on the day of flowering than for any other metric. At TX3, the Gulf subpopulation had higher h</w:t>
-      </w:r>
-      <w:r>
-        <w:rPr>
-          <w:vertAlign w:val="superscript"/>
-        </w:rPr>
-        <w:t>2</w:t>
-      </w:r>
-      <w:r>
-        <w:t xml:space="preserve"> for rainfall between greenup and flowering, while daylength had higher h</w:t>
-      </w:r>
-      <w:r>
-        <w:rPr>
-          <w:vertAlign w:val="superscript"/>
-        </w:rPr>
-        <w:t>2</w:t>
-      </w:r>
-      <w:r>
-        <w:t xml:space="preserve"> at TX1. Across both subpopulations, daylength change had higher heritability at SD, MI, NE, MO, OK, and TX3, while rainfall on the day of flowering had higher h</w:t>
-      </w:r>
-      <w:r>
-        <w:rPr>
-          <w:vertAlign w:val="superscript"/>
-        </w:rPr>
-        <w:t>2</w:t>
-      </w:r>
-      <w:r>
-        <w:t xml:space="preserve"> for NE and MO, and daylength had higher h</w:t>
-      </w:r>
-      <w:r>
-        <w:rPr>
-          <w:vertAlign w:val="superscript"/>
-        </w:rPr>
-        <w:t>2</w:t>
-      </w:r>
-      <w:r>
-        <w:t xml:space="preserve"> at TX1. </w:t>
-      </w:r>
-      <w:r>
-        <w:t>These single- or few-site h</w:t>
-      </w:r>
-      <w:r>
-        <w:rPr>
-          <w:vertAlign w:val="superscript"/>
-        </w:rPr>
-        <w:t>2</w:t>
-      </w:r>
-      <w:r>
-        <w:t xml:space="preserve"> could reflect genotype-by-environment interactions, in that only these sites had environmental cues that plants exhibited variable responses to.</w:t>
-      </w:r>
-    </w:p>
-    <w:p>
-      <w:pPr>
-        <w:ind w:firstLine="720"/>
-      </w:pPr>
-      <w:r>
-        <w:t xml:space="preserve">Within each of the eight common gardens, greenup also generally had high heritability, except at NE and OK. Greenup as functions of other weather variables had higher heritabilities than Julian date for very few instances – for GDD for 10 days, 18 days, and from January to greenup for the Gulf for MO, and for GDD and min T for 18 days for the Gulf for SD, and GDD 10d minT18d for the Midwest for MO, and GDD at 10d and 18d for both subpops together at MO. </w:t>
-      </w:r>
-      <w:r>
-        <w:rPr>
+      <w:r>
+        <w:t>We first compared the 2019 flowering dates of F1 individuals to</w:t>
+      </w:r>
+      <w:r>
+        <w:t xml:space="preserve"> the parents and </w:t>
+      </w:r>
+      <w:r>
+        <w:t>the diversity panel to determine dominance of the two flowering date environmental cues. Though</w:t>
+      </w:r>
+      <w:r>
+        <w:t xml:space="preserve"> </w:t>
+      </w:r>
+      <w:r>
+        <w:t>there was a</w:t>
+      </w:r>
+      <w:r>
+        <w:t>n average difference</w:t>
+      </w:r>
+      <w:r>
+        <w:t xml:space="preserve"> in flowering </w:t>
+      </w:r>
+      <w:r>
+        <w:t xml:space="preserve">date </w:t>
+      </w:r>
+      <w:r>
+        <w:t xml:space="preserve">of </w:t>
+      </w:r>
+      <w:r>
+        <w:t>17</w:t>
+      </w:r>
+      <w:r>
+        <w:t xml:space="preserve"> days </w:t>
+      </w:r>
+      <w:r>
+        <w:t xml:space="preserve">between the two F1 crosses, </w:t>
+      </w:r>
+      <w:r>
+        <w:t xml:space="preserve">all </w:t>
+      </w:r>
+      <w:r>
+        <w:t xml:space="preserve">F1 individuals flowered at similar </w:t>
+      </w:r>
+      <w:r>
+        <w:t>dates as</w:t>
+      </w:r>
+      <w:r>
+        <w:t xml:space="preserve"> the</w:t>
+      </w:r>
+      <w:r>
+        <w:t xml:space="preserve"> </w:t>
+      </w:r>
+      <w:r>
+        <w:t>Midwest parents</w:t>
+      </w:r>
+      <w:r>
+        <w:t xml:space="preserve"> </w:t>
+      </w:r>
+      <w:r>
+        <w:t xml:space="preserve">each year, </w:t>
+      </w:r>
+      <w:r>
+        <w:t xml:space="preserve">and </w:t>
+      </w:r>
+      <w:r>
+        <w:t xml:space="preserve">as </w:t>
+      </w:r>
+      <w:r>
+        <w:t>Midwest subpopulation individuals in genera</w:t>
+      </w:r>
+      <w:r>
+        <w:t xml:space="preserve">l </w:t>
+      </w:r>
+      <w:r>
+        <w:t>(Figure 2</w:t>
+      </w:r>
+      <w:r>
+        <w:t>; early and late F1s flowered 8.1 +/- 8.1 and 7.9 +/- 13.3 days behind their F0 parents</w:t>
+      </w:r>
+      <w:r>
+        <w:t>.</w:t>
+      </w:r>
+      <w:r>
+        <w:t xml:space="preserve"> These data indicated</w:t>
+      </w:r>
+      <w:r>
+        <w:t xml:space="preserve"> that </w:t>
+      </w:r>
+      <w:r>
+        <w:t xml:space="preserve">the </w:t>
+      </w:r>
+      <w:r>
+        <w:t xml:space="preserve">lower </w:t>
+      </w:r>
+      <w:r>
+        <w:t>GDD environmental cue for flowering in the Midwest</w:t>
+      </w:r>
+      <w:r>
+        <w:t xml:space="preserve"> </w:t>
+      </w:r>
+      <w:r>
+        <w:t xml:space="preserve">subpopulation </w:t>
+      </w:r>
+      <w:r>
+        <w:t xml:space="preserve">was </w:t>
+      </w:r>
+      <w:r>
+        <w:t xml:space="preserve">dominant to the photoperiod </w:t>
+      </w:r>
+      <w:r>
+        <w:t>response</w:t>
+      </w:r>
+      <w:r>
+        <w:t xml:space="preserve"> and the higher GDD </w:t>
+      </w:r>
+      <w:r>
+        <w:t>environmental cue for flowering in the</w:t>
+      </w:r>
+      <w:r>
+        <w:t xml:space="preserve"> Gulf subpopulation</w:t>
+      </w:r>
+      <w:r>
+        <w:t xml:space="preserve">. </w:t>
+      </w:r>
+    </w:p>
+    <w:p>
+      <w:r>
+        <w:rPr>
+          <w:i/>
+          <w:iCs/>
           <w:noProof/>
         </w:rPr>
-        <w:drawing>
-          <wp:anchor distT="0" distB="0" distL="114300" distR="114300" simplePos="0" relativeHeight="251684864" behindDoc="0" locked="0" layoutInCell="1" allowOverlap="1" wp14:anchorId="2C2523C9" wp14:editId="58D23CBA">
-            <wp:simplePos x="0" y="0"/>
-            <wp:positionH relativeFrom="margin">
-              <wp:posOffset>-635</wp:posOffset>
-            </wp:positionH>
-            <wp:positionV relativeFrom="paragraph">
-              <wp:posOffset>1707515</wp:posOffset>
-            </wp:positionV>
-            <wp:extent cx="4186555" cy="3101340"/>
-            <wp:effectExtent l="0" t="0" r="4445" b="3810"/>
-            <wp:wrapTopAndBottom/>
-            <wp:docPr id="6" name="Picture 6" descr="A screenshot of a cell phone&#10;&#10;Description automatically generated"/>
-            <wp:cNvGraphicFramePr>
-              <a:graphicFrameLocks xmlns:a="http://schemas.openxmlformats.org/drawingml/2006/main" noChangeAspect="1"/>
-            </wp:cNvGraphicFramePr>
-            <a:graphic xmlns:a="http://schemas.openxmlformats.org/drawingml/2006/main">
-              <a:graphicData uri="http://schemas.openxmlformats.org/drawingml/2006/picture">
-                <pic:pic xmlns:pic="http://schemas.openxmlformats.org/drawingml/2006/picture">
-                  <pic:nvPicPr>
-                    <pic:cNvPr id="6" name="h2_GR_and_FL_site_weather_functions_All_Sites.png"/>
-                    <pic:cNvPicPr/>
-                  </pic:nvPicPr>
-                  <pic:blipFill>
-                    <a:blip r:embed="rId8" cstate="print">
-                      <a:extLst>
-                        <a:ext uri="{28A0092B-C50C-407E-A947-70E740481C1C}">
-                          <a14:useLocalDpi xmlns:a14="http://schemas.microsoft.com/office/drawing/2010/main" val="0"/>
-                        </a:ext>
-                      </a:extLst>
-                    </a:blip>
-                    <a:stretch>
-                      <a:fillRect/>
-                    </a:stretch>
-                  </pic:blipFill>
-                  <pic:spPr>
-                    <a:xfrm>
-                      <a:off x="0" y="0"/>
-                      <a:ext cx="4186555" cy="3101340"/>
-                    </a:xfrm>
-                    <a:prstGeom prst="rect">
-                      <a:avLst/>
-                    </a:prstGeom>
-                  </pic:spPr>
-                </pic:pic>
-              </a:graphicData>
-            </a:graphic>
-            <wp14:sizeRelH relativeFrom="margin">
-              <wp14:pctWidth>0</wp14:pctWidth>
-            </wp14:sizeRelH>
-            <wp14:sizeRelV relativeFrom="margin">
-              <wp14:pctHeight>0</wp14:pctHeight>
-            </wp14:sizeRelV>
-          </wp:anchor>
-        </w:drawing>
-      </w:r>
-      <w:r>
-        <w:t>Across all eight common gardens, g</w:t>
-      </w:r>
-      <w:r>
-        <w:t xml:space="preserve">reenup </w:t>
-      </w:r>
-      <w:r>
-        <w:t xml:space="preserve">as a </w:t>
-      </w:r>
-      <w:r>
-        <w:t xml:space="preserve">function of </w:t>
-      </w:r>
-      <w:r>
-        <w:t>Julian date</w:t>
-      </w:r>
-      <w:r>
-        <w:t xml:space="preserve"> had </w:t>
-      </w:r>
-      <w:r>
-        <w:t>very</w:t>
-      </w:r>
-      <w:r>
-        <w:t xml:space="preserve"> low heritability </w:t>
-      </w:r>
-      <w:r>
-        <w:t xml:space="preserve">within subpopulations </w:t>
-      </w:r>
-      <w:r>
-        <w:t>(0.005 +/- 0.003 Gulf; 0.021 +/0 0.011 for Midwest)</w:t>
-      </w:r>
-      <w:r>
-        <w:t xml:space="preserve"> </w:t>
-      </w:r>
-      <w:r>
-        <w:t xml:space="preserve">and </w:t>
-      </w:r>
-      <w:r>
-        <w:t>across both</w:t>
-      </w:r>
-      <w:r>
-        <w:t xml:space="preserve"> subpopulations (</w:t>
-      </w:r>
-      <w:r>
-        <w:t>h</w:t>
-      </w:r>
-      <w:r>
-        <w:rPr>
-          <w:vertAlign w:val="superscript"/>
-        </w:rPr>
-        <w:t>2</w:t>
-      </w:r>
-      <w:r>
-        <w:t xml:space="preserve"> = </w:t>
-      </w:r>
-      <w:r>
-        <w:t>0.</w:t>
-      </w:r>
-      <w:r>
-        <w:t>004</w:t>
-      </w:r>
-      <w:r>
-        <w:t xml:space="preserve"> +/- 0.00</w:t>
-      </w:r>
-      <w:r>
-        <w:t>3</w:t>
-      </w:r>
-      <w:r>
-        <w:t xml:space="preserve">). </w:t>
-      </w:r>
-      <w:r>
-        <w:t>In the Gulf subpopulation, GDD 10 days before greenup had the highest heritability for greenup (h</w:t>
-      </w:r>
-      <w:r>
-        <w:rPr>
-          <w:vertAlign w:val="superscript"/>
-        </w:rPr>
-        <w:t xml:space="preserve">2 </w:t>
-      </w:r>
-      <w:r>
-        <w:t>= 0.074 +/- 0.024), followed by the average minimum temperature for the 10 days prior to greenup (h</w:t>
-      </w:r>
-      <w:r>
-        <w:rPr>
-          <w:vertAlign w:val="superscript"/>
-        </w:rPr>
-        <w:t>2</w:t>
-      </w:r>
-      <w:r>
-        <w:t xml:space="preserve"> = 0.065 +/- 0.022). In the Midwestern subpop</w:t>
-      </w:r>
-      <w:r>
-        <w:t>ulation</w:t>
-      </w:r>
-      <w:r>
-        <w:t xml:space="preserve">, the average minimum temperature </w:t>
-      </w:r>
-      <w:r>
-        <w:t>in the 10 days prior to greenup had the highest heritability (h</w:t>
-      </w:r>
-      <w:r>
-        <w:rPr>
-          <w:vertAlign w:val="superscript"/>
-        </w:rPr>
-        <w:t>2</w:t>
-      </w:r>
-      <w:r>
-        <w:t xml:space="preserve"> = 0.058 +/- 0.027). Across both subpopulations, both cumulative GDD 10 days before greenup and the average minimum temperature for the 10 </w:t>
-      </w:r>
-      <w:r>
-        <w:t>days</w:t>
-      </w:r>
-      <w:r>
-        <w:t xml:space="preserve"> prior to greenup had higher </w:t>
-      </w:r>
-      <w:r>
-        <w:lastRenderedPageBreak/>
-        <w:t>heritabilities than Julian date (h</w:t>
-      </w:r>
-      <w:r>
-        <w:rPr>
-          <w:vertAlign w:val="superscript"/>
-        </w:rPr>
-        <w:t>2</w:t>
-      </w:r>
-      <w:r>
-        <w:t xml:space="preserve"> = 0.037 +/- 0.014; 0.036 +/- 0.014). </w:t>
-      </w:r>
-      <w:r>
-        <w:t xml:space="preserve">However, heritability estimates were much higher for greenup when the sites were restricted to either Texas or the Northern four sites (Supplemental Figure). Interestingly, greenup as a function of Julian date still had the highest heritability, but the temperature measures we used had similar heritabilities for the Midwest subpopulation in Texas, and for the Gulf subpopulation in </w:t>
-      </w:r>
-      <w:r>
-        <w:t>the North. This result likely indicates that the weather functions we chose are only cuing greenup outside of each subpopulation’s natural range. Additional signals such as soil temperatures or chilling days may influence greenup for each subpopulation within its native range; however, we did not have good proxies for these values for this experiment.</w:t>
-      </w:r>
-    </w:p>
-    <w:p>
-      <w:pPr>
-        <w:ind w:firstLine="720"/>
-      </w:pPr>
-      <w:r>
-        <w:t xml:space="preserve">In contrast, flowering as a Julian date had </w:t>
-      </w:r>
-      <w:r>
-        <w:t>moderate heritability within subpopulations (</w:t>
-      </w:r>
-      <w:r>
-        <w:t>h</w:t>
-      </w:r>
-      <w:r>
-        <w:rPr>
-          <w:vertAlign w:val="superscript"/>
-        </w:rPr>
-        <w:t>2</w:t>
-      </w:r>
-      <w:r>
-        <w:t xml:space="preserve"> = </w:t>
-      </w:r>
-      <w:r>
-        <w:t xml:space="preserve">0.19 +/- 0.061 Gulf; 0.097 +/- 0.045 Midwest) and </w:t>
-      </w:r>
-      <w:r>
-        <w:t>moderate</w:t>
-      </w:r>
-      <w:r>
-        <w:t xml:space="preserve"> heritability across both subpopulations (</w:t>
-      </w:r>
-      <w:r>
-        <w:t>h</w:t>
-      </w:r>
-      <w:r>
-        <w:rPr>
-          <w:vertAlign w:val="superscript"/>
-        </w:rPr>
-        <w:t>2</w:t>
-      </w:r>
-      <w:r>
-        <w:t xml:space="preserve"> = </w:t>
-      </w:r>
-      <w:r>
-        <w:t>0</w:t>
-      </w:r>
-      <w:r>
-        <w:t>.18</w:t>
-      </w:r>
-      <w:r>
-        <w:t xml:space="preserve"> +/- 0.0</w:t>
-      </w:r>
-      <w:r>
-        <w:t>61</w:t>
-      </w:r>
-      <w:r>
-        <w:t>).</w:t>
-      </w:r>
-      <w:r>
-        <w:rPr>
-          <w:i/>
-          <w:iCs/>
-        </w:rPr>
-        <w:t xml:space="preserve"> </w:t>
-      </w:r>
-      <w:r>
-        <w:t>For the Gulf subpopulation, daylength (h</w:t>
-      </w:r>
-      <w:r>
-        <w:rPr>
-          <w:vertAlign w:val="superscript"/>
-        </w:rPr>
-        <w:t>2</w:t>
-      </w:r>
-      <w:r>
-        <w:t xml:space="preserve"> = 0.336 +/- 0.073) was the only cue that had higher heritability than Julian date. Two environmental functions had higher heritabilities than Julian date for the Midwestern subpopulation: cumulative GDD (h</w:t>
-      </w:r>
-      <w:r>
-        <w:rPr>
-          <w:vertAlign w:val="superscript"/>
-        </w:rPr>
-        <w:t>2</w:t>
-      </w:r>
-      <w:r>
-        <w:t xml:space="preserve"> = 0.368 +/- 0.052) and daylength (h</w:t>
-      </w:r>
-      <w:r>
-        <w:rPr>
-          <w:vertAlign w:val="superscript"/>
-        </w:rPr>
-        <w:t>2</w:t>
-      </w:r>
-      <w:r>
-        <w:t xml:space="preserve"> = 0.144 +/- 0.052).</w:t>
-      </w:r>
-      <w:r>
-        <w:t xml:space="preserve"> Across both subpopulations, both daylength and cumulative GDD had higher heritabilities than Julian date (0.287 +/- 0.032; 0.201 +/- 0.041). </w:t>
-      </w:r>
-    </w:p>
-    <w:p>
-      <w:pPr>
-        <w:ind w:firstLine="720"/>
-      </w:pPr>
-      <w:r>
-        <w:t xml:space="preserve">If flowering date </w:t>
-      </w:r>
-      <w:r>
-        <w:t>frequently varies as</w:t>
-      </w:r>
-      <w:r>
-        <w:t xml:space="preserve"> a function of GDD in switchgrass, this </w:t>
-      </w:r>
-      <w:r>
-        <w:t>explains</w:t>
-      </w:r>
-      <w:r>
-        <w:t xml:space="preserve"> observations that moving southern populations northwards delays flowering, and moving northern populations south hastens flowering (Sanderson et al 1996).</w:t>
-      </w:r>
-      <w:r>
-        <w:t xml:space="preserve"> Indeed, in </w:t>
-      </w:r>
-      <w:r>
-        <w:t>our common gardens in 2019</w:t>
-      </w:r>
-      <w:r>
-        <w:t xml:space="preserve">, the average number of days from greenup to flowering </w:t>
-      </w:r>
-      <w:r>
-        <w:t xml:space="preserve">for the Midwest subpopulation was </w:t>
-      </w:r>
-      <w:r>
-        <w:t>2</w:t>
-      </w:r>
-      <w:r>
-        <w:t>7</w:t>
-      </w:r>
-      <w:r>
-        <w:t xml:space="preserve"> days shorter at our southernmost </w:t>
-      </w:r>
-      <w:r>
-        <w:t>site than our northernmost site</w:t>
-      </w:r>
-      <w:r>
-        <w:t xml:space="preserve"> (55d vs 82d)</w:t>
-      </w:r>
-      <w:r>
-        <w:t>,</w:t>
-      </w:r>
-      <w:r>
-        <w:t xml:space="preserve"> while this value was 26 days longer for the Gulf subpopulation at the southernmost site than at the northernmost site</w:t>
-      </w:r>
-      <w:r>
-        <w:t xml:space="preserve"> (130d vs 104d)</w:t>
-      </w:r>
-      <w:r>
-        <w:t xml:space="preserve">. </w:t>
-      </w:r>
-      <w:r>
-        <w:t>To explore this further, w</w:t>
-      </w:r>
-      <w:r>
-        <w:t xml:space="preserve">e tested whether subpopulation flowering as a function of GDD varied significantly by latitude of origin. </w:t>
-      </w:r>
-      <w:r>
-        <w:t>The Midwest</w:t>
-      </w:r>
-      <w:r>
-        <w:t xml:space="preserve"> </w:t>
-      </w:r>
-      <w:r>
-        <w:t xml:space="preserve">subpopulation </w:t>
-      </w:r>
-      <w:r>
-        <w:t xml:space="preserve">response to GDD varied significantly by latitude of origin, with plants from the northernmost </w:t>
-      </w:r>
-      <w:r>
-        <w:t>2</w:t>
-      </w:r>
-      <w:r>
-        <w:t>0% of the range flowering at a</w:t>
-      </w:r>
-      <w:r>
-        <w:t>n average</w:t>
-      </w:r>
-      <w:r>
-        <w:t xml:space="preserve"> GDD of </w:t>
-      </w:r>
-      <w:r>
-        <w:t>568</w:t>
-      </w:r>
-      <w:r>
-        <w:t xml:space="preserve">, and plants from the southernmost </w:t>
-      </w:r>
-      <w:r>
-        <w:t>2</w:t>
-      </w:r>
-      <w:r>
-        <w:t>0% of the range flowering at a</w:t>
-      </w:r>
-      <w:r>
-        <w:t>n average</w:t>
-      </w:r>
-      <w:r>
-        <w:t xml:space="preserve"> GDD of </w:t>
-      </w:r>
-      <w:r>
-        <w:t>779</w:t>
-      </w:r>
-      <w:r>
-        <w:t xml:space="preserve">. </w:t>
-      </w:r>
-      <w:r>
-        <w:t>In contrast, the southernmost and northernmost 20% of the Gulf plants diff</w:t>
-      </w:r>
-      <w:r>
-        <w:t xml:space="preserve">ered </w:t>
-      </w:r>
-      <w:r>
-        <w:t>only</w:t>
-      </w:r>
-      <w:r>
-        <w:t xml:space="preserve"> slightly in GDD (1008 vs 1090</w:t>
-      </w:r>
-      <w:r>
-        <w:t>, *statistically significant</w:t>
-      </w:r>
-      <w:r>
-        <w:t>).</w:t>
-      </w:r>
-      <w:r>
-        <w:t xml:space="preserve"> </w:t>
-      </w:r>
-      <w:r>
-        <w:t>Taken together</w:t>
-      </w:r>
-      <w:r>
-        <w:t>,</w:t>
-      </w:r>
-      <w:r>
-        <w:t xml:space="preserve"> these data support</w:t>
-      </w:r>
-      <w:r>
-        <w:t xml:space="preserve"> a</w:t>
-      </w:r>
-      <w:r>
-        <w:t xml:space="preserve"> </w:t>
-      </w:r>
-      <w:r>
-        <w:t xml:space="preserve">latitude-of-origin </w:t>
-      </w:r>
-      <w:r>
-        <w:t xml:space="preserve">based, low </w:t>
-      </w:r>
-      <w:r>
-        <w:t>GDD cue for flowering</w:t>
-      </w:r>
-      <w:r>
-        <w:t xml:space="preserve"> in the Midwest subpopulation, a</w:t>
-      </w:r>
-      <w:r>
-        <w:t>nd a</w:t>
-      </w:r>
-      <w:r>
-        <w:t xml:space="preserve"> consistent, high GDD cue for flowering in the Gulf subpopulation that is superseded by a </w:t>
-      </w:r>
-      <w:r>
-        <w:t xml:space="preserve">photoperiod </w:t>
-      </w:r>
-      <w:r>
-        <w:t>cue.</w:t>
-      </w:r>
-      <w:r>
-        <w:t xml:space="preserve"> </w:t>
-      </w:r>
-      <w:r>
-        <w:t xml:space="preserve">They also suggest the presence of GxE for rainfall and photoperiod cues. </w:t>
-      </w:r>
-    </w:p>
-    <w:p>
-      <w:pPr>
-        <w:ind w:firstLine="720"/>
-      </w:pPr>
-    </w:p>
-    <w:p>
-      <w:pPr>
-        <w:rPr>
-          <w:i/>
-          <w:iCs/>
-        </w:rPr>
-      </w:pPr>
-      <w:r>
-        <w:rPr>
-          <w:i/>
-          <w:iCs/>
-        </w:rPr>
-        <w:t>Genetic effects of</w:t>
-      </w:r>
-      <w:r>
-        <w:rPr>
-          <w:i/>
-          <w:iCs/>
-        </w:rPr>
-        <w:t xml:space="preserve"> greenup and flowering as functions of environmental cues</w:t>
-      </w:r>
-    </w:p>
-    <w:p>
-      <w:r>
-        <w:tab/>
-        <w:t>We next evaluated</w:t>
-      </w:r>
-      <w:r>
-        <w:t xml:space="preserve"> genetic associations for flowering</w:t>
-      </w:r>
-      <w:r>
-        <w:t xml:space="preserve"> as functions of daylength at flowering and GDD between greenup and flowering. To do this, we calculated BLUPs </w:t>
-      </w:r>
-      <w:r>
-        <w:t>for each individual</w:t>
-      </w:r>
-      <w:r>
-        <w:t xml:space="preserve"> </w:t>
-      </w:r>
-      <w:r>
-        <w:t>using</w:t>
-      </w:r>
-      <w:r>
-        <w:t xml:space="preserve"> mixed model</w:t>
-      </w:r>
-      <w:r>
-        <w:t>s</w:t>
-      </w:r>
-      <w:r>
-        <w:t xml:space="preserve"> with</w:t>
-      </w:r>
-      <w:r>
-        <w:t xml:space="preserve"> </w:t>
-      </w:r>
-      <w:r>
-        <w:t>common garden</w:t>
-      </w:r>
-      <w:r>
-        <w:t xml:space="preserve"> and </w:t>
-      </w:r>
-      <w:r>
-        <w:t>a</w:t>
-      </w:r>
-      <w:r>
-        <w:t xml:space="preserve"> kinship matrix as random effects. We then conducted genome-wide association on these BLUPs both within and between genetic subpopulations.</w:t>
-      </w:r>
-    </w:p>
-    <w:p/>
-    <w:p>
-      <w:r>
-        <w:lastRenderedPageBreak/>
-        <w:t>Because no greenup cue as a function of weather had h</w:t>
-      </w:r>
-      <w:r>
-        <w:rPr>
-          <w:vertAlign w:val="superscript"/>
-        </w:rPr>
-        <w:t>2</w:t>
-      </w:r>
-      <w:r>
-        <w:t xml:space="preserve"> &gt; 10% across all sites, we did not evaluate genetic effects of greenup</w:t>
-      </w:r>
-      <w:r>
-        <w:t xml:space="preserve"> across all sites</w:t>
-      </w:r>
-      <w:r>
-        <w:t xml:space="preserve">. Rather, we focused on </w:t>
-      </w:r>
-      <w:r>
-        <w:t xml:space="preserve">genetic effects at the Texas sites and at the Northern four sites, and on </w:t>
-      </w:r>
-      <w:r>
-        <w:t>genotype by environment effects of SNPs on greenup.</w:t>
-      </w:r>
-    </w:p>
-    <w:p/>
-    <w:p>
-      <w:pPr>
-        <w:rPr>
-          <w:i/>
-          <w:iCs/>
-        </w:rPr>
-      </w:pPr>
-      <w:r>
-        <w:rPr>
-          <w:i/>
-          <w:iCs/>
-        </w:rPr>
-        <w:t>Genotype-by-environment effects of flowering as functions of environmental cues</w:t>
-      </w:r>
-    </w:p>
-    <w:p>
-      <w:r>
-        <w:tab/>
-        <w:t>We next evaluated the genotype by environment effects of flowering as a function of daylength at flowering and GDD between greenup and flowering. To do this, we conducted univariate GWAS for flowering at each common garden</w:t>
-      </w:r>
-      <w:r>
-        <w:t xml:space="preserve"> as functions of Julian date, photoperiod, temperature, and rainfall</w:t>
-      </w:r>
-      <w:r>
-        <w:t>, then analyzed the allelic effects of unlinked SNPs across common garden sites for the top XK SNPs using mash</w:t>
-      </w:r>
-      <w:r>
-        <w:t>, both within and between genetic subpopulations</w:t>
-      </w:r>
-      <w:r>
-        <w:t xml:space="preserve">. </w:t>
-      </w:r>
-    </w:p>
-    <w:p>
-      <w:pPr>
-        <w:ind w:firstLine="720"/>
-        <w:rPr>
-          <w:i/>
-          <w:iCs/>
-        </w:rPr>
-      </w:pPr>
-    </w:p>
-    <w:p>
-      <w:pPr>
-        <w:rPr>
-          <w:i/>
-          <w:iCs/>
-        </w:rPr>
-      </w:pPr>
-    </w:p>
-    <w:p>
-      <w:pPr>
-        <w:rPr>
-          <w:i/>
-          <w:iCs/>
-        </w:rPr>
-      </w:pPr>
-      <w:r>
-        <w:rPr>
-          <w:i/>
-          <w:iCs/>
-        </w:rPr>
-        <w:t>Confirmation of genetic and genotype-by environment effects using a f</w:t>
-      </w:r>
-      <w:r>
-        <w:rPr>
-          <w:i/>
-          <w:iCs/>
-        </w:rPr>
-        <w:t xml:space="preserve">ourway cross </w:t>
-      </w:r>
-    </w:p>
-    <w:p>
-      <w:pPr>
-        <w:ind w:firstLine="720"/>
-      </w:pPr>
-      <w:r>
-        <w:t>The Midwest and Gulf subpopulations had the most distinct phenological responses o</w:t>
-      </w:r>
-      <w:r>
-        <w:t>f our five groups</w:t>
-      </w:r>
-      <w:r>
-        <w:t xml:space="preserve"> across our common </w:t>
-      </w:r>
-      <w:r>
-        <w:t>gardens and</w:t>
-      </w:r>
-      <w:r>
-        <w:t xml:space="preserve"> </w:t>
-      </w:r>
-      <w:r>
-        <w:t>had heritable variation for flowering</w:t>
-      </w:r>
-      <w:r>
-        <w:t xml:space="preserve"> in response to two distinct environmental cues</w:t>
-      </w:r>
-      <w:r>
-        <w:t xml:space="preserve">. </w:t>
-      </w:r>
-      <w:r>
-        <w:t xml:space="preserve">To analyze the </w:t>
-      </w:r>
-      <w:r>
-        <w:t>genomic regions and allelic effects</w:t>
-      </w:r>
-      <w:r>
-        <w:t xml:space="preserve"> underlying the phenological responses in </w:t>
-      </w:r>
-      <w:r>
-        <w:t>these</w:t>
-      </w:r>
-      <w:r>
-        <w:t xml:space="preserve"> </w:t>
-      </w:r>
-      <w:r>
-        <w:t xml:space="preserve">subpopulations, we </w:t>
-      </w:r>
-      <w:r>
-        <w:t>analyzed flowering date in</w:t>
-      </w:r>
-      <w:r>
-        <w:t xml:space="preserve"> an F2 cross between four individuals, two Midwest and two Gulf individuals. The parents of this cross were </w:t>
-      </w:r>
-      <w:r>
-        <w:t>DAC, an early flowering Midwest individual, VS16, a late flowering Midwest individual, AP13, an early flowering Gulf individual, and WBC, a late flowering Gulf individual</w:t>
-      </w:r>
-      <w:r>
-        <w:t xml:space="preserve"> (Supplementary Figure X.)</w:t>
-      </w:r>
-      <w:r>
-        <w:t xml:space="preserve">. </w:t>
-      </w:r>
-      <w:r>
-        <w:t xml:space="preserve">We </w:t>
-      </w:r>
-      <w:r>
-        <w:t xml:space="preserve">made F1 crosses of the two early flowering individuals, AP13xDAC, and the two late flowering individuals, WBCxVS16. </w:t>
-      </w:r>
-      <w:r>
-        <w:t xml:space="preserve">We </w:t>
-      </w:r>
-      <w:r>
-        <w:t>then</w:t>
-      </w:r>
-      <w:r>
-        <w:t xml:space="preserve"> clonally propagated and</w:t>
-      </w:r>
-      <w:r>
-        <w:t xml:space="preserve"> </w:t>
-      </w:r>
-      <w:r>
-        <w:t xml:space="preserve">planted </w:t>
-      </w:r>
-      <w:r>
-        <w:t xml:space="preserve">the four </w:t>
-      </w:r>
-      <w:r>
-        <w:t>parents</w:t>
-      </w:r>
-      <w:r>
-        <w:t>, the two</w:t>
-      </w:r>
-      <w:r>
-        <w:t xml:space="preserve"> F1 individuals (AP13xDAC, and VS16xWBC)</w:t>
-      </w:r>
-      <w:r>
-        <w:t xml:space="preserve">, and </w:t>
-      </w:r>
-      <w:r>
-        <w:t>801</w:t>
-      </w:r>
-      <w:r>
-        <w:t xml:space="preserve"> F2 individuals</w:t>
-      </w:r>
-      <w:r>
-        <w:t xml:space="preserve"> at eight field sites</w:t>
-      </w:r>
-      <w:r>
-        <w:t>,</w:t>
-      </w:r>
-      <w:r>
-        <w:t xml:space="preserve"> then</w:t>
-      </w:r>
-      <w:r>
-        <w:t xml:space="preserve"> recorded greenup and flowering dat</w:t>
-      </w:r>
-      <w:r>
-        <w:t>e</w:t>
-      </w:r>
-      <w:r>
-        <w:t xml:space="preserve"> every three days</w:t>
-      </w:r>
-      <w:r>
-        <w:t xml:space="preserve"> for the 2016-2019 seasons</w:t>
-      </w:r>
-      <w:r>
-        <w:t>.</w:t>
-      </w:r>
-    </w:p>
-    <w:p>
-      <w:pPr>
-        <w:ind w:firstLine="720"/>
-      </w:pPr>
-      <w:r>
-        <w:t>We first compared the 2019 flowering dates of F1 individuals to</w:t>
-      </w:r>
-      <w:r>
-        <w:t xml:space="preserve"> the parents and </w:t>
-      </w:r>
-      <w:r>
-        <w:t>the diversity panel to determine dominance of the two flowering date environmental cues. Though</w:t>
-      </w:r>
-      <w:r>
-        <w:t xml:space="preserve"> </w:t>
-      </w:r>
-      <w:r>
-        <w:t>there was a</w:t>
-      </w:r>
-      <w:r>
-        <w:t>n average difference</w:t>
-      </w:r>
-      <w:r>
-        <w:t xml:space="preserve"> in flowering </w:t>
-      </w:r>
-      <w:r>
-        <w:t xml:space="preserve">date </w:t>
-      </w:r>
-      <w:r>
-        <w:t xml:space="preserve">of </w:t>
-      </w:r>
-      <w:r>
-        <w:t>17</w:t>
-      </w:r>
-      <w:r>
-        <w:t xml:space="preserve"> days </w:t>
-      </w:r>
-      <w:r>
-        <w:t xml:space="preserve">between the two F1 crosses, </w:t>
-      </w:r>
-      <w:r>
-        <w:t xml:space="preserve">all </w:t>
-      </w:r>
-      <w:r>
-        <w:t xml:space="preserve">F1 individuals flowered at similar </w:t>
-      </w:r>
-      <w:r>
-        <w:t>dates as</w:t>
-      </w:r>
-      <w:r>
-        <w:t xml:space="preserve"> the</w:t>
-      </w:r>
-      <w:r>
-        <w:t xml:space="preserve"> </w:t>
-      </w:r>
-      <w:r>
-        <w:t>Midwest parents</w:t>
-      </w:r>
-      <w:r>
-        <w:t xml:space="preserve"> </w:t>
-      </w:r>
-      <w:r>
-        <w:t xml:space="preserve">each year, </w:t>
-      </w:r>
-      <w:r>
-        <w:t xml:space="preserve">and </w:t>
-      </w:r>
-      <w:r>
-        <w:t xml:space="preserve">as </w:t>
-      </w:r>
-      <w:r>
-        <w:t>Midwest subpopulation individuals in genera</w:t>
-      </w:r>
-      <w:r>
-        <w:t xml:space="preserve">l </w:t>
-      </w:r>
-      <w:r>
-        <w:t>(Figure 2</w:t>
-      </w:r>
-      <w:r>
-        <w:t>; early and late F1s flowered 8.1 +/- 8.1 and 7.9 +/- 13.3 days behind their F0 parents</w:t>
-      </w:r>
-      <w:r>
-        <w:t>.</w:t>
-      </w:r>
-      <w:r>
-        <w:t xml:space="preserve"> These data indicated</w:t>
-      </w:r>
-      <w:r>
-        <w:t xml:space="preserve"> that </w:t>
-      </w:r>
-      <w:r>
-        <w:t xml:space="preserve">the </w:t>
-      </w:r>
-      <w:r>
-        <w:t xml:space="preserve">lower </w:t>
-      </w:r>
-      <w:r>
-        <w:t>GDD environmental cue for flowering in the Midwest</w:t>
-      </w:r>
-      <w:r>
-        <w:t xml:space="preserve"> </w:t>
-      </w:r>
-      <w:r>
-        <w:t xml:space="preserve">subpopulation </w:t>
-      </w:r>
-      <w:r>
-        <w:t xml:space="preserve">was </w:t>
-      </w:r>
-      <w:r>
-        <w:t xml:space="preserve">dominant to the photoperiod </w:t>
-      </w:r>
-      <w:r>
-        <w:t>response</w:t>
-      </w:r>
-      <w:r>
-        <w:t xml:space="preserve"> and the higher GDD </w:t>
-      </w:r>
-      <w:r>
-        <w:t>environmental cue for flowering in the</w:t>
-      </w:r>
-      <w:r>
-        <w:t xml:space="preserve"> Gulf subpopulation</w:t>
-      </w:r>
-      <w:r>
-        <w:t xml:space="preserve">. </w:t>
-      </w:r>
-    </w:p>
-    <w:p>
-      <w:r>
-        <w:rPr>
-          <w:i/>
-          <w:iCs/>
-          <w:noProof/>
-        </w:rPr>
-        <w:lastRenderedPageBreak/>
         <w:drawing>
           <wp:anchor distT="0" distB="0" distL="114300" distR="114300" simplePos="0" relativeHeight="251677696" behindDoc="0" locked="0" layoutInCell="1" allowOverlap="1" wp14:anchorId="2CFBE3B9" wp14:editId="0200A24A">
             <wp:simplePos x="0" y="0"/>
@@ -2462,6 +2352,278 @@
                 <pic:pic xmlns:pic="http://schemas.openxmlformats.org/drawingml/2006/picture">
                   <pic:nvPicPr>
                     <pic:cNvPr id="3" name="F1_vs_GWAS_distribution.png"/>
+                    <pic:cNvPicPr/>
+                  </pic:nvPicPr>
+                  <pic:blipFill>
+                    <a:blip r:embed="rId8" cstate="print">
+                      <a:extLst>
+                        <a:ext uri="{28A0092B-C50C-407E-A947-70E740481C1C}">
+                          <a14:useLocalDpi xmlns:a14="http://schemas.microsoft.com/office/drawing/2010/main" val="0"/>
+                        </a:ext>
+                      </a:extLst>
+                    </a:blip>
+                    <a:stretch>
+                      <a:fillRect/>
+                    </a:stretch>
+                  </pic:blipFill>
+                  <pic:spPr>
+                    <a:xfrm>
+                      <a:off x="0" y="0"/>
+                      <a:ext cx="5943600" cy="3674745"/>
+                    </a:xfrm>
+                    <a:prstGeom prst="rect">
+                      <a:avLst/>
+                    </a:prstGeom>
+                  </pic:spPr>
+                </pic:pic>
+              </a:graphicData>
+            </a:graphic>
+            <wp14:sizeRelH relativeFrom="margin">
+              <wp14:pctWidth>0</wp14:pctWidth>
+            </wp14:sizeRelH>
+            <wp14:sizeRelV relativeFrom="margin">
+              <wp14:pctHeight>0</wp14:pctHeight>
+            </wp14:sizeRelV>
+          </wp:anchor>
+        </w:drawing>
+      </w:r>
+      <w:r>
+        <w:rPr>
+          <w:b/>
+          <w:bCs/>
+        </w:rPr>
+        <w:t>Figure 2.</w:t>
+      </w:r>
+      <w:r>
+        <w:t xml:space="preserve"> </w:t>
+      </w:r>
+      <w:r>
+        <w:rPr>
+          <w:i/>
+          <w:iCs/>
+        </w:rPr>
+        <w:t>F1 flowering dates indicate dominance of Midwest subpopulation flowering environmental cues. Vertical dashed lines show F1 flowering dates in 2019 for two Midwest x Gulf crosses. Violin plots show the distributions of flowering dates in the Midwest and Gulf subpopulations in the diversity panel. Bold yellow vertical line indicates the summer solstice.</w:t>
+      </w:r>
+      <w:r>
+        <w:rPr>
+          <w:i/>
+          <w:iCs/>
+        </w:rPr>
+        <w:t xml:space="preserve"> 2018 data is shown for the TX3 site</w:t>
+      </w:r>
+      <w:r>
+        <w:rPr>
+          <w:i/>
+          <w:iCs/>
+        </w:rPr>
+        <w:t>, as</w:t>
+      </w:r>
+      <w:r>
+        <w:rPr>
+          <w:i/>
+          <w:iCs/>
+        </w:rPr>
+        <w:t xml:space="preserve"> 2019 data was not collected for th</w:t>
+      </w:r>
+      <w:r>
+        <w:rPr>
+          <w:i/>
+          <w:iCs/>
+        </w:rPr>
+        <w:t xml:space="preserve">is </w:t>
+      </w:r>
+      <w:r>
+        <w:rPr>
+          <w:i/>
+          <w:iCs/>
+        </w:rPr>
+        <w:t>cross at this common garden.</w:t>
+      </w:r>
+    </w:p>
+    <w:p>
+      <w:pPr>
+        <w:ind w:firstLine="720"/>
+      </w:pPr>
+      <w:r>
+        <w:t>To determine if Gulf subpopulation flowering date phenotypes were recoverable in F2 individuals, we</w:t>
+      </w:r>
+      <w:r>
+        <w:t xml:space="preserve"> compared the </w:t>
+      </w:r>
+      <w:r>
+        <w:t xml:space="preserve">flowering date </w:t>
+      </w:r>
+      <w:r>
+        <w:t>distributions of F2 individuals to th</w:t>
+      </w:r>
+      <w:r>
+        <w:t>ose of</w:t>
+      </w:r>
+      <w:r>
+        <w:t xml:space="preserve"> </w:t>
+      </w:r>
+      <w:r>
+        <w:t xml:space="preserve">the </w:t>
+      </w:r>
+      <w:r>
+        <w:t>parents</w:t>
+      </w:r>
+      <w:r>
+        <w:t>.</w:t>
+      </w:r>
+      <w:r>
+        <w:t xml:space="preserve"> Very few </w:t>
+      </w:r>
+      <w:r>
+        <w:t>F2 phenotypes</w:t>
+      </w:r>
+      <w:r>
+        <w:t xml:space="preserve"> recaptured the Gulf subpopulation parent phenotypes</w:t>
+      </w:r>
+      <w:r>
+        <w:t>:</w:t>
+      </w:r>
+      <w:r>
+        <w:t xml:space="preserve"> only </w:t>
+      </w:r>
+      <w:r>
+        <w:t>1</w:t>
+      </w:r>
+      <w:r>
+        <w:t>5.7</w:t>
+      </w:r>
+      <w:r>
+        <w:t xml:space="preserve">% of F2 flowering dates occurred </w:t>
+      </w:r>
+      <w:r>
+        <w:t>on or after</w:t>
+      </w:r>
+      <w:r>
+        <w:t xml:space="preserve"> the minimum flowering date </w:t>
+      </w:r>
+      <w:r>
+        <w:t>of a</w:t>
+      </w:r>
+      <w:r>
+        <w:t xml:space="preserve"> Gulf parent</w:t>
+      </w:r>
+      <w:r>
+        <w:t xml:space="preserve"> in that common garden and year</w:t>
+      </w:r>
+      <w:r>
+        <w:t>.</w:t>
+      </w:r>
+      <w:r>
+        <w:t xml:space="preserve"> Long tails for the F2 flowering date distributions were </w:t>
+      </w:r>
+      <w:r>
+        <w:t>mainly</w:t>
+      </w:r>
+      <w:r>
+        <w:t xml:space="preserve"> observed at TX2 and TX3, where there was the potential to isolate QTL that affected the ability of the plant to flower in response to a photoperiod cue</w:t>
+      </w:r>
+      <w:r>
+        <w:t xml:space="preserve"> (Figure 3, or as supplement?)</w:t>
+      </w:r>
+      <w:r>
+        <w:t>. F2 individuals at TX2 and TX3 had flowering dates similar to late flowering Midwest individuals to early- to mid-range flowering Gulf individuals</w:t>
+      </w:r>
+      <w:r>
+        <w:t xml:space="preserve"> </w:t>
+      </w:r>
+      <w:r>
+        <w:t xml:space="preserve">in the diversity </w:t>
+      </w:r>
+      <w:r>
+        <w:lastRenderedPageBreak/>
+        <w:t xml:space="preserve">panel </w:t>
+      </w:r>
+      <w:r>
+        <w:t>(Supplementary Figure)</w:t>
+      </w:r>
+      <w:r>
+        <w:t>. In contrast, at</w:t>
+      </w:r>
+      <w:r>
+        <w:t xml:space="preserve"> the northern </w:t>
+      </w:r>
+      <w:r>
+        <w:t xml:space="preserve">five </w:t>
+      </w:r>
+      <w:r>
+        <w:t>sites</w:t>
+      </w:r>
+      <w:r>
+        <w:t xml:space="preserve"> and at Kingsville</w:t>
+      </w:r>
+      <w:r>
+        <w:t xml:space="preserve">, </w:t>
+      </w:r>
+      <w:r>
+        <w:t xml:space="preserve">F2 individuals </w:t>
+      </w:r>
+      <w:r>
+        <w:t>had similar flowering dates as</w:t>
+      </w:r>
+      <w:r>
+        <w:t xml:space="preserve"> </w:t>
+      </w:r>
+      <w:r>
+        <w:t xml:space="preserve">individuals from the </w:t>
+      </w:r>
+      <w:r>
+        <w:t>Midwest</w:t>
+      </w:r>
+      <w:r>
+        <w:t xml:space="preserve"> sub</w:t>
+      </w:r>
+      <w:r>
+        <w:t>population</w:t>
+      </w:r>
+      <w:r>
+        <w:t>.</w:t>
+      </w:r>
+      <w:r>
+        <w:t xml:space="preserve"> </w:t>
+      </w:r>
+      <w:r>
+        <w:t xml:space="preserve">Thus, at the northern five sites, we expected to find QTL controlling flowering date from the Midwest subpopulation, potentially by affecting the cumulative GDD requirements for the plant before flowering.   </w:t>
+      </w:r>
+    </w:p>
+    <w:p>
+      <w:pPr>
+        <w:rPr>
+          <w:i/>
+          <w:iCs/>
+        </w:rPr>
+      </w:pPr>
+      <w:r>
+        <w:rPr>
+          <w:b/>
+          <w:bCs/>
+          <w:noProof/>
+        </w:rPr>
+        <w:drawing>
+          <wp:anchor distT="0" distB="0" distL="114300" distR="114300" simplePos="0" relativeHeight="251676672" behindDoc="0" locked="0" layoutInCell="1" allowOverlap="1" wp14:anchorId="5C8007DC" wp14:editId="2C7F9DAD">
+            <wp:simplePos x="0" y="0"/>
+            <wp:positionH relativeFrom="margin">
+              <wp:align>right</wp:align>
+            </wp:positionH>
+            <wp:positionV relativeFrom="paragraph">
+              <wp:posOffset>615950</wp:posOffset>
+            </wp:positionV>
+            <wp:extent cx="5943600" cy="3674745"/>
+            <wp:effectExtent l="0" t="0" r="0" b="1905"/>
+            <wp:wrapSquare wrapText="bothSides"/>
+            <wp:docPr id="14" name="Picture 14" descr="A close up of a logo&#10;&#10;Description automatically generated"/>
+            <wp:cNvGraphicFramePr>
+              <a:graphicFrameLocks xmlns:a="http://schemas.openxmlformats.org/drawingml/2006/main" noChangeAspect="1"/>
+            </wp:cNvGraphicFramePr>
+            <a:graphic xmlns:a="http://schemas.openxmlformats.org/drawingml/2006/main">
+              <a:graphicData uri="http://schemas.openxmlformats.org/drawingml/2006/picture">
+                <pic:pic xmlns:pic="http://schemas.openxmlformats.org/drawingml/2006/picture">
+                  <pic:nvPicPr>
+                    <pic:cNvPr id="14" name="FWCR_F0_distribution_by_year.png"/>
                     <pic:cNvPicPr/>
                   </pic:nvPicPr>
                   <pic:blipFill>
@@ -2502,7 +2664,7 @@
           <w:b/>
           <w:bCs/>
         </w:rPr>
-        <w:t>Figure 2.</w:t>
+        <w:t>Figure 3.</w:t>
       </w:r>
       <w:r>
         <w:t xml:space="preserve"> </w:t>
@@ -2512,42 +2674,14 @@
           <w:i/>
           <w:iCs/>
         </w:rPr>
-        <w:t>F1 flowering dates indicate dominance of Midwest subpopulation flowering environmental cues. Vertical dashed lines show F1 flowering dates in 2019 for two Midwest x Gulf crosses. Violin plots show the distributions of flowering dates in the Midwest and Gulf subpopulations in the diversity panel. Bold yellow vertical line indicates the summer solstice.</w:t>
-      </w:r>
-      <w:r>
-        <w:rPr>
-          <w:i/>
-          <w:iCs/>
-        </w:rPr>
-        <w:t xml:space="preserve"> 2018 data is shown for the TX3 site</w:t>
-      </w:r>
-      <w:r>
-        <w:rPr>
-          <w:i/>
-          <w:iCs/>
-        </w:rPr>
-        <w:t>, as</w:t>
-      </w:r>
-      <w:r>
-        <w:rPr>
-          <w:i/>
-          <w:iCs/>
-        </w:rPr>
-        <w:t xml:space="preserve"> 2019 data was not collected for th</w:t>
-      </w:r>
-      <w:r>
-        <w:rPr>
-          <w:i/>
-          <w:iCs/>
-        </w:rPr>
-        <w:t xml:space="preserve">is </w:t>
-      </w:r>
-      <w:r>
-        <w:rPr>
-          <w:i/>
-          <w:iCs/>
-        </w:rPr>
-        <w:t>cross at this common garden.</w:t>
+        <w:t xml:space="preserve">Distribution of flowering date for F2 individuals (violin plots) relative to parent plants (x’s). </w:t>
+      </w:r>
+      <w:r>
+        <w:rPr>
+          <w:i/>
+          <w:iCs/>
+        </w:rPr>
+        <w:t>Maybe represent the earliest flowering date and latest flowering date for each parent as horizontal lines instead of all these X’s.</w:t>
       </w:r>
     </w:p>
     <w:p>
@@ -2555,431 +2689,194 @@
         <w:ind w:firstLine="720"/>
       </w:pPr>
       <w:r>
-        <w:t>To determine if Gulf subpopulation flowering date phenotypes were recoverable in F2 individuals, we</w:t>
-      </w:r>
-      <w:r>
-        <w:t xml:space="preserve"> compared the </w:t>
-      </w:r>
-      <w:r>
-        <w:t xml:space="preserve">flowering date </w:t>
-      </w:r>
-      <w:r>
-        <w:t>distributions of F2 individuals to th</w:t>
-      </w:r>
-      <w:r>
-        <w:t>ose of</w:t>
+        <w:t>W</w:t>
+      </w:r>
+      <w:r>
+        <w:t xml:space="preserve">e </w:t>
+      </w:r>
+      <w:r>
+        <w:t xml:space="preserve">next </w:t>
+      </w:r>
+      <w:r>
+        <w:t xml:space="preserve">analyzed </w:t>
+      </w:r>
+      <w:r>
+        <w:t xml:space="preserve">the genetics of </w:t>
+      </w:r>
+      <w:r>
+        <w:t xml:space="preserve">greenup and flowering </w:t>
+      </w:r>
+      <w:r>
+        <w:t>in</w:t>
+      </w:r>
+      <w:r>
+        <w:t xml:space="preserve"> 2019 for seven fourway sites. </w:t>
+      </w:r>
+      <w:r>
+        <w:t xml:space="preserve">We analyzed the flowering phenotype in two ways: as a function of Julian date (‘flowering date’), and as a function of cumulative GDD between greenup and flowering (‘flowering GDD’). </w:t>
+      </w:r>
+      <w:r>
+        <w:t>There were no significant QTL for greenup.</w:t>
+      </w:r>
+      <w:r>
+        <w:t xml:space="preserve"> There were eight QTL for flowering date; the largest QTL were on Chr02N, Chr04K, and Chr05N</w:t>
+      </w:r>
+      <w:r>
+        <w:t xml:space="preserve"> (Figure 4)</w:t>
+      </w:r>
+      <w:r>
+        <w:t xml:space="preserve">. </w:t>
+      </w:r>
+      <w:r>
+        <w:t xml:space="preserve">There were </w:t>
+      </w:r>
+      <w:r>
+        <w:t>five</w:t>
+      </w:r>
+      <w:r>
+        <w:t xml:space="preserve"> QTL for flowering GDD, all of which overlapped with QTL for flowering date.</w:t>
+      </w:r>
+      <w:r>
+        <w:t xml:space="preserve"> Though most QTL</w:t>
+      </w:r>
+      <w:r>
+        <w:t xml:space="preserve"> LOD scores were similar for these two flowering phenotypes, t</w:t>
+      </w:r>
+      <w:r>
+        <w:t xml:space="preserve">he QTL on </w:t>
+      </w:r>
+      <w:r>
+        <w:t>Chr02K</w:t>
+      </w:r>
+      <w:r>
+        <w:t xml:space="preserve"> was</w:t>
+      </w:r>
+      <w:r>
+        <w:t xml:space="preserve"> highly significant for flowering GDD </w:t>
+      </w:r>
+      <w:r>
+        <w:t>and</w:t>
+      </w:r>
+      <w:r>
+        <w:t xml:space="preserve"> marginally</w:t>
+      </w:r>
+      <w:r>
+        <w:t xml:space="preserve"> significant</w:t>
+      </w:r>
+      <w:r>
+        <w:t xml:space="preserve"> for flowering date,</w:t>
+      </w:r>
+      <w:r>
+        <w:t xml:space="preserve"> while the QTL </w:t>
+      </w:r>
+      <w:r>
+        <w:t>on the first part of Chr0</w:t>
+      </w:r>
+      <w:r>
+        <w:t>5N, on Chr08N and Chr09K were</w:t>
+      </w:r>
+      <w:r>
+        <w:t xml:space="preserve"> significant for flowering date and not significant for flowering GDD.</w:t>
+      </w:r>
+    </w:p>
+    <w:p>
+      <w:r>
+        <w:rPr>
+          <w:b/>
+          <w:bCs/>
+        </w:rPr>
+        <w:t>Figure 4.</w:t>
       </w:r>
       <w:r>
         <w:t xml:space="preserve"> </w:t>
       </w:r>
       <w:r>
-        <w:t xml:space="preserve">the </w:t>
-      </w:r>
-      <w:r>
-        <w:t>parents</w:t>
+        <w:rPr>
+          <w:i/>
+          <w:iCs/>
+        </w:rPr>
+        <w:t xml:space="preserve">Distribution of LOD scores by chromosome for flowering date and flowering GDD across 7 common gardens in 2019. </w:t>
+      </w:r>
+      <w:r>
+        <w:rPr>
+          <w:i/>
+          <w:iCs/>
+        </w:rPr>
+        <w:t>Dashed lines indicate significance for the solid LOD lines of the same color.</w:t>
+      </w:r>
+    </w:p>
+    <w:p>
+      <w:pPr>
+        <w:ind w:firstLine="720"/>
+      </w:pPr>
+      <w:r>
+        <w:t xml:space="preserve">All eight QTL </w:t>
+      </w:r>
+      <w:r>
+        <w:t xml:space="preserve">for flowering date </w:t>
+      </w:r>
+      <w:r>
+        <w:t xml:space="preserve">exhibited significant GxE between common garden sites. </w:t>
+      </w:r>
+      <w:r>
+        <w:t>Our cross design allowed us to</w:t>
+      </w:r>
+      <w:r>
+        <w:t xml:space="preserve"> estimate allelic effects of alleles from </w:t>
+      </w:r>
+      <w:r>
+        <w:t>all four parents as contrasts of alleles in the F1 individuals</w:t>
+      </w:r>
+      <w:r>
+        <w:t xml:space="preserve">. </w:t>
+      </w:r>
+      <w:r>
+        <w:t xml:space="preserve">In the </w:t>
+      </w:r>
+      <w:r>
+        <w:t xml:space="preserve">early flowering </w:t>
+      </w:r>
+      <w:r>
+        <w:t>allele set</w:t>
+      </w:r>
+      <w:r>
+        <w:t>, AxB,</w:t>
+      </w:r>
+      <w:r>
+        <w:t xml:space="preserve"> at </w:t>
+      </w:r>
+      <w:r>
+        <w:t>TX2</w:t>
+      </w:r>
+      <w:r>
+        <w:t xml:space="preserve">, five of eight lowland alleles delayed flowering date. In the CxD cross at </w:t>
+      </w:r>
+      <w:r>
+        <w:t>TX2</w:t>
+      </w:r>
+      <w:r>
+        <w:t xml:space="preserve">, four of eight lowland alleles delayed flowering date – four of the </w:t>
+      </w:r>
+      <w:r>
+        <w:lastRenderedPageBreak/>
+        <w:t>same five regions that delayed flowering date in the AxB cross.</w:t>
+      </w:r>
+      <w:r>
+        <w:t xml:space="preserve"> These </w:t>
+      </w:r>
+      <w:r>
+        <w:t>effects</w:t>
+      </w:r>
+      <w:r>
+        <w:t xml:space="preserve"> were consistent with the observed order of flowering in F0 and F1</w:t>
+      </w:r>
+      <w:r>
+        <w:t xml:space="preserve"> individuals</w:t>
       </w:r>
       <w:r>
         <w:t>.</w:t>
       </w:r>
       <w:r>
-        <w:t xml:space="preserve"> Very few </w:t>
-      </w:r>
-      <w:r>
-        <w:t>F2 phenotypes</w:t>
-      </w:r>
-      <w:r>
-        <w:t xml:space="preserve"> recaptured the Gulf subpopulation parent phenotypes</w:t>
-      </w:r>
-      <w:r>
-        <w:t>:</w:t>
-      </w:r>
-      <w:r>
-        <w:t xml:space="preserve"> only </w:t>
-      </w:r>
-      <w:r>
-        <w:t>1</w:t>
-      </w:r>
-      <w:r>
-        <w:t>5.7</w:t>
-      </w:r>
-      <w:r>
-        <w:t xml:space="preserve">% of F2 flowering dates occurred </w:t>
-      </w:r>
-      <w:r>
-        <w:t>on or after</w:t>
-      </w:r>
-      <w:r>
-        <w:t xml:space="preserve"> the minimum flowering date </w:t>
-      </w:r>
-      <w:r>
-        <w:t>of a</w:t>
-      </w:r>
-      <w:r>
-        <w:t xml:space="preserve"> Gulf parent</w:t>
-      </w:r>
-      <w:r>
-        <w:t xml:space="preserve"> in that common garden and year</w:t>
-      </w:r>
-      <w:r>
-        <w:t>.</w:t>
-      </w:r>
-      <w:r>
-        <w:t xml:space="preserve"> Long tails for the F2 flowering date distributions were </w:t>
-      </w:r>
-      <w:r>
-        <w:t>mainly</w:t>
-      </w:r>
-      <w:r>
-        <w:t xml:space="preserve"> observed at TX2 and TX3, where there was the potential to isolate QTL that affected the ability of the plant to flower in response to a photoperiod cue</w:t>
-      </w:r>
-      <w:r>
-        <w:t xml:space="preserve"> (Figure 3, or as supplement?)</w:t>
-      </w:r>
-      <w:r>
-        <w:t>. F2 individuals at TX2 and TX3 had flowering dates similar to late flowering Midwest individuals to early- to mid-range flowering Gulf individuals</w:t>
-      </w:r>
-      <w:r>
-        <w:t xml:space="preserve"> </w:t>
-      </w:r>
-      <w:r>
-        <w:t xml:space="preserve">in the diversity panel </w:t>
-      </w:r>
-      <w:r>
-        <w:t>(Supplementary Figure)</w:t>
-      </w:r>
-      <w:r>
-        <w:t>. In contrast, at</w:t>
-      </w:r>
-      <w:r>
-        <w:t xml:space="preserve"> the northern </w:t>
-      </w:r>
-      <w:r>
-        <w:t xml:space="preserve">five </w:t>
-      </w:r>
-      <w:r>
-        <w:t>sites</w:t>
-      </w:r>
-      <w:r>
-        <w:t xml:space="preserve"> and at Kingsville</w:t>
-      </w:r>
-      <w:r>
-        <w:t xml:space="preserve">, </w:t>
-      </w:r>
-      <w:r>
-        <w:t xml:space="preserve">F2 individuals </w:t>
-      </w:r>
-      <w:r>
-        <w:t>had similar flowering dates as</w:t>
-      </w:r>
-      <w:r>
-        <w:t xml:space="preserve"> </w:t>
-      </w:r>
-      <w:r>
-        <w:t xml:space="preserve">individuals from the </w:t>
-      </w:r>
-      <w:r>
-        <w:t>Midwest</w:t>
-      </w:r>
-      <w:r>
-        <w:t xml:space="preserve"> sub</w:t>
-      </w:r>
-      <w:r>
-        <w:t>population</w:t>
-      </w:r>
-      <w:r>
-        <w:t>.</w:t>
-      </w:r>
-      <w:r>
-        <w:t xml:space="preserve"> </w:t>
-      </w:r>
-      <w:r>
-        <w:t xml:space="preserve">Thus, at the northern five sites, we expected to find QTL controlling flowering date from the Midwest subpopulation, potentially by affecting the cumulative GDD requirements for the plant before flowering.   </w:t>
-      </w:r>
-    </w:p>
-    <w:p>
-      <w:pPr>
-        <w:rPr>
-          <w:i/>
-          <w:iCs/>
-        </w:rPr>
-      </w:pPr>
-      <w:r>
-        <w:rPr>
-          <w:b/>
-          <w:bCs/>
-          <w:noProof/>
-        </w:rPr>
-        <w:lastRenderedPageBreak/>
-        <w:drawing>
-          <wp:anchor distT="0" distB="0" distL="114300" distR="114300" simplePos="0" relativeHeight="251676672" behindDoc="0" locked="0" layoutInCell="1" allowOverlap="1" wp14:anchorId="5C8007DC" wp14:editId="2C7F9DAD">
-            <wp:simplePos x="0" y="0"/>
-            <wp:positionH relativeFrom="margin">
-              <wp:align>right</wp:align>
-            </wp:positionH>
-            <wp:positionV relativeFrom="paragraph">
-              <wp:posOffset>615950</wp:posOffset>
-            </wp:positionV>
-            <wp:extent cx="5943600" cy="3674745"/>
-            <wp:effectExtent l="0" t="0" r="0" b="1905"/>
-            <wp:wrapSquare wrapText="bothSides"/>
-            <wp:docPr id="14" name="Picture 14" descr="A close up of a logo&#10;&#10;Description automatically generated"/>
-            <wp:cNvGraphicFramePr>
-              <a:graphicFrameLocks xmlns:a="http://schemas.openxmlformats.org/drawingml/2006/main" noChangeAspect="1"/>
-            </wp:cNvGraphicFramePr>
-            <a:graphic xmlns:a="http://schemas.openxmlformats.org/drawingml/2006/main">
-              <a:graphicData uri="http://schemas.openxmlformats.org/drawingml/2006/picture">
-                <pic:pic xmlns:pic="http://schemas.openxmlformats.org/drawingml/2006/picture">
-                  <pic:nvPicPr>
-                    <pic:cNvPr id="14" name="FWCR_F0_distribution_by_year.png"/>
-                    <pic:cNvPicPr/>
-                  </pic:nvPicPr>
-                  <pic:blipFill>
-                    <a:blip r:embed="rId10" cstate="print">
-                      <a:extLst>
-                        <a:ext uri="{28A0092B-C50C-407E-A947-70E740481C1C}">
-                          <a14:useLocalDpi xmlns:a14="http://schemas.microsoft.com/office/drawing/2010/main" val="0"/>
-                        </a:ext>
-                      </a:extLst>
-                    </a:blip>
-                    <a:stretch>
-                      <a:fillRect/>
-                    </a:stretch>
-                  </pic:blipFill>
-                  <pic:spPr>
-                    <a:xfrm>
-                      <a:off x="0" y="0"/>
-                      <a:ext cx="5943600" cy="3674745"/>
-                    </a:xfrm>
-                    <a:prstGeom prst="rect">
-                      <a:avLst/>
-                    </a:prstGeom>
-                  </pic:spPr>
-                </pic:pic>
-              </a:graphicData>
-            </a:graphic>
-            <wp14:sizeRelH relativeFrom="margin">
-              <wp14:pctWidth>0</wp14:pctWidth>
-            </wp14:sizeRelH>
-            <wp14:sizeRelV relativeFrom="margin">
-              <wp14:pctHeight>0</wp14:pctHeight>
-            </wp14:sizeRelV>
-          </wp:anchor>
-        </w:drawing>
-      </w:r>
-      <w:r>
-        <w:rPr>
-          <w:b/>
-          <w:bCs/>
-        </w:rPr>
-        <w:t>Figure 3.</w:t>
-      </w:r>
-      <w:r>
-        <w:t xml:space="preserve"> </w:t>
-      </w:r>
-      <w:r>
-        <w:rPr>
-          <w:i/>
-          <w:iCs/>
-        </w:rPr>
-        <w:t xml:space="preserve">Distribution of flowering date for F2 individuals (violin plots) relative to parent plants (x’s). </w:t>
-      </w:r>
-      <w:r>
-        <w:rPr>
-          <w:i/>
-          <w:iCs/>
-        </w:rPr>
-        <w:t>Maybe represent the earliest flowering date and latest flowering date for each parent as horizontal lines instead of all these X’s.</w:t>
-      </w:r>
-    </w:p>
-    <w:p>
-      <w:pPr>
-        <w:ind w:firstLine="720"/>
-      </w:pPr>
-      <w:r>
-        <w:t>W</w:t>
-      </w:r>
-      <w:r>
-        <w:t xml:space="preserve">e </w:t>
-      </w:r>
-      <w:r>
-        <w:t xml:space="preserve">next </w:t>
-      </w:r>
-      <w:r>
-        <w:t xml:space="preserve">analyzed </w:t>
-      </w:r>
-      <w:r>
-        <w:t xml:space="preserve">the genetics of </w:t>
-      </w:r>
-      <w:r>
-        <w:t xml:space="preserve">greenup and flowering </w:t>
-      </w:r>
-      <w:r>
-        <w:t>in</w:t>
-      </w:r>
-      <w:r>
-        <w:t xml:space="preserve"> 2019 for seven fourway sites. </w:t>
-      </w:r>
-      <w:r>
-        <w:t xml:space="preserve">We analyzed the flowering phenotype in two ways: as a function of Julian date (‘flowering date’), and as a function of cumulative GDD between greenup and flowering (‘flowering GDD’). </w:t>
-      </w:r>
-      <w:r>
-        <w:t>There were no significant QTL for greenup.</w:t>
-      </w:r>
-      <w:r>
-        <w:t xml:space="preserve"> There were eight QTL for flowering date; the largest QTL were on Chr02N, Chr04K, and Chr05N</w:t>
-      </w:r>
-      <w:r>
-        <w:t xml:space="preserve"> (Figure 4)</w:t>
-      </w:r>
-      <w:r>
-        <w:t xml:space="preserve">. </w:t>
-      </w:r>
-      <w:r>
-        <w:t xml:space="preserve">There were </w:t>
-      </w:r>
-      <w:r>
-        <w:t>five</w:t>
-      </w:r>
-      <w:r>
-        <w:t xml:space="preserve"> QTL for flowering GDD, all of which overlapped with QTL for flowering date.</w:t>
-      </w:r>
-      <w:r>
-        <w:t xml:space="preserve"> Though most QTL</w:t>
-      </w:r>
-      <w:r>
-        <w:t xml:space="preserve"> LOD scores were similar for these two flowering phenotypes, t</w:t>
-      </w:r>
-      <w:r>
-        <w:t xml:space="preserve">he QTL on </w:t>
-      </w:r>
-      <w:r>
-        <w:t>Chr02K</w:t>
-      </w:r>
-      <w:r>
-        <w:t xml:space="preserve"> was</w:t>
-      </w:r>
-      <w:r>
-        <w:t xml:space="preserve"> highly significant for flowering GDD </w:t>
-      </w:r>
-      <w:r>
-        <w:t>and</w:t>
-      </w:r>
-      <w:r>
-        <w:t xml:space="preserve"> marginally</w:t>
-      </w:r>
-      <w:r>
-        <w:t xml:space="preserve"> significant</w:t>
-      </w:r>
-      <w:r>
-        <w:t xml:space="preserve"> for flowering date,</w:t>
-      </w:r>
-      <w:r>
-        <w:t xml:space="preserve"> while the QTL </w:t>
-      </w:r>
-      <w:r>
-        <w:t>on the first part of Chr0</w:t>
-      </w:r>
-      <w:r>
-        <w:t>5N, on Chr08N and Chr09K were</w:t>
-      </w:r>
-      <w:r>
-        <w:t xml:space="preserve"> significant for flowering date and not significant for flowering GDD.</w:t>
-      </w:r>
-    </w:p>
-    <w:p>
-      <w:r>
-        <w:rPr>
-          <w:b/>
-          <w:bCs/>
-        </w:rPr>
-        <w:t>Figure 4.</w:t>
-      </w:r>
-      <w:r>
-        <w:t xml:space="preserve"> </w:t>
-      </w:r>
-      <w:r>
-        <w:rPr>
-          <w:i/>
-          <w:iCs/>
-        </w:rPr>
-        <w:t xml:space="preserve">Distribution of LOD scores by chromosome for flowering date and flowering GDD across 7 common gardens in 2019. </w:t>
-      </w:r>
-      <w:r>
-        <w:rPr>
-          <w:i/>
-          <w:iCs/>
-        </w:rPr>
-        <w:t>Dashed lines indicate significance for the solid LOD lines of the same color.</w:t>
-      </w:r>
-    </w:p>
-    <w:p>
-      <w:pPr>
-        <w:ind w:firstLine="720"/>
-      </w:pPr>
-      <w:r>
-        <w:t xml:space="preserve">All eight QTL </w:t>
-      </w:r>
-      <w:r>
-        <w:t xml:space="preserve">for flowering date </w:t>
-      </w:r>
-      <w:r>
-        <w:t xml:space="preserve">exhibited significant GxE between common garden sites. </w:t>
-      </w:r>
-      <w:r>
-        <w:t>Our cross design allowed us to</w:t>
-      </w:r>
-      <w:r>
-        <w:t xml:space="preserve"> estimate allelic effects of alleles from </w:t>
-      </w:r>
-      <w:r>
-        <w:t>all four parents as contrasts of alleles in the F1 individuals</w:t>
-      </w:r>
-      <w:r>
-        <w:t xml:space="preserve">. </w:t>
-      </w:r>
-      <w:r>
-        <w:t xml:space="preserve">In the </w:t>
-      </w:r>
-      <w:r>
-        <w:t xml:space="preserve">early flowering </w:t>
-      </w:r>
-      <w:r>
-        <w:t>allele set</w:t>
-      </w:r>
-      <w:r>
-        <w:t>, AxB,</w:t>
-      </w:r>
-      <w:r>
-        <w:t xml:space="preserve"> at </w:t>
-      </w:r>
-      <w:r>
-        <w:t>TX2</w:t>
-      </w:r>
-      <w:r>
-        <w:t xml:space="preserve">, five of eight lowland alleles delayed flowering date. In the CxD cross at </w:t>
-      </w:r>
-      <w:r>
-        <w:t>TX2</w:t>
-      </w:r>
-      <w:r>
-        <w:t>, four of eight lowland alleles delayed flowering date – four of the same five regions that delayed flowering date in the AxB cross.</w:t>
-      </w:r>
-      <w:r>
-        <w:t xml:space="preserve"> These </w:t>
-      </w:r>
-      <w:r>
-        <w:t>effects</w:t>
-      </w:r>
-      <w:r>
-        <w:t xml:space="preserve"> were consistent with the observed order of flowering in F0 and F1</w:t>
-      </w:r>
-      <w:r>
-        <w:t xml:space="preserve"> individuals</w:t>
-      </w:r>
-      <w:r>
-        <w:t>.</w:t>
-      </w:r>
-      <w:r>
         <w:t xml:space="preserve"> We therefore hypothesized that these regions: Chr02N, Chr04K, Chr05N, (Chr08N), and Chr09K were important regions affecting flowering in the Gulf subpopulation. </w:t>
       </w:r>
       <w:r>
@@ -3004,11 +2901,7 @@
         <w:t xml:space="preserve"> site</w:t>
       </w:r>
       <w:r>
-        <w:t xml:space="preserve"> by </w:t>
-      </w:r>
-      <w:r>
-        <w:lastRenderedPageBreak/>
-        <w:t>QTL combinations for the AxB early flowering alleles</w:t>
+        <w:t xml:space="preserve"> by QTL combinations for the AxB early flowering alleles</w:t>
       </w:r>
       <w:r>
         <w:t>, the Midwest allele was accelerating flowering</w:t>
@@ -3112,7 +3005,7 @@
                     <pic:cNvPicPr/>
                   </pic:nvPicPr>
                   <pic:blipFill>
-                    <a:blip r:embed="rId11" cstate="print">
+                    <a:blip r:embed="rId10" cstate="print">
                       <a:extLst>
                         <a:ext uri="{28A0092B-C50C-407E-A947-70E740481C1C}">
                           <a14:useLocalDpi xmlns:a14="http://schemas.microsoft.com/office/drawing/2010/main" val="0"/>
@@ -3172,6 +3065,60 @@
                     <pic:cNvPicPr/>
                   </pic:nvPicPr>
                   <pic:blipFill>
+                    <a:blip r:embed="rId11" cstate="print">
+                      <a:extLst>
+                        <a:ext uri="{28A0092B-C50C-407E-A947-70E740481C1C}">
+                          <a14:useLocalDpi xmlns:a14="http://schemas.microsoft.com/office/drawing/2010/main" val="0"/>
+                        </a:ext>
+                      </a:extLst>
+                    </a:blip>
+                    <a:stretch>
+                      <a:fillRect/>
+                    </a:stretch>
+                  </pic:blipFill>
+                  <pic:spPr>
+                    <a:xfrm>
+                      <a:off x="0" y="0"/>
+                      <a:ext cx="5943600" cy="2418715"/>
+                    </a:xfrm>
+                    <a:prstGeom prst="rect">
+                      <a:avLst/>
+                    </a:prstGeom>
+                  </pic:spPr>
+                </pic:pic>
+              </a:graphicData>
+            </a:graphic>
+          </wp:anchor>
+        </w:drawing>
+      </w:r>
+      <w:r>
+        <w:rPr>
+          <w:noProof/>
+        </w:rPr>
+        <w:drawing>
+          <wp:anchor distT="0" distB="0" distL="114300" distR="114300" simplePos="0" relativeHeight="251680768" behindDoc="0" locked="0" layoutInCell="1" allowOverlap="1" wp14:anchorId="79678337" wp14:editId="277188D9">
+            <wp:simplePos x="0" y="0"/>
+            <wp:positionH relativeFrom="margin">
+              <wp:align>right</wp:align>
+            </wp:positionH>
+            <wp:positionV relativeFrom="paragraph">
+              <wp:posOffset>0</wp:posOffset>
+            </wp:positionV>
+            <wp:extent cx="5943600" cy="2418715"/>
+            <wp:effectExtent l="0" t="0" r="0" b="635"/>
+            <wp:wrapSquare wrapText="bothSides"/>
+            <wp:docPr id="10" name="Picture 10" descr="A picture containing hanging, light, sitting, white&#10;&#10;Description automatically generated"/>
+            <wp:cNvGraphicFramePr>
+              <a:graphicFrameLocks xmlns:a="http://schemas.openxmlformats.org/drawingml/2006/main" noChangeAspect="1"/>
+            </wp:cNvGraphicFramePr>
+            <a:graphic xmlns:a="http://schemas.openxmlformats.org/drawingml/2006/main">
+              <a:graphicData uri="http://schemas.openxmlformats.org/drawingml/2006/picture">
+                <pic:pic xmlns:pic="http://schemas.openxmlformats.org/drawingml/2006/picture">
+                  <pic:nvPicPr>
+                    <pic:cNvPr id="10" name="QTL_Effects_FL50_2019.png"/>
+                    <pic:cNvPicPr/>
+                  </pic:nvPicPr>
+                  <pic:blipFill>
                     <a:blip r:embed="rId12" cstate="print">
                       <a:extLst>
                         <a:ext uri="{28A0092B-C50C-407E-A947-70E740481C1C}">
@@ -3199,60 +3146,6 @@
         </w:drawing>
       </w:r>
       <w:r>
-        <w:rPr>
-          <w:noProof/>
-        </w:rPr>
-        <w:drawing>
-          <wp:anchor distT="0" distB="0" distL="114300" distR="114300" simplePos="0" relativeHeight="251680768" behindDoc="0" locked="0" layoutInCell="1" allowOverlap="1" wp14:anchorId="79678337" wp14:editId="277188D9">
-            <wp:simplePos x="0" y="0"/>
-            <wp:positionH relativeFrom="margin">
-              <wp:align>right</wp:align>
-            </wp:positionH>
-            <wp:positionV relativeFrom="paragraph">
-              <wp:posOffset>0</wp:posOffset>
-            </wp:positionV>
-            <wp:extent cx="5943600" cy="2418715"/>
-            <wp:effectExtent l="0" t="0" r="0" b="635"/>
-            <wp:wrapSquare wrapText="bothSides"/>
-            <wp:docPr id="10" name="Picture 10" descr="A picture containing hanging, light, sitting, white&#10;&#10;Description automatically generated"/>
-            <wp:cNvGraphicFramePr>
-              <a:graphicFrameLocks xmlns:a="http://schemas.openxmlformats.org/drawingml/2006/main" noChangeAspect="1"/>
-            </wp:cNvGraphicFramePr>
-            <a:graphic xmlns:a="http://schemas.openxmlformats.org/drawingml/2006/main">
-              <a:graphicData uri="http://schemas.openxmlformats.org/drawingml/2006/picture">
-                <pic:pic xmlns:pic="http://schemas.openxmlformats.org/drawingml/2006/picture">
-                  <pic:nvPicPr>
-                    <pic:cNvPr id="10" name="QTL_Effects_FL50_2019.png"/>
-                    <pic:cNvPicPr/>
-                  </pic:nvPicPr>
-                  <pic:blipFill>
-                    <a:blip r:embed="rId13" cstate="print">
-                      <a:extLst>
-                        <a:ext uri="{28A0092B-C50C-407E-A947-70E740481C1C}">
-                          <a14:useLocalDpi xmlns:a14="http://schemas.microsoft.com/office/drawing/2010/main" val="0"/>
-                        </a:ext>
-                      </a:extLst>
-                    </a:blip>
-                    <a:stretch>
-                      <a:fillRect/>
-                    </a:stretch>
-                  </pic:blipFill>
-                  <pic:spPr>
-                    <a:xfrm>
-                      <a:off x="0" y="0"/>
-                      <a:ext cx="5943600" cy="2418715"/>
-                    </a:xfrm>
-                    <a:prstGeom prst="rect">
-                      <a:avLst/>
-                    </a:prstGeom>
-                  </pic:spPr>
-                </pic:pic>
-              </a:graphicData>
-            </a:graphic>
-          </wp:anchor>
-        </w:drawing>
-      </w:r>
-      <w:r>
         <w:t>All f</w:t>
       </w:r>
       <w:r>
@@ -3313,7 +3206,11 @@
         <w:t>.</w:t>
       </w:r>
       <w:r>
-        <w:t xml:space="preserve"> No alleles delayed flowering at the northern five sites, but at TX2, four alleles accelerated flowering and two decelerated it in the AxB cross, while four accelerated it in the CxD cross. At TX1, two accelerated flowering by decreasing GDD requirements in the AxB cross, and two decelerated it, while only one allele accelerated flowering at TX1 in the CxD cross. In general, Kingsville (TX1) is a marked departure from the temperate climates of the other common gardens. Heritability for flowering was lowest at TX1 in the fourway cross (Supplementary Figure X), indicating a larger effect of environment on phenotypic variance at this site.</w:t>
+        <w:t xml:space="preserve"> No alleles delayed flowering at the northern five sites, but at TX2, four alleles accelerated flowering and two decelerated it in the AxB cross, while four accelerated it in the CxD cross. At TX1, two accelerated flowering by decreasing GDD </w:t>
+      </w:r>
+      <w:r>
+        <w:lastRenderedPageBreak/>
+        <w:t>requirements in the AxB cross, and two decelerated it, while only one allele accelerated flowering at TX1 in the CxD cross. In general, Kingsville (TX1) is a marked departure from the temperate climates of the other common gardens. Heritability for flowering was lowest at TX1 in the fourway cross (Supplementary Figure X), indicating a larger effect of environment on phenotypic variance at this site.</w:t>
       </w:r>
     </w:p>
     <w:p>
@@ -3478,6 +3375,7 @@
           <w:b/>
           <w:bCs/>
         </w:rPr>
+        <w:lastRenderedPageBreak/>
         <w:t>Discussion</w:t>
       </w:r>
     </w:p>
@@ -3502,11 +3400,7 @@
         </w:numPr>
       </w:pPr>
       <w:r>
-        <w:t xml:space="preserve">And what are other types of region we can detect with GWAS that we couldn’t detect in our fourway? Particularly differences between Gulf alleles… maybe offer up Gulf specific </w:t>
-      </w:r>
-      <w:r>
-        <w:lastRenderedPageBreak/>
-        <w:t>GWAS/mash here. Or GWAS on any individual that is tetraploid and looks like it’s photoperiod sensitive – including some admixed and Atlantic individuals. As an idea.</w:t>
+        <w:t>And what are other types of region we can detect with GWAS that we couldn’t detect in our fourway? Particularly differences between Gulf alleles… maybe offer up Gulf specific GWAS/mash here. Or GWAS on any individual that is tetraploid and looks like it’s photoperiod sensitive – including some admixed and Atlantic individuals. As an idea.</w:t>
       </w:r>
     </w:p>
     <w:p>
@@ -3568,6 +3462,11 @@
     <w:p>
       <w:r>
         <w:t xml:space="preserve">Switchgrass is considered a short-day plant that flowers when exposed to shortening days of a specific length (Benedict, 1940) and reproductive development is strongly linked to day-of-the year (Cornelius and Johnston, 1941; Eberhart and Newell, 1959; Hopkins et al., 1995a; Sanderson and Wolf, 1995a). However, the nature of switchgrass photoperiodicity may be genotype dependent – both northern and southern cultivars with distinctive upland and lowland ecotypes flowered under both 12 and 16 hour photoperiods, but flowering was delayed in the upland cultivar (Van Esbroeck et al 2003). Photoperiodicity likely differs with plant latitude of origin (Parish and Fike 2005). Moving plants from southern populations northward is thought to delay flowering, increasing leaf number and yields, while moving northern populations to southern latitudes is thought to hasten the transition to reproductive development, reducing vegetative growth and biomass yield (Sanderson et al 1996). </w:t>
+      </w:r>
+    </w:p>
+    <w:p>
+      <w:r>
+        <w:t>If flowering date frequently varies as a function of GDD in switchgrass, this explains observations that moving southern populations northwards delays flowering, and moving northern populations south hastens flowering (Sanderson et al 1996). Indeed, in our common gardens in 2019, the average number of days from greenup to flowering for the Midwest subpopulation was 27 days shorter at our southernmost site than our northernmost site (55d vs 82d), while this value was 26 days longer for the Gulf subpopulation at the southernmost site than at the northernmost site (130d vs 104d).</w:t>
       </w:r>
     </w:p>
     <w:p/>
@@ -4606,7 +4505,7 @@
       <w:r>
         <w:t xml:space="preserve">can be accessed on </w:t>
       </w:r>
-      <w:hyperlink r:id="rId14" w:history="1">
+      <w:hyperlink r:id="rId13" w:history="1">
         <w:r>
           <w:rPr>
             <w:rStyle w:val="Hyperlink"/>
@@ -7713,7 +7612,7 @@
                     <pic:cNvPicPr/>
                   </pic:nvPicPr>
                   <pic:blipFill>
-                    <a:blip r:embed="rId15" cstate="print">
+                    <a:blip r:embed="rId14" cstate="print">
                       <a:extLst>
                         <a:ext uri="{28A0092B-C50C-407E-A947-70E740481C1C}">
                           <a14:useLocalDpi xmlns:a14="http://schemas.microsoft.com/office/drawing/2010/main" val="0"/>
@@ -7778,7 +7677,7 @@
                     <pic:cNvPicPr/>
                   </pic:nvPicPr>
                   <pic:blipFill>
-                    <a:blip r:embed="rId16" cstate="print">
+                    <a:blip r:embed="rId15" cstate="print">
                       <a:extLst>
                         <a:ext uri="{28A0092B-C50C-407E-A947-70E740481C1C}">
                           <a14:useLocalDpi xmlns:a14="http://schemas.microsoft.com/office/drawing/2010/main" val="0"/>
@@ -8482,6 +8381,7 @@
   <w:style w:type="character" w:default="1" w:styleId="DefaultParagraphFont">
     <w:name w:val="Default Paragraph Font"/>
     <w:uiPriority w:val="1"/>
+    <w:semiHidden/>
     <w:unhideWhenUsed/>
   </w:style>
   <w:style w:type="table" w:default="1" w:styleId="TableNormal">

</xml_diff>

<commit_message>
Start GWAS G BLUP eight site Results section
</commit_message>
<xml_diff>
--- a/manuscript/Manuscript_v0.3.docx
+++ b/manuscript/Manuscript_v0.3.docx
@@ -1741,7 +1741,13 @@
         <w:t xml:space="preserve"> observed</w:t>
       </w:r>
       <w:r>
-        <w:t xml:space="preserve"> heritable genetic variation in these two genetic subpopulations for two distinct flowering time cues, and little heritable genetic variation for </w:t>
+        <w:t xml:space="preserve"> heritable genetic variation in </w:t>
+      </w:r>
+      <w:r>
+        <w:t xml:space="preserve">the Gulf and Midwest </w:t>
+      </w:r>
+      <w:r>
+        <w:t xml:space="preserve">genetic subpopulations for two distinct flowering time cues, and little heritable genetic variation for </w:t>
       </w:r>
       <w:r>
         <w:t xml:space="preserve">greenup date. </w:t>
@@ -1789,13 +1795,226 @@
         <w:t>common garden</w:t>
       </w:r>
       <w:r>
-        <w:t xml:space="preserve"> and </w:t>
-      </w:r>
-      <w:r>
-        <w:t>a</w:t>
-      </w:r>
-      <w:r>
-        <w:t xml:space="preserve"> kinship matrix as random effects. We then conducted genome-wide association on these BLUPs both within and between genetic subpopulations.</w:t>
+        <w:t xml:space="preserve">, </w:t>
+      </w:r>
+      <w:r>
+        <w:t>kinship matrix</w:t>
+      </w:r>
+      <w:r>
+        <w:t>, and their interaction</w:t>
+      </w:r>
+      <w:r>
+        <w:t xml:space="preserve"> as random effects. We then conducted genome-wide association on the</w:t>
+      </w:r>
+      <w:r>
+        <w:t xml:space="preserve"> genetic </w:t>
+      </w:r>
+      <w:r>
+        <w:t>BLUPs both within and between genetic subpopulations.</w:t>
+      </w:r>
+    </w:p>
+    <w:p>
+      <w:r>
+        <w:tab/>
+        <w:t>Across both subpopulations, 34 SNPs from 25 100kb regions of the genome were significant at a Bonferroni threshold</w:t>
+      </w:r>
+      <w:r>
+        <w:t>.</w:t>
+      </w:r>
+      <w:r>
+        <w:t xml:space="preserve"> SNPs significant above a Bonferroni had higher -log10p values for </w:t>
+      </w:r>
+      <w:r>
+        <w:t>GDD</w:t>
+      </w:r>
+      <w:r>
+        <w:t xml:space="preserve"> than for </w:t>
+      </w:r>
+      <w:r>
+        <w:t>flowering date</w:t>
+      </w:r>
+      <w:r>
+        <w:t xml:space="preserve"> (</w:t>
+      </w:r>
+      <w:r>
+        <w:t xml:space="preserve">12 SNPs vs </w:t>
+      </w:r>
+      <w:r>
+        <w:t>3 SNPs)</w:t>
+      </w:r>
+      <w:r>
+        <w:t>, and higher -log10p values for</w:t>
+      </w:r>
+      <w:r>
+        <w:t xml:space="preserve"> daylength</w:t>
+      </w:r>
+      <w:r>
+        <w:t xml:space="preserve"> than for flowering date</w:t>
+      </w:r>
+      <w:r>
+        <w:t xml:space="preserve"> (25 SNPs vs 5 SNPs), indicating that there were stronger genetic associations for weather-derived functions of flowering than for flowering date.</w:t>
+      </w:r>
+      <w:r>
+        <w:t xml:space="preserve"> These values were significantly skewed towards the weather-derived functions for the top 100 SNPs (binomial test </w:t>
+      </w:r>
+      <w:r>
+        <w:rPr>
+          <w:i/>
+          <w:iCs/>
+        </w:rPr>
+        <w:t xml:space="preserve">p </w:t>
+      </w:r>
+      <w:r>
+        <w:t>= 5.6e-07 and 1.8e-07).</w:t>
+      </w:r>
+    </w:p>
+    <w:p>
+      <w:r>
+        <w:t>In the Midwest subpopulation, there were stronger genetic associations for flowering as a function of daylength than for flowering date (14 SNPs vs 1 SNP), but no significant associations for cumulative GDD.</w:t>
+      </w:r>
+      <w:r>
+        <w:t xml:space="preserve"> SNP p-values were significantly skewed towards daylength for the top 100 SNPs (binomial test </w:t>
+      </w:r>
+      <w:r>
+        <w:rPr>
+          <w:i/>
+          <w:iCs/>
+        </w:rPr>
+        <w:t>p</w:t>
+      </w:r>
+      <w:r>
+        <w:t xml:space="preserve"> = 2.2e-16) but not towards cumulative GDD. </w:t>
+      </w:r>
+    </w:p>
+    <w:p>
+      <w:r>
+        <w:t xml:space="preserve">In the Gulf subpopulation, </w:t>
+      </w:r>
+      <w:r>
+        <w:t xml:space="preserve">there were only three genetic associations above a Bonferroni threshold, </w:t>
+      </w:r>
+      <w:r>
+        <w:t>but</w:t>
+      </w:r>
+      <w:r>
+        <w:t xml:space="preserve"> the top </w:t>
+      </w:r>
+      <w:r>
+        <w:t>10</w:t>
+      </w:r>
+      <w:r>
+        <w:t>0 SNPs</w:t>
+      </w:r>
+      <w:r>
+        <w:t xml:space="preserve"> were skewed to have higher </w:t>
+      </w:r>
+      <w:r>
+        <w:t>-log10pvalues for daylength than for flowering date</w:t>
+      </w:r>
+      <w:r>
+        <w:t xml:space="preserve"> (binomial test </w:t>
+      </w:r>
+      <w:r>
+        <w:rPr>
+          <w:i/>
+          <w:iCs/>
+        </w:rPr>
+        <w:t>p</w:t>
+      </w:r>
+      <w:r>
+        <w:t xml:space="preserve"> = </w:t>
+      </w:r>
+      <w:r>
+        <w:t>0.003)</w:t>
+      </w:r>
+      <w:r>
+        <w:t>.</w:t>
+      </w:r>
+    </w:p>
+    <w:p>
+      <w:r>
+        <w:t>Comparing the top 100 hits</w:t>
+      </w:r>
+      <w:r>
+        <w:t xml:space="preserve"> within and between subpopulations</w:t>
+      </w:r>
+      <w:r>
+        <w:t xml:space="preserve">, </w:t>
+      </w:r>
+      <w:r>
+        <w:t>1% of across subpopulation hits</w:t>
+      </w:r>
+      <w:r>
+        <w:t xml:space="preserve"> were found in the same 100kb regions</w:t>
+      </w:r>
+      <w:r>
+        <w:t xml:space="preserve"> in the Midwest, and 7% were found in the same 100kb regions in the Gulf</w:t>
+      </w:r>
+      <w:r>
+        <w:t>.</w:t>
+      </w:r>
+      <w:r>
+        <w:t xml:space="preserve"> There was no overlap between 100kb regions for Midwest and Gulf hits in the top 100 hits.</w:t>
+      </w:r>
+      <w:r>
+        <w:t xml:space="preserve"> Thus, considerable additional information was gained considering both GWAS within and between subpopulations.</w:t>
+      </w:r>
+    </w:p>
+    <w:p>
+      <w:r>
+        <w:t>A</w:t>
+      </w:r>
+      <w:r>
+        <w:t>cross all eight sites, heritable variation for weather-derived functions of flowering was visible for both GDD and daylength across both subpopulations, and variation for daylength was visible within each subpopulation.</w:t>
+      </w:r>
+    </w:p>
+    <w:p>
+      <w:r>
+        <w:rPr>
+          <w:noProof/>
+        </w:rPr>
+        <w:lastRenderedPageBreak/>
+        <w:drawing>
+          <wp:inline distT="0" distB="0" distL="0" distR="0" wp14:anchorId="622A61C7" wp14:editId="740CE3CA">
+            <wp:extent cx="5943600" cy="2377440"/>
+            <wp:effectExtent l="0" t="0" r="0" b="3810"/>
+            <wp:docPr id="2" name="Picture 2" descr="A close up of a logo&#10;&#10;Description automatically generated"/>
+            <wp:cNvGraphicFramePr>
+              <a:graphicFrameLocks xmlns:a="http://schemas.openxmlformats.org/drawingml/2006/main" noChangeAspect="1"/>
+            </wp:cNvGraphicFramePr>
+            <a:graphic xmlns:a="http://schemas.openxmlformats.org/drawingml/2006/main">
+              <a:graphicData uri="http://schemas.openxmlformats.org/drawingml/2006/picture">
+                <pic:pic xmlns:pic="http://schemas.openxmlformats.org/drawingml/2006/picture">
+                  <pic:nvPicPr>
+                    <pic:cNvPr id="2" name="FL_eight_sites_Gulf_and_Midwest_top_500_Manhattan.png"/>
+                    <pic:cNvPicPr/>
+                  </pic:nvPicPr>
+                  <pic:blipFill>
+                    <a:blip r:embed="rId8" cstate="print">
+                      <a:extLst>
+                        <a:ext uri="{28A0092B-C50C-407E-A947-70E740481C1C}">
+                          <a14:useLocalDpi xmlns:a14="http://schemas.microsoft.com/office/drawing/2010/main" val="0"/>
+                        </a:ext>
+                      </a:extLst>
+                    </a:blip>
+                    <a:stretch>
+                      <a:fillRect/>
+                    </a:stretch>
+                  </pic:blipFill>
+                  <pic:spPr>
+                    <a:xfrm>
+                      <a:off x="0" y="0"/>
+                      <a:ext cx="5943600" cy="2377440"/>
+                    </a:xfrm>
+                    <a:prstGeom prst="rect">
+                      <a:avLst/>
+                    </a:prstGeom>
+                  </pic:spPr>
+                </pic:pic>
+              </a:graphicData>
+            </a:graphic>
+          </wp:inline>
+        </w:drawing>
       </w:r>
     </w:p>
     <w:p/>
@@ -1847,21 +2066,7 @@
           <w:i/>
           <w:iCs/>
         </w:rPr>
-        <w:t xml:space="preserve">raphs about G effects for </w:t>
-      </w:r>
-      <w:r>
-        <w:rPr>
-          <w:i/>
-          <w:iCs/>
-        </w:rPr>
-        <w:t>flowering</w:t>
-      </w:r>
-      <w:r>
-        <w:rPr>
-          <w:i/>
-          <w:iCs/>
-        </w:rPr>
-        <w:t xml:space="preserve"> at Texas and North sites</w:t>
+        <w:t>raphs about G effects for flowering at Texas and North sites</w:t>
       </w:r>
       <w:r>
         <w:rPr>
@@ -1958,57 +2163,22 @@
           <w:i/>
           <w:iCs/>
         </w:rPr>
-        <w:t xml:space="preserve">Paragraph about GxE effects for flowering in the </w:t>
-      </w:r>
-      <w:r>
-        <w:rPr>
-          <w:i/>
-          <w:iCs/>
-        </w:rPr>
-        <w:t>Midwest</w:t>
-      </w:r>
-      <w:r>
-        <w:rPr>
-          <w:i/>
-          <w:iCs/>
-        </w:rPr>
-        <w:t xml:space="preserve"> subpop</w:t>
-      </w:r>
-    </w:p>
-    <w:p>
-      <w:pPr>
-        <w:rPr>
-          <w:i/>
-          <w:iCs/>
-        </w:rPr>
-      </w:pPr>
-      <w:r>
-        <w:rPr>
-          <w:i/>
-          <w:iCs/>
-        </w:rPr>
-        <w:t xml:space="preserve">Paragraph about GxE effects for flowering in </w:t>
-      </w:r>
-      <w:r>
-        <w:rPr>
-          <w:i/>
-          <w:iCs/>
-        </w:rPr>
-        <w:t xml:space="preserve">both </w:t>
-      </w:r>
-      <w:r>
-        <w:rPr>
-          <w:i/>
-          <w:iCs/>
-        </w:rPr>
-        <w:t>subpop</w:t>
-      </w:r>
-      <w:r>
-        <w:rPr>
-          <w:i/>
-          <w:iCs/>
-        </w:rPr>
-        <w:t>s?</w:t>
+        <w:t>Paragraph about GxE effects for flowering in the Midwest subpop</w:t>
+      </w:r>
+    </w:p>
+    <w:p>
+      <w:pPr>
+        <w:rPr>
+          <w:i/>
+          <w:iCs/>
+        </w:rPr>
+      </w:pPr>
+      <w:r>
+        <w:rPr>
+          <w:i/>
+          <w:iCs/>
+        </w:rPr>
+        <w:t>Paragraph about GxE effects for flowering in both subpops?</w:t>
       </w:r>
     </w:p>
     <w:p>
@@ -2114,7 +2284,11 @@
         <w:t>analyzed flowering date in</w:t>
       </w:r>
       <w:r>
-        <w:t xml:space="preserve"> an F2 cross between four individuals, two Midwest and two Gulf individuals. The parents of this cross were </w:t>
+        <w:t xml:space="preserve"> an F2 cross between four individuals, </w:t>
+      </w:r>
+      <w:r>
+        <w:lastRenderedPageBreak/>
+        <w:t xml:space="preserve">two Midwest and two Gulf individuals. The parents of this cross were </w:t>
       </w:r>
       <w:r>
         <w:t>DAC, an early flowering Midwest individual, VS16, a late flowering Midwest individual, AP13, an early flowering Gulf individual, and WBC, a late flowering Gulf individual</w:t>
@@ -2165,11 +2339,7 @@
         <w:t>801</w:t>
       </w:r>
       <w:r>
-        <w:t xml:space="preserve"> </w:t>
-      </w:r>
-      <w:r>
-        <w:lastRenderedPageBreak/>
-        <w:t>F2 individuals</w:t>
+        <w:t xml:space="preserve"> F2 individuals</w:t>
       </w:r>
       <w:r>
         <w:t xml:space="preserve"> at eight field sites</w:t>
@@ -2352,278 +2522,6 @@
                 <pic:pic xmlns:pic="http://schemas.openxmlformats.org/drawingml/2006/picture">
                   <pic:nvPicPr>
                     <pic:cNvPr id="3" name="F1_vs_GWAS_distribution.png"/>
-                    <pic:cNvPicPr/>
-                  </pic:nvPicPr>
-                  <pic:blipFill>
-                    <a:blip r:embed="rId8" cstate="print">
-                      <a:extLst>
-                        <a:ext uri="{28A0092B-C50C-407E-A947-70E740481C1C}">
-                          <a14:useLocalDpi xmlns:a14="http://schemas.microsoft.com/office/drawing/2010/main" val="0"/>
-                        </a:ext>
-                      </a:extLst>
-                    </a:blip>
-                    <a:stretch>
-                      <a:fillRect/>
-                    </a:stretch>
-                  </pic:blipFill>
-                  <pic:spPr>
-                    <a:xfrm>
-                      <a:off x="0" y="0"/>
-                      <a:ext cx="5943600" cy="3674745"/>
-                    </a:xfrm>
-                    <a:prstGeom prst="rect">
-                      <a:avLst/>
-                    </a:prstGeom>
-                  </pic:spPr>
-                </pic:pic>
-              </a:graphicData>
-            </a:graphic>
-            <wp14:sizeRelH relativeFrom="margin">
-              <wp14:pctWidth>0</wp14:pctWidth>
-            </wp14:sizeRelH>
-            <wp14:sizeRelV relativeFrom="margin">
-              <wp14:pctHeight>0</wp14:pctHeight>
-            </wp14:sizeRelV>
-          </wp:anchor>
-        </w:drawing>
-      </w:r>
-      <w:r>
-        <w:rPr>
-          <w:b/>
-          <w:bCs/>
-        </w:rPr>
-        <w:t>Figure 2.</w:t>
-      </w:r>
-      <w:r>
-        <w:t xml:space="preserve"> </w:t>
-      </w:r>
-      <w:r>
-        <w:rPr>
-          <w:i/>
-          <w:iCs/>
-        </w:rPr>
-        <w:t>F1 flowering dates indicate dominance of Midwest subpopulation flowering environmental cues. Vertical dashed lines show F1 flowering dates in 2019 for two Midwest x Gulf crosses. Violin plots show the distributions of flowering dates in the Midwest and Gulf subpopulations in the diversity panel. Bold yellow vertical line indicates the summer solstice.</w:t>
-      </w:r>
-      <w:r>
-        <w:rPr>
-          <w:i/>
-          <w:iCs/>
-        </w:rPr>
-        <w:t xml:space="preserve"> 2018 data is shown for the TX3 site</w:t>
-      </w:r>
-      <w:r>
-        <w:rPr>
-          <w:i/>
-          <w:iCs/>
-        </w:rPr>
-        <w:t>, as</w:t>
-      </w:r>
-      <w:r>
-        <w:rPr>
-          <w:i/>
-          <w:iCs/>
-        </w:rPr>
-        <w:t xml:space="preserve"> 2019 data was not collected for th</w:t>
-      </w:r>
-      <w:r>
-        <w:rPr>
-          <w:i/>
-          <w:iCs/>
-        </w:rPr>
-        <w:t xml:space="preserve">is </w:t>
-      </w:r>
-      <w:r>
-        <w:rPr>
-          <w:i/>
-          <w:iCs/>
-        </w:rPr>
-        <w:t>cross at this common garden.</w:t>
-      </w:r>
-    </w:p>
-    <w:p>
-      <w:pPr>
-        <w:ind w:firstLine="720"/>
-      </w:pPr>
-      <w:r>
-        <w:t>To determine if Gulf subpopulation flowering date phenotypes were recoverable in F2 individuals, we</w:t>
-      </w:r>
-      <w:r>
-        <w:t xml:space="preserve"> compared the </w:t>
-      </w:r>
-      <w:r>
-        <w:t xml:space="preserve">flowering date </w:t>
-      </w:r>
-      <w:r>
-        <w:t>distributions of F2 individuals to th</w:t>
-      </w:r>
-      <w:r>
-        <w:t>ose of</w:t>
-      </w:r>
-      <w:r>
-        <w:t xml:space="preserve"> </w:t>
-      </w:r>
-      <w:r>
-        <w:t xml:space="preserve">the </w:t>
-      </w:r>
-      <w:r>
-        <w:t>parents</w:t>
-      </w:r>
-      <w:r>
-        <w:t>.</w:t>
-      </w:r>
-      <w:r>
-        <w:t xml:space="preserve"> Very few </w:t>
-      </w:r>
-      <w:r>
-        <w:t>F2 phenotypes</w:t>
-      </w:r>
-      <w:r>
-        <w:t xml:space="preserve"> recaptured the Gulf subpopulation parent phenotypes</w:t>
-      </w:r>
-      <w:r>
-        <w:t>:</w:t>
-      </w:r>
-      <w:r>
-        <w:t xml:space="preserve"> only </w:t>
-      </w:r>
-      <w:r>
-        <w:t>1</w:t>
-      </w:r>
-      <w:r>
-        <w:t>5.7</w:t>
-      </w:r>
-      <w:r>
-        <w:t xml:space="preserve">% of F2 flowering dates occurred </w:t>
-      </w:r>
-      <w:r>
-        <w:t>on or after</w:t>
-      </w:r>
-      <w:r>
-        <w:t xml:space="preserve"> the minimum flowering date </w:t>
-      </w:r>
-      <w:r>
-        <w:t>of a</w:t>
-      </w:r>
-      <w:r>
-        <w:t xml:space="preserve"> Gulf parent</w:t>
-      </w:r>
-      <w:r>
-        <w:t xml:space="preserve"> in that common garden and year</w:t>
-      </w:r>
-      <w:r>
-        <w:t>.</w:t>
-      </w:r>
-      <w:r>
-        <w:t xml:space="preserve"> Long tails for the F2 flowering date distributions were </w:t>
-      </w:r>
-      <w:r>
-        <w:t>mainly</w:t>
-      </w:r>
-      <w:r>
-        <w:t xml:space="preserve"> observed at TX2 and TX3, where there was the potential to isolate QTL that affected the ability of the plant to flower in response to a photoperiod cue</w:t>
-      </w:r>
-      <w:r>
-        <w:t xml:space="preserve"> (Figure 3, or as supplement?)</w:t>
-      </w:r>
-      <w:r>
-        <w:t>. F2 individuals at TX2 and TX3 had flowering dates similar to late flowering Midwest individuals to early- to mid-range flowering Gulf individuals</w:t>
-      </w:r>
-      <w:r>
-        <w:t xml:space="preserve"> </w:t>
-      </w:r>
-      <w:r>
-        <w:t xml:space="preserve">in the diversity </w:t>
-      </w:r>
-      <w:r>
-        <w:lastRenderedPageBreak/>
-        <w:t xml:space="preserve">panel </w:t>
-      </w:r>
-      <w:r>
-        <w:t>(Supplementary Figure)</w:t>
-      </w:r>
-      <w:r>
-        <w:t>. In contrast, at</w:t>
-      </w:r>
-      <w:r>
-        <w:t xml:space="preserve"> the northern </w:t>
-      </w:r>
-      <w:r>
-        <w:t xml:space="preserve">five </w:t>
-      </w:r>
-      <w:r>
-        <w:t>sites</w:t>
-      </w:r>
-      <w:r>
-        <w:t xml:space="preserve"> and at Kingsville</w:t>
-      </w:r>
-      <w:r>
-        <w:t xml:space="preserve">, </w:t>
-      </w:r>
-      <w:r>
-        <w:t xml:space="preserve">F2 individuals </w:t>
-      </w:r>
-      <w:r>
-        <w:t>had similar flowering dates as</w:t>
-      </w:r>
-      <w:r>
-        <w:t xml:space="preserve"> </w:t>
-      </w:r>
-      <w:r>
-        <w:t xml:space="preserve">individuals from the </w:t>
-      </w:r>
-      <w:r>
-        <w:t>Midwest</w:t>
-      </w:r>
-      <w:r>
-        <w:t xml:space="preserve"> sub</w:t>
-      </w:r>
-      <w:r>
-        <w:t>population</w:t>
-      </w:r>
-      <w:r>
-        <w:t>.</w:t>
-      </w:r>
-      <w:r>
-        <w:t xml:space="preserve"> </w:t>
-      </w:r>
-      <w:r>
-        <w:t xml:space="preserve">Thus, at the northern five sites, we expected to find QTL controlling flowering date from the Midwest subpopulation, potentially by affecting the cumulative GDD requirements for the plant before flowering.   </w:t>
-      </w:r>
-    </w:p>
-    <w:p>
-      <w:pPr>
-        <w:rPr>
-          <w:i/>
-          <w:iCs/>
-        </w:rPr>
-      </w:pPr>
-      <w:r>
-        <w:rPr>
-          <w:b/>
-          <w:bCs/>
-          <w:noProof/>
-        </w:rPr>
-        <w:drawing>
-          <wp:anchor distT="0" distB="0" distL="114300" distR="114300" simplePos="0" relativeHeight="251676672" behindDoc="0" locked="0" layoutInCell="1" allowOverlap="1" wp14:anchorId="5C8007DC" wp14:editId="2C7F9DAD">
-            <wp:simplePos x="0" y="0"/>
-            <wp:positionH relativeFrom="margin">
-              <wp:align>right</wp:align>
-            </wp:positionH>
-            <wp:positionV relativeFrom="paragraph">
-              <wp:posOffset>615950</wp:posOffset>
-            </wp:positionV>
-            <wp:extent cx="5943600" cy="3674745"/>
-            <wp:effectExtent l="0" t="0" r="0" b="1905"/>
-            <wp:wrapSquare wrapText="bothSides"/>
-            <wp:docPr id="14" name="Picture 14" descr="A close up of a logo&#10;&#10;Description automatically generated"/>
-            <wp:cNvGraphicFramePr>
-              <a:graphicFrameLocks xmlns:a="http://schemas.openxmlformats.org/drawingml/2006/main" noChangeAspect="1"/>
-            </wp:cNvGraphicFramePr>
-            <a:graphic xmlns:a="http://schemas.openxmlformats.org/drawingml/2006/main">
-              <a:graphicData uri="http://schemas.openxmlformats.org/drawingml/2006/picture">
-                <pic:pic xmlns:pic="http://schemas.openxmlformats.org/drawingml/2006/picture">
-                  <pic:nvPicPr>
-                    <pic:cNvPr id="14" name="FWCR_F0_distribution_by_year.png"/>
                     <pic:cNvPicPr/>
                   </pic:nvPicPr>
                   <pic:blipFill>
@@ -2664,6 +2562,278 @@
           <w:b/>
           <w:bCs/>
         </w:rPr>
+        <w:t>Figure 2.</w:t>
+      </w:r>
+      <w:r>
+        <w:t xml:space="preserve"> </w:t>
+      </w:r>
+      <w:r>
+        <w:rPr>
+          <w:i/>
+          <w:iCs/>
+        </w:rPr>
+        <w:t>F1 flowering dates indicate dominance of Midwest subpopulation flowering environmental cues. Vertical dashed lines show F1 flowering dates in 2019 for two Midwest x Gulf crosses. Violin plots show the distributions of flowering dates in the Midwest and Gulf subpopulations in the diversity panel. Bold yellow vertical line indicates the summer solstice.</w:t>
+      </w:r>
+      <w:r>
+        <w:rPr>
+          <w:i/>
+          <w:iCs/>
+        </w:rPr>
+        <w:t xml:space="preserve"> 2018 data is shown for the TX3 site</w:t>
+      </w:r>
+      <w:r>
+        <w:rPr>
+          <w:i/>
+          <w:iCs/>
+        </w:rPr>
+        <w:t>, as</w:t>
+      </w:r>
+      <w:r>
+        <w:rPr>
+          <w:i/>
+          <w:iCs/>
+        </w:rPr>
+        <w:t xml:space="preserve"> 2019 data was not collected for th</w:t>
+      </w:r>
+      <w:r>
+        <w:rPr>
+          <w:i/>
+          <w:iCs/>
+        </w:rPr>
+        <w:t xml:space="preserve">is </w:t>
+      </w:r>
+      <w:r>
+        <w:rPr>
+          <w:i/>
+          <w:iCs/>
+        </w:rPr>
+        <w:t>cross at this common garden.</w:t>
+      </w:r>
+    </w:p>
+    <w:p>
+      <w:pPr>
+        <w:ind w:firstLine="720"/>
+      </w:pPr>
+      <w:r>
+        <w:t>To determine if Gulf subpopulation flowering date phenotypes were recoverable in F2 individuals, we</w:t>
+      </w:r>
+      <w:r>
+        <w:t xml:space="preserve"> compared the </w:t>
+      </w:r>
+      <w:r>
+        <w:t xml:space="preserve">flowering date </w:t>
+      </w:r>
+      <w:r>
+        <w:t>distributions of F2 individuals to th</w:t>
+      </w:r>
+      <w:r>
+        <w:t>ose of</w:t>
+      </w:r>
+      <w:r>
+        <w:t xml:space="preserve"> </w:t>
+      </w:r>
+      <w:r>
+        <w:t xml:space="preserve">the </w:t>
+      </w:r>
+      <w:r>
+        <w:t>parents</w:t>
+      </w:r>
+      <w:r>
+        <w:t>.</w:t>
+      </w:r>
+      <w:r>
+        <w:t xml:space="preserve"> Very few </w:t>
+      </w:r>
+      <w:r>
+        <w:t>F2 phenotypes</w:t>
+      </w:r>
+      <w:r>
+        <w:t xml:space="preserve"> recaptured the Gulf subpopulation parent phenotypes</w:t>
+      </w:r>
+      <w:r>
+        <w:t>:</w:t>
+      </w:r>
+      <w:r>
+        <w:t xml:space="preserve"> only </w:t>
+      </w:r>
+      <w:r>
+        <w:t>1</w:t>
+      </w:r>
+      <w:r>
+        <w:t>5.7</w:t>
+      </w:r>
+      <w:r>
+        <w:t xml:space="preserve">% of F2 flowering </w:t>
+      </w:r>
+      <w:r>
+        <w:lastRenderedPageBreak/>
+        <w:t xml:space="preserve">dates occurred </w:t>
+      </w:r>
+      <w:r>
+        <w:t>on or after</w:t>
+      </w:r>
+      <w:r>
+        <w:t xml:space="preserve"> the minimum flowering date </w:t>
+      </w:r>
+      <w:r>
+        <w:t>of a</w:t>
+      </w:r>
+      <w:r>
+        <w:t xml:space="preserve"> Gulf parent</w:t>
+      </w:r>
+      <w:r>
+        <w:t xml:space="preserve"> in that common garden and year</w:t>
+      </w:r>
+      <w:r>
+        <w:t>.</w:t>
+      </w:r>
+      <w:r>
+        <w:t xml:space="preserve"> Long tails for the F2 flowering date distributions were </w:t>
+      </w:r>
+      <w:r>
+        <w:t>mainly</w:t>
+      </w:r>
+      <w:r>
+        <w:t xml:space="preserve"> observed at TX2 and TX3, where there was the potential to isolate QTL that affected the ability of the plant to flower in response to a photoperiod cue</w:t>
+      </w:r>
+      <w:r>
+        <w:t xml:space="preserve"> (Figure 3, or as supplement?)</w:t>
+      </w:r>
+      <w:r>
+        <w:t>. F2 individuals at TX2 and TX3 had flowering dates similar to late flowering Midwest individuals to early- to mid-range flowering Gulf individuals</w:t>
+      </w:r>
+      <w:r>
+        <w:t xml:space="preserve"> </w:t>
+      </w:r>
+      <w:r>
+        <w:t xml:space="preserve">in the diversity panel </w:t>
+      </w:r>
+      <w:r>
+        <w:t>(Supplementary Figure)</w:t>
+      </w:r>
+      <w:r>
+        <w:t>. In contrast, at</w:t>
+      </w:r>
+      <w:r>
+        <w:t xml:space="preserve"> the northern </w:t>
+      </w:r>
+      <w:r>
+        <w:t xml:space="preserve">five </w:t>
+      </w:r>
+      <w:r>
+        <w:t>sites</w:t>
+      </w:r>
+      <w:r>
+        <w:t xml:space="preserve"> and at Kingsville</w:t>
+      </w:r>
+      <w:r>
+        <w:t xml:space="preserve">, </w:t>
+      </w:r>
+      <w:r>
+        <w:t xml:space="preserve">F2 individuals </w:t>
+      </w:r>
+      <w:r>
+        <w:t>had similar flowering dates as</w:t>
+      </w:r>
+      <w:r>
+        <w:t xml:space="preserve"> </w:t>
+      </w:r>
+      <w:r>
+        <w:t xml:space="preserve">individuals from the </w:t>
+      </w:r>
+      <w:r>
+        <w:t>Midwest</w:t>
+      </w:r>
+      <w:r>
+        <w:t xml:space="preserve"> sub</w:t>
+      </w:r>
+      <w:r>
+        <w:t>population</w:t>
+      </w:r>
+      <w:r>
+        <w:t>.</w:t>
+      </w:r>
+      <w:r>
+        <w:t xml:space="preserve"> </w:t>
+      </w:r>
+      <w:r>
+        <w:t xml:space="preserve">Thus, at the northern five sites, we expected to find QTL controlling flowering date from the Midwest subpopulation, potentially by affecting the cumulative GDD requirements for the plant before flowering.   </w:t>
+      </w:r>
+    </w:p>
+    <w:p>
+      <w:pPr>
+        <w:rPr>
+          <w:i/>
+          <w:iCs/>
+        </w:rPr>
+      </w:pPr>
+      <w:r>
+        <w:rPr>
+          <w:b/>
+          <w:bCs/>
+          <w:noProof/>
+        </w:rPr>
+        <w:drawing>
+          <wp:anchor distT="0" distB="0" distL="114300" distR="114300" simplePos="0" relativeHeight="251676672" behindDoc="0" locked="0" layoutInCell="1" allowOverlap="1" wp14:anchorId="5C8007DC" wp14:editId="2C7F9DAD">
+            <wp:simplePos x="0" y="0"/>
+            <wp:positionH relativeFrom="margin">
+              <wp:align>right</wp:align>
+            </wp:positionH>
+            <wp:positionV relativeFrom="paragraph">
+              <wp:posOffset>615950</wp:posOffset>
+            </wp:positionV>
+            <wp:extent cx="5943600" cy="3674745"/>
+            <wp:effectExtent l="0" t="0" r="0" b="1905"/>
+            <wp:wrapSquare wrapText="bothSides"/>
+            <wp:docPr id="14" name="Picture 14" descr="A close up of a logo&#10;&#10;Description automatically generated"/>
+            <wp:cNvGraphicFramePr>
+              <a:graphicFrameLocks xmlns:a="http://schemas.openxmlformats.org/drawingml/2006/main" noChangeAspect="1"/>
+            </wp:cNvGraphicFramePr>
+            <a:graphic xmlns:a="http://schemas.openxmlformats.org/drawingml/2006/main">
+              <a:graphicData uri="http://schemas.openxmlformats.org/drawingml/2006/picture">
+                <pic:pic xmlns:pic="http://schemas.openxmlformats.org/drawingml/2006/picture">
+                  <pic:nvPicPr>
+                    <pic:cNvPr id="14" name="FWCR_F0_distribution_by_year.png"/>
+                    <pic:cNvPicPr/>
+                  </pic:nvPicPr>
+                  <pic:blipFill>
+                    <a:blip r:embed="rId10" cstate="print">
+                      <a:extLst>
+                        <a:ext uri="{28A0092B-C50C-407E-A947-70E740481C1C}">
+                          <a14:useLocalDpi xmlns:a14="http://schemas.microsoft.com/office/drawing/2010/main" val="0"/>
+                        </a:ext>
+                      </a:extLst>
+                    </a:blip>
+                    <a:stretch>
+                      <a:fillRect/>
+                    </a:stretch>
+                  </pic:blipFill>
+                  <pic:spPr>
+                    <a:xfrm>
+                      <a:off x="0" y="0"/>
+                      <a:ext cx="5943600" cy="3674745"/>
+                    </a:xfrm>
+                    <a:prstGeom prst="rect">
+                      <a:avLst/>
+                    </a:prstGeom>
+                  </pic:spPr>
+                </pic:pic>
+              </a:graphicData>
+            </a:graphic>
+            <wp14:sizeRelH relativeFrom="margin">
+              <wp14:pctWidth>0</wp14:pctWidth>
+            </wp14:sizeRelH>
+            <wp14:sizeRelV relativeFrom="margin">
+              <wp14:pctHeight>0</wp14:pctHeight>
+            </wp14:sizeRelV>
+          </wp:anchor>
+        </w:drawing>
+      </w:r>
+      <w:r>
+        <w:rPr>
+          <w:b/>
+          <w:bCs/>
+        </w:rPr>
         <w:t>Figure 3.</w:t>
       </w:r>
       <w:r>
@@ -2810,6 +2980,7 @@
         <w:ind w:firstLine="720"/>
       </w:pPr>
       <w:r>
+        <w:lastRenderedPageBreak/>
         <w:t xml:space="preserve">All eight QTL </w:t>
       </w:r>
       <w:r>
@@ -2855,132 +3026,129 @@
         <w:t>TX2</w:t>
       </w:r>
       <w:r>
-        <w:t xml:space="preserve">, four of eight lowland alleles delayed flowering date – four of the </w:t>
-      </w:r>
-      <w:r>
+        <w:t>, four of eight lowland alleles delayed flowering date – four of the same five regions that delayed flowering date in the AxB cross.</w:t>
+      </w:r>
+      <w:r>
+        <w:t xml:space="preserve"> These </w:t>
+      </w:r>
+      <w:r>
+        <w:t>effects</w:t>
+      </w:r>
+      <w:r>
+        <w:t xml:space="preserve"> were consistent with the observed order of flowering in F0 and F1</w:t>
+      </w:r>
+      <w:r>
+        <w:t xml:space="preserve"> individuals</w:t>
+      </w:r>
+      <w:r>
+        <w:t>.</w:t>
+      </w:r>
+      <w:r>
+        <w:t xml:space="preserve"> We therefore hypothesized that these regions: Chr02N, Chr04K, Chr05N, (Chr08N), and Chr09K were important regions affecting flowering in the Gulf subpopulation. </w:t>
+      </w:r>
+      <w:r>
+        <w:t xml:space="preserve">At the northern sites, because of the dominance of Midwest </w:t>
+      </w:r>
+      <w:r>
+        <w:t>phenotypes and alleles that we observed</w:t>
+      </w:r>
+      <w:r>
+        <w:t xml:space="preserve">, we compared effects of the Midwest allele from the early and late F1 cross. </w:t>
+      </w:r>
+      <w:r>
+        <w:t xml:space="preserve">For </w:t>
+      </w:r>
+      <w:r>
+        <w:t>2</w:t>
+      </w:r>
+      <w:r>
+        <w:t>9</w:t>
+      </w:r>
+      <w:r>
+        <w:t xml:space="preserve"> site</w:t>
+      </w:r>
+      <w:r>
+        <w:t xml:space="preserve"> by QTL combinations for the AxB early flowering alleles</w:t>
+      </w:r>
+      <w:r>
+        <w:t>, the Midwest allele was accelerating flowering</w:t>
+      </w:r>
+      <w:r>
+        <w:t xml:space="preserve"> by reducing flowering date</w:t>
+      </w:r>
+      <w:r>
+        <w:t xml:space="preserve">. </w:t>
+      </w:r>
+      <w:r>
+        <w:t xml:space="preserve">For </w:t>
+      </w:r>
+      <w:r>
+        <w:t>1</w:t>
+      </w:r>
+      <w:r>
+        <w:t>7</w:t>
+      </w:r>
+      <w:r>
+        <w:t xml:space="preserve"> site</w:t>
+      </w:r>
+      <w:r>
+        <w:t xml:space="preserve"> by QTL combinations for the </w:t>
+      </w:r>
+      <w:r>
+        <w:t xml:space="preserve">CxD </w:t>
+      </w:r>
+      <w:r>
+        <w:t>late flowering alleles</w:t>
+      </w:r>
+      <w:r>
+        <w:t>, the Midwest allele was accelerating flowering, and</w:t>
+      </w:r>
+      <w:r>
+        <w:t xml:space="preserve"> for</w:t>
+      </w:r>
+      <w:r>
+        <w:t xml:space="preserve"> 2 site</w:t>
+      </w:r>
+      <w:r>
+        <w:t xml:space="preserve"> by QTL </w:t>
+      </w:r>
+      <w:r>
+        <w:t xml:space="preserve">the upland allele was delaying flowering. </w:t>
+      </w:r>
+      <w:r>
+        <w:t>These effects</w:t>
+      </w:r>
+      <w:r>
+        <w:t>, if additive, would be</w:t>
+      </w:r>
+      <w:r>
+        <w:t xml:space="preserve"> consistent with the observed order of flowering in the F0 and F1. </w:t>
+      </w:r>
+      <w:r>
+        <w:t>All eight QTL affected flowering date for at least one northern site for both the early and late flowering allele sets. Th</w:t>
+      </w:r>
+      <w:r>
+        <w:t>us,</w:t>
+      </w:r>
+      <w:r>
+        <w:t xml:space="preserve"> we hypothesized that all eight regions were important regions affecting flowering</w:t>
+      </w:r>
+      <w:r>
+        <w:t xml:space="preserve"> date</w:t>
+      </w:r>
+      <w:r>
+        <w:t xml:space="preserve"> in the Midwest subpopulation. </w:t>
+      </w:r>
+    </w:p>
+    <w:p>
+      <w:pPr>
+        <w:ind w:firstLine="720"/>
+      </w:pPr>
+      <w:r>
+        <w:rPr>
+          <w:noProof/>
+        </w:rPr>
         <w:lastRenderedPageBreak/>
-        <w:t>same five regions that delayed flowering date in the AxB cross.</w:t>
-      </w:r>
-      <w:r>
-        <w:t xml:space="preserve"> These </w:t>
-      </w:r>
-      <w:r>
-        <w:t>effects</w:t>
-      </w:r>
-      <w:r>
-        <w:t xml:space="preserve"> were consistent with the observed order of flowering in F0 and F1</w:t>
-      </w:r>
-      <w:r>
-        <w:t xml:space="preserve"> individuals</w:t>
-      </w:r>
-      <w:r>
-        <w:t>.</w:t>
-      </w:r>
-      <w:r>
-        <w:t xml:space="preserve"> We therefore hypothesized that these regions: Chr02N, Chr04K, Chr05N, (Chr08N), and Chr09K were important regions affecting flowering in the Gulf subpopulation. </w:t>
-      </w:r>
-      <w:r>
-        <w:t xml:space="preserve">At the northern sites, because of the dominance of Midwest </w:t>
-      </w:r>
-      <w:r>
-        <w:t>phenotypes and alleles that we observed</w:t>
-      </w:r>
-      <w:r>
-        <w:t xml:space="preserve">, we compared effects of the Midwest allele from the early and late F1 cross. </w:t>
-      </w:r>
-      <w:r>
-        <w:t xml:space="preserve">For </w:t>
-      </w:r>
-      <w:r>
-        <w:t>2</w:t>
-      </w:r>
-      <w:r>
-        <w:t>9</w:t>
-      </w:r>
-      <w:r>
-        <w:t xml:space="preserve"> site</w:t>
-      </w:r>
-      <w:r>
-        <w:t xml:space="preserve"> by QTL combinations for the AxB early flowering alleles</w:t>
-      </w:r>
-      <w:r>
-        <w:t>, the Midwest allele was accelerating flowering</w:t>
-      </w:r>
-      <w:r>
-        <w:t xml:space="preserve"> by reducing flowering date</w:t>
-      </w:r>
-      <w:r>
-        <w:t xml:space="preserve">. </w:t>
-      </w:r>
-      <w:r>
-        <w:t xml:space="preserve">For </w:t>
-      </w:r>
-      <w:r>
-        <w:t>1</w:t>
-      </w:r>
-      <w:r>
-        <w:t>7</w:t>
-      </w:r>
-      <w:r>
-        <w:t xml:space="preserve"> site</w:t>
-      </w:r>
-      <w:r>
-        <w:t xml:space="preserve"> by QTL combinations for the </w:t>
-      </w:r>
-      <w:r>
-        <w:t xml:space="preserve">CxD </w:t>
-      </w:r>
-      <w:r>
-        <w:t>late flowering alleles</w:t>
-      </w:r>
-      <w:r>
-        <w:t>, the Midwest allele was accelerating flowering, and</w:t>
-      </w:r>
-      <w:r>
-        <w:t xml:space="preserve"> for</w:t>
-      </w:r>
-      <w:r>
-        <w:t xml:space="preserve"> 2 site</w:t>
-      </w:r>
-      <w:r>
-        <w:t xml:space="preserve"> by QTL </w:t>
-      </w:r>
-      <w:r>
-        <w:t xml:space="preserve">the upland allele was delaying flowering. </w:t>
-      </w:r>
-      <w:r>
-        <w:t>These effects</w:t>
-      </w:r>
-      <w:r>
-        <w:t>, if additive, would be</w:t>
-      </w:r>
-      <w:r>
-        <w:t xml:space="preserve"> consistent with the observed order of flowering in the F0 and F1. </w:t>
-      </w:r>
-      <w:r>
-        <w:t>All eight QTL affected flowering date for at least one northern site for both the early and late flowering allele sets. Th</w:t>
-      </w:r>
-      <w:r>
-        <w:t>us,</w:t>
-      </w:r>
-      <w:r>
-        <w:t xml:space="preserve"> we hypothesized that all eight regions were important regions affecting flowering</w:t>
-      </w:r>
-      <w:r>
-        <w:t xml:space="preserve"> date</w:t>
-      </w:r>
-      <w:r>
-        <w:t xml:space="preserve"> in the Midwest subpopulation. </w:t>
-      </w:r>
-    </w:p>
-    <w:p>
-      <w:pPr>
-        <w:ind w:firstLine="720"/>
-      </w:pPr>
-      <w:r>
-        <w:rPr>
-          <w:noProof/>
-        </w:rPr>
         <w:drawing>
           <wp:anchor distT="0" distB="0" distL="114300" distR="114300" simplePos="0" relativeHeight="251682816" behindDoc="0" locked="0" layoutInCell="1" allowOverlap="1" wp14:anchorId="6A8607B2" wp14:editId="2014E2AB">
             <wp:simplePos x="0" y="0"/>
@@ -3005,7 +3173,7 @@
                     <pic:cNvPicPr/>
                   </pic:nvPicPr>
                   <pic:blipFill>
-                    <a:blip r:embed="rId10" cstate="print">
+                    <a:blip r:embed="rId11" cstate="print">
                       <a:extLst>
                         <a:ext uri="{28A0092B-C50C-407E-A947-70E740481C1C}">
                           <a14:useLocalDpi xmlns:a14="http://schemas.microsoft.com/office/drawing/2010/main" val="0"/>
@@ -3065,60 +3233,6 @@
                     <pic:cNvPicPr/>
                   </pic:nvPicPr>
                   <pic:blipFill>
-                    <a:blip r:embed="rId11" cstate="print">
-                      <a:extLst>
-                        <a:ext uri="{28A0092B-C50C-407E-A947-70E740481C1C}">
-                          <a14:useLocalDpi xmlns:a14="http://schemas.microsoft.com/office/drawing/2010/main" val="0"/>
-                        </a:ext>
-                      </a:extLst>
-                    </a:blip>
-                    <a:stretch>
-                      <a:fillRect/>
-                    </a:stretch>
-                  </pic:blipFill>
-                  <pic:spPr>
-                    <a:xfrm>
-                      <a:off x="0" y="0"/>
-                      <a:ext cx="5943600" cy="2418715"/>
-                    </a:xfrm>
-                    <a:prstGeom prst="rect">
-                      <a:avLst/>
-                    </a:prstGeom>
-                  </pic:spPr>
-                </pic:pic>
-              </a:graphicData>
-            </a:graphic>
-          </wp:anchor>
-        </w:drawing>
-      </w:r>
-      <w:r>
-        <w:rPr>
-          <w:noProof/>
-        </w:rPr>
-        <w:drawing>
-          <wp:anchor distT="0" distB="0" distL="114300" distR="114300" simplePos="0" relativeHeight="251680768" behindDoc="0" locked="0" layoutInCell="1" allowOverlap="1" wp14:anchorId="79678337" wp14:editId="277188D9">
-            <wp:simplePos x="0" y="0"/>
-            <wp:positionH relativeFrom="margin">
-              <wp:align>right</wp:align>
-            </wp:positionH>
-            <wp:positionV relativeFrom="paragraph">
-              <wp:posOffset>0</wp:posOffset>
-            </wp:positionV>
-            <wp:extent cx="5943600" cy="2418715"/>
-            <wp:effectExtent l="0" t="0" r="0" b="635"/>
-            <wp:wrapSquare wrapText="bothSides"/>
-            <wp:docPr id="10" name="Picture 10" descr="A picture containing hanging, light, sitting, white&#10;&#10;Description automatically generated"/>
-            <wp:cNvGraphicFramePr>
-              <a:graphicFrameLocks xmlns:a="http://schemas.openxmlformats.org/drawingml/2006/main" noChangeAspect="1"/>
-            </wp:cNvGraphicFramePr>
-            <a:graphic xmlns:a="http://schemas.openxmlformats.org/drawingml/2006/main">
-              <a:graphicData uri="http://schemas.openxmlformats.org/drawingml/2006/picture">
-                <pic:pic xmlns:pic="http://schemas.openxmlformats.org/drawingml/2006/picture">
-                  <pic:nvPicPr>
-                    <pic:cNvPr id="10" name="QTL_Effects_FL50_2019.png"/>
-                    <pic:cNvPicPr/>
-                  </pic:nvPicPr>
-                  <pic:blipFill>
                     <a:blip r:embed="rId12" cstate="print">
                       <a:extLst>
                         <a:ext uri="{28A0092B-C50C-407E-A947-70E740481C1C}">
@@ -3146,6 +3260,60 @@
         </w:drawing>
       </w:r>
       <w:r>
+        <w:rPr>
+          <w:noProof/>
+        </w:rPr>
+        <w:drawing>
+          <wp:anchor distT="0" distB="0" distL="114300" distR="114300" simplePos="0" relativeHeight="251680768" behindDoc="0" locked="0" layoutInCell="1" allowOverlap="1" wp14:anchorId="79678337" wp14:editId="277188D9">
+            <wp:simplePos x="0" y="0"/>
+            <wp:positionH relativeFrom="margin">
+              <wp:align>right</wp:align>
+            </wp:positionH>
+            <wp:positionV relativeFrom="paragraph">
+              <wp:posOffset>0</wp:posOffset>
+            </wp:positionV>
+            <wp:extent cx="5943600" cy="2418715"/>
+            <wp:effectExtent l="0" t="0" r="0" b="635"/>
+            <wp:wrapSquare wrapText="bothSides"/>
+            <wp:docPr id="10" name="Picture 10" descr="A picture containing hanging, light, sitting, white&#10;&#10;Description automatically generated"/>
+            <wp:cNvGraphicFramePr>
+              <a:graphicFrameLocks xmlns:a="http://schemas.openxmlformats.org/drawingml/2006/main" noChangeAspect="1"/>
+            </wp:cNvGraphicFramePr>
+            <a:graphic xmlns:a="http://schemas.openxmlformats.org/drawingml/2006/main">
+              <a:graphicData uri="http://schemas.openxmlformats.org/drawingml/2006/picture">
+                <pic:pic xmlns:pic="http://schemas.openxmlformats.org/drawingml/2006/picture">
+                  <pic:nvPicPr>
+                    <pic:cNvPr id="10" name="QTL_Effects_FL50_2019.png"/>
+                    <pic:cNvPicPr/>
+                  </pic:nvPicPr>
+                  <pic:blipFill>
+                    <a:blip r:embed="rId13" cstate="print">
+                      <a:extLst>
+                        <a:ext uri="{28A0092B-C50C-407E-A947-70E740481C1C}">
+                          <a14:useLocalDpi xmlns:a14="http://schemas.microsoft.com/office/drawing/2010/main" val="0"/>
+                        </a:ext>
+                      </a:extLst>
+                    </a:blip>
+                    <a:stretch>
+                      <a:fillRect/>
+                    </a:stretch>
+                  </pic:blipFill>
+                  <pic:spPr>
+                    <a:xfrm>
+                      <a:off x="0" y="0"/>
+                      <a:ext cx="5943600" cy="2418715"/>
+                    </a:xfrm>
+                    <a:prstGeom prst="rect">
+                      <a:avLst/>
+                    </a:prstGeom>
+                  </pic:spPr>
+                </pic:pic>
+              </a:graphicData>
+            </a:graphic>
+          </wp:anchor>
+        </w:drawing>
+      </w:r>
+      <w:r>
         <w:t>All f</w:t>
       </w:r>
       <w:r>
@@ -3206,11 +3374,7 @@
         <w:t>.</w:t>
       </w:r>
       <w:r>
-        <w:t xml:space="preserve"> No alleles delayed flowering at the northern five sites, but at TX2, four alleles accelerated flowering and two decelerated it in the AxB cross, while four accelerated it in the CxD cross. At TX1, two accelerated flowering by decreasing GDD </w:t>
-      </w:r>
-      <w:r>
-        <w:lastRenderedPageBreak/>
-        <w:t>requirements in the AxB cross, and two decelerated it, while only one allele accelerated flowering at TX1 in the CxD cross. In general, Kingsville (TX1) is a marked departure from the temperate climates of the other common gardens. Heritability for flowering was lowest at TX1 in the fourway cross (Supplementary Figure X), indicating a larger effect of environment on phenotypic variance at this site.</w:t>
+        <w:t xml:space="preserve"> No alleles delayed flowering at the northern five sites, but at TX2, four alleles accelerated flowering and two decelerated it in the AxB cross, while four accelerated it in the CxD cross. At TX1, two accelerated flowering by decreasing GDD requirements in the AxB cross, and two decelerated it, while only one allele accelerated flowering at TX1 in the CxD cross. In general, Kingsville (TX1) is a marked departure from the temperate climates of the other common gardens. Heritability for flowering was lowest at TX1 in the fourway cross (Supplementary Figure X), indicating a larger effect of environment on phenotypic variance at this site.</w:t>
       </w:r>
     </w:p>
     <w:p>
@@ -3235,6 +3399,7 @@
           <w:i/>
           <w:iCs/>
         </w:rPr>
+        <w:lastRenderedPageBreak/>
         <w:t>Genome wide association identifies candidates affecting flowering in fourway QTL intervals</w:t>
       </w:r>
     </w:p>
@@ -3375,7 +3540,6 @@
           <w:b/>
           <w:bCs/>
         </w:rPr>
-        <w:lastRenderedPageBreak/>
         <w:t>Discussion</w:t>
       </w:r>
     </w:p>
@@ -3438,7 +3602,11 @@
         <w:fldChar w:fldCharType="end"/>
       </w:r>
       <w:r>
-        <w:t>. During vegetative growth, switchgrass phenology is closely correlated with growing degree days (GDD), the cumulative mean daily temperature less a base temperature</w:t>
+        <w:t xml:space="preserve">. During vegetative growth, switchgrass phenology is closely correlated with growing degree days (GDD), the cumulative mean daily </w:t>
+      </w:r>
+      <w:r>
+        <w:lastRenderedPageBreak/>
+        <w:t>temperature less a base temperature</w:t>
       </w:r>
       <w:bookmarkStart w:id="0" w:name="_Hlk41465404"/>
       <w:r>
@@ -4505,7 +4673,7 @@
       <w:r>
         <w:t xml:space="preserve">can be accessed on </w:t>
       </w:r>
-      <w:hyperlink r:id="rId13" w:history="1">
+      <w:hyperlink r:id="rId14" w:history="1">
         <w:r>
           <w:rPr>
             <w:rStyle w:val="Hyperlink"/>
@@ -7612,7 +7780,7 @@
                     <pic:cNvPicPr/>
                   </pic:nvPicPr>
                   <pic:blipFill>
-                    <a:blip r:embed="rId14" cstate="print">
+                    <a:blip r:embed="rId15" cstate="print">
                       <a:extLst>
                         <a:ext uri="{28A0092B-C50C-407E-A947-70E740481C1C}">
                           <a14:useLocalDpi xmlns:a14="http://schemas.microsoft.com/office/drawing/2010/main" val="0"/>
@@ -7677,7 +7845,7 @@
                     <pic:cNvPicPr/>
                   </pic:nvPicPr>
                   <pic:blipFill>
-                    <a:blip r:embed="rId15" cstate="print">
+                    <a:blip r:embed="rId16" cstate="print">
                       <a:extLst>
                         <a:ext uri="{28A0092B-C50C-407E-A947-70E740481C1C}">
                           <a14:useLocalDpi xmlns:a14="http://schemas.microsoft.com/office/drawing/2010/main" val="0"/>

</xml_diff>

<commit_message>
Work on combined Manhattan plot for BLUPs for G for subpop specific K
</commit_message>
<xml_diff>
--- a/manuscript/Manuscript_v0.3.docx
+++ b/manuscript/Manuscript_v0.3.docx
@@ -57,7 +57,15 @@
         <w:t xml:space="preserve">Alice MacQueen*, Li Zhang*, Jason Bonette, …who else? </w:t>
       </w:r>
       <w:r>
-        <w:t>People at HA who constructed the new fourway map</w:t>
+        <w:t xml:space="preserve">People at HA who constructed the new </w:t>
+      </w:r>
+      <w:proofErr w:type="spellStart"/>
+      <w:r>
+        <w:t>fourway</w:t>
+      </w:r>
+      <w:proofErr w:type="spellEnd"/>
+      <w:r>
+        <w:t xml:space="preserve"> map</w:t>
       </w:r>
       <w:r>
         <w:t xml:space="preserve">, </w:t>
@@ -96,7 +104,23 @@
           <w:i/>
           <w:iCs/>
         </w:rPr>
-        <w:t>biologists interested in GxE, plant biologists interested in flowering</w:t>
+        <w:t xml:space="preserve">biologists interested in </w:t>
+      </w:r>
+      <w:proofErr w:type="gramStart"/>
+      <w:r>
+        <w:rPr>
+          <w:i/>
+          <w:iCs/>
+        </w:rPr>
+        <w:t>GxE,</w:t>
+      </w:r>
+      <w:proofErr w:type="gramEnd"/>
+      <w:r>
+        <w:rPr>
+          <w:i/>
+          <w:iCs/>
+        </w:rPr>
+        <w:t xml:space="preserve"> plant biologists interested in flowering</w:t>
       </w:r>
     </w:p>
     <w:p>
@@ -274,7 +298,7 @@
         <w:t>reproductive growth</w:t>
       </w:r>
       <w:r>
-        <w:t xml:space="preserve">, shaping </w:t>
+        <w:t xml:space="preserve"> and shape </w:t>
       </w:r>
       <w:r>
         <w:t>both the</w:t>
@@ -289,7 +313,23 @@
         <w:t xml:space="preserve">lifetime production of viable seed. </w:t>
       </w:r>
       <w:r>
-        <w:t xml:space="preserve">Global climate forcing is increasing temperatures and causing more extreme weather events, such as droughts, heatwaves, and severe rain events (Ummenhofer and Meehl, 2017). These events will alter </w:t>
+        <w:t>Global climate forcing is increasing temperatures and causing more extreme weather events, such as droughts, heatwaves, and severe rain events (</w:t>
+      </w:r>
+      <w:proofErr w:type="spellStart"/>
+      <w:r>
+        <w:t>Ummenhofer</w:t>
+      </w:r>
+      <w:proofErr w:type="spellEnd"/>
+      <w:r>
+        <w:t xml:space="preserve"> and </w:t>
+      </w:r>
+      <w:proofErr w:type="spellStart"/>
+      <w:r>
+        <w:t>Meehl</w:t>
+      </w:r>
+      <w:proofErr w:type="spellEnd"/>
+      <w:r>
+        <w:t xml:space="preserve">, 2017). These events will alter </w:t>
       </w:r>
       <w:r>
         <w:t xml:space="preserve">both </w:t>
@@ -398,7 +438,23 @@
         <w:t>Arabidopsis</w:t>
       </w:r>
       <w:r>
-        <w:t xml:space="preserve"> thaliana (Wei et al., 2020; Cho et al., 2017; Shrestha et al., 2014; Brambilla and Fornara, 2013; Tsuji et al., 2013; Andres and Coupland, 2012; Tsuji et al., 2011; Wilczek et </w:t>
+        <w:t xml:space="preserve"> thaliana (Wei et al., 2020; Cho et al., 2017; Shrestha et al., 2014; Brambilla and </w:t>
+      </w:r>
+      <w:proofErr w:type="spellStart"/>
+      <w:r>
+        <w:t>Fornara</w:t>
+      </w:r>
+      <w:proofErr w:type="spellEnd"/>
+      <w:r>
+        <w:t xml:space="preserve">, 2013; Tsuji et al., 2013; Andres and Coupland, 2012; Tsuji et al., 2011; </w:t>
+      </w:r>
+      <w:proofErr w:type="spellStart"/>
+      <w:r>
+        <w:t>Wilczek</w:t>
+      </w:r>
+      <w:proofErr w:type="spellEnd"/>
+      <w:r>
+        <w:t xml:space="preserve"> et </w:t>
       </w:r>
       <w:r>
         <w:lastRenderedPageBreak/>
@@ -449,6 +505,7 @@
       <w:r>
         <w:t xml:space="preserve">) in </w:t>
       </w:r>
+      <w:proofErr w:type="gramStart"/>
       <w:r>
         <w:rPr>
           <w:i/>
@@ -459,6 +516,7 @@
       <w:r>
         <w:t>, and</w:t>
       </w:r>
+      <w:proofErr w:type="gramEnd"/>
       <w:r>
         <w:rPr>
           <w:i/>
@@ -489,7 +547,15 @@
         <w:t xml:space="preserve"> </w:t>
       </w:r>
       <w:r>
-        <w:t>pathways to regulate flowering (Wei et al., 2020; Brambilla and Fornara, 2013).</w:t>
+        <w:t xml:space="preserve">pathways to regulate flowering (Wei et al., 2020; Brambilla and </w:t>
+      </w:r>
+      <w:proofErr w:type="spellStart"/>
+      <w:r>
+        <w:t>Fornara</w:t>
+      </w:r>
+      <w:proofErr w:type="spellEnd"/>
+      <w:r>
+        <w:t>, 2013).</w:t>
       </w:r>
       <w:r>
         <w:t xml:space="preserve"> </w:t>
@@ -511,7 +577,23 @@
           <w:i/>
           <w:iCs/>
         </w:rPr>
-        <w:t xml:space="preserve">There have been good GxE flowering studies in Arabidopsis and in Helianthus – Ben Blackman’s work – as well as in annual row crops. So there aren’t many perennial systems in which GxE has been studied, and there aren’t many wild systems where we have looked at GxE in flowering, and there aren’t many outbred species where we have these studies (except Helianthus). </w:t>
+        <w:t xml:space="preserve">There have been good GxE flowering studies in Arabidopsis and in Helianthus – Ben Blackman’s work – as well as in annual row crops. </w:t>
+      </w:r>
+      <w:proofErr w:type="gramStart"/>
+      <w:r>
+        <w:rPr>
+          <w:i/>
+          <w:iCs/>
+        </w:rPr>
+        <w:t>So</w:t>
+      </w:r>
+      <w:proofErr w:type="gramEnd"/>
+      <w:r>
+        <w:rPr>
+          <w:i/>
+          <w:iCs/>
+        </w:rPr>
+        <w:t xml:space="preserve"> there aren’t many perennial systems in which GxE has been studied, and there aren’t many wild systems where we have looked at GxE in flowering, and there aren’t many outbred species where we have these studies (except Helianthus). </w:t>
       </w:r>
     </w:p>
     <w:p>
@@ -527,7 +609,23 @@
           <w:i/>
           <w:iCs/>
         </w:rPr>
-        <w:t xml:space="preserve">Also, an introduction to GxE and how common gardens can help study GxE. Flowering time is a canonical trait where you’d expect GxE – populations are evolving different responses to their target environments by modulating GxE in different ways. You could get GxE on the genetics side if different individuals have evolved different modulators of environmental signals. You could get GxE on the environment side if different individuals are using different cues to initiate flowering. </w:t>
+        <w:t xml:space="preserve">Also, an introduction to GxE and how common gardens can help study GxE. Flowering time is a canonical trait where </w:t>
+      </w:r>
+      <w:proofErr w:type="gramStart"/>
+      <w:r>
+        <w:rPr>
+          <w:i/>
+          <w:iCs/>
+        </w:rPr>
+        <w:t>you’d</w:t>
+      </w:r>
+      <w:proofErr w:type="gramEnd"/>
+      <w:r>
+        <w:rPr>
+          <w:i/>
+          <w:iCs/>
+        </w:rPr>
+        <w:t xml:space="preserve"> expect GxE – populations are evolving different responses to their target environments by modulating GxE in different ways. You could get GxE on the genetics side if different individuals have evolved different modulators of environmental signals. You could get GxE on the environment side if different individuals are using different cues to initiate flowering. </w:t>
       </w:r>
     </w:p>
     <w:p>
@@ -668,7 +766,15 @@
         <w:t xml:space="preserve"> </w:t>
       </w:r>
       <w:r>
-        <w:t xml:space="preserve">Over the course of one season, switchgrass behaves as a determinate plant. It typically produces a single flush of tillers, which all become reproductive after a period of vegetative (leaf) development, and – critically for a biofuel crop – cease biomass accumulation upon completion of floral development (Van Esbroeck et al 2003). </w:t>
+        <w:t xml:space="preserve">Over the course of one season, switchgrass behaves as a determinate plant. It typically produces a single flush of tillers, which all become reproductive after a period of vegetative (leaf) development, and – critically for a biofuel crop – cease biomass accumulation upon completion of floral development (Van </w:t>
+      </w:r>
+      <w:proofErr w:type="spellStart"/>
+      <w:r>
+        <w:t>Esbroeck</w:t>
+      </w:r>
+      <w:proofErr w:type="spellEnd"/>
+      <w:r>
+        <w:t xml:space="preserve"> et al 2003). </w:t>
       </w:r>
     </w:p>
     <w:p>
@@ -709,7 +815,15 @@
         <w:t xml:space="preserve"> can be a point of exploitation in biomass crop breeding. </w:t>
       </w:r>
       <w:r>
-        <w:t xml:space="preserve">Breeding for plants with earlier greenup </w:t>
+        <w:t xml:space="preserve">Breeding for plants with earlier </w:t>
+      </w:r>
+      <w:proofErr w:type="spellStart"/>
+      <w:r>
+        <w:t>greenup</w:t>
+      </w:r>
+      <w:proofErr w:type="spellEnd"/>
+      <w:r>
+        <w:t xml:space="preserve"> </w:t>
       </w:r>
       <w:r>
         <w:t xml:space="preserve">and later flowering </w:t>
@@ -726,7 +840,15 @@
         <w:ind w:firstLine="720"/>
       </w:pPr>
       <w:r>
-        <w:t xml:space="preserve">Here, we grow and phenotype a diversity panel of 978 distinct switchgrass genotypes, clonal replicates of which were planted at eight common garden sites across 17 degrees of latitude. We use this panel to interrogate environmental mechanisms controlling greenup and flowering. We then use a F2 cross between individuals from the most distinctive </w:t>
+        <w:t xml:space="preserve">Here, we grow and phenotype a diversity panel of 978 distinct switchgrass genotypes, clonal replicates of which were planted at eight common garden sites across 17 degrees of latitude. We use this panel to interrogate environmental mechanisms controlling </w:t>
+      </w:r>
+      <w:proofErr w:type="spellStart"/>
+      <w:r>
+        <w:t>greenup</w:t>
+      </w:r>
+      <w:proofErr w:type="spellEnd"/>
+      <w:r>
+        <w:t xml:space="preserve"> and flowering. We then use a F2 cross between individuals from the most distinctive </w:t>
       </w:r>
       <w:r>
         <w:t>subpopulations for flowering response to dissect the genetics of flowering in these groups. Finally, we combine the results from this cross with genome-</w:t>
@@ -877,13 +999,27 @@
         <w:t xml:space="preserve"> </w:t>
       </w:r>
       <w:r>
-        <w:t>We scored plant green up and flowering at these common gardens every two days, and these two genetic subpopulations had the most distinct phenological responses across our common gardens</w:t>
+        <w:t>We scored plant green up and flowering at these common gardens every two days</w:t>
+      </w:r>
+      <w:r>
+        <w:t>. The Gulf and Midwest</w:t>
+      </w:r>
+      <w:r>
+        <w:t xml:space="preserve"> genetic subpopulations had the most distinct phenological responses across our common </w:t>
+      </w:r>
+      <w:proofErr w:type="gramStart"/>
+      <w:r>
+        <w:t>gardens</w:t>
       </w:r>
       <w:r>
         <w:t>,</w:t>
       </w:r>
       <w:r>
-        <w:t xml:space="preserve"> and </w:t>
+        <w:t xml:space="preserve"> and</w:t>
+      </w:r>
+      <w:proofErr w:type="gramEnd"/>
+      <w:r>
+        <w:t xml:space="preserve"> </w:t>
       </w:r>
       <w:r>
         <w:t xml:space="preserve">had </w:t>
@@ -916,7 +1052,27 @@
         <w:t>greened up and flowered after Midwestern genotypes (Figure 1A). At the Oklahoma common garden, Gulf and Midwestern individuals greened up over the same time period.</w:t>
       </w:r>
       <w:r>
-        <w:t xml:space="preserve"> These patterns were reflected in strong negative phenotypic correlations for greenup in the Gulf and Midwest populations between the four northern and three Texas common gardens and the generally positive phenotypic correlations for flowering time </w:t>
+        <w:t xml:space="preserve"> These patterns </w:t>
+      </w:r>
+      <w:r>
+        <w:t>led to</w:t>
+      </w:r>
+      <w:r>
+        <w:t xml:space="preserve"> strong negative phenotypic correlations for </w:t>
+      </w:r>
+      <w:proofErr w:type="spellStart"/>
+      <w:r>
+        <w:t>greenup</w:t>
+      </w:r>
+      <w:proofErr w:type="spellEnd"/>
+      <w:r>
+        <w:t xml:space="preserve"> between the four northern and three Texas common gardens and </w:t>
+      </w:r>
+      <w:r>
+        <w:t>contributed to</w:t>
+      </w:r>
+      <w:r>
+        <w:t xml:space="preserve"> positive phenotypic correlations for flowering time </w:t>
       </w:r>
       <w:r>
         <w:t xml:space="preserve">which increased at the northern sites </w:t>
@@ -962,7 +1118,23 @@
           <w:i/>
           <w:iCs/>
         </w:rPr>
-        <w:t xml:space="preserve"> of greenup and flowering dates across two genetically distinct switchgrass subpopulations</w:t>
+        <w:t xml:space="preserve"> of </w:t>
+      </w:r>
+      <w:proofErr w:type="spellStart"/>
+      <w:r>
+        <w:rPr>
+          <w:i/>
+          <w:iCs/>
+        </w:rPr>
+        <w:t>greenup</w:t>
+      </w:r>
+      <w:proofErr w:type="spellEnd"/>
+      <w:r>
+        <w:rPr>
+          <w:i/>
+          <w:iCs/>
+        </w:rPr>
+        <w:t xml:space="preserve"> and flowering dates across two genetically distinct switchgrass subpopulations</w:t>
       </w:r>
       <w:r>
         <w:rPr>
@@ -1109,7 +1281,23 @@
           <w:i/>
           <w:iCs/>
         </w:rPr>
-        <w:t xml:space="preserve">Narrow sense heritability of greenup and flowering within single common gardens </w:t>
+        <w:t xml:space="preserve">Narrow sense heritability of </w:t>
+      </w:r>
+      <w:proofErr w:type="spellStart"/>
+      <w:r>
+        <w:rPr>
+          <w:i/>
+          <w:iCs/>
+        </w:rPr>
+        <w:t>greenup</w:t>
+      </w:r>
+      <w:proofErr w:type="spellEnd"/>
+      <w:r>
+        <w:rPr>
+          <w:i/>
+          <w:iCs/>
+        </w:rPr>
+        <w:t xml:space="preserve"> and flowering within single common gardens </w:t>
       </w:r>
       <w:r>
         <w:rPr>
@@ -1215,11 +1403,24 @@
       <w:r>
         <w:t xml:space="preserve">We determined </w:t>
       </w:r>
+      <w:proofErr w:type="gramStart"/>
       <w:r>
         <w:t>n</w:t>
       </w:r>
       <w:r>
-        <w:t>arrow-sense heritabilities (h</w:t>
+        <w:t>arrow-sense</w:t>
+      </w:r>
+      <w:proofErr w:type="gramEnd"/>
+      <w:r>
+        <w:t xml:space="preserve"> </w:t>
+      </w:r>
+      <w:proofErr w:type="spellStart"/>
+      <w:r>
+        <w:t>heritabilities</w:t>
+      </w:r>
+      <w:proofErr w:type="spellEnd"/>
+      <w:r>
+        <w:t xml:space="preserve"> (h</w:t>
       </w:r>
       <w:r>
         <w:rPr>
@@ -1237,10 +1438,18 @@
         <w:t xml:space="preserve"> </w:t>
       </w:r>
       <w:r>
-        <w:t xml:space="preserve">for greenup and flowering dates at single common gardens and across all eight common gardens (Figure 1C). To allow for the possibility that different subpopulations </w:t>
-      </w:r>
-      <w:r>
-        <w:t xml:space="preserve">or </w:t>
+        <w:t xml:space="preserve">for </w:t>
+      </w:r>
+      <w:proofErr w:type="spellStart"/>
+      <w:r>
+        <w:t>greenup</w:t>
+      </w:r>
+      <w:proofErr w:type="spellEnd"/>
+      <w:r>
+        <w:t xml:space="preserve"> and flowering dates at single common gardens and across all eight common gardens (Figure 1C). To allow for the possibility that different subpopulations</w:t>
+      </w:r>
+      <w:r>
+        <w:t xml:space="preserve"> </w:t>
       </w:r>
       <w:r>
         <w:t>had different strengths of connection between these phenotypes and the genotypes (Korte and Farlow 2013), we determined h</w:t>
@@ -1276,7 +1485,15 @@
         <w:t>9</w:t>
       </w:r>
       <w:r>
-        <w:t>% on average for greenup date, and 8</w:t>
+        <w:t xml:space="preserve">% on average for </w:t>
+      </w:r>
+      <w:proofErr w:type="spellStart"/>
+      <w:r>
+        <w:t>greenup</w:t>
+      </w:r>
+      <w:proofErr w:type="spellEnd"/>
+      <w:r>
+        <w:t xml:space="preserve"> date, and 8</w:t>
       </w:r>
       <w:r>
         <w:t>7</w:t>
@@ -1303,7 +1520,15 @@
         <w:t>particularly</w:t>
       </w:r>
       <w:r>
-        <w:t xml:space="preserve"> for greenup at our OK and NE common gardens. Greenup dates at these sites were </w:t>
+        <w:t xml:space="preserve"> for </w:t>
+      </w:r>
+      <w:proofErr w:type="spellStart"/>
+      <w:r>
+        <w:t>greenup</w:t>
+      </w:r>
+      <w:proofErr w:type="spellEnd"/>
+      <w:r>
+        <w:t xml:space="preserve"> at our OK and NE common gardens. Greenup dates at these sites were </w:t>
       </w:r>
       <w:r>
         <w:lastRenderedPageBreak/>
@@ -1313,7 +1538,15 @@
         <w:t xml:space="preserve">or negatively correlated </w:t>
       </w:r>
       <w:r>
-        <w:t>with greenup dates for clonal replicates at other sites (Figure 1B). These negative and small correlations undoubtedly contributed to the low h</w:t>
+        <w:t xml:space="preserve">with </w:t>
+      </w:r>
+      <w:proofErr w:type="spellStart"/>
+      <w:r>
+        <w:t>greenup</w:t>
+      </w:r>
+      <w:proofErr w:type="spellEnd"/>
+      <w:r>
+        <w:t xml:space="preserve"> dates for clonal replicates at other sites (Figure 1B). These negative and small correlations undoubtedly contributed to the low h</w:t>
       </w:r>
       <w:r>
         <w:rPr>
@@ -1322,7 +1555,15 @@
         <w:t>2</w:t>
       </w:r>
       <w:r>
-        <w:t xml:space="preserve"> values for greenup and flowering date across all eight sites: h</w:t>
+        <w:t xml:space="preserve"> values for </w:t>
+      </w:r>
+      <w:proofErr w:type="spellStart"/>
+      <w:r>
+        <w:t>greenup</w:t>
+      </w:r>
+      <w:proofErr w:type="spellEnd"/>
+      <w:r>
+        <w:t xml:space="preserve"> and flowering date across all eight sites: h</w:t>
       </w:r>
       <w:r>
         <w:rPr>
@@ -1340,7 +1581,15 @@
         <w:t>8</w:t>
       </w:r>
       <w:r>
-        <w:t xml:space="preserve">% for greenup and </w:t>
+        <w:t xml:space="preserve">% for </w:t>
+      </w:r>
+      <w:proofErr w:type="spellStart"/>
+      <w:r>
+        <w:t>greenup</w:t>
+      </w:r>
+      <w:proofErr w:type="spellEnd"/>
+      <w:r>
+        <w:t xml:space="preserve"> and </w:t>
       </w:r>
       <w:r>
         <w:t>23.2</w:t>
@@ -1371,8 +1620,13 @@
       <w:r>
         <w:t xml:space="preserve"> </w:t>
       </w:r>
-      <w:r>
-        <w:t xml:space="preserve">greenup and </w:t>
+      <w:proofErr w:type="spellStart"/>
+      <w:r>
+        <w:t>greenup</w:t>
+      </w:r>
+      <w:proofErr w:type="spellEnd"/>
+      <w:r>
+        <w:t xml:space="preserve"> and </w:t>
       </w:r>
       <w:r>
         <w:t xml:space="preserve">flowering as </w:t>
@@ -1408,8 +1662,13 @@
       <w:r>
         <w:t xml:space="preserve">. To evaluate these cues as genetic triggers of flowering, we defined </w:t>
       </w:r>
-      <w:r>
-        <w:t xml:space="preserve">greenup and </w:t>
+      <w:proofErr w:type="spellStart"/>
+      <w:r>
+        <w:t>greenup</w:t>
+      </w:r>
+      <w:proofErr w:type="spellEnd"/>
+      <w:r>
+        <w:t xml:space="preserve"> and </w:t>
       </w:r>
       <w:r>
         <w:t>flowering as functions of nine environmental cues</w:t>
@@ -1448,7 +1707,13 @@
         <w:t>phenology</w:t>
       </w:r>
       <w:r>
-        <w:t xml:space="preserve">-related traits across our eight common garden sites. We reasoned that if a flowering trait had higher heritability than flowering as a function of Julian date, then </w:t>
+        <w:t xml:space="preserve">-related traits across our eight common garden sites. We reasoned that if flowering </w:t>
+      </w:r>
+      <w:r>
+        <w:t>as a function of a weather cue</w:t>
+      </w:r>
+      <w:r>
+        <w:t xml:space="preserve"> had higher heritability than flowering as a function of Julian date, then </w:t>
       </w:r>
       <w:r>
         <w:t>that environmental cue was both a better predictor of flowering and was more likely to have detectable genetic variation segregating within the tested population.</w:t>
@@ -1483,7 +1748,15 @@
         <w:ind w:firstLine="720"/>
       </w:pPr>
       <w:r>
-        <w:t xml:space="preserve">Across all eight common gardens, greenup date had low </w:t>
+        <w:t xml:space="preserve">Across all eight common gardens, </w:t>
+      </w:r>
+      <w:proofErr w:type="spellStart"/>
+      <w:r>
+        <w:t>greenup</w:t>
+      </w:r>
+      <w:proofErr w:type="spellEnd"/>
+      <w:r>
+        <w:t xml:space="preserve"> date had low </w:t>
       </w:r>
       <w:r>
         <w:t xml:space="preserve">G </w:t>
@@ -1498,13 +1771,29 @@
         <w:t xml:space="preserve">, and the G and GxE values were not </w:t>
       </w:r>
       <w:r>
-        <w:t>substantially improved by defining greenup as functions of weather-based environmental cues (Supplementary Figure/Table).</w:t>
+        <w:t xml:space="preserve">substantially improved by defining </w:t>
+      </w:r>
+      <w:proofErr w:type="spellStart"/>
+      <w:r>
+        <w:t>greenup</w:t>
+      </w:r>
+      <w:proofErr w:type="spellEnd"/>
+      <w:r>
+        <w:t xml:space="preserve"> as functions of weather-based cues (Supplementary Figure/Table).</w:t>
       </w:r>
       <w:r>
         <w:t xml:space="preserve"> </w:t>
       </w:r>
       <w:r>
-        <w:t xml:space="preserve">G and GxE estimates for greenup date were </w:t>
+        <w:t xml:space="preserve">G and GxE estimates for </w:t>
+      </w:r>
+      <w:proofErr w:type="spellStart"/>
+      <w:r>
+        <w:t>greenup</w:t>
+      </w:r>
+      <w:proofErr w:type="spellEnd"/>
+      <w:r>
+        <w:t xml:space="preserve"> date were </w:t>
       </w:r>
       <w:r>
         <w:t>significantly</w:t>
@@ -1519,7 +1808,15 @@
         <w:t xml:space="preserve"> G and GxE estimates </w:t>
       </w:r>
       <w:r>
-        <w:t>for greenup were higher for the Gulf subpopulation than for the Midwest, and higher outside of each subpopulation</w:t>
+        <w:t xml:space="preserve">for </w:t>
+      </w:r>
+      <w:proofErr w:type="spellStart"/>
+      <w:r>
+        <w:t>greenup</w:t>
+      </w:r>
+      <w:proofErr w:type="spellEnd"/>
+      <w:r>
+        <w:t xml:space="preserve"> were higher for the Gulf subpopulation than for the Midwest, and higher outside of each subpopulation</w:t>
       </w:r>
       <w:r>
         <w:t>’</w:t>
@@ -1552,10 +1849,26 @@
         <w:t xml:space="preserve">in the </w:t>
       </w:r>
       <w:r>
-        <w:t xml:space="preserve">5 days before greenup explained more variance </w:t>
-      </w:r>
-      <w:r>
-        <w:t xml:space="preserve">than greenup date </w:t>
+        <w:t xml:space="preserve">5 days before </w:t>
+      </w:r>
+      <w:proofErr w:type="spellStart"/>
+      <w:r>
+        <w:t>greenup</w:t>
+      </w:r>
+      <w:proofErr w:type="spellEnd"/>
+      <w:r>
+        <w:t xml:space="preserve"> explained more variance </w:t>
+      </w:r>
+      <w:r>
+        <w:t xml:space="preserve">than </w:t>
+      </w:r>
+      <w:proofErr w:type="spellStart"/>
+      <w:r>
+        <w:t>greenup</w:t>
+      </w:r>
+      <w:proofErr w:type="spellEnd"/>
+      <w:r>
+        <w:t xml:space="preserve"> date </w:t>
       </w:r>
       <w:r>
         <w:t xml:space="preserve">for the Midwest subpopulation </w:t>
@@ -1564,16 +1877,48 @@
         <w:t>in the North</w:t>
       </w:r>
       <w:r>
-        <w:t xml:space="preserve">. For other combinations of subpopulations and site subsets, greenup date outperformed greenup as functions of weather. </w:t>
+        <w:t xml:space="preserve">. For other combinations of subpopulations and site subsets, </w:t>
+      </w:r>
+      <w:proofErr w:type="spellStart"/>
+      <w:r>
+        <w:t>greenup</w:t>
+      </w:r>
+      <w:proofErr w:type="spellEnd"/>
+      <w:r>
+        <w:t xml:space="preserve"> date outperformed </w:t>
+      </w:r>
+      <w:proofErr w:type="spellStart"/>
+      <w:r>
+        <w:t>greenup</w:t>
+      </w:r>
+      <w:proofErr w:type="spellEnd"/>
+      <w:r>
+        <w:t xml:space="preserve"> as functions of weather. </w:t>
       </w:r>
       <w:r>
         <w:t xml:space="preserve">This result likely indicates that the weather functions we chose are </w:t>
       </w:r>
       <w:r>
-        <w:t xml:space="preserve">not cuing greenup. </w:t>
-      </w:r>
-      <w:r>
-        <w:t>Additional signals such as soil temperatures or chilling days may influence greenup for each subpopulation within its native range; however, we did not have good proxies for these values for this experiment.</w:t>
+        <w:t xml:space="preserve">not cuing </w:t>
+      </w:r>
+      <w:proofErr w:type="spellStart"/>
+      <w:r>
+        <w:t>greenup</w:t>
+      </w:r>
+      <w:proofErr w:type="spellEnd"/>
+      <w:r>
+        <w:t xml:space="preserve">. </w:t>
+      </w:r>
+      <w:r>
+        <w:t xml:space="preserve">Additional signals such as soil temperatures or chilling days may influence </w:t>
+      </w:r>
+      <w:proofErr w:type="spellStart"/>
+      <w:r>
+        <w:t>greenup</w:t>
+      </w:r>
+      <w:proofErr w:type="spellEnd"/>
+      <w:r>
+        <w:t xml:space="preserve"> for each subpopulation within its native range; however, we did not have good proxies for these values for this experiment.</w:t>
       </w:r>
     </w:p>
     <w:p>
@@ -1584,13 +1929,21 @@
         <w:t>In contrast</w:t>
       </w:r>
       <w:r>
-        <w:t xml:space="preserve"> to greenup date, flowering date had moderate </w:t>
+        <w:t xml:space="preserve"> to </w:t>
+      </w:r>
+      <w:proofErr w:type="spellStart"/>
+      <w:r>
+        <w:t>greenup</w:t>
+      </w:r>
+      <w:proofErr w:type="spellEnd"/>
+      <w:r>
+        <w:t xml:space="preserve"> date, flowering date had moderate </w:t>
       </w:r>
       <w:r>
         <w:t>G and GxE</w:t>
       </w:r>
       <w:r>
-        <w:t>, and these values were significantly increased by defining flowering as functions of weather based environmental cues (Figure 1D). In the Gulf subpopulation, daylength was the only cue that explained more G and GxE than flowering date</w:t>
+        <w:t>, and these values were significantly increased by defining flowering as functions of weather based environmental cues (Figure 1D). In the Gulf subpopulation, daylength explained more G and GxE than flowering date</w:t>
       </w:r>
       <w:r>
         <w:t xml:space="preserve"> (G = 36.8</w:t>
@@ -1608,13 +1961,21 @@
         <w:t xml:space="preserve">. In the Midwest subpopulation, </w:t>
       </w:r>
       <w:r>
-        <w:t>cumulative GDD was the only cue that explained more G</w:t>
+        <w:t>cumulative GDD explained more G</w:t>
       </w:r>
       <w:r>
         <w:t xml:space="preserve"> (5.8% +/- 2.8% vs 23.8% +/- 6.1%)</w:t>
       </w:r>
       <w:r>
-        <w:t>, while three additional cues, daylength, rainfall between greenup and flowering, and rainfall in the five days before flowering, explained more G and GxE</w:t>
+        <w:t xml:space="preserve">, while three additional cues, daylength, rainfall between </w:t>
+      </w:r>
+      <w:proofErr w:type="spellStart"/>
+      <w:r>
+        <w:t>greenup</w:t>
+      </w:r>
+      <w:proofErr w:type="spellEnd"/>
+      <w:r>
+        <w:t xml:space="preserve"> and flowering, and rainfall in the five days before flowering, explained more G and GxE</w:t>
       </w:r>
       <w:r>
         <w:t xml:space="preserve"> (Figure 1D)</w:t>
@@ -1727,7 +2088,23 @@
           <w:i/>
           <w:iCs/>
         </w:rPr>
-        <w:t xml:space="preserve"> greenup and flowering as functions of environmental cues</w:t>
+        <w:t xml:space="preserve"> </w:t>
+      </w:r>
+      <w:proofErr w:type="spellStart"/>
+      <w:r>
+        <w:rPr>
+          <w:i/>
+          <w:iCs/>
+        </w:rPr>
+        <w:t>greenup</w:t>
+      </w:r>
+      <w:proofErr w:type="spellEnd"/>
+      <w:r>
+        <w:rPr>
+          <w:i/>
+          <w:iCs/>
+        </w:rPr>
+        <w:t xml:space="preserve"> and flowering as functions of environmental cues</w:t>
       </w:r>
     </w:p>
     <w:p>
@@ -1749,8 +2126,13 @@
       <w:r>
         <w:t xml:space="preserve">genetic subpopulations for two distinct flowering time cues, and little heritable genetic variation for </w:t>
       </w:r>
-      <w:r>
-        <w:t xml:space="preserve">greenup date. </w:t>
+      <w:proofErr w:type="spellStart"/>
+      <w:r>
+        <w:t>greenup</w:t>
+      </w:r>
+      <w:proofErr w:type="spellEnd"/>
+      <w:r>
+        <w:t xml:space="preserve"> date. </w:t>
       </w:r>
       <w:r>
         <w:t xml:space="preserve">We </w:t>
@@ -1768,43 +2150,27 @@
         <w:t xml:space="preserve"> date</w:t>
       </w:r>
       <w:r>
-        <w:t xml:space="preserve"> as functions of daylength at flowering and GDD between greenup and flowering. To do this, we calculated BLUPs </w:t>
-      </w:r>
-      <w:r>
-        <w:t>for each individual</w:t>
-      </w:r>
-      <w:r>
-        <w:t xml:space="preserve"> </w:t>
-      </w:r>
-      <w:r>
-        <w:t>using</w:t>
-      </w:r>
-      <w:r>
-        <w:t xml:space="preserve"> mixed model</w:t>
-      </w:r>
-      <w:r>
-        <w:t>s</w:t>
-      </w:r>
-      <w:r>
-        <w:t xml:space="preserve"> with</w:t>
-      </w:r>
-      <w:r>
-        <w:t xml:space="preserve"> </w:t>
-      </w:r>
-      <w:r>
-        <w:t>common garden</w:t>
-      </w:r>
-      <w:r>
-        <w:t xml:space="preserve">, </w:t>
-      </w:r>
-      <w:r>
-        <w:t>kinship matrix</w:t>
-      </w:r>
-      <w:r>
-        <w:t>, and their interaction</w:t>
-      </w:r>
-      <w:r>
-        <w:t xml:space="preserve"> as random effects. We then conducted genome-wide association on the</w:t>
+        <w:t xml:space="preserve"> as functions </w:t>
+      </w:r>
+      <w:r>
+        <w:t xml:space="preserve">of two flowering time cues, </w:t>
+      </w:r>
+      <w:r>
+        <w:t xml:space="preserve">daylength at flowering and GDD between </w:t>
+      </w:r>
+      <w:proofErr w:type="spellStart"/>
+      <w:r>
+        <w:t>greenup</w:t>
+      </w:r>
+      <w:proofErr w:type="spellEnd"/>
+      <w:r>
+        <w:t xml:space="preserve"> and flowering</w:t>
+      </w:r>
+      <w:r>
+        <w:t xml:space="preserve">, using </w:t>
+      </w:r>
+      <w:r>
+        <w:t>genome-wide association on the</w:t>
       </w:r>
       <w:r>
         <w:t xml:space="preserve"> genetic </w:t>
@@ -1962,18 +2328,9 @@
     </w:p>
     <w:p>
       <w:r>
-        <w:t>A</w:t>
-      </w:r>
-      <w:r>
-        <w:t>cross all eight sites, heritable variation for weather-derived functions of flowering was visible for both GDD and daylength across both subpopulations, and variation for daylength was visible within each subpopulation.</w:t>
-      </w:r>
-    </w:p>
-    <w:p>
-      <w:r>
         <w:rPr>
           <w:noProof/>
         </w:rPr>
-        <w:lastRenderedPageBreak/>
         <w:drawing>
           <wp:inline distT="0" distB="0" distL="0" distR="0" wp14:anchorId="622A61C7" wp14:editId="740CE3CA">
             <wp:extent cx="5943600" cy="2377440"/>
@@ -2037,7 +2394,23 @@
           <w:i/>
           <w:iCs/>
         </w:rPr>
-        <w:t>raphs about G effects for greenup at Texas and North sites</w:t>
+        <w:t xml:space="preserve">raphs about G effects for </w:t>
+      </w:r>
+      <w:proofErr w:type="spellStart"/>
+      <w:r>
+        <w:rPr>
+          <w:i/>
+          <w:iCs/>
+        </w:rPr>
+        <w:t>greenup</w:t>
+      </w:r>
+      <w:proofErr w:type="spellEnd"/>
+      <w:r>
+        <w:rPr>
+          <w:i/>
+          <w:iCs/>
+        </w:rPr>
+        <w:t xml:space="preserve"> at Texas and North sites</w:t>
       </w:r>
       <w:r>
         <w:rPr>
@@ -2059,6 +2432,7 @@
           <w:i/>
           <w:iCs/>
         </w:rPr>
+        <w:lastRenderedPageBreak/>
         <w:t>Parag</w:t>
       </w:r>
       <w:r>
@@ -2115,10 +2489,26 @@
         <w:t>,</w:t>
       </w:r>
       <w:r>
-        <w:t xml:space="preserve"> GDD between greenup and flowering</w:t>
-      </w:r>
-      <w:r>
-        <w:t>, rainfall on the day of flowering, and rainfall between greenup and flowering</w:t>
+        <w:t xml:space="preserve"> GDD between </w:t>
+      </w:r>
+      <w:proofErr w:type="spellStart"/>
+      <w:r>
+        <w:t>greenup</w:t>
+      </w:r>
+      <w:proofErr w:type="spellEnd"/>
+      <w:r>
+        <w:t xml:space="preserve"> and flowering</w:t>
+      </w:r>
+      <w:r>
+        <w:t xml:space="preserve">, rainfall on the day of flowering, and rainfall between </w:t>
+      </w:r>
+      <w:proofErr w:type="spellStart"/>
+      <w:r>
+        <w:t>greenup</w:t>
+      </w:r>
+      <w:proofErr w:type="spellEnd"/>
+      <w:r>
+        <w:t xml:space="preserve"> and flowering</w:t>
       </w:r>
       <w:r>
         <w:t>. To do this, we conducted univariate GWAS for flowering at each common garden</w:t>
@@ -2148,90 +2538,149 @@
           <w:i/>
           <w:iCs/>
         </w:rPr>
-        <w:t>Paragraph about GxE effects for flowering in the Gulf subpop</w:t>
-      </w:r>
-    </w:p>
-    <w:p>
-      <w:pPr>
-        <w:rPr>
-          <w:i/>
-          <w:iCs/>
-        </w:rPr>
-      </w:pPr>
-      <w:r>
-        <w:rPr>
-          <w:i/>
-          <w:iCs/>
-        </w:rPr>
-        <w:t>Paragraph about GxE effects for flowering in the Midwest subpop</w:t>
-      </w:r>
-    </w:p>
-    <w:p>
-      <w:pPr>
-        <w:rPr>
-          <w:i/>
-          <w:iCs/>
-        </w:rPr>
-      </w:pPr>
-      <w:r>
-        <w:rPr>
-          <w:i/>
-          <w:iCs/>
-        </w:rPr>
-        <w:t>Paragraph about GxE effects for flowering in both subpops?</w:t>
-      </w:r>
-    </w:p>
-    <w:p>
-      <w:pPr>
-        <w:rPr>
-          <w:i/>
-          <w:iCs/>
-        </w:rPr>
-      </w:pPr>
-      <w:r>
-        <w:rPr>
-          <w:i/>
-          <w:iCs/>
-        </w:rPr>
-        <w:t>Overlap between these GxE effects? There isn’t much, I assume?</w:t>
-      </w:r>
-    </w:p>
-    <w:p>
-      <w:pPr>
-        <w:rPr>
-          <w:i/>
-          <w:iCs/>
-        </w:rPr>
-      </w:pPr>
-    </w:p>
-    <w:p>
-      <w:pPr>
-        <w:rPr>
-          <w:i/>
-          <w:iCs/>
-        </w:rPr>
-      </w:pPr>
-    </w:p>
-    <w:p>
-      <w:pPr>
-        <w:rPr>
-          <w:i/>
-          <w:iCs/>
-        </w:rPr>
-      </w:pPr>
-      <w:r>
-        <w:rPr>
-          <w:i/>
-          <w:iCs/>
-        </w:rPr>
-        <w:t>Confirmation of genetic and genotype-by environment effects using a f</w:t>
-      </w:r>
-      <w:r>
-        <w:rPr>
-          <w:i/>
-          <w:iCs/>
-        </w:rPr>
-        <w:t xml:space="preserve">ourway cross </w:t>
+        <w:t xml:space="preserve">Paragraph about GxE effects for flowering in the Gulf </w:t>
+      </w:r>
+      <w:proofErr w:type="spellStart"/>
+      <w:r>
+        <w:rPr>
+          <w:i/>
+          <w:iCs/>
+        </w:rPr>
+        <w:t>subpop</w:t>
+      </w:r>
+      <w:proofErr w:type="spellEnd"/>
+    </w:p>
+    <w:p>
+      <w:pPr>
+        <w:rPr>
+          <w:i/>
+          <w:iCs/>
+        </w:rPr>
+      </w:pPr>
+      <w:r>
+        <w:rPr>
+          <w:i/>
+          <w:iCs/>
+        </w:rPr>
+        <w:t xml:space="preserve">Paragraph about GxE effects for flowering in the Midwest </w:t>
+      </w:r>
+      <w:proofErr w:type="spellStart"/>
+      <w:r>
+        <w:rPr>
+          <w:i/>
+          <w:iCs/>
+        </w:rPr>
+        <w:t>subpop</w:t>
+      </w:r>
+      <w:proofErr w:type="spellEnd"/>
+    </w:p>
+    <w:p>
+      <w:pPr>
+        <w:rPr>
+          <w:i/>
+          <w:iCs/>
+        </w:rPr>
+      </w:pPr>
+      <w:r>
+        <w:rPr>
+          <w:i/>
+          <w:iCs/>
+        </w:rPr>
+        <w:t xml:space="preserve">Paragraph about GxE effects for flowering in both </w:t>
+      </w:r>
+      <w:proofErr w:type="spellStart"/>
+      <w:r>
+        <w:rPr>
+          <w:i/>
+          <w:iCs/>
+        </w:rPr>
+        <w:t>subpops</w:t>
+      </w:r>
+      <w:proofErr w:type="spellEnd"/>
+      <w:r>
+        <w:rPr>
+          <w:i/>
+          <w:iCs/>
+        </w:rPr>
+        <w:t>?</w:t>
+      </w:r>
+    </w:p>
+    <w:p>
+      <w:pPr>
+        <w:rPr>
+          <w:i/>
+          <w:iCs/>
+        </w:rPr>
+      </w:pPr>
+      <w:r>
+        <w:rPr>
+          <w:i/>
+          <w:iCs/>
+        </w:rPr>
+        <w:t xml:space="preserve">Overlap between these GxE effects? There isn’t much, I </w:t>
+      </w:r>
+      <w:proofErr w:type="gramStart"/>
+      <w:r>
+        <w:rPr>
+          <w:i/>
+          <w:iCs/>
+        </w:rPr>
+        <w:t>assume?</w:t>
+      </w:r>
+      <w:proofErr w:type="gramEnd"/>
+    </w:p>
+    <w:p>
+      <w:pPr>
+        <w:rPr>
+          <w:i/>
+          <w:iCs/>
+        </w:rPr>
+      </w:pPr>
+    </w:p>
+    <w:p>
+      <w:pPr>
+        <w:rPr>
+          <w:i/>
+          <w:iCs/>
+        </w:rPr>
+      </w:pPr>
+    </w:p>
+    <w:p>
+      <w:pPr>
+        <w:rPr>
+          <w:i/>
+          <w:iCs/>
+        </w:rPr>
+      </w:pPr>
+      <w:r>
+        <w:rPr>
+          <w:i/>
+          <w:iCs/>
+        </w:rPr>
+        <w:t xml:space="preserve">Confirmation of genetic and genotype-by environment effects using a </w:t>
+      </w:r>
+      <w:proofErr w:type="spellStart"/>
+      <w:r>
+        <w:rPr>
+          <w:i/>
+          <w:iCs/>
+        </w:rPr>
+        <w:t>f</w:t>
+      </w:r>
+      <w:r>
+        <w:rPr>
+          <w:i/>
+          <w:iCs/>
+        </w:rPr>
+        <w:t>ourway</w:t>
+      </w:r>
+      <w:proofErr w:type="spellEnd"/>
+      <w:r>
+        <w:rPr>
+          <w:i/>
+          <w:iCs/>
+        </w:rPr>
+        <w:t xml:space="preserve"> cross </w:t>
       </w:r>
     </w:p>
     <w:p>
@@ -2284,223 +2733,228 @@
         <w:t>analyzed flowering date in</w:t>
       </w:r>
       <w:r>
-        <w:t xml:space="preserve"> an F2 cross between four individuals, </w:t>
-      </w:r>
-      <w:r>
+        <w:t xml:space="preserve"> an F2 cross between four individuals, two Midwest and two Gulf individuals. The parents of this cross were </w:t>
+      </w:r>
+      <w:r>
+        <w:t>DAC, an early flowering Midwest individual, VS16, a late flowering Midwest individual, AP13, an early flowering Gulf individual, and WBC, a late flowering Gulf individual</w:t>
+      </w:r>
+      <w:r>
+        <w:t xml:space="preserve"> (Supplementary Figure X.)</w:t>
+      </w:r>
+      <w:r>
+        <w:t xml:space="preserve">. </w:t>
+      </w:r>
+      <w:r>
+        <w:t xml:space="preserve">We </w:t>
+      </w:r>
+      <w:r>
+        <w:t xml:space="preserve">made F1 crosses of the two early flowering individuals, AP13xDAC, and the two late flowering individuals, WBCxVS16. </w:t>
+      </w:r>
+      <w:r>
+        <w:t xml:space="preserve">We </w:t>
+      </w:r>
+      <w:r>
+        <w:t>then</w:t>
+      </w:r>
+      <w:r>
+        <w:t xml:space="preserve"> clonally propagated and</w:t>
+      </w:r>
+      <w:r>
+        <w:t xml:space="preserve"> </w:t>
+      </w:r>
+      <w:r>
+        <w:t xml:space="preserve">planted </w:t>
+      </w:r>
+      <w:r>
+        <w:t xml:space="preserve">the four </w:t>
+      </w:r>
+      <w:r>
+        <w:t>parents</w:t>
+      </w:r>
+      <w:r>
+        <w:t>, the two</w:t>
+      </w:r>
+      <w:r>
+        <w:t xml:space="preserve"> F1 individuals (AP13xDAC, and VS16xWBC)</w:t>
+      </w:r>
+      <w:r>
+        <w:t xml:space="preserve">, and </w:t>
+      </w:r>
+      <w:r>
+        <w:t>801</w:t>
+      </w:r>
+      <w:r>
+        <w:t xml:space="preserve"> F2 individuals</w:t>
+      </w:r>
+      <w:r>
+        <w:t xml:space="preserve"> at eight field sites</w:t>
+      </w:r>
+      <w:r>
+        <w:t>,</w:t>
+      </w:r>
+      <w:r>
+        <w:t xml:space="preserve"> then</w:t>
+      </w:r>
+      <w:r>
+        <w:t xml:space="preserve"> recorded </w:t>
+      </w:r>
+      <w:proofErr w:type="spellStart"/>
+      <w:r>
+        <w:t>greenup</w:t>
+      </w:r>
+      <w:proofErr w:type="spellEnd"/>
+      <w:r>
+        <w:t xml:space="preserve"> and flowering dat</w:t>
+      </w:r>
+      <w:r>
+        <w:t>e</w:t>
+      </w:r>
+      <w:r>
+        <w:t xml:space="preserve"> every three days</w:t>
+      </w:r>
+      <w:r>
+        <w:t xml:space="preserve"> for the 2016-2019 seasons</w:t>
+      </w:r>
+      <w:r>
+        <w:t>.</w:t>
+      </w:r>
+    </w:p>
+    <w:p>
+      <w:pPr>
+        <w:ind w:firstLine="720"/>
+      </w:pPr>
+      <w:r>
+        <w:t>We first compared the 2019 flowering dates of F1 individuals to</w:t>
+      </w:r>
+      <w:r>
+        <w:t xml:space="preserve"> the parents and </w:t>
+      </w:r>
+      <w:r>
+        <w:t>the diversity panel to determine dominance of the two flowering date environmental cues. Though</w:t>
+      </w:r>
+      <w:r>
+        <w:t xml:space="preserve"> </w:t>
+      </w:r>
+      <w:r>
+        <w:t>there was a</w:t>
+      </w:r>
+      <w:r>
+        <w:t>n average difference</w:t>
+      </w:r>
+      <w:r>
+        <w:t xml:space="preserve"> in flowering </w:t>
+      </w:r>
+      <w:r>
+        <w:t xml:space="preserve">date </w:t>
+      </w:r>
+      <w:r>
+        <w:t xml:space="preserve">of </w:t>
+      </w:r>
+      <w:r>
+        <w:t>17</w:t>
+      </w:r>
+      <w:r>
+        <w:t xml:space="preserve"> days </w:t>
+      </w:r>
+      <w:r>
+        <w:t xml:space="preserve">between the two F1 crosses, </w:t>
+      </w:r>
+      <w:r>
+        <w:t xml:space="preserve">all </w:t>
+      </w:r>
+      <w:r>
+        <w:t xml:space="preserve">F1 individuals flowered at similar </w:t>
+      </w:r>
+      <w:r>
+        <w:t>dates as</w:t>
+      </w:r>
+      <w:r>
+        <w:t xml:space="preserve"> the</w:t>
+      </w:r>
+      <w:r>
+        <w:t xml:space="preserve"> </w:t>
+      </w:r>
+      <w:r>
+        <w:t>Midwest parents</w:t>
+      </w:r>
+      <w:r>
+        <w:t xml:space="preserve"> </w:t>
+      </w:r>
+      <w:r>
+        <w:t xml:space="preserve">each year, </w:t>
+      </w:r>
+      <w:r>
+        <w:t xml:space="preserve">and </w:t>
+      </w:r>
+      <w:r>
+        <w:t xml:space="preserve">as </w:t>
+      </w:r>
+      <w:r>
+        <w:t>Midwest subpopulation individuals in genera</w:t>
+      </w:r>
+      <w:r>
+        <w:t xml:space="preserve">l </w:t>
+      </w:r>
+      <w:r>
+        <w:t>(Figure 2</w:t>
+      </w:r>
+      <w:r>
+        <w:t>; early and late F1s flowered 8.1 +/- 8.1 and 7.9 +/- 13.3 days behind their F0 parents</w:t>
+      </w:r>
+      <w:r>
+        <w:t>.</w:t>
+      </w:r>
+      <w:r>
+        <w:t xml:space="preserve"> These data indicated</w:t>
+      </w:r>
+      <w:r>
+        <w:t xml:space="preserve"> that </w:t>
+      </w:r>
+      <w:r>
+        <w:t xml:space="preserve">the </w:t>
+      </w:r>
+      <w:r>
+        <w:t xml:space="preserve">lower </w:t>
+      </w:r>
+      <w:r>
+        <w:t>GDD environmental cue for flowering in the Midwest</w:t>
+      </w:r>
+      <w:r>
+        <w:t xml:space="preserve"> </w:t>
+      </w:r>
+      <w:r>
+        <w:t xml:space="preserve">subpopulation </w:t>
+      </w:r>
+      <w:r>
+        <w:t xml:space="preserve">was </w:t>
+      </w:r>
+      <w:r>
+        <w:t xml:space="preserve">dominant to the photoperiod </w:t>
+      </w:r>
+      <w:r>
+        <w:t>response</w:t>
+      </w:r>
+      <w:r>
+        <w:t xml:space="preserve"> and the higher GDD </w:t>
+      </w:r>
+      <w:r>
+        <w:t>environmental cue for flowering in the</w:t>
+      </w:r>
+      <w:r>
+        <w:t xml:space="preserve"> Gulf subpopulation</w:t>
+      </w:r>
+      <w:r>
+        <w:t xml:space="preserve">. </w:t>
+      </w:r>
+    </w:p>
+    <w:p>
+      <w:r>
+        <w:rPr>
+          <w:i/>
+          <w:iCs/>
+          <w:noProof/>
+        </w:rPr>
         <w:lastRenderedPageBreak/>
-        <w:t xml:space="preserve">two Midwest and two Gulf individuals. The parents of this cross were </w:t>
-      </w:r>
-      <w:r>
-        <w:t>DAC, an early flowering Midwest individual, VS16, a late flowering Midwest individual, AP13, an early flowering Gulf individual, and WBC, a late flowering Gulf individual</w:t>
-      </w:r>
-      <w:r>
-        <w:t xml:space="preserve"> (Supplementary Figure X.)</w:t>
-      </w:r>
-      <w:r>
-        <w:t xml:space="preserve">. </w:t>
-      </w:r>
-      <w:r>
-        <w:t xml:space="preserve">We </w:t>
-      </w:r>
-      <w:r>
-        <w:t xml:space="preserve">made F1 crosses of the two early flowering individuals, AP13xDAC, and the two late flowering individuals, WBCxVS16. </w:t>
-      </w:r>
-      <w:r>
-        <w:t xml:space="preserve">We </w:t>
-      </w:r>
-      <w:r>
-        <w:t>then</w:t>
-      </w:r>
-      <w:r>
-        <w:t xml:space="preserve"> clonally propagated and</w:t>
-      </w:r>
-      <w:r>
-        <w:t xml:space="preserve"> </w:t>
-      </w:r>
-      <w:r>
-        <w:t xml:space="preserve">planted </w:t>
-      </w:r>
-      <w:r>
-        <w:t xml:space="preserve">the four </w:t>
-      </w:r>
-      <w:r>
-        <w:t>parents</w:t>
-      </w:r>
-      <w:r>
-        <w:t>, the two</w:t>
-      </w:r>
-      <w:r>
-        <w:t xml:space="preserve"> F1 individuals (AP13xDAC, and VS16xWBC)</w:t>
-      </w:r>
-      <w:r>
-        <w:t xml:space="preserve">, and </w:t>
-      </w:r>
-      <w:r>
-        <w:t>801</w:t>
-      </w:r>
-      <w:r>
-        <w:t xml:space="preserve"> F2 individuals</w:t>
-      </w:r>
-      <w:r>
-        <w:t xml:space="preserve"> at eight field sites</w:t>
-      </w:r>
-      <w:r>
-        <w:t>,</w:t>
-      </w:r>
-      <w:r>
-        <w:t xml:space="preserve"> then</w:t>
-      </w:r>
-      <w:r>
-        <w:t xml:space="preserve"> recorded greenup and flowering dat</w:t>
-      </w:r>
-      <w:r>
-        <w:t>e</w:t>
-      </w:r>
-      <w:r>
-        <w:t xml:space="preserve"> every three days</w:t>
-      </w:r>
-      <w:r>
-        <w:t xml:space="preserve"> for the 2016-2019 seasons</w:t>
-      </w:r>
-      <w:r>
-        <w:t>.</w:t>
-      </w:r>
-    </w:p>
-    <w:p>
-      <w:pPr>
-        <w:ind w:firstLine="720"/>
-      </w:pPr>
-      <w:r>
-        <w:t>We first compared the 2019 flowering dates of F1 individuals to</w:t>
-      </w:r>
-      <w:r>
-        <w:t xml:space="preserve"> the parents and </w:t>
-      </w:r>
-      <w:r>
-        <w:t>the diversity panel to determine dominance of the two flowering date environmental cues. Though</w:t>
-      </w:r>
-      <w:r>
-        <w:t xml:space="preserve"> </w:t>
-      </w:r>
-      <w:r>
-        <w:t>there was a</w:t>
-      </w:r>
-      <w:r>
-        <w:t>n average difference</w:t>
-      </w:r>
-      <w:r>
-        <w:t xml:space="preserve"> in flowering </w:t>
-      </w:r>
-      <w:r>
-        <w:t xml:space="preserve">date </w:t>
-      </w:r>
-      <w:r>
-        <w:t xml:space="preserve">of </w:t>
-      </w:r>
-      <w:r>
-        <w:t>17</w:t>
-      </w:r>
-      <w:r>
-        <w:t xml:space="preserve"> days </w:t>
-      </w:r>
-      <w:r>
-        <w:t xml:space="preserve">between the two F1 crosses, </w:t>
-      </w:r>
-      <w:r>
-        <w:t xml:space="preserve">all </w:t>
-      </w:r>
-      <w:r>
-        <w:t xml:space="preserve">F1 individuals flowered at similar </w:t>
-      </w:r>
-      <w:r>
-        <w:t>dates as</w:t>
-      </w:r>
-      <w:r>
-        <w:t xml:space="preserve"> the</w:t>
-      </w:r>
-      <w:r>
-        <w:t xml:space="preserve"> </w:t>
-      </w:r>
-      <w:r>
-        <w:t>Midwest parents</w:t>
-      </w:r>
-      <w:r>
-        <w:t xml:space="preserve"> </w:t>
-      </w:r>
-      <w:r>
-        <w:t xml:space="preserve">each year, </w:t>
-      </w:r>
-      <w:r>
-        <w:t xml:space="preserve">and </w:t>
-      </w:r>
-      <w:r>
-        <w:t xml:space="preserve">as </w:t>
-      </w:r>
-      <w:r>
-        <w:t>Midwest subpopulation individuals in genera</w:t>
-      </w:r>
-      <w:r>
-        <w:t xml:space="preserve">l </w:t>
-      </w:r>
-      <w:r>
-        <w:t>(Figure 2</w:t>
-      </w:r>
-      <w:r>
-        <w:t>; early and late F1s flowered 8.1 +/- 8.1 and 7.9 +/- 13.3 days behind their F0 parents</w:t>
-      </w:r>
-      <w:r>
-        <w:t>.</w:t>
-      </w:r>
-      <w:r>
-        <w:t xml:space="preserve"> These data indicated</w:t>
-      </w:r>
-      <w:r>
-        <w:t xml:space="preserve"> that </w:t>
-      </w:r>
-      <w:r>
-        <w:t xml:space="preserve">the </w:t>
-      </w:r>
-      <w:r>
-        <w:t xml:space="preserve">lower </w:t>
-      </w:r>
-      <w:r>
-        <w:t>GDD environmental cue for flowering in the Midwest</w:t>
-      </w:r>
-      <w:r>
-        <w:t xml:space="preserve"> </w:t>
-      </w:r>
-      <w:r>
-        <w:t xml:space="preserve">subpopulation </w:t>
-      </w:r>
-      <w:r>
-        <w:t xml:space="preserve">was </w:t>
-      </w:r>
-      <w:r>
-        <w:t xml:space="preserve">dominant to the photoperiod </w:t>
-      </w:r>
-      <w:r>
-        <w:t>response</w:t>
-      </w:r>
-      <w:r>
-        <w:t xml:space="preserve"> and the higher GDD </w:t>
-      </w:r>
-      <w:r>
-        <w:t>environmental cue for flowering in the</w:t>
-      </w:r>
-      <w:r>
-        <w:t xml:space="preserve"> Gulf subpopulation</w:t>
-      </w:r>
-      <w:r>
-        <w:t xml:space="preserve">. </w:t>
-      </w:r>
-    </w:p>
-    <w:p>
-      <w:r>
-        <w:rPr>
-          <w:i/>
-          <w:iCs/>
-          <w:noProof/>
-        </w:rPr>
         <w:drawing>
           <wp:anchor distT="0" distB="0" distL="114300" distR="114300" simplePos="0" relativeHeight="251677696" behindDoc="0" locked="0" layoutInCell="1" allowOverlap="1" wp14:anchorId="2CFBE3B9" wp14:editId="0200A24A">
             <wp:simplePos x="0" y="0"/>
@@ -2663,116 +3117,113 @@
         <w:t>5.7</w:t>
       </w:r>
       <w:r>
-        <w:t xml:space="preserve">% of F2 flowering </w:t>
-      </w:r>
-      <w:r>
+        <w:t xml:space="preserve">% of F2 flowering dates occurred </w:t>
+      </w:r>
+      <w:r>
+        <w:t>on or after</w:t>
+      </w:r>
+      <w:r>
+        <w:t xml:space="preserve"> the minimum flowering date </w:t>
+      </w:r>
+      <w:r>
+        <w:t>of a</w:t>
+      </w:r>
+      <w:r>
+        <w:t xml:space="preserve"> Gulf parent</w:t>
+      </w:r>
+      <w:r>
+        <w:t xml:space="preserve"> in that common garden and year</w:t>
+      </w:r>
+      <w:r>
+        <w:t>.</w:t>
+      </w:r>
+      <w:r>
+        <w:t xml:space="preserve"> Long tails for the F2 flowering date distributions were </w:t>
+      </w:r>
+      <w:r>
+        <w:t>mainly</w:t>
+      </w:r>
+      <w:r>
+        <w:t xml:space="preserve"> observed at TX2 and TX3, where there was the potential to isolate QTL that affected the ability of the plant to flower in response to a photoperiod cue</w:t>
+      </w:r>
+      <w:r>
+        <w:t xml:space="preserve"> (Figure 3, or as supplement?)</w:t>
+      </w:r>
+      <w:r>
+        <w:t>. F2 individuals at TX2 and TX3 had flowering dates similar to late flowering Midwest individuals to early- to mid-range flowering Gulf individuals</w:t>
+      </w:r>
+      <w:r>
+        <w:t xml:space="preserve"> </w:t>
+      </w:r>
+      <w:r>
+        <w:t xml:space="preserve">in the diversity panel </w:t>
+      </w:r>
+      <w:r>
+        <w:t>(Supplementary Figure)</w:t>
+      </w:r>
+      <w:r>
+        <w:t>. In contrast, at</w:t>
+      </w:r>
+      <w:r>
+        <w:t xml:space="preserve"> the northern </w:t>
+      </w:r>
+      <w:r>
+        <w:t xml:space="preserve">five </w:t>
+      </w:r>
+      <w:r>
+        <w:t>sites</w:t>
+      </w:r>
+      <w:r>
+        <w:t xml:space="preserve"> and at Kingsville</w:t>
+      </w:r>
+      <w:r>
+        <w:t xml:space="preserve">, </w:t>
+      </w:r>
+      <w:r>
+        <w:t xml:space="preserve">F2 individuals </w:t>
+      </w:r>
+      <w:r>
+        <w:t>had similar flowering dates as</w:t>
+      </w:r>
+      <w:r>
+        <w:t xml:space="preserve"> </w:t>
+      </w:r>
+      <w:r>
+        <w:t xml:space="preserve">individuals from the </w:t>
+      </w:r>
+      <w:r>
+        <w:t>Midwest</w:t>
+      </w:r>
+      <w:r>
+        <w:t xml:space="preserve"> sub</w:t>
+      </w:r>
+      <w:r>
+        <w:t>population</w:t>
+      </w:r>
+      <w:r>
+        <w:t>.</w:t>
+      </w:r>
+      <w:r>
+        <w:t xml:space="preserve"> </w:t>
+      </w:r>
+      <w:r>
+        <w:t xml:space="preserve">Thus, at the northern five sites, we expected to find QTL controlling flowering date from the Midwest subpopulation, potentially by affecting the cumulative GDD requirements for the plant before flowering.   </w:t>
+      </w:r>
+    </w:p>
+    <w:p>
+      <w:pPr>
+        <w:rPr>
+          <w:i/>
+          <w:iCs/>
+        </w:rPr>
+      </w:pPr>
+      <w:r>
+        <w:rPr>
+          <w:b/>
+          <w:bCs/>
+          <w:noProof/>
+        </w:rPr>
         <w:lastRenderedPageBreak/>
-        <w:t xml:space="preserve">dates occurred </w:t>
-      </w:r>
-      <w:r>
-        <w:t>on or after</w:t>
-      </w:r>
-      <w:r>
-        <w:t xml:space="preserve"> the minimum flowering date </w:t>
-      </w:r>
-      <w:r>
-        <w:t>of a</w:t>
-      </w:r>
-      <w:r>
-        <w:t xml:space="preserve"> Gulf parent</w:t>
-      </w:r>
-      <w:r>
-        <w:t xml:space="preserve"> in that common garden and year</w:t>
-      </w:r>
-      <w:r>
-        <w:t>.</w:t>
-      </w:r>
-      <w:r>
-        <w:t xml:space="preserve"> Long tails for the F2 flowering date distributions were </w:t>
-      </w:r>
-      <w:r>
-        <w:t>mainly</w:t>
-      </w:r>
-      <w:r>
-        <w:t xml:space="preserve"> observed at TX2 and TX3, where there was the potential to isolate QTL that affected the ability of the plant to flower in response to a photoperiod cue</w:t>
-      </w:r>
-      <w:r>
-        <w:t xml:space="preserve"> (Figure 3, or as supplement?)</w:t>
-      </w:r>
-      <w:r>
-        <w:t>. F2 individuals at TX2 and TX3 had flowering dates similar to late flowering Midwest individuals to early- to mid-range flowering Gulf individuals</w:t>
-      </w:r>
-      <w:r>
-        <w:t xml:space="preserve"> </w:t>
-      </w:r>
-      <w:r>
-        <w:t xml:space="preserve">in the diversity panel </w:t>
-      </w:r>
-      <w:r>
-        <w:t>(Supplementary Figure)</w:t>
-      </w:r>
-      <w:r>
-        <w:t>. In contrast, at</w:t>
-      </w:r>
-      <w:r>
-        <w:t xml:space="preserve"> the northern </w:t>
-      </w:r>
-      <w:r>
-        <w:t xml:space="preserve">five </w:t>
-      </w:r>
-      <w:r>
-        <w:t>sites</w:t>
-      </w:r>
-      <w:r>
-        <w:t xml:space="preserve"> and at Kingsville</w:t>
-      </w:r>
-      <w:r>
-        <w:t xml:space="preserve">, </w:t>
-      </w:r>
-      <w:r>
-        <w:t xml:space="preserve">F2 individuals </w:t>
-      </w:r>
-      <w:r>
-        <w:t>had similar flowering dates as</w:t>
-      </w:r>
-      <w:r>
-        <w:t xml:space="preserve"> </w:t>
-      </w:r>
-      <w:r>
-        <w:t xml:space="preserve">individuals from the </w:t>
-      </w:r>
-      <w:r>
-        <w:t>Midwest</w:t>
-      </w:r>
-      <w:r>
-        <w:t xml:space="preserve"> sub</w:t>
-      </w:r>
-      <w:r>
-        <w:t>population</w:t>
-      </w:r>
-      <w:r>
-        <w:t>.</w:t>
-      </w:r>
-      <w:r>
-        <w:t xml:space="preserve"> </w:t>
-      </w:r>
-      <w:r>
-        <w:t xml:space="preserve">Thus, at the northern five sites, we expected to find QTL controlling flowering date from the Midwest subpopulation, potentially by affecting the cumulative GDD requirements for the plant before flowering.   </w:t>
-      </w:r>
-    </w:p>
-    <w:p>
-      <w:pPr>
-        <w:rPr>
-          <w:i/>
-          <w:iCs/>
-        </w:rPr>
-      </w:pPr>
-      <w:r>
-        <w:rPr>
-          <w:b/>
-          <w:bCs/>
-          <w:noProof/>
-        </w:rPr>
         <w:drawing>
           <wp:anchor distT="0" distB="0" distL="114300" distR="114300" simplePos="0" relativeHeight="251676672" behindDoc="0" locked="0" layoutInCell="1" allowOverlap="1" wp14:anchorId="5C8007DC" wp14:editId="2C7F9DAD">
             <wp:simplePos x="0" y="0"/>
@@ -2873,20 +3324,49 @@
       <w:r>
         <w:t xml:space="preserve">the genetics of </w:t>
       </w:r>
-      <w:r>
-        <w:t xml:space="preserve">greenup and flowering </w:t>
+      <w:proofErr w:type="spellStart"/>
+      <w:r>
+        <w:t>greenup</w:t>
+      </w:r>
+      <w:proofErr w:type="spellEnd"/>
+      <w:r>
+        <w:t xml:space="preserve"> and flowering </w:t>
       </w:r>
       <w:r>
         <w:t>in</w:t>
       </w:r>
       <w:r>
-        <w:t xml:space="preserve"> 2019 for seven fourway sites. </w:t>
-      </w:r>
-      <w:r>
-        <w:t xml:space="preserve">We analyzed the flowering phenotype in two ways: as a function of Julian date (‘flowering date’), and as a function of cumulative GDD between greenup and flowering (‘flowering GDD’). </w:t>
-      </w:r>
-      <w:r>
-        <w:t>There were no significant QTL for greenup.</w:t>
+        <w:t xml:space="preserve"> 2019 for seven </w:t>
+      </w:r>
+      <w:proofErr w:type="spellStart"/>
+      <w:r>
+        <w:t>fourway</w:t>
+      </w:r>
+      <w:proofErr w:type="spellEnd"/>
+      <w:r>
+        <w:t xml:space="preserve"> sites. </w:t>
+      </w:r>
+      <w:r>
+        <w:t xml:space="preserve">We analyzed the flowering phenotype in two ways: as a function of Julian date (‘flowering date’), and as a function of cumulative GDD between </w:t>
+      </w:r>
+      <w:proofErr w:type="spellStart"/>
+      <w:r>
+        <w:t>greenup</w:t>
+      </w:r>
+      <w:proofErr w:type="spellEnd"/>
+      <w:r>
+        <w:t xml:space="preserve"> and flowering (‘flowering GDD’). </w:t>
+      </w:r>
+      <w:r>
+        <w:t xml:space="preserve">There were no significant QTL for </w:t>
+      </w:r>
+      <w:proofErr w:type="spellStart"/>
+      <w:r>
+        <w:t>greenup</w:t>
+      </w:r>
+      <w:proofErr w:type="spellEnd"/>
+      <w:r>
+        <w:t>.</w:t>
       </w:r>
       <w:r>
         <w:t xml:space="preserve"> There were eight QTL for flowering date; the largest QTL were on Chr02N, Chr04K, and Chr05N</w:t>
@@ -2980,122 +3460,172 @@
         <w:ind w:firstLine="720"/>
       </w:pPr>
       <w:r>
+        <w:t xml:space="preserve">All eight QTL </w:t>
+      </w:r>
+      <w:r>
+        <w:t xml:space="preserve">for flowering date </w:t>
+      </w:r>
+      <w:r>
+        <w:t xml:space="preserve">exhibited significant GxE between common garden sites. </w:t>
+      </w:r>
+      <w:r>
+        <w:t>Our cross design allowed us to</w:t>
+      </w:r>
+      <w:r>
+        <w:t xml:space="preserve"> estimate allelic effects of alleles from </w:t>
+      </w:r>
+      <w:r>
+        <w:t>all four parents as contrasts of alleles in the F1 individuals</w:t>
+      </w:r>
+      <w:r>
+        <w:t xml:space="preserve">. </w:t>
+      </w:r>
+      <w:r>
+        <w:t xml:space="preserve">In the </w:t>
+      </w:r>
+      <w:r>
+        <w:t xml:space="preserve">early flowering </w:t>
+      </w:r>
+      <w:r>
+        <w:t>allele set</w:t>
+      </w:r>
+      <w:r>
+        <w:t xml:space="preserve">, </w:t>
+      </w:r>
+      <w:proofErr w:type="spellStart"/>
+      <w:r>
+        <w:t>AxB</w:t>
+      </w:r>
+      <w:proofErr w:type="spellEnd"/>
+      <w:r>
+        <w:t>,</w:t>
+      </w:r>
+      <w:r>
+        <w:t xml:space="preserve"> at </w:t>
+      </w:r>
+      <w:r>
+        <w:t>TX2</w:t>
+      </w:r>
+      <w:r>
+        <w:t xml:space="preserve">, five of eight lowland alleles delayed flowering date. In the </w:t>
+      </w:r>
+      <w:proofErr w:type="spellStart"/>
+      <w:r>
+        <w:t>CxD</w:t>
+      </w:r>
+      <w:proofErr w:type="spellEnd"/>
+      <w:r>
+        <w:t xml:space="preserve"> cross at </w:t>
+      </w:r>
+      <w:r>
+        <w:t>TX2</w:t>
+      </w:r>
+      <w:r>
+        <w:t xml:space="preserve">, four of eight lowland alleles delayed flowering date – four of the same five regions that delayed flowering date in the </w:t>
+      </w:r>
+      <w:proofErr w:type="spellStart"/>
+      <w:r>
+        <w:t>AxB</w:t>
+      </w:r>
+      <w:proofErr w:type="spellEnd"/>
+      <w:r>
+        <w:t xml:space="preserve"> cross.</w:t>
+      </w:r>
+      <w:r>
+        <w:t xml:space="preserve"> These </w:t>
+      </w:r>
+      <w:r>
+        <w:t>effects</w:t>
+      </w:r>
+      <w:r>
+        <w:t xml:space="preserve"> were consistent with the observed order of flowering in F0 and F1</w:t>
+      </w:r>
+      <w:r>
+        <w:t xml:space="preserve"> individuals</w:t>
+      </w:r>
+      <w:r>
+        <w:t>.</w:t>
+      </w:r>
+      <w:r>
+        <w:t xml:space="preserve"> We therefore hypothesized that these regions: Chr02N, Chr04K, Chr05N, (Chr08N), and Chr09K were important regions affecting flowering in the Gulf subpopulation. </w:t>
+      </w:r>
+      <w:r>
+        <w:t xml:space="preserve">At the northern sites, because of the dominance of Midwest </w:t>
+      </w:r>
+      <w:r>
+        <w:t>phenotypes and alleles that we observed</w:t>
+      </w:r>
+      <w:r>
+        <w:t xml:space="preserve">, we compared effects of the Midwest allele from the early and late F1 cross. </w:t>
+      </w:r>
+      <w:r>
+        <w:t xml:space="preserve">For </w:t>
+      </w:r>
+      <w:r>
+        <w:t>2</w:t>
+      </w:r>
+      <w:r>
+        <w:t>9</w:t>
+      </w:r>
+      <w:r>
+        <w:t xml:space="preserve"> </w:t>
+      </w:r>
+      <w:proofErr w:type="gramStart"/>
+      <w:r>
+        <w:t>site</w:t>
+      </w:r>
+      <w:proofErr w:type="gramEnd"/>
+      <w:r>
+        <w:t xml:space="preserve"> by </w:t>
+      </w:r>
+      <w:r>
         <w:lastRenderedPageBreak/>
-        <w:t xml:space="preserve">All eight QTL </w:t>
-      </w:r>
-      <w:r>
-        <w:t xml:space="preserve">for flowering date </w:t>
-      </w:r>
-      <w:r>
-        <w:t xml:space="preserve">exhibited significant GxE between common garden sites. </w:t>
-      </w:r>
-      <w:r>
-        <w:t>Our cross design allowed us to</w:t>
-      </w:r>
-      <w:r>
-        <w:t xml:space="preserve"> estimate allelic effects of alleles from </w:t>
-      </w:r>
-      <w:r>
-        <w:t>all four parents as contrasts of alleles in the F1 individuals</w:t>
+        <w:t xml:space="preserve">QTL combinations for the </w:t>
+      </w:r>
+      <w:proofErr w:type="spellStart"/>
+      <w:r>
+        <w:t>AxB</w:t>
+      </w:r>
+      <w:proofErr w:type="spellEnd"/>
+      <w:r>
+        <w:t xml:space="preserve"> early flowering alleles</w:t>
+      </w:r>
+      <w:r>
+        <w:t>, the Midwest allele was accelerating flowering</w:t>
+      </w:r>
+      <w:r>
+        <w:t xml:space="preserve"> by reducing flowering date</w:t>
       </w:r>
       <w:r>
         <w:t xml:space="preserve">. </w:t>
       </w:r>
       <w:r>
-        <w:t xml:space="preserve">In the </w:t>
-      </w:r>
-      <w:r>
-        <w:t xml:space="preserve">early flowering </w:t>
-      </w:r>
-      <w:r>
-        <w:t>allele set</w:t>
-      </w:r>
-      <w:r>
-        <w:t>, AxB,</w:t>
-      </w:r>
-      <w:r>
-        <w:t xml:space="preserve"> at </w:t>
-      </w:r>
-      <w:r>
-        <w:t>TX2</w:t>
-      </w:r>
-      <w:r>
-        <w:t xml:space="preserve">, five of eight lowland alleles delayed flowering date. In the CxD cross at </w:t>
-      </w:r>
-      <w:r>
-        <w:t>TX2</w:t>
-      </w:r>
-      <w:r>
-        <w:t>, four of eight lowland alleles delayed flowering date – four of the same five regions that delayed flowering date in the AxB cross.</w:t>
-      </w:r>
-      <w:r>
-        <w:t xml:space="preserve"> These </w:t>
-      </w:r>
-      <w:r>
-        <w:t>effects</w:t>
-      </w:r>
-      <w:r>
-        <w:t xml:space="preserve"> were consistent with the observed order of flowering in F0 and F1</w:t>
-      </w:r>
-      <w:r>
-        <w:t xml:space="preserve"> individuals</w:t>
-      </w:r>
-      <w:r>
-        <w:t>.</w:t>
-      </w:r>
-      <w:r>
-        <w:t xml:space="preserve"> We therefore hypothesized that these regions: Chr02N, Chr04K, Chr05N, (Chr08N), and Chr09K were important regions affecting flowering in the Gulf subpopulation. </w:t>
-      </w:r>
-      <w:r>
-        <w:t xml:space="preserve">At the northern sites, because of the dominance of Midwest </w:t>
-      </w:r>
-      <w:r>
-        <w:t>phenotypes and alleles that we observed</w:t>
-      </w:r>
-      <w:r>
-        <w:t xml:space="preserve">, we compared effects of the Midwest allele from the early and late F1 cross. </w:t>
-      </w:r>
-      <w:r>
         <w:t xml:space="preserve">For </w:t>
       </w:r>
       <w:r>
-        <w:t>2</w:t>
-      </w:r>
-      <w:r>
-        <w:t>9</w:t>
-      </w:r>
-      <w:r>
-        <w:t xml:space="preserve"> site</w:t>
-      </w:r>
-      <w:r>
-        <w:t xml:space="preserve"> by QTL combinations for the AxB early flowering alleles</w:t>
-      </w:r>
-      <w:r>
-        <w:t>, the Midwest allele was accelerating flowering</w:t>
-      </w:r>
-      <w:r>
-        <w:t xml:space="preserve"> by reducing flowering date</w:t>
-      </w:r>
-      <w:r>
-        <w:t xml:space="preserve">. </w:t>
-      </w:r>
-      <w:r>
-        <w:t xml:space="preserve">For </w:t>
-      </w:r>
-      <w:r>
         <w:t>1</w:t>
       </w:r>
       <w:r>
         <w:t>7</w:t>
       </w:r>
       <w:r>
-        <w:t xml:space="preserve"> site</w:t>
-      </w:r>
+        <w:t xml:space="preserve"> </w:t>
+      </w:r>
+      <w:proofErr w:type="gramStart"/>
+      <w:r>
+        <w:t>site</w:t>
+      </w:r>
+      <w:proofErr w:type="gramEnd"/>
       <w:r>
         <w:t xml:space="preserve"> by QTL combinations for the </w:t>
       </w:r>
-      <w:r>
-        <w:t xml:space="preserve">CxD </w:t>
+      <w:proofErr w:type="spellStart"/>
+      <w:r>
+        <w:t>CxD</w:t>
+      </w:r>
+      <w:proofErr w:type="spellEnd"/>
+      <w:r>
+        <w:t xml:space="preserve"> </w:t>
       </w:r>
       <w:r>
         <w:t>late flowering alleles</w:t>
@@ -3148,7 +3678,6 @@
         <w:rPr>
           <w:noProof/>
         </w:rPr>
-        <w:lastRenderedPageBreak/>
         <w:drawing>
           <wp:anchor distT="0" distB="0" distL="114300" distR="114300" simplePos="0" relativeHeight="251682816" behindDoc="0" locked="0" layoutInCell="1" allowOverlap="1" wp14:anchorId="6A8607B2" wp14:editId="2014E2AB">
             <wp:simplePos x="0" y="0"/>
@@ -3332,7 +3861,15 @@
         <w:t>7</w:t>
       </w:r>
       <w:r>
-        <w:t xml:space="preserve"> AxB </w:t>
+        <w:t xml:space="preserve"> </w:t>
+      </w:r>
+      <w:proofErr w:type="spellStart"/>
+      <w:r>
+        <w:t>AxB</w:t>
+      </w:r>
+      <w:proofErr w:type="spellEnd"/>
+      <w:r>
+        <w:t xml:space="preserve"> </w:t>
       </w:r>
       <w:r>
         <w:t xml:space="preserve">alleles </w:t>
@@ -3356,11 +3893,16 @@
         <w:t xml:space="preserve"> required for flowering, while 20</w:t>
       </w:r>
       <w:r>
-        <w:t xml:space="preserve"> CxD</w:t>
-      </w:r>
-      <w:r>
         <w:t xml:space="preserve"> </w:t>
       </w:r>
+      <w:proofErr w:type="spellStart"/>
+      <w:r>
+        <w:t>CxD</w:t>
+      </w:r>
+      <w:proofErr w:type="spellEnd"/>
+      <w:r>
+        <w:t xml:space="preserve"> </w:t>
+      </w:r>
       <w:r>
         <w:t xml:space="preserve">alleles </w:t>
       </w:r>
@@ -3374,7 +3916,47 @@
         <w:t>.</w:t>
       </w:r>
       <w:r>
-        <w:t xml:space="preserve"> No alleles delayed flowering at the northern five sites, but at TX2, four alleles accelerated flowering and two decelerated it in the AxB cross, while four accelerated it in the CxD cross. At TX1, two accelerated flowering by decreasing GDD requirements in the AxB cross, and two decelerated it, while only one allele accelerated flowering at TX1 in the CxD cross. In general, Kingsville (TX1) is a marked departure from the temperate climates of the other common gardens. Heritability for flowering was lowest at TX1 in the fourway cross (Supplementary Figure X), indicating a larger effect of environment on phenotypic variance at this site.</w:t>
+        <w:t xml:space="preserve"> No alleles delayed flowering at the northern five sites, but at TX2, four alleles accelerated flowering and two decelerated it in the </w:t>
+      </w:r>
+      <w:proofErr w:type="spellStart"/>
+      <w:r>
+        <w:t>AxB</w:t>
+      </w:r>
+      <w:proofErr w:type="spellEnd"/>
+      <w:r>
+        <w:t xml:space="preserve"> cross, while four accelerated it in the </w:t>
+      </w:r>
+      <w:proofErr w:type="spellStart"/>
+      <w:r>
+        <w:t>CxD</w:t>
+      </w:r>
+      <w:proofErr w:type="spellEnd"/>
+      <w:r>
+        <w:t xml:space="preserve"> cross. At TX1, two accelerated flowering by decreasing GDD requirements in the </w:t>
+      </w:r>
+      <w:proofErr w:type="spellStart"/>
+      <w:r>
+        <w:t>AxB</w:t>
+      </w:r>
+      <w:proofErr w:type="spellEnd"/>
+      <w:r>
+        <w:t xml:space="preserve"> cross, and two decelerated it, while only one allele accelerated flowering at TX1 in the </w:t>
+      </w:r>
+      <w:proofErr w:type="spellStart"/>
+      <w:r>
+        <w:t>CxD</w:t>
+      </w:r>
+      <w:proofErr w:type="spellEnd"/>
+      <w:r>
+        <w:t xml:space="preserve"> cross. In general, Kingsville (TX1) is a marked departure from the temperate climates of the other common gardens. Heritability for flowering was lowest at TX1 in the </w:t>
+      </w:r>
+      <w:proofErr w:type="spellStart"/>
+      <w:r>
+        <w:t>fourway</w:t>
+      </w:r>
+      <w:proofErr w:type="spellEnd"/>
+      <w:r>
+        <w:t xml:space="preserve"> cross (Supplementary Figure X), indicating a larger effect of environment on phenotypic variance at this site.</w:t>
       </w:r>
     </w:p>
     <w:p>
@@ -3399,8 +3981,23 @@
           <w:i/>
           <w:iCs/>
         </w:rPr>
-        <w:lastRenderedPageBreak/>
-        <w:t>Genome wide association identifies candidates affecting flowering in fourway QTL intervals</w:t>
+        <w:t xml:space="preserve">Genome wide association identifies candidates affecting flowering in </w:t>
+      </w:r>
+      <w:proofErr w:type="spellStart"/>
+      <w:r>
+        <w:rPr>
+          <w:i/>
+          <w:iCs/>
+        </w:rPr>
+        <w:t>fourway</w:t>
+      </w:r>
+      <w:proofErr w:type="spellEnd"/>
+      <w:r>
+        <w:rPr>
+          <w:i/>
+          <w:iCs/>
+        </w:rPr>
+        <w:t xml:space="preserve"> QTL intervals</w:t>
       </w:r>
     </w:p>
     <w:p>
@@ -3408,7 +4005,23 @@
         <w:ind w:firstLine="720"/>
       </w:pPr>
       <w:r>
-        <w:t xml:space="preserve">Though QTLs detected using the fourway cross are too coarse to be informative about gene identity by themselves, combining linkage and association mapping can outperform each method used in isolation (cite Brachi, others?). We therefore conducted GWAS on greenup and flowering date at seven common garden sites </w:t>
+        <w:t xml:space="preserve">Though QTLs detected using the </w:t>
+      </w:r>
+      <w:proofErr w:type="spellStart"/>
+      <w:r>
+        <w:t>fourway</w:t>
+      </w:r>
+      <w:proofErr w:type="spellEnd"/>
+      <w:r>
+        <w:t xml:space="preserve"> cross are too coarse to be informative about gene identity by themselves, combining linkage and association mapping can outperform each method used in isolation (cite Brachi, others?). We therefore conducted GWAS on </w:t>
+      </w:r>
+      <w:proofErr w:type="spellStart"/>
+      <w:r>
+        <w:t>greenup</w:t>
+      </w:r>
+      <w:proofErr w:type="spellEnd"/>
+      <w:r>
+        <w:t xml:space="preserve"> and flowering date at seven common garden sites </w:t>
       </w:r>
       <w:r>
         <w:t xml:space="preserve">for individuals from both the Midwest and Gulf subpopulation. We then analyzed the allelic effects across common garden sites for the top XK SNPs using mash. </w:t>
@@ -3417,7 +4030,15 @@
         <w:t>Using this data, we</w:t>
       </w:r>
       <w:r>
-        <w:t xml:space="preserve"> focused on identifying associations in or near the important QTL regions for flowering date from the fourway cross, as well as the population that allele was found within and the effect that that SNP had across sites. </w:t>
+        <w:t xml:space="preserve"> focused on identifying associations in or near the important QTL regions for flowering date from the </w:t>
+      </w:r>
+      <w:proofErr w:type="spellStart"/>
+      <w:r>
+        <w:t>fourway</w:t>
+      </w:r>
+      <w:proofErr w:type="spellEnd"/>
+      <w:r>
+        <w:t xml:space="preserve"> cross, as well as the population that allele was found within and the effect that that SNP had across sites. </w:t>
       </w:r>
     </w:p>
     <w:p>
@@ -3431,7 +4052,15 @@
         <w:t>colocalized with one or more of the top 25 mash hits.</w:t>
       </w:r>
       <w:r>
-        <w:t xml:space="preserve"> Discussion of candidate genes, where they are in the QTL interval, what the effects look like in mash, what subpops they are segregating in, for: </w:t>
+        <w:t xml:space="preserve"> Discussion of candidate genes, where they are in the QTL interval, what the effects look like in mash, what </w:t>
+      </w:r>
+      <w:proofErr w:type="spellStart"/>
+      <w:r>
+        <w:t>subpops</w:t>
+      </w:r>
+      <w:proofErr w:type="spellEnd"/>
+      <w:r>
+        <w:t xml:space="preserve"> they are segregating in, for: </w:t>
       </w:r>
     </w:p>
     <w:p>
@@ -3523,7 +4152,23 @@
         </w:numPr>
       </w:pPr>
       <w:r>
-        <w:t>I don’t know how to tie genomic prediction in here. Ideally we’d perhaps have information on which parts of the genome being Midwestern vs Gulf would make you sensitive to photoperiod cues, and which parts affect how much cumulative GDD you need, if you’re not sensitive to photoperiod cues. That would be a nice way to bring this full circle.</w:t>
+        <w:t xml:space="preserve">I </w:t>
+      </w:r>
+      <w:proofErr w:type="gramStart"/>
+      <w:r>
+        <w:t>don’t</w:t>
+      </w:r>
+      <w:proofErr w:type="gramEnd"/>
+      <w:r>
+        <w:t xml:space="preserve"> know how to tie genomic prediction in here. </w:t>
+      </w:r>
+      <w:proofErr w:type="gramStart"/>
+      <w:r>
+        <w:t>Ideally</w:t>
+      </w:r>
+      <w:proofErr w:type="gramEnd"/>
+      <w:r>
+        <w:t xml:space="preserve"> we’d perhaps have information on which parts of the genome being Midwestern vs Gulf would make you sensitive to photoperiod cues, and which parts affect how much cumulative GDD you need, if you’re not sensitive to photoperiod cues. That would be a nice way to bring this full circle.</w:t>
       </w:r>
     </w:p>
     <w:p/>
@@ -3552,7 +4197,23 @@
         </w:numPr>
       </w:pPr>
       <w:r>
-        <w:t>Possible reasons why we didn’t find candidates in GWAS for other three QTL intervals: false negatives, type of allele shifts we are testing here vs the fourway, other things</w:t>
+        <w:t xml:space="preserve">Possible reasons why we </w:t>
+      </w:r>
+      <w:proofErr w:type="gramStart"/>
+      <w:r>
+        <w:t>didn’t</w:t>
+      </w:r>
+      <w:proofErr w:type="gramEnd"/>
+      <w:r>
+        <w:t xml:space="preserve"> find candidates in GWAS for other three QTL intervals: false negatives, type of allele shifts we are testing here vs the </w:t>
+      </w:r>
+      <w:proofErr w:type="spellStart"/>
+      <w:r>
+        <w:t>fourway</w:t>
+      </w:r>
+      <w:proofErr w:type="spellEnd"/>
+      <w:r>
+        <w:t>, other things</w:t>
       </w:r>
     </w:p>
     <w:p>
@@ -3564,7 +4225,35 @@
         </w:numPr>
       </w:pPr>
       <w:r>
-        <w:t>And what are other types of region we can detect with GWAS that we couldn’t detect in our fourway? Particularly differences between Gulf alleles… maybe offer up Gulf specific GWAS/mash here. Or GWAS on any individual that is tetraploid and looks like it’s photoperiod sensitive – including some admixed and Atlantic individuals. As an idea.</w:t>
+        <w:t xml:space="preserve">And what are other types of region we can detect with GWAS that we </w:t>
+      </w:r>
+      <w:proofErr w:type="gramStart"/>
+      <w:r>
+        <w:t>couldn’t</w:t>
+      </w:r>
+      <w:proofErr w:type="gramEnd"/>
+      <w:r>
+        <w:t xml:space="preserve"> detect in our </w:t>
+      </w:r>
+      <w:proofErr w:type="spellStart"/>
+      <w:r>
+        <w:t>fourway</w:t>
+      </w:r>
+      <w:proofErr w:type="spellEnd"/>
+      <w:r>
+        <w:t xml:space="preserve">? Particularly differences between Gulf alleles… maybe offer up Gulf specific </w:t>
+      </w:r>
+      <w:r>
+        <w:lastRenderedPageBreak/>
+        <w:t xml:space="preserve">GWAS/mash here. Or GWAS on any individual that is tetraploid and looks like </w:t>
+      </w:r>
+      <w:proofErr w:type="gramStart"/>
+      <w:r>
+        <w:t>it’s</w:t>
+      </w:r>
+      <w:proofErr w:type="gramEnd"/>
+      <w:r>
+        <w:t xml:space="preserve"> photoperiod sensitive – including some admixed and Atlantic individuals. As an idea.</w:t>
       </w:r>
     </w:p>
     <w:p>
@@ -3576,12 +4265,28 @@
         </w:numPr>
       </w:pPr>
       <w:r>
-        <w:t>Want to bring back discussion of environmental cues… may be able to lead in to this by talking about which subpopulations are segregating for these things.</w:t>
-      </w:r>
-    </w:p>
-    <w:p>
-      <w:r>
-        <w:t xml:space="preserve">Spring growth is initiated by “adequate temperature” according to McMillan and Weiler (1959), with adequacy thought to be dependent on the cultivar </w:t>
+        <w:t xml:space="preserve">Want to bring back discussion of environmental cues… may be able to lead </w:t>
+      </w:r>
+      <w:proofErr w:type="gramStart"/>
+      <w:r>
+        <w:t>in to</w:t>
+      </w:r>
+      <w:proofErr w:type="gramEnd"/>
+      <w:r>
+        <w:t xml:space="preserve"> this by talking about which subpopulations are segregating for these things.</w:t>
+      </w:r>
+    </w:p>
+    <w:p>
+      <w:r>
+        <w:t xml:space="preserve">Spring growth is initiated by “adequate temperature” according to McMillan and </w:t>
+      </w:r>
+      <w:proofErr w:type="spellStart"/>
+      <w:r>
+        <w:t>Weiler</w:t>
+      </w:r>
+      <w:proofErr w:type="spellEnd"/>
+      <w:r>
+        <w:t xml:space="preserve"> (1959), with adequacy thought to be dependent on the cultivar </w:t>
       </w:r>
       <w:r>
         <w:fldChar w:fldCharType="begin"/>
@@ -3602,19 +4307,55 @@
         <w:fldChar w:fldCharType="end"/>
       </w:r>
       <w:r>
-        <w:t xml:space="preserve">. During vegetative growth, switchgrass phenology is closely correlated with growing degree days (GDD), the cumulative mean daily </w:t>
-      </w:r>
-      <w:r>
-        <w:lastRenderedPageBreak/>
-        <w:t>temperature less a base temperature</w:t>
+        <w:t>. During vegetative growth, switchgrass phenology is closely correlated with growing degree days (GDD), the cumulative mean daily temperature less a base temperature</w:t>
       </w:r>
       <w:bookmarkStart w:id="0" w:name="_Hlk41465404"/>
       <w:r>
-        <w:t xml:space="preserve"> (Madakadze et al 1998c; Sanderson and Wolf, 1995a, 1995b).</w:t>
+        <w:t xml:space="preserve"> (</w:t>
+      </w:r>
+      <w:proofErr w:type="spellStart"/>
+      <w:r>
+        <w:t>Madakadze</w:t>
+      </w:r>
+      <w:proofErr w:type="spellEnd"/>
+      <w:r>
+        <w:t xml:space="preserve"> et al 1998c; Sanderson and Wolf, 1995a, 1995b).</w:t>
       </w:r>
       <w:bookmarkEnd w:id="0"/>
       <w:r>
-        <w:t xml:space="preserve"> A base temperature of 12 C for vegetative and reproductive development is commonly used for growth models (Kiniry et al 2005, Kinery et al 2008a, Berhman et al 2013). However, base temperatures vary by cultivar (Madakadze et al 2003) and there may be a photoperiod or vernalization mechanism rather than a temperature threshold </w:t>
+        <w:t xml:space="preserve"> A base temperature of 12 C for vegetative and reproductive development is commonly used for growth models (</w:t>
+      </w:r>
+      <w:proofErr w:type="spellStart"/>
+      <w:r>
+        <w:t>Kiniry</w:t>
+      </w:r>
+      <w:proofErr w:type="spellEnd"/>
+      <w:r>
+        <w:t xml:space="preserve"> et al 2005, </w:t>
+      </w:r>
+      <w:proofErr w:type="spellStart"/>
+      <w:r>
+        <w:t>Kinery</w:t>
+      </w:r>
+      <w:proofErr w:type="spellEnd"/>
+      <w:r>
+        <w:t xml:space="preserve"> et al 2008a, </w:t>
+      </w:r>
+      <w:proofErr w:type="spellStart"/>
+      <w:r>
+        <w:t>Berhman</w:t>
+      </w:r>
+      <w:proofErr w:type="spellEnd"/>
+      <w:r>
+        <w:t xml:space="preserve"> et al 2013). However, base temperatures vary by cultivar (</w:t>
+      </w:r>
+      <w:proofErr w:type="spellStart"/>
+      <w:r>
+        <w:t>Madakadze</w:t>
+      </w:r>
+      <w:proofErr w:type="spellEnd"/>
+      <w:r>
+        <w:t xml:space="preserve"> et al 2003) and there may be a photoperiod or vernalization mechanism rather than a temperature threshold </w:t>
       </w:r>
       <w:r>
         <w:rPr>
@@ -3624,17 +4365,57 @@
         <w:t>per se</w:t>
       </w:r>
       <w:r>
-        <w:t xml:space="preserve"> that triggers spring growth (Parish and Fike 2005).</w:t>
-      </w:r>
-    </w:p>
-    <w:p>
-      <w:r>
-        <w:t xml:space="preserve">Switchgrass is considered a short-day plant that flowers when exposed to shortening days of a specific length (Benedict, 1940) and reproductive development is strongly linked to day-of-the year (Cornelius and Johnston, 1941; Eberhart and Newell, 1959; Hopkins et al., 1995a; Sanderson and Wolf, 1995a). However, the nature of switchgrass photoperiodicity may be genotype dependent – both northern and southern cultivars with distinctive upland and lowland ecotypes flowered under both 12 and 16 hour photoperiods, but flowering was delayed in the upland cultivar (Van Esbroeck et al 2003). Photoperiodicity likely differs with plant latitude of origin (Parish and Fike 2005). Moving plants from southern populations northward is thought to delay flowering, increasing leaf number and yields, while moving northern populations to southern latitudes is thought to hasten the transition to reproductive development, reducing vegetative growth and biomass yield (Sanderson et al 1996). </w:t>
-      </w:r>
-    </w:p>
-    <w:p>
-      <w:r>
-        <w:t>If flowering date frequently varies as a function of GDD in switchgrass, this explains observations that moving southern populations northwards delays flowering, and moving northern populations south hastens flowering (Sanderson et al 1996). Indeed, in our common gardens in 2019, the average number of days from greenup to flowering for the Midwest subpopulation was 27 days shorter at our southernmost site than our northernmost site (55d vs 82d), while this value was 26 days longer for the Gulf subpopulation at the southernmost site than at the northernmost site (130d vs 104d).</w:t>
+        <w:t xml:space="preserve"> that triggers spring growth (Parish and </w:t>
+      </w:r>
+      <w:proofErr w:type="spellStart"/>
+      <w:r>
+        <w:t>Fike</w:t>
+      </w:r>
+      <w:proofErr w:type="spellEnd"/>
+      <w:r>
+        <w:t xml:space="preserve"> 2005).</w:t>
+      </w:r>
+    </w:p>
+    <w:p>
+      <w:r>
+        <w:t xml:space="preserve">Switchgrass is considered a short-day plant that flowers when exposed to shortening days of a specific length (Benedict, 1940) and reproductive development is strongly linked to day-of-the year (Cornelius and Johnston, 1941; Eberhart and Newell, 1959; Hopkins et al., 1995a; Sanderson and Wolf, 1995a). However, the nature of switchgrass photoperiodicity may be genotype dependent – both northern and southern cultivars with distinctive upland and lowland ecotypes flowered under both </w:t>
+      </w:r>
+      <w:proofErr w:type="gramStart"/>
+      <w:r>
+        <w:t>12 and 16 hour</w:t>
+      </w:r>
+      <w:proofErr w:type="gramEnd"/>
+      <w:r>
+        <w:t xml:space="preserve"> photoperiods, but flowering was delayed in the upland cultivar (Van </w:t>
+      </w:r>
+      <w:proofErr w:type="spellStart"/>
+      <w:r>
+        <w:t>Esbroeck</w:t>
+      </w:r>
+      <w:proofErr w:type="spellEnd"/>
+      <w:r>
+        <w:t xml:space="preserve"> et al 2003). Photoperiodicity likely differs with plant latitude of origin (Parish and </w:t>
+      </w:r>
+      <w:proofErr w:type="spellStart"/>
+      <w:r>
+        <w:t>Fike</w:t>
+      </w:r>
+      <w:proofErr w:type="spellEnd"/>
+      <w:r>
+        <w:t xml:space="preserve"> 2005). Moving plants from southern populations northward is thought to delay flowering, increasing leaf number and yields, while moving northern populations to southern latitudes is thought to hasten the transition to reproductive development, reducing vegetative growth and biomass yield (Sanderson et al 1996). </w:t>
+      </w:r>
+    </w:p>
+    <w:p>
+      <w:r>
+        <w:t xml:space="preserve">If flowering date frequently varies as a function of GDD in switchgrass, this explains observations that moving southern populations northwards delays flowering, and moving northern populations south hastens flowering (Sanderson et al 1996). Indeed, in our common gardens in 2019, the average number of days from </w:t>
+      </w:r>
+      <w:proofErr w:type="spellStart"/>
+      <w:r>
+        <w:t>greenup</w:t>
+      </w:r>
+      <w:proofErr w:type="spellEnd"/>
+      <w:r>
+        <w:t xml:space="preserve"> to flowering for the Midwest subpopulation was 27 days shorter at our southernmost site than our northernmost site (55d vs 82d), while this value was 26 days longer for the Gulf subpopulation at the southernmost site than at the northernmost site (130d vs 104d).</w:t>
       </w:r>
     </w:p>
     <w:p/>
@@ -3731,7 +4512,23 @@
     <w:p>
       <w:r>
         <w:tab/>
-        <w:t>The formation of the diversity panel has been described previously (Lovell et al 202X). In brief, seeds, rhizomes, and clonal propagules from natural and common gardens were collected from 2015-2018, and propagated by clonal division from 2016 to 2018 with the aim of generating &gt; 10 clones per unique accession. Plants were grown in 1 gallon pots in the final propagation before transplanting to the field. Planting at the ten field sites occurred in the spring of 2018 and followed the methods of Lowry et al 2019, with the exception that the Blackwell cultivar was used instead of the Alamo cultivar at edge positions of the plot to control for edge effects. Plant aboveground biomass was removed in the spring of 2019 before spring tiller emergence. Plants without new growth from the crown by June 1</w:t>
+        <w:t xml:space="preserve">The formation of the diversity panel has been described previously (Lovell et al 202X). In brief, seeds, rhizomes, and clonal propagules from natural and common gardens were collected from </w:t>
+      </w:r>
+      <w:proofErr w:type="gramStart"/>
+      <w:r>
+        <w:t>2015-2018, and</w:t>
+      </w:r>
+      <w:proofErr w:type="gramEnd"/>
+      <w:r>
+        <w:t xml:space="preserve"> propagated by clonal division from 2016 to 2018 with the aim of generating &gt; 10 clones per unique accession. Plants were grown in </w:t>
+      </w:r>
+      <w:proofErr w:type="gramStart"/>
+      <w:r>
+        <w:t>1 gallon</w:t>
+      </w:r>
+      <w:proofErr w:type="gramEnd"/>
+      <w:r>
+        <w:t xml:space="preserve"> pots in the final propagation before transplanting to the field. Planting at the ten field sites occurred in the spring of 2018 and followed the methods of Lowry et al 2019, with the exception that the Blackwell cultivar was used instead of the Alamo cultivar at edge positions of the plot to control for edge effects. Plant aboveground biomass was removed in the spring of 2019 before spring tiller emergence. Plants without new growth from the crown by June 1</w:t>
       </w:r>
       <w:r>
         <w:rPr>
@@ -3751,7 +4548,15 @@
         <w:t>&lt;&lt;</w:t>
       </w:r>
       <w:r>
-        <w:t>Paragraph about how the phenotypes of greenup, emergence, and flowering were scored. Should talk with Jason for specifics after looking in his metadata about this.</w:t>
+        <w:t xml:space="preserve">Paragraph about how the phenotypes of </w:t>
+      </w:r>
+      <w:proofErr w:type="spellStart"/>
+      <w:r>
+        <w:t>greenup</w:t>
+      </w:r>
+      <w:proofErr w:type="spellEnd"/>
+      <w:r>
+        <w:t>, emergence, and flowering were scored. Should talk with Jason for specifics after looking in his metadata about this.</w:t>
       </w:r>
       <w:r>
         <w:t xml:space="preserve">&gt;&gt; </w:t>
@@ -3808,7 +4613,27 @@
         <w:t xml:space="preserve">The resequencing of the diversity panel has been described previously (Lovell et al 202X). Briefly, </w:t>
       </w:r>
       <w:r>
-        <w:t>789 diversity panel samples were resequenced at a median depth of 59x (range 20 – 140x). 630 samples were used for this analysis, after filtering for missing sequence or phenotype data, outlier heterozygousity scores, and collection site discrepancies. The reads were mapped to the V5 assembly using bwa-mem</w:t>
+        <w:t xml:space="preserve">789 diversity panel samples were </w:t>
+      </w:r>
+      <w:proofErr w:type="spellStart"/>
+      <w:r>
+        <w:t>resequenced</w:t>
+      </w:r>
+      <w:proofErr w:type="spellEnd"/>
+      <w:r>
+        <w:t xml:space="preserve"> at a median depth of 59x (range 20 – 140x). 630 samples were used for this analysis, after filtering for missing sequence or phenotype data, outlier </w:t>
+      </w:r>
+      <w:proofErr w:type="spellStart"/>
+      <w:r>
+        <w:t>heterozygousity</w:t>
+      </w:r>
+      <w:proofErr w:type="spellEnd"/>
+      <w:r>
+        <w:t xml:space="preserve"> scores, and collection site discrepancies. The reads were mapped to the V5 assembly using bwa-</w:t>
+      </w:r>
+      <w:proofErr w:type="spellStart"/>
+      <w:r>
+        <w:t>mem</w:t>
       </w:r>
       <w:r>
         <w:rPr>
@@ -3816,11 +4641,17 @@
         </w:rPr>
         <w:t>cite_bwa</w:t>
       </w:r>
+      <w:proofErr w:type="spellEnd"/>
       <w:r>
         <w:t xml:space="preserve">, and SNPs were called using </w:t>
       </w:r>
-      <w:r>
-        <w:t>SAMtools mpileup</w:t>
+      <w:proofErr w:type="spellStart"/>
+      <w:r>
+        <w:t>SAMtools</w:t>
+      </w:r>
+      <w:proofErr w:type="spellEnd"/>
+      <w:r>
+        <w:t xml:space="preserve"> mpileup</w:t>
       </w:r>
       <w:r>
         <w:fldChar w:fldCharType="begin"/>
@@ -3842,7 +4673,15 @@
         <w:fldChar w:fldCharType="end"/>
       </w:r>
       <w:r>
-        <w:t xml:space="preserve"> and Varscan V2.4.0</w:t>
+        <w:t xml:space="preserve"> and </w:t>
+      </w:r>
+      <w:proofErr w:type="spellStart"/>
+      <w:r>
+        <w:t>Varscan</w:t>
+      </w:r>
+      <w:proofErr w:type="spellEnd"/>
+      <w:r>
+        <w:t xml:space="preserve"> V2.4.0</w:t>
       </w:r>
       <w:r>
         <w:fldChar w:fldCharType="begin"/>
@@ -3889,8 +4728,13 @@
       <w:r>
         <w:t xml:space="preserve">Ploidy assessment has been described previously (Lovell et al 202X). Briefly, two methods were used to assess ploidy: a </w:t>
       </w:r>
-      <w:r>
-        <w:t>LSRFortessa SORP Flow Cytometer (BD Biosciences)</w:t>
+      <w:proofErr w:type="spellStart"/>
+      <w:r>
+        <w:t>LSRFortessa</w:t>
+      </w:r>
+      <w:proofErr w:type="spellEnd"/>
+      <w:r>
+        <w:t xml:space="preserve"> SORP Flow Cytometer (BD Biosciences)</w:t>
       </w:r>
       <w:r>
         <w:t xml:space="preserve">, and </w:t>
@@ -3935,7 +4779,23 @@
           <w:i/>
           <w:iCs/>
         </w:rPr>
-        <w:t>Environmental functions for greenup and flowering</w:t>
+        <w:t xml:space="preserve">Environmental functions for </w:t>
+      </w:r>
+      <w:proofErr w:type="spellStart"/>
+      <w:r>
+        <w:rPr>
+          <w:i/>
+          <w:iCs/>
+        </w:rPr>
+        <w:t>greenup</w:t>
+      </w:r>
+      <w:proofErr w:type="spellEnd"/>
+      <w:r>
+        <w:rPr>
+          <w:i/>
+          <w:iCs/>
+        </w:rPr>
+        <w:t xml:space="preserve"> and flowering</w:t>
       </w:r>
     </w:p>
     <w:p>
@@ -3947,7 +4807,23 @@
       </w:r>
       <w:r>
         <w:lastRenderedPageBreak/>
-        <w:t>had higher heritability, it is more likely that there is detectable genetic variation segregating for that cue’s role in flowering. Ideally, heritability when defining flowering using a specific cue should be higher than heritability using Julian date; otherwise, it makes little sense to use the cue for genomic prediction. We looked at heritability for nine traits associated with 50% flowering: daylength (analogous for a critical daylength for flowering), Julian date, cumulative GDD between greenup and flowering, the change in daylength from the previous day at flowering, and five measures of cumulative rainfall: cumulative rainfall between greenup and flowering, and in the two days, three days, five days, and seven days before flowering.</w:t>
+        <w:t xml:space="preserve">had higher heritability, it is more likely that there is detectable genetic variation segregating for that cue’s role in flowering. Ideally, heritability when defining flowering using a specific cue should be higher than heritability using Julian date; otherwise, it makes little sense to use the cue for genomic prediction. We looked at heritability for nine traits associated with 50% flowering: daylength (analogous for a critical daylength for flowering), Julian date, cumulative GDD between </w:t>
+      </w:r>
+      <w:proofErr w:type="spellStart"/>
+      <w:r>
+        <w:t>greenup</w:t>
+      </w:r>
+      <w:proofErr w:type="spellEnd"/>
+      <w:r>
+        <w:t xml:space="preserve"> and flowering, the change in daylength from the previous day at flowering, and five measures of cumulative rainfall: cumulative rainfall between </w:t>
+      </w:r>
+      <w:proofErr w:type="spellStart"/>
+      <w:r>
+        <w:t>greenup</w:t>
+      </w:r>
+      <w:proofErr w:type="spellEnd"/>
+      <w:r>
+        <w:t xml:space="preserve"> and flowering, and in the two days, three days, five days, and seven days before flowering.</w:t>
       </w:r>
     </w:p>
     <w:p>
@@ -3969,7 +4845,15 @@
         <w:t xml:space="preserve"> </w:t>
       </w:r>
       <w:r>
-        <w:t>(Kiniry et al 2005, Behrman 2013). We then modelled GDD as a function of subpopulation and the interaction between subpopulation and latitude of origin, both as random effects. To avoid confounding with a photoperiod-based environmental cue, we removed GDD response values for genotypes predicted to have a photoperiod cue at the four common gardens south of 38</w:t>
+        <w:t>(</w:t>
+      </w:r>
+      <w:proofErr w:type="spellStart"/>
+      <w:r>
+        <w:t>Kiniry</w:t>
+      </w:r>
+      <w:proofErr w:type="spellEnd"/>
+      <w:r>
+        <w:t xml:space="preserve"> et al 2005, Behrman 2013). We then modelled GDD as a function of subpopulation and the interaction between subpopulation and latitude of origin, both as random effects. To avoid confounding with a photoperiod-based environmental cue, we removed GDD response values for genotypes predicted to have a photoperiod cue at the four common gardens south of 38</w:t>
       </w:r>
       <w:r>
         <w:rPr>
@@ -3978,7 +4862,11 @@
         <w:t>°N</w:t>
       </w:r>
       <w:r>
-        <w:t>. Including these GDD response values substantially increased the residual variance for photoperiod sensitive individuals at these sites (data not shown//in supplement). Subpopulation explained most of the variation in flowering as a function of GDD (% Var</w:t>
+        <w:t xml:space="preserve">. Including these GDD response values substantially increased the residual variance for photoperiod sensitive individuals at these sites (data not shown//in supplement). Subpopulation explained most of the variation in flowering as a function of GDD (% </w:t>
+      </w:r>
+      <w:proofErr w:type="spellStart"/>
+      <w:r>
+        <w:t>Var</w:t>
       </w:r>
       <w:r>
         <w:rPr>
@@ -3986,6 +4874,7 @@
         </w:rPr>
         <w:t>subpop</w:t>
       </w:r>
+      <w:proofErr w:type="spellEnd"/>
       <w:r>
         <w:t xml:space="preserve"> = 85.9%). Predicted values of GDD necessary for flowering were largest for the Gulf subpopulation (1056; 95% CI 973-1099), smallest for the Midwest (667; 95% CI 517 – 814) and intermediate for the other three groups (741 (599-1019); 776 (483-1195); 747 (573 – 1043); Supplementary table of effects). The heritability for GDD at flowering for photoperiod insensitive, sequenced individuals was 30%, while the heritability for flowering as a Julian date for the same set of individuals was 10.8% (Supplementary Table: Variance Components analysis). Thus, more phenotypic variance was explained by GDD than by Julian date for these individuals.</w:t>
       </w:r>
@@ -4016,7 +4905,15 @@
     <w:p>
       <w:r>
         <w:tab/>
-        <w:t xml:space="preserve">We used the switchgrassGWAS R package </w:t>
+        <w:t xml:space="preserve">We used the </w:t>
+      </w:r>
+      <w:proofErr w:type="spellStart"/>
+      <w:r>
+        <w:t>switchgrassGWAS</w:t>
+      </w:r>
+      <w:proofErr w:type="spellEnd"/>
+      <w:r>
+        <w:t xml:space="preserve"> R package </w:t>
       </w:r>
       <w:r>
         <w:rPr>
@@ -4072,12 +4969,26 @@
         <w:rPr>
           <w:rFonts w:eastAsia="Arial Unicode MS"/>
         </w:rPr>
-        <w:t xml:space="preserve">We used the switchgrassGWAS R package </w:t>
-      </w:r>
+        <w:t xml:space="preserve">We used the </w:t>
+      </w:r>
+      <w:proofErr w:type="spellStart"/>
       <w:r>
         <w:rPr>
           <w:rFonts w:eastAsia="Arial Unicode MS"/>
         </w:rPr>
+        <w:t>switchgrassGWAS</w:t>
+      </w:r>
+      <w:proofErr w:type="spellEnd"/>
+      <w:r>
+        <w:rPr>
+          <w:rFonts w:eastAsia="Arial Unicode MS"/>
+        </w:rPr>
+        <w:t xml:space="preserve"> R package </w:t>
+      </w:r>
+      <w:r>
+        <w:rPr>
+          <w:rFonts w:eastAsia="Arial Unicode MS"/>
+        </w:rPr>
         <w:t xml:space="preserve">to </w:t>
       </w:r>
       <w:r>
@@ -4096,6 +5007,7 @@
           <w:iCs/>
         </w:rPr>
       </w:pPr>
+      <w:proofErr w:type="spellStart"/>
       <w:r>
         <w:rPr>
           <w:b/>
@@ -4103,8 +5015,9 @@
           <w:i/>
           <w:iCs/>
         </w:rPr>
-        <w:t xml:space="preserve">Fourway cross </w:t>
-      </w:r>
+        <w:t>Fourway</w:t>
+      </w:r>
+      <w:proofErr w:type="spellEnd"/>
       <w:r>
         <w:rPr>
           <w:b/>
@@ -4112,6 +5025,15 @@
           <w:i/>
           <w:iCs/>
         </w:rPr>
+        <w:t xml:space="preserve"> cross </w:t>
+      </w:r>
+      <w:r>
+        <w:rPr>
+          <w:b/>
+          <w:bCs/>
+          <w:i/>
+          <w:iCs/>
+        </w:rPr>
         <w:t>and Quantitative Trait Locus Dataset</w:t>
       </w:r>
     </w:p>
@@ -4202,7 +5124,15 @@
         <w:t xml:space="preserve"> </w:t>
       </w:r>
       <w:r>
-        <w:t>The formation of the fourway mapping population has been described previously (</w:t>
+        <w:t xml:space="preserve">The formation of the </w:t>
+      </w:r>
+      <w:proofErr w:type="spellStart"/>
+      <w:r>
+        <w:t>fourway</w:t>
+      </w:r>
+      <w:proofErr w:type="spellEnd"/>
+      <w:r>
+        <w:t xml:space="preserve"> mapping population has been described previously (</w:t>
       </w:r>
       <w:r>
         <w:t>Milano</w:t>
@@ -4265,7 +5195,21 @@
         <w:rPr>
           <w:bCs/>
         </w:rPr>
-        <w:t xml:space="preserve">Phenology data, including greenup and flowering time, have been recorded from 2016 to 2019 for the four-way population at each site. Greenup (GR50) was recorded as the day of the year when 50% of the tillers from the crown on the plant turned green, flowering (FL50) was recorded as the day of the year when 50% of the plant tillers had panicles undergoing anthesis. Additionally, cumulative growing degree days (GDD) from GR50 to FL50 was calculated as GDD = </w:t>
+        <w:t xml:space="preserve">Phenology data, including </w:t>
+      </w:r>
+      <w:proofErr w:type="spellStart"/>
+      <w:r>
+        <w:rPr>
+          <w:bCs/>
+        </w:rPr>
+        <w:t>greenup</w:t>
+      </w:r>
+      <w:proofErr w:type="spellEnd"/>
+      <w:r>
+        <w:rPr>
+          <w:bCs/>
+        </w:rPr>
+        <w:t xml:space="preserve"> and flowering time, have been recorded from 2016 to 2019 for the four-way population at each site. Greenup (GR50) was recorded as the day of the year when 50% of the tillers from the crown on the plant turned green, flowering (FL50) was recorded as the day of the year when 50% of the plant tillers had panicles undergoing anthesis. Additionally, cumulative growing degree days (GDD) from GR50 to FL50 was calculated as GDD = </w:t>
       </w:r>
       <m:oMath>
         <m:nary>
@@ -4392,16 +5336,25 @@
           <w:rFonts w:eastAsiaTheme="minorEastAsia"/>
           <w:bCs/>
         </w:rPr>
-        <w:t xml:space="preserve"> is the daily average temperature, T</w:t>
-      </w:r>
+        <w:t xml:space="preserve"> is the daily average temperature, </w:t>
+      </w:r>
+      <w:proofErr w:type="spellStart"/>
       <w:r>
         <w:rPr>
           <w:rFonts w:eastAsiaTheme="minorEastAsia"/>
           <w:bCs/>
+        </w:rPr>
+        <w:t>T</w:t>
+      </w:r>
+      <w:r>
+        <w:rPr>
+          <w:rFonts w:eastAsiaTheme="minorEastAsia"/>
+          <w:bCs/>
           <w:vertAlign w:val="subscript"/>
         </w:rPr>
         <w:t>base</w:t>
       </w:r>
+      <w:proofErr w:type="spellEnd"/>
       <w:r>
         <w:rPr>
           <w:rFonts w:eastAsiaTheme="minorEastAsia"/>
@@ -4425,7 +5378,15 @@
         <w:t xml:space="preserve"> </w:t>
       </w:r>
       <w:r>
-        <w:t>for switchgrass (Kiniry et al 2005, Behrman 2013)</w:t>
+        <w:t>for switchgrass (</w:t>
+      </w:r>
+      <w:proofErr w:type="spellStart"/>
+      <w:r>
+        <w:t>Kiniry</w:t>
+      </w:r>
+      <w:proofErr w:type="spellEnd"/>
+      <w:r>
+        <w:t xml:space="preserve"> et al 2005, Behrman 2013)</w:t>
       </w:r>
       <w:r>
         <w:rPr>
@@ -4433,6 +5394,7 @@
         </w:rPr>
         <w:t xml:space="preserve">. On a specific day, if </w:t>
       </w:r>
+      <w:proofErr w:type="spellStart"/>
       <w:r>
         <w:rPr>
           <w:rFonts w:eastAsiaTheme="minorEastAsia"/>
@@ -4448,12 +5410,14 @@
         </w:rPr>
         <w:t>mean</w:t>
       </w:r>
+      <w:proofErr w:type="spellEnd"/>
       <w:r>
         <w:rPr>
           <w:bCs/>
         </w:rPr>
         <w:t xml:space="preserve"> is less than </w:t>
       </w:r>
+      <w:proofErr w:type="spellStart"/>
       <w:r>
         <w:rPr>
           <w:rFonts w:eastAsiaTheme="minorEastAsia"/>
@@ -4469,12 +5433,14 @@
         </w:rPr>
         <w:t>base</w:t>
       </w:r>
+      <w:proofErr w:type="spellEnd"/>
       <w:r>
         <w:rPr>
           <w:bCs/>
         </w:rPr>
         <w:t xml:space="preserve">, the GDD for that day is 0; if </w:t>
       </w:r>
+      <w:proofErr w:type="spellStart"/>
       <w:r>
         <w:rPr>
           <w:rFonts w:eastAsiaTheme="minorEastAsia"/>
@@ -4490,12 +5456,14 @@
         </w:rPr>
         <w:t>mean</w:t>
       </w:r>
+      <w:proofErr w:type="spellEnd"/>
       <w:r>
         <w:rPr>
           <w:bCs/>
         </w:rPr>
         <w:t xml:space="preserve"> is bigger than </w:t>
       </w:r>
+      <w:proofErr w:type="spellStart"/>
       <w:r>
         <w:rPr>
           <w:rFonts w:eastAsiaTheme="minorEastAsia"/>
@@ -4511,12 +5479,14 @@
         </w:rPr>
         <w:t>base</w:t>
       </w:r>
+      <w:proofErr w:type="spellEnd"/>
       <w:r>
         <w:rPr>
           <w:bCs/>
         </w:rPr>
         <w:t xml:space="preserve">, the GDD for that day is the difference between </w:t>
       </w:r>
+      <w:proofErr w:type="spellStart"/>
       <w:r>
         <w:rPr>
           <w:rFonts w:eastAsiaTheme="minorEastAsia"/>
@@ -4532,12 +5502,14 @@
         </w:rPr>
         <w:t>mean</w:t>
       </w:r>
+      <w:proofErr w:type="spellEnd"/>
       <w:r>
         <w:rPr>
           <w:bCs/>
         </w:rPr>
         <w:t xml:space="preserve"> and </w:t>
       </w:r>
+      <w:proofErr w:type="spellStart"/>
       <w:r>
         <w:rPr>
           <w:rFonts w:eastAsiaTheme="minorEastAsia"/>
@@ -4553,6 +5525,7 @@
         </w:rPr>
         <w:t>base</w:t>
       </w:r>
+      <w:proofErr w:type="spellEnd"/>
       <w:r>
         <w:rPr>
           <w:bCs/>
@@ -4732,13 +5705,41 @@
         <w:rPr>
           <w:bCs/>
         </w:rPr>
-        <w:t xml:space="preserve"> estimated using the additive kinship matrix based on marker genotypic information. The process was accomplished via the ‘sommer’ package </w:t>
-      </w:r>
-      <w:r>
-        <w:rPr>
-          <w:bCs/>
-        </w:rPr>
-        <w:t xml:space="preserve">(Covarrubias-Pazaran, 2020) </w:t>
+        <w:t xml:space="preserve"> estimated using the additive kinship matrix based on marker genotypic information. The process was accomplished via the ‘</w:t>
+      </w:r>
+      <w:proofErr w:type="spellStart"/>
+      <w:r>
+        <w:rPr>
+          <w:bCs/>
+        </w:rPr>
+        <w:t>sommer</w:t>
+      </w:r>
+      <w:proofErr w:type="spellEnd"/>
+      <w:r>
+        <w:rPr>
+          <w:bCs/>
+        </w:rPr>
+        <w:t xml:space="preserve">’ package </w:t>
+      </w:r>
+      <w:r>
+        <w:rPr>
+          <w:bCs/>
+        </w:rPr>
+        <w:t>(Covarrubias-</w:t>
+      </w:r>
+      <w:proofErr w:type="spellStart"/>
+      <w:r>
+        <w:rPr>
+          <w:bCs/>
+        </w:rPr>
+        <w:t>Pazaran</w:t>
+      </w:r>
+      <w:proofErr w:type="spellEnd"/>
+      <w:r>
+        <w:rPr>
+          <w:bCs/>
+        </w:rPr>
+        <w:t xml:space="preserve">, 2020) </w:t>
       </w:r>
       <w:r>
         <w:rPr>
@@ -4756,7 +5757,21 @@
         <w:rPr>
           <w:bCs/>
         </w:rPr>
-        <w:t xml:space="preserve">). Briefly, we used a multivariate mixed model (mmer) that takes the kinship matrix and other random incidence matrices to estimate the variance components for each </w:t>
+        <w:t>). Briefly, we used a multivariate mixed model (</w:t>
+      </w:r>
+      <w:proofErr w:type="spellStart"/>
+      <w:r>
+        <w:rPr>
+          <w:bCs/>
+        </w:rPr>
+        <w:t>mmer</w:t>
+      </w:r>
+      <w:proofErr w:type="spellEnd"/>
+      <w:r>
+        <w:rPr>
+          <w:bCs/>
+        </w:rPr>
+        <w:t xml:space="preserve">) that takes the kinship matrix and other random incidence matrices to estimate the variance components for each </w:t>
       </w:r>
       <w:r>
         <w:rPr>
@@ -4774,13 +5789,27 @@
         <w:rPr>
           <w:bCs/>
         </w:rPr>
-        <w:t>at each field</w:t>
-      </w:r>
-      <w:r>
-        <w:rPr>
-          <w:bCs/>
-        </w:rPr>
-        <w:t xml:space="preserve">, and calculates h2 as the proportion of additive genetic variance to the total variance. </w:t>
+        <w:t xml:space="preserve">at each </w:t>
+      </w:r>
+      <w:proofErr w:type="gramStart"/>
+      <w:r>
+        <w:rPr>
+          <w:bCs/>
+        </w:rPr>
+        <w:t>field</w:t>
+      </w:r>
+      <w:r>
+        <w:rPr>
+          <w:bCs/>
+        </w:rPr>
+        <w:t>, and</w:t>
+      </w:r>
+      <w:proofErr w:type="gramEnd"/>
+      <w:r>
+        <w:rPr>
+          <w:bCs/>
+        </w:rPr>
+        <w:t xml:space="preserve"> calculates h2 as the proportion of additive genetic variance to the total variance. </w:t>
       </w:r>
     </w:p>
     <w:p>
@@ -7750,7 +8779,15 @@
         <w:t xml:space="preserve"> </w:t>
       </w:r>
       <w:r>
-        <w:t xml:space="preserve">Average flowering date from 2016 – 2019 for the four parents of the fourway cross, compared to the 2019 distribution of flowering date for the Gulf and Midwest subpopulations. </w:t>
+        <w:t xml:space="preserve">Average flowering date from 2016 – 2019 for the four parents of the </w:t>
+      </w:r>
+      <w:proofErr w:type="spellStart"/>
+      <w:r>
+        <w:t>fourway</w:t>
+      </w:r>
+      <w:proofErr w:type="spellEnd"/>
+      <w:r>
+        <w:t xml:space="preserve"> cross, compared to the 2019 distribution of flowering date for the Gulf and Midwest subpopulations. </w:t>
       </w:r>
       <w:r>
         <w:t>The two Midwest parents are DAC and VS16, and the two Gulf parents are AP13 and WBC.</w:t>
@@ -8549,7 +9586,6 @@
   <w:style w:type="character" w:default="1" w:styleId="DefaultParagraphFont">
     <w:name w:val="Default Paragraph Font"/>
     <w:uiPriority w:val="1"/>
-    <w:semiHidden/>
     <w:unhideWhenUsed/>
   </w:style>
   <w:style w:type="table" w:default="1" w:styleId="TableNormal">

</xml_diff>

<commit_message>
Add GWAS G BLUP results and fourway confirmation sections
</commit_message>
<xml_diff>
--- a/manuscript/Manuscript_v0.3.docx
+++ b/manuscript/Manuscript_v0.3.docx
@@ -2150,7 +2150,13 @@
         <w:t xml:space="preserve"> date</w:t>
       </w:r>
       <w:r>
-        <w:t xml:space="preserve"> as functions </w:t>
+        <w:t xml:space="preserve"> </w:t>
+      </w:r>
+      <w:r>
+        <w:t xml:space="preserve">across all eight sites </w:t>
+      </w:r>
+      <w:r>
+        <w:t xml:space="preserve">as functions </w:t>
       </w:r>
       <w:r>
         <w:t xml:space="preserve">of two flowering time cues, </w:t>
@@ -2176,166 +2182,274 @@
         <w:t xml:space="preserve"> genetic </w:t>
       </w:r>
       <w:r>
-        <w:t>BLUPs both within and between genetic subpopulations.</w:t>
+        <w:t xml:space="preserve">BLUPs both within and </w:t>
+      </w:r>
+      <w:r>
+        <w:t>across</w:t>
+      </w:r>
+      <w:r>
+        <w:t xml:space="preserve"> genetic subpopulations.</w:t>
+      </w:r>
+      <w:r>
+        <w:t xml:space="preserve"> Weather-derived functions gave stronger statistical associations than flowering date. Across both subpopulations, the top 100 SNPs by </w:t>
+      </w:r>
+      <w:r>
+        <w:t xml:space="preserve">the maximum </w:t>
+      </w:r>
+      <w:r>
+        <w:t>-log10</w:t>
+      </w:r>
+      <w:r>
+        <w:t>(</w:t>
+      </w:r>
+      <w:r>
+        <w:rPr>
+          <w:i/>
+          <w:iCs/>
+        </w:rPr>
+        <w:t>p</w:t>
+      </w:r>
+      <w:r>
+        <w:t>) for any phenotype</w:t>
+      </w:r>
+      <w:r>
+        <w:t xml:space="preserve"> </w:t>
+      </w:r>
+      <w:r>
+        <w:t>(hereafter, “top 100 SNPs”) were more significant for</w:t>
+      </w:r>
+      <w:r>
+        <w:t xml:space="preserve"> GDD and for daylength than for flowering date </w:t>
+      </w:r>
+      <w:r>
+        <w:t xml:space="preserve">(binomial test </w:t>
+      </w:r>
+      <w:r>
+        <w:rPr>
+          <w:i/>
+          <w:iCs/>
+        </w:rPr>
+        <w:t xml:space="preserve">p </w:t>
+      </w:r>
+      <w:r>
+        <w:t>= 5.6e-07 and 1.8e-07).</w:t>
+      </w:r>
+      <w:r>
+        <w:t xml:space="preserve"> In both subpopulations, the</w:t>
+      </w:r>
+      <w:r>
+        <w:t xml:space="preserve"> top 100 SNPs were more significant </w:t>
+      </w:r>
+      <w:r>
+        <w:t xml:space="preserve">for flowering as a function of daylength than for flowering date (Gulf binomial test </w:t>
+      </w:r>
+      <w:r>
+        <w:rPr>
+          <w:i/>
+          <w:iCs/>
+        </w:rPr>
+        <w:t>p</w:t>
+      </w:r>
+      <w:r>
+        <w:t xml:space="preserve"> = 0.003; Midwest binomial test </w:t>
+      </w:r>
+      <w:r>
+        <w:rPr>
+          <w:i/>
+          <w:iCs/>
+        </w:rPr>
+        <w:t>p</w:t>
+      </w:r>
+      <w:r>
+        <w:t xml:space="preserve"> = 2.2e-16), but </w:t>
+      </w:r>
+      <w:r>
+        <w:t>were not significantly different</w:t>
+      </w:r>
+      <w:r>
+        <w:t xml:space="preserve"> for cumulative GDD</w:t>
+      </w:r>
+      <w:r>
+        <w:t xml:space="preserve"> and flowering date</w:t>
+      </w:r>
+      <w:r>
+        <w:t>.</w:t>
       </w:r>
     </w:p>
     <w:p>
       <w:r>
         <w:tab/>
-        <w:t>Across both subpopulations, 34 SNPs from 25 100kb regions of the genome were significant at a Bonferroni threshold</w:t>
+        <w:t xml:space="preserve">We </w:t>
+      </w:r>
+      <w:r>
+        <w:t>then</w:t>
+      </w:r>
+      <w:r>
+        <w:t xml:space="preserve"> looked at associations within and across genetic subpopulations </w:t>
+      </w:r>
+      <w:r>
+        <w:t>in Texas and the North, the home ranges of the Gulf and Midwest subpopulations, respectively.</w:t>
+      </w:r>
+      <w:r>
+        <w:t xml:space="preserve"> </w:t>
+      </w:r>
+      <w:r>
+        <w:t xml:space="preserve">Strikingly, across both subpopulations, flowering as a function of daylength had stronger associations in Texas, and flowering as a function of GDD had stronger associations in the North (Figure 2). </w:t>
+      </w:r>
+      <w:r>
+        <w:t xml:space="preserve"> </w:t>
+      </w:r>
+      <w:r>
+        <w:rPr>
+          <w:i/>
+          <w:iCs/>
+        </w:rPr>
+        <w:t>(</w:t>
+      </w:r>
+      <w:r>
+        <w:rPr>
+          <w:i/>
+          <w:iCs/>
+        </w:rPr>
+        <w:t xml:space="preserve">add </w:t>
+      </w:r>
+      <w:r>
+        <w:rPr>
+          <w:i/>
+          <w:iCs/>
+        </w:rPr>
+        <w:t>sentences about FL50 vs weather-derived variables</w:t>
+      </w:r>
+      <w:r>
+        <w:rPr>
+          <w:i/>
+          <w:iCs/>
+        </w:rPr>
+        <w:t xml:space="preserve"> and binomial tests here</w:t>
+      </w:r>
+      <w:r>
+        <w:rPr>
+          <w:i/>
+          <w:iCs/>
+        </w:rPr>
+        <w:t>).</w:t>
+      </w:r>
+      <w:r>
+        <w:t xml:space="preserve"> </w:t>
+      </w:r>
+    </w:p>
+    <w:p>
+      <w:r>
+        <w:tab/>
+        <w:t>Numerous 20kb regions had associations above a 10% FDR in multiple flowering GWAS: 22 had associations in five or more GWAS</w:t>
+      </w:r>
+      <w:r>
+        <w:t xml:space="preserve"> (Figure 2)</w:t>
+      </w:r>
+      <w:r>
+        <w:t xml:space="preserve">. </w:t>
+      </w:r>
+      <w:r>
+        <w:t xml:space="preserve">Though many of these overlaps were no doubt caused by GWAS on highly correlated phenotypic measurements and overlapping site or genotype sets, these regions may still underlie consistent genetic effects detectable across the species’ natural range. </w:t>
+      </w:r>
+      <w:r>
+        <w:t>The majority affected both phenotypes across both subpopulations and in the Gulf subpopulation, at all eight common gardens and at the Texas gardens.  Exceptions included Chr03K</w:t>
+      </w:r>
+      <w:r>
+        <w:t xml:space="preserve"> at 37.53Mb</w:t>
+      </w:r>
+      <w:r>
+        <w:t xml:space="preserve">, which </w:t>
+      </w:r>
+      <w:r>
+        <w:t>was also significant for</w:t>
+      </w:r>
+      <w:r>
+        <w:t xml:space="preserve"> the Midwest subpopulation at the Texas gardens</w:t>
+      </w:r>
+      <w:r>
+        <w:t xml:space="preserve">; Chr05N at 64.86 Mb, which was significant </w:t>
+      </w:r>
+      <w:r>
+        <w:t xml:space="preserve">across subpopulations </w:t>
+      </w:r>
+      <w:r>
+        <w:t xml:space="preserve">at all three sets of gardens; </w:t>
+      </w:r>
+      <w:r>
+        <w:t xml:space="preserve">Chr06K at 36.38Mb, which </w:t>
+      </w:r>
+      <w:r>
+        <w:t>was significant for the</w:t>
+      </w:r>
+      <w:r>
+        <w:t xml:space="preserve"> Midwest subpopulation at all eight gardens</w:t>
+      </w:r>
+      <w:r>
+        <w:t xml:space="preserve"> and</w:t>
+      </w:r>
+      <w:r>
+        <w:t xml:space="preserve"> the North gardens; </w:t>
+      </w:r>
+      <w:r>
+        <w:t xml:space="preserve">Chr08N at 28.50 Mb, which affected daylength for all three </w:t>
+      </w:r>
+      <w:r>
+        <w:t>population sets</w:t>
+      </w:r>
+      <w:r>
+        <w:t xml:space="preserve"> in the North gardens; and </w:t>
+      </w:r>
+      <w:r>
+        <w:t>Chr09N</w:t>
+      </w:r>
+      <w:r>
+        <w:t xml:space="preserve"> at 16.48 Mb</w:t>
+      </w:r>
+      <w:r>
+        <w:t xml:space="preserve">, which </w:t>
+      </w:r>
+      <w:r>
+        <w:t>was significant</w:t>
+      </w:r>
+      <w:r>
+        <w:t xml:space="preserve"> </w:t>
+      </w:r>
+      <w:r>
+        <w:t xml:space="preserve">across subpopulations </w:t>
+      </w:r>
+      <w:r>
+        <w:t>at all three sets of gardens</w:t>
       </w:r>
       <w:r>
         <w:t>.</w:t>
       </w:r>
-      <w:r>
-        <w:t xml:space="preserve"> SNPs significant above a Bonferroni had higher -log10p values for </w:t>
-      </w:r>
-      <w:r>
-        <w:t>GDD</w:t>
-      </w:r>
-      <w:r>
-        <w:t xml:space="preserve"> than for </w:t>
-      </w:r>
-      <w:r>
-        <w:t>flowering date</w:t>
-      </w:r>
-      <w:r>
-        <w:t xml:space="preserve"> (</w:t>
-      </w:r>
-      <w:r>
-        <w:t xml:space="preserve">12 SNPs vs </w:t>
-      </w:r>
-      <w:r>
-        <w:t>3 SNPs)</w:t>
-      </w:r>
-      <w:r>
-        <w:t>, and higher -log10p values for</w:t>
-      </w:r>
-      <w:r>
-        <w:t xml:space="preserve"> daylength</w:t>
-      </w:r>
-      <w:r>
-        <w:t xml:space="preserve"> than for flowering date</w:t>
-      </w:r>
-      <w:r>
-        <w:t xml:space="preserve"> (25 SNPs vs 5 SNPs), indicating that there were stronger genetic associations for weather-derived functions of flowering than for flowering date.</w:t>
-      </w:r>
-      <w:r>
-        <w:t xml:space="preserve"> These values were significantly skewed towards the weather-derived functions for the top 100 SNPs (binomial test </w:t>
-      </w:r>
-      <w:r>
-        <w:rPr>
-          <w:i/>
-          <w:iCs/>
-        </w:rPr>
-        <w:t xml:space="preserve">p </w:t>
-      </w:r>
-      <w:r>
-        <w:t>= 5.6e-07 and 1.8e-07).</w:t>
-      </w:r>
-    </w:p>
-    <w:p>
-      <w:r>
-        <w:t>In the Midwest subpopulation, there were stronger genetic associations for flowering as a function of daylength than for flowering date (14 SNPs vs 1 SNP), but no significant associations for cumulative GDD.</w:t>
-      </w:r>
-      <w:r>
-        <w:t xml:space="preserve"> SNP p-values were significantly skewed towards daylength for the top 100 SNPs (binomial test </w:t>
-      </w:r>
-      <w:r>
-        <w:rPr>
-          <w:i/>
-          <w:iCs/>
-        </w:rPr>
-        <w:t>p</w:t>
-      </w:r>
-      <w:r>
-        <w:t xml:space="preserve"> = 2.2e-16) but not towards cumulative GDD. </w:t>
-      </w:r>
-    </w:p>
-    <w:p>
-      <w:r>
-        <w:t xml:space="preserve">In the Gulf subpopulation, </w:t>
-      </w:r>
-      <w:r>
-        <w:t xml:space="preserve">there were only three genetic associations above a Bonferroni threshold, </w:t>
-      </w:r>
-      <w:r>
-        <w:t>but</w:t>
-      </w:r>
-      <w:r>
-        <w:t xml:space="preserve"> the top </w:t>
-      </w:r>
-      <w:r>
-        <w:t>10</w:t>
-      </w:r>
-      <w:r>
-        <w:t>0 SNPs</w:t>
-      </w:r>
-      <w:r>
-        <w:t xml:space="preserve"> were skewed to have higher </w:t>
-      </w:r>
-      <w:r>
-        <w:t>-log10pvalues for daylength than for flowering date</w:t>
-      </w:r>
-      <w:r>
-        <w:t xml:space="preserve"> (binomial test </w:t>
-      </w:r>
-      <w:r>
-        <w:rPr>
-          <w:i/>
-          <w:iCs/>
-        </w:rPr>
-        <w:t>p</w:t>
-      </w:r>
-      <w:r>
-        <w:t xml:space="preserve"> = </w:t>
-      </w:r>
-      <w:r>
-        <w:t>0.003)</w:t>
-      </w:r>
-      <w:r>
-        <w:t>.</w:t>
-      </w:r>
-    </w:p>
-    <w:p>
-      <w:r>
-        <w:t>Comparing the top 100 hits</w:t>
-      </w:r>
-      <w:r>
-        <w:t xml:space="preserve"> within and between subpopulations</w:t>
-      </w:r>
-      <w:r>
-        <w:t xml:space="preserve">, </w:t>
-      </w:r>
-      <w:r>
-        <w:t>1% of across subpopulation hits</w:t>
-      </w:r>
-      <w:r>
-        <w:t xml:space="preserve"> were found in the same 100kb regions</w:t>
-      </w:r>
-      <w:r>
-        <w:t xml:space="preserve"> in the Midwest, and 7% were found in the same 100kb regions in the Gulf</w:t>
-      </w:r>
-      <w:r>
-        <w:t>.</w:t>
-      </w:r>
-      <w:r>
-        <w:t xml:space="preserve"> There was no overlap between 100kb regions for Midwest and Gulf hits in the top 100 hits.</w:t>
-      </w:r>
-      <w:r>
-        <w:t xml:space="preserve"> Thus, considerable additional information was gained considering both GWAS within and between subpopulations.</w:t>
-      </w:r>
-    </w:p>
-    <w:p>
+    </w:p>
+    <w:p>
+      <w:pPr>
+        <w:rPr>
+          <w:i/>
+          <w:iCs/>
+        </w:rPr>
+      </w:pPr>
       <w:r>
         <w:rPr>
           <w:noProof/>
         </w:rPr>
+        <w:lastRenderedPageBreak/>
         <w:drawing>
-          <wp:inline distT="0" distB="0" distL="0" distR="0" wp14:anchorId="622A61C7" wp14:editId="740CE3CA">
-            <wp:extent cx="5943600" cy="2377440"/>
-            <wp:effectExtent l="0" t="0" r="0" b="3810"/>
-            <wp:docPr id="2" name="Picture 2" descr="A close up of a logo&#10;&#10;Description automatically generated"/>
+          <wp:anchor distT="0" distB="0" distL="114300" distR="114300" simplePos="0" relativeHeight="251683840" behindDoc="0" locked="0" layoutInCell="1" allowOverlap="1" wp14:anchorId="34CCDFD2" wp14:editId="60133B95">
+            <wp:simplePos x="0" y="0"/>
+            <wp:positionH relativeFrom="margin">
+              <wp:align>left</wp:align>
+            </wp:positionH>
+            <wp:positionV relativeFrom="paragraph">
+              <wp:posOffset>944880</wp:posOffset>
+            </wp:positionV>
+            <wp:extent cx="4999355" cy="4999355"/>
+            <wp:effectExtent l="0" t="0" r="0" b="0"/>
+            <wp:wrapTopAndBottom/>
+            <wp:docPr id="8" name="Picture 8" descr="A screenshot of a social media post&#10;&#10;Description automatically generated"/>
             <wp:cNvGraphicFramePr>
               <a:graphicFrameLocks xmlns:a="http://schemas.openxmlformats.org/drawingml/2006/main" noChangeAspect="1"/>
             </wp:cNvGraphicFramePr>
@@ -2343,7 +2457,7 @@
               <a:graphicData uri="http://schemas.openxmlformats.org/drawingml/2006/picture">
                 <pic:pic xmlns:pic="http://schemas.openxmlformats.org/drawingml/2006/picture">
                   <pic:nvPicPr>
-                    <pic:cNvPr id="2" name="FL_eight_sites_Gulf_and_Midwest_top_500_Manhattan.png"/>
+                    <pic:cNvPr id="8" name="G_BLUP_Combined_Manhattans_GDD_dyln_subpops_sites_by_subgenome_with_QTL_and_20kb_common_associations.png"/>
                     <pic:cNvPicPr/>
                   </pic:nvPicPr>
                   <pic:blipFill>
@@ -2361,7 +2475,7 @@
                   <pic:spPr>
                     <a:xfrm>
                       <a:off x="0" y="0"/>
-                      <a:ext cx="5943600" cy="2377440"/>
+                      <a:ext cx="4999355" cy="4999355"/>
                     </a:xfrm>
                     <a:prstGeom prst="rect">
                       <a:avLst/>
@@ -2370,9 +2484,411 @@
                 </pic:pic>
               </a:graphicData>
             </a:graphic>
-          </wp:inline>
+          </wp:anchor>
         </w:drawing>
       </w:r>
+      <w:r>
+        <w:rPr>
+          <w:i/>
+          <w:iCs/>
+        </w:rPr>
+        <w:t xml:space="preserve">Figure 2. </w:t>
+      </w:r>
+      <w:r>
+        <w:rPr>
+          <w:i/>
+          <w:iCs/>
+        </w:rPr>
+        <w:t xml:space="preserve">Combined Manhattan plots </w:t>
+      </w:r>
+      <w:r>
+        <w:rPr>
+          <w:i/>
+          <w:iCs/>
+        </w:rPr>
+        <w:t>displaying</w:t>
+      </w:r>
+      <w:r>
+        <w:rPr>
+          <w:i/>
+          <w:iCs/>
+        </w:rPr>
+        <w:t xml:space="preserve"> associations above a 10% FDR </w:t>
+      </w:r>
+      <w:r>
+        <w:rPr>
+          <w:i/>
+          <w:iCs/>
+        </w:rPr>
+        <w:t xml:space="preserve">for </w:t>
+      </w:r>
+      <w:r>
+        <w:rPr>
+          <w:i/>
+          <w:iCs/>
+        </w:rPr>
+        <w:t>18</w:t>
+      </w:r>
+      <w:r>
+        <w:rPr>
+          <w:i/>
+          <w:iCs/>
+        </w:rPr>
+        <w:t xml:space="preserve"> combinations of subpopulation, site subset, and weather-derived flowering phenotype. </w:t>
+      </w:r>
+      <w:r>
+        <w:rPr>
+          <w:i/>
+          <w:iCs/>
+        </w:rPr>
+        <w:t>Black</w:t>
+      </w:r>
+      <w:r>
+        <w:rPr>
+          <w:i/>
+          <w:iCs/>
+        </w:rPr>
+        <w:t xml:space="preserve"> vertical lines represent </w:t>
+      </w:r>
+      <w:r>
+        <w:rPr>
+          <w:i/>
+          <w:iCs/>
+        </w:rPr>
+        <w:t>2</w:t>
+      </w:r>
+      <w:r>
+        <w:rPr>
+          <w:i/>
+          <w:iCs/>
+        </w:rPr>
+        <w:t xml:space="preserve">0kb regions </w:t>
+      </w:r>
+      <w:r>
+        <w:rPr>
+          <w:i/>
+          <w:iCs/>
+        </w:rPr>
+        <w:t>with</w:t>
+      </w:r>
+      <w:r>
+        <w:rPr>
+          <w:i/>
+          <w:iCs/>
+        </w:rPr>
+        <w:t xml:space="preserve"> associations above a 10% FDR for </w:t>
+      </w:r>
+      <w:r>
+        <w:rPr>
+          <w:i/>
+          <w:iCs/>
+        </w:rPr>
+        <w:t>five</w:t>
+      </w:r>
+      <w:r>
+        <w:rPr>
+          <w:i/>
+          <w:iCs/>
+        </w:rPr>
+        <w:t xml:space="preserve"> or more of these </w:t>
+      </w:r>
+      <w:r>
+        <w:rPr>
+          <w:i/>
+          <w:iCs/>
+        </w:rPr>
+        <w:t>18</w:t>
+      </w:r>
+      <w:r>
+        <w:rPr>
+          <w:i/>
+          <w:iCs/>
+        </w:rPr>
+        <w:t xml:space="preserve"> GWAS. </w:t>
+      </w:r>
+      <w:r>
+        <w:rPr>
+          <w:i/>
+          <w:iCs/>
+        </w:rPr>
+        <w:t xml:space="preserve">Colored boxes indicate significant QTL intervals in the </w:t>
+      </w:r>
+      <w:proofErr w:type="spellStart"/>
+      <w:r>
+        <w:rPr>
+          <w:i/>
+          <w:iCs/>
+        </w:rPr>
+        <w:t>fourway</w:t>
+      </w:r>
+      <w:proofErr w:type="spellEnd"/>
+      <w:r>
+        <w:rPr>
+          <w:i/>
+          <w:iCs/>
+        </w:rPr>
+        <w:t xml:space="preserve"> cross (with less than a 1.5 LOD drop, see also figure …X). </w:t>
+      </w:r>
+      <w:r>
+        <w:rPr>
+          <w:i/>
+          <w:iCs/>
+        </w:rPr>
+        <w:t xml:space="preserve">Dashed horizontal line represents the Bonferroni threshold.  </w:t>
+      </w:r>
+    </w:p>
+    <w:p>
+      <w:pPr>
+        <w:rPr>
+          <w:i/>
+          <w:iCs/>
+        </w:rPr>
+      </w:pPr>
+    </w:p>
+    <w:p>
+      <w:pPr>
+        <w:rPr>
+          <w:i/>
+          <w:iCs/>
+        </w:rPr>
+      </w:pPr>
+      <w:r>
+        <w:rPr>
+          <w:i/>
+          <w:iCs/>
+        </w:rPr>
+        <w:t xml:space="preserve">Confirmation of genetic effects using a </w:t>
+      </w:r>
+      <w:proofErr w:type="spellStart"/>
+      <w:r>
+        <w:rPr>
+          <w:i/>
+          <w:iCs/>
+        </w:rPr>
+        <w:t>fourway</w:t>
+      </w:r>
+      <w:proofErr w:type="spellEnd"/>
+      <w:r>
+        <w:rPr>
+          <w:i/>
+          <w:iCs/>
+        </w:rPr>
+        <w:t xml:space="preserve"> cross </w:t>
+      </w:r>
+    </w:p>
+    <w:p>
+      <w:pPr>
+        <w:ind w:firstLine="720"/>
+      </w:pPr>
+      <w:r>
+        <w:t>To confirm candidate</w:t>
+      </w:r>
+      <w:r>
+        <w:t xml:space="preserve"> genomic regions and allelic effects underlying the </w:t>
+      </w:r>
+      <w:r>
+        <w:t>flowering</w:t>
+      </w:r>
+      <w:r>
+        <w:t xml:space="preserve"> responses in the</w:t>
+      </w:r>
+      <w:r>
+        <w:t xml:space="preserve"> Gulf and Midwest</w:t>
+      </w:r>
+      <w:r>
+        <w:t xml:space="preserve"> subpopulations, we analyzed flowering in an F2 cross between four individuals, two Midwest and two Gulf individuals. The parents of this cross were DAC, an early flowering Midwest individual, VS16, a late flowering Midwest individual, AP13, an early flowering Gulf individual, and WBC, a late flowering Gulf individual (Supplementary Figure X.). We made F1 crosses of the two early flowering individuals, AP13xDAC, and the two late flowering individuals, WBCxVS16. We then clonally propagated and planted the four parents, the two F1 individuals (AP13xDAC, and VS16xWBC), and 801 F2 individuals at eight field sites, then recorded </w:t>
+      </w:r>
+      <w:proofErr w:type="spellStart"/>
+      <w:r>
+        <w:t>greenup</w:t>
+      </w:r>
+      <w:proofErr w:type="spellEnd"/>
+      <w:r>
+        <w:t xml:space="preserve"> and flowering date </w:t>
+      </w:r>
+      <w:r>
+        <w:t>for the</w:t>
+      </w:r>
+      <w:r>
+        <w:t xml:space="preserve"> 2016-2019 seasons.</w:t>
+      </w:r>
+    </w:p>
+    <w:p>
+      <w:pPr>
+        <w:ind w:firstLine="720"/>
+      </w:pPr>
+      <w:r>
+        <w:lastRenderedPageBreak/>
+        <w:t>To look for dominance in flowering cues, w</w:t>
+      </w:r>
+      <w:r>
+        <w:t>e compared the 2019 flowering dates of F1 individuals to the</w:t>
+      </w:r>
+      <w:r>
+        <w:t xml:space="preserve"> </w:t>
+      </w:r>
+      <w:proofErr w:type="spellStart"/>
+      <w:r>
+        <w:t>fourway</w:t>
+      </w:r>
+      <w:proofErr w:type="spellEnd"/>
+      <w:r>
+        <w:t xml:space="preserve"> parents and the diversity panel. Though </w:t>
+      </w:r>
+      <w:r>
+        <w:t xml:space="preserve">the two F1 crosses differed in flowering date by </w:t>
+      </w:r>
+      <w:r>
+        <w:t>17 days</w:t>
+      </w:r>
+      <w:r>
+        <w:t xml:space="preserve"> on average</w:t>
+      </w:r>
+      <w:r>
+        <w:t>, all F1 individuals flowered at similar dates as the Midwest parents each year, and as Midwest subpopulation individuals in general (</w:t>
+      </w:r>
+      <w:r>
+        <w:t>Supplementary Figure X</w:t>
+      </w:r>
+      <w:r>
+        <w:t xml:space="preserve">; early and late F1s flowered 8.1 +/- 8.1 and 7.9 +/- 13.3 days behind their F0 parents. </w:t>
+      </w:r>
+    </w:p>
+    <w:p>
+      <w:pPr>
+        <w:ind w:firstLine="720"/>
+      </w:pPr>
+      <w:r>
+        <w:t xml:space="preserve">To confirm associations for genetic BLUPs for flowering in our diversity panel, we </w:t>
+      </w:r>
+      <w:r>
+        <w:t xml:space="preserve">conducted QTL mapping of </w:t>
+      </w:r>
+      <w:proofErr w:type="spellStart"/>
+      <w:r>
+        <w:t>greenup</w:t>
+      </w:r>
+      <w:proofErr w:type="spellEnd"/>
+      <w:r>
+        <w:t xml:space="preserve"> and flowering in 2019 for seven common gardens. </w:t>
+      </w:r>
+      <w:r>
+        <w:t>We</w:t>
+      </w:r>
+      <w:r>
+        <w:t xml:space="preserve"> again</w:t>
+      </w:r>
+      <w:r>
+        <w:t xml:space="preserve"> </w:t>
+      </w:r>
+      <w:r>
+        <w:t>analyzed flowering in three ways</w:t>
+      </w:r>
+      <w:r>
+        <w:t xml:space="preserve">: as a function of Julian date (‘flowering date’), as a function of cumulative GDD between </w:t>
+      </w:r>
+      <w:proofErr w:type="spellStart"/>
+      <w:r>
+        <w:t>greenup</w:t>
+      </w:r>
+      <w:proofErr w:type="spellEnd"/>
+      <w:r>
+        <w:t xml:space="preserve"> and flowering (‘flowering GDD’)</w:t>
+      </w:r>
+      <w:r>
+        <w:t xml:space="preserve">, and as a function of daylength at flowering </w:t>
+      </w:r>
+      <w:r>
+        <w:t>(‘flowering daylength’)</w:t>
+      </w:r>
+      <w:r>
+        <w:t xml:space="preserve">. There were no significant QTL for </w:t>
+      </w:r>
+      <w:proofErr w:type="spellStart"/>
+      <w:r>
+        <w:t>greenup</w:t>
+      </w:r>
+      <w:proofErr w:type="spellEnd"/>
+      <w:r>
+        <w:t>.</w:t>
+      </w:r>
+      <w:r>
+        <w:t xml:space="preserve"> </w:t>
+      </w:r>
+      <w:r>
+        <w:t>There were eight QTL for flowering date</w:t>
+      </w:r>
+      <w:r>
+        <w:t xml:space="preserve"> and </w:t>
+      </w:r>
+      <w:r>
+        <w:t xml:space="preserve">five QTL for flowering GDD, </w:t>
+      </w:r>
+      <w:r>
+        <w:t>three</w:t>
+      </w:r>
+      <w:r>
+        <w:t xml:space="preserve"> of which overlapped with QTL for flowering date</w:t>
+      </w:r>
+      <w:r>
+        <w:t>. There were ten QTL for flowerin</w:t>
+      </w:r>
+      <w:r>
+        <w:t>g daylength, five of which overlapped with QTL for flowering date, and two of which overlapped with flowering GDD. When multiple flowering phenotypes overlapped at a QTL, flowering daylength had the highest LOD scores in four of five cases. Both flowering GDD and flowering daylength had unique QTL, and daylength (or daylength change in seconds…) had higher explanatory power than flowering date for the majority of QTL.  The most significant QTL were on Chr02N, Chr04K, and two positions on Chr05N. Of these strongest four QTL, all but the QTL on Chr02N had consistent associations in five or more GWAS on genetic BLUPs</w:t>
+      </w:r>
+      <w:r>
+        <w:t xml:space="preserve"> (Figure 2)</w:t>
+      </w:r>
+      <w:r>
+        <w:t xml:space="preserve">. Of the smaller QTL, the QTL </w:t>
+      </w:r>
+      <w:r>
+        <w:t xml:space="preserve">for flowering daylength </w:t>
+      </w:r>
+      <w:r>
+        <w:t>on Chr</w:t>
+      </w:r>
+      <w:r>
+        <w:t xml:space="preserve">02K, and the QTL for flowering daylength on Chr09N overlapped with the 20kb interval with consistent associations in five or more GWAS on genetic BLUPs. Thus, we confirmed </w:t>
+      </w:r>
+      <w:r>
+        <w:t>that five genomic regions with c</w:t>
+      </w:r>
+      <w:r>
+        <w:t>onsistent genetic associations</w:t>
+      </w:r>
+      <w:r>
+        <w:t xml:space="preserve"> also had</w:t>
+      </w:r>
+      <w:r>
+        <w:t xml:space="preserve"> effects on flowering </w:t>
+      </w:r>
+      <w:r>
+        <w:t xml:space="preserve">in a </w:t>
+      </w:r>
+      <w:proofErr w:type="spellStart"/>
+      <w:r>
+        <w:t>fourway</w:t>
+      </w:r>
+      <w:proofErr w:type="spellEnd"/>
+      <w:r>
+        <w:t xml:space="preserve"> cross </w:t>
+      </w:r>
+      <w:r>
+        <w:t xml:space="preserve">F2 </w:t>
+      </w:r>
+      <w:r>
+        <w:t xml:space="preserve">mapping </w:t>
+      </w:r>
+      <w:r>
+        <w:t>population</w:t>
+      </w:r>
+      <w:r>
+        <w:t xml:space="preserve"> created from individuals from the same populations</w:t>
+      </w:r>
+      <w:r>
+        <w:t>.</w:t>
+      </w:r>
     </w:p>
     <w:p/>
     <w:p>
@@ -2387,31 +2903,173 @@
           <w:i/>
           <w:iCs/>
         </w:rPr>
-        <w:t>Parag</w:t>
-      </w:r>
-      <w:r>
-        <w:rPr>
-          <w:i/>
-          <w:iCs/>
-        </w:rPr>
-        <w:t xml:space="preserve">raphs about G effects for </w:t>
-      </w:r>
-      <w:proofErr w:type="spellStart"/>
-      <w:r>
-        <w:rPr>
-          <w:i/>
-          <w:iCs/>
-        </w:rPr>
+        <w:t>Genotype-by-environment effects of flowering as functions of environmental cues</w:t>
+      </w:r>
+    </w:p>
+    <w:p>
+      <w:pPr>
+        <w:rPr>
+          <w:i/>
+          <w:iCs/>
+        </w:rPr>
+      </w:pPr>
+      <w:r>
+        <w:tab/>
+        <w:t xml:space="preserve">Our analysis of G and GxE across our eight common gardens and two genetic subpopulations suggested </w:t>
+      </w:r>
+      <w:r>
+        <w:t>the presence of GxE for rainfall, GDD, and photoperiod cues for flowering, for which variation is more visible outside of each subpopulations’ native range.</w:t>
+      </w:r>
+      <w:r>
+        <w:t xml:space="preserve"> To evaluate GxE, we analyzed flowering in </w:t>
+      </w:r>
+      <w:r>
+        <w:t>five</w:t>
+      </w:r>
+      <w:r>
+        <w:t xml:space="preserve"> ways: as a function of daylength at flowering (‘flowering daylength’),</w:t>
+      </w:r>
+      <w:r>
+        <w:t xml:space="preserve"> as a function of daylength change</w:t>
+      </w:r>
+      <w:r>
+        <w:t xml:space="preserve"> from the previous day</w:t>
+      </w:r>
+      <w:r>
+        <w:t xml:space="preserve"> on the day of</w:t>
+      </w:r>
+      <w:r>
+        <w:t xml:space="preserve"> flowering (‘flowering daylength change’)</w:t>
+      </w:r>
+      <w:r>
+        <w:t xml:space="preserve"> </w:t>
+      </w:r>
+      <w:r>
+        <w:t xml:space="preserve">as a function of cumulative GDD between </w:t>
+      </w:r>
+      <w:proofErr w:type="spellStart"/>
+      <w:r>
         <w:t>greenup</w:t>
       </w:r>
       <w:proofErr w:type="spellEnd"/>
       <w:r>
-        <w:rPr>
-          <w:i/>
-          <w:iCs/>
-        </w:rPr>
-        <w:t xml:space="preserve"> at Texas and North sites</w:t>
-      </w:r>
+        <w:t xml:space="preserve"> and flowering (‘flowering GDD’), </w:t>
+      </w:r>
+      <w:r>
+        <w:t xml:space="preserve">as a function of rainfall on the day of flowering (‘flowering rainfall’), and as a function </w:t>
+      </w:r>
+      <w:r>
+        <w:t xml:space="preserve">of </w:t>
+      </w:r>
+      <w:r>
+        <w:t xml:space="preserve">rainfall between </w:t>
+      </w:r>
+      <w:proofErr w:type="spellStart"/>
+      <w:r>
+        <w:t>greenup</w:t>
+      </w:r>
+      <w:proofErr w:type="spellEnd"/>
+      <w:r>
+        <w:t xml:space="preserve"> and flowering</w:t>
+      </w:r>
+      <w:r>
+        <w:t xml:space="preserve"> (‘cumulative rainfall’)</w:t>
+      </w:r>
+      <w:r>
+        <w:t>. To do this, we conducted univariate GWAS at each common garden</w:t>
+      </w:r>
+      <w:r>
+        <w:t xml:space="preserve"> </w:t>
+      </w:r>
+      <w:r>
+        <w:t>for these flowering functions,</w:t>
+      </w:r>
+      <w:r>
+        <w:t xml:space="preserve"> then analyzed the allelic effects of unlinked SNPs across common garden sites for the top XK SNPs using mash</w:t>
+      </w:r>
+      <w:r>
+        <w:t xml:space="preserve">. </w:t>
+      </w:r>
+      <w:r>
+        <w:rPr>
+          <w:i/>
+          <w:iCs/>
+        </w:rPr>
+        <w:t>(sentence talking about the use of mash).</w:t>
+      </w:r>
+    </w:p>
+    <w:p/>
+    <w:p>
+      <w:pPr>
+        <w:rPr>
+          <w:i/>
+          <w:iCs/>
+        </w:rPr>
+      </w:pPr>
+      <w:r>
+        <w:rPr>
+          <w:i/>
+          <w:iCs/>
+        </w:rPr>
+        <w:t xml:space="preserve">Paragraph about GxE effects for flowering in the Gulf </w:t>
+      </w:r>
+      <w:proofErr w:type="spellStart"/>
+      <w:r>
+        <w:rPr>
+          <w:i/>
+          <w:iCs/>
+        </w:rPr>
+        <w:t>subpop</w:t>
+      </w:r>
+      <w:proofErr w:type="spellEnd"/>
+    </w:p>
+    <w:p>
+      <w:pPr>
+        <w:rPr>
+          <w:i/>
+          <w:iCs/>
+        </w:rPr>
+      </w:pPr>
+      <w:r>
+        <w:rPr>
+          <w:i/>
+          <w:iCs/>
+        </w:rPr>
+        <w:t xml:space="preserve">Paragraph about GxE effects for flowering in the Midwest </w:t>
+      </w:r>
+      <w:proofErr w:type="spellStart"/>
+      <w:r>
+        <w:rPr>
+          <w:i/>
+          <w:iCs/>
+        </w:rPr>
+        <w:t>subpop</w:t>
+      </w:r>
+      <w:proofErr w:type="spellEnd"/>
+    </w:p>
+    <w:p>
+      <w:pPr>
+        <w:rPr>
+          <w:i/>
+          <w:iCs/>
+        </w:rPr>
+      </w:pPr>
+      <w:r>
+        <w:rPr>
+          <w:i/>
+          <w:iCs/>
+        </w:rPr>
+        <w:t xml:space="preserve">Paragraph about GxE effects for flowering in both </w:t>
+      </w:r>
+      <w:proofErr w:type="spellStart"/>
+      <w:r>
+        <w:rPr>
+          <w:i/>
+          <w:iCs/>
+        </w:rPr>
+        <w:t>subpops</w:t>
+      </w:r>
+      <w:proofErr w:type="spellEnd"/>
       <w:r>
         <w:rPr>
           <w:i/>
@@ -2432,255 +3090,112 @@
           <w:i/>
           <w:iCs/>
         </w:rPr>
+        <w:t xml:space="preserve">Overlap between these GxE effects? There isn’t much, I </w:t>
+      </w:r>
+      <w:proofErr w:type="gramStart"/>
+      <w:r>
+        <w:rPr>
+          <w:i/>
+          <w:iCs/>
+        </w:rPr>
+        <w:t>assume?</w:t>
+      </w:r>
+      <w:proofErr w:type="gramEnd"/>
+    </w:p>
+    <w:p>
+      <w:pPr>
+        <w:rPr>
+          <w:i/>
+          <w:iCs/>
+        </w:rPr>
+      </w:pPr>
+      <w:r>
+        <w:rPr>
+          <w:i/>
+          <w:iCs/>
+        </w:rPr>
         <w:lastRenderedPageBreak/>
-        <w:t>Parag</w:t>
-      </w:r>
-      <w:r>
-        <w:rPr>
-          <w:i/>
-          <w:iCs/>
-        </w:rPr>
-        <w:t>raphs about G effects for flowering at Texas and North sites</w:t>
-      </w:r>
-      <w:r>
-        <w:rPr>
-          <w:i/>
-          <w:iCs/>
-        </w:rPr>
-        <w:t>?</w:t>
-      </w:r>
-    </w:p>
-    <w:p>
-      <w:pPr>
-        <w:rPr>
-          <w:i/>
-          <w:iCs/>
-        </w:rPr>
-      </w:pPr>
-    </w:p>
-    <w:p/>
-    <w:p>
-      <w:pPr>
-        <w:rPr>
-          <w:i/>
-          <w:iCs/>
-        </w:rPr>
-      </w:pPr>
-      <w:r>
-        <w:rPr>
-          <w:i/>
-          <w:iCs/>
-        </w:rPr>
-        <w:t>Genotype-by-environment effects of flowering as functions of environmental cues</w:t>
-      </w:r>
-    </w:p>
-    <w:p>
-      <w:r>
-        <w:tab/>
-        <w:t xml:space="preserve">We next evaluated the genotype by environment effects of flowering as </w:t>
-      </w:r>
-      <w:r>
-        <w:t xml:space="preserve">functions </w:t>
-      </w:r>
-      <w:r>
-        <w:t>of daylength at flowering</w:t>
-      </w:r>
-      <w:r>
-        <w:t>,</w:t>
-      </w:r>
-      <w:r>
-        <w:t xml:space="preserve"> GDD between </w:t>
-      </w:r>
-      <w:proofErr w:type="spellStart"/>
-      <w:r>
-        <w:t>greenup</w:t>
-      </w:r>
-      <w:proofErr w:type="spellEnd"/>
-      <w:r>
-        <w:t xml:space="preserve"> and flowering</w:t>
-      </w:r>
-      <w:r>
-        <w:t xml:space="preserve">, rainfall on the day of flowering, and rainfall between </w:t>
-      </w:r>
-      <w:proofErr w:type="spellStart"/>
-      <w:r>
-        <w:t>greenup</w:t>
-      </w:r>
-      <w:proofErr w:type="spellEnd"/>
-      <w:r>
-        <w:t xml:space="preserve"> and flowering</w:t>
-      </w:r>
-      <w:r>
-        <w:t>. To do this, we conducted univariate GWAS for flowering at each common garden</w:t>
-      </w:r>
-      <w:r>
-        <w:t xml:space="preserve"> as functions of Julian date, photoperiod, temperature, and rainfall</w:t>
-      </w:r>
-      <w:r>
-        <w:t>, then analyzed the allelic effects of unlinked SNPs across common garden sites for the top XK SNPs using mash</w:t>
-      </w:r>
-      <w:r>
-        <w:t>, both within and between genetic subpopulations</w:t>
-      </w:r>
-      <w:r>
-        <w:t xml:space="preserve">. </w:t>
-      </w:r>
-    </w:p>
-    <w:p>
-      <w:pPr>
-        <w:rPr>
-          <w:i/>
-          <w:iCs/>
-        </w:rPr>
-      </w:pPr>
-      <w:r>
-        <w:rPr>
-          <w:i/>
-          <w:iCs/>
-        </w:rPr>
-        <w:t xml:space="preserve">Paragraph about GxE effects for flowering in the Gulf </w:t>
-      </w:r>
-      <w:proofErr w:type="spellStart"/>
-      <w:r>
-        <w:rPr>
-          <w:i/>
-          <w:iCs/>
-        </w:rPr>
-        <w:t>subpop</w:t>
-      </w:r>
-      <w:proofErr w:type="spellEnd"/>
-    </w:p>
-    <w:p>
-      <w:pPr>
-        <w:rPr>
-          <w:i/>
-          <w:iCs/>
-        </w:rPr>
-      </w:pPr>
-      <w:r>
-        <w:rPr>
-          <w:i/>
-          <w:iCs/>
-        </w:rPr>
-        <w:t xml:space="preserve">Paragraph about GxE effects for flowering in the Midwest </w:t>
-      </w:r>
-      <w:proofErr w:type="spellStart"/>
-      <w:r>
-        <w:rPr>
-          <w:i/>
-          <w:iCs/>
-        </w:rPr>
-        <w:t>subpop</w:t>
-      </w:r>
-      <w:proofErr w:type="spellEnd"/>
-    </w:p>
-    <w:p>
-      <w:pPr>
-        <w:rPr>
-          <w:i/>
-          <w:iCs/>
-        </w:rPr>
-      </w:pPr>
-      <w:r>
-        <w:rPr>
-          <w:i/>
-          <w:iCs/>
-        </w:rPr>
-        <w:t xml:space="preserve">Paragraph about GxE effects for flowering in both </w:t>
-      </w:r>
-      <w:proofErr w:type="spellStart"/>
-      <w:r>
-        <w:rPr>
-          <w:i/>
-          <w:iCs/>
-        </w:rPr>
-        <w:t>subpops</w:t>
-      </w:r>
-      <w:proofErr w:type="spellEnd"/>
-      <w:r>
-        <w:rPr>
-          <w:i/>
-          <w:iCs/>
-        </w:rPr>
-        <w:t>?</w:t>
-      </w:r>
-    </w:p>
-    <w:p>
-      <w:pPr>
-        <w:rPr>
-          <w:i/>
-          <w:iCs/>
-        </w:rPr>
-      </w:pPr>
-      <w:r>
-        <w:rPr>
-          <w:i/>
-          <w:iCs/>
-        </w:rPr>
-        <w:t xml:space="preserve">Overlap between these GxE effects? There isn’t much, I </w:t>
+        <w:t xml:space="preserve">Confirmation of genotype-by environment effects using a </w:t>
+      </w:r>
+      <w:proofErr w:type="spellStart"/>
+      <w:r>
+        <w:rPr>
+          <w:i/>
+          <w:iCs/>
+        </w:rPr>
+        <w:t>fourway</w:t>
+      </w:r>
+      <w:proofErr w:type="spellEnd"/>
+      <w:r>
+        <w:rPr>
+          <w:i/>
+          <w:iCs/>
+        </w:rPr>
+        <w:t xml:space="preserve"> cross </w:t>
+      </w:r>
+    </w:p>
+    <w:p>
+      <w:pPr>
+        <w:ind w:firstLine="720"/>
+      </w:pPr>
+      <w:r>
+        <w:t xml:space="preserve">All eight QTL for flowering date exhibited significant GxE between common garden sites. Our cross design allowed us to estimate allelic effects of alleles from all four parents as contrasts of alleles in the F1 individuals. In the early flowering allele set, </w:t>
+      </w:r>
+      <w:proofErr w:type="spellStart"/>
+      <w:r>
+        <w:t>AxB</w:t>
+      </w:r>
+      <w:proofErr w:type="spellEnd"/>
+      <w:r>
+        <w:t xml:space="preserve">, at TX2, five of eight lowland alleles delayed flowering date. In the </w:t>
+      </w:r>
+      <w:proofErr w:type="spellStart"/>
+      <w:r>
+        <w:t>CxD</w:t>
+      </w:r>
+      <w:proofErr w:type="spellEnd"/>
+      <w:r>
+        <w:t xml:space="preserve"> cross at TX2, four of eight lowland alleles delayed flowering date – four of the same five regions that delayed flowering date in the </w:t>
+      </w:r>
+      <w:proofErr w:type="spellStart"/>
+      <w:r>
+        <w:t>AxB</w:t>
+      </w:r>
+      <w:proofErr w:type="spellEnd"/>
+      <w:r>
+        <w:t xml:space="preserve"> cross. These effects were consistent with the observed order of flowering in F0 and F1 individuals. We therefore hypothesized that these regions: Chr02N, Chr04K, Chr05N, (Chr08N), and Chr09K were important regions affecting flowering in the Gulf subpopulation. At the northern sites, because of the dominance of Midwest phenotypes and alleles that we observed, we compared effects of the Midwest allele from the early and late F1 cross. For 29 </w:t>
       </w:r>
       <w:proofErr w:type="gramStart"/>
       <w:r>
-        <w:rPr>
-          <w:i/>
-          <w:iCs/>
-        </w:rPr>
-        <w:t>assume?</w:t>
+        <w:t>site</w:t>
       </w:r>
       <w:proofErr w:type="gramEnd"/>
-    </w:p>
-    <w:p>
-      <w:pPr>
-        <w:rPr>
-          <w:i/>
-          <w:iCs/>
-        </w:rPr>
-      </w:pPr>
-    </w:p>
-    <w:p>
-      <w:pPr>
-        <w:rPr>
-          <w:i/>
-          <w:iCs/>
-        </w:rPr>
-      </w:pPr>
-    </w:p>
-    <w:p>
-      <w:pPr>
-        <w:rPr>
-          <w:i/>
-          <w:iCs/>
-        </w:rPr>
-      </w:pPr>
-      <w:r>
-        <w:rPr>
-          <w:i/>
-          <w:iCs/>
-        </w:rPr>
-        <w:t xml:space="preserve">Confirmation of genetic and genotype-by environment effects using a </w:t>
-      </w:r>
-      <w:proofErr w:type="spellStart"/>
-      <w:r>
-        <w:rPr>
-          <w:i/>
-          <w:iCs/>
-        </w:rPr>
-        <w:t>f</w:t>
-      </w:r>
-      <w:r>
-        <w:rPr>
-          <w:i/>
-          <w:iCs/>
-        </w:rPr>
-        <w:t>ourway</w:t>
-      </w:r>
-      <w:proofErr w:type="spellEnd"/>
-      <w:r>
-        <w:rPr>
-          <w:i/>
-          <w:iCs/>
-        </w:rPr>
-        <w:t xml:space="preserve"> cross </w:t>
+      <w:r>
+        <w:t xml:space="preserve"> by QTL combinations for the </w:t>
+      </w:r>
+      <w:proofErr w:type="spellStart"/>
+      <w:r>
+        <w:t>AxB</w:t>
+      </w:r>
+      <w:proofErr w:type="spellEnd"/>
+      <w:r>
+        <w:t xml:space="preserve"> early flowering alleles, the Midwest allele was accelerating flowering by reducing flowering date. For 17 </w:t>
+      </w:r>
+      <w:proofErr w:type="gramStart"/>
+      <w:r>
+        <w:t>site</w:t>
+      </w:r>
+      <w:proofErr w:type="gramEnd"/>
+      <w:r>
+        <w:t xml:space="preserve"> by QTL combinations for the </w:t>
+      </w:r>
+      <w:proofErr w:type="spellStart"/>
+      <w:r>
+        <w:t>CxD</w:t>
+      </w:r>
+      <w:proofErr w:type="spellEnd"/>
+      <w:r>
+        <w:t xml:space="preserve"> late flowering alleles, the Midwest allele was accelerating flowering, and for 2 site by QTL the upland allele was delaying flowering. These effects, if additive, would be consistent with the observed order of flowering in the F0 and F1. All eight QTL affected flowering date for at least one northern site for both the early and late flowering allele sets. Thus, we hypothesized that all eight regions were important regions affecting flowering date in the Midwest subpopulation. </w:t>
       </w:r>
     </w:p>
     <w:p>
@@ -2688,285 +3203,301 @@
         <w:ind w:firstLine="720"/>
       </w:pPr>
       <w:r>
-        <w:t>The Midwest and Gulf subpopulations had the most distinct phenological responses o</w:t>
-      </w:r>
-      <w:r>
-        <w:t>f our five groups</w:t>
-      </w:r>
-      <w:r>
-        <w:t xml:space="preserve"> across our common </w:t>
-      </w:r>
-      <w:r>
-        <w:t>gardens and</w:t>
-      </w:r>
-      <w:r>
-        <w:t xml:space="preserve"> </w:t>
-      </w:r>
-      <w:r>
-        <w:t>had heritable variation for flowering</w:t>
-      </w:r>
-      <w:r>
-        <w:t xml:space="preserve"> in response to two distinct environmental cues</w:t>
-      </w:r>
-      <w:r>
-        <w:t xml:space="preserve">. </w:t>
-      </w:r>
-      <w:r>
-        <w:t xml:space="preserve">To analyze the </w:t>
-      </w:r>
-      <w:r>
-        <w:t>genomic regions and allelic effects</w:t>
-      </w:r>
-      <w:r>
-        <w:t xml:space="preserve"> underlying the phenological responses in </w:t>
-      </w:r>
-      <w:r>
-        <w:t>these</w:t>
-      </w:r>
-      <w:r>
-        <w:t xml:space="preserve"> </w:t>
-      </w:r>
-      <w:r>
-        <w:t xml:space="preserve">subpopulations, we </w:t>
-      </w:r>
-      <w:r>
-        <w:t>analyzed flowering date in</w:t>
-      </w:r>
-      <w:r>
-        <w:t xml:space="preserve"> an F2 cross between four individuals, two Midwest and two Gulf individuals. The parents of this cross were </w:t>
-      </w:r>
-      <w:r>
-        <w:t>DAC, an early flowering Midwest individual, VS16, a late flowering Midwest individual, AP13, an early flowering Gulf individual, and WBC, a late flowering Gulf individual</w:t>
-      </w:r>
-      <w:r>
-        <w:t xml:space="preserve"> (Supplementary Figure X.)</w:t>
-      </w:r>
-      <w:r>
-        <w:t xml:space="preserve">. </w:t>
-      </w:r>
-      <w:r>
-        <w:t xml:space="preserve">We </w:t>
-      </w:r>
-      <w:r>
-        <w:t xml:space="preserve">made F1 crosses of the two early flowering individuals, AP13xDAC, and the two late flowering individuals, WBCxVS16. </w:t>
-      </w:r>
-      <w:r>
-        <w:t xml:space="preserve">We </w:t>
-      </w:r>
-      <w:r>
-        <w:t>then</w:t>
-      </w:r>
-      <w:r>
-        <w:t xml:space="preserve"> clonally propagated and</w:t>
-      </w:r>
-      <w:r>
-        <w:t xml:space="preserve"> </w:t>
-      </w:r>
-      <w:r>
-        <w:t xml:space="preserve">planted </w:t>
-      </w:r>
-      <w:r>
-        <w:t xml:space="preserve">the four </w:t>
-      </w:r>
-      <w:r>
-        <w:t>parents</w:t>
-      </w:r>
-      <w:r>
-        <w:t>, the two</w:t>
-      </w:r>
-      <w:r>
-        <w:t xml:space="preserve"> F1 individuals (AP13xDAC, and VS16xWBC)</w:t>
-      </w:r>
-      <w:r>
-        <w:t xml:space="preserve">, and </w:t>
-      </w:r>
-      <w:r>
-        <w:t>801</w:t>
-      </w:r>
-      <w:r>
-        <w:t xml:space="preserve"> F2 individuals</w:t>
-      </w:r>
-      <w:r>
-        <w:t xml:space="preserve"> at eight field sites</w:t>
-      </w:r>
-      <w:r>
-        <w:t>,</w:t>
-      </w:r>
-      <w:r>
-        <w:t xml:space="preserve"> then</w:t>
-      </w:r>
-      <w:r>
-        <w:t xml:space="preserve"> recorded </w:t>
-      </w:r>
-      <w:proofErr w:type="spellStart"/>
-      <w:r>
-        <w:t>greenup</w:t>
-      </w:r>
-      <w:proofErr w:type="spellEnd"/>
-      <w:r>
-        <w:t xml:space="preserve"> and flowering dat</w:t>
-      </w:r>
-      <w:r>
-        <w:t>e</w:t>
-      </w:r>
-      <w:r>
-        <w:t xml:space="preserve"> every three days</w:t>
-      </w:r>
-      <w:r>
-        <w:t xml:space="preserve"> for the 2016-2019 seasons</w:t>
-      </w:r>
-      <w:r>
-        <w:t>.</w:t>
-      </w:r>
-    </w:p>
-    <w:p>
-      <w:pPr>
-        <w:ind w:firstLine="720"/>
-      </w:pPr>
-      <w:r>
-        <w:t>We first compared the 2019 flowering dates of F1 individuals to</w:t>
-      </w:r>
-      <w:r>
-        <w:t xml:space="preserve"> the parents and </w:t>
-      </w:r>
-      <w:r>
-        <w:t>the diversity panel to determine dominance of the two flowering date environmental cues. Though</w:t>
-      </w:r>
-      <w:r>
-        <w:t xml:space="preserve"> </w:t>
-      </w:r>
-      <w:r>
-        <w:t>there was a</w:t>
-      </w:r>
-      <w:r>
-        <w:t>n average difference</w:t>
-      </w:r>
-      <w:r>
-        <w:t xml:space="preserve"> in flowering </w:t>
-      </w:r>
-      <w:r>
-        <w:t xml:space="preserve">date </w:t>
-      </w:r>
-      <w:r>
-        <w:t xml:space="preserve">of </w:t>
-      </w:r>
-      <w:r>
-        <w:t>17</w:t>
-      </w:r>
-      <w:r>
-        <w:t xml:space="preserve"> days </w:t>
-      </w:r>
-      <w:r>
-        <w:t xml:space="preserve">between the two F1 crosses, </w:t>
-      </w:r>
-      <w:r>
-        <w:t xml:space="preserve">all </w:t>
-      </w:r>
-      <w:r>
-        <w:t xml:space="preserve">F1 individuals flowered at similar </w:t>
-      </w:r>
-      <w:r>
-        <w:t>dates as</w:t>
-      </w:r>
-      <w:r>
-        <w:t xml:space="preserve"> the</w:t>
-      </w:r>
-      <w:r>
-        <w:t xml:space="preserve"> </w:t>
-      </w:r>
-      <w:r>
-        <w:t>Midwest parents</w:t>
-      </w:r>
-      <w:r>
-        <w:t xml:space="preserve"> </w:t>
-      </w:r>
-      <w:r>
-        <w:t xml:space="preserve">each year, </w:t>
-      </w:r>
-      <w:r>
-        <w:t xml:space="preserve">and </w:t>
-      </w:r>
-      <w:r>
-        <w:t xml:space="preserve">as </w:t>
-      </w:r>
-      <w:r>
-        <w:t>Midwest subpopulation individuals in genera</w:t>
-      </w:r>
-      <w:r>
-        <w:t xml:space="preserve">l </w:t>
-      </w:r>
-      <w:r>
-        <w:t>(Figure 2</w:t>
-      </w:r>
-      <w:r>
-        <w:t>; early and late F1s flowered 8.1 +/- 8.1 and 7.9 +/- 13.3 days behind their F0 parents</w:t>
-      </w:r>
-      <w:r>
-        <w:t>.</w:t>
-      </w:r>
-      <w:r>
-        <w:t xml:space="preserve"> These data indicated</w:t>
-      </w:r>
-      <w:r>
-        <w:t xml:space="preserve"> that </w:t>
-      </w:r>
-      <w:r>
-        <w:t xml:space="preserve">the </w:t>
-      </w:r>
-      <w:r>
-        <w:t xml:space="preserve">lower </w:t>
-      </w:r>
-      <w:r>
-        <w:t>GDD environmental cue for flowering in the Midwest</w:t>
-      </w:r>
-      <w:r>
-        <w:t xml:space="preserve"> </w:t>
-      </w:r>
-      <w:r>
-        <w:t xml:space="preserve">subpopulation </w:t>
-      </w:r>
-      <w:r>
-        <w:t xml:space="preserve">was </w:t>
-      </w:r>
-      <w:r>
-        <w:t xml:space="preserve">dominant to the photoperiod </w:t>
-      </w:r>
-      <w:r>
-        <w:t>response</w:t>
-      </w:r>
-      <w:r>
-        <w:t xml:space="preserve"> and the higher GDD </w:t>
-      </w:r>
-      <w:r>
-        <w:t>environmental cue for flowering in the</w:t>
-      </w:r>
-      <w:r>
-        <w:t xml:space="preserve"> Gulf subpopulation</w:t>
-      </w:r>
-      <w:r>
-        <w:t xml:space="preserve">. </w:t>
-      </w:r>
-    </w:p>
-    <w:p>
-      <w:r>
-        <w:rPr>
-          <w:i/>
-          <w:iCs/>
+        <w:t xml:space="preserve">All five QTL for flowering GDD exhibited significant GxE between common garden sites. In the early flowering allele set, 27 </w:t>
+      </w:r>
+      <w:proofErr w:type="spellStart"/>
+      <w:r>
+        <w:t>AxB</w:t>
+      </w:r>
+      <w:proofErr w:type="spellEnd"/>
+      <w:r>
+        <w:t xml:space="preserve"> alleles accelerated flowering by decreasing the GDD required for flowering, while 20 </w:t>
+      </w:r>
+      <w:proofErr w:type="spellStart"/>
+      <w:r>
+        <w:t>CxD</w:t>
+      </w:r>
+      <w:proofErr w:type="spellEnd"/>
+      <w:r>
+        <w:t xml:space="preserve"> alleles accelerating flowering by decreasing GDD. No alleles delayed flowering at the northern five sites, but at TX2, four alleles accelerated flowering and two decelerated it in the </w:t>
+      </w:r>
+      <w:proofErr w:type="spellStart"/>
+      <w:r>
+        <w:t>AxB</w:t>
+      </w:r>
+      <w:proofErr w:type="spellEnd"/>
+      <w:r>
+        <w:t xml:space="preserve"> cross, while four accelerated it in the </w:t>
+      </w:r>
+      <w:proofErr w:type="spellStart"/>
+      <w:r>
+        <w:t>CxD</w:t>
+      </w:r>
+      <w:proofErr w:type="spellEnd"/>
+      <w:r>
+        <w:t xml:space="preserve"> cross. At TX1, two accelerated flowering by decreasing GDD requirements in the </w:t>
+      </w:r>
+      <w:proofErr w:type="spellStart"/>
+      <w:r>
+        <w:t>AxB</w:t>
+      </w:r>
+      <w:proofErr w:type="spellEnd"/>
+      <w:r>
+        <w:t xml:space="preserve"> cross, and two decelerated it, while only one allele accelerated flowering at TX1 in the </w:t>
+      </w:r>
+      <w:proofErr w:type="spellStart"/>
+      <w:r>
+        <w:t>CxD</w:t>
+      </w:r>
+      <w:proofErr w:type="spellEnd"/>
+      <w:r>
+        <w:t xml:space="preserve"> cross. In general, Kingsville (TX1) is a marked departure from the temperate climates of the other common gardens. Heritability for flowering was lowest at TX1 in the </w:t>
+      </w:r>
+      <w:proofErr w:type="spellStart"/>
+      <w:r>
+        <w:t>fourway</w:t>
+      </w:r>
+      <w:proofErr w:type="spellEnd"/>
+      <w:r>
+        <w:t xml:space="preserve"> cross (Supplementary Figure X), indicating a larger effect of environment on phenotypic variance at this site.</w:t>
+      </w:r>
+    </w:p>
+    <w:p>
+      <w:pPr>
+        <w:rPr>
+          <w:i/>
+          <w:iCs/>
+        </w:rPr>
+      </w:pPr>
+    </w:p>
+    <w:p>
+      <w:pPr>
+        <w:rPr>
+          <w:i/>
+          <w:iCs/>
+        </w:rPr>
+      </w:pPr>
+    </w:p>
+    <w:p>
+      <w:pPr>
+        <w:rPr>
+          <w:i/>
+          <w:iCs/>
+        </w:rPr>
+      </w:pPr>
+      <w:r>
+        <w:rPr>
           <w:noProof/>
         </w:rPr>
         <w:lastRenderedPageBreak/>
         <w:drawing>
-          <wp:anchor distT="0" distB="0" distL="114300" distR="114300" simplePos="0" relativeHeight="251677696" behindDoc="0" locked="0" layoutInCell="1" allowOverlap="1" wp14:anchorId="2CFBE3B9" wp14:editId="0200A24A">
+          <wp:anchor distT="0" distB="0" distL="114300" distR="114300" simplePos="0" relativeHeight="251691008" behindDoc="0" locked="0" layoutInCell="1" allowOverlap="1" wp14:anchorId="2714E2CA" wp14:editId="674D1F98">
             <wp:simplePos x="0" y="0"/>
             <wp:positionH relativeFrom="margin">
-              <wp:align>right</wp:align>
+              <wp:posOffset>0</wp:posOffset>
             </wp:positionH>
             <wp:positionV relativeFrom="paragraph">
-              <wp:posOffset>942340</wp:posOffset>
+              <wp:posOffset>284480</wp:posOffset>
+            </wp:positionV>
+            <wp:extent cx="5943600" cy="2418715"/>
+            <wp:effectExtent l="0" t="0" r="0" b="635"/>
+            <wp:wrapSquare wrapText="bothSides"/>
+            <wp:docPr id="10" name="Picture 10" descr="A picture containing hanging, light, sitting, white&#10;&#10;Description automatically generated"/>
+            <wp:cNvGraphicFramePr>
+              <a:graphicFrameLocks xmlns:a="http://schemas.openxmlformats.org/drawingml/2006/main" noChangeAspect="1"/>
+            </wp:cNvGraphicFramePr>
+            <a:graphic xmlns:a="http://schemas.openxmlformats.org/drawingml/2006/main">
+              <a:graphicData uri="http://schemas.openxmlformats.org/drawingml/2006/picture">
+                <pic:pic xmlns:pic="http://schemas.openxmlformats.org/drawingml/2006/picture">
+                  <pic:nvPicPr>
+                    <pic:cNvPr id="10" name="QTL_Effects_FL50_2019.png"/>
+                    <pic:cNvPicPr/>
+                  </pic:nvPicPr>
+                  <pic:blipFill>
+                    <a:blip r:embed="rId9" cstate="print">
+                      <a:extLst>
+                        <a:ext uri="{28A0092B-C50C-407E-A947-70E740481C1C}">
+                          <a14:useLocalDpi xmlns:a14="http://schemas.microsoft.com/office/drawing/2010/main" val="0"/>
+                        </a:ext>
+                      </a:extLst>
+                    </a:blip>
+                    <a:stretch>
+                      <a:fillRect/>
+                    </a:stretch>
+                  </pic:blipFill>
+                  <pic:spPr>
+                    <a:xfrm>
+                      <a:off x="0" y="0"/>
+                      <a:ext cx="5943600" cy="2418715"/>
+                    </a:xfrm>
+                    <a:prstGeom prst="rect">
+                      <a:avLst/>
+                    </a:prstGeom>
+                  </pic:spPr>
+                </pic:pic>
+              </a:graphicData>
+            </a:graphic>
+          </wp:anchor>
+        </w:drawing>
+      </w:r>
+    </w:p>
+    <w:p>
+      <w:pPr>
+        <w:rPr>
+          <w:b/>
+          <w:bCs/>
+        </w:rPr>
+      </w:pPr>
+      <w:r>
+        <w:rPr>
+          <w:noProof/>
+        </w:rPr>
+        <w:drawing>
+          <wp:anchor distT="0" distB="0" distL="114300" distR="114300" simplePos="0" relativeHeight="251693056" behindDoc="0" locked="0" layoutInCell="1" allowOverlap="1" wp14:anchorId="5B10FAEE" wp14:editId="3577534E">
+            <wp:simplePos x="0" y="0"/>
+            <wp:positionH relativeFrom="margin">
+              <wp:posOffset>0</wp:posOffset>
+            </wp:positionH>
+            <wp:positionV relativeFrom="paragraph">
+              <wp:posOffset>2702560</wp:posOffset>
+            </wp:positionV>
+            <wp:extent cx="5943600" cy="2418715"/>
+            <wp:effectExtent l="0" t="0" r="0" b="635"/>
+            <wp:wrapSquare wrapText="bothSides"/>
+            <wp:docPr id="12" name="Picture 12" descr="A screenshot of a cell phone&#10;&#10;Description automatically generated"/>
+            <wp:cNvGraphicFramePr>
+              <a:graphicFrameLocks xmlns:a="http://schemas.openxmlformats.org/drawingml/2006/main" noChangeAspect="1"/>
+            </wp:cNvGraphicFramePr>
+            <a:graphic xmlns:a="http://schemas.openxmlformats.org/drawingml/2006/main">
+              <a:graphicData uri="http://schemas.openxmlformats.org/drawingml/2006/picture">
+                <pic:pic xmlns:pic="http://schemas.openxmlformats.org/drawingml/2006/picture">
+                  <pic:nvPicPr>
+                    <pic:cNvPr id="12" name="QTL_Effects_GDD_2019.png"/>
+                    <pic:cNvPicPr/>
+                  </pic:nvPicPr>
+                  <pic:blipFill>
+                    <a:blip r:embed="rId10" cstate="print">
+                      <a:extLst>
+                        <a:ext uri="{28A0092B-C50C-407E-A947-70E740481C1C}">
+                          <a14:useLocalDpi xmlns:a14="http://schemas.microsoft.com/office/drawing/2010/main" val="0"/>
+                        </a:ext>
+                      </a:extLst>
+                    </a:blip>
+                    <a:stretch>
+                      <a:fillRect/>
+                    </a:stretch>
+                  </pic:blipFill>
+                  <pic:spPr>
+                    <a:xfrm>
+                      <a:off x="0" y="0"/>
+                      <a:ext cx="5943600" cy="2418715"/>
+                    </a:xfrm>
+                    <a:prstGeom prst="rect">
+                      <a:avLst/>
+                    </a:prstGeom>
+                  </pic:spPr>
+                </pic:pic>
+              </a:graphicData>
+            </a:graphic>
+          </wp:anchor>
+        </w:drawing>
+      </w:r>
+    </w:p>
+    <w:p>
+      <w:pPr>
+        <w:rPr>
+          <w:b/>
+          <w:bCs/>
+        </w:rPr>
+      </w:pPr>
+    </w:p>
+    <w:p>
+      <w:pPr>
+        <w:rPr>
+          <w:i/>
+          <w:iCs/>
+        </w:rPr>
+      </w:pPr>
+      <w:r>
+        <w:rPr>
+          <w:b/>
+          <w:bCs/>
+        </w:rPr>
+        <w:t>Supplementary Figure X</w:t>
+      </w:r>
+      <w:r>
+        <w:rPr>
+          <w:b/>
+          <w:bCs/>
+        </w:rPr>
+        <w:t>.</w:t>
+      </w:r>
+      <w:r>
+        <w:t xml:space="preserve"> </w:t>
+      </w:r>
+      <w:r>
+        <w:rPr>
+          <w:i/>
+          <w:iCs/>
+        </w:rPr>
+        <w:t>F1 flowering dates indicate dominance of Midwest subpopulation flowering environmental cues. Vertical dashed lines show F1 flowering dates in 2019 for two Midwest x Gulf crosses. Violin plots show the distributions of flowering dates in the Midwest and Gulf subpopulations in the diversity panel. Bold yellow vertical line indicates the summer solstice.</w:t>
+      </w:r>
+      <w:r>
+        <w:rPr>
+          <w:i/>
+          <w:iCs/>
+        </w:rPr>
+        <w:t xml:space="preserve"> 2018 data is shown for the TX3 site</w:t>
+      </w:r>
+      <w:r>
+        <w:rPr>
+          <w:i/>
+          <w:iCs/>
+        </w:rPr>
+        <w:t>, as</w:t>
+      </w:r>
+      <w:r>
+        <w:rPr>
+          <w:i/>
+          <w:iCs/>
+        </w:rPr>
+        <w:t xml:space="preserve"> 2019 data was not collected for th</w:t>
+      </w:r>
+      <w:r>
+        <w:rPr>
+          <w:i/>
+          <w:iCs/>
+        </w:rPr>
+        <w:t xml:space="preserve">is </w:t>
+      </w:r>
+      <w:r>
+        <w:rPr>
+          <w:i/>
+          <w:iCs/>
+        </w:rPr>
+        <w:t>cross at this common garden.</w:t>
+      </w:r>
+    </w:p>
+    <w:p>
+      <w:r>
+        <w:rPr>
+          <w:i/>
+          <w:iCs/>
+          <w:noProof/>
+        </w:rPr>
+        <w:lastRenderedPageBreak/>
+        <w:drawing>
+          <wp:anchor distT="0" distB="0" distL="114300" distR="114300" simplePos="0" relativeHeight="251685888" behindDoc="0" locked="0" layoutInCell="1" allowOverlap="1" wp14:anchorId="21FFA673" wp14:editId="33F728F7">
+            <wp:simplePos x="0" y="0"/>
+            <wp:positionH relativeFrom="margin">
+              <wp:posOffset>0</wp:posOffset>
+            </wp:positionH>
+            <wp:positionV relativeFrom="paragraph">
+              <wp:posOffset>284480</wp:posOffset>
             </wp:positionV>
             <wp:extent cx="5943600" cy="3674745"/>
             <wp:effectExtent l="0" t="0" r="0" b="1905"/>
-            <wp:wrapSquare wrapText="bothSides"/>
+            <wp:wrapTopAndBottom/>
             <wp:docPr id="3" name="Picture 3" descr="A close up of a map&#10;&#10;Description automatically generated"/>
             <wp:cNvGraphicFramePr>
               <a:graphicFrameLocks xmlns:a="http://schemas.openxmlformats.org/drawingml/2006/main" noChangeAspect="1"/>
@@ -2979,7 +3510,7 @@
                     <pic:cNvPicPr/>
                   </pic:nvPicPr>
                   <pic:blipFill>
-                    <a:blip r:embed="rId9" cstate="print">
+                    <a:blip r:embed="rId11" cstate="print">
                       <a:extLst>
                         <a:ext uri="{28A0092B-C50C-407E-A947-70E740481C1C}">
                           <a14:useLocalDpi xmlns:a14="http://schemas.microsoft.com/office/drawing/2010/main" val="0"/>
@@ -3011,231 +3542,32 @@
           </wp:anchor>
         </w:drawing>
       </w:r>
+    </w:p>
+    <w:p>
+      <w:pPr>
+        <w:rPr>
+          <w:i/>
+          <w:iCs/>
+        </w:rPr>
+      </w:pPr>
       <w:r>
         <w:rPr>
           <w:b/>
           <w:bCs/>
-        </w:rPr>
-        <w:t>Figure 2.</w:t>
-      </w:r>
-      <w:r>
-        <w:t xml:space="preserve"> </w:t>
-      </w:r>
-      <w:r>
-        <w:rPr>
-          <w:i/>
-          <w:iCs/>
-        </w:rPr>
-        <w:t>F1 flowering dates indicate dominance of Midwest subpopulation flowering environmental cues. Vertical dashed lines show F1 flowering dates in 2019 for two Midwest x Gulf crosses. Violin plots show the distributions of flowering dates in the Midwest and Gulf subpopulations in the diversity panel. Bold yellow vertical line indicates the summer solstice.</w:t>
-      </w:r>
-      <w:r>
-        <w:rPr>
-          <w:i/>
-          <w:iCs/>
-        </w:rPr>
-        <w:t xml:space="preserve"> 2018 data is shown for the TX3 site</w:t>
-      </w:r>
-      <w:r>
-        <w:rPr>
-          <w:i/>
-          <w:iCs/>
-        </w:rPr>
-        <w:t>, as</w:t>
-      </w:r>
-      <w:r>
-        <w:rPr>
-          <w:i/>
-          <w:iCs/>
-        </w:rPr>
-        <w:t xml:space="preserve"> 2019 data was not collected for th</w:t>
-      </w:r>
-      <w:r>
-        <w:rPr>
-          <w:i/>
-          <w:iCs/>
-        </w:rPr>
-        <w:t xml:space="preserve">is </w:t>
-      </w:r>
-      <w:r>
-        <w:rPr>
-          <w:i/>
-          <w:iCs/>
-        </w:rPr>
-        <w:t>cross at this common garden.</w:t>
-      </w:r>
-    </w:p>
-    <w:p>
-      <w:pPr>
-        <w:ind w:firstLine="720"/>
-      </w:pPr>
-      <w:r>
-        <w:t>To determine if Gulf subpopulation flowering date phenotypes were recoverable in F2 individuals, we</w:t>
-      </w:r>
-      <w:r>
-        <w:t xml:space="preserve"> compared the </w:t>
-      </w:r>
-      <w:r>
-        <w:t xml:space="preserve">flowering date </w:t>
-      </w:r>
-      <w:r>
-        <w:t>distributions of F2 individuals to th</w:t>
-      </w:r>
-      <w:r>
-        <w:t>ose of</w:t>
-      </w:r>
-      <w:r>
-        <w:t xml:space="preserve"> </w:t>
-      </w:r>
-      <w:r>
-        <w:t xml:space="preserve">the </w:t>
-      </w:r>
-      <w:r>
-        <w:t>parents</w:t>
-      </w:r>
-      <w:r>
-        <w:t>.</w:t>
-      </w:r>
-      <w:r>
-        <w:t xml:space="preserve"> Very few </w:t>
-      </w:r>
-      <w:r>
-        <w:t>F2 phenotypes</w:t>
-      </w:r>
-      <w:r>
-        <w:t xml:space="preserve"> recaptured the Gulf subpopulation parent phenotypes</w:t>
-      </w:r>
-      <w:r>
-        <w:t>:</w:t>
-      </w:r>
-      <w:r>
-        <w:t xml:space="preserve"> only </w:t>
-      </w:r>
-      <w:r>
-        <w:t>1</w:t>
-      </w:r>
-      <w:r>
-        <w:t>5.7</w:t>
-      </w:r>
-      <w:r>
-        <w:t xml:space="preserve">% of F2 flowering dates occurred </w:t>
-      </w:r>
-      <w:r>
-        <w:t>on or after</w:t>
-      </w:r>
-      <w:r>
-        <w:t xml:space="preserve"> the minimum flowering date </w:t>
-      </w:r>
-      <w:r>
-        <w:t>of a</w:t>
-      </w:r>
-      <w:r>
-        <w:t xml:space="preserve"> Gulf parent</w:t>
-      </w:r>
-      <w:r>
-        <w:t xml:space="preserve"> in that common garden and year</w:t>
-      </w:r>
-      <w:r>
-        <w:t>.</w:t>
-      </w:r>
-      <w:r>
-        <w:t xml:space="preserve"> Long tails for the F2 flowering date distributions were </w:t>
-      </w:r>
-      <w:r>
-        <w:t>mainly</w:t>
-      </w:r>
-      <w:r>
-        <w:t xml:space="preserve"> observed at TX2 and TX3, where there was the potential to isolate QTL that affected the ability of the plant to flower in response to a photoperiod cue</w:t>
-      </w:r>
-      <w:r>
-        <w:t xml:space="preserve"> (Figure 3, or as supplement?)</w:t>
-      </w:r>
-      <w:r>
-        <w:t>. F2 individuals at TX2 and TX3 had flowering dates similar to late flowering Midwest individuals to early- to mid-range flowering Gulf individuals</w:t>
-      </w:r>
-      <w:r>
-        <w:t xml:space="preserve"> </w:t>
-      </w:r>
-      <w:r>
-        <w:t xml:space="preserve">in the diversity panel </w:t>
-      </w:r>
-      <w:r>
-        <w:t>(Supplementary Figure)</w:t>
-      </w:r>
-      <w:r>
-        <w:t>. In contrast, at</w:t>
-      </w:r>
-      <w:r>
-        <w:t xml:space="preserve"> the northern </w:t>
-      </w:r>
-      <w:r>
-        <w:t xml:space="preserve">five </w:t>
-      </w:r>
-      <w:r>
-        <w:t>sites</w:t>
-      </w:r>
-      <w:r>
-        <w:t xml:space="preserve"> and at Kingsville</w:t>
-      </w:r>
-      <w:r>
-        <w:t xml:space="preserve">, </w:t>
-      </w:r>
-      <w:r>
-        <w:t xml:space="preserve">F2 individuals </w:t>
-      </w:r>
-      <w:r>
-        <w:t>had similar flowering dates as</w:t>
-      </w:r>
-      <w:r>
-        <w:t xml:space="preserve"> </w:t>
-      </w:r>
-      <w:r>
-        <w:t xml:space="preserve">individuals from the </w:t>
-      </w:r>
-      <w:r>
-        <w:t>Midwest</w:t>
-      </w:r>
-      <w:r>
-        <w:t xml:space="preserve"> sub</w:t>
-      </w:r>
-      <w:r>
-        <w:t>population</w:t>
-      </w:r>
-      <w:r>
-        <w:t>.</w:t>
-      </w:r>
-      <w:r>
-        <w:t xml:space="preserve"> </w:t>
-      </w:r>
-      <w:r>
-        <w:t xml:space="preserve">Thus, at the northern five sites, we expected to find QTL controlling flowering date from the Midwest subpopulation, potentially by affecting the cumulative GDD requirements for the plant before flowering.   </w:t>
-      </w:r>
-    </w:p>
-    <w:p>
-      <w:pPr>
-        <w:rPr>
-          <w:i/>
-          <w:iCs/>
-        </w:rPr>
-      </w:pPr>
-      <w:r>
-        <w:rPr>
-          <w:b/>
-          <w:bCs/>
           <w:noProof/>
         </w:rPr>
-        <w:lastRenderedPageBreak/>
         <w:drawing>
-          <wp:anchor distT="0" distB="0" distL="114300" distR="114300" simplePos="0" relativeHeight="251676672" behindDoc="0" locked="0" layoutInCell="1" allowOverlap="1" wp14:anchorId="5C8007DC" wp14:editId="2C7F9DAD">
+          <wp:anchor distT="0" distB="0" distL="114300" distR="114300" simplePos="0" relativeHeight="251676672" behindDoc="0" locked="0" layoutInCell="1" allowOverlap="1" wp14:anchorId="5C8007DC" wp14:editId="0FEC27EA">
             <wp:simplePos x="0" y="0"/>
             <wp:positionH relativeFrom="margin">
-              <wp:align>right</wp:align>
+              <wp:posOffset>0</wp:posOffset>
             </wp:positionH>
             <wp:positionV relativeFrom="paragraph">
-              <wp:posOffset>615950</wp:posOffset>
+              <wp:posOffset>553085</wp:posOffset>
             </wp:positionV>
             <wp:extent cx="5943600" cy="3674745"/>
             <wp:effectExtent l="0" t="0" r="0" b="1905"/>
-            <wp:wrapSquare wrapText="bothSides"/>
+            <wp:wrapTopAndBottom/>
             <wp:docPr id="14" name="Picture 14" descr="A close up of a logo&#10;&#10;Description automatically generated"/>
             <wp:cNvGraphicFramePr>
               <a:graphicFrameLocks xmlns:a="http://schemas.openxmlformats.org/drawingml/2006/main" noChangeAspect="1"/>
@@ -3248,7 +3580,7 @@
                     <pic:cNvPicPr/>
                   </pic:nvPicPr>
                   <pic:blipFill>
-                    <a:blip r:embed="rId10" cstate="print">
+                    <a:blip r:embed="rId12" cstate="print">
                       <a:extLst>
                         <a:ext uri="{28A0092B-C50C-407E-A947-70E740481C1C}">
                           <a14:useLocalDpi xmlns:a14="http://schemas.microsoft.com/office/drawing/2010/main" val="0"/>
@@ -3309,125 +3641,6 @@
       <w:pPr>
         <w:ind w:firstLine="720"/>
       </w:pPr>
-      <w:r>
-        <w:t>W</w:t>
-      </w:r>
-      <w:r>
-        <w:t xml:space="preserve">e </w:t>
-      </w:r>
-      <w:r>
-        <w:t xml:space="preserve">next </w:t>
-      </w:r>
-      <w:r>
-        <w:t xml:space="preserve">analyzed </w:t>
-      </w:r>
-      <w:r>
-        <w:t xml:space="preserve">the genetics of </w:t>
-      </w:r>
-      <w:proofErr w:type="spellStart"/>
-      <w:r>
-        <w:t>greenup</w:t>
-      </w:r>
-      <w:proofErr w:type="spellEnd"/>
-      <w:r>
-        <w:t xml:space="preserve"> and flowering </w:t>
-      </w:r>
-      <w:r>
-        <w:t>in</w:t>
-      </w:r>
-      <w:r>
-        <w:t xml:space="preserve"> 2019 for seven </w:t>
-      </w:r>
-      <w:proofErr w:type="spellStart"/>
-      <w:r>
-        <w:t>fourway</w:t>
-      </w:r>
-      <w:proofErr w:type="spellEnd"/>
-      <w:r>
-        <w:t xml:space="preserve"> sites. </w:t>
-      </w:r>
-      <w:r>
-        <w:t xml:space="preserve">We analyzed the flowering phenotype in two ways: as a function of Julian date (‘flowering date’), and as a function of cumulative GDD between </w:t>
-      </w:r>
-      <w:proofErr w:type="spellStart"/>
-      <w:r>
-        <w:t>greenup</w:t>
-      </w:r>
-      <w:proofErr w:type="spellEnd"/>
-      <w:r>
-        <w:t xml:space="preserve"> and flowering (‘flowering GDD’). </w:t>
-      </w:r>
-      <w:r>
-        <w:t xml:space="preserve">There were no significant QTL for </w:t>
-      </w:r>
-      <w:proofErr w:type="spellStart"/>
-      <w:r>
-        <w:t>greenup</w:t>
-      </w:r>
-      <w:proofErr w:type="spellEnd"/>
-      <w:r>
-        <w:t>.</w:t>
-      </w:r>
-      <w:r>
-        <w:t xml:space="preserve"> There were eight QTL for flowering date; the largest QTL were on Chr02N, Chr04K, and Chr05N</w:t>
-      </w:r>
-      <w:r>
-        <w:t xml:space="preserve"> (Figure 4)</w:t>
-      </w:r>
-      <w:r>
-        <w:t xml:space="preserve">. </w:t>
-      </w:r>
-      <w:r>
-        <w:t xml:space="preserve">There were </w:t>
-      </w:r>
-      <w:r>
-        <w:t>five</w:t>
-      </w:r>
-      <w:r>
-        <w:t xml:space="preserve"> QTL for flowering GDD, all of which overlapped with QTL for flowering date.</w:t>
-      </w:r>
-      <w:r>
-        <w:t xml:space="preserve"> Though most QTL</w:t>
-      </w:r>
-      <w:r>
-        <w:t xml:space="preserve"> LOD scores were similar for these two flowering phenotypes, t</w:t>
-      </w:r>
-      <w:r>
-        <w:t xml:space="preserve">he QTL on </w:t>
-      </w:r>
-      <w:r>
-        <w:t>Chr02K</w:t>
-      </w:r>
-      <w:r>
-        <w:t xml:space="preserve"> was</w:t>
-      </w:r>
-      <w:r>
-        <w:t xml:space="preserve"> highly significant for flowering GDD </w:t>
-      </w:r>
-      <w:r>
-        <w:t>and</w:t>
-      </w:r>
-      <w:r>
-        <w:t xml:space="preserve"> marginally</w:t>
-      </w:r>
-      <w:r>
-        <w:t xml:space="preserve"> significant</w:t>
-      </w:r>
-      <w:r>
-        <w:t xml:space="preserve"> for flowering date,</w:t>
-      </w:r>
-      <w:r>
-        <w:t xml:space="preserve"> while the QTL </w:t>
-      </w:r>
-      <w:r>
-        <w:t>on the first part of Chr0</w:t>
-      </w:r>
-      <w:r>
-        <w:t>5N, on Chr08N and Chr09K were</w:t>
-      </w:r>
-      <w:r>
-        <w:t xml:space="preserve"> significant for flowering date and not significant for flowering GDD.</w:t>
-      </w:r>
     </w:p>
     <w:p>
       <w:r>
@@ -3445,732 +3658,11 @@
           <w:i/>
           <w:iCs/>
         </w:rPr>
-        <w:t xml:space="preserve">Distribution of LOD scores by chromosome for flowering date and flowering GDD across 7 common gardens in 2019. </w:t>
-      </w:r>
-      <w:r>
-        <w:rPr>
-          <w:i/>
-          <w:iCs/>
-        </w:rPr>
-        <w:t>Dashed lines indicate significance for the solid LOD lines of the same color.</w:t>
-      </w:r>
-    </w:p>
-    <w:p>
-      <w:pPr>
-        <w:ind w:firstLine="720"/>
-      </w:pPr>
-      <w:r>
-        <w:t xml:space="preserve">All eight QTL </w:t>
-      </w:r>
-      <w:r>
-        <w:t xml:space="preserve">for flowering date </w:t>
-      </w:r>
-      <w:r>
-        <w:t xml:space="preserve">exhibited significant GxE between common garden sites. </w:t>
-      </w:r>
-      <w:r>
-        <w:t>Our cross design allowed us to</w:t>
-      </w:r>
-      <w:r>
-        <w:t xml:space="preserve"> estimate allelic effects of alleles from </w:t>
-      </w:r>
-      <w:r>
-        <w:t>all four parents as contrasts of alleles in the F1 individuals</w:t>
-      </w:r>
-      <w:r>
-        <w:t xml:space="preserve">. </w:t>
-      </w:r>
-      <w:r>
-        <w:t xml:space="preserve">In the </w:t>
-      </w:r>
-      <w:r>
-        <w:t xml:space="preserve">early flowering </w:t>
-      </w:r>
-      <w:r>
-        <w:t>allele set</w:t>
-      </w:r>
-      <w:r>
-        <w:t xml:space="preserve">, </w:t>
-      </w:r>
-      <w:proofErr w:type="spellStart"/>
-      <w:r>
-        <w:t>AxB</w:t>
-      </w:r>
-      <w:proofErr w:type="spellEnd"/>
-      <w:r>
-        <w:t>,</w:t>
-      </w:r>
-      <w:r>
-        <w:t xml:space="preserve"> at </w:t>
-      </w:r>
-      <w:r>
-        <w:t>TX2</w:t>
-      </w:r>
-      <w:r>
-        <w:t xml:space="preserve">, five of eight lowland alleles delayed flowering date. In the </w:t>
-      </w:r>
-      <w:proofErr w:type="spellStart"/>
-      <w:r>
-        <w:t>CxD</w:t>
-      </w:r>
-      <w:proofErr w:type="spellEnd"/>
-      <w:r>
-        <w:t xml:space="preserve"> cross at </w:t>
-      </w:r>
-      <w:r>
-        <w:t>TX2</w:t>
-      </w:r>
-      <w:r>
-        <w:t xml:space="preserve">, four of eight lowland alleles delayed flowering date – four of the same five regions that delayed flowering date in the </w:t>
-      </w:r>
-      <w:proofErr w:type="spellStart"/>
-      <w:r>
-        <w:t>AxB</w:t>
-      </w:r>
-      <w:proofErr w:type="spellEnd"/>
-      <w:r>
-        <w:t xml:space="preserve"> cross.</w:t>
-      </w:r>
-      <w:r>
-        <w:t xml:space="preserve"> These </w:t>
-      </w:r>
-      <w:r>
-        <w:t>effects</w:t>
-      </w:r>
-      <w:r>
-        <w:t xml:space="preserve"> were consistent with the observed order of flowering in F0 and F1</w:t>
-      </w:r>
-      <w:r>
-        <w:t xml:space="preserve"> individuals</w:t>
-      </w:r>
-      <w:r>
-        <w:t>.</w:t>
-      </w:r>
-      <w:r>
-        <w:t xml:space="preserve"> We therefore hypothesized that these regions: Chr02N, Chr04K, Chr05N, (Chr08N), and Chr09K were important regions affecting flowering in the Gulf subpopulation. </w:t>
-      </w:r>
-      <w:r>
-        <w:t xml:space="preserve">At the northern sites, because of the dominance of Midwest </w:t>
-      </w:r>
-      <w:r>
-        <w:t>phenotypes and alleles that we observed</w:t>
-      </w:r>
-      <w:r>
-        <w:t xml:space="preserve">, we compared effects of the Midwest allele from the early and late F1 cross. </w:t>
-      </w:r>
-      <w:r>
-        <w:t xml:space="preserve">For </w:t>
-      </w:r>
-      <w:r>
-        <w:t>2</w:t>
-      </w:r>
-      <w:r>
-        <w:t>9</w:t>
-      </w:r>
-      <w:r>
-        <w:t xml:space="preserve"> </w:t>
-      </w:r>
-      <w:proofErr w:type="gramStart"/>
-      <w:r>
-        <w:t>site</w:t>
-      </w:r>
-      <w:proofErr w:type="gramEnd"/>
-      <w:r>
-        <w:t xml:space="preserve"> by </w:t>
-      </w:r>
-      <w:r>
-        <w:lastRenderedPageBreak/>
-        <w:t xml:space="preserve">QTL combinations for the </w:t>
-      </w:r>
-      <w:proofErr w:type="spellStart"/>
-      <w:r>
-        <w:t>AxB</w:t>
-      </w:r>
-      <w:proofErr w:type="spellEnd"/>
-      <w:r>
-        <w:t xml:space="preserve"> early flowering alleles</w:t>
-      </w:r>
-      <w:r>
-        <w:t>, the Midwest allele was accelerating flowering</w:t>
-      </w:r>
-      <w:r>
-        <w:t xml:space="preserve"> by reducing flowering date</w:t>
-      </w:r>
-      <w:r>
-        <w:t xml:space="preserve">. </w:t>
-      </w:r>
-      <w:r>
-        <w:t xml:space="preserve">For </w:t>
-      </w:r>
-      <w:r>
-        <w:t>1</w:t>
-      </w:r>
-      <w:r>
-        <w:t>7</w:t>
-      </w:r>
-      <w:r>
-        <w:t xml:space="preserve"> </w:t>
-      </w:r>
-      <w:proofErr w:type="gramStart"/>
-      <w:r>
-        <w:t>site</w:t>
-      </w:r>
-      <w:proofErr w:type="gramEnd"/>
-      <w:r>
-        <w:t xml:space="preserve"> by QTL combinations for the </w:t>
-      </w:r>
-      <w:proofErr w:type="spellStart"/>
-      <w:r>
-        <w:t>CxD</w:t>
-      </w:r>
-      <w:proofErr w:type="spellEnd"/>
-      <w:r>
-        <w:t xml:space="preserve"> </w:t>
-      </w:r>
-      <w:r>
-        <w:t>late flowering alleles</w:t>
-      </w:r>
-      <w:r>
-        <w:t>, the Midwest allele was accelerating flowering, and</w:t>
-      </w:r>
-      <w:r>
-        <w:t xml:space="preserve"> for</w:t>
-      </w:r>
-      <w:r>
-        <w:t xml:space="preserve"> 2 site</w:t>
-      </w:r>
-      <w:r>
-        <w:t xml:space="preserve"> by QTL </w:t>
-      </w:r>
-      <w:r>
-        <w:t xml:space="preserve">the upland allele was delaying flowering. </w:t>
-      </w:r>
-      <w:r>
-        <w:t>These effects</w:t>
-      </w:r>
-      <w:r>
-        <w:t>, if additive, would be</w:t>
-      </w:r>
-      <w:r>
-        <w:t xml:space="preserve"> consistent with the observed order of flowering in the F0 and F1. </w:t>
-      </w:r>
-      <w:r>
-        <w:t>All eight QTL affected flowering date for at least one northern site for both the early and late flowering allele sets. Th</w:t>
-      </w:r>
-      <w:r>
-        <w:t>us,</w:t>
-      </w:r>
-      <w:r>
-        <w:t xml:space="preserve"> we hypothesized that all eight regions were important regions affecting flowering</w:t>
-      </w:r>
-      <w:r>
-        <w:t xml:space="preserve"> date</w:t>
-      </w:r>
-      <w:r>
-        <w:t xml:space="preserve"> in the Midwest subpopulation. </w:t>
-      </w:r>
-    </w:p>
-    <w:p>
-      <w:pPr>
-        <w:ind w:firstLine="720"/>
-      </w:pPr>
-      <w:r>
-        <w:rPr>
-          <w:noProof/>
-        </w:rPr>
-        <w:drawing>
-          <wp:anchor distT="0" distB="0" distL="114300" distR="114300" simplePos="0" relativeHeight="251682816" behindDoc="0" locked="0" layoutInCell="1" allowOverlap="1" wp14:anchorId="6A8607B2" wp14:editId="2014E2AB">
-            <wp:simplePos x="0" y="0"/>
-            <wp:positionH relativeFrom="margin">
-              <wp:posOffset>-635</wp:posOffset>
-            </wp:positionH>
-            <wp:positionV relativeFrom="paragraph">
-              <wp:posOffset>6411595</wp:posOffset>
-            </wp:positionV>
-            <wp:extent cx="2164080" cy="1814830"/>
-            <wp:effectExtent l="0" t="0" r="7620" b="0"/>
-            <wp:wrapSquare wrapText="bothSides"/>
-            <wp:docPr id="1" name="Picture 1" descr="A picture containing screenshot&#10;&#10;Description automatically generated"/>
-            <wp:cNvGraphicFramePr>
-              <a:graphicFrameLocks xmlns:a="http://schemas.openxmlformats.org/drawingml/2006/main" noChangeAspect="1"/>
-            </wp:cNvGraphicFramePr>
-            <a:graphic xmlns:a="http://schemas.openxmlformats.org/drawingml/2006/main">
-              <a:graphicData uri="http://schemas.openxmlformats.org/drawingml/2006/picture">
-                <pic:pic xmlns:pic="http://schemas.openxmlformats.org/drawingml/2006/picture">
-                  <pic:nvPicPr>
-                    <pic:cNvPr id="1" name="Heritability_7SITES.png"/>
-                    <pic:cNvPicPr/>
-                  </pic:nvPicPr>
-                  <pic:blipFill>
-                    <a:blip r:embed="rId11" cstate="print">
-                      <a:extLst>
-                        <a:ext uri="{28A0092B-C50C-407E-A947-70E740481C1C}">
-                          <a14:useLocalDpi xmlns:a14="http://schemas.microsoft.com/office/drawing/2010/main" val="0"/>
-                        </a:ext>
-                      </a:extLst>
-                    </a:blip>
-                    <a:stretch>
-                      <a:fillRect/>
-                    </a:stretch>
-                  </pic:blipFill>
-                  <pic:spPr>
-                    <a:xfrm>
-                      <a:off x="0" y="0"/>
-                      <a:ext cx="2164080" cy="1814830"/>
-                    </a:xfrm>
-                    <a:prstGeom prst="rect">
-                      <a:avLst/>
-                    </a:prstGeom>
-                  </pic:spPr>
-                </pic:pic>
-              </a:graphicData>
-            </a:graphic>
-            <wp14:sizeRelH relativeFrom="margin">
-              <wp14:pctWidth>0</wp14:pctWidth>
-            </wp14:sizeRelH>
-            <wp14:sizeRelV relativeFrom="margin">
-              <wp14:pctHeight>0</wp14:pctHeight>
-            </wp14:sizeRelV>
-          </wp:anchor>
-        </w:drawing>
-      </w:r>
-      <w:r>
-        <w:rPr>
-          <w:noProof/>
-        </w:rPr>
-        <w:drawing>
-          <wp:anchor distT="0" distB="0" distL="114300" distR="114300" simplePos="0" relativeHeight="251681792" behindDoc="0" locked="0" layoutInCell="1" allowOverlap="1" wp14:anchorId="0AB1FFF9" wp14:editId="29EAE699">
-            <wp:simplePos x="0" y="0"/>
-            <wp:positionH relativeFrom="margin">
-              <wp:align>right</wp:align>
-            </wp:positionH>
-            <wp:positionV relativeFrom="paragraph">
-              <wp:posOffset>4104640</wp:posOffset>
-            </wp:positionV>
-            <wp:extent cx="5943600" cy="2418715"/>
-            <wp:effectExtent l="0" t="0" r="0" b="635"/>
-            <wp:wrapSquare wrapText="bothSides"/>
-            <wp:docPr id="12" name="Picture 12" descr="A screenshot of a cell phone&#10;&#10;Description automatically generated"/>
-            <wp:cNvGraphicFramePr>
-              <a:graphicFrameLocks xmlns:a="http://schemas.openxmlformats.org/drawingml/2006/main" noChangeAspect="1"/>
-            </wp:cNvGraphicFramePr>
-            <a:graphic xmlns:a="http://schemas.openxmlformats.org/drawingml/2006/main">
-              <a:graphicData uri="http://schemas.openxmlformats.org/drawingml/2006/picture">
-                <pic:pic xmlns:pic="http://schemas.openxmlformats.org/drawingml/2006/picture">
-                  <pic:nvPicPr>
-                    <pic:cNvPr id="12" name="QTL_Effects_GDD_2019.png"/>
-                    <pic:cNvPicPr/>
-                  </pic:nvPicPr>
-                  <pic:blipFill>
-                    <a:blip r:embed="rId12" cstate="print">
-                      <a:extLst>
-                        <a:ext uri="{28A0092B-C50C-407E-A947-70E740481C1C}">
-                          <a14:useLocalDpi xmlns:a14="http://schemas.microsoft.com/office/drawing/2010/main" val="0"/>
-                        </a:ext>
-                      </a:extLst>
-                    </a:blip>
-                    <a:stretch>
-                      <a:fillRect/>
-                    </a:stretch>
-                  </pic:blipFill>
-                  <pic:spPr>
-                    <a:xfrm>
-                      <a:off x="0" y="0"/>
-                      <a:ext cx="5943600" cy="2418715"/>
-                    </a:xfrm>
-                    <a:prstGeom prst="rect">
-                      <a:avLst/>
-                    </a:prstGeom>
-                  </pic:spPr>
-                </pic:pic>
-              </a:graphicData>
-            </a:graphic>
-          </wp:anchor>
-        </w:drawing>
-      </w:r>
-      <w:r>
-        <w:rPr>
-          <w:noProof/>
-        </w:rPr>
-        <w:drawing>
-          <wp:anchor distT="0" distB="0" distL="114300" distR="114300" simplePos="0" relativeHeight="251680768" behindDoc="0" locked="0" layoutInCell="1" allowOverlap="1" wp14:anchorId="79678337" wp14:editId="277188D9">
-            <wp:simplePos x="0" y="0"/>
-            <wp:positionH relativeFrom="margin">
-              <wp:align>right</wp:align>
-            </wp:positionH>
-            <wp:positionV relativeFrom="paragraph">
-              <wp:posOffset>0</wp:posOffset>
-            </wp:positionV>
-            <wp:extent cx="5943600" cy="2418715"/>
-            <wp:effectExtent l="0" t="0" r="0" b="635"/>
-            <wp:wrapSquare wrapText="bothSides"/>
-            <wp:docPr id="10" name="Picture 10" descr="A picture containing hanging, light, sitting, white&#10;&#10;Description automatically generated"/>
-            <wp:cNvGraphicFramePr>
-              <a:graphicFrameLocks xmlns:a="http://schemas.openxmlformats.org/drawingml/2006/main" noChangeAspect="1"/>
-            </wp:cNvGraphicFramePr>
-            <a:graphic xmlns:a="http://schemas.openxmlformats.org/drawingml/2006/main">
-              <a:graphicData uri="http://schemas.openxmlformats.org/drawingml/2006/picture">
-                <pic:pic xmlns:pic="http://schemas.openxmlformats.org/drawingml/2006/picture">
-                  <pic:nvPicPr>
-                    <pic:cNvPr id="10" name="QTL_Effects_FL50_2019.png"/>
-                    <pic:cNvPicPr/>
-                  </pic:nvPicPr>
-                  <pic:blipFill>
-                    <a:blip r:embed="rId13" cstate="print">
-                      <a:extLst>
-                        <a:ext uri="{28A0092B-C50C-407E-A947-70E740481C1C}">
-                          <a14:useLocalDpi xmlns:a14="http://schemas.microsoft.com/office/drawing/2010/main" val="0"/>
-                        </a:ext>
-                      </a:extLst>
-                    </a:blip>
-                    <a:stretch>
-                      <a:fillRect/>
-                    </a:stretch>
-                  </pic:blipFill>
-                  <pic:spPr>
-                    <a:xfrm>
-                      <a:off x="0" y="0"/>
-                      <a:ext cx="5943600" cy="2418715"/>
-                    </a:xfrm>
-                    <a:prstGeom prst="rect">
-                      <a:avLst/>
-                    </a:prstGeom>
-                  </pic:spPr>
-                </pic:pic>
-              </a:graphicData>
-            </a:graphic>
-          </wp:anchor>
-        </w:drawing>
-      </w:r>
-      <w:r>
-        <w:t>All f</w:t>
-      </w:r>
-      <w:r>
-        <w:t>ive</w:t>
-      </w:r>
-      <w:r>
-        <w:t xml:space="preserve"> QTL for flowering GDD </w:t>
-      </w:r>
-      <w:r>
-        <w:t xml:space="preserve">exhibited significant GxE between common garden sites. In the early flowering allele set, </w:t>
-      </w:r>
-      <w:r>
-        <w:t>2</w:t>
-      </w:r>
-      <w:r>
-        <w:t>7</w:t>
-      </w:r>
-      <w:r>
-        <w:t xml:space="preserve"> </w:t>
-      </w:r>
-      <w:proofErr w:type="spellStart"/>
-      <w:r>
-        <w:t>AxB</w:t>
-      </w:r>
-      <w:proofErr w:type="spellEnd"/>
-      <w:r>
-        <w:t xml:space="preserve"> </w:t>
-      </w:r>
-      <w:r>
-        <w:t xml:space="preserve">alleles </w:t>
-      </w:r>
-      <w:r>
-        <w:t>accelerat</w:t>
-      </w:r>
-      <w:r>
-        <w:t>ed</w:t>
-      </w:r>
-      <w:r>
-        <w:t xml:space="preserve"> flowering by decreasing </w:t>
-      </w:r>
-      <w:r>
-        <w:t>the</w:t>
-      </w:r>
-      <w:r>
-        <w:t xml:space="preserve"> GDD</w:t>
-      </w:r>
-      <w:r>
-        <w:t xml:space="preserve"> required for flowering, while 20</w:t>
-      </w:r>
-      <w:r>
-        <w:t xml:space="preserve"> </w:t>
-      </w:r>
-      <w:proofErr w:type="spellStart"/>
-      <w:r>
-        <w:t>CxD</w:t>
-      </w:r>
-      <w:proofErr w:type="spellEnd"/>
-      <w:r>
-        <w:t xml:space="preserve"> </w:t>
-      </w:r>
-      <w:r>
-        <w:t xml:space="preserve">alleles </w:t>
-      </w:r>
-      <w:r>
-        <w:t xml:space="preserve">accelerating </w:t>
-      </w:r>
-      <w:r>
-        <w:t>flowering by decreasing GDD</w:t>
-      </w:r>
-      <w:r>
-        <w:t>.</w:t>
-      </w:r>
-      <w:r>
-        <w:t xml:space="preserve"> No alleles delayed flowering at the northern five sites, but at TX2, four alleles accelerated flowering and two decelerated it in the </w:t>
-      </w:r>
-      <w:proofErr w:type="spellStart"/>
-      <w:r>
-        <w:t>AxB</w:t>
-      </w:r>
-      <w:proofErr w:type="spellEnd"/>
-      <w:r>
-        <w:t xml:space="preserve"> cross, while four accelerated it in the </w:t>
-      </w:r>
-      <w:proofErr w:type="spellStart"/>
-      <w:r>
-        <w:t>CxD</w:t>
-      </w:r>
-      <w:proofErr w:type="spellEnd"/>
-      <w:r>
-        <w:t xml:space="preserve"> cross. At TX1, two accelerated flowering by decreasing GDD requirements in the </w:t>
-      </w:r>
-      <w:proofErr w:type="spellStart"/>
-      <w:r>
-        <w:t>AxB</w:t>
-      </w:r>
-      <w:proofErr w:type="spellEnd"/>
-      <w:r>
-        <w:t xml:space="preserve"> cross, and two decelerated it, while only one allele accelerated flowering at TX1 in the </w:t>
-      </w:r>
-      <w:proofErr w:type="spellStart"/>
-      <w:r>
-        <w:t>CxD</w:t>
-      </w:r>
-      <w:proofErr w:type="spellEnd"/>
-      <w:r>
-        <w:t xml:space="preserve"> cross. In general, Kingsville (TX1) is a marked departure from the temperate climates of the other common gardens. Heritability for flowering was lowest at TX1 in the </w:t>
-      </w:r>
-      <w:proofErr w:type="spellStart"/>
-      <w:r>
-        <w:t>fourway</w:t>
-      </w:r>
-      <w:proofErr w:type="spellEnd"/>
-      <w:r>
-        <w:t xml:space="preserve"> cross (Supplementary Figure X), indicating a larger effect of environment on phenotypic variance at this site.</w:t>
-      </w:r>
-    </w:p>
-    <w:p>
-      <w:pPr>
-        <w:ind w:firstLine="720"/>
-      </w:pPr>
+        <w:t>Distribution of LOD scores by chromosome for flowering date and flowering GDD across 7 common gardens in 2019. Dashed lines indicate significance for the solid LOD lines of the same color.</w:t>
+      </w:r>
     </w:p>
     <w:p/>
     <w:p/>
-    <w:p/>
-    <w:p/>
-    <w:p/>
-    <w:p>
-      <w:pPr>
-        <w:rPr>
-          <w:i/>
-          <w:iCs/>
-        </w:rPr>
-      </w:pPr>
-      <w:r>
-        <w:rPr>
-          <w:i/>
-          <w:iCs/>
-        </w:rPr>
-        <w:t xml:space="preserve">Genome wide association identifies candidates affecting flowering in </w:t>
-      </w:r>
-      <w:proofErr w:type="spellStart"/>
-      <w:r>
-        <w:rPr>
-          <w:i/>
-          <w:iCs/>
-        </w:rPr>
-        <w:t>fourway</w:t>
-      </w:r>
-      <w:proofErr w:type="spellEnd"/>
-      <w:r>
-        <w:rPr>
-          <w:i/>
-          <w:iCs/>
-        </w:rPr>
-        <w:t xml:space="preserve"> QTL intervals</w:t>
-      </w:r>
-    </w:p>
-    <w:p>
-      <w:pPr>
-        <w:ind w:firstLine="720"/>
-      </w:pPr>
-      <w:r>
-        <w:t xml:space="preserve">Though QTLs detected using the </w:t>
-      </w:r>
-      <w:proofErr w:type="spellStart"/>
-      <w:r>
-        <w:t>fourway</w:t>
-      </w:r>
-      <w:proofErr w:type="spellEnd"/>
-      <w:r>
-        <w:t xml:space="preserve"> cross are too coarse to be informative about gene identity by themselves, combining linkage and association mapping can outperform each method used in isolation (cite Brachi, others?). We therefore conducted GWAS on </w:t>
-      </w:r>
-      <w:proofErr w:type="spellStart"/>
-      <w:r>
-        <w:t>greenup</w:t>
-      </w:r>
-      <w:proofErr w:type="spellEnd"/>
-      <w:r>
-        <w:t xml:space="preserve"> and flowering date at seven common garden sites </w:t>
-      </w:r>
-      <w:r>
-        <w:t xml:space="preserve">for individuals from both the Midwest and Gulf subpopulation. We then analyzed the allelic effects across common garden sites for the top XK SNPs using mash. </w:t>
-      </w:r>
-      <w:r>
-        <w:t>Using this data, we</w:t>
-      </w:r>
-      <w:r>
-        <w:t xml:space="preserve"> focused on identifying associations in or near the important QTL regions for flowering date from the </w:t>
-      </w:r>
-      <w:proofErr w:type="spellStart"/>
-      <w:r>
-        <w:t>fourway</w:t>
-      </w:r>
-      <w:proofErr w:type="spellEnd"/>
-      <w:r>
-        <w:t xml:space="preserve"> cross, as well as the population that allele was found within and the effect that that SNP had across sites. </w:t>
-      </w:r>
-    </w:p>
-    <w:p>
-      <w:r>
-        <w:t>F</w:t>
-      </w:r>
-      <w:r>
-        <w:t xml:space="preserve">ive of the eight QTL – the four largest QTL, and all five QTL that we hypothesized affected flowering in the Gulf subpopulation – </w:t>
-      </w:r>
-      <w:r>
-        <w:t>colocalized with one or more of the top 25 mash hits.</w:t>
-      </w:r>
-      <w:r>
-        <w:t xml:space="preserve"> Discussion of candidate genes, where they are in the QTL interval, what the effects look like in mash, what </w:t>
-      </w:r>
-      <w:proofErr w:type="spellStart"/>
-      <w:r>
-        <w:t>subpops</w:t>
-      </w:r>
-      <w:proofErr w:type="spellEnd"/>
-      <w:r>
-        <w:t xml:space="preserve"> they are segregating in, for: </w:t>
-      </w:r>
-    </w:p>
-    <w:p>
-      <w:pPr>
-        <w:pStyle w:val="ListParagraph"/>
-        <w:numPr>
-          <w:ilvl w:val="0"/>
-          <w:numId w:val="2"/>
-        </w:numPr>
-      </w:pPr>
-      <w:r>
-        <w:t>Candidate on Chr02N</w:t>
-      </w:r>
-    </w:p>
-    <w:p>
-      <w:pPr>
-        <w:pStyle w:val="ListParagraph"/>
-        <w:numPr>
-          <w:ilvl w:val="0"/>
-          <w:numId w:val="2"/>
-        </w:numPr>
-      </w:pPr>
-      <w:r>
-        <w:t>Candidate on Chr04K</w:t>
-      </w:r>
-    </w:p>
-    <w:p>
-      <w:pPr>
-        <w:pStyle w:val="ListParagraph"/>
-        <w:numPr>
-          <w:ilvl w:val="0"/>
-          <w:numId w:val="2"/>
-        </w:numPr>
-      </w:pPr>
-      <w:r>
-        <w:t>Candidate on Chr05N 4.3 Mb</w:t>
-      </w:r>
-    </w:p>
-    <w:p>
-      <w:pPr>
-        <w:pStyle w:val="ListParagraph"/>
-        <w:numPr>
-          <w:ilvl w:val="0"/>
-          <w:numId w:val="2"/>
-        </w:numPr>
-      </w:pPr>
-      <w:r>
-        <w:t>Candidate on Chr05N 64.4 Mb</w:t>
-      </w:r>
-    </w:p>
-    <w:p>
-      <w:pPr>
-        <w:pStyle w:val="ListParagraph"/>
-        <w:numPr>
-          <w:ilvl w:val="0"/>
-          <w:numId w:val="2"/>
-        </w:numPr>
-      </w:pPr>
-      <w:r>
-        <w:t>Candidate on Chr08N</w:t>
-      </w:r>
-    </w:p>
-    <w:p>
-      <w:pPr>
-        <w:pStyle w:val="ListParagraph"/>
-      </w:pPr>
-    </w:p>
-    <w:p>
-      <w:pPr>
-        <w:rPr>
-          <w:i/>
-          <w:iCs/>
-        </w:rPr>
-      </w:pPr>
-      <w:r>
-        <w:rPr>
-          <w:i/>
-          <w:iCs/>
-        </w:rPr>
-        <w:t>Possible Genomic Prediction Section</w:t>
-      </w:r>
-    </w:p>
-    <w:p>
-      <w:pPr>
-        <w:pStyle w:val="ListParagraph"/>
-        <w:numPr>
-          <w:ilvl w:val="0"/>
-          <w:numId w:val="2"/>
-        </w:numPr>
-      </w:pPr>
-      <w:r>
-        <w:t xml:space="preserve">I </w:t>
-      </w:r>
-      <w:proofErr w:type="gramStart"/>
-      <w:r>
-        <w:t>don’t</w:t>
-      </w:r>
-      <w:proofErr w:type="gramEnd"/>
-      <w:r>
-        <w:t xml:space="preserve"> know how to tie genomic prediction in here. </w:t>
-      </w:r>
-      <w:proofErr w:type="gramStart"/>
-      <w:r>
-        <w:t>Ideally</w:t>
-      </w:r>
-      <w:proofErr w:type="gramEnd"/>
-      <w:r>
-        <w:t xml:space="preserve"> we’d perhaps have information on which parts of the genome being Midwestern vs Gulf would make you sensitive to photoperiod cues, and which parts affect how much cumulative GDD you need, if you’re not sensitive to photoperiod cues. That would be a nice way to bring this full circle.</w:t>
-      </w:r>
-    </w:p>
     <w:p/>
     <w:p/>
     <w:p>
@@ -5646,7 +5138,7 @@
       <w:r>
         <w:t xml:space="preserve">can be accessed on </w:t>
       </w:r>
-      <w:hyperlink r:id="rId14" w:history="1">
+      <w:hyperlink r:id="rId13" w:history="1">
         <w:r>
           <w:rPr>
             <w:rStyle w:val="Hyperlink"/>
@@ -8817,7 +8309,7 @@
                     <pic:cNvPicPr/>
                   </pic:nvPicPr>
                   <pic:blipFill>
-                    <a:blip r:embed="rId15" cstate="print">
+                    <a:blip r:embed="rId14" cstate="print">
                       <a:extLst>
                         <a:ext uri="{28A0092B-C50C-407E-A947-70E740481C1C}">
                           <a14:useLocalDpi xmlns:a14="http://schemas.microsoft.com/office/drawing/2010/main" val="0"/>
@@ -8882,7 +8374,7 @@
                     <pic:cNvPicPr/>
                   </pic:nvPicPr>
                   <pic:blipFill>
-                    <a:blip r:embed="rId16" cstate="print">
+                    <a:blip r:embed="rId15" cstate="print">
                       <a:extLst>
                         <a:ext uri="{28A0092B-C50C-407E-A947-70E740481C1C}">
                           <a14:useLocalDpi xmlns:a14="http://schemas.microsoft.com/office/drawing/2010/main" val="0"/>
@@ -9586,6 +9078,7 @@
   <w:style w:type="character" w:default="1" w:styleId="DefaultParagraphFont">
     <w:name w:val="Default Paragraph Font"/>
     <w:uiPriority w:val="1"/>
+    <w:semiHidden/>
     <w:unhideWhenUsed/>
   </w:style>
   <w:style w:type="table" w:default="1" w:styleId="TableNormal">

</xml_diff>

<commit_message>
New DOF candidate gene notes from lab meeting
</commit_message>
<xml_diff>
--- a/manuscript/Manuscript_v0.3.docx
+++ b/manuscript/Manuscript_v0.3.docx
@@ -505,7 +505,6 @@
       <w:r>
         <w:t xml:space="preserve">) in </w:t>
       </w:r>
-      <w:proofErr w:type="gramStart"/>
       <w:r>
         <w:rPr>
           <w:i/>
@@ -516,7 +515,6 @@
       <w:r>
         <w:t>, and</w:t>
       </w:r>
-      <w:proofErr w:type="gramEnd"/>
       <w:r>
         <w:rPr>
           <w:i/>
@@ -577,23 +575,7 @@
           <w:i/>
           <w:iCs/>
         </w:rPr>
-        <w:t xml:space="preserve">There have been good GxE flowering studies in Arabidopsis and in Helianthus – Ben Blackman’s work – as well as in annual row crops. </w:t>
-      </w:r>
-      <w:proofErr w:type="gramStart"/>
-      <w:r>
-        <w:rPr>
-          <w:i/>
-          <w:iCs/>
-        </w:rPr>
-        <w:t>So</w:t>
-      </w:r>
-      <w:proofErr w:type="gramEnd"/>
-      <w:r>
-        <w:rPr>
-          <w:i/>
-          <w:iCs/>
-        </w:rPr>
-        <w:t xml:space="preserve"> there aren’t many perennial systems in which GxE has been studied, and there aren’t many wild systems where we have looked at GxE in flowering, and there aren’t many outbred species where we have these studies (except Helianthus). </w:t>
+        <w:t xml:space="preserve">There have been good GxE flowering studies in Arabidopsis and in Helianthus – Ben Blackman’s work – as well as in annual row crops. So there aren’t many perennial systems in which GxE has been studied, and there aren’t many wild systems where we have looked at GxE in flowering, and there aren’t many outbred species where we have these studies (except Helianthus). </w:t>
       </w:r>
     </w:p>
     <w:p>
@@ -609,23 +591,7 @@
           <w:i/>
           <w:iCs/>
         </w:rPr>
-        <w:t xml:space="preserve">Also, an introduction to GxE and how common gardens can help study GxE. Flowering time is a canonical trait where </w:t>
-      </w:r>
-      <w:proofErr w:type="gramStart"/>
-      <w:r>
-        <w:rPr>
-          <w:i/>
-          <w:iCs/>
-        </w:rPr>
-        <w:t>you’d</w:t>
-      </w:r>
-      <w:proofErr w:type="gramEnd"/>
-      <w:r>
-        <w:rPr>
-          <w:i/>
-          <w:iCs/>
-        </w:rPr>
-        <w:t xml:space="preserve"> expect GxE – populations are evolving different responses to their target environments by modulating GxE in different ways. You could get GxE on the genetics side if different individuals have evolved different modulators of environmental signals. You could get GxE on the environment side if different individuals are using different cues to initiate flowering. </w:t>
+        <w:t xml:space="preserve">Also, an introduction to GxE and how common gardens can help study GxE. Flowering time is a canonical trait where you’d expect GxE – populations are evolving different responses to their target environments by modulating GxE in different ways. You could get GxE on the genetics side if different individuals have evolved different modulators of environmental signals. You could get GxE on the environment side if different individuals are using different cues to initiate flowering. </w:t>
       </w:r>
     </w:p>
     <w:p>
@@ -1005,21 +971,13 @@
         <w:t>. The Gulf and Midwest</w:t>
       </w:r>
       <w:r>
-        <w:t xml:space="preserve"> genetic subpopulations had the most distinct phenological responses across our common </w:t>
-      </w:r>
-      <w:proofErr w:type="gramStart"/>
-      <w:r>
-        <w:t>gardens</w:t>
+        <w:t xml:space="preserve"> genetic subpopulations had the most distinct phenological responses across our common gardens</w:t>
       </w:r>
       <w:r>
         <w:t>,</w:t>
       </w:r>
       <w:r>
-        <w:t xml:space="preserve"> and</w:t>
-      </w:r>
-      <w:proofErr w:type="gramEnd"/>
-      <w:r>
-        <w:t xml:space="preserve"> </w:t>
+        <w:t xml:space="preserve"> and </w:t>
       </w:r>
       <w:r>
         <w:t xml:space="preserve">had </w:t>
@@ -1403,16 +1361,11 @@
       <w:r>
         <w:t xml:space="preserve">We determined </w:t>
       </w:r>
-      <w:proofErr w:type="gramStart"/>
       <w:r>
         <w:t>n</w:t>
       </w:r>
       <w:r>
-        <w:t>arrow-sense</w:t>
-      </w:r>
-      <w:proofErr w:type="gramEnd"/>
-      <w:r>
-        <w:t xml:space="preserve"> </w:t>
+        <w:t xml:space="preserve">arrow-sense </w:t>
       </w:r>
       <w:proofErr w:type="spellStart"/>
       <w:r>
@@ -2291,10 +2244,7 @@
         <w:t>in Texas and the North, the home ranges of the Gulf and Midwest subpopulations, respectively.</w:t>
       </w:r>
       <w:r>
-        <w:t xml:space="preserve"> </w:t>
-      </w:r>
-      <w:r>
-        <w:t xml:space="preserve">Strikingly, across both subpopulations, flowering as a function of daylength had stronger associations in Texas, and flowering as a function of GDD had stronger associations in the North (Figure 2). </w:t>
+        <w:t xml:space="preserve"> Strikingly, across both subpopulations, flowering as a function of daylength had stronger associations in Texas, and flowering as a function of GDD had stronger associations in the North (Figure 2). </w:t>
       </w:r>
       <w:r>
         <w:t xml:space="preserve"> </w:t>
@@ -2704,13 +2654,7 @@
       </w:r>
       <w:proofErr w:type="spellEnd"/>
       <w:r>
-        <w:t xml:space="preserve"> and flowering date </w:t>
-      </w:r>
-      <w:r>
-        <w:t>for the</w:t>
-      </w:r>
-      <w:r>
-        <w:t xml:space="preserve"> 2016-2019 seasons.</w:t>
+        <w:t xml:space="preserve"> and flowering date for the 2016-2019 seasons.</w:t>
       </w:r>
     </w:p>
     <w:p>
@@ -2852,13 +2796,7 @@
         <w:t xml:space="preserve">02K, and the QTL for flowering daylength on Chr09N overlapped with the 20kb interval with consistent associations in five or more GWAS on genetic BLUPs. Thus, we confirmed </w:t>
       </w:r>
       <w:r>
-        <w:t>that five genomic regions with c</w:t>
-      </w:r>
-      <w:r>
-        <w:t>onsistent genetic associations</w:t>
-      </w:r>
-      <w:r>
-        <w:t xml:space="preserve"> also had</w:t>
+        <w:t>that five genomic regions with consistent genetic associations also had</w:t>
       </w:r>
       <w:r>
         <w:t xml:space="preserve"> effects on flowering </w:t>
@@ -2915,13 +2853,7 @@
       </w:pPr>
       <w:r>
         <w:tab/>
-        <w:t xml:space="preserve">Our analysis of G and GxE across our eight common gardens and two genetic subpopulations suggested </w:t>
-      </w:r>
-      <w:r>
-        <w:t>the presence of GxE for rainfall, GDD, and photoperiod cues for flowering, for which variation is more visible outside of each subpopulations’ native range.</w:t>
-      </w:r>
-      <w:r>
-        <w:t xml:space="preserve"> To evaluate GxE, we analyzed flowering in </w:t>
+        <w:t xml:space="preserve">Our analysis of G and GxE across our eight common gardens and two genetic subpopulations suggested the presence of GxE for rainfall, GDD, and photoperiod cues for flowering, for which variation is more visible outside of each subpopulations’ native range. To evaluate GxE, we analyzed flowering in </w:t>
       </w:r>
       <w:r>
         <w:t>five</w:t>
@@ -2942,46 +2874,40 @@
         <w:t xml:space="preserve"> flowering (‘flowering daylength change’)</w:t>
       </w:r>
       <w:r>
+        <w:t xml:space="preserve"> as a function of cumulative GDD between </w:t>
+      </w:r>
+      <w:proofErr w:type="spellStart"/>
+      <w:r>
+        <w:t>greenup</w:t>
+      </w:r>
+      <w:proofErr w:type="spellEnd"/>
+      <w:r>
+        <w:t xml:space="preserve"> and flowering (‘flowering GDD’), as a function of rainfall on the day of flowering (‘flowering rainfall’), and as a function </w:t>
+      </w:r>
+      <w:r>
+        <w:t xml:space="preserve">of </w:t>
+      </w:r>
+      <w:r>
+        <w:t xml:space="preserve">rainfall between </w:t>
+      </w:r>
+      <w:proofErr w:type="spellStart"/>
+      <w:r>
+        <w:t>greenup</w:t>
+      </w:r>
+      <w:proofErr w:type="spellEnd"/>
+      <w:r>
+        <w:t xml:space="preserve"> and flowering</w:t>
+      </w:r>
+      <w:r>
+        <w:t xml:space="preserve"> (‘cumulative rainfall’)</w:t>
+      </w:r>
+      <w:r>
+        <w:t>. To do this, we conducted univariate GWAS at each common garden</w:t>
+      </w:r>
+      <w:r>
         <w:t xml:space="preserve"> </w:t>
       </w:r>
       <w:r>
-        <w:t xml:space="preserve">as a function of cumulative GDD between </w:t>
-      </w:r>
-      <w:proofErr w:type="spellStart"/>
-      <w:r>
-        <w:t>greenup</w:t>
-      </w:r>
-      <w:proofErr w:type="spellEnd"/>
-      <w:r>
-        <w:t xml:space="preserve"> and flowering (‘flowering GDD’), </w:t>
-      </w:r>
-      <w:r>
-        <w:t xml:space="preserve">as a function of rainfall on the day of flowering (‘flowering rainfall’), and as a function </w:t>
-      </w:r>
-      <w:r>
-        <w:t xml:space="preserve">of </w:t>
-      </w:r>
-      <w:r>
-        <w:t xml:space="preserve">rainfall between </w:t>
-      </w:r>
-      <w:proofErr w:type="spellStart"/>
-      <w:r>
-        <w:t>greenup</w:t>
-      </w:r>
-      <w:proofErr w:type="spellEnd"/>
-      <w:r>
-        <w:t xml:space="preserve"> and flowering</w:t>
-      </w:r>
-      <w:r>
-        <w:t xml:space="preserve"> (‘cumulative rainfall’)</w:t>
-      </w:r>
-      <w:r>
-        <w:t>. To do this, we conducted univariate GWAS at each common garden</w:t>
-      </w:r>
-      <w:r>
-        <w:t xml:space="preserve"> </w:t>
-      </w:r>
-      <w:r>
         <w:t>for these flowering functions,</w:t>
       </w:r>
       <w:r>
@@ -3090,17 +3016,8 @@
           <w:i/>
           <w:iCs/>
         </w:rPr>
-        <w:t xml:space="preserve">Overlap between these GxE effects? There isn’t much, I </w:t>
-      </w:r>
-      <w:proofErr w:type="gramStart"/>
-      <w:r>
-        <w:rPr>
-          <w:i/>
-          <w:iCs/>
-        </w:rPr>
-        <w:t>assume?</w:t>
-      </w:r>
-      <w:proofErr w:type="gramEnd"/>
+        <w:t>Overlap between these GxE effects? There isn’t much, I assume?</w:t>
+      </w:r>
     </w:p>
     <w:p>
       <w:pPr>
@@ -3163,15 +3080,7 @@
       </w:r>
       <w:proofErr w:type="spellEnd"/>
       <w:r>
-        <w:t xml:space="preserve"> cross. These effects were consistent with the observed order of flowering in F0 and F1 individuals. We therefore hypothesized that these regions: Chr02N, Chr04K, Chr05N, (Chr08N), and Chr09K were important regions affecting flowering in the Gulf subpopulation. At the northern sites, because of the dominance of Midwest phenotypes and alleles that we observed, we compared effects of the Midwest allele from the early and late F1 cross. For 29 </w:t>
-      </w:r>
-      <w:proofErr w:type="gramStart"/>
-      <w:r>
-        <w:t>site</w:t>
-      </w:r>
-      <w:proofErr w:type="gramEnd"/>
-      <w:r>
-        <w:t xml:space="preserve"> by QTL combinations for the </w:t>
+        <w:t xml:space="preserve"> cross. These effects were consistent with the observed order of flowering in F0 and F1 individuals. We therefore hypothesized that these regions: Chr02N, Chr04K, Chr05N, (Chr08N), and Chr09K were important regions affecting flowering in the Gulf subpopulation. At the northern sites, because of the dominance of Midwest phenotypes and alleles that we observed, we compared effects of the Midwest allele from the early and late F1 cross. For 29 site by QTL combinations for the </w:t>
       </w:r>
       <w:proofErr w:type="spellStart"/>
       <w:r>
@@ -3179,15 +3088,7 @@
       </w:r>
       <w:proofErr w:type="spellEnd"/>
       <w:r>
-        <w:t xml:space="preserve"> early flowering alleles, the Midwest allele was accelerating flowering by reducing flowering date. For 17 </w:t>
-      </w:r>
-      <w:proofErr w:type="gramStart"/>
-      <w:r>
-        <w:t>site</w:t>
-      </w:r>
-      <w:proofErr w:type="gramEnd"/>
-      <w:r>
-        <w:t xml:space="preserve"> by QTL combinations for the </w:t>
+        <w:t xml:space="preserve"> early flowering alleles, the Midwest allele was accelerating flowering by reducing flowering date. For 17 site by QTL combinations for the </w:t>
       </w:r>
       <w:proofErr w:type="spellStart"/>
       <w:r>
@@ -3689,15 +3590,7 @@
         </w:numPr>
       </w:pPr>
       <w:r>
-        <w:t xml:space="preserve">Possible reasons why we </w:t>
-      </w:r>
-      <w:proofErr w:type="gramStart"/>
-      <w:r>
-        <w:t>didn’t</w:t>
-      </w:r>
-      <w:proofErr w:type="gramEnd"/>
-      <w:r>
-        <w:t xml:space="preserve"> find candidates in GWAS for other three QTL intervals: false negatives, type of allele shifts we are testing here vs the </w:t>
+        <w:t xml:space="preserve">Possible reasons why we didn’t find candidates in GWAS for other three QTL intervals: false negatives, type of allele shifts we are testing here vs the </w:t>
       </w:r>
       <w:proofErr w:type="spellStart"/>
       <w:r>
@@ -3717,15 +3610,7 @@
         </w:numPr>
       </w:pPr>
       <w:r>
-        <w:t xml:space="preserve">And what are other types of region we can detect with GWAS that we </w:t>
-      </w:r>
-      <w:proofErr w:type="gramStart"/>
-      <w:r>
-        <w:t>couldn’t</w:t>
-      </w:r>
-      <w:proofErr w:type="gramEnd"/>
-      <w:r>
-        <w:t xml:space="preserve"> detect in our </w:t>
+        <w:t xml:space="preserve">And what are other types of region we can detect with GWAS that we couldn’t detect in our </w:t>
       </w:r>
       <w:proofErr w:type="spellStart"/>
       <w:r>
@@ -3737,15 +3622,7 @@
       </w:r>
       <w:r>
         <w:lastRenderedPageBreak/>
-        <w:t xml:space="preserve">GWAS/mash here. Or GWAS on any individual that is tetraploid and looks like </w:t>
-      </w:r>
-      <w:proofErr w:type="gramStart"/>
-      <w:r>
-        <w:t>it’s</w:t>
-      </w:r>
-      <w:proofErr w:type="gramEnd"/>
-      <w:r>
-        <w:t xml:space="preserve"> photoperiod sensitive – including some admixed and Atlantic individuals. As an idea.</w:t>
+        <w:t>GWAS/mash here. Or GWAS on any individual that is tetraploid and looks like it’s photoperiod sensitive – including some admixed and Atlantic individuals. As an idea.</w:t>
       </w:r>
     </w:p>
     <w:p>
@@ -3757,15 +3634,7 @@
         </w:numPr>
       </w:pPr>
       <w:r>
-        <w:t xml:space="preserve">Want to bring back discussion of environmental cues… may be able to lead </w:t>
-      </w:r>
-      <w:proofErr w:type="gramStart"/>
-      <w:r>
-        <w:t>in to</w:t>
-      </w:r>
-      <w:proofErr w:type="gramEnd"/>
-      <w:r>
-        <w:t xml:space="preserve"> this by talking about which subpopulations are segregating for these things.</w:t>
+        <w:t>Want to bring back discussion of environmental cues… may be able to lead in to this by talking about which subpopulations are segregating for these things.</w:t>
       </w:r>
     </w:p>
     <w:p>
@@ -3870,15 +3739,7 @@
     </w:p>
     <w:p>
       <w:r>
-        <w:t xml:space="preserve">Switchgrass is considered a short-day plant that flowers when exposed to shortening days of a specific length (Benedict, 1940) and reproductive development is strongly linked to day-of-the year (Cornelius and Johnston, 1941; Eberhart and Newell, 1959; Hopkins et al., 1995a; Sanderson and Wolf, 1995a). However, the nature of switchgrass photoperiodicity may be genotype dependent – both northern and southern cultivars with distinctive upland and lowland ecotypes flowered under both </w:t>
-      </w:r>
-      <w:proofErr w:type="gramStart"/>
-      <w:r>
-        <w:t>12 and 16 hour</w:t>
-      </w:r>
-      <w:proofErr w:type="gramEnd"/>
-      <w:r>
-        <w:t xml:space="preserve"> photoperiods, but flowering was delayed in the upland cultivar (Van </w:t>
+        <w:t xml:space="preserve">Switchgrass is considered a short-day plant that flowers when exposed to shortening days of a specific length (Benedict, 1940) and reproductive development is strongly linked to day-of-the year (Cornelius and Johnston, 1941; Eberhart and Newell, 1959; Hopkins et al., 1995a; Sanderson and Wolf, 1995a). However, the nature of switchgrass photoperiodicity may be genotype dependent – both northern and southern cultivars with distinctive upland and lowland ecotypes flowered under both 12 and 16 hour photoperiods, but flowering was delayed in the upland cultivar (Van </w:t>
       </w:r>
       <w:proofErr w:type="spellStart"/>
       <w:r>
@@ -4004,23 +3865,7 @@
     <w:p>
       <w:r>
         <w:tab/>
-        <w:t xml:space="preserve">The formation of the diversity panel has been described previously (Lovell et al 202X). In brief, seeds, rhizomes, and clonal propagules from natural and common gardens were collected from </w:t>
-      </w:r>
-      <w:proofErr w:type="gramStart"/>
-      <w:r>
-        <w:t>2015-2018, and</w:t>
-      </w:r>
-      <w:proofErr w:type="gramEnd"/>
-      <w:r>
-        <w:t xml:space="preserve"> propagated by clonal division from 2016 to 2018 with the aim of generating &gt; 10 clones per unique accession. Plants were grown in </w:t>
-      </w:r>
-      <w:proofErr w:type="gramStart"/>
-      <w:r>
-        <w:t>1 gallon</w:t>
-      </w:r>
-      <w:proofErr w:type="gramEnd"/>
-      <w:r>
-        <w:t xml:space="preserve"> pots in the final propagation before transplanting to the field. Planting at the ten field sites occurred in the spring of 2018 and followed the methods of Lowry et al 2019, with the exception that the Blackwell cultivar was used instead of the Alamo cultivar at edge positions of the plot to control for edge effects. Plant aboveground biomass was removed in the spring of 2019 before spring tiller emergence. Plants without new growth from the crown by June 1</w:t>
+        <w:t>The formation of the diversity panel has been described previously (Lovell et al 202X). In brief, seeds, rhizomes, and clonal propagules from natural and common gardens were collected from 2015-2018, and propagated by clonal division from 2016 to 2018 with the aim of generating &gt; 10 clones per unique accession. Plants were grown in 1 gallon pots in the final propagation before transplanting to the field. Planting at the ten field sites occurred in the spring of 2018 and followed the methods of Lowry et al 2019, with the exception that the Blackwell cultivar was used instead of the Alamo cultivar at edge positions of the plot to control for edge effects. Plant aboveground biomass was removed in the spring of 2019 before spring tiller emergence. Plants without new growth from the crown by June 1</w:t>
       </w:r>
       <w:r>
         <w:rPr>
@@ -5281,27 +5126,13 @@
         <w:rPr>
           <w:bCs/>
         </w:rPr>
-        <w:t xml:space="preserve">at each </w:t>
-      </w:r>
-      <w:proofErr w:type="gramStart"/>
-      <w:r>
-        <w:rPr>
-          <w:bCs/>
-        </w:rPr>
-        <w:t>field</w:t>
-      </w:r>
-      <w:r>
-        <w:rPr>
-          <w:bCs/>
-        </w:rPr>
-        <w:t>, and</w:t>
-      </w:r>
-      <w:proofErr w:type="gramEnd"/>
-      <w:r>
-        <w:rPr>
-          <w:bCs/>
-        </w:rPr>
-        <w:t xml:space="preserve"> calculates h2 as the proportion of additive genetic variance to the total variance. </w:t>
+        <w:t>at each field</w:t>
+      </w:r>
+      <w:r>
+        <w:rPr>
+          <w:bCs/>
+        </w:rPr>
+        <w:t xml:space="preserve">, and calculates h2 as the proportion of additive genetic variance to the total variance. </w:t>
       </w:r>
     </w:p>
     <w:p>

</xml_diff>

<commit_message>
Start comparisons of GWAS and QTL intervals with FT annotations
</commit_message>
<xml_diff>
--- a/manuscript/Manuscript_v0.3.docx
+++ b/manuscript/Manuscript_v0.3.docx
@@ -57,15 +57,7 @@
         <w:t xml:space="preserve">Alice MacQueen*, Li Zhang*, Jason Bonette, …who else? </w:t>
       </w:r>
       <w:r>
-        <w:t xml:space="preserve">People at HA who constructed the new </w:t>
-      </w:r>
-      <w:proofErr w:type="spellStart"/>
-      <w:r>
-        <w:t>fourway</w:t>
-      </w:r>
-      <w:proofErr w:type="spellEnd"/>
-      <w:r>
-        <w:t xml:space="preserve"> map</w:t>
+        <w:t>People at HA who constructed the new fourway map</w:t>
       </w:r>
       <w:r>
         <w:t xml:space="preserve">, </w:t>
@@ -104,23 +96,7 @@
           <w:i/>
           <w:iCs/>
         </w:rPr>
-        <w:t xml:space="preserve">biologists interested in </w:t>
-      </w:r>
-      <w:proofErr w:type="gramStart"/>
-      <w:r>
-        <w:rPr>
-          <w:i/>
-          <w:iCs/>
-        </w:rPr>
-        <w:t>GxE,</w:t>
-      </w:r>
-      <w:proofErr w:type="gramEnd"/>
-      <w:r>
-        <w:rPr>
-          <w:i/>
-          <w:iCs/>
-        </w:rPr>
-        <w:t xml:space="preserve"> plant biologists interested in flowering</w:t>
+        <w:t>biologists interested in GxE, plant biologists interested in flowering</w:t>
       </w:r>
     </w:p>
     <w:p>
@@ -239,7 +215,13 @@
         <w:t xml:space="preserve">way cross </w:t>
       </w:r>
       <w:r>
-        <w:t>created from two highly divergent southern lowland and northern upland populations. We describe eight additive QTLs across these seven field sites with moderate effects on flowering, five of which had overlapping significant associations in the diversity panel. _sentence about major gene candidates found – prevalence of genes involved in __/expressed in __.</w:t>
+        <w:t xml:space="preserve">created from two highly divergent southern lowland and northern upland populations. We describe eight additive QTLs across these seven field sites with moderate effects on flowering, five of which had overlapping significant associations in the diversity panel. _sentence about major gene candidates found – </w:t>
+      </w:r>
+      <w:r>
+        <w:t>which genes are in Xiaoyu’s flowering homolog list</w:t>
+      </w:r>
+      <w:r>
+        <w:t>__.</w:t>
       </w:r>
     </w:p>
     <w:p>
@@ -313,66 +295,50 @@
         <w:t xml:space="preserve">lifetime production of viable seed. </w:t>
       </w:r>
       <w:r>
-        <w:t>Global climate forcing is increasing temperatures and causing more extreme weather events, such as droughts, heatwaves, and severe rain events (</w:t>
-      </w:r>
-      <w:proofErr w:type="spellStart"/>
-      <w:r>
-        <w:t>Ummenhofer</w:t>
-      </w:r>
-      <w:proofErr w:type="spellEnd"/>
+        <w:t xml:space="preserve">Global climate forcing is increasing temperatures and causing more extreme weather events, such as droughts, heatwaves, and severe rain events (Ummenhofer and Meehl, 2017). These events will alter </w:t>
+      </w:r>
+      <w:r>
+        <w:t xml:space="preserve">both </w:t>
+      </w:r>
+      <w:r>
+        <w:t>the timing of reproductive development</w:t>
+      </w:r>
+      <w:r>
+        <w:t xml:space="preserve"> </w:t>
+      </w:r>
+      <w:r>
+        <w:t>and the reliability of</w:t>
+      </w:r>
+      <w:r>
+        <w:t xml:space="preserve"> the</w:t>
+      </w:r>
+      <w:r>
+        <w:t xml:space="preserve"> environmental </w:t>
+      </w:r>
+      <w:r>
+        <w:t>signals that plants use to cue</w:t>
+      </w:r>
+      <w:r>
+        <w:t xml:space="preserve"> flowering. </w:t>
+      </w:r>
+      <w:r>
+        <w:t>It is thus</w:t>
+      </w:r>
+      <w:r>
+        <w:t xml:space="preserve"> of increasing importance </w:t>
+      </w:r>
+      <w:r>
+        <w:t>that we understand the environmental</w:t>
+      </w:r>
+      <w:r>
+        <w:t xml:space="preserve"> </w:t>
+      </w:r>
+      <w:r>
+        <w:t>cues driving floral development</w:t>
+      </w:r>
       <w:r>
         <w:t xml:space="preserve"> and </w:t>
       </w:r>
-      <w:proofErr w:type="spellStart"/>
-      <w:r>
-        <w:t>Meehl</w:t>
-      </w:r>
-      <w:proofErr w:type="spellEnd"/>
-      <w:r>
-        <w:t xml:space="preserve">, 2017). These events will alter </w:t>
-      </w:r>
-      <w:r>
-        <w:t xml:space="preserve">both </w:t>
-      </w:r>
-      <w:r>
-        <w:t>the timing of reproductive development</w:t>
-      </w:r>
-      <w:r>
-        <w:t xml:space="preserve"> </w:t>
-      </w:r>
-      <w:r>
-        <w:t>and the reliability of</w:t>
-      </w:r>
-      <w:r>
-        <w:t xml:space="preserve"> the</w:t>
-      </w:r>
-      <w:r>
-        <w:t xml:space="preserve"> environmental </w:t>
-      </w:r>
-      <w:r>
-        <w:t>signals that plants use to cue</w:t>
-      </w:r>
-      <w:r>
-        <w:t xml:space="preserve"> flowering. </w:t>
-      </w:r>
-      <w:r>
-        <w:t>It is thus</w:t>
-      </w:r>
-      <w:r>
-        <w:t xml:space="preserve"> of increasing importance </w:t>
-      </w:r>
-      <w:r>
-        <w:t>that we understand the environmental</w:t>
-      </w:r>
-      <w:r>
-        <w:t xml:space="preserve"> </w:t>
-      </w:r>
-      <w:r>
-        <w:t>cues driving floral development</w:t>
-      </w:r>
-      <w:r>
-        <w:t xml:space="preserve"> and </w:t>
-      </w:r>
       <w:r>
         <w:t xml:space="preserve">the genetics underlying </w:t>
       </w:r>
@@ -438,23 +404,17 @@
         <w:t>Arabidopsis</w:t>
       </w:r>
       <w:r>
-        <w:t xml:space="preserve"> thaliana (Wei et al., 2020; Cho et al., 2017; Shrestha et al., 2014; Brambilla and </w:t>
-      </w:r>
-      <w:proofErr w:type="spellStart"/>
-      <w:r>
-        <w:t>Fornara</w:t>
-      </w:r>
-      <w:proofErr w:type="spellEnd"/>
-      <w:r>
-        <w:t xml:space="preserve">, 2013; Tsuji et al., 2013; Andres and Coupland, 2012; Tsuji et al., 2011; </w:t>
-      </w:r>
-      <w:proofErr w:type="spellStart"/>
-      <w:r>
-        <w:t>Wilczek</w:t>
-      </w:r>
-      <w:proofErr w:type="spellEnd"/>
-      <w:r>
-        <w:t xml:space="preserve"> et </w:t>
+        <w:t> </w:t>
+      </w:r>
+      <w:r>
+        <w:rPr>
+          <w:i/>
+          <w:iCs/>
+        </w:rPr>
+        <w:t>thaliana</w:t>
+      </w:r>
+      <w:r>
+        <w:t xml:space="preserve"> (Wei et al., 2020; Cho et al., 2017; Shrestha et al., 2014; Brambilla and Fornara, 2013; Tsuji et al., 2013; Andres and Coupland, 2012; Tsuji et al., 2011; Wilczek et </w:t>
       </w:r>
       <w:r>
         <w:lastRenderedPageBreak/>
@@ -470,7 +430,48 @@
         <w:t>gauge both</w:t>
       </w:r>
       <w:r>
-        <w:t xml:space="preserve"> diurnal and seasonal time and to initiate reproductive development at the right time of the year. Several genes controlling flowering in response to photoperiod are conserved between rice and </w:t>
+        <w:t xml:space="preserve"> diurnal and seasonal time and to initiate reproductive development at the right time of the year. </w:t>
+      </w:r>
+      <w:r>
+        <w:t>The genes which detect photoperiod signals and integrate this response into flowering pathways are largely conserved across species and have been well described (</w:t>
+      </w:r>
+      <w:r>
+        <w:t>Amasino, 2010 ; Andres and Coupland, 2012</w:t>
+      </w:r>
+      <w:r>
+        <w:t xml:space="preserve">; Kobayashi and Weigel, 2007). </w:t>
+      </w:r>
+      <w:r>
+        <w:t xml:space="preserve">Photoperiod changes trigger expression of florigenic proteins </w:t>
+      </w:r>
+      <w:r>
+        <w:t>–</w:t>
+      </w:r>
+      <w:r>
+        <w:t xml:space="preserve"> </w:t>
+      </w:r>
+      <w:r>
+        <w:t xml:space="preserve">homologs of </w:t>
+      </w:r>
+      <w:r>
+        <w:rPr>
+          <w:i/>
+          <w:iCs/>
+        </w:rPr>
+        <w:t>FLOWERING LOCUS T</w:t>
+      </w:r>
+      <w:r>
+        <w:t xml:space="preserve"> (</w:t>
+      </w:r>
+      <w:r>
+        <w:rPr>
+          <w:i/>
+          <w:iCs/>
+        </w:rPr>
+        <w:t>FT</w:t>
+      </w:r>
+      <w:r>
+        <w:t xml:space="preserve">) in </w:t>
       </w:r>
       <w:r>
         <w:rPr>
@@ -480,17 +481,14 @@
         <w:t>Arabidopsis</w:t>
       </w:r>
       <w:r>
-        <w:t xml:space="preserve">, and the molecular mechanisms involved are similar. </w:t>
-      </w:r>
-      <w:r>
-        <w:t xml:space="preserve">Photoperiod changes trigger expression of florigenic proteins - </w:t>
-      </w:r>
-      <w:r>
-        <w:rPr>
-          <w:i/>
-          <w:iCs/>
-        </w:rPr>
-        <w:t>FLOWERING LOCUS T</w:t>
+        <w:t>, and</w:t>
+      </w:r>
+      <w:r>
+        <w:rPr>
+          <w:i/>
+          <w:iCs/>
+        </w:rPr>
+        <w:t xml:space="preserve"> Heading date 3a</w:t>
       </w:r>
       <w:r>
         <w:t xml:space="preserve"> (</w:t>
@@ -500,43 +498,25 @@
           <w:i/>
           <w:iCs/>
         </w:rPr>
-        <w:t>FT</w:t>
-      </w:r>
-      <w:r>
-        <w:t xml:space="preserve">) in </w:t>
-      </w:r>
-      <w:r>
-        <w:rPr>
-          <w:i/>
-          <w:iCs/>
-        </w:rPr>
-        <w:t>Arabidopsis</w:t>
-      </w:r>
-      <w:r>
-        <w:t>, and</w:t>
-      </w:r>
-      <w:r>
-        <w:rPr>
-          <w:i/>
-          <w:iCs/>
-        </w:rPr>
-        <w:t xml:space="preserve"> Heading date 3a</w:t>
-      </w:r>
-      <w:r>
-        <w:t xml:space="preserve"> (</w:t>
-      </w:r>
-      <w:r>
-        <w:rPr>
-          <w:i/>
-          <w:iCs/>
-        </w:rPr>
         <w:t>Hd3a</w:t>
       </w:r>
       <w:r>
-        <w:t>) in rice - in leaves. These proteins move to the shoot apical meristem to induce reproductive development.</w:t>
-      </w:r>
-      <w:r>
-        <w:t xml:space="preserve"> However, short day plants also possess unique ge</w:t>
+        <w:t>) in rice - in leaves. These proteins move to the shoot apical meristem</w:t>
+      </w:r>
+      <w:r>
+        <w:t xml:space="preserve"> where they interact with additional genes</w:t>
+      </w:r>
+      <w:r>
+        <w:t xml:space="preserve"> to induce reproductive development.</w:t>
+      </w:r>
+      <w:r>
+        <w:t xml:space="preserve"> </w:t>
+      </w:r>
+      <w:r>
+        <w:t>Though many of the same genes are involved in both long day and short day responses (Hayama et al., 2003)</w:t>
+      </w:r>
+      <w:r>
+        <w:t>, short day plants also possess unique ge</w:t>
       </w:r>
       <w:r>
         <w:t>nes and molecular</w:t>
@@ -545,15 +525,7 @@
         <w:t xml:space="preserve"> </w:t>
       </w:r>
       <w:r>
-        <w:t xml:space="preserve">pathways to regulate flowering (Wei et al., 2020; Brambilla and </w:t>
-      </w:r>
-      <w:proofErr w:type="spellStart"/>
-      <w:r>
-        <w:t>Fornara</w:t>
-      </w:r>
-      <w:proofErr w:type="spellEnd"/>
-      <w:r>
-        <w:t>, 2013).</w:t>
+        <w:t>pathways to regulate flowering (Wei et al., 2020; Brambilla and Fornara, 2013).</w:t>
       </w:r>
       <w:r>
         <w:t xml:space="preserve"> </w:t>
@@ -571,27 +543,80 @@
         </w:rPr>
       </w:pPr>
       <w:r>
-        <w:rPr>
-          <w:i/>
-          <w:iCs/>
-        </w:rPr>
-        <w:t xml:space="preserve">There have been good GxE flowering studies in Arabidopsis and in Helianthus – Ben Blackman’s work – as well as in annual row crops. So there aren’t many perennial systems in which GxE has been studied, and there aren’t many wild systems where we have looked at GxE in flowering, and there aren’t many outbred species where we have these studies (except Helianthus). </w:t>
-      </w:r>
-    </w:p>
-    <w:p>
-      <w:pPr>
-        <w:ind w:firstLine="720"/>
-        <w:rPr>
-          <w:i/>
-          <w:iCs/>
-        </w:rPr>
-      </w:pPr>
-      <w:r>
-        <w:rPr>
-          <w:i/>
-          <w:iCs/>
-        </w:rPr>
-        <w:t xml:space="preserve">Also, an introduction to GxE and how common gardens can help study GxE. Flowering time is a canonical trait where you’d expect GxE – populations are evolving different responses to their target environments by modulating GxE in different ways. You could get GxE on the genetics side if different individuals have evolved different modulators of environmental signals. You could get GxE on the environment side if different individuals are using different cues to initiate flowering. </w:t>
+        <w:t>Distinct</w:t>
+      </w:r>
+      <w:r>
+        <w:t xml:space="preserve"> genetic responses that are detectable in different environments are known as genotype by environment interactions, or GxE. The methodology commonly employed to study variation in GxE include common gardens and reciprocal transplant experiments between contrasting environments.</w:t>
+      </w:r>
+      <w:r>
+        <w:t xml:space="preserve"> These methods have been used in wild species to uncover </w:t>
+      </w:r>
+      <w:r>
+        <w:t xml:space="preserve">widely varying genetic responsiveness to photoperiod-cued flowering </w:t>
+      </w:r>
+      <w:r>
+        <w:t>(Brachi et al 2010; Blackman 2013; Dittmar et al., 2014; Henry et al., 2014; Agren et al 2016).</w:t>
+      </w:r>
+      <w:r>
+        <w:t xml:space="preserve"> In crop species, altering the timing of flowering has been a major </w:t>
+      </w:r>
+      <w:r>
+        <w:t xml:space="preserve">crop improvement strategy to adapt crops for local or future environments (Jung &amp; Müller, 2009). Changing flowering responsiveness to photoperiod cues has allowed geographic range expansion and increased yields in a number of cereal species </w:t>
+      </w:r>
+      <w:r>
+        <w:t>(Turner et al., 2005; Faure et al., 2012; Hung et al., 2012; Zakhrabekova et al., 2012; Yang et al., 2013)</w:t>
+      </w:r>
+      <w:r>
+        <w:t xml:space="preserve"> and other crops (Pin et al., 2012; Weller et al., 2012)</w:t>
+      </w:r>
+      <w:r>
+        <w:t>.</w:t>
+      </w:r>
+      <w:r>
+        <w:t xml:space="preserve"> </w:t>
+      </w:r>
+      <w:r>
+        <w:t xml:space="preserve">However, the majority of studies of flowering GxE have used inbreeding, short-lived species. It is not clear whether insights from these species can be extrapolated to species with different life histories. </w:t>
+      </w:r>
+      <w:r>
+        <w:t xml:space="preserve">Plant life histories vary along two main axes: a fast-slow continuum and a reproductive strategy continuum (Salguero-Gomez et al., 2016). The positions of species along these axes are likely to affect their evolutionary dynamics, and thus far, </w:t>
+      </w:r>
+      <w:r>
+        <w:t xml:space="preserve">environmental plasticity in flowering </w:t>
+      </w:r>
+      <w:r>
+        <w:t>has been studied only in</w:t>
+      </w:r>
+      <w:r>
+        <w:t xml:space="preserve"> fast growing, semelparous species</w:t>
+      </w:r>
+      <w:r>
+        <w:t xml:space="preserve"> </w:t>
+      </w:r>
+      <w:r>
+        <w:t xml:space="preserve">and </w:t>
+      </w:r>
+      <w:r>
+        <w:t xml:space="preserve">not </w:t>
+      </w:r>
+      <w:r>
+        <w:t>in</w:t>
+      </w:r>
+      <w:r>
+        <w:t xml:space="preserve"> outbred, perennial systems</w:t>
+      </w:r>
+      <w:r>
+        <w:t xml:space="preserve"> which may face a broader swath of environments over their lifetimes</w:t>
+      </w:r>
+      <w:r>
+        <w:t>.</w:t>
+      </w:r>
+      <w:r>
+        <w:rPr>
+          <w:i/>
+          <w:iCs/>
+        </w:rPr>
+        <w:t xml:space="preserve"> </w:t>
       </w:r>
     </w:p>
     <w:p>
@@ -636,10 +661,6 @@
     <w:p>
       <w:pPr>
         <w:ind w:firstLine="720"/>
-        <w:rPr>
-          <w:i/>
-          <w:iCs/>
-        </w:rPr>
       </w:pPr>
       <w:r>
         <w:instrText>&lt;/title&gt;&lt;uuid&gt;86424FC7-5A28-40BB-8219-764BCBAFE4D5&lt;/uuid&gt;&lt;subtype&gt;-100&lt;/subtype&gt;&lt;type&gt;-100&lt;/type&gt;&lt;/publication&gt;&lt;/bundle&gt;&lt;authors&gt;&lt;author&gt;&lt;lastName&gt;McLaughlin&lt;/lastName&gt;&lt;firstName&gt;S&lt;/firstName&gt;&lt;/author&gt;&lt;author&gt;&lt;lastName&gt;Bouton&lt;/lastName&gt;&lt;firstName&gt;J&lt;/firstName&gt;&lt;/author&gt;&lt;author&gt;&lt;lastName&gt;uses&lt;/lastName&gt;&lt;firstName&gt;D&lt;/firstName&gt;&lt;middleNames&gt;Bransby crops and new&lt;/middleNames&gt;&lt;/author&gt;&lt;author&gt;&lt;lastName&gt;1999&lt;/lastName&gt;&lt;/author&gt;&lt;/authors&gt;&lt;/publication&gt;&lt;/publications&gt;&lt;cites&gt;&lt;/cites&gt;&lt;/citation&gt;</w:instrText>
@@ -732,15 +753,70 @@
         <w:t xml:space="preserve"> </w:t>
       </w:r>
       <w:r>
-        <w:t xml:space="preserve">Over the course of one season, switchgrass behaves as a determinate plant. It typically produces a single flush of tillers, which all become reproductive after a period of vegetative (leaf) development, and – critically for a biofuel crop – cease biomass accumulation upon completion of floral development (Van </w:t>
-      </w:r>
-      <w:proofErr w:type="spellStart"/>
-      <w:r>
-        <w:t>Esbroeck</w:t>
-      </w:r>
-      <w:proofErr w:type="spellEnd"/>
-      <w:r>
-        <w:t xml:space="preserve"> et al 2003). </w:t>
+        <w:t xml:space="preserve">Over the course of one season, switchgrass behaves as a determinate plant. It typically produces a single flush of tillers, which all become reproductive after a period of vegetative (leaf) development, and – critically for a biofuel crop – cease biomass accumulation upon completion of floral development (Van Esbroeck et al 2003). </w:t>
+      </w:r>
+      <w:r>
+        <w:t>Switchgrass has substantial untapped genetic and morphological diversity, with tetraploid and octoploid individuals (cite</w:t>
+      </w:r>
+      <w:r>
+        <w:t>)</w:t>
+      </w:r>
+      <w:r>
+        <w:t>,</w:t>
+      </w:r>
+      <w:r>
+        <w:t xml:space="preserve"> phenotypically distinct ‘upland’ and ‘lowland’ ecotypes, </w:t>
+      </w:r>
+      <w:r>
+        <w:t>and three geographically distinct, deeply diverged genetic subpopulations within tetraploid individuals (Lovell et al 20</w:t>
+      </w:r>
+      <w:r>
+        <w:t>2</w:t>
+      </w:r>
+      <w:r>
+        <w:t xml:space="preserve">X). Upland individuals are smaller in stature than lowland individuals, </w:t>
+      </w:r>
+      <w:r>
+        <w:t xml:space="preserve">and have </w:t>
+      </w:r>
+      <w:r>
+        <w:t>divergent leaf and whole plant morphologies (Casler et al 2007; Lowry et al 2014; Casler et al 2004; Porter 1966, McMillan 1964; McMillan 1959</w:t>
+      </w:r>
+      <w:r>
+        <w:t xml:space="preserve">). </w:t>
+      </w:r>
+      <w:r>
+        <w:t>Breeding for plants with earlier green</w:t>
+      </w:r>
+      <w:r>
+        <w:t xml:space="preserve"> </w:t>
+      </w:r>
+      <w:r>
+        <w:t xml:space="preserve">up </w:t>
+      </w:r>
+      <w:r>
+        <w:t xml:space="preserve">and later flowering </w:t>
+      </w:r>
+      <w:r>
+        <w:t xml:space="preserve">dates may allow growers in the northern United States to take advantage of longer growing seasons, as </w:t>
+      </w:r>
+      <w:r>
+        <w:t>these plants will</w:t>
+      </w:r>
+      <w:r>
+        <w:t xml:space="preserve"> accumulate more biomass before flowering, contributing to higher biomass yields</w:t>
+      </w:r>
+      <w:r>
+        <w:t>. Ge</w:t>
+      </w:r>
+      <w:r>
+        <w:t xml:space="preserve">netic differences in flowering date and photoperiod response across these genetic subpopulations </w:t>
+      </w:r>
+      <w:r>
+        <w:t xml:space="preserve">will be an early </w:t>
+      </w:r>
+      <w:r>
+        <w:t>point of exploitation in biomass crop breeding.</w:t>
       </w:r>
     </w:p>
     <w:p>
@@ -748,307 +824,388 @@
         <w:ind w:firstLine="720"/>
       </w:pPr>
       <w:r>
-        <w:t>Switchgrass has substantial untapped genetic and morphological diversity, with tetraploid and octoploid individuals (cite</w:t>
+        <w:lastRenderedPageBreak/>
+        <w:t xml:space="preserve">Here, we grow and phenotype a diversity panel of 978 distinct switchgrass genotypes, clonal replicates of which were planted at eight common garden sites across 17 degrees of latitude. We use this panel to interrogate environmental mechanisms controlling greenup and flowering. We then use a F2 cross between individuals from the most distinctive </w:t>
+      </w:r>
+      <w:r>
+        <w:t xml:space="preserve">subpopulations for flowering response to dissect the genetics of flowering in these groups. Finally, we combine the results from this cross with genome-wide association results from the diversity panel to narrow in on candidate genes affecting flowering. Taken together, our results allow us to describe the </w:t>
+      </w:r>
+      <w:r>
+        <w:t>environmental cues,</w:t>
+      </w:r>
+      <w:r>
+        <w:t xml:space="preserve"> genes</w:t>
+      </w:r>
+      <w:r>
+        <w:t>,</w:t>
+      </w:r>
+      <w:r>
+        <w:t xml:space="preserve"> and alleles </w:t>
+      </w:r>
+      <w:r>
+        <w:t>affecting</w:t>
+      </w:r>
+      <w:r>
+        <w:t xml:space="preserve"> flowering across multiple distinct switchgrass populations.</w:t>
+      </w:r>
+    </w:p>
+    <w:p>
+      <w:r>
+        <w:t xml:space="preserve"> </w:t>
+      </w:r>
+    </w:p>
+    <w:p>
+      <w:pPr>
+        <w:rPr>
+          <w:b/>
+          <w:bCs/>
+        </w:rPr>
+      </w:pPr>
+      <w:r>
+        <w:rPr>
+          <w:b/>
+          <w:bCs/>
+        </w:rPr>
+        <w:t>R</w:t>
+      </w:r>
+      <w:r>
+        <w:rPr>
+          <w:b/>
+          <w:bCs/>
+        </w:rPr>
+        <w:t>esults</w:t>
+      </w:r>
+    </w:p>
+    <w:p>
+      <w:pPr>
+        <w:rPr>
+          <w:i/>
+          <w:iCs/>
+        </w:rPr>
+      </w:pPr>
+      <w:r>
+        <w:rPr>
+          <w:i/>
+          <w:iCs/>
+        </w:rPr>
+        <w:t xml:space="preserve">Diversity panel captures </w:t>
+      </w:r>
+      <w:r>
+        <w:rPr>
+          <w:i/>
+          <w:iCs/>
+        </w:rPr>
+        <w:t>genetic and genotype by environment interactions</w:t>
+      </w:r>
+      <w:r>
+        <w:rPr>
+          <w:i/>
+          <w:iCs/>
+        </w:rPr>
+        <w:t xml:space="preserve"> across the common gardens</w:t>
+      </w:r>
+    </w:p>
+    <w:p>
+      <w:pPr>
+        <w:ind w:firstLine="720"/>
+      </w:pPr>
+      <w:r>
+        <w:t>In 2019, we grew a</w:t>
+      </w:r>
+      <w:r>
+        <w:t>nd phenotyped a</w:t>
+      </w:r>
+      <w:r>
+        <w:t xml:space="preserve"> </w:t>
+      </w:r>
+      <w:r>
+        <w:t xml:space="preserve">switchgrass </w:t>
+      </w:r>
+      <w:r>
+        <w:t xml:space="preserve">diversity panel </w:t>
+      </w:r>
+      <w:r>
+        <w:t xml:space="preserve">at eight common garden sites (Figure 1A). </w:t>
+      </w:r>
+      <w:r>
+        <w:t xml:space="preserve">The eight common gardens cover the majority of the latitudinal and climatic range of switchgrass and therefore capture the most comprehensive picture to date of genotype-specific environmental plasticity, or genotype-by-environment interactions, in this species. </w:t>
+      </w:r>
+      <w:r>
+        <w:t xml:space="preserve">The diversity panel contained </w:t>
+      </w:r>
+      <w:r>
+        <w:t xml:space="preserve">134 </w:t>
+      </w:r>
+      <w:r>
+        <w:t xml:space="preserve">sequenced, clonally propagated individuals from the </w:t>
+      </w:r>
+      <w:r>
+        <w:t xml:space="preserve">Midwestern </w:t>
+      </w:r>
+      <w:r>
+        <w:t xml:space="preserve">genetic </w:t>
+      </w:r>
+      <w:r>
+        <w:t xml:space="preserve">subpopulation, </w:t>
+      </w:r>
+      <w:r>
+        <w:t xml:space="preserve">and 229 </w:t>
+      </w:r>
+      <w:r>
+        <w:t>individuals from the Gulf subpopulation</w:t>
+      </w:r>
+      <w:r>
+        <w:t xml:space="preserve"> (Figure 1A</w:t>
+      </w:r>
+      <w:r>
+        <w:t>, Lovell et al 202X</w:t>
       </w:r>
       <w:r>
         <w:t>)</w:t>
       </w:r>
       <w:r>
+        <w:t>.</w:t>
+      </w:r>
+      <w:r>
+        <w:t xml:space="preserve"> The four northernmost common gardens are located within the natural range of the Midwestern genetic subpopulation, while the three Texas common gardens are located within the natural range of the Gulf subpopulation, and the Oklahoma common garden </w:t>
+      </w:r>
+      <w:r>
+        <w:t>is located near the natural range limits of both the Gulf and the Midwestern subpopulations.</w:t>
+      </w:r>
+      <w:r>
+        <w:t xml:space="preserve"> </w:t>
+      </w:r>
+      <w:r>
+        <w:t>We scored plant green up and flowering at these common gardens every two days</w:t>
+      </w:r>
+      <w:r>
+        <w:t>. The Gulf and Midwest</w:t>
+      </w:r>
+      <w:r>
+        <w:t xml:space="preserve"> genetic subpopulations had the most distinct phenological responses across our common gardens</w:t>
+      </w:r>
+      <w:r>
         <w:t>,</w:t>
       </w:r>
       <w:r>
-        <w:t xml:space="preserve"> phenotypically distinct ‘upland’ and ‘lowland’ ecotypes, </w:t>
-      </w:r>
-      <w:r>
-        <w:t xml:space="preserve">and three geographically distinct, deeply diverged genetic subpopulations within tetraploid individuals (Lovell et al 20XX). Upland individuals are smaller in stature than lowland individuals, other big differences (cite). </w:t>
-      </w:r>
-      <w:r>
-        <w:t xml:space="preserve">This diversity, particularly </w:t>
-      </w:r>
-      <w:r>
-        <w:t xml:space="preserve">the </w:t>
-      </w:r>
-      <w:r>
-        <w:t>g</w:t>
-      </w:r>
-      <w:r>
-        <w:t>enetic differences in flowering date and photoperiod response</w:t>
-      </w:r>
-      <w:r>
-        <w:t>,</w:t>
-      </w:r>
-      <w:r>
-        <w:t xml:space="preserve"> can be a point of exploitation in biomass crop breeding. </w:t>
-      </w:r>
-      <w:r>
-        <w:t xml:space="preserve">Breeding for plants with earlier </w:t>
-      </w:r>
-      <w:proofErr w:type="spellStart"/>
-      <w:r>
-        <w:t>greenup</w:t>
-      </w:r>
-      <w:proofErr w:type="spellEnd"/>
-      <w:r>
+        <w:t xml:space="preserve"> and </w:t>
+      </w:r>
+      <w:r>
+        <w:t xml:space="preserve">had </w:t>
+      </w:r>
+      <w:r>
+        <w:t>distinct patterns of phenotypic correlations between common garden sites</w:t>
+      </w:r>
+      <w:r>
+        <w:t xml:space="preserve"> (Supplemental Figure X</w:t>
+      </w:r>
+      <w:r>
+        <w:t>, Figure 1A</w:t>
+      </w:r>
+      <w:r>
+        <w:t>, 1B</w:t>
+      </w:r>
+      <w:r>
+        <w:t xml:space="preserve">). </w:t>
+      </w:r>
+      <w:r>
+        <w:t xml:space="preserve">At the Texas common gardens, Gulf genotypes typically greened up before and flowered after Midwestern </w:t>
+      </w:r>
+      <w:r>
+        <w:t>genotypes</w:t>
+      </w:r>
+      <w:r>
+        <w:t xml:space="preserve">, while at the four northern common gardens, Gulf genotypes </w:t>
+      </w:r>
+      <w:r>
+        <w:t>greened up and flowered after Midwestern genotypes (Figure 1A). At the Oklahoma common garden, Gulf and Midwestern individuals greened up over the same time period.</w:t>
+      </w:r>
+      <w:r>
+        <w:t xml:space="preserve"> These patterns </w:t>
+      </w:r>
+      <w:r>
+        <w:t>led to</w:t>
+      </w:r>
+      <w:r>
+        <w:t xml:space="preserve"> strong negative phenotypic correlations for greenup between the four northern and three Texas common gardens and </w:t>
+      </w:r>
+      <w:r>
+        <w:t>contributed to</w:t>
+      </w:r>
+      <w:r>
+        <w:t xml:space="preserve"> positive phenotypic correlations for flowering time </w:t>
+      </w:r>
+      <w:r>
+        <w:t xml:space="preserve">which increased at the northern sites </w:t>
+      </w:r>
+      <w:r>
+        <w:t>(Figure 1B</w:t>
+      </w:r>
+      <w:r>
+        <w:t>).</w:t>
+      </w:r>
+    </w:p>
+    <w:p>
+      <w:r>
+        <w:rPr>
+          <w:i/>
+          <w:iCs/>
+        </w:rPr>
+        <w:t>Figure 1.</w:t>
+      </w:r>
+      <w:r>
+        <w:rPr>
+          <w:i/>
+          <w:iCs/>
+        </w:rPr>
         <w:t xml:space="preserve"> </w:t>
       </w:r>
       <w:r>
-        <w:t xml:space="preserve">and later flowering </w:t>
-      </w:r>
-      <w:r>
-        <w:t>dates may allow growers in the northern United States to take advantage of longer growing seasons, as photoperiod-sensitive strains will accumulate more biomass before flowering, contributing to higher biomass yields (cite?). Alternatively, breeding for cultivars with larger cumulative GDD requirements could increase the heat requirement needed for switchgrass development and stabilize switchgrass biomass yields at higher levels, which could help offset the negative impacts of climate warming (cite).</w:t>
-      </w:r>
-      <w:r>
-        <w:t xml:space="preserve"> However, despite substantial study of the mechanisms controlling switchgrass development, genetics of flowering and prediction equations with broad application remain elusive. </w:t>
-      </w:r>
-    </w:p>
-    <w:p>
-      <w:pPr>
-        <w:ind w:firstLine="720"/>
-      </w:pPr>
-      <w:r>
-        <w:t xml:space="preserve">Here, we grow and phenotype a diversity panel of 978 distinct switchgrass genotypes, clonal replicates of which were planted at eight common garden sites across 17 degrees of latitude. We use this panel to interrogate environmental mechanisms controlling </w:t>
-      </w:r>
-      <w:proofErr w:type="spellStart"/>
-      <w:r>
-        <w:t>greenup</w:t>
-      </w:r>
-      <w:proofErr w:type="spellEnd"/>
-      <w:r>
-        <w:t xml:space="preserve"> and flowering. We then use a F2 cross between individuals from the most distinctive </w:t>
-      </w:r>
-      <w:r>
-        <w:t>subpopulations for flowering response to dissect the genetics of flowering in these groups. Finally, we combine the results from this cross with genome-</w:t>
-      </w:r>
-      <w:r>
-        <w:lastRenderedPageBreak/>
-        <w:t xml:space="preserve">wide association results from the diversity panel to narrow in on candidate genes affecting flowering date. Taken together, our results allow us to describe the </w:t>
-      </w:r>
-      <w:r>
-        <w:t>environmental cues,</w:t>
-      </w:r>
-      <w:r>
-        <w:t xml:space="preserve"> genes</w:t>
-      </w:r>
-      <w:r>
-        <w:t>,</w:t>
-      </w:r>
-      <w:r>
-        <w:t xml:space="preserve"> and alleles </w:t>
-      </w:r>
-      <w:r>
-        <w:t>affecting</w:t>
-      </w:r>
-      <w:r>
-        <w:t xml:space="preserve"> flowering across multiple distinct switchgrass populations.</w:t>
-      </w:r>
-    </w:p>
-    <w:p/>
-    <w:p>
-      <w:pPr>
-        <w:rPr>
-          <w:b/>
-          <w:bCs/>
-        </w:rPr>
-      </w:pPr>
-      <w:r>
-        <w:rPr>
-          <w:b/>
-          <w:bCs/>
-        </w:rPr>
-        <w:t>R</w:t>
-      </w:r>
-      <w:r>
-        <w:rPr>
-          <w:b/>
-          <w:bCs/>
-        </w:rPr>
-        <w:t>esults</w:t>
-      </w:r>
-    </w:p>
-    <w:p>
-      <w:pPr>
-        <w:rPr>
-          <w:i/>
-          <w:iCs/>
-        </w:rPr>
-      </w:pPr>
-      <w:r>
-        <w:rPr>
-          <w:i/>
-          <w:iCs/>
-        </w:rPr>
-        <w:t xml:space="preserve">Diversity panel captures </w:t>
-      </w:r>
-      <w:r>
-        <w:rPr>
-          <w:i/>
-          <w:iCs/>
-        </w:rPr>
-        <w:t>genetic and genotype by environment interactions</w:t>
-      </w:r>
-      <w:r>
-        <w:rPr>
-          <w:i/>
-          <w:iCs/>
-        </w:rPr>
-        <w:t xml:space="preserve"> across the common gardens</w:t>
-      </w:r>
-    </w:p>
-    <w:p>
-      <w:pPr>
-        <w:ind w:firstLine="720"/>
-      </w:pPr>
-      <w:r>
-        <w:t>In 2019, we grew a</w:t>
-      </w:r>
-      <w:r>
-        <w:t>nd phenotyped a</w:t>
-      </w:r>
-      <w:r>
+        <w:rPr>
+          <w:i/>
+          <w:iCs/>
+        </w:rPr>
+        <w:t>A)</w:t>
+      </w:r>
+      <w:r>
+        <w:rPr>
+          <w:i/>
+          <w:iCs/>
+        </w:rPr>
+        <w:t xml:space="preserve"> Map and trait histograms</w:t>
+      </w:r>
+      <w:r>
+        <w:rPr>
+          <w:i/>
+          <w:iCs/>
+        </w:rPr>
+        <w:t xml:space="preserve"> of greenup and flowering dates across two genetically distinct switchgrass subpopulations</w:t>
+      </w:r>
+      <w:r>
+        <w:rPr>
+          <w:i/>
+          <w:iCs/>
+        </w:rPr>
         <w:t xml:space="preserve"> </w:t>
       </w:r>
       <w:r>
-        <w:t xml:space="preserve">switchgrass </w:t>
-      </w:r>
-      <w:r>
-        <w:t xml:space="preserve">diversity panel </w:t>
-      </w:r>
-      <w:r>
-        <w:t xml:space="preserve">at eight common garden sites (Figure 1A). </w:t>
-      </w:r>
-      <w:r>
-        <w:t xml:space="preserve">The eight common gardens cover the majority of the latitudinal and climatic range of switchgrass and therefore capture the most comprehensive picture to date of genotype-specific environmental plasticity, or genotype-by-environment interactions, in this species. </w:t>
-      </w:r>
-      <w:r>
-        <w:t xml:space="preserve">The diversity panel contained </w:t>
-      </w:r>
-      <w:r>
-        <w:t xml:space="preserve">134 </w:t>
-      </w:r>
-      <w:r>
-        <w:t xml:space="preserve">sequenced, clonally propagated individuals from the </w:t>
-      </w:r>
-      <w:r>
-        <w:t xml:space="preserve">Midwestern </w:t>
-      </w:r>
-      <w:r>
+        <w:rPr>
+          <w:i/>
+          <w:iCs/>
+        </w:rPr>
+        <w:t>and</w:t>
+      </w:r>
+      <w:r>
+        <w:rPr>
+          <w:i/>
+          <w:iCs/>
+        </w:rPr>
+        <w:t xml:space="preserve"> eight common gardens</w:t>
+      </w:r>
+      <w:r>
+        <w:rPr>
+          <w:i/>
+          <w:iCs/>
+        </w:rPr>
+        <w:t xml:space="preserve">. </w:t>
+      </w:r>
+      <w:r>
+        <w:rPr>
+          <w:i/>
+          <w:iCs/>
+        </w:rPr>
+        <w:t xml:space="preserve">Purple represents </w:t>
+      </w:r>
+      <w:r>
+        <w:rPr>
+          <w:i/>
+          <w:iCs/>
+        </w:rPr>
+        <w:t>individuals from</w:t>
+      </w:r>
+      <w:r>
+        <w:rPr>
+          <w:i/>
+          <w:iCs/>
+        </w:rPr>
+        <w:t xml:space="preserve"> </w:t>
+      </w:r>
+      <w:r>
+        <w:rPr>
+          <w:i/>
+          <w:iCs/>
+        </w:rPr>
+        <w:t xml:space="preserve">the Midwest </w:t>
+      </w:r>
+      <w:r>
+        <w:rPr>
+          <w:i/>
+          <w:iCs/>
+        </w:rPr>
         <w:t xml:space="preserve">genetic </w:t>
       </w:r>
       <w:r>
-        <w:t xml:space="preserve">subpopulation, </w:t>
-      </w:r>
-      <w:r>
-        <w:t xml:space="preserve">and 229 </w:t>
-      </w:r>
-      <w:r>
-        <w:t>individuals from the Gulf subpopulation</w:t>
-      </w:r>
-      <w:r>
-        <w:t xml:space="preserve"> (Figure 1A</w:t>
-      </w:r>
-      <w:r>
-        <w:t>, Lovell et al 202X</w:t>
-      </w:r>
-      <w:r>
-        <w:t>)</w:t>
-      </w:r>
-      <w:r>
-        <w:t>.</w:t>
-      </w:r>
-      <w:r>
-        <w:t xml:space="preserve"> The four northernmost common gardens are located within the natural range of the Midwestern genetic subpopulation, while the three Texas common gardens are located within the natural range of the Gulf subpopulation, and the Oklahoma common garden </w:t>
-      </w:r>
-      <w:r>
-        <w:t>is located near the natural range limits of both the Gulf and the Midwestern subpopulations.</w:t>
-      </w:r>
-      <w:r>
+        <w:rPr>
+          <w:i/>
+          <w:iCs/>
+        </w:rPr>
+        <w:t xml:space="preserve">subpopulation, and pink </w:t>
+      </w:r>
+      <w:r>
+        <w:rPr>
+          <w:i/>
+          <w:iCs/>
+        </w:rPr>
+        <w:t xml:space="preserve">individuals from </w:t>
+      </w:r>
+      <w:r>
+        <w:rPr>
+          <w:i/>
+          <w:iCs/>
+        </w:rPr>
+        <w:t>the Gulf subpopulation. Vertical dashed line</w:t>
+      </w:r>
+      <w:r>
+        <w:rPr>
+          <w:i/>
+          <w:iCs/>
+        </w:rPr>
+        <w:t>s</w:t>
+      </w:r>
+      <w:r>
+        <w:rPr>
+          <w:i/>
+          <w:iCs/>
+        </w:rPr>
+        <w:t xml:space="preserve"> indicate</w:t>
+      </w:r>
+      <w:r>
+        <w:rPr>
+          <w:i/>
+          <w:iCs/>
+        </w:rPr>
         <w:t xml:space="preserve"> </w:t>
       </w:r>
       <w:r>
-        <w:t>We scored plant green up and flowering at these common gardens every two days</w:t>
-      </w:r>
-      <w:r>
-        <w:t>. The Gulf and Midwest</w:t>
-      </w:r>
-      <w:r>
-        <w:t xml:space="preserve"> genetic subpopulations had the most distinct phenological responses across our common gardens</w:t>
-      </w:r>
-      <w:r>
-        <w:t>,</w:t>
-      </w:r>
-      <w:r>
-        <w:t xml:space="preserve"> and </w:t>
-      </w:r>
-      <w:r>
-        <w:t xml:space="preserve">had </w:t>
-      </w:r>
-      <w:r>
-        <w:t>distinct patterns of phenotypic correlations between common garden sites</w:t>
-      </w:r>
-      <w:r>
-        <w:t xml:space="preserve"> (Supplemental Figure X</w:t>
-      </w:r>
-      <w:r>
-        <w:t>, Figure 1A</w:t>
-      </w:r>
-      <w:r>
-        <w:t>, 1B</w:t>
-      </w:r>
-      <w:r>
-        <w:t xml:space="preserve">). </w:t>
-      </w:r>
-      <w:r>
-        <w:t xml:space="preserve">At the Texas common gardens, Gulf genotypes typically greened up before and flowered after Midwestern </w:t>
-      </w:r>
-      <w:r>
-        <w:t>genotypes</w:t>
-      </w:r>
-      <w:r>
-        <w:t xml:space="preserve">, while at the four northern common gardens, Gulf genotypes </w:t>
-      </w:r>
-      <w:r>
-        <w:t>greened up and flowered after Midwestern genotypes (Figure 1A). At the Oklahoma common garden, Gulf and Midwestern individuals greened up over the same time period.</w:t>
-      </w:r>
-      <w:r>
-        <w:t xml:space="preserve"> These patterns </w:t>
-      </w:r>
-      <w:r>
-        <w:t>led to</w:t>
-      </w:r>
-      <w:r>
-        <w:t xml:space="preserve"> strong negative phenotypic correlations for </w:t>
-      </w:r>
-      <w:proofErr w:type="spellStart"/>
-      <w:r>
-        <w:t>greenup</w:t>
-      </w:r>
-      <w:proofErr w:type="spellEnd"/>
-      <w:r>
-        <w:t xml:space="preserve"> between the four northern and three Texas common gardens and </w:t>
-      </w:r>
-      <w:r>
-        <w:t>contributed to</w:t>
-      </w:r>
-      <w:r>
-        <w:t xml:space="preserve"> positive phenotypic correlations for flowering time </w:t>
-      </w:r>
-      <w:r>
-        <w:t xml:space="preserve">which increased at the northern sites </w:t>
-      </w:r>
-      <w:r>
-        <w:t>(Figure 1B</w:t>
-      </w:r>
-      <w:r>
-        <w:t>).</w:t>
-      </w:r>
-    </w:p>
-    <w:p>
-      <w:r>
-        <w:rPr>
-          <w:i/>
-          <w:iCs/>
-        </w:rPr>
-        <w:t>Figure 1.</w:t>
+        <w:rPr>
+          <w:i/>
+          <w:iCs/>
+        </w:rPr>
+        <w:t>the summer solstice. Common gardens are arranged in latitudinal order. B) Phenotypic correlations between clonal replicates planted at eight common gardens</w:t>
+      </w:r>
+      <w:r>
+        <w:rPr>
+          <w:i/>
+          <w:iCs/>
+        </w:rPr>
+        <w:t>, within and between two genetic subpopulations</w:t>
+      </w:r>
+      <w:r>
+        <w:rPr>
+          <w:i/>
+          <w:iCs/>
+        </w:rPr>
+        <w:t xml:space="preserve">. </w:t>
       </w:r>
       <w:r>
         <w:rPr>
@@ -1062,176 +1219,6 @@
           <w:i/>
           <w:iCs/>
         </w:rPr>
-        <w:t>A)</w:t>
-      </w:r>
-      <w:r>
-        <w:rPr>
-          <w:i/>
-          <w:iCs/>
-        </w:rPr>
-        <w:t xml:space="preserve"> Map and trait histograms</w:t>
-      </w:r>
-      <w:r>
-        <w:rPr>
-          <w:i/>
-          <w:iCs/>
-        </w:rPr>
-        <w:t xml:space="preserve"> of </w:t>
-      </w:r>
-      <w:proofErr w:type="spellStart"/>
-      <w:r>
-        <w:rPr>
-          <w:i/>
-          <w:iCs/>
-        </w:rPr>
-        <w:t>greenup</w:t>
-      </w:r>
-      <w:proofErr w:type="spellEnd"/>
-      <w:r>
-        <w:rPr>
-          <w:i/>
-          <w:iCs/>
-        </w:rPr>
-        <w:t xml:space="preserve"> and flowering dates across two genetically distinct switchgrass subpopulations</w:t>
-      </w:r>
-      <w:r>
-        <w:rPr>
-          <w:i/>
-          <w:iCs/>
-        </w:rPr>
-        <w:t xml:space="preserve"> </w:t>
-      </w:r>
-      <w:r>
-        <w:rPr>
-          <w:i/>
-          <w:iCs/>
-        </w:rPr>
-        <w:t>and</w:t>
-      </w:r>
-      <w:r>
-        <w:rPr>
-          <w:i/>
-          <w:iCs/>
-        </w:rPr>
-        <w:t xml:space="preserve"> eight common gardens</w:t>
-      </w:r>
-      <w:r>
-        <w:rPr>
-          <w:i/>
-          <w:iCs/>
-        </w:rPr>
-        <w:t xml:space="preserve">. </w:t>
-      </w:r>
-      <w:r>
-        <w:rPr>
-          <w:i/>
-          <w:iCs/>
-        </w:rPr>
-        <w:t xml:space="preserve">Purple represents </w:t>
-      </w:r>
-      <w:r>
-        <w:rPr>
-          <w:i/>
-          <w:iCs/>
-        </w:rPr>
-        <w:t>individuals from</w:t>
-      </w:r>
-      <w:r>
-        <w:rPr>
-          <w:i/>
-          <w:iCs/>
-        </w:rPr>
-        <w:t xml:space="preserve"> </w:t>
-      </w:r>
-      <w:r>
-        <w:rPr>
-          <w:i/>
-          <w:iCs/>
-        </w:rPr>
-        <w:t xml:space="preserve">the Midwest </w:t>
-      </w:r>
-      <w:r>
-        <w:rPr>
-          <w:i/>
-          <w:iCs/>
-        </w:rPr>
-        <w:t xml:space="preserve">genetic </w:t>
-      </w:r>
-      <w:r>
-        <w:rPr>
-          <w:i/>
-          <w:iCs/>
-        </w:rPr>
-        <w:t xml:space="preserve">subpopulation, and pink </w:t>
-      </w:r>
-      <w:r>
-        <w:rPr>
-          <w:i/>
-          <w:iCs/>
-        </w:rPr>
-        <w:t xml:space="preserve">individuals from </w:t>
-      </w:r>
-      <w:r>
-        <w:rPr>
-          <w:i/>
-          <w:iCs/>
-        </w:rPr>
-        <w:t>the Gulf subpopulation. Vertical dashed line</w:t>
-      </w:r>
-      <w:r>
-        <w:rPr>
-          <w:i/>
-          <w:iCs/>
-        </w:rPr>
-        <w:t>s</w:t>
-      </w:r>
-      <w:r>
-        <w:rPr>
-          <w:i/>
-          <w:iCs/>
-        </w:rPr>
-        <w:t xml:space="preserve"> indicate</w:t>
-      </w:r>
-      <w:r>
-        <w:rPr>
-          <w:i/>
-          <w:iCs/>
-        </w:rPr>
-        <w:t xml:space="preserve"> </w:t>
-      </w:r>
-      <w:r>
-        <w:rPr>
-          <w:i/>
-          <w:iCs/>
-        </w:rPr>
-        <w:t>the summer solstice. Common gardens are arranged in latitudinal order. B) Phenotypic correlations between clonal replicates planted at eight common gardens</w:t>
-      </w:r>
-      <w:r>
-        <w:rPr>
-          <w:i/>
-          <w:iCs/>
-        </w:rPr>
-        <w:t>, within and between two genetic subpopulations</w:t>
-      </w:r>
-      <w:r>
-        <w:rPr>
-          <w:i/>
-          <w:iCs/>
-        </w:rPr>
-        <w:t xml:space="preserve">. </w:t>
-      </w:r>
-      <w:r>
-        <w:rPr>
-          <w:i/>
-          <w:iCs/>
-        </w:rPr>
-        <w:t xml:space="preserve"> </w:t>
-      </w:r>
-      <w:r>
-        <w:rPr>
-          <w:i/>
-          <w:iCs/>
-        </w:rPr>
         <w:t xml:space="preserve">C) </w:t>
       </w:r>
       <w:r>
@@ -1239,23 +1226,7 @@
           <w:i/>
           <w:iCs/>
         </w:rPr>
-        <w:t xml:space="preserve">Narrow sense heritability of </w:t>
-      </w:r>
-      <w:proofErr w:type="spellStart"/>
-      <w:r>
-        <w:rPr>
-          <w:i/>
-          <w:iCs/>
-        </w:rPr>
-        <w:t>greenup</w:t>
-      </w:r>
-      <w:proofErr w:type="spellEnd"/>
-      <w:r>
-        <w:rPr>
-          <w:i/>
-          <w:iCs/>
-        </w:rPr>
-        <w:t xml:space="preserve"> and flowering within single common gardens </w:t>
+        <w:t xml:space="preserve">Narrow sense heritability of greenup and flowering within single common gardens </w:t>
       </w:r>
       <w:r>
         <w:rPr>
@@ -1365,15 +1336,7 @@
         <w:t>n</w:t>
       </w:r>
       <w:r>
-        <w:t xml:space="preserve">arrow-sense </w:t>
-      </w:r>
-      <w:proofErr w:type="spellStart"/>
-      <w:r>
-        <w:t>heritabilities</w:t>
-      </w:r>
-      <w:proofErr w:type="spellEnd"/>
-      <w:r>
-        <w:t xml:space="preserve"> (h</w:t>
+        <w:t>arrow-sense heritabilities (h</w:t>
       </w:r>
       <w:r>
         <w:rPr>
@@ -1391,15 +1354,7 @@
         <w:t xml:space="preserve"> </w:t>
       </w:r>
       <w:r>
-        <w:t xml:space="preserve">for </w:t>
-      </w:r>
-      <w:proofErr w:type="spellStart"/>
-      <w:r>
-        <w:t>greenup</w:t>
-      </w:r>
-      <w:proofErr w:type="spellEnd"/>
-      <w:r>
-        <w:t xml:space="preserve"> and flowering dates at single common gardens and across all eight common gardens (Figure 1C). To allow for the possibility that different subpopulations</w:t>
+        <w:t>for greenup and flowering dates at single gardens and across all eight common gardens (Figure 1C). To allow for the possibility that different subpopulations</w:t>
       </w:r>
       <w:r>
         <w:t xml:space="preserve"> </w:t>
@@ -1420,7 +1375,7 @@
         <w:t>At individual</w:t>
       </w:r>
       <w:r>
-        <w:t xml:space="preserve"> common gardens, h</w:t>
+        <w:t xml:space="preserve"> gardens, h</w:t>
       </w:r>
       <w:r>
         <w:rPr>
@@ -1438,15 +1393,7 @@
         <w:t>9</w:t>
       </w:r>
       <w:r>
-        <w:t xml:space="preserve">% on average for </w:t>
-      </w:r>
-      <w:proofErr w:type="spellStart"/>
-      <w:r>
-        <w:t>greenup</w:t>
-      </w:r>
-      <w:proofErr w:type="spellEnd"/>
-      <w:r>
-        <w:t xml:space="preserve"> date, and 8</w:t>
+        <w:t>% on average for greenup date, and 8</w:t>
       </w:r>
       <w:r>
         <w:t>7</w:t>
@@ -1473,33 +1420,17 @@
         <w:t>particularly</w:t>
       </w:r>
       <w:r>
-        <w:t xml:space="preserve"> for </w:t>
-      </w:r>
-      <w:proofErr w:type="spellStart"/>
-      <w:r>
-        <w:t>greenup</w:t>
-      </w:r>
-      <w:proofErr w:type="spellEnd"/>
-      <w:r>
-        <w:t xml:space="preserve"> at our OK and NE common gardens. Greenup dates at these sites were </w:t>
+        <w:t xml:space="preserve"> for greenup at our OK and NE common gardens. Greenup dates at these sites were uncorrelated </w:t>
+      </w:r>
+      <w:r>
+        <w:t xml:space="preserve">or negatively </w:t>
       </w:r>
       <w:r>
         <w:lastRenderedPageBreak/>
-        <w:t xml:space="preserve">uncorrelated </w:t>
-      </w:r>
-      <w:r>
-        <w:t xml:space="preserve">or negatively correlated </w:t>
-      </w:r>
-      <w:r>
-        <w:t xml:space="preserve">with </w:t>
-      </w:r>
-      <w:proofErr w:type="spellStart"/>
-      <w:r>
-        <w:t>greenup</w:t>
-      </w:r>
-      <w:proofErr w:type="spellEnd"/>
-      <w:r>
-        <w:t xml:space="preserve"> dates for clonal replicates at other sites (Figure 1B). These negative and small correlations undoubtedly contributed to the low h</w:t>
+        <w:t xml:space="preserve">correlated </w:t>
+      </w:r>
+      <w:r>
+        <w:t>with greenup dates for clonal replicates at other sites (Figure 1B). These negative and small correlations undoubtedly contributed to the low h</w:t>
       </w:r>
       <w:r>
         <w:rPr>
@@ -1508,15 +1439,7 @@
         <w:t>2</w:t>
       </w:r>
       <w:r>
-        <w:t xml:space="preserve"> values for </w:t>
-      </w:r>
-      <w:proofErr w:type="spellStart"/>
-      <w:r>
-        <w:t>greenup</w:t>
-      </w:r>
-      <w:proofErr w:type="spellEnd"/>
-      <w:r>
-        <w:t xml:space="preserve"> and flowering date across all eight sites: h</w:t>
+        <w:t xml:space="preserve"> values for greenup and flowering date across all eight sites: h</w:t>
       </w:r>
       <w:r>
         <w:rPr>
@@ -1534,15 +1457,7 @@
         <w:t>8</w:t>
       </w:r>
       <w:r>
-        <w:t xml:space="preserve">% for </w:t>
-      </w:r>
-      <w:proofErr w:type="spellStart"/>
-      <w:r>
-        <w:t>greenup</w:t>
-      </w:r>
-      <w:proofErr w:type="spellEnd"/>
-      <w:r>
-        <w:t xml:space="preserve"> and </w:t>
+        <w:t xml:space="preserve">% for greenup and </w:t>
       </w:r>
       <w:r>
         <w:t>23.2</w:t>
@@ -1573,13 +1488,8 @@
       <w:r>
         <w:t xml:space="preserve"> </w:t>
       </w:r>
-      <w:proofErr w:type="spellStart"/>
-      <w:r>
-        <w:t>greenup</w:t>
-      </w:r>
-      <w:proofErr w:type="spellEnd"/>
-      <w:r>
-        <w:t xml:space="preserve"> and </w:t>
+      <w:r>
+        <w:t xml:space="preserve">greenup and </w:t>
       </w:r>
       <w:r>
         <w:t xml:space="preserve">flowering as </w:t>
@@ -1600,28 +1510,34 @@
         <w:t>s</w:t>
       </w:r>
       <w:r>
-        <w:t xml:space="preserve"> (</w:t>
-      </w:r>
-      <w:r>
-        <w:rPr>
-          <w:i/>
-          <w:iCs/>
-        </w:rPr>
-        <w:t>cites</w:t>
+        <w:t xml:space="preserve"> </w:t>
+      </w:r>
+      <w:r>
+        <w:t>(</w:t>
+      </w:r>
+      <w:r>
+        <w:t>Brachi et al</w:t>
+      </w:r>
+      <w:r>
+        <w:t>.,</w:t>
+      </w:r>
+      <w:r>
+        <w:t xml:space="preserve"> 2010, Casler 2012</w:t>
+      </w:r>
+      <w:r>
+        <w:t>, Hartman et al 2012, Hartman &amp; Nippert 2012</w:t>
       </w:r>
       <w:r>
         <w:t>)</w:t>
       </w:r>
       <w:r>
-        <w:t xml:space="preserve">. To evaluate these cues as genetic triggers of flowering, we defined </w:t>
-      </w:r>
-      <w:proofErr w:type="spellStart"/>
-      <w:r>
-        <w:t>greenup</w:t>
-      </w:r>
-      <w:proofErr w:type="spellEnd"/>
-      <w:r>
-        <w:t xml:space="preserve"> and </w:t>
+        <w:t>.</w:t>
+      </w:r>
+      <w:r>
+        <w:t xml:space="preserve"> To evaluate these cues as genetic triggers of flowering, we defined </w:t>
+      </w:r>
+      <w:r>
+        <w:t xml:space="preserve">greenup and </w:t>
       </w:r>
       <w:r>
         <w:t>flowering as functions of nine environmental cues</w:t>
@@ -1701,15 +1617,7 @@
         <w:ind w:firstLine="720"/>
       </w:pPr>
       <w:r>
-        <w:t xml:space="preserve">Across all eight common gardens, </w:t>
-      </w:r>
-      <w:proofErr w:type="spellStart"/>
-      <w:r>
-        <w:t>greenup</w:t>
-      </w:r>
-      <w:proofErr w:type="spellEnd"/>
-      <w:r>
-        <w:t xml:space="preserve"> date had low </w:t>
+        <w:t xml:space="preserve">Across all eight common gardens, greenup date had low </w:t>
       </w:r>
       <w:r>
         <w:t xml:space="preserve">G </w:t>
@@ -1724,29 +1632,13 @@
         <w:t xml:space="preserve">, and the G and GxE values were not </w:t>
       </w:r>
       <w:r>
-        <w:t xml:space="preserve">substantially improved by defining </w:t>
-      </w:r>
-      <w:proofErr w:type="spellStart"/>
-      <w:r>
-        <w:t>greenup</w:t>
-      </w:r>
-      <w:proofErr w:type="spellEnd"/>
-      <w:r>
-        <w:t xml:space="preserve"> as functions of weather-based cues (Supplementary Figure/Table).</w:t>
+        <w:t>substantially improved by defining greenup as functions of weather-based cues (Supplementary Figure/Table).</w:t>
       </w:r>
       <w:r>
         <w:t xml:space="preserve"> </w:t>
       </w:r>
       <w:r>
-        <w:t xml:space="preserve">G and GxE estimates for </w:t>
-      </w:r>
-      <w:proofErr w:type="spellStart"/>
-      <w:r>
-        <w:t>greenup</w:t>
-      </w:r>
-      <w:proofErr w:type="spellEnd"/>
-      <w:r>
-        <w:t xml:space="preserve"> date were </w:t>
+        <w:t xml:space="preserve">G and GxE estimates for greenup date were </w:t>
       </w:r>
       <w:r>
         <w:t>significantly</w:t>
@@ -1761,15 +1653,7 @@
         <w:t xml:space="preserve"> G and GxE estimates </w:t>
       </w:r>
       <w:r>
-        <w:t xml:space="preserve">for </w:t>
-      </w:r>
-      <w:proofErr w:type="spellStart"/>
-      <w:r>
-        <w:t>greenup</w:t>
-      </w:r>
-      <w:proofErr w:type="spellEnd"/>
-      <w:r>
-        <w:t xml:space="preserve"> were higher for the Gulf subpopulation than for the Midwest, and higher outside of each subpopulation</w:t>
+        <w:t>for greenup were higher for the Gulf subpopulation than for the Midwest, and higher outside of each subpopulation</w:t>
       </w:r>
       <w:r>
         <w:t>’</w:t>
@@ -1802,26 +1686,10 @@
         <w:t xml:space="preserve">in the </w:t>
       </w:r>
       <w:r>
-        <w:t xml:space="preserve">5 days before </w:t>
-      </w:r>
-      <w:proofErr w:type="spellStart"/>
-      <w:r>
-        <w:t>greenup</w:t>
-      </w:r>
-      <w:proofErr w:type="spellEnd"/>
-      <w:r>
-        <w:t xml:space="preserve"> explained more variance </w:t>
-      </w:r>
-      <w:r>
-        <w:t xml:space="preserve">than </w:t>
-      </w:r>
-      <w:proofErr w:type="spellStart"/>
-      <w:r>
-        <w:t>greenup</w:t>
-      </w:r>
-      <w:proofErr w:type="spellEnd"/>
-      <w:r>
-        <w:t xml:space="preserve"> date </w:t>
+        <w:t xml:space="preserve">5 days before greenup explained more variance </w:t>
+      </w:r>
+      <w:r>
+        <w:t xml:space="preserve">than greenup date </w:t>
       </w:r>
       <w:r>
         <w:t xml:space="preserve">for the Midwest subpopulation </w:t>
@@ -1830,182 +1698,137 @@
         <w:t>in the North</w:t>
       </w:r>
       <w:r>
-        <w:t xml:space="preserve">. For other combinations of subpopulations and site subsets, </w:t>
-      </w:r>
-      <w:proofErr w:type="spellStart"/>
-      <w:r>
-        <w:t>greenup</w:t>
-      </w:r>
-      <w:proofErr w:type="spellEnd"/>
-      <w:r>
-        <w:t xml:space="preserve"> date outperformed </w:t>
-      </w:r>
-      <w:proofErr w:type="spellStart"/>
-      <w:r>
-        <w:t>greenup</w:t>
-      </w:r>
-      <w:proofErr w:type="spellEnd"/>
-      <w:r>
-        <w:t xml:space="preserve"> as functions of weather. </w:t>
+        <w:t xml:space="preserve">. For other combinations of subpopulations and site subsets, greenup date outperformed greenup as functions of weather. </w:t>
       </w:r>
       <w:r>
         <w:t xml:space="preserve">This result likely indicates that the weather functions we chose are </w:t>
       </w:r>
       <w:r>
-        <w:t xml:space="preserve">not cuing </w:t>
-      </w:r>
-      <w:proofErr w:type="spellStart"/>
-      <w:r>
-        <w:t>greenup</w:t>
-      </w:r>
-      <w:proofErr w:type="spellEnd"/>
+        <w:t xml:space="preserve">not cuing greenup. </w:t>
+      </w:r>
+      <w:r>
+        <w:t>Additional signals such as soil temperatures or chilling days may influence greenup for each subpopulation within its native range; however, we did not have good proxies for these values for this experiment.</w:t>
+      </w:r>
+    </w:p>
+    <w:p>
+      <w:pPr>
+        <w:ind w:firstLine="720"/>
+      </w:pPr>
+      <w:r>
+        <w:t>In contrast</w:t>
+      </w:r>
+      <w:r>
+        <w:t xml:space="preserve"> to greenup date, flowering date had moderate </w:t>
+      </w:r>
+      <w:r>
+        <w:t>G and GxE</w:t>
+      </w:r>
+      <w:r>
+        <w:t>, and these values were significantly increased by defining flowering as functions of weather based environmental cues (Figure 1D). In the Gulf subpopulation, daylength explained more G and GxE than flowering date</w:t>
+      </w:r>
+      <w:r>
+        <w:t xml:space="preserve"> (G = 36.8</w:t>
+      </w:r>
+      <w:r>
+        <w:t>%</w:t>
+      </w:r>
+      <w:r>
+        <w:t xml:space="preserve"> +/- 6.4</w:t>
+      </w:r>
+      <w:r>
+        <w:t>; GxE = 34.4% +/- 6.0)</w:t>
+      </w:r>
+      <w:r>
+        <w:t xml:space="preserve">. In the Midwest subpopulation, </w:t>
+      </w:r>
+      <w:r>
+        <w:t>cumulative GDD explained more G</w:t>
+      </w:r>
+      <w:r>
+        <w:t xml:space="preserve"> (5.8% +/- 2.8% vs 23.8% +/- 6.1%)</w:t>
+      </w:r>
+      <w:r>
+        <w:t>, while three additional cues, daylength, rainfall between greenup and flowering, and rainfall in the five days before flowering, explained more G and GxE</w:t>
+      </w:r>
+      <w:r>
+        <w:t xml:space="preserve"> (Figure 1D)</w:t>
+      </w:r>
       <w:r>
         <w:t xml:space="preserve">. </w:t>
       </w:r>
       <w:r>
-        <w:t xml:space="preserve">Additional signals such as soil temperatures or chilling days may influence </w:t>
-      </w:r>
-      <w:proofErr w:type="spellStart"/>
-      <w:r>
-        <w:t>greenup</w:t>
-      </w:r>
-      <w:proofErr w:type="spellEnd"/>
-      <w:r>
-        <w:t xml:space="preserve"> for each subpopulation within its native range; however, we did not have good proxies for these values for this experiment.</w:t>
-      </w:r>
-    </w:p>
-    <w:p>
-      <w:pPr>
-        <w:ind w:firstLine="720"/>
-      </w:pPr>
-      <w:r>
-        <w:t>In contrast</w:t>
-      </w:r>
-      <w:r>
-        <w:t xml:space="preserve"> to </w:t>
-      </w:r>
-      <w:proofErr w:type="spellStart"/>
-      <w:r>
-        <w:t>greenup</w:t>
-      </w:r>
-      <w:proofErr w:type="spellEnd"/>
-      <w:r>
-        <w:t xml:space="preserve"> date, flowering date had moderate </w:t>
-      </w:r>
-      <w:r>
-        <w:t>G and GxE</w:t>
-      </w:r>
-      <w:r>
-        <w:t>, and these values were significantly increased by defining flowering as functions of weather based environmental cues (Figure 1D). In the Gulf subpopulation, daylength explained more G and GxE than flowering date</w:t>
-      </w:r>
-      <w:r>
-        <w:t xml:space="preserve"> (G = 36.8</w:t>
-      </w:r>
-      <w:r>
-        <w:t>%</w:t>
-      </w:r>
-      <w:r>
-        <w:t xml:space="preserve"> +/- 6.4</w:t>
-      </w:r>
-      <w:r>
-        <w:t>; GxE = 34.4% +/- 6.0)</w:t>
-      </w:r>
-      <w:r>
-        <w:t xml:space="preserve">. In the Midwest subpopulation, </w:t>
-      </w:r>
-      <w:r>
-        <w:t>cumulative GDD explained more G</w:t>
-      </w:r>
-      <w:r>
-        <w:t xml:space="preserve"> (5.8% +/- 2.8% vs 23.8% +/- 6.1%)</w:t>
-      </w:r>
-      <w:r>
-        <w:t xml:space="preserve">, while three additional cues, daylength, rainfall between </w:t>
-      </w:r>
-      <w:proofErr w:type="spellStart"/>
-      <w:r>
-        <w:t>greenup</w:t>
-      </w:r>
-      <w:proofErr w:type="spellEnd"/>
-      <w:r>
-        <w:t xml:space="preserve"> and flowering, and rainfall in the five days before flowering, explained more G and GxE</w:t>
-      </w:r>
-      <w:r>
-        <w:t xml:space="preserve"> (Figure 1D)</w:t>
+        <w:t xml:space="preserve">G and GxE estimates were also higher when the common gardens were restricted to either Texas or the North. </w:t>
+      </w:r>
+      <w:r>
+        <w:t>For</w:t>
+      </w:r>
+      <w:r>
+        <w:t xml:space="preserve"> subpopulations</w:t>
+      </w:r>
+      <w:r>
+        <w:t xml:space="preserve"> growing</w:t>
+      </w:r>
+      <w:r>
+        <w:t xml:space="preserve"> outside of their native ranges, substantial G and GxE was seen for rainfall cues, particularly for rainfall on the day of flowering. </w:t>
+      </w:r>
+      <w:r>
+        <w:t>Taken together</w:t>
+      </w:r>
+      <w:r>
+        <w:t>,</w:t>
+      </w:r>
+      <w:r>
+        <w:t xml:space="preserve"> these data </w:t>
+      </w:r>
+      <w:r>
+        <w:t>indicate substantial</w:t>
+      </w:r>
+      <w:r>
+        <w:t xml:space="preserve"> </w:t>
+      </w:r>
+      <w:r>
+        <w:t xml:space="preserve">genetic </w:t>
+      </w:r>
+      <w:r>
+        <w:t xml:space="preserve">variation </w:t>
+      </w:r>
+      <w:r>
+        <w:t xml:space="preserve">for a GDD-based flowering </w:t>
+      </w:r>
+      <w:r>
+        <w:t xml:space="preserve">cue </w:t>
+      </w:r>
+      <w:r>
+        <w:t>in the Midwest subpopulation, a</w:t>
+      </w:r>
+      <w:r>
+        <w:t xml:space="preserve">nd </w:t>
+      </w:r>
+      <w:r>
+        <w:t xml:space="preserve">similar genetic variation for </w:t>
+      </w:r>
+      <w:r>
+        <w:t>a</w:t>
+      </w:r>
+      <w:r>
+        <w:t xml:space="preserve"> </w:t>
+      </w:r>
+      <w:r>
+        <w:t>daylength cue in the</w:t>
+      </w:r>
+      <w:r>
+        <w:t xml:space="preserve"> Gulf subpopulation</w:t>
       </w:r>
       <w:r>
         <w:t xml:space="preserve">. </w:t>
       </w:r>
       <w:r>
-        <w:t xml:space="preserve">G and GxE estimates were also higher when the common gardens were restricted to either Texas or the North. </w:t>
-      </w:r>
-      <w:r>
-        <w:t>For</w:t>
-      </w:r>
-      <w:r>
-        <w:t xml:space="preserve"> subpopulations</w:t>
-      </w:r>
-      <w:r>
-        <w:t xml:space="preserve"> growing</w:t>
-      </w:r>
-      <w:r>
-        <w:t xml:space="preserve"> outside of their native ranges, substantial G and GxE was seen for rainfall cues, particularly for rainfall on the day of flowering. </w:t>
-      </w:r>
-      <w:r>
-        <w:t>Taken together</w:t>
-      </w:r>
-      <w:r>
-        <w:t>,</w:t>
-      </w:r>
-      <w:r>
-        <w:t xml:space="preserve"> these data </w:t>
-      </w:r>
-      <w:r>
-        <w:t>indicate substantial</w:t>
+        <w:t>They also suggest the presence of</w:t>
       </w:r>
       <w:r>
         <w:t xml:space="preserve"> </w:t>
       </w:r>
       <w:r>
-        <w:t xml:space="preserve">genetic </w:t>
-      </w:r>
-      <w:r>
-        <w:t xml:space="preserve">variation </w:t>
-      </w:r>
-      <w:r>
-        <w:t xml:space="preserve">for a GDD-based flowering </w:t>
-      </w:r>
-      <w:r>
-        <w:t>in the Midwest subpopulation, a</w:t>
-      </w:r>
-      <w:r>
-        <w:t xml:space="preserve">nd </w:t>
-      </w:r>
-      <w:r>
-        <w:t xml:space="preserve">similar genetic variation for </w:t>
-      </w:r>
-      <w:r>
-        <w:t>a</w:t>
-      </w:r>
-      <w:r>
-        <w:t xml:space="preserve"> </w:t>
-      </w:r>
-      <w:r>
-        <w:t>daylength cue in the</w:t>
-      </w:r>
-      <w:r>
-        <w:t xml:space="preserve"> Gulf subpopulation</w:t>
-      </w:r>
-      <w:r>
-        <w:t xml:space="preserve">. </w:t>
-      </w:r>
-      <w:r>
-        <w:t>They also suggest the presence of</w:t>
-      </w:r>
-      <w:r>
-        <w:t xml:space="preserve"> </w:t>
-      </w:r>
-      <w:r>
         <w:t>GxE for rainfall</w:t>
       </w:r>
       <w:r>
@@ -2018,7 +1841,13 @@
         <w:t xml:space="preserve"> for flowering</w:t>
       </w:r>
       <w:r>
-        <w:t>, for which variation is more visible outside of each subpopulations’ native range.</w:t>
+        <w:t xml:space="preserve">, </w:t>
+      </w:r>
+      <w:r>
+        <w:t>with variation for these cues</w:t>
+      </w:r>
+      <w:r>
+        <w:t xml:space="preserve"> more visible outside of each subpopulations’ native range.</w:t>
       </w:r>
     </w:p>
     <w:p>
@@ -2041,66 +1870,42 @@
           <w:i/>
           <w:iCs/>
         </w:rPr>
+        <w:t xml:space="preserve"> greenup and flowering as functions of environmental cues</w:t>
+      </w:r>
+    </w:p>
+    <w:p>
+      <w:r>
+        <w:tab/>
+      </w:r>
+      <w:r>
+        <w:t>Across our eight common gardens, we</w:t>
+      </w:r>
+      <w:r>
+        <w:t xml:space="preserve"> observed</w:t>
+      </w:r>
+      <w:r>
+        <w:t xml:space="preserve"> heritable genetic variation for two distinct flowering time cues, and little heritable genetic variation for </w:t>
+      </w:r>
+      <w:r>
+        <w:t xml:space="preserve">greenup date. </w:t>
+      </w:r>
+      <w:r>
+        <w:t xml:space="preserve">We </w:t>
+      </w:r>
+      <w:r>
+        <w:t xml:space="preserve">therefore </w:t>
+      </w:r>
+      <w:r>
+        <w:t>evaluated</w:t>
+      </w:r>
+      <w:r>
         <w:t xml:space="preserve"> </w:t>
       </w:r>
-      <w:proofErr w:type="spellStart"/>
-      <w:r>
-        <w:rPr>
-          <w:i/>
-          <w:iCs/>
-        </w:rPr>
-        <w:t>greenup</w:t>
-      </w:r>
-      <w:proofErr w:type="spellEnd"/>
-      <w:r>
-        <w:rPr>
-          <w:i/>
-          <w:iCs/>
-        </w:rPr>
-        <w:t xml:space="preserve"> and flowering as functions of environmental cues</w:t>
-      </w:r>
-    </w:p>
-    <w:p>
-      <w:r>
-        <w:tab/>
-      </w:r>
-      <w:r>
-        <w:t>Across our eight common gardens, we</w:t>
-      </w:r>
-      <w:r>
-        <w:t xml:space="preserve"> observed</w:t>
-      </w:r>
-      <w:r>
-        <w:t xml:space="preserve"> heritable genetic variation in </w:t>
-      </w:r>
-      <w:r>
-        <w:t xml:space="preserve">the Gulf and Midwest </w:t>
-      </w:r>
-      <w:r>
-        <w:t xml:space="preserve">genetic subpopulations for two distinct flowering time cues, and little heritable genetic variation for </w:t>
-      </w:r>
-      <w:proofErr w:type="spellStart"/>
-      <w:r>
-        <w:t>greenup</w:t>
-      </w:r>
-      <w:proofErr w:type="spellEnd"/>
-      <w:r>
-        <w:t xml:space="preserve"> date. </w:t>
-      </w:r>
-      <w:r>
-        <w:t xml:space="preserve">We </w:t>
-      </w:r>
-      <w:r>
-        <w:t xml:space="preserve">therefore </w:t>
-      </w:r>
-      <w:r>
-        <w:t>evaluated</w:t>
-      </w:r>
-      <w:r>
-        <w:t xml:space="preserve"> genetic associations for flowering</w:t>
-      </w:r>
-      <w:r>
-        <w:t xml:space="preserve"> date</w:t>
+      <w:r>
+        <w:t>consistent genetic associations</w:t>
+      </w:r>
+      <w:r>
+        <w:t xml:space="preserve"> for flowering</w:t>
       </w:r>
       <w:r>
         <w:t xml:space="preserve"> </w:t>
@@ -2115,36 +1920,13 @@
         <w:t xml:space="preserve">of two flowering time cues, </w:t>
       </w:r>
       <w:r>
-        <w:t xml:space="preserve">daylength at flowering and GDD between </w:t>
-      </w:r>
-      <w:proofErr w:type="spellStart"/>
-      <w:r>
-        <w:t>greenup</w:t>
-      </w:r>
-      <w:proofErr w:type="spellEnd"/>
-      <w:r>
-        <w:t xml:space="preserve"> and flowering</w:t>
-      </w:r>
-      <w:r>
-        <w:t xml:space="preserve">, using </w:t>
-      </w:r>
-      <w:r>
-        <w:t>genome-wide association on the</w:t>
-      </w:r>
-      <w:r>
-        <w:t xml:space="preserve"> genetic </w:t>
-      </w:r>
-      <w:r>
-        <w:t xml:space="preserve">BLUPs both within and </w:t>
-      </w:r>
-      <w:r>
-        <w:t>across</w:t>
-      </w:r>
-      <w:r>
-        <w:t xml:space="preserve"> genetic subpopulations.</w:t>
-      </w:r>
-      <w:r>
-        <w:t xml:space="preserve"> Weather-derived functions gave stronger statistical associations than flowering date. Across both subpopulations, the top 100 SNPs by </w:t>
+        <w:t>daylength at flowering and GDD between greenup and flowering</w:t>
+      </w:r>
+      <w:r>
+        <w:t xml:space="preserve">. </w:t>
+      </w:r>
+      <w:r>
+        <w:t xml:space="preserve">Weather-derived functions gave stronger statistical associations than flowering date. Across both subpopulations, the top 100 SNPs by </w:t>
       </w:r>
       <w:r>
         <w:t xml:space="preserve">the maximum </w:t>
@@ -2188,7 +1970,13 @@
         <w:t>= 5.6e-07 and 1.8e-07).</w:t>
       </w:r>
       <w:r>
-        <w:t xml:space="preserve"> In both subpopulations, the</w:t>
+        <w:t xml:space="preserve"> </w:t>
+      </w:r>
+      <w:r>
+        <w:t>Within</w:t>
+      </w:r>
+      <w:r>
+        <w:t xml:space="preserve"> both subpopulations, the</w:t>
       </w:r>
       <w:r>
         <w:t xml:space="preserve"> top 100 SNPs were more significant </w:t>
@@ -2228,69 +2016,92 @@
       <w:r>
         <w:t>.</w:t>
       </w:r>
-    </w:p>
-    <w:p>
-      <w:r>
-        <w:tab/>
-        <w:t xml:space="preserve">We </w:t>
-      </w:r>
-      <w:r>
-        <w:t>then</w:t>
-      </w:r>
-      <w:r>
-        <w:t xml:space="preserve"> looked at associations within and across genetic subpopulations </w:t>
-      </w:r>
-      <w:r>
-        <w:t>in Texas and the North, the home ranges of the Gulf and Midwest subpopulations, respectively.</w:t>
-      </w:r>
-      <w:r>
-        <w:t xml:space="preserve"> Strikingly, across both subpopulations, flowering as a function of daylength had stronger associations in Texas, and flowering as a function of GDD had stronger associations in the North (Figure 2). </w:t>
-      </w:r>
       <w:r>
         <w:t xml:space="preserve"> </w:t>
       </w:r>
       <w:r>
-        <w:rPr>
-          <w:i/>
-          <w:iCs/>
-        </w:rPr>
-        <w:t>(</w:t>
-      </w:r>
-      <w:r>
-        <w:rPr>
-          <w:i/>
-          <w:iCs/>
-        </w:rPr>
-        <w:t xml:space="preserve">add </w:t>
-      </w:r>
-      <w:r>
-        <w:rPr>
-          <w:i/>
-          <w:iCs/>
-        </w:rPr>
-        <w:t>sentences about FL50 vs weather-derived variables</w:t>
-      </w:r>
-      <w:r>
-        <w:rPr>
-          <w:i/>
-          <w:iCs/>
-        </w:rPr>
-        <w:t xml:space="preserve"> and binomial tests here</w:t>
-      </w:r>
-      <w:r>
-        <w:rPr>
-          <w:i/>
-          <w:iCs/>
-        </w:rPr>
-        <w:t>).</w:t>
+        <w:t>In addition, we evaluated consistent genetic associations for flowering across two site subsets, the “Texas” gardens and the “North” gardens, which corresponded to the home ranges of the Gulf and Midwest subpopulations, respectively.</w:t>
       </w:r>
       <w:r>
         <w:t xml:space="preserve"> </w:t>
       </w:r>
-    </w:p>
-    <w:p>
-      <w:r>
-        <w:tab/>
+      <w:r>
+        <w:t xml:space="preserve">Strikingly, across both subpopulations, flowering as a function of daylength had stronger associations in Texas, and flowering as a function of GDD had stronger associations in the North (Figure 2). </w:t>
+      </w:r>
+      <w:r>
+        <w:t xml:space="preserve"> </w:t>
+      </w:r>
+    </w:p>
+    <w:p>
+      <w:pPr>
+        <w:pBdr>
+          <w:top w:val="nil"/>
+          <w:left w:val="nil"/>
+          <w:bottom w:val="nil"/>
+          <w:right w:val="nil"/>
+          <w:between w:val="nil"/>
+        </w:pBdr>
+        <w:spacing w:after="120"/>
+        <w:ind w:firstLine="720"/>
+      </w:pPr>
+      <w:r>
+        <w:t xml:space="preserve">To make direct comparisons </w:t>
+      </w:r>
+      <w:r>
+        <w:t xml:space="preserve">of genetic associations </w:t>
+      </w:r>
+      <w:r>
+        <w:t xml:space="preserve">among subpopulations, which have different segregating SNPs, we summarized the </w:t>
+      </w:r>
+      <w:r>
+        <w:t>X,XXX</w:t>
+      </w:r>
+      <w:r>
+        <w:t xml:space="preserve"> </w:t>
+      </w:r>
+      <w:r>
+        <w:t>univariate GWAS peaks into Y,YYY 20kb regions, for genetic effects at all gardens (n</w:t>
+      </w:r>
+      <w:r>
+        <w:rPr>
+          <w:vertAlign w:val="subscript"/>
+        </w:rPr>
+        <w:t>regions</w:t>
+      </w:r>
+      <w:r>
+        <w:t xml:space="preserve">=xxx), north gardens </w:t>
+      </w:r>
+      <w:r>
+        <w:t>(n</w:t>
+      </w:r>
+      <w:r>
+        <w:rPr>
+          <w:vertAlign w:val="subscript"/>
+        </w:rPr>
+        <w:t>regions</w:t>
+      </w:r>
+      <w:r>
+        <w:t>=xxx),</w:t>
+      </w:r>
+      <w:r>
+        <w:t xml:space="preserve"> and Texas gardens </w:t>
+      </w:r>
+      <w:r>
+        <w:t>(n</w:t>
+      </w:r>
+      <w:r>
+        <w:rPr>
+          <w:vertAlign w:val="subscript"/>
+        </w:rPr>
+        <w:t>regions</w:t>
+      </w:r>
+      <w:r>
+        <w:t>=xxx)</w:t>
+      </w:r>
+      <w:r>
+        <w:t xml:space="preserve">. 20kb represents the inflection point where linkage disequilibrium decay flattens in this species (Lovell et al., 202X). </w:t>
+      </w:r>
+      <w:r>
         <w:t>Numerous 20kb regions had associations above a 10% FDR in multiple flowering GWAS: 22 had associations in five or more GWAS</w:t>
       </w:r>
       <w:r>
@@ -2300,7 +2111,13 @@
         <w:t xml:space="preserve">. </w:t>
       </w:r>
       <w:r>
-        <w:t xml:space="preserve">Though many of these overlaps were no doubt caused by GWAS on highly correlated phenotypic measurements and overlapping site or genotype sets, these regions may still underlie consistent genetic effects detectable across the species’ natural range. </w:t>
+        <w:t xml:space="preserve">Though </w:t>
+      </w:r>
+      <w:r>
+        <w:t>it seems certain that many of these overlaps were</w:t>
+      </w:r>
+      <w:r>
+        <w:t xml:space="preserve"> caused by GWAS on highly correlated phenotypic measurements and overlapping site or genotype sets, these regions may still underlie consistent genetic effects detectable across the species’ natural range. </w:t>
       </w:r>
       <w:r>
         <w:t>The majority affected both phenotypes across both subpopulations and in the Gulf subpopulation, at all eight common gardens and at the Texas gardens.  Exceptions included Chr03K</w:t>
@@ -2373,6 +2190,31 @@
       </w:r>
       <w:r>
         <w:t>.</w:t>
+      </w:r>
+    </w:p>
+    <w:p>
+      <w:pPr>
+        <w:pBdr>
+          <w:top w:val="nil"/>
+          <w:left w:val="nil"/>
+          <w:bottom w:val="nil"/>
+          <w:right w:val="nil"/>
+          <w:between w:val="nil"/>
+        </w:pBdr>
+        <w:spacing w:after="120"/>
+        <w:ind w:firstLine="720"/>
+      </w:pPr>
+      <w:r>
+        <w:t>___</w:t>
+      </w:r>
+      <w:r>
+        <w:t>Were these regions enriched for flowering gene homologs?</w:t>
+      </w:r>
+      <w:r>
+        <w:t xml:space="preserve"> Xiaoyu’s data.</w:t>
+      </w:r>
+      <w:r>
+        <w:t>___</w:t>
       </w:r>
     </w:p>
     <w:p>
@@ -2561,23 +2403,7 @@
           <w:i/>
           <w:iCs/>
         </w:rPr>
-        <w:t xml:space="preserve">Colored boxes indicate significant QTL intervals in the </w:t>
-      </w:r>
-      <w:proofErr w:type="spellStart"/>
-      <w:r>
-        <w:rPr>
-          <w:i/>
-          <w:iCs/>
-        </w:rPr>
-        <w:t>fourway</w:t>
-      </w:r>
-      <w:proofErr w:type="spellEnd"/>
-      <w:r>
-        <w:rPr>
-          <w:i/>
-          <w:iCs/>
-        </w:rPr>
-        <w:t xml:space="preserve"> cross (with less than a 1.5 LOD drop, see also figure …X). </w:t>
+        <w:t xml:space="preserve">Colored boxes indicate significant QTL intervals in the fourway cross (with less than a 1.5 LOD drop, see also figure …X). </w:t>
       </w:r>
       <w:r>
         <w:rPr>
@@ -2607,23 +2433,7 @@
           <w:i/>
           <w:iCs/>
         </w:rPr>
-        <w:t xml:space="preserve">Confirmation of genetic effects using a </w:t>
-      </w:r>
-      <w:proofErr w:type="spellStart"/>
-      <w:r>
-        <w:rPr>
-          <w:i/>
-          <w:iCs/>
-        </w:rPr>
-        <w:t>fourway</w:t>
-      </w:r>
-      <w:proofErr w:type="spellEnd"/>
-      <w:r>
-        <w:rPr>
-          <w:i/>
-          <w:iCs/>
-        </w:rPr>
-        <w:t xml:space="preserve"> cross </w:t>
+        <w:t xml:space="preserve">Confirmation of genetic effects using a fourway cross </w:t>
       </w:r>
     </w:p>
     <w:p>
@@ -2646,15 +2456,7 @@
         <w:t xml:space="preserve"> Gulf and Midwest</w:t>
       </w:r>
       <w:r>
-        <w:t xml:space="preserve"> subpopulations, we analyzed flowering in an F2 cross between four individuals, two Midwest and two Gulf individuals. The parents of this cross were DAC, an early flowering Midwest individual, VS16, a late flowering Midwest individual, AP13, an early flowering Gulf individual, and WBC, a late flowering Gulf individual (Supplementary Figure X.). We made F1 crosses of the two early flowering individuals, AP13xDAC, and the two late flowering individuals, WBCxVS16. We then clonally propagated and planted the four parents, the two F1 individuals (AP13xDAC, and VS16xWBC), and 801 F2 individuals at eight field sites, then recorded </w:t>
-      </w:r>
-      <w:proofErr w:type="spellStart"/>
-      <w:r>
-        <w:t>greenup</w:t>
-      </w:r>
-      <w:proofErr w:type="spellEnd"/>
-      <w:r>
-        <w:t xml:space="preserve"> and flowering date for the 2016-2019 seasons.</w:t>
+        <w:t xml:space="preserve"> subpopulations, we analyzed flowering in an F2 cross between four individuals, two Midwest and two Gulf individuals. The parents of this cross were DAC, an early flowering Midwest individual, VS16, a late flowering Midwest individual, AP13, an early flowering Gulf individual, and WBC, a late flowering Gulf individual (Supplementary Figure X.). We made F1 crosses of the two early flowering individuals, AP13xDAC, and the two late flowering individuals, WBCxVS16. We then clonally propagated and planted the four parents, the two F1 individuals (AP13xDAC, and VS16xWBC), and 801 F2 individuals at eight field sites, then recorded greenup and flowering date for the 2016-2019 seasons.</w:t>
       </w:r>
     </w:p>
     <w:p>
@@ -2669,33 +2471,309 @@
         <w:t>e compared the 2019 flowering dates of F1 individuals to the</w:t>
       </w:r>
       <w:r>
+        <w:t xml:space="preserve"> fourway</w:t>
+      </w:r>
+      <w:r>
+        <w:t xml:space="preserve"> parents and the diversity panel. Though </w:t>
+      </w:r>
+      <w:r>
+        <w:t xml:space="preserve">the two F1 crosses differed in flowering date by </w:t>
+      </w:r>
+      <w:r>
+        <w:t>17 days</w:t>
+      </w:r>
+      <w:r>
+        <w:t xml:space="preserve"> on average</w:t>
+      </w:r>
+      <w:r>
+        <w:t>, all F1 individuals flowered at similar dates as the Midwest parents each year, and as Midwest subpopulation individuals in general (</w:t>
+      </w:r>
+      <w:r>
+        <w:t>Supplementary Figure X</w:t>
+      </w:r>
+      <w:r>
+        <w:t xml:space="preserve">; early and late F1s flowered 8.1 +/- 8.1 and 7.9 +/- 13.3 days behind their F0 parents. </w:t>
+      </w:r>
+    </w:p>
+    <w:p>
+      <w:pPr>
+        <w:ind w:firstLine="720"/>
+      </w:pPr>
+      <w:r>
+        <w:t xml:space="preserve">To confirm associations for genetic BLUPs for flowering in our diversity panel, we </w:t>
+      </w:r>
+      <w:r>
+        <w:t xml:space="preserve">conducted QTL mapping of greenup and flowering in 2019 for seven common gardens. </w:t>
+      </w:r>
+      <w:r>
+        <w:t>We</w:t>
+      </w:r>
+      <w:r>
+        <w:t xml:space="preserve"> again</w:t>
+      </w:r>
+      <w:r>
         <w:t xml:space="preserve"> </w:t>
       </w:r>
-      <w:proofErr w:type="spellStart"/>
-      <w:r>
-        <w:t>fourway</w:t>
-      </w:r>
-      <w:proofErr w:type="spellEnd"/>
-      <w:r>
-        <w:t xml:space="preserve"> parents and the diversity panel. Though </w:t>
-      </w:r>
-      <w:r>
-        <w:t xml:space="preserve">the two F1 crosses differed in flowering date by </w:t>
-      </w:r>
-      <w:r>
-        <w:t>17 days</w:t>
-      </w:r>
-      <w:r>
-        <w:t xml:space="preserve"> on average</w:t>
-      </w:r>
-      <w:r>
-        <w:t>, all F1 individuals flowered at similar dates as the Midwest parents each year, and as Midwest subpopulation individuals in general (</w:t>
-      </w:r>
-      <w:r>
-        <w:t>Supplementary Figure X</w:t>
-      </w:r>
-      <w:r>
-        <w:t xml:space="preserve">; early and late F1s flowered 8.1 +/- 8.1 and 7.9 +/- 13.3 days behind their F0 parents. </w:t>
+      <w:r>
+        <w:t>analyzed flowering in three ways</w:t>
+      </w:r>
+      <w:r>
+        <w:t>: as a function of Julian date (‘flowering date’), as a function of cumulative GDD between greenup and flowering (‘flowering GDD’)</w:t>
+      </w:r>
+      <w:r>
+        <w:t xml:space="preserve">, and as a function of daylength at flowering </w:t>
+      </w:r>
+      <w:r>
+        <w:t>(‘flowering daylength’)</w:t>
+      </w:r>
+      <w:r>
+        <w:t>. There were no significant QTL for greenup.</w:t>
+      </w:r>
+      <w:r>
+        <w:t xml:space="preserve"> </w:t>
+      </w:r>
+      <w:r>
+        <w:t>There were eight QTL for flowering date</w:t>
+      </w:r>
+      <w:r>
+        <w:t xml:space="preserve"> and </w:t>
+      </w:r>
+      <w:r>
+        <w:t xml:space="preserve">five QTL for flowering GDD, </w:t>
+      </w:r>
+      <w:r>
+        <w:t>three</w:t>
+      </w:r>
+      <w:r>
+        <w:t xml:space="preserve"> of which overlapped with QTL for flowering date</w:t>
+      </w:r>
+      <w:r>
+        <w:t>. There were ten QTL for flowerin</w:t>
+      </w:r>
+      <w:r>
+        <w:t>g daylength, five of which overlapped with QTL for flowering date, and two of which overlapped with flowering GDD. When multiple flowering phenotypes overlapped at a QTL, flowering daylength had the highest LOD scores in four of five cases. Both flowering GDD and flowering daylength had unique QTL, and daylength (or daylength change in seconds…) had higher explanatory power than flowering date for the majority of QTL.  The most significant QTL were on Chr02N, Chr04K, and two positions on Chr05N. Of these strongest four QTL, all but the QTL on Chr02N had consistent associations in five or more GWAS on genetic BLUPs</w:t>
+      </w:r>
+      <w:r>
+        <w:t xml:space="preserve"> (Figure 2)</w:t>
+      </w:r>
+      <w:r>
+        <w:t xml:space="preserve">. Of the smaller QTL, the QTL </w:t>
+      </w:r>
+      <w:r>
+        <w:t xml:space="preserve">for flowering daylength </w:t>
+      </w:r>
+      <w:r>
+        <w:t>on Chr</w:t>
+      </w:r>
+      <w:r>
+        <w:t xml:space="preserve">02K, and the QTL for flowering daylength on Chr09N overlapped with the 20kb interval with consistent associations in five or more GWAS on genetic BLUPs. Thus, we confirmed </w:t>
+      </w:r>
+      <w:r>
+        <w:t>that five genomic regions with consistent genetic associations also had</w:t>
+      </w:r>
+      <w:r>
+        <w:t xml:space="preserve"> effects on flowering </w:t>
+      </w:r>
+      <w:r>
+        <w:t xml:space="preserve">in a </w:t>
+      </w:r>
+      <w:r>
+        <w:t xml:space="preserve">fourway cross </w:t>
+      </w:r>
+      <w:r>
+        <w:t xml:space="preserve">F2 </w:t>
+      </w:r>
+      <w:r>
+        <w:t xml:space="preserve">mapping </w:t>
+      </w:r>
+      <w:r>
+        <w:t>population</w:t>
+      </w:r>
+      <w:r>
+        <w:t xml:space="preserve"> created from individuals from the same populations</w:t>
+      </w:r>
+      <w:r>
+        <w:t>.</w:t>
+      </w:r>
+    </w:p>
+    <w:p/>
+    <w:p>
+      <w:pPr>
+        <w:rPr>
+          <w:i/>
+          <w:iCs/>
+        </w:rPr>
+      </w:pPr>
+      <w:r>
+        <w:rPr>
+          <w:i/>
+          <w:iCs/>
+        </w:rPr>
+        <w:t>Genotype-by-environment effects of flowering as functions of environmental cues</w:t>
+      </w:r>
+    </w:p>
+    <w:p>
+      <w:pPr>
+        <w:rPr>
+          <w:i/>
+          <w:iCs/>
+        </w:rPr>
+      </w:pPr>
+      <w:r>
+        <w:tab/>
+        <w:t xml:space="preserve">Our analysis of G and GxE across our eight common gardens and two genetic subpopulations suggested the presence of GxE for rainfall, GDD, and photoperiod cues for flowering, for which variation </w:t>
+      </w:r>
+      <w:r>
+        <w:t xml:space="preserve">was </w:t>
+      </w:r>
+      <w:r>
+        <w:t xml:space="preserve">more visible outside of each subpopulations’ native range. </w:t>
+      </w:r>
+      <w:r>
+        <w:t xml:space="preserve">We evaluated GxE in flowering as a function of five environmental cues: </w:t>
+      </w:r>
+      <w:r>
+        <w:t>as a function of daylength at flowering (‘flowering daylength’),</w:t>
+      </w:r>
+      <w:r>
+        <w:t xml:space="preserve"> as a function of daylength change</w:t>
+      </w:r>
+      <w:r>
+        <w:t xml:space="preserve"> from the previous day</w:t>
+      </w:r>
+      <w:r>
+        <w:t xml:space="preserve"> on the day of</w:t>
+      </w:r>
+      <w:r>
+        <w:t xml:space="preserve"> flowering (‘flowering daylength change’)</w:t>
+      </w:r>
+      <w:r>
+        <w:t xml:space="preserve"> as a function of cumulative GDD between greenup and flowering (‘flowering GDD’), as a function of rainfall on the day of flowering (‘flowering rainfall’), and as a function </w:t>
+      </w:r>
+      <w:r>
+        <w:t xml:space="preserve">of </w:t>
+      </w:r>
+      <w:r>
+        <w:t>rainfall between greenup and flowering</w:t>
+      </w:r>
+      <w:r>
+        <w:t xml:space="preserve"> (‘cumulative rainfall’)</w:t>
+      </w:r>
+      <w:r>
+        <w:t xml:space="preserve">. </w:t>
+      </w:r>
+      <w:r>
+        <w:t xml:space="preserve">We </w:t>
+      </w:r>
+      <w:r>
+        <w:t>conducted univariate GWAS at each common garden</w:t>
+      </w:r>
+      <w:r>
+        <w:t xml:space="preserve"> </w:t>
+      </w:r>
+      <w:r>
+        <w:t>for these flowering functions,</w:t>
+      </w:r>
+      <w:r>
+        <w:t xml:space="preserve"> then analyzed the allelic effects of unlinked SNPs across common garden sites for the top XK SNPs using mash</w:t>
+      </w:r>
+      <w:r>
+        <w:t xml:space="preserve">. </w:t>
+      </w:r>
+      <w:r>
+        <w:t>When SNPs are used in multiple univariate GWAS, m</w:t>
+      </w:r>
+      <w:r>
+        <w:t xml:space="preserve">ash </w:t>
+      </w:r>
+      <w:r>
+        <w:t>can be used to share</w:t>
+      </w:r>
+      <w:r>
+        <w:t xml:space="preserve"> information on patterns of effect size and direction between </w:t>
+      </w:r>
+      <w:r>
+        <w:t>GWAS, improving the</w:t>
+      </w:r>
+      <w:r>
+        <w:t xml:space="preserve"> power to detect significant, shared results.</w:t>
+      </w:r>
+    </w:p>
+    <w:p/>
+    <w:p>
+      <w:pPr>
+        <w:rPr>
+          <w:i/>
+          <w:iCs/>
+        </w:rPr>
+      </w:pPr>
+      <w:r>
+        <w:rPr>
+          <w:i/>
+          <w:iCs/>
+        </w:rPr>
+        <w:t>Paragraph about GxE effects for flowering in the Gulf subpop</w:t>
+      </w:r>
+    </w:p>
+    <w:p>
+      <w:pPr>
+        <w:rPr>
+          <w:i/>
+          <w:iCs/>
+        </w:rPr>
+      </w:pPr>
+      <w:r>
+        <w:rPr>
+          <w:i/>
+          <w:iCs/>
+        </w:rPr>
+        <w:t>Paragraph about GxE effects for flowering in the Midwest subpop</w:t>
+      </w:r>
+    </w:p>
+    <w:p>
+      <w:pPr>
+        <w:rPr>
+          <w:i/>
+          <w:iCs/>
+        </w:rPr>
+      </w:pPr>
+      <w:r>
+        <w:rPr>
+          <w:i/>
+          <w:iCs/>
+        </w:rPr>
+        <w:t>Paragraph about GxE effects for flowering in both subpops?</w:t>
+      </w:r>
+    </w:p>
+    <w:p>
+      <w:pPr>
+        <w:rPr>
+          <w:i/>
+          <w:iCs/>
+        </w:rPr>
+      </w:pPr>
+      <w:r>
+        <w:rPr>
+          <w:i/>
+          <w:iCs/>
+        </w:rPr>
+        <w:lastRenderedPageBreak/>
+        <w:t>Overlap between these GxE effects? There isn’t much, I assume?</w:t>
+      </w:r>
+    </w:p>
+    <w:p>
+      <w:pPr>
+        <w:rPr>
+          <w:i/>
+          <w:iCs/>
+        </w:rPr>
+      </w:pPr>
+      <w:r>
+        <w:rPr>
+          <w:i/>
+          <w:iCs/>
+        </w:rPr>
+        <w:t xml:space="preserve">Confirmation of genotype-by environment effects using a fourway cross </w:t>
       </w:r>
     </w:p>
     <w:p>
@@ -2703,352 +2781,7 @@
         <w:ind w:firstLine="720"/>
       </w:pPr>
       <w:r>
-        <w:t xml:space="preserve">To confirm associations for genetic BLUPs for flowering in our diversity panel, we </w:t>
-      </w:r>
-      <w:r>
-        <w:t xml:space="preserve">conducted QTL mapping of </w:t>
-      </w:r>
-      <w:proofErr w:type="spellStart"/>
-      <w:r>
-        <w:t>greenup</w:t>
-      </w:r>
-      <w:proofErr w:type="spellEnd"/>
-      <w:r>
-        <w:t xml:space="preserve"> and flowering in 2019 for seven common gardens. </w:t>
-      </w:r>
-      <w:r>
-        <w:t>We</w:t>
-      </w:r>
-      <w:r>
-        <w:t xml:space="preserve"> again</w:t>
-      </w:r>
-      <w:r>
-        <w:t xml:space="preserve"> </w:t>
-      </w:r>
-      <w:r>
-        <w:t>analyzed flowering in three ways</w:t>
-      </w:r>
-      <w:r>
-        <w:t xml:space="preserve">: as a function of Julian date (‘flowering date’), as a function of cumulative GDD between </w:t>
-      </w:r>
-      <w:proofErr w:type="spellStart"/>
-      <w:r>
-        <w:t>greenup</w:t>
-      </w:r>
-      <w:proofErr w:type="spellEnd"/>
-      <w:r>
-        <w:t xml:space="preserve"> and flowering (‘flowering GDD’)</w:t>
-      </w:r>
-      <w:r>
-        <w:t xml:space="preserve">, and as a function of daylength at flowering </w:t>
-      </w:r>
-      <w:r>
-        <w:t>(‘flowering daylength’)</w:t>
-      </w:r>
-      <w:r>
-        <w:t xml:space="preserve">. There were no significant QTL for </w:t>
-      </w:r>
-      <w:proofErr w:type="spellStart"/>
-      <w:r>
-        <w:t>greenup</w:t>
-      </w:r>
-      <w:proofErr w:type="spellEnd"/>
-      <w:r>
-        <w:t>.</w:t>
-      </w:r>
-      <w:r>
-        <w:t xml:space="preserve"> </w:t>
-      </w:r>
-      <w:r>
-        <w:t>There were eight QTL for flowering date</w:t>
-      </w:r>
-      <w:r>
-        <w:t xml:space="preserve"> and </w:t>
-      </w:r>
-      <w:r>
-        <w:t xml:space="preserve">five QTL for flowering GDD, </w:t>
-      </w:r>
-      <w:r>
-        <w:t>three</w:t>
-      </w:r>
-      <w:r>
-        <w:t xml:space="preserve"> of which overlapped with QTL for flowering date</w:t>
-      </w:r>
-      <w:r>
-        <w:t>. There were ten QTL for flowerin</w:t>
-      </w:r>
-      <w:r>
-        <w:t>g daylength, five of which overlapped with QTL for flowering date, and two of which overlapped with flowering GDD. When multiple flowering phenotypes overlapped at a QTL, flowering daylength had the highest LOD scores in four of five cases. Both flowering GDD and flowering daylength had unique QTL, and daylength (or daylength change in seconds…) had higher explanatory power than flowering date for the majority of QTL.  The most significant QTL were on Chr02N, Chr04K, and two positions on Chr05N. Of these strongest four QTL, all but the QTL on Chr02N had consistent associations in five or more GWAS on genetic BLUPs</w:t>
-      </w:r>
-      <w:r>
-        <w:t xml:space="preserve"> (Figure 2)</w:t>
-      </w:r>
-      <w:r>
-        <w:t xml:space="preserve">. Of the smaller QTL, the QTL </w:t>
-      </w:r>
-      <w:r>
-        <w:t xml:space="preserve">for flowering daylength </w:t>
-      </w:r>
-      <w:r>
-        <w:t>on Chr</w:t>
-      </w:r>
-      <w:r>
-        <w:t xml:space="preserve">02K, and the QTL for flowering daylength on Chr09N overlapped with the 20kb interval with consistent associations in five or more GWAS on genetic BLUPs. Thus, we confirmed </w:t>
-      </w:r>
-      <w:r>
-        <w:t>that five genomic regions with consistent genetic associations also had</w:t>
-      </w:r>
-      <w:r>
-        <w:t xml:space="preserve"> effects on flowering </w:t>
-      </w:r>
-      <w:r>
-        <w:t xml:space="preserve">in a </w:t>
-      </w:r>
-      <w:proofErr w:type="spellStart"/>
-      <w:r>
-        <w:t>fourway</w:t>
-      </w:r>
-      <w:proofErr w:type="spellEnd"/>
-      <w:r>
-        <w:t xml:space="preserve"> cross </w:t>
-      </w:r>
-      <w:r>
-        <w:t xml:space="preserve">F2 </w:t>
-      </w:r>
-      <w:r>
-        <w:t xml:space="preserve">mapping </w:t>
-      </w:r>
-      <w:r>
-        <w:t>population</w:t>
-      </w:r>
-      <w:r>
-        <w:t xml:space="preserve"> created from individuals from the same populations</w:t>
-      </w:r>
-      <w:r>
-        <w:t>.</w:t>
-      </w:r>
-    </w:p>
-    <w:p/>
-    <w:p>
-      <w:pPr>
-        <w:rPr>
-          <w:i/>
-          <w:iCs/>
-        </w:rPr>
-      </w:pPr>
-      <w:r>
-        <w:rPr>
-          <w:i/>
-          <w:iCs/>
-        </w:rPr>
-        <w:t>Genotype-by-environment effects of flowering as functions of environmental cues</w:t>
-      </w:r>
-    </w:p>
-    <w:p>
-      <w:pPr>
-        <w:rPr>
-          <w:i/>
-          <w:iCs/>
-        </w:rPr>
-      </w:pPr>
-      <w:r>
-        <w:tab/>
-        <w:t xml:space="preserve">Our analysis of G and GxE across our eight common gardens and two genetic subpopulations suggested the presence of GxE for rainfall, GDD, and photoperiod cues for flowering, for which variation is more visible outside of each subpopulations’ native range. To evaluate GxE, we analyzed flowering in </w:t>
-      </w:r>
-      <w:r>
-        <w:t>five</w:t>
-      </w:r>
-      <w:r>
-        <w:t xml:space="preserve"> ways: as a function of daylength at flowering (‘flowering daylength’),</w:t>
-      </w:r>
-      <w:r>
-        <w:t xml:space="preserve"> as a function of daylength change</w:t>
-      </w:r>
-      <w:r>
-        <w:t xml:space="preserve"> from the previous day</w:t>
-      </w:r>
-      <w:r>
-        <w:t xml:space="preserve"> on the day of</w:t>
-      </w:r>
-      <w:r>
-        <w:t xml:space="preserve"> flowering (‘flowering daylength change’)</w:t>
-      </w:r>
-      <w:r>
-        <w:t xml:space="preserve"> as a function of cumulative GDD between </w:t>
-      </w:r>
-      <w:proofErr w:type="spellStart"/>
-      <w:r>
-        <w:t>greenup</w:t>
-      </w:r>
-      <w:proofErr w:type="spellEnd"/>
-      <w:r>
-        <w:t xml:space="preserve"> and flowering (‘flowering GDD’), as a function of rainfall on the day of flowering (‘flowering rainfall’), and as a function </w:t>
-      </w:r>
-      <w:r>
-        <w:t xml:space="preserve">of </w:t>
-      </w:r>
-      <w:r>
-        <w:t xml:space="preserve">rainfall between </w:t>
-      </w:r>
-      <w:proofErr w:type="spellStart"/>
-      <w:r>
-        <w:t>greenup</w:t>
-      </w:r>
-      <w:proofErr w:type="spellEnd"/>
-      <w:r>
-        <w:t xml:space="preserve"> and flowering</w:t>
-      </w:r>
-      <w:r>
-        <w:t xml:space="preserve"> (‘cumulative rainfall’)</w:t>
-      </w:r>
-      <w:r>
-        <w:t>. To do this, we conducted univariate GWAS at each common garden</w:t>
-      </w:r>
-      <w:r>
-        <w:t xml:space="preserve"> </w:t>
-      </w:r>
-      <w:r>
-        <w:t>for these flowering functions,</w:t>
-      </w:r>
-      <w:r>
-        <w:t xml:space="preserve"> then analyzed the allelic effects of unlinked SNPs across common garden sites for the top XK SNPs using mash</w:t>
-      </w:r>
-      <w:r>
-        <w:t xml:space="preserve">. </w:t>
-      </w:r>
-      <w:r>
-        <w:rPr>
-          <w:i/>
-          <w:iCs/>
-        </w:rPr>
-        <w:t>(sentence talking about the use of mash).</w:t>
-      </w:r>
-    </w:p>
-    <w:p/>
-    <w:p>
-      <w:pPr>
-        <w:rPr>
-          <w:i/>
-          <w:iCs/>
-        </w:rPr>
-      </w:pPr>
-      <w:r>
-        <w:rPr>
-          <w:i/>
-          <w:iCs/>
-        </w:rPr>
-        <w:t xml:space="preserve">Paragraph about GxE effects for flowering in the Gulf </w:t>
-      </w:r>
-      <w:proofErr w:type="spellStart"/>
-      <w:r>
-        <w:rPr>
-          <w:i/>
-          <w:iCs/>
-        </w:rPr>
-        <w:t>subpop</w:t>
-      </w:r>
-      <w:proofErr w:type="spellEnd"/>
-    </w:p>
-    <w:p>
-      <w:pPr>
-        <w:rPr>
-          <w:i/>
-          <w:iCs/>
-        </w:rPr>
-      </w:pPr>
-      <w:r>
-        <w:rPr>
-          <w:i/>
-          <w:iCs/>
-        </w:rPr>
-        <w:t xml:space="preserve">Paragraph about GxE effects for flowering in the Midwest </w:t>
-      </w:r>
-      <w:proofErr w:type="spellStart"/>
-      <w:r>
-        <w:rPr>
-          <w:i/>
-          <w:iCs/>
-        </w:rPr>
-        <w:t>subpop</w:t>
-      </w:r>
-      <w:proofErr w:type="spellEnd"/>
-    </w:p>
-    <w:p>
-      <w:pPr>
-        <w:rPr>
-          <w:i/>
-          <w:iCs/>
-        </w:rPr>
-      </w:pPr>
-      <w:r>
-        <w:rPr>
-          <w:i/>
-          <w:iCs/>
-        </w:rPr>
-        <w:t xml:space="preserve">Paragraph about GxE effects for flowering in both </w:t>
-      </w:r>
-      <w:proofErr w:type="spellStart"/>
-      <w:r>
-        <w:rPr>
-          <w:i/>
-          <w:iCs/>
-        </w:rPr>
-        <w:t>subpops</w:t>
-      </w:r>
-      <w:proofErr w:type="spellEnd"/>
-      <w:r>
-        <w:rPr>
-          <w:i/>
-          <w:iCs/>
-        </w:rPr>
-        <w:t>?</w:t>
-      </w:r>
-    </w:p>
-    <w:p>
-      <w:pPr>
-        <w:rPr>
-          <w:i/>
-          <w:iCs/>
-        </w:rPr>
-      </w:pPr>
-      <w:r>
-        <w:rPr>
-          <w:i/>
-          <w:iCs/>
-        </w:rPr>
-        <w:t>Overlap between these GxE effects? There isn’t much, I assume?</w:t>
-      </w:r>
-    </w:p>
-    <w:p>
-      <w:pPr>
-        <w:rPr>
-          <w:i/>
-          <w:iCs/>
-        </w:rPr>
-      </w:pPr>
-      <w:r>
-        <w:rPr>
-          <w:i/>
-          <w:iCs/>
-        </w:rPr>
-        <w:lastRenderedPageBreak/>
-        <w:t xml:space="preserve">Confirmation of genotype-by environment effects using a </w:t>
-      </w:r>
-      <w:proofErr w:type="spellStart"/>
-      <w:r>
-        <w:rPr>
-          <w:i/>
-          <w:iCs/>
-        </w:rPr>
-        <w:t>fourway</w:t>
-      </w:r>
-      <w:proofErr w:type="spellEnd"/>
-      <w:r>
-        <w:rPr>
-          <w:i/>
-          <w:iCs/>
-        </w:rPr>
-        <w:t xml:space="preserve"> cross </w:t>
+        <w:t xml:space="preserve">All eight QTL for flowering date exhibited significant GxE between common garden sites. Our cross design allowed us to estimate allelic effects of alleles from all four parents as contrasts of alleles in the F1 individuals. In the early flowering allele set, AxB, at TX2, five of eight lowland alleles delayed flowering date. In the CxD cross at TX2, four of eight lowland alleles delayed flowering date – four of the same five regions that delayed flowering date in the AxB cross. These effects were consistent with the observed order of flowering in F0 and F1 individuals. We therefore hypothesized that these regions: Chr02N, Chr04K, Chr05N, (Chr08N), and Chr09K were important regions affecting flowering in the Gulf subpopulation. At the northern sites, because of the dominance of Midwest phenotypes and alleles that we observed, we compared effects of the Midwest allele from the early and late F1 cross. For 29 site by QTL combinations for the AxB early flowering alleles, the Midwest allele was accelerating flowering by reducing flowering date. For 17 site by QTL combinations for the CxD late flowering alleles, the Midwest allele was accelerating flowering, and for 2 site by QTL the upland allele was delaying flowering. These effects, if additive, would be consistent with the observed order of flowering in the F0 and F1. All eight QTL affected flowering date for at least one northern site for both the early and late flowering allele sets. Thus, we hypothesized that all eight regions were important regions affecting flowering date in the Midwest subpopulation. </w:t>
       </w:r>
     </w:p>
     <w:p>
@@ -3056,111 +2789,7 @@
         <w:ind w:firstLine="720"/>
       </w:pPr>
       <w:r>
-        <w:t xml:space="preserve">All eight QTL for flowering date exhibited significant GxE between common garden sites. Our cross design allowed us to estimate allelic effects of alleles from all four parents as contrasts of alleles in the F1 individuals. In the early flowering allele set, </w:t>
-      </w:r>
-      <w:proofErr w:type="spellStart"/>
-      <w:r>
-        <w:t>AxB</w:t>
-      </w:r>
-      <w:proofErr w:type="spellEnd"/>
-      <w:r>
-        <w:t xml:space="preserve">, at TX2, five of eight lowland alleles delayed flowering date. In the </w:t>
-      </w:r>
-      <w:proofErr w:type="spellStart"/>
-      <w:r>
-        <w:t>CxD</w:t>
-      </w:r>
-      <w:proofErr w:type="spellEnd"/>
-      <w:r>
-        <w:t xml:space="preserve"> cross at TX2, four of eight lowland alleles delayed flowering date – four of the same five regions that delayed flowering date in the </w:t>
-      </w:r>
-      <w:proofErr w:type="spellStart"/>
-      <w:r>
-        <w:t>AxB</w:t>
-      </w:r>
-      <w:proofErr w:type="spellEnd"/>
-      <w:r>
-        <w:t xml:space="preserve"> cross. These effects were consistent with the observed order of flowering in F0 and F1 individuals. We therefore hypothesized that these regions: Chr02N, Chr04K, Chr05N, (Chr08N), and Chr09K were important regions affecting flowering in the Gulf subpopulation. At the northern sites, because of the dominance of Midwest phenotypes and alleles that we observed, we compared effects of the Midwest allele from the early and late F1 cross. For 29 site by QTL combinations for the </w:t>
-      </w:r>
-      <w:proofErr w:type="spellStart"/>
-      <w:r>
-        <w:t>AxB</w:t>
-      </w:r>
-      <w:proofErr w:type="spellEnd"/>
-      <w:r>
-        <w:t xml:space="preserve"> early flowering alleles, the Midwest allele was accelerating flowering by reducing flowering date. For 17 site by QTL combinations for the </w:t>
-      </w:r>
-      <w:proofErr w:type="spellStart"/>
-      <w:r>
-        <w:t>CxD</w:t>
-      </w:r>
-      <w:proofErr w:type="spellEnd"/>
-      <w:r>
-        <w:t xml:space="preserve"> late flowering alleles, the Midwest allele was accelerating flowering, and for 2 site by QTL the upland allele was delaying flowering. These effects, if additive, would be consistent with the observed order of flowering in the F0 and F1. All eight QTL affected flowering date for at least one northern site for both the early and late flowering allele sets. Thus, we hypothesized that all eight regions were important regions affecting flowering date in the Midwest subpopulation. </w:t>
-      </w:r>
-    </w:p>
-    <w:p>
-      <w:pPr>
-        <w:ind w:firstLine="720"/>
-      </w:pPr>
-      <w:r>
-        <w:t xml:space="preserve">All five QTL for flowering GDD exhibited significant GxE between common garden sites. In the early flowering allele set, 27 </w:t>
-      </w:r>
-      <w:proofErr w:type="spellStart"/>
-      <w:r>
-        <w:t>AxB</w:t>
-      </w:r>
-      <w:proofErr w:type="spellEnd"/>
-      <w:r>
-        <w:t xml:space="preserve"> alleles accelerated flowering by decreasing the GDD required for flowering, while 20 </w:t>
-      </w:r>
-      <w:proofErr w:type="spellStart"/>
-      <w:r>
-        <w:t>CxD</w:t>
-      </w:r>
-      <w:proofErr w:type="spellEnd"/>
-      <w:r>
-        <w:t xml:space="preserve"> alleles accelerating flowering by decreasing GDD. No alleles delayed flowering at the northern five sites, but at TX2, four alleles accelerated flowering and two decelerated it in the </w:t>
-      </w:r>
-      <w:proofErr w:type="spellStart"/>
-      <w:r>
-        <w:t>AxB</w:t>
-      </w:r>
-      <w:proofErr w:type="spellEnd"/>
-      <w:r>
-        <w:t xml:space="preserve"> cross, while four accelerated it in the </w:t>
-      </w:r>
-      <w:proofErr w:type="spellStart"/>
-      <w:r>
-        <w:t>CxD</w:t>
-      </w:r>
-      <w:proofErr w:type="spellEnd"/>
-      <w:r>
-        <w:t xml:space="preserve"> cross. At TX1, two accelerated flowering by decreasing GDD requirements in the </w:t>
-      </w:r>
-      <w:proofErr w:type="spellStart"/>
-      <w:r>
-        <w:t>AxB</w:t>
-      </w:r>
-      <w:proofErr w:type="spellEnd"/>
-      <w:r>
-        <w:t xml:space="preserve"> cross, and two decelerated it, while only one allele accelerated flowering at TX1 in the </w:t>
-      </w:r>
-      <w:proofErr w:type="spellStart"/>
-      <w:r>
-        <w:t>CxD</w:t>
-      </w:r>
-      <w:proofErr w:type="spellEnd"/>
-      <w:r>
-        <w:t xml:space="preserve"> cross. In general, Kingsville (TX1) is a marked departure from the temperate climates of the other common gardens. Heritability for flowering was lowest at TX1 in the </w:t>
-      </w:r>
-      <w:proofErr w:type="spellStart"/>
-      <w:r>
-        <w:t>fourway</w:t>
-      </w:r>
-      <w:proofErr w:type="spellEnd"/>
-      <w:r>
-        <w:t xml:space="preserve"> cross (Supplementary Figure X), indicating a larger effect of environment on phenotypic variance at this site.</w:t>
+        <w:t>All five QTL for flowering GDD exhibited significant GxE between common garden sites. In the early flowering allele set, 27 AxB alleles accelerated flowering by decreasing the GDD required for flowering, while 20 CxD alleles accelerating flowering by decreasing GDD. No alleles delayed flowering at the northern five sites, but at TX2, four alleles accelerated flowering and two decelerated it in the AxB cross, while four accelerated it in the CxD cross. At TX1, two accelerated flowering by decreasing GDD requirements in the AxB cross, and two decelerated it, while only one allele accelerated flowering at TX1 in the CxD cross. In general, Kingsville (TX1) is a marked departure from the temperate climates of the other common gardens. Heritability for flowering was lowest at TX1 in the fourway cross (Supplementary Figure X), indicating a larger effect of environment on phenotypic variance at this site.</w:t>
       </w:r>
     </w:p>
     <w:p>
@@ -3590,15 +3219,7 @@
         </w:numPr>
       </w:pPr>
       <w:r>
-        <w:t xml:space="preserve">Possible reasons why we didn’t find candidates in GWAS for other three QTL intervals: false negatives, type of allele shifts we are testing here vs the </w:t>
-      </w:r>
-      <w:proofErr w:type="spellStart"/>
-      <w:r>
-        <w:t>fourway</w:t>
-      </w:r>
-      <w:proofErr w:type="spellEnd"/>
-      <w:r>
-        <w:t>, other things</w:t>
+        <w:t>Possible reasons why we didn’t find candidates in GWAS for other three QTL intervals: false negatives, type of allele shifts we are testing here vs the fourway, other things</w:t>
       </w:r>
     </w:p>
     <w:p>
@@ -3610,15 +3231,7 @@
         </w:numPr>
       </w:pPr>
       <w:r>
-        <w:t xml:space="preserve">And what are other types of region we can detect with GWAS that we couldn’t detect in our </w:t>
-      </w:r>
-      <w:proofErr w:type="spellStart"/>
-      <w:r>
-        <w:t>fourway</w:t>
-      </w:r>
-      <w:proofErr w:type="spellEnd"/>
-      <w:r>
-        <w:t xml:space="preserve">? Particularly differences between Gulf alleles… maybe offer up Gulf specific </w:t>
+        <w:t xml:space="preserve">And what are other types of region we can detect with GWAS that we couldn’t detect in our fourway? Particularly differences between Gulf alleles… maybe offer up Gulf specific </w:t>
       </w:r>
       <w:r>
         <w:lastRenderedPageBreak/>
@@ -3639,15 +3252,7 @@
     </w:p>
     <w:p>
       <w:r>
-        <w:t xml:space="preserve">Spring growth is initiated by “adequate temperature” according to McMillan and </w:t>
-      </w:r>
-      <w:proofErr w:type="spellStart"/>
-      <w:r>
-        <w:t>Weiler</w:t>
-      </w:r>
-      <w:proofErr w:type="spellEnd"/>
-      <w:r>
-        <w:t xml:space="preserve"> (1959), with adequacy thought to be dependent on the cultivar </w:t>
+        <w:t xml:space="preserve">Spring growth is initiated by “adequate temperature” according to McMillan and Weiler (1959), with adequacy thought to be dependent on the cultivar </w:t>
       </w:r>
       <w:r>
         <w:fldChar w:fldCharType="begin"/>
@@ -3672,51 +3277,11 @@
       </w:r>
       <w:bookmarkStart w:id="0" w:name="_Hlk41465404"/>
       <w:r>
-        <w:t xml:space="preserve"> (</w:t>
-      </w:r>
-      <w:proofErr w:type="spellStart"/>
-      <w:r>
-        <w:t>Madakadze</w:t>
-      </w:r>
-      <w:proofErr w:type="spellEnd"/>
-      <w:r>
-        <w:t xml:space="preserve"> et al 1998c; Sanderson and Wolf, 1995a, 1995b).</w:t>
+        <w:t xml:space="preserve"> (Madakadze et al 1998c; Sanderson and Wolf, 1995a, 1995b).</w:t>
       </w:r>
       <w:bookmarkEnd w:id="0"/>
       <w:r>
-        <w:t xml:space="preserve"> A base temperature of 12 C for vegetative and reproductive development is commonly used for growth models (</w:t>
-      </w:r>
-      <w:proofErr w:type="spellStart"/>
-      <w:r>
-        <w:t>Kiniry</w:t>
-      </w:r>
-      <w:proofErr w:type="spellEnd"/>
-      <w:r>
-        <w:t xml:space="preserve"> et al 2005, </w:t>
-      </w:r>
-      <w:proofErr w:type="spellStart"/>
-      <w:r>
-        <w:t>Kinery</w:t>
-      </w:r>
-      <w:proofErr w:type="spellEnd"/>
-      <w:r>
-        <w:t xml:space="preserve"> et al 2008a, </w:t>
-      </w:r>
-      <w:proofErr w:type="spellStart"/>
-      <w:r>
-        <w:t>Berhman</w:t>
-      </w:r>
-      <w:proofErr w:type="spellEnd"/>
-      <w:r>
-        <w:t xml:space="preserve"> et al 2013). However, base temperatures vary by cultivar (</w:t>
-      </w:r>
-      <w:proofErr w:type="spellStart"/>
-      <w:r>
-        <w:t>Madakadze</w:t>
-      </w:r>
-      <w:proofErr w:type="spellEnd"/>
-      <w:r>
-        <w:t xml:space="preserve"> et al 2003) and there may be a photoperiod or vernalization mechanism rather than a temperature threshold </w:t>
+        <w:t xml:space="preserve"> A base temperature of 12 C for vegetative and reproductive development is commonly used for growth models (Kiniry et al 2005, Kinery et al 2008a, Berhman et al 2013). However, base temperatures vary by cultivar (Madakadze et al 2003) and there may be a photoperiod or vernalization mechanism rather than a temperature threshold </w:t>
       </w:r>
       <w:r>
         <w:rPr>
@@ -3726,49 +3291,17 @@
         <w:t>per se</w:t>
       </w:r>
       <w:r>
-        <w:t xml:space="preserve"> that triggers spring growth (Parish and </w:t>
-      </w:r>
-      <w:proofErr w:type="spellStart"/>
-      <w:r>
-        <w:t>Fike</w:t>
-      </w:r>
-      <w:proofErr w:type="spellEnd"/>
-      <w:r>
-        <w:t xml:space="preserve"> 2005).</w:t>
-      </w:r>
-    </w:p>
-    <w:p>
-      <w:r>
-        <w:t xml:space="preserve">Switchgrass is considered a short-day plant that flowers when exposed to shortening days of a specific length (Benedict, 1940) and reproductive development is strongly linked to day-of-the year (Cornelius and Johnston, 1941; Eberhart and Newell, 1959; Hopkins et al., 1995a; Sanderson and Wolf, 1995a). However, the nature of switchgrass photoperiodicity may be genotype dependent – both northern and southern cultivars with distinctive upland and lowland ecotypes flowered under both 12 and 16 hour photoperiods, but flowering was delayed in the upland cultivar (Van </w:t>
-      </w:r>
-      <w:proofErr w:type="spellStart"/>
-      <w:r>
-        <w:t>Esbroeck</w:t>
-      </w:r>
-      <w:proofErr w:type="spellEnd"/>
-      <w:r>
-        <w:t xml:space="preserve"> et al 2003). Photoperiodicity likely differs with plant latitude of origin (Parish and </w:t>
-      </w:r>
-      <w:proofErr w:type="spellStart"/>
-      <w:r>
-        <w:t>Fike</w:t>
-      </w:r>
-      <w:proofErr w:type="spellEnd"/>
-      <w:r>
-        <w:t xml:space="preserve"> 2005). Moving plants from southern populations northward is thought to delay flowering, increasing leaf number and yields, while moving northern populations to southern latitudes is thought to hasten the transition to reproductive development, reducing vegetative growth and biomass yield (Sanderson et al 1996). </w:t>
-      </w:r>
-    </w:p>
-    <w:p>
-      <w:r>
-        <w:t xml:space="preserve">If flowering date frequently varies as a function of GDD in switchgrass, this explains observations that moving southern populations northwards delays flowering, and moving northern populations south hastens flowering (Sanderson et al 1996). Indeed, in our common gardens in 2019, the average number of days from </w:t>
-      </w:r>
-      <w:proofErr w:type="spellStart"/>
-      <w:r>
-        <w:t>greenup</w:t>
-      </w:r>
-      <w:proofErr w:type="spellEnd"/>
-      <w:r>
-        <w:t xml:space="preserve"> to flowering for the Midwest subpopulation was 27 days shorter at our southernmost site than our northernmost site (55d vs 82d), while this value was 26 days longer for the Gulf subpopulation at the southernmost site than at the northernmost site (130d vs 104d).</w:t>
+        <w:t xml:space="preserve"> that triggers spring growth (Parish and Fike 2005).</w:t>
+      </w:r>
+    </w:p>
+    <w:p>
+      <w:r>
+        <w:t xml:space="preserve">Switchgrass is considered a short-day plant that flowers when exposed to shortening days of a specific length (Benedict, 1940) and reproductive development is strongly linked to day-of-the year (Cornelius and Johnston, 1941; Eberhart and Newell, 1959; Hopkins et al., 1995a; Sanderson and Wolf, 1995a). However, the nature of switchgrass photoperiodicity may be genotype dependent – both northern and southern cultivars with distinctive upland and lowland ecotypes flowered under both 12 and 16 hour photoperiods, but flowering was delayed in the upland cultivar (Van Esbroeck et al 2003). Photoperiodicity likely differs with plant latitude of origin (Parish and Fike 2005). Moving plants from southern populations northward is thought to delay flowering, increasing leaf number and yields, while moving northern populations to southern latitudes is thought to hasten the transition to reproductive development, reducing vegetative growth and biomass yield (Sanderson et al 1996). </w:t>
+      </w:r>
+    </w:p>
+    <w:p>
+      <w:r>
+        <w:t>If flowering date frequently varies as a function of GDD in switchgrass, this explains observations that moving southern populations northwards delays flowering, and moving northern populations south hastens flowering (Sanderson et al 1996). Indeed, in our common gardens in 2019, the average number of days from greenup to flowering for the Midwest subpopulation was 27 days shorter at our southernmost site than our northernmost site (55d vs 82d), while this value was 26 days longer for the Gulf subpopulation at the southernmost site than at the northernmost site (130d vs 104d).</w:t>
       </w:r>
     </w:p>
     <w:p/>
@@ -3885,15 +3418,7 @@
         <w:t>&lt;&lt;</w:t>
       </w:r>
       <w:r>
-        <w:t xml:space="preserve">Paragraph about how the phenotypes of </w:t>
-      </w:r>
-      <w:proofErr w:type="spellStart"/>
-      <w:r>
-        <w:t>greenup</w:t>
-      </w:r>
-      <w:proofErr w:type="spellEnd"/>
-      <w:r>
-        <w:t>, emergence, and flowering were scored. Should talk with Jason for specifics after looking in his metadata about this.</w:t>
+        <w:t>Paragraph about how the phenotypes of greenup, emergence, and flowering were scored. Should talk with Jason for specifics after looking in his metadata about this.</w:t>
       </w:r>
       <w:r>
         <w:t xml:space="preserve">&gt;&gt; </w:t>
@@ -3950,27 +3475,7 @@
         <w:t xml:space="preserve">The resequencing of the diversity panel has been described previously (Lovell et al 202X). Briefly, </w:t>
       </w:r>
       <w:r>
-        <w:t xml:space="preserve">789 diversity panel samples were </w:t>
-      </w:r>
-      <w:proofErr w:type="spellStart"/>
-      <w:r>
-        <w:t>resequenced</w:t>
-      </w:r>
-      <w:proofErr w:type="spellEnd"/>
-      <w:r>
-        <w:t xml:space="preserve"> at a median depth of 59x (range 20 – 140x). 630 samples were used for this analysis, after filtering for missing sequence or phenotype data, outlier </w:t>
-      </w:r>
-      <w:proofErr w:type="spellStart"/>
-      <w:r>
-        <w:t>heterozygousity</w:t>
-      </w:r>
-      <w:proofErr w:type="spellEnd"/>
-      <w:r>
-        <w:t xml:space="preserve"> scores, and collection site discrepancies. The reads were mapped to the V5 assembly using bwa-</w:t>
-      </w:r>
-      <w:proofErr w:type="spellStart"/>
-      <w:r>
-        <w:t>mem</w:t>
+        <w:t>789 diversity panel samples were resequenced at a median depth of 59x (range 20 – 140x). 630 samples were used for this analysis, after filtering for missing sequence or phenotype data, outlier heterozygousity scores, and collection site discrepancies. The reads were mapped to the V5 assembly using bwa-mem</w:t>
       </w:r>
       <w:r>
         <w:rPr>
@@ -3978,17 +3483,11 @@
         </w:rPr>
         <w:t>cite_bwa</w:t>
       </w:r>
-      <w:proofErr w:type="spellEnd"/>
       <w:r>
         <w:t xml:space="preserve">, and SNPs were called using </w:t>
       </w:r>
-      <w:proofErr w:type="spellStart"/>
-      <w:r>
-        <w:t>SAMtools</w:t>
-      </w:r>
-      <w:proofErr w:type="spellEnd"/>
-      <w:r>
-        <w:t xml:space="preserve"> mpileup</w:t>
+      <w:r>
+        <w:t>SAMtools mpileup</w:t>
       </w:r>
       <w:r>
         <w:fldChar w:fldCharType="begin"/>
@@ -4010,15 +3509,7 @@
         <w:fldChar w:fldCharType="end"/>
       </w:r>
       <w:r>
-        <w:t xml:space="preserve"> and </w:t>
-      </w:r>
-      <w:proofErr w:type="spellStart"/>
-      <w:r>
-        <w:t>Varscan</w:t>
-      </w:r>
-      <w:proofErr w:type="spellEnd"/>
-      <w:r>
-        <w:t xml:space="preserve"> V2.4.0</w:t>
+        <w:t xml:space="preserve"> and Varscan V2.4.0</w:t>
       </w:r>
       <w:r>
         <w:fldChar w:fldCharType="begin"/>
@@ -4065,13 +3556,8 @@
       <w:r>
         <w:t xml:space="preserve">Ploidy assessment has been described previously (Lovell et al 202X). Briefly, two methods were used to assess ploidy: a </w:t>
       </w:r>
-      <w:proofErr w:type="spellStart"/>
-      <w:r>
-        <w:t>LSRFortessa</w:t>
-      </w:r>
-      <w:proofErr w:type="spellEnd"/>
-      <w:r>
-        <w:t xml:space="preserve"> SORP Flow Cytometer (BD Biosciences)</w:t>
+      <w:r>
+        <w:t>LSRFortessa SORP Flow Cytometer (BD Biosciences)</w:t>
       </w:r>
       <w:r>
         <w:t xml:space="preserve">, and </w:t>
@@ -4116,23 +3602,7 @@
           <w:i/>
           <w:iCs/>
         </w:rPr>
-        <w:t xml:space="preserve">Environmental functions for </w:t>
-      </w:r>
-      <w:proofErr w:type="spellStart"/>
-      <w:r>
-        <w:rPr>
-          <w:i/>
-          <w:iCs/>
-        </w:rPr>
-        <w:t>greenup</w:t>
-      </w:r>
-      <w:proofErr w:type="spellEnd"/>
-      <w:r>
-        <w:rPr>
-          <w:i/>
-          <w:iCs/>
-        </w:rPr>
-        <w:t xml:space="preserve"> and flowering</w:t>
+        <w:t>Environmental functions for greenup and flowering</w:t>
       </w:r>
     </w:p>
     <w:p>
@@ -4144,23 +3614,7 @@
       </w:r>
       <w:r>
         <w:lastRenderedPageBreak/>
-        <w:t xml:space="preserve">had higher heritability, it is more likely that there is detectable genetic variation segregating for that cue’s role in flowering. Ideally, heritability when defining flowering using a specific cue should be higher than heritability using Julian date; otherwise, it makes little sense to use the cue for genomic prediction. We looked at heritability for nine traits associated with 50% flowering: daylength (analogous for a critical daylength for flowering), Julian date, cumulative GDD between </w:t>
-      </w:r>
-      <w:proofErr w:type="spellStart"/>
-      <w:r>
-        <w:t>greenup</w:t>
-      </w:r>
-      <w:proofErr w:type="spellEnd"/>
-      <w:r>
-        <w:t xml:space="preserve"> and flowering, the change in daylength from the previous day at flowering, and five measures of cumulative rainfall: cumulative rainfall between </w:t>
-      </w:r>
-      <w:proofErr w:type="spellStart"/>
-      <w:r>
-        <w:t>greenup</w:t>
-      </w:r>
-      <w:proofErr w:type="spellEnd"/>
-      <w:r>
-        <w:t xml:space="preserve"> and flowering, and in the two days, three days, five days, and seven days before flowering.</w:t>
+        <w:t>had higher heritability, it is more likely that there is detectable genetic variation segregating for that cue’s role in flowering. Ideally, heritability when defining flowering using a specific cue should be higher than heritability using Julian date; otherwise, it makes little sense to use the cue for genomic prediction. We looked at heritability for nine traits associated with 50% flowering: daylength (analogous for a critical daylength for flowering), Julian date, cumulative GDD between greenup and flowering, the change in daylength from the previous day at flowering, and five measures of cumulative rainfall: cumulative rainfall between greenup and flowering, and in the two days, three days, five days, and seven days before flowering.</w:t>
       </w:r>
     </w:p>
     <w:p>
@@ -4182,120 +3636,172 @@
         <w:t xml:space="preserve"> </w:t>
       </w:r>
       <w:r>
+        <w:t>(Kiniry et al 2005, Behrman 2013). We then modelled GDD as a function of subpopulation and the interaction between subpopulation and latitude of origin, both as random effects. To avoid confounding with a photoperiod-based environmental cue, we removed GDD response values for genotypes predicted to have a photoperiod cue at the four common gardens south of 38</w:t>
+      </w:r>
+      <w:r>
+        <w:rPr>
+          <w:rFonts w:cstheme="minorHAnsi"/>
+        </w:rPr>
+        <w:t>°N</w:t>
+      </w:r>
+      <w:r>
+        <w:t>. Including these GDD response values substantially increased the residual variance for photoperiod sensitive individuals at these sites (data not shown//in supplement). Subpopulation explained most of the variation in flowering as a function of GDD (% Var</w:t>
+      </w:r>
+      <w:r>
+        <w:rPr>
+          <w:vertAlign w:val="subscript"/>
+        </w:rPr>
+        <w:t>subpop</w:t>
+      </w:r>
+      <w:r>
+        <w:t xml:space="preserve"> = 85.9%). Predicted values of GDD necessary for flowering were largest for the Gulf subpopulation (1056; 95% CI 973-1099), smallest for the Midwest (667; 95% CI 517 – 814) and intermediate for the other three groups (741 (599-1019); 776 (483-1195); 747 (573 – 1043); Supplementary table of effects). The heritability for GDD at flowering for photoperiod insensitive, sequenced individuals was 30%, while the heritability for flowering as a Julian date for the same set of individuals was 10.8% (Supplementary Table: Variance Components analysis). Thus, more phenotypic variance was explained by GDD than by Julian date for these individuals.</w:t>
+      </w:r>
+    </w:p>
+    <w:p>
+      <w:pPr>
+        <w:rPr>
+          <w:i/>
+          <w:iCs/>
+        </w:rPr>
+      </w:pPr>
+    </w:p>
+    <w:p>
+      <w:pPr>
+        <w:rPr>
+          <w:i/>
+          <w:iCs/>
+        </w:rPr>
+      </w:pPr>
+      <w:r>
+        <w:rPr>
+          <w:i/>
+          <w:iCs/>
+        </w:rPr>
+        <w:t>Genome-wide association mapping</w:t>
+      </w:r>
+    </w:p>
+    <w:p>
+      <w:r>
+        <w:tab/>
+        <w:t xml:space="preserve">We used the switchgrassGWAS R package </w:t>
+      </w:r>
+      <w:r>
+        <w:rPr>
+          <w:rFonts w:eastAsia="Arial Unicode MS"/>
+        </w:rPr>
         <w:t>(</w:t>
       </w:r>
-      <w:proofErr w:type="spellStart"/>
-      <w:r>
-        <w:t>Kiniry</w:t>
-      </w:r>
-      <w:proofErr w:type="spellEnd"/>
-      <w:r>
-        <w:t xml:space="preserve"> et al 2005, Behrman 2013). We then modelled GDD as a function of subpopulation and the interaction between subpopulation and latitude of origin, both as random effects. To avoid confounding with a photoperiod-based environmental cue, we removed GDD response values for genotypes predicted to have a photoperiod cue at the four common gardens south of 38</w:t>
-      </w:r>
-      <w:r>
-        <w:rPr>
-          <w:rFonts w:cstheme="minorHAnsi"/>
-        </w:rPr>
-        <w:t>°N</w:t>
-      </w:r>
-      <w:r>
-        <w:t xml:space="preserve">. Including these GDD response values substantially increased the residual variance for photoperiod sensitive individuals at these sites (data not shown//in supplement). Subpopulation explained most of the variation in flowering as a function of GDD (% </w:t>
-      </w:r>
-      <w:proofErr w:type="spellStart"/>
-      <w:r>
-        <w:t>Var</w:t>
-      </w:r>
-      <w:r>
-        <w:rPr>
-          <w:vertAlign w:val="subscript"/>
-        </w:rPr>
-        <w:t>subpop</w:t>
-      </w:r>
-      <w:proofErr w:type="spellEnd"/>
-      <w:r>
-        <w:t xml:space="preserve"> = 85.9%). Predicted values of GDD necessary for flowering were largest for the Gulf subpopulation (1056; 95% CI 973-1099), smallest for the Midwest (667; 95% CI 517 – 814) and intermediate for the other three groups (741 (599-1019); 776 (483-1195); 747 (573 – 1043); Supplementary table of effects). The heritability for GDD at flowering for photoperiod insensitive, sequenced individuals was 30%, while the heritability for flowering as a Julian date for the same set of individuals was 10.8% (Supplementary Table: Variance Components analysis). Thus, more phenotypic variance was explained by GDD than by Julian date for these individuals.</w:t>
-      </w:r>
-    </w:p>
-    <w:p>
-      <w:pPr>
-        <w:rPr>
-          <w:i/>
-          <w:iCs/>
-        </w:rPr>
-      </w:pPr>
-    </w:p>
-    <w:p>
-      <w:pPr>
-        <w:rPr>
-          <w:i/>
-          <w:iCs/>
-        </w:rPr>
-      </w:pPr>
-      <w:r>
-        <w:rPr>
-          <w:i/>
-          <w:iCs/>
-        </w:rPr>
-        <w:t>Genome-wide association mapping</w:t>
-      </w:r>
-    </w:p>
-    <w:p>
-      <w:r>
-        <w:tab/>
-        <w:t xml:space="preserve">We used the </w:t>
-      </w:r>
-      <w:proofErr w:type="spellStart"/>
-      <w:r>
-        <w:t>switchgrassGWAS</w:t>
-      </w:r>
-      <w:proofErr w:type="spellEnd"/>
-      <w:r>
-        <w:t xml:space="preserve"> R package </w:t>
-      </w:r>
       <w:r>
         <w:rPr>
           <w:rFonts w:eastAsia="Arial Unicode MS"/>
         </w:rPr>
-        <w:t>(</w:t>
+        <w:t>https://github.com/Alice-MacQueen/switchgrassGWAS</w:t>
       </w:r>
       <w:r>
         <w:rPr>
           <w:rFonts w:eastAsia="Arial Unicode MS"/>
         </w:rPr>
-        <w:t>https://github.com/Alice-MacQueen/switchgrassGWAS</w:t>
+        <w:t>)</w:t>
       </w:r>
       <w:r>
         <w:rPr>
           <w:rFonts w:eastAsia="Arial Unicode MS"/>
         </w:rPr>
-        <w:t>)</w:t>
+        <w:t xml:space="preserve"> to allow fast, less memory intensive GWAS on the diversity panel</w:t>
       </w:r>
       <w:r>
         <w:rPr>
           <w:rFonts w:eastAsia="Arial Unicode MS"/>
         </w:rPr>
-        <w:t xml:space="preserve"> to allow fast, less memory intensive GWAS on the diversity panel</w:t>
-      </w:r>
+        <w:t>.</w:t>
+      </w:r>
+    </w:p>
+    <w:p>
+      <w:pPr>
+        <w:rPr>
+          <w:i/>
+          <w:iCs/>
+        </w:rPr>
+      </w:pPr>
+      <w:r>
+        <w:rPr>
+          <w:i/>
+          <w:iCs/>
+        </w:rPr>
+        <w:t>Analysis of correlated SNP effects on phenotypes at multiple sites</w:t>
+      </w:r>
+    </w:p>
+    <w:p>
+      <w:pPr>
+        <w:ind w:firstLine="720"/>
+      </w:pPr>
       <w:r>
         <w:rPr>
           <w:rFonts w:eastAsia="Arial Unicode MS"/>
         </w:rPr>
-        <w:t>.</w:t>
-      </w:r>
-    </w:p>
-    <w:p>
-      <w:pPr>
-        <w:rPr>
-          <w:i/>
-          <w:iCs/>
-        </w:rPr>
-      </w:pPr>
-      <w:r>
-        <w:rPr>
-          <w:i/>
-          <w:iCs/>
-        </w:rPr>
-        <w:t>Analysis of correlated SNP effects on phenotypes at multiple sites</w:t>
+        <w:t xml:space="preserve">We used the switchgrassGWAS R package </w:t>
+      </w:r>
+      <w:r>
+        <w:rPr>
+          <w:rFonts w:eastAsia="Arial Unicode MS"/>
+        </w:rPr>
+        <w:t xml:space="preserve">to </w:t>
+      </w:r>
+      <w:r>
+        <w:rPr>
+          <w:rFonts w:eastAsia="Arial Unicode MS"/>
+        </w:rPr>
+        <w:t>estimate and test the significance of SNP effects on phenology phenotypes measured at our common garden sites.</w:t>
+      </w:r>
+    </w:p>
+    <w:p>
+      <w:pPr>
+        <w:rPr>
+          <w:b/>
+          <w:bCs/>
+          <w:i/>
+          <w:iCs/>
+        </w:rPr>
+      </w:pPr>
+      <w:r>
+        <w:rPr>
+          <w:b/>
+          <w:bCs/>
+          <w:i/>
+          <w:iCs/>
+        </w:rPr>
+        <w:t xml:space="preserve">Fourway cross </w:t>
+      </w:r>
+      <w:r>
+        <w:rPr>
+          <w:b/>
+          <w:bCs/>
+          <w:i/>
+          <w:iCs/>
+        </w:rPr>
+        <w:t>and Quantitative Trait Locus Dataset</w:t>
+      </w:r>
+    </w:p>
+    <w:p>
+      <w:pPr>
+        <w:rPr>
+          <w:i/>
+          <w:iCs/>
+        </w:rPr>
+      </w:pPr>
+      <w:r>
+        <w:rPr>
+          <w:i/>
+          <w:iCs/>
+        </w:rPr>
+        <w:t>C</w:t>
+      </w:r>
+      <w:r>
+        <w:rPr>
+          <w:i/>
+          <w:iCs/>
+        </w:rPr>
+        <w:t>reation, propagation, cultivation, and phenotyping</w:t>
       </w:r>
     </w:p>
     <w:p>
@@ -4304,104 +3810,6 @@
       </w:pPr>
       <w:r>
         <w:rPr>
-          <w:rFonts w:eastAsia="Arial Unicode MS"/>
-        </w:rPr>
-        <w:t xml:space="preserve">We used the </w:t>
-      </w:r>
-      <w:proofErr w:type="spellStart"/>
-      <w:r>
-        <w:rPr>
-          <w:rFonts w:eastAsia="Arial Unicode MS"/>
-        </w:rPr>
-        <w:t>switchgrassGWAS</w:t>
-      </w:r>
-      <w:proofErr w:type="spellEnd"/>
-      <w:r>
-        <w:rPr>
-          <w:rFonts w:eastAsia="Arial Unicode MS"/>
-        </w:rPr>
-        <w:t xml:space="preserve"> R package </w:t>
-      </w:r>
-      <w:r>
-        <w:rPr>
-          <w:rFonts w:eastAsia="Arial Unicode MS"/>
-        </w:rPr>
-        <w:t xml:space="preserve">to </w:t>
-      </w:r>
-      <w:r>
-        <w:rPr>
-          <w:rFonts w:eastAsia="Arial Unicode MS"/>
-        </w:rPr>
-        <w:t>estimate and test the significance of SNP effects on phenology phenotypes measured at our common garden sites.</w:t>
-      </w:r>
-    </w:p>
-    <w:p>
-      <w:pPr>
-        <w:rPr>
-          <w:b/>
-          <w:bCs/>
-          <w:i/>
-          <w:iCs/>
-        </w:rPr>
-      </w:pPr>
-      <w:proofErr w:type="spellStart"/>
-      <w:r>
-        <w:rPr>
-          <w:b/>
-          <w:bCs/>
-          <w:i/>
-          <w:iCs/>
-        </w:rPr>
-        <w:t>Fourway</w:t>
-      </w:r>
-      <w:proofErr w:type="spellEnd"/>
-      <w:r>
-        <w:rPr>
-          <w:b/>
-          <w:bCs/>
-          <w:i/>
-          <w:iCs/>
-        </w:rPr>
-        <w:t xml:space="preserve"> cross </w:t>
-      </w:r>
-      <w:r>
-        <w:rPr>
-          <w:b/>
-          <w:bCs/>
-          <w:i/>
-          <w:iCs/>
-        </w:rPr>
-        <w:t>and Quantitative Trait Locus Dataset</w:t>
-      </w:r>
-    </w:p>
-    <w:p>
-      <w:pPr>
-        <w:rPr>
-          <w:i/>
-          <w:iCs/>
-        </w:rPr>
-      </w:pPr>
-      <w:r>
-        <w:rPr>
-          <w:i/>
-          <w:iCs/>
-        </w:rPr>
-        <w:t>C</w:t>
-      </w:r>
-      <w:r>
-        <w:rPr>
-          <w:i/>
-          <w:iCs/>
-        </w:rPr>
-        <w:t>reation, propagation, cultivation, and phenotyping</w:t>
-      </w:r>
-    </w:p>
-    <w:p>
-      <w:pPr>
-        <w:ind w:firstLine="720"/>
-      </w:pPr>
-      <w:r>
-        <w:rPr>
           <w:bCs/>
         </w:rPr>
         <w:t>A four-way population</w:t>
@@ -4461,15 +3869,7 @@
         <w:t xml:space="preserve"> </w:t>
       </w:r>
       <w:r>
-        <w:t xml:space="preserve">The formation of the </w:t>
-      </w:r>
-      <w:proofErr w:type="spellStart"/>
-      <w:r>
-        <w:t>fourway</w:t>
-      </w:r>
-      <w:proofErr w:type="spellEnd"/>
-      <w:r>
-        <w:t xml:space="preserve"> mapping population has been described previously (</w:t>
+        <w:t>The formation of the fourway mapping population has been described previously (</w:t>
       </w:r>
       <w:r>
         <w:t>Milano</w:t>
@@ -4532,21 +3932,7 @@
         <w:rPr>
           <w:bCs/>
         </w:rPr>
-        <w:t xml:space="preserve">Phenology data, including </w:t>
-      </w:r>
-      <w:proofErr w:type="spellStart"/>
-      <w:r>
-        <w:rPr>
-          <w:bCs/>
-        </w:rPr>
-        <w:t>greenup</w:t>
-      </w:r>
-      <w:proofErr w:type="spellEnd"/>
-      <w:r>
-        <w:rPr>
-          <w:bCs/>
-        </w:rPr>
-        <w:t xml:space="preserve"> and flowering time, have been recorded from 2016 to 2019 for the four-way population at each site. Greenup (GR50) was recorded as the day of the year when 50% of the tillers from the crown on the plant turned green, flowering (FL50) was recorded as the day of the year when 50% of the plant tillers had panicles undergoing anthesis. Additionally, cumulative growing degree days (GDD) from GR50 to FL50 was calculated as GDD = </w:t>
+        <w:t xml:space="preserve">Phenology data, including greenup and flowering time, have been recorded from 2016 to 2019 for the four-way population at each site. Greenup (GR50) was recorded as the day of the year when 50% of the tillers from the crown on the plant turned green, flowering (FL50) was recorded as the day of the year when 50% of the plant tillers had panicles undergoing anthesis. Additionally, cumulative growing degree days (GDD) from GR50 to FL50 was calculated as GDD = </w:t>
       </w:r>
       <m:oMath>
         <m:nary>
@@ -4673,13 +4059,51 @@
           <w:rFonts w:eastAsiaTheme="minorEastAsia"/>
           <w:bCs/>
         </w:rPr>
-        <w:t xml:space="preserve"> is the daily average temperature, </w:t>
-      </w:r>
-      <w:proofErr w:type="spellStart"/>
+        <w:t xml:space="preserve"> is the daily average temperature, T</w:t>
+      </w:r>
       <w:r>
         <w:rPr>
           <w:rFonts w:eastAsiaTheme="minorEastAsia"/>
           <w:bCs/>
+          <w:vertAlign w:val="subscript"/>
+        </w:rPr>
+        <w:t>base</w:t>
+      </w:r>
+      <w:r>
+        <w:rPr>
+          <w:rFonts w:eastAsiaTheme="minorEastAsia"/>
+          <w:bCs/>
+        </w:rPr>
+        <w:t xml:space="preserve"> is the base temperature </w:t>
+      </w:r>
+      <w:r>
+        <w:t xml:space="preserve">of 12 </w:t>
+      </w:r>
+      <w:r>
+        <w:rPr>
+          <w:rFonts w:cstheme="minorHAnsi"/>
+        </w:rPr>
+        <w:t>°</w:t>
+      </w:r>
+      <w:r>
+        <w:t>C</w:t>
+      </w:r>
+      <w:r>
+        <w:t xml:space="preserve"> </w:t>
+      </w:r>
+      <w:r>
+        <w:t>for switchgrass (Kiniry et al 2005, Behrman 2013)</w:t>
+      </w:r>
+      <w:r>
+        <w:rPr>
+          <w:bCs/>
+        </w:rPr>
+        <w:t xml:space="preserve">. On a specific day, if </w:t>
+      </w:r>
+      <w:r>
+        <w:rPr>
+          <w:rFonts w:eastAsiaTheme="minorEastAsia"/>
+          <w:bCs/>
         </w:rPr>
         <w:t>T</w:t>
       </w:r>
@@ -4689,53 +4113,60 @@
           <w:bCs/>
           <w:vertAlign w:val="subscript"/>
         </w:rPr>
+        <w:t>mean</w:t>
+      </w:r>
+      <w:r>
+        <w:rPr>
+          <w:bCs/>
+        </w:rPr>
+        <w:t xml:space="preserve"> is less than </w:t>
+      </w:r>
+      <w:r>
+        <w:rPr>
+          <w:rFonts w:eastAsiaTheme="minorEastAsia"/>
+          <w:bCs/>
+        </w:rPr>
+        <w:t>T</w:t>
+      </w:r>
+      <w:r>
+        <w:rPr>
+          <w:rFonts w:eastAsiaTheme="minorEastAsia"/>
+          <w:bCs/>
+          <w:vertAlign w:val="subscript"/>
+        </w:rPr>
         <w:t>base</w:t>
       </w:r>
-      <w:proofErr w:type="spellEnd"/>
+      <w:r>
+        <w:rPr>
+          <w:bCs/>
+        </w:rPr>
+        <w:t xml:space="preserve">, the GDD for that day is 0; if </w:t>
+      </w:r>
       <w:r>
         <w:rPr>
           <w:rFonts w:eastAsiaTheme="minorEastAsia"/>
           <w:bCs/>
         </w:rPr>
-        <w:t xml:space="preserve"> is the base temperature </w:t>
-      </w:r>
-      <w:r>
-        <w:t xml:space="preserve">of 12 </w:t>
-      </w:r>
-      <w:r>
-        <w:rPr>
-          <w:rFonts w:cstheme="minorHAnsi"/>
-        </w:rPr>
-        <w:t>°</w:t>
-      </w:r>
-      <w:r>
-        <w:t>C</w:t>
-      </w:r>
-      <w:r>
-        <w:t xml:space="preserve"> </w:t>
-      </w:r>
-      <w:r>
-        <w:t>for switchgrass (</w:t>
-      </w:r>
-      <w:proofErr w:type="spellStart"/>
-      <w:r>
-        <w:t>Kiniry</w:t>
-      </w:r>
-      <w:proofErr w:type="spellEnd"/>
-      <w:r>
-        <w:t xml:space="preserve"> et al 2005, Behrman 2013)</w:t>
-      </w:r>
-      <w:r>
-        <w:rPr>
-          <w:bCs/>
-        </w:rPr>
-        <w:t xml:space="preserve">. On a specific day, if </w:t>
-      </w:r>
-      <w:proofErr w:type="spellStart"/>
+        <w:t>T</w:t>
+      </w:r>
       <w:r>
         <w:rPr>
           <w:rFonts w:eastAsiaTheme="minorEastAsia"/>
           <w:bCs/>
+          <w:vertAlign w:val="subscript"/>
+        </w:rPr>
+        <w:t>mean</w:t>
+      </w:r>
+      <w:r>
+        <w:rPr>
+          <w:bCs/>
+        </w:rPr>
+        <w:t xml:space="preserve"> is bigger than </w:t>
+      </w:r>
+      <w:r>
+        <w:rPr>
+          <w:rFonts w:eastAsiaTheme="minorEastAsia"/>
+          <w:bCs/>
         </w:rPr>
         <w:t>T</w:t>
       </w:r>
@@ -4745,16 +4176,35 @@
           <w:bCs/>
           <w:vertAlign w:val="subscript"/>
         </w:rPr>
+        <w:t>base</w:t>
+      </w:r>
+      <w:r>
+        <w:rPr>
+          <w:bCs/>
+        </w:rPr>
+        <w:t xml:space="preserve">, the GDD for that day is the difference between </w:t>
+      </w:r>
+      <w:r>
+        <w:rPr>
+          <w:rFonts w:eastAsiaTheme="minorEastAsia"/>
+          <w:bCs/>
+        </w:rPr>
+        <w:t>T</w:t>
+      </w:r>
+      <w:r>
+        <w:rPr>
+          <w:rFonts w:eastAsiaTheme="minorEastAsia"/>
+          <w:bCs/>
+          <w:vertAlign w:val="subscript"/>
+        </w:rPr>
         <w:t>mean</w:t>
       </w:r>
-      <w:proofErr w:type="spellEnd"/>
-      <w:r>
-        <w:rPr>
-          <w:bCs/>
-        </w:rPr>
-        <w:t xml:space="preserve"> is less than </w:t>
-      </w:r>
-      <w:proofErr w:type="spellStart"/>
+      <w:r>
+        <w:rPr>
+          <w:bCs/>
+        </w:rPr>
+        <w:t xml:space="preserve"> and </w:t>
+      </w:r>
       <w:r>
         <w:rPr>
           <w:rFonts w:eastAsiaTheme="minorEastAsia"/>
@@ -4770,99 +4220,6 @@
         </w:rPr>
         <w:t>base</w:t>
       </w:r>
-      <w:proofErr w:type="spellEnd"/>
-      <w:r>
-        <w:rPr>
-          <w:bCs/>
-        </w:rPr>
-        <w:t xml:space="preserve">, the GDD for that day is 0; if </w:t>
-      </w:r>
-      <w:proofErr w:type="spellStart"/>
-      <w:r>
-        <w:rPr>
-          <w:rFonts w:eastAsiaTheme="minorEastAsia"/>
-          <w:bCs/>
-        </w:rPr>
-        <w:t>T</w:t>
-      </w:r>
-      <w:r>
-        <w:rPr>
-          <w:rFonts w:eastAsiaTheme="minorEastAsia"/>
-          <w:bCs/>
-          <w:vertAlign w:val="subscript"/>
-        </w:rPr>
-        <w:t>mean</w:t>
-      </w:r>
-      <w:proofErr w:type="spellEnd"/>
-      <w:r>
-        <w:rPr>
-          <w:bCs/>
-        </w:rPr>
-        <w:t xml:space="preserve"> is bigger than </w:t>
-      </w:r>
-      <w:proofErr w:type="spellStart"/>
-      <w:r>
-        <w:rPr>
-          <w:rFonts w:eastAsiaTheme="minorEastAsia"/>
-          <w:bCs/>
-        </w:rPr>
-        <w:t>T</w:t>
-      </w:r>
-      <w:r>
-        <w:rPr>
-          <w:rFonts w:eastAsiaTheme="minorEastAsia"/>
-          <w:bCs/>
-          <w:vertAlign w:val="subscript"/>
-        </w:rPr>
-        <w:t>base</w:t>
-      </w:r>
-      <w:proofErr w:type="spellEnd"/>
-      <w:r>
-        <w:rPr>
-          <w:bCs/>
-        </w:rPr>
-        <w:t xml:space="preserve">, the GDD for that day is the difference between </w:t>
-      </w:r>
-      <w:proofErr w:type="spellStart"/>
-      <w:r>
-        <w:rPr>
-          <w:rFonts w:eastAsiaTheme="minorEastAsia"/>
-          <w:bCs/>
-        </w:rPr>
-        <w:t>T</w:t>
-      </w:r>
-      <w:r>
-        <w:rPr>
-          <w:rFonts w:eastAsiaTheme="minorEastAsia"/>
-          <w:bCs/>
-          <w:vertAlign w:val="subscript"/>
-        </w:rPr>
-        <w:t>mean</w:t>
-      </w:r>
-      <w:proofErr w:type="spellEnd"/>
-      <w:r>
-        <w:rPr>
-          <w:bCs/>
-        </w:rPr>
-        <w:t xml:space="preserve"> and </w:t>
-      </w:r>
-      <w:proofErr w:type="spellStart"/>
-      <w:r>
-        <w:rPr>
-          <w:rFonts w:eastAsiaTheme="minorEastAsia"/>
-          <w:bCs/>
-        </w:rPr>
-        <w:t>T</w:t>
-      </w:r>
-      <w:r>
-        <w:rPr>
-          <w:rFonts w:eastAsiaTheme="minorEastAsia"/>
-          <w:bCs/>
-          <w:vertAlign w:val="subscript"/>
-        </w:rPr>
-        <w:t>base</w:t>
-      </w:r>
-      <w:proofErr w:type="spellEnd"/>
       <w:r>
         <w:rPr>
           <w:bCs/>
@@ -5042,41 +4399,13 @@
         <w:rPr>
           <w:bCs/>
         </w:rPr>
-        <w:t xml:space="preserve"> estimated using the additive kinship matrix based on marker genotypic information. The process was accomplished via the ‘</w:t>
-      </w:r>
-      <w:proofErr w:type="spellStart"/>
-      <w:r>
-        <w:rPr>
-          <w:bCs/>
-        </w:rPr>
-        <w:t>sommer</w:t>
-      </w:r>
-      <w:proofErr w:type="spellEnd"/>
-      <w:r>
-        <w:rPr>
-          <w:bCs/>
-        </w:rPr>
-        <w:t xml:space="preserve">’ package </w:t>
-      </w:r>
-      <w:r>
-        <w:rPr>
-          <w:bCs/>
-        </w:rPr>
-        <w:t>(Covarrubias-</w:t>
-      </w:r>
-      <w:proofErr w:type="spellStart"/>
-      <w:r>
-        <w:rPr>
-          <w:bCs/>
-        </w:rPr>
-        <w:t>Pazaran</w:t>
-      </w:r>
-      <w:proofErr w:type="spellEnd"/>
-      <w:r>
-        <w:rPr>
-          <w:bCs/>
-        </w:rPr>
-        <w:t xml:space="preserve">, 2020) </w:t>
+        <w:t xml:space="preserve"> estimated using the additive kinship matrix based on marker genotypic information. The process was accomplished via the ‘sommer’ package </w:t>
+      </w:r>
+      <w:r>
+        <w:rPr>
+          <w:bCs/>
+        </w:rPr>
+        <w:t xml:space="preserve">(Covarrubias-Pazaran, 2020) </w:t>
       </w:r>
       <w:r>
         <w:rPr>
@@ -5094,21 +4423,7 @@
         <w:rPr>
           <w:bCs/>
         </w:rPr>
-        <w:t>). Briefly, we used a multivariate mixed model (</w:t>
-      </w:r>
-      <w:proofErr w:type="spellStart"/>
-      <w:r>
-        <w:rPr>
-          <w:bCs/>
-        </w:rPr>
-        <w:t>mmer</w:t>
-      </w:r>
-      <w:proofErr w:type="spellEnd"/>
-      <w:r>
-        <w:rPr>
-          <w:bCs/>
-        </w:rPr>
-        <w:t xml:space="preserve">) that takes the kinship matrix and other random incidence matrices to estimate the variance components for each </w:t>
+        <w:t xml:space="preserve">). Briefly, we used a multivariate mixed model (mmer) that takes the kinship matrix and other random incidence matrices to estimate the variance components for each </w:t>
       </w:r>
       <w:r>
         <w:rPr>
@@ -8102,15 +7417,7 @@
         <w:t xml:space="preserve"> </w:t>
       </w:r>
       <w:r>
-        <w:t xml:space="preserve">Average flowering date from 2016 – 2019 for the four parents of the </w:t>
-      </w:r>
-      <w:proofErr w:type="spellStart"/>
-      <w:r>
-        <w:t>fourway</w:t>
-      </w:r>
-      <w:proofErr w:type="spellEnd"/>
-      <w:r>
-        <w:t xml:space="preserve"> cross, compared to the 2019 distribution of flowering date for the Gulf and Midwest subpopulations. </w:t>
+        <w:t xml:space="preserve">Average flowering date from 2016 – 2019 for the four parents of the fourway cross, compared to the 2019 distribution of flowering date for the Gulf and Midwest subpopulations. </w:t>
       </w:r>
       <w:r>
         <w:t>The two Midwest parents are DAC and VS16, and the two Gulf parents are AP13 and WBC.</w:t>
@@ -8909,7 +8216,6 @@
   <w:style w:type="character" w:default="1" w:styleId="DefaultParagraphFont">
     <w:name w:val="Default Paragraph Font"/>
     <w:uiPriority w:val="1"/>
-    <w:semiHidden/>
     <w:unhideWhenUsed/>
   </w:style>
   <w:style w:type="table" w:default="1" w:styleId="TableNormal">

</xml_diff>

<commit_message>
Add functionally tested OsGene keywords to FT analysis
</commit_message>
<xml_diff>
--- a/manuscript/Manuscript_v0.3.docx
+++ b/manuscript/Manuscript_v0.3.docx
@@ -57,7 +57,15 @@
         <w:t xml:space="preserve">Alice MacQueen*, Li Zhang*, Jason Bonette, …who else? </w:t>
       </w:r>
       <w:r>
-        <w:t>People at HA who constructed the new fourway map</w:t>
+        <w:t xml:space="preserve">People at HA who constructed the new </w:t>
+      </w:r>
+      <w:proofErr w:type="spellStart"/>
+      <w:r>
+        <w:t>fourway</w:t>
+      </w:r>
+      <w:proofErr w:type="spellEnd"/>
+      <w:r>
+        <w:t xml:space="preserve"> map</w:t>
       </w:r>
       <w:r>
         <w:t xml:space="preserve">, </w:t>
@@ -96,7 +104,23 @@
           <w:i/>
           <w:iCs/>
         </w:rPr>
-        <w:t>biologists interested in GxE, plant biologists interested in flowering</w:t>
+        <w:t xml:space="preserve">biologists interested in </w:t>
+      </w:r>
+      <w:proofErr w:type="gramStart"/>
+      <w:r>
+        <w:rPr>
+          <w:i/>
+          <w:iCs/>
+        </w:rPr>
+        <w:t>GxE,</w:t>
+      </w:r>
+      <w:proofErr w:type="gramEnd"/>
+      <w:r>
+        <w:rPr>
+          <w:i/>
+          <w:iCs/>
+        </w:rPr>
+        <w:t xml:space="preserve"> plant biologists interested in flowering</w:t>
       </w:r>
     </w:p>
     <w:p>
@@ -218,7 +242,15 @@
         <w:t xml:space="preserve">created from two highly divergent southern lowland and northern upland populations. We describe eight additive QTLs across these seven field sites with moderate effects on flowering, five of which had overlapping significant associations in the diversity panel. _sentence about major gene candidates found – </w:t>
       </w:r>
       <w:r>
-        <w:t>which genes are in Xiaoyu’s flowering homolog list</w:t>
+        <w:t xml:space="preserve">which genes are in </w:t>
+      </w:r>
+      <w:proofErr w:type="spellStart"/>
+      <w:r>
+        <w:t>Xiaoyu’s</w:t>
+      </w:r>
+      <w:proofErr w:type="spellEnd"/>
+      <w:r>
+        <w:t xml:space="preserve"> flowering homolog list</w:t>
       </w:r>
       <w:r>
         <w:t>__.</w:t>
@@ -295,7 +327,23 @@
         <w:t xml:space="preserve">lifetime production of viable seed. </w:t>
       </w:r>
       <w:r>
-        <w:t xml:space="preserve">Global climate forcing is increasing temperatures and causing more extreme weather events, such as droughts, heatwaves, and severe rain events (Ummenhofer and Meehl, 2017). These events will alter </w:t>
+        <w:t>Global climate forcing is increasing temperatures and causing more extreme weather events, such as droughts, heatwaves, and severe rain events (</w:t>
+      </w:r>
+      <w:proofErr w:type="spellStart"/>
+      <w:r>
+        <w:t>Ummenhofer</w:t>
+      </w:r>
+      <w:proofErr w:type="spellEnd"/>
+      <w:r>
+        <w:t xml:space="preserve"> and </w:t>
+      </w:r>
+      <w:proofErr w:type="spellStart"/>
+      <w:r>
+        <w:t>Meehl</w:t>
+      </w:r>
+      <w:proofErr w:type="spellEnd"/>
+      <w:r>
+        <w:t xml:space="preserve">, 2017). These events will alter </w:t>
       </w:r>
       <w:r>
         <w:t xml:space="preserve">both </w:t>
@@ -414,7 +462,23 @@
         <w:t>thaliana</w:t>
       </w:r>
       <w:r>
-        <w:t xml:space="preserve"> (Wei et al., 2020; Cho et al., 2017; Shrestha et al., 2014; Brambilla and Fornara, 2013; Tsuji et al., 2013; Andres and Coupland, 2012; Tsuji et al., 2011; Wilczek et </w:t>
+        <w:t xml:space="preserve"> (Wei et al., 2020; Cho et al., 2017; Shrestha et al., 2014; Brambilla and </w:t>
+      </w:r>
+      <w:proofErr w:type="spellStart"/>
+      <w:r>
+        <w:t>Fornara</w:t>
+      </w:r>
+      <w:proofErr w:type="spellEnd"/>
+      <w:r>
+        <w:t xml:space="preserve">, 2013; Tsuji et al., 2013; Andres and Coupland, 2012; Tsuji et al., 2011; </w:t>
+      </w:r>
+      <w:proofErr w:type="spellStart"/>
+      <w:r>
+        <w:t>Wilczek</w:t>
+      </w:r>
+      <w:proofErr w:type="spellEnd"/>
+      <w:r>
+        <w:t xml:space="preserve"> et </w:t>
       </w:r>
       <w:r>
         <w:lastRenderedPageBreak/>
@@ -435,8 +499,21 @@
       <w:r>
         <w:t>The genes which detect photoperiod signals and integrate this response into flowering pathways are largely conserved across species and have been well described (</w:t>
       </w:r>
-      <w:r>
-        <w:t>Amasino, 2010 ; Andres and Coupland, 2012</w:t>
+      <w:proofErr w:type="spellStart"/>
+      <w:r>
+        <w:t>Amasino</w:t>
+      </w:r>
+      <w:proofErr w:type="spellEnd"/>
+      <w:r>
+        <w:t xml:space="preserve">, </w:t>
+      </w:r>
+      <w:proofErr w:type="gramStart"/>
+      <w:r>
+        <w:t>2010 ;</w:t>
+      </w:r>
+      <w:proofErr w:type="gramEnd"/>
+      <w:r>
+        <w:t xml:space="preserve"> Andres and Coupland, 2012</w:t>
       </w:r>
       <w:r>
         <w:t xml:space="preserve">; Kobayashi and Weigel, 2007). </w:t>
@@ -473,6 +550,7 @@
       <w:r>
         <w:t xml:space="preserve">) in </w:t>
       </w:r>
+      <w:proofErr w:type="gramStart"/>
       <w:r>
         <w:rPr>
           <w:i/>
@@ -483,6 +561,7 @@
       <w:r>
         <w:t>, and</w:t>
       </w:r>
+      <w:proofErr w:type="gramEnd"/>
       <w:r>
         <w:rPr>
           <w:i/>
@@ -513,7 +592,15 @@
         <w:t xml:space="preserve"> </w:t>
       </w:r>
       <w:r>
-        <w:t>Though many of the same genes are involved in both long day and short day responses (Hayama et al., 2003)</w:t>
+        <w:t>Though many of the same genes are involved in both long day and short day responses (</w:t>
+      </w:r>
+      <w:proofErr w:type="spellStart"/>
+      <w:r>
+        <w:t>Hayama</w:t>
+      </w:r>
+      <w:proofErr w:type="spellEnd"/>
+      <w:r>
+        <w:t xml:space="preserve"> et al., 2003)</w:t>
       </w:r>
       <w:r>
         <w:t>, short day plants also possess unique ge</w:t>
@@ -525,7 +612,15 @@
         <w:t xml:space="preserve"> </w:t>
       </w:r>
       <w:r>
-        <w:t>pathways to regulate flowering (Wei et al., 2020; Brambilla and Fornara, 2013).</w:t>
+        <w:t xml:space="preserve">pathways to regulate flowering (Wei et al., 2020; Brambilla and </w:t>
+      </w:r>
+      <w:proofErr w:type="spellStart"/>
+      <w:r>
+        <w:t>Fornara</w:t>
+      </w:r>
+      <w:proofErr w:type="spellEnd"/>
+      <w:r>
+        <w:t>, 2013).</w:t>
       </w:r>
       <w:r>
         <w:t xml:space="preserve"> </w:t>
@@ -546,25 +641,32 @@
         <w:t>Distinct</w:t>
       </w:r>
       <w:r>
-        <w:t xml:space="preserve"> genetic responses that are detectable in different environments are known as genotype by environment interactions, or GxE. The methodology commonly employed to study variation in GxE include common gardens and reciprocal transplant experiments between contrasting environments.</w:t>
-      </w:r>
-      <w:r>
-        <w:t xml:space="preserve"> These methods have been used in wild species to uncover </w:t>
-      </w:r>
-      <w:r>
-        <w:t xml:space="preserve">widely varying genetic responsiveness to photoperiod-cued flowering </w:t>
-      </w:r>
-      <w:r>
-        <w:t>(Brachi et al 2010; Blackman 2013; Dittmar et al., 2014; Henry et al., 2014; Agren et al 2016).</w:t>
-      </w:r>
-      <w:r>
-        <w:t xml:space="preserve"> In crop species, altering the timing of flowering has been a major </w:t>
+        <w:t xml:space="preserve"> genetic responses that are detectable in different environments are known as genotype by environment interactions, or GxE. The methodology commonly employed to study variation in GxE include common gardens and reciprocal transplant experiments between contrasting environments. These methods have been used in wild species to uncover </w:t>
+      </w:r>
+      <w:r>
+        <w:t xml:space="preserve">widely varying genetic responsiveness to photoperiod-cued flowering (Brachi et al 2010; Blackman 2013; Dittmar et al., 2014; Henry et al., 2014; </w:t>
+      </w:r>
+      <w:proofErr w:type="spellStart"/>
+      <w:r>
+        <w:t>Agren</w:t>
+      </w:r>
+      <w:proofErr w:type="spellEnd"/>
+      <w:r>
+        <w:t xml:space="preserve"> et al 2016). In crop species, altering the timing of flowering has been a major </w:t>
       </w:r>
       <w:r>
         <w:t xml:space="preserve">crop improvement strategy to adapt crops for local or future environments (Jung &amp; Müller, 2009). Changing flowering responsiveness to photoperiod cues has allowed geographic range expansion and increased yields in a number of cereal species </w:t>
       </w:r>
       <w:r>
-        <w:t>(Turner et al., 2005; Faure et al., 2012; Hung et al., 2012; Zakhrabekova et al., 2012; Yang et al., 2013)</w:t>
+        <w:t xml:space="preserve">(Turner et al., 2005; Faure et al., 2012; Hung et al., 2012; </w:t>
+      </w:r>
+      <w:proofErr w:type="spellStart"/>
+      <w:r>
+        <w:t>Zakhrabekova</w:t>
+      </w:r>
+      <w:proofErr w:type="spellEnd"/>
+      <w:r>
+        <w:t xml:space="preserve"> et al., 2012; Yang et al., 2013)</w:t>
       </w:r>
       <w:r>
         <w:t xml:space="preserve"> and other crops (Pin et al., 2012; Weller et al., 2012)</w:t>
@@ -753,7 +855,15 @@
         <w:t xml:space="preserve"> </w:t>
       </w:r>
       <w:r>
-        <w:t xml:space="preserve">Over the course of one season, switchgrass behaves as a determinate plant. It typically produces a single flush of tillers, which all become reproductive after a period of vegetative (leaf) development, and – critically for a biofuel crop – cease biomass accumulation upon completion of floral development (Van Esbroeck et al 2003). </w:t>
+        <w:t xml:space="preserve">Over the course of one season, switchgrass behaves as a determinate plant. It typically produces a single flush of tillers, which all become reproductive after a period of vegetative (leaf) development, and – critically for a biofuel crop – cease biomass accumulation upon completion of floral development (Van </w:t>
+      </w:r>
+      <w:proofErr w:type="spellStart"/>
+      <w:r>
+        <w:t>Esbroeck</w:t>
+      </w:r>
+      <w:proofErr w:type="spellEnd"/>
+      <w:r>
+        <w:t xml:space="preserve"> et al 2003). </w:t>
       </w:r>
       <w:r>
         <w:t>Switchgrass has substantial untapped genetic and morphological diversity, with tetraploid and octoploid individuals (cite</w:t>
@@ -774,13 +884,34 @@
         <w:t>2</w:t>
       </w:r>
       <w:r>
-        <w:t xml:space="preserve">X). Upland individuals are smaller in stature than lowland individuals, </w:t>
-      </w:r>
-      <w:r>
-        <w:t xml:space="preserve">and have </w:t>
-      </w:r>
-      <w:r>
-        <w:t>divergent leaf and whole plant morphologies (Casler et al 2007; Lowry et al 2014; Casler et al 2004; Porter 1966, McMillan 1964; McMillan 1959</w:t>
+        <w:t xml:space="preserve">X). Upland individuals are smaller in stature than lowland </w:t>
+      </w:r>
+      <w:proofErr w:type="gramStart"/>
+      <w:r>
+        <w:t xml:space="preserve">individuals, </w:t>
+      </w:r>
+      <w:r>
+        <w:t>and</w:t>
+      </w:r>
+      <w:proofErr w:type="gramEnd"/>
+      <w:r>
+        <w:t xml:space="preserve"> have divergent leaf and whole plant morphologies (</w:t>
+      </w:r>
+      <w:proofErr w:type="spellStart"/>
+      <w:r>
+        <w:t>Casler</w:t>
+      </w:r>
+      <w:proofErr w:type="spellEnd"/>
+      <w:r>
+        <w:t xml:space="preserve"> et al 2007; Lowry et al 2014; </w:t>
+      </w:r>
+      <w:proofErr w:type="spellStart"/>
+      <w:r>
+        <w:t>Casler</w:t>
+      </w:r>
+      <w:proofErr w:type="spellEnd"/>
+      <w:r>
+        <w:t xml:space="preserve"> et al 2004; Porter 1966, McMillan 1964; McMillan 1959</w:t>
       </w:r>
       <w:r>
         <w:t xml:space="preserve">). </w:t>
@@ -807,16 +938,7 @@
         <w:t xml:space="preserve"> accumulate more biomass before flowering, contributing to higher biomass yields</w:t>
       </w:r>
       <w:r>
-        <w:t>. Ge</w:t>
-      </w:r>
-      <w:r>
-        <w:t xml:space="preserve">netic differences in flowering date and photoperiod response across these genetic subpopulations </w:t>
-      </w:r>
-      <w:r>
-        <w:t xml:space="preserve">will be an early </w:t>
-      </w:r>
-      <w:r>
-        <w:t>point of exploitation in biomass crop breeding.</w:t>
+        <w:t>. Genetic differences in flowering date and photoperiod response across these genetic subpopulations will be an early point of exploitation in biomass crop breeding.</w:t>
       </w:r>
     </w:p>
     <w:p>
@@ -825,7 +947,15 @@
       </w:pPr>
       <w:r>
         <w:lastRenderedPageBreak/>
-        <w:t xml:space="preserve">Here, we grow and phenotype a diversity panel of 978 distinct switchgrass genotypes, clonal replicates of which were planted at eight common garden sites across 17 degrees of latitude. We use this panel to interrogate environmental mechanisms controlling greenup and flowering. We then use a F2 cross between individuals from the most distinctive </w:t>
+        <w:t xml:space="preserve">Here, we grow and phenotype a diversity panel of 978 distinct switchgrass genotypes, clonal replicates of which were planted at eight common garden sites across 17 degrees of latitude. We use this panel to interrogate environmental mechanisms controlling </w:t>
+      </w:r>
+      <w:proofErr w:type="spellStart"/>
+      <w:r>
+        <w:t>greenup</w:t>
+      </w:r>
+      <w:proofErr w:type="spellEnd"/>
+      <w:r>
+        <w:t xml:space="preserve"> and flowering. We then use a F2 cross between individuals from the most distinctive </w:t>
       </w:r>
       <w:r>
         <w:t xml:space="preserve">subpopulations for flowering response to dissect the genetics of flowering in these groups. Finally, we combine the results from this cross with genome-wide association results from the diversity panel to narrow in on candidate genes affecting flowering. Taken together, our results allow us to describe the </w:t>
@@ -982,13 +1112,21 @@
         <w:t>. The Gulf and Midwest</w:t>
       </w:r>
       <w:r>
-        <w:t xml:space="preserve"> genetic subpopulations had the most distinct phenological responses across our common gardens</w:t>
+        <w:t xml:space="preserve"> genetic subpopulations had the most distinct phenological responses across our common </w:t>
+      </w:r>
+      <w:proofErr w:type="gramStart"/>
+      <w:r>
+        <w:t>gardens</w:t>
       </w:r>
       <w:r>
         <w:t>,</w:t>
       </w:r>
       <w:r>
-        <w:t xml:space="preserve"> and </w:t>
+        <w:t xml:space="preserve"> and</w:t>
+      </w:r>
+      <w:proofErr w:type="gramEnd"/>
+      <w:r>
+        <w:t xml:space="preserve"> </w:t>
       </w:r>
       <w:r>
         <w:t xml:space="preserve">had </w:t>
@@ -1027,7 +1165,15 @@
         <w:t>led to</w:t>
       </w:r>
       <w:r>
-        <w:t xml:space="preserve"> strong negative phenotypic correlations for greenup between the four northern and three Texas common gardens and </w:t>
+        <w:t xml:space="preserve"> strong negative phenotypic correlations for </w:t>
+      </w:r>
+      <w:proofErr w:type="spellStart"/>
+      <w:r>
+        <w:t>greenup</w:t>
+      </w:r>
+      <w:proofErr w:type="spellEnd"/>
+      <w:r>
+        <w:t xml:space="preserve"> between the four northern and three Texas common gardens and </w:t>
       </w:r>
       <w:r>
         <w:t>contributed to</w:t>
@@ -1079,7 +1225,23 @@
           <w:i/>
           <w:iCs/>
         </w:rPr>
-        <w:t xml:space="preserve"> of greenup and flowering dates across two genetically distinct switchgrass subpopulations</w:t>
+        <w:t xml:space="preserve"> of </w:t>
+      </w:r>
+      <w:proofErr w:type="spellStart"/>
+      <w:r>
+        <w:rPr>
+          <w:i/>
+          <w:iCs/>
+        </w:rPr>
+        <w:t>greenup</w:t>
+      </w:r>
+      <w:proofErr w:type="spellEnd"/>
+      <w:r>
+        <w:rPr>
+          <w:i/>
+          <w:iCs/>
+        </w:rPr>
+        <w:t xml:space="preserve"> and flowering dates across two genetically distinct switchgrass subpopulations</w:t>
       </w:r>
       <w:r>
         <w:rPr>
@@ -1226,7 +1388,23 @@
           <w:i/>
           <w:iCs/>
         </w:rPr>
-        <w:t xml:space="preserve">Narrow sense heritability of greenup and flowering within single common gardens </w:t>
+        <w:t xml:space="preserve">Narrow sense heritability of </w:t>
+      </w:r>
+      <w:proofErr w:type="spellStart"/>
+      <w:r>
+        <w:rPr>
+          <w:i/>
+          <w:iCs/>
+        </w:rPr>
+        <w:t>greenup</w:t>
+      </w:r>
+      <w:proofErr w:type="spellEnd"/>
+      <w:r>
+        <w:rPr>
+          <w:i/>
+          <w:iCs/>
+        </w:rPr>
+        <w:t xml:space="preserve"> and flowering within single common gardens </w:t>
       </w:r>
       <w:r>
         <w:rPr>
@@ -1332,11 +1510,24 @@
       <w:r>
         <w:t xml:space="preserve">We determined </w:t>
       </w:r>
+      <w:proofErr w:type="gramStart"/>
       <w:r>
         <w:t>n</w:t>
       </w:r>
       <w:r>
-        <w:t>arrow-sense heritabilities (h</w:t>
+        <w:t>arrow-sense</w:t>
+      </w:r>
+      <w:proofErr w:type="gramEnd"/>
+      <w:r>
+        <w:t xml:space="preserve"> </w:t>
+      </w:r>
+      <w:proofErr w:type="spellStart"/>
+      <w:r>
+        <w:t>heritabilities</w:t>
+      </w:r>
+      <w:proofErr w:type="spellEnd"/>
+      <w:r>
+        <w:t xml:space="preserve"> (h</w:t>
       </w:r>
       <w:r>
         <w:rPr>
@@ -1354,7 +1545,15 @@
         <w:t xml:space="preserve"> </w:t>
       </w:r>
       <w:r>
-        <w:t>for greenup and flowering dates at single gardens and across all eight common gardens (Figure 1C). To allow for the possibility that different subpopulations</w:t>
+        <w:t xml:space="preserve">for </w:t>
+      </w:r>
+      <w:proofErr w:type="spellStart"/>
+      <w:r>
+        <w:t>greenup</w:t>
+      </w:r>
+      <w:proofErr w:type="spellEnd"/>
+      <w:r>
+        <w:t xml:space="preserve"> and flowering dates at single gardens and across all eight common gardens (Figure 1C). To allow for the possibility that different subpopulations</w:t>
       </w:r>
       <w:r>
         <w:t xml:space="preserve"> </w:t>
@@ -1393,7 +1592,15 @@
         <w:t>9</w:t>
       </w:r>
       <w:r>
-        <w:t>% on average for greenup date, and 8</w:t>
+        <w:t xml:space="preserve">% on average for </w:t>
+      </w:r>
+      <w:proofErr w:type="spellStart"/>
+      <w:r>
+        <w:t>greenup</w:t>
+      </w:r>
+      <w:proofErr w:type="spellEnd"/>
+      <w:r>
+        <w:t xml:space="preserve"> date, and 8</w:t>
       </w:r>
       <w:r>
         <w:t>7</w:t>
@@ -1420,7 +1627,15 @@
         <w:t>particularly</w:t>
       </w:r>
       <w:r>
-        <w:t xml:space="preserve"> for greenup at our OK and NE common gardens. Greenup dates at these sites were uncorrelated </w:t>
+        <w:t xml:space="preserve"> for </w:t>
+      </w:r>
+      <w:proofErr w:type="spellStart"/>
+      <w:r>
+        <w:t>greenup</w:t>
+      </w:r>
+      <w:proofErr w:type="spellEnd"/>
+      <w:r>
+        <w:t xml:space="preserve"> at our OK and NE common gardens. Greenup dates at these sites were uncorrelated </w:t>
       </w:r>
       <w:r>
         <w:t xml:space="preserve">or negatively </w:t>
@@ -1430,7 +1645,15 @@
         <w:t xml:space="preserve">correlated </w:t>
       </w:r>
       <w:r>
-        <w:t>with greenup dates for clonal replicates at other sites (Figure 1B). These negative and small correlations undoubtedly contributed to the low h</w:t>
+        <w:t xml:space="preserve">with </w:t>
+      </w:r>
+      <w:proofErr w:type="spellStart"/>
+      <w:r>
+        <w:t>greenup</w:t>
+      </w:r>
+      <w:proofErr w:type="spellEnd"/>
+      <w:r>
+        <w:t xml:space="preserve"> dates for clonal replicates at other sites (Figure 1B). These negative and small correlations undoubtedly contributed to the low h</w:t>
       </w:r>
       <w:r>
         <w:rPr>
@@ -1439,7 +1662,15 @@
         <w:t>2</w:t>
       </w:r>
       <w:r>
-        <w:t xml:space="preserve"> values for greenup and flowering date across all eight sites: h</w:t>
+        <w:t xml:space="preserve"> values for </w:t>
+      </w:r>
+      <w:proofErr w:type="spellStart"/>
+      <w:r>
+        <w:t>greenup</w:t>
+      </w:r>
+      <w:proofErr w:type="spellEnd"/>
+      <w:r>
+        <w:t xml:space="preserve"> and flowering date across all eight sites: h</w:t>
       </w:r>
       <w:r>
         <w:rPr>
@@ -1457,7 +1688,15 @@
         <w:t>8</w:t>
       </w:r>
       <w:r>
-        <w:t xml:space="preserve">% for greenup and </w:t>
+        <w:t xml:space="preserve">% for </w:t>
+      </w:r>
+      <w:proofErr w:type="spellStart"/>
+      <w:r>
+        <w:t>greenup</w:t>
+      </w:r>
+      <w:proofErr w:type="spellEnd"/>
+      <w:r>
+        <w:t xml:space="preserve"> and </w:t>
       </w:r>
       <w:r>
         <w:t>23.2</w:t>
@@ -1488,8 +1727,13 @@
       <w:r>
         <w:t xml:space="preserve"> </w:t>
       </w:r>
-      <w:r>
-        <w:t xml:space="preserve">greenup and </w:t>
+      <w:proofErr w:type="spellStart"/>
+      <w:r>
+        <w:t>greenup</w:t>
+      </w:r>
+      <w:proofErr w:type="spellEnd"/>
+      <w:r>
+        <w:t xml:space="preserve"> and </w:t>
       </w:r>
       <w:r>
         <w:t xml:space="preserve">flowering as </w:t>
@@ -1522,10 +1766,26 @@
         <w:t>.,</w:t>
       </w:r>
       <w:r>
-        <w:t xml:space="preserve"> 2010, Casler 2012</w:t>
-      </w:r>
-      <w:r>
-        <w:t>, Hartman et al 2012, Hartman &amp; Nippert 2012</w:t>
+        <w:t xml:space="preserve"> 2010, </w:t>
+      </w:r>
+      <w:proofErr w:type="spellStart"/>
+      <w:r>
+        <w:t>Casler</w:t>
+      </w:r>
+      <w:proofErr w:type="spellEnd"/>
+      <w:r>
+        <w:t xml:space="preserve"> 2012</w:t>
+      </w:r>
+      <w:r>
+        <w:t xml:space="preserve">, Hartman et al 2012, Hartman &amp; </w:t>
+      </w:r>
+      <w:proofErr w:type="spellStart"/>
+      <w:r>
+        <w:t>Nippert</w:t>
+      </w:r>
+      <w:proofErr w:type="spellEnd"/>
+      <w:r>
+        <w:t xml:space="preserve"> 2012</w:t>
       </w:r>
       <w:r>
         <w:t>)</w:t>
@@ -1536,8 +1796,13 @@
       <w:r>
         <w:t xml:space="preserve"> To evaluate these cues as genetic triggers of flowering, we defined </w:t>
       </w:r>
-      <w:r>
-        <w:t xml:space="preserve">greenup and </w:t>
+      <w:proofErr w:type="spellStart"/>
+      <w:r>
+        <w:t>greenup</w:t>
+      </w:r>
+      <w:proofErr w:type="spellEnd"/>
+      <w:r>
+        <w:t xml:space="preserve"> and </w:t>
       </w:r>
       <w:r>
         <w:t>flowering as functions of nine environmental cues</w:t>
@@ -1617,7 +1882,15 @@
         <w:ind w:firstLine="720"/>
       </w:pPr>
       <w:r>
-        <w:t xml:space="preserve">Across all eight common gardens, greenup date had low </w:t>
+        <w:t xml:space="preserve">Across all eight common gardens, </w:t>
+      </w:r>
+      <w:proofErr w:type="spellStart"/>
+      <w:r>
+        <w:t>greenup</w:t>
+      </w:r>
+      <w:proofErr w:type="spellEnd"/>
+      <w:r>
+        <w:t xml:space="preserve"> date had low </w:t>
       </w:r>
       <w:r>
         <w:t xml:space="preserve">G </w:t>
@@ -1632,13 +1905,29 @@
         <w:t xml:space="preserve">, and the G and GxE values were not </w:t>
       </w:r>
       <w:r>
-        <w:t>substantially improved by defining greenup as functions of weather-based cues (Supplementary Figure/Table).</w:t>
+        <w:t xml:space="preserve">substantially improved by defining </w:t>
+      </w:r>
+      <w:proofErr w:type="spellStart"/>
+      <w:r>
+        <w:t>greenup</w:t>
+      </w:r>
+      <w:proofErr w:type="spellEnd"/>
+      <w:r>
+        <w:t xml:space="preserve"> as functions of weather-based cues (Supplementary Figure/Table).</w:t>
       </w:r>
       <w:r>
         <w:t xml:space="preserve"> </w:t>
       </w:r>
       <w:r>
-        <w:t xml:space="preserve">G and GxE estimates for greenup date were </w:t>
+        <w:t xml:space="preserve">G and GxE estimates for </w:t>
+      </w:r>
+      <w:proofErr w:type="spellStart"/>
+      <w:r>
+        <w:t>greenup</w:t>
+      </w:r>
+      <w:proofErr w:type="spellEnd"/>
+      <w:r>
+        <w:t xml:space="preserve"> date were </w:t>
       </w:r>
       <w:r>
         <w:t>significantly</w:t>
@@ -1653,7 +1942,15 @@
         <w:t xml:space="preserve"> G and GxE estimates </w:t>
       </w:r>
       <w:r>
-        <w:t>for greenup were higher for the Gulf subpopulation than for the Midwest, and higher outside of each subpopulation</w:t>
+        <w:t xml:space="preserve">for </w:t>
+      </w:r>
+      <w:proofErr w:type="spellStart"/>
+      <w:r>
+        <w:t>greenup</w:t>
+      </w:r>
+      <w:proofErr w:type="spellEnd"/>
+      <w:r>
+        <w:t xml:space="preserve"> were higher for the Gulf subpopulation than for the Midwest, and higher outside of each subpopulation</w:t>
       </w:r>
       <w:r>
         <w:t>’</w:t>
@@ -1686,10 +1983,26 @@
         <w:t xml:space="preserve">in the </w:t>
       </w:r>
       <w:r>
-        <w:t xml:space="preserve">5 days before greenup explained more variance </w:t>
-      </w:r>
-      <w:r>
-        <w:t xml:space="preserve">than greenup date </w:t>
+        <w:t xml:space="preserve">5 days before </w:t>
+      </w:r>
+      <w:proofErr w:type="spellStart"/>
+      <w:r>
+        <w:t>greenup</w:t>
+      </w:r>
+      <w:proofErr w:type="spellEnd"/>
+      <w:r>
+        <w:t xml:space="preserve"> explained more variance </w:t>
+      </w:r>
+      <w:r>
+        <w:t xml:space="preserve">than </w:t>
+      </w:r>
+      <w:proofErr w:type="spellStart"/>
+      <w:r>
+        <w:t>greenup</w:t>
+      </w:r>
+      <w:proofErr w:type="spellEnd"/>
+      <w:r>
+        <w:t xml:space="preserve"> date </w:t>
       </w:r>
       <w:r>
         <w:t xml:space="preserve">for the Midwest subpopulation </w:t>
@@ -1698,16 +2011,48 @@
         <w:t>in the North</w:t>
       </w:r>
       <w:r>
-        <w:t xml:space="preserve">. For other combinations of subpopulations and site subsets, greenup date outperformed greenup as functions of weather. </w:t>
+        <w:t xml:space="preserve">. For other combinations of subpopulations and site subsets, </w:t>
+      </w:r>
+      <w:proofErr w:type="spellStart"/>
+      <w:r>
+        <w:t>greenup</w:t>
+      </w:r>
+      <w:proofErr w:type="spellEnd"/>
+      <w:r>
+        <w:t xml:space="preserve"> date outperformed </w:t>
+      </w:r>
+      <w:proofErr w:type="spellStart"/>
+      <w:r>
+        <w:t>greenup</w:t>
+      </w:r>
+      <w:proofErr w:type="spellEnd"/>
+      <w:r>
+        <w:t xml:space="preserve"> as functions of weather. </w:t>
       </w:r>
       <w:r>
         <w:t xml:space="preserve">This result likely indicates that the weather functions we chose are </w:t>
       </w:r>
       <w:r>
-        <w:t xml:space="preserve">not cuing greenup. </w:t>
-      </w:r>
-      <w:r>
-        <w:t>Additional signals such as soil temperatures or chilling days may influence greenup for each subpopulation within its native range; however, we did not have good proxies for these values for this experiment.</w:t>
+        <w:t xml:space="preserve">not cuing </w:t>
+      </w:r>
+      <w:proofErr w:type="spellStart"/>
+      <w:r>
+        <w:t>greenup</w:t>
+      </w:r>
+      <w:proofErr w:type="spellEnd"/>
+      <w:r>
+        <w:t xml:space="preserve">. </w:t>
+      </w:r>
+      <w:r>
+        <w:t xml:space="preserve">Additional signals such as soil temperatures or chilling days may influence </w:t>
+      </w:r>
+      <w:proofErr w:type="spellStart"/>
+      <w:r>
+        <w:t>greenup</w:t>
+      </w:r>
+      <w:proofErr w:type="spellEnd"/>
+      <w:r>
+        <w:t xml:space="preserve"> for each subpopulation within its native range; however, we did not have good proxies for these values for this experiment.</w:t>
       </w:r>
     </w:p>
     <w:p>
@@ -1718,7 +2063,15 @@
         <w:t>In contrast</w:t>
       </w:r>
       <w:r>
-        <w:t xml:space="preserve"> to greenup date, flowering date had moderate </w:t>
+        <w:t xml:space="preserve"> to </w:t>
+      </w:r>
+      <w:proofErr w:type="spellStart"/>
+      <w:r>
+        <w:t>greenup</w:t>
+      </w:r>
+      <w:proofErr w:type="spellEnd"/>
+      <w:r>
+        <w:t xml:space="preserve"> date, flowering date had moderate </w:t>
       </w:r>
       <w:r>
         <w:t>G and GxE</w:t>
@@ -1748,7 +2101,15 @@
         <w:t xml:space="preserve"> (5.8% +/- 2.8% vs 23.8% +/- 6.1%)</w:t>
       </w:r>
       <w:r>
-        <w:t>, while three additional cues, daylength, rainfall between greenup and flowering, and rainfall in the five days before flowering, explained more G and GxE</w:t>
+        <w:t xml:space="preserve">, while three additional cues, daylength, rainfall between </w:t>
+      </w:r>
+      <w:proofErr w:type="spellStart"/>
+      <w:r>
+        <w:t>greenup</w:t>
+      </w:r>
+      <w:proofErr w:type="spellEnd"/>
+      <w:r>
+        <w:t xml:space="preserve"> and flowering, and rainfall in the five days before flowering, explained more G and GxE</w:t>
       </w:r>
       <w:r>
         <w:t xml:space="preserve"> (Figure 1D)</w:t>
@@ -1870,7 +2231,23 @@
           <w:i/>
           <w:iCs/>
         </w:rPr>
-        <w:t xml:space="preserve"> greenup and flowering as functions of environmental cues</w:t>
+        <w:t xml:space="preserve"> </w:t>
+      </w:r>
+      <w:proofErr w:type="spellStart"/>
+      <w:r>
+        <w:rPr>
+          <w:i/>
+          <w:iCs/>
+        </w:rPr>
+        <w:t>greenup</w:t>
+      </w:r>
+      <w:proofErr w:type="spellEnd"/>
+      <w:r>
+        <w:rPr>
+          <w:i/>
+          <w:iCs/>
+        </w:rPr>
+        <w:t xml:space="preserve"> and flowering as functions of environmental cues</w:t>
       </w:r>
     </w:p>
     <w:p>
@@ -1886,8 +2263,13 @@
       <w:r>
         <w:t xml:space="preserve"> heritable genetic variation for two distinct flowering time cues, and little heritable genetic variation for </w:t>
       </w:r>
-      <w:r>
-        <w:t xml:space="preserve">greenup date. </w:t>
+      <w:proofErr w:type="spellStart"/>
+      <w:r>
+        <w:t>greenup</w:t>
+      </w:r>
+      <w:proofErr w:type="spellEnd"/>
+      <w:r>
+        <w:t xml:space="preserve"> date. </w:t>
       </w:r>
       <w:r>
         <w:t xml:space="preserve">We </w:t>
@@ -1920,7 +2302,15 @@
         <w:t xml:space="preserve">of two flowering time cues, </w:t>
       </w:r>
       <w:r>
-        <w:t>daylength at flowering and GDD between greenup and flowering</w:t>
+        <w:t xml:space="preserve">daylength at flowering and GDD between </w:t>
+      </w:r>
+      <w:proofErr w:type="spellStart"/>
+      <w:r>
+        <w:t>greenup</w:t>
+      </w:r>
+      <w:proofErr w:type="spellEnd"/>
+      <w:r>
+        <w:t xml:space="preserve"> and flowering</w:t>
       </w:r>
       <w:r>
         <w:t xml:space="preserve">. </w:t>
@@ -2020,10 +2410,15 @@
         <w:t xml:space="preserve"> </w:t>
       </w:r>
       <w:r>
-        <w:t>In addition, we evaluated consistent genetic associations for flowering across two site subsets, the “Texas” gardens and the “North” gardens, which corresponded to the home ranges of the Gulf and Midwest subpopulations, respectively.</w:t>
-      </w:r>
-      <w:r>
-        <w:t xml:space="preserve"> </w:t>
+        <w:t xml:space="preserve">In addition, we evaluated consistent genetic associations for flowering across two site subsets, the “Texas” </w:t>
+      </w:r>
+      <w:proofErr w:type="gramStart"/>
+      <w:r>
+        <w:t>gardens</w:t>
+      </w:r>
+      <w:proofErr w:type="gramEnd"/>
+      <w:r>
+        <w:t xml:space="preserve"> and the “North” gardens, which corresponded to the home ranges of the Gulf and Midwest subpopulations, respectively. </w:t>
       </w:r>
       <w:r>
         <w:t xml:space="preserve">Strikingly, across both subpopulations, flowering as a function of daylength had stronger associations in Texas, and flowering as a function of GDD had stronger associations in the North (Figure 2). </w:t>
@@ -2060,7 +2455,11 @@
         <w:t xml:space="preserve"> </w:t>
       </w:r>
       <w:r>
-        <w:t>univariate GWAS peaks into Y,YYY 20kb regions, for genetic effects at all gardens (n</w:t>
+        <w:t>univariate GWAS peaks into Y,YYY 20kb regions, for genetic effects at all gardens (</w:t>
+      </w:r>
+      <w:proofErr w:type="spellStart"/>
+      <w:r>
+        <w:t>n</w:t>
       </w:r>
       <w:r>
         <w:rPr>
@@ -2068,11 +2467,13 @@
         </w:rPr>
         <w:t>regions</w:t>
       </w:r>
-      <w:r>
-        <w:t xml:space="preserve">=xxx), north gardens </w:t>
-      </w:r>
-      <w:r>
-        <w:t>(n</w:t>
+      <w:proofErr w:type="spellEnd"/>
+      <w:r>
+        <w:t>=xxx), north gardens (</w:t>
+      </w:r>
+      <w:proofErr w:type="spellStart"/>
+      <w:r>
+        <w:t>n</w:t>
       </w:r>
       <w:r>
         <w:rPr>
@@ -2080,14 +2481,13 @@
         </w:rPr>
         <w:t>regions</w:t>
       </w:r>
-      <w:r>
-        <w:t>=xxx),</w:t>
-      </w:r>
-      <w:r>
-        <w:t xml:space="preserve"> and Texas gardens </w:t>
-      </w:r>
-      <w:r>
-        <w:t>(n</w:t>
+      <w:proofErr w:type="spellEnd"/>
+      <w:r>
+        <w:t>=xxx), and Texas gardens (</w:t>
+      </w:r>
+      <w:proofErr w:type="spellStart"/>
+      <w:r>
+        <w:t>n</w:t>
       </w:r>
       <w:r>
         <w:rPr>
@@ -2095,11 +2495,9 @@
         </w:rPr>
         <w:t>regions</w:t>
       </w:r>
-      <w:r>
-        <w:t>=xxx)</w:t>
-      </w:r>
-      <w:r>
-        <w:t xml:space="preserve">. 20kb represents the inflection point where linkage disequilibrium decay flattens in this species (Lovell et al., 202X). </w:t>
+      <w:proofErr w:type="spellEnd"/>
+      <w:r>
+        <w:t xml:space="preserve">=xxx). 20kb represents the inflection point where linkage disequilibrium decay flattens in this species (Lovell et al., 202X). </w:t>
       </w:r>
       <w:r>
         <w:t>Numerous 20kb regions had associations above a 10% FDR in multiple flowering GWAS: 22 had associations in five or more GWAS</w:t>
@@ -2211,10 +2609,26 @@
         <w:t>Were these regions enriched for flowering gene homologs?</w:t>
       </w:r>
       <w:r>
-        <w:t xml:space="preserve"> Xiaoyu’s data.</w:t>
-      </w:r>
-      <w:r>
-        <w:t>___</w:t>
+        <w:t xml:space="preserve"> </w:t>
+      </w:r>
+      <w:proofErr w:type="spellStart"/>
+      <w:r>
+        <w:t>Xiaoyu’s</w:t>
+      </w:r>
+      <w:proofErr w:type="spellEnd"/>
+      <w:r>
+        <w:t xml:space="preserve"> </w:t>
+      </w:r>
+      <w:proofErr w:type="gramStart"/>
+      <w:r>
+        <w:t>data.</w:t>
+      </w:r>
+      <w:r>
+        <w:t>_</w:t>
+      </w:r>
+      <w:proofErr w:type="gramEnd"/>
+      <w:r>
+        <w:t>__</w:t>
       </w:r>
     </w:p>
     <w:p>
@@ -2403,7 +2817,23 @@
           <w:i/>
           <w:iCs/>
         </w:rPr>
-        <w:t xml:space="preserve">Colored boxes indicate significant QTL intervals in the fourway cross (with less than a 1.5 LOD drop, see also figure …X). </w:t>
+        <w:t xml:space="preserve">Colored boxes indicate significant QTL intervals in the </w:t>
+      </w:r>
+      <w:proofErr w:type="spellStart"/>
+      <w:r>
+        <w:rPr>
+          <w:i/>
+          <w:iCs/>
+        </w:rPr>
+        <w:t>fourway</w:t>
+      </w:r>
+      <w:proofErr w:type="spellEnd"/>
+      <w:r>
+        <w:rPr>
+          <w:i/>
+          <w:iCs/>
+        </w:rPr>
+        <w:t xml:space="preserve"> cross (with less than a 1.5 LOD drop, see also figure …X). </w:t>
       </w:r>
       <w:r>
         <w:rPr>
@@ -2433,7 +2863,23 @@
           <w:i/>
           <w:iCs/>
         </w:rPr>
-        <w:t xml:space="preserve">Confirmation of genetic effects using a fourway cross </w:t>
+        <w:t xml:space="preserve">Confirmation of genetic effects using a </w:t>
+      </w:r>
+      <w:proofErr w:type="spellStart"/>
+      <w:r>
+        <w:rPr>
+          <w:i/>
+          <w:iCs/>
+        </w:rPr>
+        <w:t>fourway</w:t>
+      </w:r>
+      <w:proofErr w:type="spellEnd"/>
+      <w:r>
+        <w:rPr>
+          <w:i/>
+          <w:iCs/>
+        </w:rPr>
+        <w:t xml:space="preserve"> cross </w:t>
       </w:r>
     </w:p>
     <w:p>
@@ -2456,7 +2902,15 @@
         <w:t xml:space="preserve"> Gulf and Midwest</w:t>
       </w:r>
       <w:r>
-        <w:t xml:space="preserve"> subpopulations, we analyzed flowering in an F2 cross between four individuals, two Midwest and two Gulf individuals. The parents of this cross were DAC, an early flowering Midwest individual, VS16, a late flowering Midwest individual, AP13, an early flowering Gulf individual, and WBC, a late flowering Gulf individual (Supplementary Figure X.). We made F1 crosses of the two early flowering individuals, AP13xDAC, and the two late flowering individuals, WBCxVS16. We then clonally propagated and planted the four parents, the two F1 individuals (AP13xDAC, and VS16xWBC), and 801 F2 individuals at eight field sites, then recorded greenup and flowering date for the 2016-2019 seasons.</w:t>
+        <w:t xml:space="preserve"> subpopulations, we analyzed flowering in an F2 cross between four individuals, two Midwest and two Gulf individuals. The parents of this cross were DAC, an early flowering Midwest individual, VS16, a late flowering Midwest individual, AP13, an early flowering Gulf individual, and WBC, a late flowering Gulf individual (Supplementary Figure X.). We made F1 crosses of the two early flowering individuals, AP13xDAC, and the two late flowering individuals, WBCxVS16. We then clonally propagated and planted the four parents, the two F1 individuals (AP13xDAC, and VS16xWBC), and 801 F2 individuals at eight field sites, then recorded </w:t>
+      </w:r>
+      <w:proofErr w:type="spellStart"/>
+      <w:r>
+        <w:t>greenup</w:t>
+      </w:r>
+      <w:proofErr w:type="spellEnd"/>
+      <w:r>
+        <w:t xml:space="preserve"> and flowering date for the 2016-2019 seasons.</w:t>
       </w:r>
     </w:p>
     <w:p>
@@ -2471,8 +2925,13 @@
         <w:t>e compared the 2019 flowering dates of F1 individuals to the</w:t>
       </w:r>
       <w:r>
-        <w:t xml:space="preserve"> fourway</w:t>
-      </w:r>
+        <w:t xml:space="preserve"> </w:t>
+      </w:r>
+      <w:proofErr w:type="spellStart"/>
+      <w:r>
+        <w:t>fourway</w:t>
+      </w:r>
+      <w:proofErr w:type="spellEnd"/>
       <w:r>
         <w:t xml:space="preserve"> parents and the diversity panel. Though </w:t>
       </w:r>
@@ -2503,7 +2962,15 @@
         <w:t xml:space="preserve">To confirm associations for genetic BLUPs for flowering in our diversity panel, we </w:t>
       </w:r>
       <w:r>
-        <w:t xml:space="preserve">conducted QTL mapping of greenup and flowering in 2019 for seven common gardens. </w:t>
+        <w:t xml:space="preserve">conducted QTL mapping of </w:t>
+      </w:r>
+      <w:proofErr w:type="spellStart"/>
+      <w:r>
+        <w:t>greenup</w:t>
+      </w:r>
+      <w:proofErr w:type="spellEnd"/>
+      <w:r>
+        <w:t xml:space="preserve"> and flowering in 2019 for seven common gardens. </w:t>
       </w:r>
       <w:r>
         <w:t>We</w:t>
@@ -2518,7 +2985,15 @@
         <w:t>analyzed flowering in three ways</w:t>
       </w:r>
       <w:r>
-        <w:t>: as a function of Julian date (‘flowering date’), as a function of cumulative GDD between greenup and flowering (‘flowering GDD’)</w:t>
+        <w:t xml:space="preserve">: as a function of Julian date (‘flowering date’), as a function of cumulative GDD between </w:t>
+      </w:r>
+      <w:proofErr w:type="spellStart"/>
+      <w:r>
+        <w:t>greenup</w:t>
+      </w:r>
+      <w:proofErr w:type="spellEnd"/>
+      <w:r>
+        <w:t xml:space="preserve"> and flowering (‘flowering GDD’)</w:t>
       </w:r>
       <w:r>
         <w:t xml:space="preserve">, and as a function of daylength at flowering </w:t>
@@ -2527,7 +3002,15 @@
         <w:t>(‘flowering daylength’)</w:t>
       </w:r>
       <w:r>
-        <w:t>. There were no significant QTL for greenup.</w:t>
+        <w:t xml:space="preserve">. There were no significant QTL for </w:t>
+      </w:r>
+      <w:proofErr w:type="spellStart"/>
+      <w:r>
+        <w:t>greenup</w:t>
+      </w:r>
+      <w:proofErr w:type="spellEnd"/>
+      <w:r>
+        <w:t>.</w:t>
       </w:r>
       <w:r>
         <w:t xml:space="preserve"> </w:t>
@@ -2577,8 +3060,13 @@
       <w:r>
         <w:t xml:space="preserve">in a </w:t>
       </w:r>
-      <w:r>
-        <w:t xml:space="preserve">fourway cross </w:t>
+      <w:proofErr w:type="spellStart"/>
+      <w:r>
+        <w:t>fourway</w:t>
+      </w:r>
+      <w:proofErr w:type="spellEnd"/>
+      <w:r>
+        <w:t xml:space="preserve"> cross </w:t>
       </w:r>
       <w:r>
         <w:t xml:space="preserve">F2 </w:t>
@@ -2648,13 +3136,29 @@
         <w:t xml:space="preserve"> flowering (‘flowering daylength change’)</w:t>
       </w:r>
       <w:r>
-        <w:t xml:space="preserve"> as a function of cumulative GDD between greenup and flowering (‘flowering GDD’), as a function of rainfall on the day of flowering (‘flowering rainfall’), and as a function </w:t>
+        <w:t xml:space="preserve"> as a function of cumulative GDD between </w:t>
+      </w:r>
+      <w:proofErr w:type="spellStart"/>
+      <w:r>
+        <w:t>greenup</w:t>
+      </w:r>
+      <w:proofErr w:type="spellEnd"/>
+      <w:r>
+        <w:t xml:space="preserve"> and flowering (‘flowering GDD’), as a function of rainfall on the day of flowering (‘flowering rainfall’), and as a function </w:t>
       </w:r>
       <w:r>
         <w:t xml:space="preserve">of </w:t>
       </w:r>
       <w:r>
-        <w:t>rainfall between greenup and flowering</w:t>
+        <w:t xml:space="preserve">rainfall between </w:t>
+      </w:r>
+      <w:proofErr w:type="spellStart"/>
+      <w:r>
+        <w:t>greenup</w:t>
+      </w:r>
+      <w:proofErr w:type="spellEnd"/>
+      <w:r>
+        <w:t xml:space="preserve"> and flowering</w:t>
       </w:r>
       <w:r>
         <w:t xml:space="preserve"> (‘cumulative rainfall’)</w:t>
@@ -2687,16 +3191,7 @@
         <w:t xml:space="preserve">ash </w:t>
       </w:r>
       <w:r>
-        <w:t>can be used to share</w:t>
-      </w:r>
-      <w:r>
-        <w:t xml:space="preserve"> information on patterns of effect size and direction between </w:t>
-      </w:r>
-      <w:r>
-        <w:t>GWAS, improving the</w:t>
-      </w:r>
-      <w:r>
-        <w:t xml:space="preserve"> power to detect significant, shared results.</w:t>
+        <w:t>can be used to share information on patterns of effect size and direction between GWAS, improving the power to detect significant, shared results.</w:t>
       </w:r>
     </w:p>
     <w:p/>
@@ -2712,8 +3207,17 @@
           <w:i/>
           <w:iCs/>
         </w:rPr>
-        <w:t>Paragraph about GxE effects for flowering in the Gulf subpop</w:t>
-      </w:r>
+        <w:t xml:space="preserve">Paragraph about GxE effects for flowering in the Gulf </w:t>
+      </w:r>
+      <w:proofErr w:type="spellStart"/>
+      <w:r>
+        <w:rPr>
+          <w:i/>
+          <w:iCs/>
+        </w:rPr>
+        <w:t>subpop</w:t>
+      </w:r>
+      <w:proofErr w:type="spellEnd"/>
     </w:p>
     <w:p>
       <w:pPr>
@@ -2727,8 +3231,17 @@
           <w:i/>
           <w:iCs/>
         </w:rPr>
-        <w:t>Paragraph about GxE effects for flowering in the Midwest subpop</w:t>
-      </w:r>
+        <w:t xml:space="preserve">Paragraph about GxE effects for flowering in the Midwest </w:t>
+      </w:r>
+      <w:proofErr w:type="spellStart"/>
+      <w:r>
+        <w:rPr>
+          <w:i/>
+          <w:iCs/>
+        </w:rPr>
+        <w:t>subpop</w:t>
+      </w:r>
+      <w:proofErr w:type="spellEnd"/>
     </w:p>
     <w:p>
       <w:pPr>
@@ -2742,7 +3255,23 @@
           <w:i/>
           <w:iCs/>
         </w:rPr>
-        <w:t>Paragraph about GxE effects for flowering in both subpops?</w:t>
+        <w:t xml:space="preserve">Paragraph about GxE effects for flowering in both </w:t>
+      </w:r>
+      <w:proofErr w:type="spellStart"/>
+      <w:r>
+        <w:rPr>
+          <w:i/>
+          <w:iCs/>
+        </w:rPr>
+        <w:t>subpops</w:t>
+      </w:r>
+      <w:proofErr w:type="spellEnd"/>
+      <w:r>
+        <w:rPr>
+          <w:i/>
+          <w:iCs/>
+        </w:rPr>
+        <w:t>?</w:t>
       </w:r>
     </w:p>
     <w:p>
@@ -2758,8 +3287,17 @@
           <w:iCs/>
         </w:rPr>
         <w:lastRenderedPageBreak/>
-        <w:t>Overlap between these GxE effects? There isn’t much, I assume?</w:t>
-      </w:r>
+        <w:t xml:space="preserve">Overlap between these GxE effects? There isn’t much, I </w:t>
+      </w:r>
+      <w:proofErr w:type="gramStart"/>
+      <w:r>
+        <w:rPr>
+          <w:i/>
+          <w:iCs/>
+        </w:rPr>
+        <w:t>assume?</w:t>
+      </w:r>
+      <w:proofErr w:type="gramEnd"/>
     </w:p>
     <w:p>
       <w:pPr>
@@ -2773,7 +3311,23 @@
           <w:i/>
           <w:iCs/>
         </w:rPr>
-        <w:t xml:space="preserve">Confirmation of genotype-by environment effects using a fourway cross </w:t>
+        <w:t xml:space="preserve">Confirmation of genotype-by environment effects using a </w:t>
+      </w:r>
+      <w:proofErr w:type="spellStart"/>
+      <w:r>
+        <w:rPr>
+          <w:i/>
+          <w:iCs/>
+        </w:rPr>
+        <w:t>fourway</w:t>
+      </w:r>
+      <w:proofErr w:type="spellEnd"/>
+      <w:r>
+        <w:rPr>
+          <w:i/>
+          <w:iCs/>
+        </w:rPr>
+        <w:t xml:space="preserve"> cross </w:t>
       </w:r>
     </w:p>
     <w:p>
@@ -2781,7 +3335,63 @@
         <w:ind w:firstLine="720"/>
       </w:pPr>
       <w:r>
-        <w:t xml:space="preserve">All eight QTL for flowering date exhibited significant GxE between common garden sites. Our cross design allowed us to estimate allelic effects of alleles from all four parents as contrasts of alleles in the F1 individuals. In the early flowering allele set, AxB, at TX2, five of eight lowland alleles delayed flowering date. In the CxD cross at TX2, four of eight lowland alleles delayed flowering date – four of the same five regions that delayed flowering date in the AxB cross. These effects were consistent with the observed order of flowering in F0 and F1 individuals. We therefore hypothesized that these regions: Chr02N, Chr04K, Chr05N, (Chr08N), and Chr09K were important regions affecting flowering in the Gulf subpopulation. At the northern sites, because of the dominance of Midwest phenotypes and alleles that we observed, we compared effects of the Midwest allele from the early and late F1 cross. For 29 site by QTL combinations for the AxB early flowering alleles, the Midwest allele was accelerating flowering by reducing flowering date. For 17 site by QTL combinations for the CxD late flowering alleles, the Midwest allele was accelerating flowering, and for 2 site by QTL the upland allele was delaying flowering. These effects, if additive, would be consistent with the observed order of flowering in the F0 and F1. All eight QTL affected flowering date for at least one northern site for both the early and late flowering allele sets. Thus, we hypothesized that all eight regions were important regions affecting flowering date in the Midwest subpopulation. </w:t>
+        <w:t xml:space="preserve">All eight QTL for flowering date exhibited significant GxE between common garden sites. Our cross design allowed us to estimate allelic effects of alleles from all four parents as contrasts of alleles in the F1 individuals. In the early flowering allele set, </w:t>
+      </w:r>
+      <w:proofErr w:type="spellStart"/>
+      <w:r>
+        <w:t>AxB</w:t>
+      </w:r>
+      <w:proofErr w:type="spellEnd"/>
+      <w:r>
+        <w:t xml:space="preserve">, at TX2, five of eight lowland alleles delayed flowering date. In the </w:t>
+      </w:r>
+      <w:proofErr w:type="spellStart"/>
+      <w:r>
+        <w:t>CxD</w:t>
+      </w:r>
+      <w:proofErr w:type="spellEnd"/>
+      <w:r>
+        <w:t xml:space="preserve"> cross at TX2, four of eight lowland alleles delayed flowering date – four of the same five regions that delayed flowering date in the </w:t>
+      </w:r>
+      <w:proofErr w:type="spellStart"/>
+      <w:r>
+        <w:t>AxB</w:t>
+      </w:r>
+      <w:proofErr w:type="spellEnd"/>
+      <w:r>
+        <w:t xml:space="preserve"> cross. These effects were consistent with the observed order of flowering in F0 and F1 individuals. We therefore hypothesized that these regions: Chr02N, Chr04K, Chr05N, (Chr08N), and Chr09K were important regions affecting flowering in the Gulf subpopulation. At the northern sites, because of the dominance of Midwest phenotypes and alleles that we observed, we compared effects of the Midwest allele from the early and late F1 cross. For 29 </w:t>
+      </w:r>
+      <w:proofErr w:type="gramStart"/>
+      <w:r>
+        <w:t>site</w:t>
+      </w:r>
+      <w:proofErr w:type="gramEnd"/>
+      <w:r>
+        <w:t xml:space="preserve"> by QTL combinations for the </w:t>
+      </w:r>
+      <w:proofErr w:type="spellStart"/>
+      <w:r>
+        <w:t>AxB</w:t>
+      </w:r>
+      <w:proofErr w:type="spellEnd"/>
+      <w:r>
+        <w:t xml:space="preserve"> early flowering alleles, the Midwest allele was accelerating flowering by reducing flowering date. For 17 </w:t>
+      </w:r>
+      <w:proofErr w:type="gramStart"/>
+      <w:r>
+        <w:t>site</w:t>
+      </w:r>
+      <w:proofErr w:type="gramEnd"/>
+      <w:r>
+        <w:t xml:space="preserve"> by QTL combinations for the </w:t>
+      </w:r>
+      <w:proofErr w:type="spellStart"/>
+      <w:r>
+        <w:t>CxD</w:t>
+      </w:r>
+      <w:proofErr w:type="spellEnd"/>
+      <w:r>
+        <w:t xml:space="preserve"> late flowering alleles, the Midwest allele was accelerating flowering, and for 2 site by QTL the upland allele was delaying flowering. These effects, if additive, would be consistent with the observed order of flowering in the F0 and F1. All eight QTL affected flowering date for at least one northern site for both the early and late flowering allele sets. Thus, we hypothesized that all eight regions were important regions affecting flowering date in the Midwest subpopulation. </w:t>
       </w:r>
     </w:p>
     <w:p>
@@ -2789,7 +3399,63 @@
         <w:ind w:firstLine="720"/>
       </w:pPr>
       <w:r>
-        <w:t>All five QTL for flowering GDD exhibited significant GxE between common garden sites. In the early flowering allele set, 27 AxB alleles accelerated flowering by decreasing the GDD required for flowering, while 20 CxD alleles accelerating flowering by decreasing GDD. No alleles delayed flowering at the northern five sites, but at TX2, four alleles accelerated flowering and two decelerated it in the AxB cross, while four accelerated it in the CxD cross. At TX1, two accelerated flowering by decreasing GDD requirements in the AxB cross, and two decelerated it, while only one allele accelerated flowering at TX1 in the CxD cross. In general, Kingsville (TX1) is a marked departure from the temperate climates of the other common gardens. Heritability for flowering was lowest at TX1 in the fourway cross (Supplementary Figure X), indicating a larger effect of environment on phenotypic variance at this site.</w:t>
+        <w:t xml:space="preserve">All five QTL for flowering GDD exhibited significant GxE between common garden sites. In the early flowering allele set, 27 </w:t>
+      </w:r>
+      <w:proofErr w:type="spellStart"/>
+      <w:r>
+        <w:t>AxB</w:t>
+      </w:r>
+      <w:proofErr w:type="spellEnd"/>
+      <w:r>
+        <w:t xml:space="preserve"> alleles accelerated flowering by decreasing the GDD required for flowering, while 20 </w:t>
+      </w:r>
+      <w:proofErr w:type="spellStart"/>
+      <w:r>
+        <w:t>CxD</w:t>
+      </w:r>
+      <w:proofErr w:type="spellEnd"/>
+      <w:r>
+        <w:t xml:space="preserve"> alleles accelerating flowering by decreasing GDD. No alleles delayed flowering at the northern five sites, but at TX2, four alleles accelerated flowering and two decelerated it in the </w:t>
+      </w:r>
+      <w:proofErr w:type="spellStart"/>
+      <w:r>
+        <w:t>AxB</w:t>
+      </w:r>
+      <w:proofErr w:type="spellEnd"/>
+      <w:r>
+        <w:t xml:space="preserve"> cross, while four accelerated it in the </w:t>
+      </w:r>
+      <w:proofErr w:type="spellStart"/>
+      <w:r>
+        <w:t>CxD</w:t>
+      </w:r>
+      <w:proofErr w:type="spellEnd"/>
+      <w:r>
+        <w:t xml:space="preserve"> cross. At TX1, two accelerated flowering by decreasing GDD requirements in the </w:t>
+      </w:r>
+      <w:proofErr w:type="spellStart"/>
+      <w:r>
+        <w:t>AxB</w:t>
+      </w:r>
+      <w:proofErr w:type="spellEnd"/>
+      <w:r>
+        <w:t xml:space="preserve"> cross, and two decelerated it, while only one allele accelerated flowering at TX1 in the </w:t>
+      </w:r>
+      <w:proofErr w:type="spellStart"/>
+      <w:r>
+        <w:t>CxD</w:t>
+      </w:r>
+      <w:proofErr w:type="spellEnd"/>
+      <w:r>
+        <w:t xml:space="preserve"> cross. In general, Kingsville (TX1) is a marked departure from the temperate climates of the other common gardens. Heritability for flowering was lowest at TX1 in the </w:t>
+      </w:r>
+      <w:proofErr w:type="spellStart"/>
+      <w:r>
+        <w:t>fourway</w:t>
+      </w:r>
+      <w:proofErr w:type="spellEnd"/>
+      <w:r>
+        <w:t xml:space="preserve"> cross (Supplementary Figure X), indicating a larger effect of environment on phenotypic variance at this site.</w:t>
       </w:r>
     </w:p>
     <w:p>
@@ -3219,7 +3885,23 @@
         </w:numPr>
       </w:pPr>
       <w:r>
-        <w:t>Possible reasons why we didn’t find candidates in GWAS for other three QTL intervals: false negatives, type of allele shifts we are testing here vs the fourway, other things</w:t>
+        <w:t xml:space="preserve">Possible reasons why we </w:t>
+      </w:r>
+      <w:proofErr w:type="gramStart"/>
+      <w:r>
+        <w:t>didn’t</w:t>
+      </w:r>
+      <w:proofErr w:type="gramEnd"/>
+      <w:r>
+        <w:t xml:space="preserve"> find candidates in GWAS for other three QTL intervals: false negatives, type of allele shifts we are testing here vs the </w:t>
+      </w:r>
+      <w:proofErr w:type="spellStart"/>
+      <w:r>
+        <w:t>fourway</w:t>
+      </w:r>
+      <w:proofErr w:type="spellEnd"/>
+      <w:r>
+        <w:t>, other things</w:t>
       </w:r>
     </w:p>
     <w:p>
@@ -3231,11 +3913,35 @@
         </w:numPr>
       </w:pPr>
       <w:r>
-        <w:t xml:space="preserve">And what are other types of region we can detect with GWAS that we couldn’t detect in our fourway? Particularly differences between Gulf alleles… maybe offer up Gulf specific </w:t>
+        <w:t xml:space="preserve">And what are other types of region we can detect with GWAS that we </w:t>
+      </w:r>
+      <w:proofErr w:type="gramStart"/>
+      <w:r>
+        <w:t>couldn’t</w:t>
+      </w:r>
+      <w:proofErr w:type="gramEnd"/>
+      <w:r>
+        <w:t xml:space="preserve"> detect in our </w:t>
+      </w:r>
+      <w:proofErr w:type="spellStart"/>
+      <w:r>
+        <w:t>fourway</w:t>
+      </w:r>
+      <w:proofErr w:type="spellEnd"/>
+      <w:r>
+        <w:t xml:space="preserve">? Particularly differences between Gulf alleles… maybe offer up Gulf specific </w:t>
       </w:r>
       <w:r>
         <w:lastRenderedPageBreak/>
-        <w:t>GWAS/mash here. Or GWAS on any individual that is tetraploid and looks like it’s photoperiod sensitive – including some admixed and Atlantic individuals. As an idea.</w:t>
+        <w:t xml:space="preserve">GWAS/mash here. Or GWAS on any individual that is tetraploid and looks like </w:t>
+      </w:r>
+      <w:proofErr w:type="gramStart"/>
+      <w:r>
+        <w:t>it’s</w:t>
+      </w:r>
+      <w:proofErr w:type="gramEnd"/>
+      <w:r>
+        <w:t xml:space="preserve"> photoperiod sensitive – including some admixed and Atlantic individuals. As an idea.</w:t>
       </w:r>
     </w:p>
     <w:p>
@@ -3247,12 +3953,28 @@
         </w:numPr>
       </w:pPr>
       <w:r>
-        <w:t>Want to bring back discussion of environmental cues… may be able to lead in to this by talking about which subpopulations are segregating for these things.</w:t>
-      </w:r>
-    </w:p>
-    <w:p>
-      <w:r>
-        <w:t xml:space="preserve">Spring growth is initiated by “adequate temperature” according to McMillan and Weiler (1959), with adequacy thought to be dependent on the cultivar </w:t>
+        <w:t xml:space="preserve">Want to bring back discussion of environmental cues… may be able to lead </w:t>
+      </w:r>
+      <w:proofErr w:type="gramStart"/>
+      <w:r>
+        <w:t>in to</w:t>
+      </w:r>
+      <w:proofErr w:type="gramEnd"/>
+      <w:r>
+        <w:t xml:space="preserve"> this by talking about which subpopulations are segregating for these things.</w:t>
+      </w:r>
+    </w:p>
+    <w:p>
+      <w:r>
+        <w:t xml:space="preserve">Spring growth is initiated by “adequate temperature” according to McMillan and </w:t>
+      </w:r>
+      <w:proofErr w:type="spellStart"/>
+      <w:r>
+        <w:t>Weiler</w:t>
+      </w:r>
+      <w:proofErr w:type="spellEnd"/>
+      <w:r>
+        <w:t xml:space="preserve"> (1959), with adequacy thought to be dependent on the cultivar </w:t>
       </w:r>
       <w:r>
         <w:fldChar w:fldCharType="begin"/>
@@ -3277,11 +3999,51 @@
       </w:r>
       <w:bookmarkStart w:id="0" w:name="_Hlk41465404"/>
       <w:r>
-        <w:t xml:space="preserve"> (Madakadze et al 1998c; Sanderson and Wolf, 1995a, 1995b).</w:t>
+        <w:t xml:space="preserve"> (</w:t>
+      </w:r>
+      <w:proofErr w:type="spellStart"/>
+      <w:r>
+        <w:t>Madakadze</w:t>
+      </w:r>
+      <w:proofErr w:type="spellEnd"/>
+      <w:r>
+        <w:t xml:space="preserve"> et al 1998c; Sanderson and Wolf, 1995a, 1995b).</w:t>
       </w:r>
       <w:bookmarkEnd w:id="0"/>
       <w:r>
-        <w:t xml:space="preserve"> A base temperature of 12 C for vegetative and reproductive development is commonly used for growth models (Kiniry et al 2005, Kinery et al 2008a, Berhman et al 2013). However, base temperatures vary by cultivar (Madakadze et al 2003) and there may be a photoperiod or vernalization mechanism rather than a temperature threshold </w:t>
+        <w:t xml:space="preserve"> A base temperature of 12 C for vegetative and reproductive development is commonly used for growth models (</w:t>
+      </w:r>
+      <w:proofErr w:type="spellStart"/>
+      <w:r>
+        <w:t>Kiniry</w:t>
+      </w:r>
+      <w:proofErr w:type="spellEnd"/>
+      <w:r>
+        <w:t xml:space="preserve"> et al 2005, </w:t>
+      </w:r>
+      <w:proofErr w:type="spellStart"/>
+      <w:r>
+        <w:t>Kinery</w:t>
+      </w:r>
+      <w:proofErr w:type="spellEnd"/>
+      <w:r>
+        <w:t xml:space="preserve"> et al 2008a, </w:t>
+      </w:r>
+      <w:proofErr w:type="spellStart"/>
+      <w:r>
+        <w:t>Berhman</w:t>
+      </w:r>
+      <w:proofErr w:type="spellEnd"/>
+      <w:r>
+        <w:t xml:space="preserve"> et al 2013). However, base temperatures vary by cultivar (</w:t>
+      </w:r>
+      <w:proofErr w:type="spellStart"/>
+      <w:r>
+        <w:t>Madakadze</w:t>
+      </w:r>
+      <w:proofErr w:type="spellEnd"/>
+      <w:r>
+        <w:t xml:space="preserve"> et al 2003) and there may be a photoperiod or vernalization mechanism rather than a temperature threshold </w:t>
       </w:r>
       <w:r>
         <w:rPr>
@@ -3291,17 +4053,49 @@
         <w:t>per se</w:t>
       </w:r>
       <w:r>
-        <w:t xml:space="preserve"> that triggers spring growth (Parish and Fike 2005).</w:t>
-      </w:r>
-    </w:p>
-    <w:p>
-      <w:r>
-        <w:t xml:space="preserve">Switchgrass is considered a short-day plant that flowers when exposed to shortening days of a specific length (Benedict, 1940) and reproductive development is strongly linked to day-of-the year (Cornelius and Johnston, 1941; Eberhart and Newell, 1959; Hopkins et al., 1995a; Sanderson and Wolf, 1995a). However, the nature of switchgrass photoperiodicity may be genotype dependent – both northern and southern cultivars with distinctive upland and lowland ecotypes flowered under both 12 and 16 hour photoperiods, but flowering was delayed in the upland cultivar (Van Esbroeck et al 2003). Photoperiodicity likely differs with plant latitude of origin (Parish and Fike 2005). Moving plants from southern populations northward is thought to delay flowering, increasing leaf number and yields, while moving northern populations to southern latitudes is thought to hasten the transition to reproductive development, reducing vegetative growth and biomass yield (Sanderson et al 1996). </w:t>
-      </w:r>
-    </w:p>
-    <w:p>
-      <w:r>
-        <w:t>If flowering date frequently varies as a function of GDD in switchgrass, this explains observations that moving southern populations northwards delays flowering, and moving northern populations south hastens flowering (Sanderson et al 1996). Indeed, in our common gardens in 2019, the average number of days from greenup to flowering for the Midwest subpopulation was 27 days shorter at our southernmost site than our northernmost site (55d vs 82d), while this value was 26 days longer for the Gulf subpopulation at the southernmost site than at the northernmost site (130d vs 104d).</w:t>
+        <w:t xml:space="preserve"> that triggers spring growth (Parish and </w:t>
+      </w:r>
+      <w:proofErr w:type="spellStart"/>
+      <w:r>
+        <w:t>Fike</w:t>
+      </w:r>
+      <w:proofErr w:type="spellEnd"/>
+      <w:r>
+        <w:t xml:space="preserve"> 2005).</w:t>
+      </w:r>
+    </w:p>
+    <w:p>
+      <w:r>
+        <w:t xml:space="preserve">Switchgrass is considered a short-day plant that flowers when exposed to shortening days of a specific length (Benedict, 1940) and reproductive development is strongly linked to day-of-the year (Cornelius and Johnston, 1941; Eberhart and Newell, 1959; Hopkins et al., 1995a; Sanderson and Wolf, 1995a). However, the nature of switchgrass photoperiodicity may be genotype dependent – both northern and southern cultivars with distinctive upland and lowland ecotypes flowered under both 12 and 16 hour photoperiods, but flowering was delayed in the upland cultivar (Van </w:t>
+      </w:r>
+      <w:proofErr w:type="spellStart"/>
+      <w:r>
+        <w:t>Esbroeck</w:t>
+      </w:r>
+      <w:proofErr w:type="spellEnd"/>
+      <w:r>
+        <w:t xml:space="preserve"> et al 2003). Photoperiodicity likely differs with plant latitude of origin (Parish and </w:t>
+      </w:r>
+      <w:proofErr w:type="spellStart"/>
+      <w:r>
+        <w:t>Fike</w:t>
+      </w:r>
+      <w:proofErr w:type="spellEnd"/>
+      <w:r>
+        <w:t xml:space="preserve"> 2005). Moving plants from southern populations northward is thought to delay flowering, increasing leaf number and yields, while moving northern populations to southern latitudes is thought to hasten the transition to reproductive development, reducing vegetative growth and biomass yield (Sanderson et al 1996). </w:t>
+      </w:r>
+    </w:p>
+    <w:p>
+      <w:r>
+        <w:t xml:space="preserve">If flowering date frequently varies as a function of GDD in switchgrass, this explains observations that moving southern populations northwards delays flowering, and moving northern populations south hastens flowering (Sanderson et al 1996). Indeed, in our common gardens in 2019, the average number of days from </w:t>
+      </w:r>
+      <w:proofErr w:type="spellStart"/>
+      <w:r>
+        <w:t>greenup</w:t>
+      </w:r>
+      <w:proofErr w:type="spellEnd"/>
+      <w:r>
+        <w:t xml:space="preserve"> to flowering for the Midwest subpopulation was 27 days shorter at our southernmost site than our northernmost site (55d vs 82d), while this value was 26 days longer for the Gulf subpopulation at the southernmost site than at the northernmost site (130d vs 104d).</w:t>
       </w:r>
     </w:p>
     <w:p/>
@@ -3398,7 +4192,23 @@
     <w:p>
       <w:r>
         <w:tab/>
-        <w:t>The formation of the diversity panel has been described previously (Lovell et al 202X). In brief, seeds, rhizomes, and clonal propagules from natural and common gardens were collected from 2015-2018, and propagated by clonal division from 2016 to 2018 with the aim of generating &gt; 10 clones per unique accession. Plants were grown in 1 gallon pots in the final propagation before transplanting to the field. Planting at the ten field sites occurred in the spring of 2018 and followed the methods of Lowry et al 2019, with the exception that the Blackwell cultivar was used instead of the Alamo cultivar at edge positions of the plot to control for edge effects. Plant aboveground biomass was removed in the spring of 2019 before spring tiller emergence. Plants without new growth from the crown by June 1</w:t>
+        <w:t xml:space="preserve">The formation of the diversity panel has been described previously (Lovell et al 202X). In brief, seeds, rhizomes, and clonal propagules from natural and common gardens were collected from </w:t>
+      </w:r>
+      <w:proofErr w:type="gramStart"/>
+      <w:r>
+        <w:t>2015-2018, and</w:t>
+      </w:r>
+      <w:proofErr w:type="gramEnd"/>
+      <w:r>
+        <w:t xml:space="preserve"> propagated by clonal division from 2016 to 2018 with the aim of generating &gt; 10 clones per unique accession. Plants were grown in </w:t>
+      </w:r>
+      <w:proofErr w:type="gramStart"/>
+      <w:r>
+        <w:t>1 gallon</w:t>
+      </w:r>
+      <w:proofErr w:type="gramEnd"/>
+      <w:r>
+        <w:t xml:space="preserve"> pots in the final propagation before transplanting to the field. Planting at the ten field sites occurred in the spring of 2018 and followed the methods of Lowry et al 2019, with the exception that the Blackwell cultivar was used instead of the Alamo cultivar at edge positions of the plot to control for edge effects. Plant aboveground biomass was removed in the spring of 2019 before spring tiller emergence. Plants without new growth from the crown by June 1</w:t>
       </w:r>
       <w:r>
         <w:rPr>
@@ -3418,7 +4228,15 @@
         <w:t>&lt;&lt;</w:t>
       </w:r>
       <w:r>
-        <w:t>Paragraph about how the phenotypes of greenup, emergence, and flowering were scored. Should talk with Jason for specifics after looking in his metadata about this.</w:t>
+        <w:t xml:space="preserve">Paragraph about how the phenotypes of </w:t>
+      </w:r>
+      <w:proofErr w:type="spellStart"/>
+      <w:r>
+        <w:t>greenup</w:t>
+      </w:r>
+      <w:proofErr w:type="spellEnd"/>
+      <w:r>
+        <w:t>, emergence, and flowering were scored. Should talk with Jason for specifics after looking in his metadata about this.</w:t>
       </w:r>
       <w:r>
         <w:t xml:space="preserve">&gt;&gt; </w:t>
@@ -3475,7 +4293,27 @@
         <w:t xml:space="preserve">The resequencing of the diversity panel has been described previously (Lovell et al 202X). Briefly, </w:t>
       </w:r>
       <w:r>
-        <w:t>789 diversity panel samples were resequenced at a median depth of 59x (range 20 – 140x). 630 samples were used for this analysis, after filtering for missing sequence or phenotype data, outlier heterozygousity scores, and collection site discrepancies. The reads were mapped to the V5 assembly using bwa-mem</w:t>
+        <w:t xml:space="preserve">789 diversity panel samples were </w:t>
+      </w:r>
+      <w:proofErr w:type="spellStart"/>
+      <w:r>
+        <w:t>resequenced</w:t>
+      </w:r>
+      <w:proofErr w:type="spellEnd"/>
+      <w:r>
+        <w:t xml:space="preserve"> at a median depth of 59x (range 20 – 140x). 630 samples were used for this analysis, after filtering for missing sequence or phenotype data, outlier </w:t>
+      </w:r>
+      <w:proofErr w:type="spellStart"/>
+      <w:r>
+        <w:t>heterozygousity</w:t>
+      </w:r>
+      <w:proofErr w:type="spellEnd"/>
+      <w:r>
+        <w:t xml:space="preserve"> scores, and collection site discrepancies. The reads were mapped to the V5 assembly using bwa-</w:t>
+      </w:r>
+      <w:proofErr w:type="spellStart"/>
+      <w:r>
+        <w:t>mem</w:t>
       </w:r>
       <w:r>
         <w:rPr>
@@ -3483,11 +4321,17 @@
         </w:rPr>
         <w:t>cite_bwa</w:t>
       </w:r>
+      <w:proofErr w:type="spellEnd"/>
       <w:r>
         <w:t xml:space="preserve">, and SNPs were called using </w:t>
       </w:r>
-      <w:r>
-        <w:t>SAMtools mpileup</w:t>
+      <w:proofErr w:type="spellStart"/>
+      <w:r>
+        <w:t>SAMtools</w:t>
+      </w:r>
+      <w:proofErr w:type="spellEnd"/>
+      <w:r>
+        <w:t xml:space="preserve"> mpileup</w:t>
       </w:r>
       <w:r>
         <w:fldChar w:fldCharType="begin"/>
@@ -3509,7 +4353,15 @@
         <w:fldChar w:fldCharType="end"/>
       </w:r>
       <w:r>
-        <w:t xml:space="preserve"> and Varscan V2.4.0</w:t>
+        <w:t xml:space="preserve"> and </w:t>
+      </w:r>
+      <w:proofErr w:type="spellStart"/>
+      <w:r>
+        <w:t>Varscan</w:t>
+      </w:r>
+      <w:proofErr w:type="spellEnd"/>
+      <w:r>
+        <w:t xml:space="preserve"> V2.4.0</w:t>
       </w:r>
       <w:r>
         <w:fldChar w:fldCharType="begin"/>
@@ -3556,8 +4408,13 @@
       <w:r>
         <w:t xml:space="preserve">Ploidy assessment has been described previously (Lovell et al 202X). Briefly, two methods were used to assess ploidy: a </w:t>
       </w:r>
-      <w:r>
-        <w:t>LSRFortessa SORP Flow Cytometer (BD Biosciences)</w:t>
+      <w:proofErr w:type="spellStart"/>
+      <w:r>
+        <w:t>LSRFortessa</w:t>
+      </w:r>
+      <w:proofErr w:type="spellEnd"/>
+      <w:r>
+        <w:t xml:space="preserve"> SORP Flow Cytometer (BD Biosciences)</w:t>
       </w:r>
       <w:r>
         <w:t xml:space="preserve">, and </w:t>
@@ -3602,7 +4459,23 @@
           <w:i/>
           <w:iCs/>
         </w:rPr>
-        <w:t>Environmental functions for greenup and flowering</w:t>
+        <w:t xml:space="preserve">Environmental functions for </w:t>
+      </w:r>
+      <w:proofErr w:type="spellStart"/>
+      <w:r>
+        <w:rPr>
+          <w:i/>
+          <w:iCs/>
+        </w:rPr>
+        <w:t>greenup</w:t>
+      </w:r>
+      <w:proofErr w:type="spellEnd"/>
+      <w:r>
+        <w:rPr>
+          <w:i/>
+          <w:iCs/>
+        </w:rPr>
+        <w:t xml:space="preserve"> and flowering</w:t>
       </w:r>
     </w:p>
     <w:p>
@@ -3614,7 +4487,23 @@
       </w:r>
       <w:r>
         <w:lastRenderedPageBreak/>
-        <w:t>had higher heritability, it is more likely that there is detectable genetic variation segregating for that cue’s role in flowering. Ideally, heritability when defining flowering using a specific cue should be higher than heritability using Julian date; otherwise, it makes little sense to use the cue for genomic prediction. We looked at heritability for nine traits associated with 50% flowering: daylength (analogous for a critical daylength for flowering), Julian date, cumulative GDD between greenup and flowering, the change in daylength from the previous day at flowering, and five measures of cumulative rainfall: cumulative rainfall between greenup and flowering, and in the two days, three days, five days, and seven days before flowering.</w:t>
+        <w:t xml:space="preserve">had higher heritability, it is more likely that there is detectable genetic variation segregating for that cue’s role in flowering. Ideally, heritability when defining flowering using a specific cue should be higher than heritability using Julian date; otherwise, it makes little sense to use the cue for genomic prediction. We looked at heritability for nine traits associated with 50% flowering: daylength (analogous for a critical daylength for flowering), Julian date, cumulative GDD between </w:t>
+      </w:r>
+      <w:proofErr w:type="spellStart"/>
+      <w:r>
+        <w:t>greenup</w:t>
+      </w:r>
+      <w:proofErr w:type="spellEnd"/>
+      <w:r>
+        <w:t xml:space="preserve"> and flowering, the change in daylength from the previous day at flowering, and five measures of cumulative rainfall: cumulative rainfall between </w:t>
+      </w:r>
+      <w:proofErr w:type="spellStart"/>
+      <w:r>
+        <w:t>greenup</w:t>
+      </w:r>
+      <w:proofErr w:type="spellEnd"/>
+      <w:r>
+        <w:t xml:space="preserve"> and flowering, and in the two days, three days, five days, and seven days before flowering.</w:t>
       </w:r>
     </w:p>
     <w:p>
@@ -3636,7 +4525,15 @@
         <w:t xml:space="preserve"> </w:t>
       </w:r>
       <w:r>
-        <w:t>(Kiniry et al 2005, Behrman 2013). We then modelled GDD as a function of subpopulation and the interaction between subpopulation and latitude of origin, both as random effects. To avoid confounding with a photoperiod-based environmental cue, we removed GDD response values for genotypes predicted to have a photoperiod cue at the four common gardens south of 38</w:t>
+        <w:t>(</w:t>
+      </w:r>
+      <w:proofErr w:type="spellStart"/>
+      <w:r>
+        <w:t>Kiniry</w:t>
+      </w:r>
+      <w:proofErr w:type="spellEnd"/>
+      <w:r>
+        <w:t xml:space="preserve"> et al 2005, Behrman 2013). We then modelled GDD as a function of subpopulation and the interaction between subpopulation and latitude of origin, both as random effects. To avoid confounding with a photoperiod-based environmental cue, we removed GDD response values for genotypes predicted to have a photoperiod cue at the four common gardens south of 38</w:t>
       </w:r>
       <w:r>
         <w:rPr>
@@ -3645,7 +4542,11 @@
         <w:t>°N</w:t>
       </w:r>
       <w:r>
-        <w:t>. Including these GDD response values substantially increased the residual variance for photoperiod sensitive individuals at these sites (data not shown//in supplement). Subpopulation explained most of the variation in flowering as a function of GDD (% Var</w:t>
+        <w:t xml:space="preserve">. Including these GDD response values substantially increased the residual variance for photoperiod sensitive individuals at these sites (data not shown//in supplement). Subpopulation explained most of the variation in flowering as a function of GDD (% </w:t>
+      </w:r>
+      <w:proofErr w:type="spellStart"/>
+      <w:r>
+        <w:t>Var</w:t>
       </w:r>
       <w:r>
         <w:rPr>
@@ -3653,6 +4554,7 @@
         </w:rPr>
         <w:t>subpop</w:t>
       </w:r>
+      <w:proofErr w:type="spellEnd"/>
       <w:r>
         <w:t xml:space="preserve"> = 85.9%). Predicted values of GDD necessary for flowering were largest for the Gulf subpopulation (1056; 95% CI 973-1099), smallest for the Midwest (667; 95% CI 517 – 814) and intermediate for the other three groups (741 (599-1019); 776 (483-1195); 747 (573 – 1043); Supplementary table of effects). The heritability for GDD at flowering for photoperiod insensitive, sequenced individuals was 30%, while the heritability for flowering as a Julian date for the same set of individuals was 10.8% (Supplementary Table: Variance Components analysis). Thus, more phenotypic variance was explained by GDD than by Julian date for these individuals.</w:t>
       </w:r>
@@ -3683,7 +4585,15 @@
     <w:p>
       <w:r>
         <w:tab/>
-        <w:t xml:space="preserve">We used the switchgrassGWAS R package </w:t>
+        <w:t xml:space="preserve">We used the </w:t>
+      </w:r>
+      <w:proofErr w:type="spellStart"/>
+      <w:r>
+        <w:t>switchgrassGWAS</w:t>
+      </w:r>
+      <w:proofErr w:type="spellEnd"/>
+      <w:r>
+        <w:t xml:space="preserve"> R package </w:t>
       </w:r>
       <w:r>
         <w:rPr>
@@ -3739,12 +4649,26 @@
         <w:rPr>
           <w:rFonts w:eastAsia="Arial Unicode MS"/>
         </w:rPr>
-        <w:t xml:space="preserve">We used the switchgrassGWAS R package </w:t>
-      </w:r>
+        <w:t xml:space="preserve">We used the </w:t>
+      </w:r>
+      <w:proofErr w:type="spellStart"/>
       <w:r>
         <w:rPr>
           <w:rFonts w:eastAsia="Arial Unicode MS"/>
         </w:rPr>
+        <w:t>switchgrassGWAS</w:t>
+      </w:r>
+      <w:proofErr w:type="spellEnd"/>
+      <w:r>
+        <w:rPr>
+          <w:rFonts w:eastAsia="Arial Unicode MS"/>
+        </w:rPr>
+        <w:t xml:space="preserve"> R package </w:t>
+      </w:r>
+      <w:r>
+        <w:rPr>
+          <w:rFonts w:eastAsia="Arial Unicode MS"/>
+        </w:rPr>
         <w:t xml:space="preserve">to </w:t>
       </w:r>
       <w:r>
@@ -3763,6 +4687,7 @@
           <w:iCs/>
         </w:rPr>
       </w:pPr>
+      <w:proofErr w:type="spellStart"/>
       <w:r>
         <w:rPr>
           <w:b/>
@@ -3770,7 +4695,17 @@
           <w:i/>
           <w:iCs/>
         </w:rPr>
-        <w:t xml:space="preserve">Fourway cross </w:t>
+        <w:t>Fourway</w:t>
+      </w:r>
+      <w:proofErr w:type="spellEnd"/>
+      <w:r>
+        <w:rPr>
+          <w:b/>
+          <w:bCs/>
+          <w:i/>
+          <w:iCs/>
+        </w:rPr>
+        <w:t xml:space="preserve"> cross </w:t>
       </w:r>
       <w:r>
         <w:rPr>
@@ -3869,7 +4804,15 @@
         <w:t xml:space="preserve"> </w:t>
       </w:r>
       <w:r>
-        <w:t>The formation of the fourway mapping population has been described previously (</w:t>
+        <w:t xml:space="preserve">The formation of the </w:t>
+      </w:r>
+      <w:proofErr w:type="spellStart"/>
+      <w:r>
+        <w:t>fourway</w:t>
+      </w:r>
+      <w:proofErr w:type="spellEnd"/>
+      <w:r>
+        <w:t xml:space="preserve"> mapping population has been described previously (</w:t>
       </w:r>
       <w:r>
         <w:t>Milano</w:t>
@@ -3932,7 +4875,21 @@
         <w:rPr>
           <w:bCs/>
         </w:rPr>
-        <w:t xml:space="preserve">Phenology data, including greenup and flowering time, have been recorded from 2016 to 2019 for the four-way population at each site. Greenup (GR50) was recorded as the day of the year when 50% of the tillers from the crown on the plant turned green, flowering (FL50) was recorded as the day of the year when 50% of the plant tillers had panicles undergoing anthesis. Additionally, cumulative growing degree days (GDD) from GR50 to FL50 was calculated as GDD = </w:t>
+        <w:t xml:space="preserve">Phenology data, including </w:t>
+      </w:r>
+      <w:proofErr w:type="spellStart"/>
+      <w:r>
+        <w:rPr>
+          <w:bCs/>
+        </w:rPr>
+        <w:t>greenup</w:t>
+      </w:r>
+      <w:proofErr w:type="spellEnd"/>
+      <w:r>
+        <w:rPr>
+          <w:bCs/>
+        </w:rPr>
+        <w:t xml:space="preserve"> and flowering time, have been recorded from 2016 to 2019 for the four-way population at each site. Greenup (GR50) was recorded as the day of the year when 50% of the tillers from the crown on the plant turned green, flowering (FL50) was recorded as the day of the year when 50% of the plant tillers had panicles undergoing anthesis. Additionally, cumulative growing degree days (GDD) from GR50 to FL50 was calculated as GDD = </w:t>
       </w:r>
       <m:oMath>
         <m:nary>
@@ -4059,16 +5016,25 @@
           <w:rFonts w:eastAsiaTheme="minorEastAsia"/>
           <w:bCs/>
         </w:rPr>
-        <w:t xml:space="preserve"> is the daily average temperature, T</w:t>
-      </w:r>
+        <w:t xml:space="preserve"> is the daily average temperature, </w:t>
+      </w:r>
+      <w:proofErr w:type="spellStart"/>
       <w:r>
         <w:rPr>
           <w:rFonts w:eastAsiaTheme="minorEastAsia"/>
           <w:bCs/>
+        </w:rPr>
+        <w:t>T</w:t>
+      </w:r>
+      <w:r>
+        <w:rPr>
+          <w:rFonts w:eastAsiaTheme="minorEastAsia"/>
+          <w:bCs/>
           <w:vertAlign w:val="subscript"/>
         </w:rPr>
         <w:t>base</w:t>
       </w:r>
+      <w:proofErr w:type="spellEnd"/>
       <w:r>
         <w:rPr>
           <w:rFonts w:eastAsiaTheme="minorEastAsia"/>
@@ -4092,7 +5058,15 @@
         <w:t xml:space="preserve"> </w:t>
       </w:r>
       <w:r>
-        <w:t>for switchgrass (Kiniry et al 2005, Behrman 2013)</w:t>
+        <w:t>for switchgrass (</w:t>
+      </w:r>
+      <w:proofErr w:type="spellStart"/>
+      <w:r>
+        <w:t>Kiniry</w:t>
+      </w:r>
+      <w:proofErr w:type="spellEnd"/>
+      <w:r>
+        <w:t xml:space="preserve"> et al 2005, Behrman 2013)</w:t>
       </w:r>
       <w:r>
         <w:rPr>
@@ -4100,6 +5074,7 @@
         </w:rPr>
         <w:t xml:space="preserve">. On a specific day, if </w:t>
       </w:r>
+      <w:proofErr w:type="spellStart"/>
       <w:r>
         <w:rPr>
           <w:rFonts w:eastAsiaTheme="minorEastAsia"/>
@@ -4115,12 +5090,14 @@
         </w:rPr>
         <w:t>mean</w:t>
       </w:r>
+      <w:proofErr w:type="spellEnd"/>
       <w:r>
         <w:rPr>
           <w:bCs/>
         </w:rPr>
         <w:t xml:space="preserve"> is less than </w:t>
       </w:r>
+      <w:proofErr w:type="spellStart"/>
       <w:r>
         <w:rPr>
           <w:rFonts w:eastAsiaTheme="minorEastAsia"/>
@@ -4136,12 +5113,14 @@
         </w:rPr>
         <w:t>base</w:t>
       </w:r>
+      <w:proofErr w:type="spellEnd"/>
       <w:r>
         <w:rPr>
           <w:bCs/>
         </w:rPr>
         <w:t xml:space="preserve">, the GDD for that day is 0; if </w:t>
       </w:r>
+      <w:proofErr w:type="spellStart"/>
       <w:r>
         <w:rPr>
           <w:rFonts w:eastAsiaTheme="minorEastAsia"/>
@@ -4157,12 +5136,14 @@
         </w:rPr>
         <w:t>mean</w:t>
       </w:r>
+      <w:proofErr w:type="spellEnd"/>
       <w:r>
         <w:rPr>
           <w:bCs/>
         </w:rPr>
         <w:t xml:space="preserve"> is bigger than </w:t>
       </w:r>
+      <w:proofErr w:type="spellStart"/>
       <w:r>
         <w:rPr>
           <w:rFonts w:eastAsiaTheme="minorEastAsia"/>
@@ -4178,12 +5159,14 @@
         </w:rPr>
         <w:t>base</w:t>
       </w:r>
+      <w:proofErr w:type="spellEnd"/>
       <w:r>
         <w:rPr>
           <w:bCs/>
         </w:rPr>
         <w:t xml:space="preserve">, the GDD for that day is the difference between </w:t>
       </w:r>
+      <w:proofErr w:type="spellStart"/>
       <w:r>
         <w:rPr>
           <w:rFonts w:eastAsiaTheme="minorEastAsia"/>
@@ -4199,12 +5182,14 @@
         </w:rPr>
         <w:t>mean</w:t>
       </w:r>
+      <w:proofErr w:type="spellEnd"/>
       <w:r>
         <w:rPr>
           <w:bCs/>
         </w:rPr>
         <w:t xml:space="preserve"> and </w:t>
       </w:r>
+      <w:proofErr w:type="spellStart"/>
       <w:r>
         <w:rPr>
           <w:rFonts w:eastAsiaTheme="minorEastAsia"/>
@@ -4220,6 +5205,7 @@
         </w:rPr>
         <w:t>base</w:t>
       </w:r>
+      <w:proofErr w:type="spellEnd"/>
       <w:r>
         <w:rPr>
           <w:bCs/>
@@ -4399,13 +5385,41 @@
         <w:rPr>
           <w:bCs/>
         </w:rPr>
-        <w:t xml:space="preserve"> estimated using the additive kinship matrix based on marker genotypic information. The process was accomplished via the ‘sommer’ package </w:t>
-      </w:r>
-      <w:r>
-        <w:rPr>
-          <w:bCs/>
-        </w:rPr>
-        <w:t xml:space="preserve">(Covarrubias-Pazaran, 2020) </w:t>
+        <w:t xml:space="preserve"> estimated using the additive kinship matrix based on marker genotypic information. The process was accomplished via the ‘</w:t>
+      </w:r>
+      <w:proofErr w:type="spellStart"/>
+      <w:r>
+        <w:rPr>
+          <w:bCs/>
+        </w:rPr>
+        <w:t>sommer</w:t>
+      </w:r>
+      <w:proofErr w:type="spellEnd"/>
+      <w:r>
+        <w:rPr>
+          <w:bCs/>
+        </w:rPr>
+        <w:t xml:space="preserve">’ package </w:t>
+      </w:r>
+      <w:r>
+        <w:rPr>
+          <w:bCs/>
+        </w:rPr>
+        <w:t>(Covarrubias-</w:t>
+      </w:r>
+      <w:proofErr w:type="spellStart"/>
+      <w:r>
+        <w:rPr>
+          <w:bCs/>
+        </w:rPr>
+        <w:t>Pazaran</w:t>
+      </w:r>
+      <w:proofErr w:type="spellEnd"/>
+      <w:r>
+        <w:rPr>
+          <w:bCs/>
+        </w:rPr>
+        <w:t xml:space="preserve">, 2020) </w:t>
       </w:r>
       <w:r>
         <w:rPr>
@@ -4423,7 +5437,21 @@
         <w:rPr>
           <w:bCs/>
         </w:rPr>
-        <w:t xml:space="preserve">). Briefly, we used a multivariate mixed model (mmer) that takes the kinship matrix and other random incidence matrices to estimate the variance components for each </w:t>
+        <w:t>). Briefly, we used a multivariate mixed model (</w:t>
+      </w:r>
+      <w:proofErr w:type="spellStart"/>
+      <w:r>
+        <w:rPr>
+          <w:bCs/>
+        </w:rPr>
+        <w:t>mmer</w:t>
+      </w:r>
+      <w:proofErr w:type="spellEnd"/>
+      <w:r>
+        <w:rPr>
+          <w:bCs/>
+        </w:rPr>
+        <w:t xml:space="preserve">) that takes the kinship matrix and other random incidence matrices to estimate the variance components for each </w:t>
       </w:r>
       <w:r>
         <w:rPr>
@@ -7417,7 +8445,15 @@
         <w:t xml:space="preserve"> </w:t>
       </w:r>
       <w:r>
-        <w:t xml:space="preserve">Average flowering date from 2016 – 2019 for the four parents of the fourway cross, compared to the 2019 distribution of flowering date for the Gulf and Midwest subpopulations. </w:t>
+        <w:t xml:space="preserve">Average flowering date from 2016 – 2019 for the four parents of the </w:t>
+      </w:r>
+      <w:proofErr w:type="spellStart"/>
+      <w:r>
+        <w:t>fourway</w:t>
+      </w:r>
+      <w:proofErr w:type="spellEnd"/>
+      <w:r>
+        <w:t xml:space="preserve"> cross, compared to the 2019 distribution of flowering date for the Gulf and Midwest subpopulations. </w:t>
       </w:r>
       <w:r>
         <w:t>The two Midwest parents are DAC and VS16, and the two Gulf parents are AP13 and WBC.</w:t>
@@ -8216,6 +9252,7 @@
   <w:style w:type="character" w:default="1" w:styleId="DefaultParagraphFont">
     <w:name w:val="Default Paragraph Font"/>
     <w:uiPriority w:val="1"/>
+    <w:semiHidden/>
     <w:unhideWhenUsed/>
   </w:style>
   <w:style w:type="table" w:default="1" w:styleId="TableNormal">

</xml_diff>